<commit_message>
Notes on Stone (2011) preface
</commit_message>
<xml_diff>
--- a/Readings/Stone_2011_Policy-paradox_Edition03_v00.docx
+++ b/Readings/Stone_2011_Policy-paradox_Edition03_v00.docx
@@ -36,7 +36,43 @@
         </w:numPr>
       </w:pPr>
       <w:r>
-        <w:t>What is the System 1 Thinking v. System 2 Thinking paradigm of the policy process?</w:t>
+        <w:t>What is a policy paradox?</w:t>
+      </w:r>
+    </w:p>
+    <w:p>
+      <w:pPr>
+        <w:pStyle w:val="ListParagraph"/>
+        <w:numPr>
+          <w:ilvl w:val="0"/>
+          <w:numId w:val="1"/>
+        </w:numPr>
+      </w:pPr>
+      <w:r>
+        <w:t>What are the various paradoxes of political decision making?</w:t>
+      </w:r>
+    </w:p>
+    <w:p>
+      <w:pPr>
+        <w:pStyle w:val="ListParagraph"/>
+        <w:numPr>
+          <w:ilvl w:val="0"/>
+          <w:numId w:val="1"/>
+        </w:numPr>
+      </w:pPr>
+      <w:r>
+        <w:t>Why is it important to understand policy paradoxes?</w:t>
+      </w:r>
+    </w:p>
+    <w:p>
+      <w:pPr>
+        <w:pStyle w:val="ListParagraph"/>
+        <w:numPr>
+          <w:ilvl w:val="0"/>
+          <w:numId w:val="1"/>
+        </w:numPr>
+      </w:pPr>
+      <w:r>
+        <w:t>How do paradoxes affect the decision making process?</w:t>
       </w:r>
     </w:p>
     <w:p/>
@@ -54,13 +90,864 @@
       </w:r>
     </w:p>
     <w:p>
+      <w:r>
+        <w:t>Defining a policy paradox</w:t>
+      </w:r>
+    </w:p>
+    <w:p>
+      <w:pPr>
+        <w:pStyle w:val="ListParagraph"/>
+        <w:numPr>
+          <w:ilvl w:val="0"/>
+          <w:numId w:val="2"/>
+        </w:numPr>
+      </w:pPr>
+      <w:r>
+        <w:t>A situation in which two contradictory interpretations of the same rule both appear true.</w:t>
+      </w:r>
+    </w:p>
+    <w:p>
+      <w:pPr>
+        <w:pStyle w:val="ListParagraph"/>
+        <w:numPr>
+          <w:ilvl w:val="0"/>
+          <w:numId w:val="2"/>
+        </w:numPr>
+      </w:pPr>
+      <w:r>
+        <w:t>A situation in which following adhering to one rule to uphold societal values would violate another rule also meant to uphold societal values.</w:t>
+      </w:r>
+    </w:p>
+    <w:p>
+      <w:pPr>
+        <w:pStyle w:val="ListParagraph"/>
+        <w:numPr>
+          <w:ilvl w:val="0"/>
+          <w:numId w:val="2"/>
+        </w:numPr>
+      </w:pPr>
+      <w:r>
+        <w:t>Public policy and political situations don’t adhere to the rules of scientific decorum.</w:t>
+      </w:r>
+    </w:p>
+    <w:p/>
+    <w:p>
+      <w:r>
+        <w:t xml:space="preserve">Winning is </w:t>
+      </w:r>
+      <w:proofErr w:type="gramStart"/>
+      <w:r>
+        <w:t>Losing</w:t>
+      </w:r>
+      <w:proofErr w:type="gramEnd"/>
+      <w:r>
+        <w:t xml:space="preserve"> and Losing is Winning</w:t>
+      </w:r>
+    </w:p>
+    <w:p>
+      <w:pPr>
+        <w:pStyle w:val="ListParagraph"/>
+        <w:numPr>
+          <w:ilvl w:val="0"/>
+          <w:numId w:val="3"/>
+        </w:numPr>
+      </w:pPr>
+      <w:r>
+        <w:t>Passing major legislation</w:t>
+      </w:r>
+      <w:r>
+        <w:t xml:space="preserve"> </w:t>
+      </w:r>
+      <w:r>
+        <w:t>by u</w:t>
+      </w:r>
+      <w:r>
+        <w:t>sing political powe</w:t>
+      </w:r>
+      <w:r>
+        <w:t>r gained from an election win becomes a political liability because it provides ammunition for the political opposition.</w:t>
+      </w:r>
+    </w:p>
+    <w:p>
+      <w:pPr>
+        <w:pStyle w:val="ListParagraph"/>
+        <w:numPr>
+          <w:ilvl w:val="0"/>
+          <w:numId w:val="3"/>
+        </w:numPr>
+      </w:pPr>
+      <w:r>
+        <w:t>Political opposition uses the passage of the legislation to secure political power in the Congress in the next election.</w:t>
+      </w:r>
+    </w:p>
+    <w:p>
+      <w:pPr>
+        <w:pStyle w:val="ListParagraph"/>
+        <w:numPr>
+          <w:ilvl w:val="0"/>
+          <w:numId w:val="3"/>
+        </w:numPr>
+      </w:pPr>
+      <w:r>
+        <w:t>However, having a political foe is useful for a president and gives him an advantage during the next presidential election.</w:t>
+      </w:r>
+    </w:p>
+    <w:p/>
+    <w:p>
+      <w:r>
+        <w:t>A Demonstration is a Debate or an Assault</w:t>
+      </w:r>
+    </w:p>
+    <w:p>
+      <w:pPr>
+        <w:pStyle w:val="ListParagraph"/>
+        <w:numPr>
+          <w:ilvl w:val="0"/>
+          <w:numId w:val="5"/>
+        </w:numPr>
+      </w:pPr>
+      <w:r>
+        <w:t>According to the Supreme Court, however hateful or unpopular a group’s message it contributes to the public debate if it highlights matters of public importance including the political and moral conduct of the U.S. and its citizens.</w:t>
+      </w:r>
+    </w:p>
+    <w:p/>
+    <w:p>
+      <w:r>
+        <w:t>Pros and Cons of Government Assistance</w:t>
+      </w:r>
+    </w:p>
+    <w:p>
+      <w:pPr>
+        <w:pStyle w:val="ListParagraph"/>
+        <w:numPr>
+          <w:ilvl w:val="0"/>
+          <w:numId w:val="5"/>
+        </w:numPr>
+      </w:pPr>
+      <w:r>
+        <w:t>More than two-thirds of Americans believe the poor have become too dependent on government assistance programs.</w:t>
+      </w:r>
+    </w:p>
+    <w:p>
+      <w:pPr>
+        <w:pStyle w:val="ListParagraph"/>
+        <w:numPr>
+          <w:ilvl w:val="0"/>
+          <w:numId w:val="5"/>
+        </w:numPr>
+      </w:pPr>
+      <w:r>
+        <w:t>More than two-thirds of Americans believe the government should guarantee every citizen sufficient food and shelter to survive.</w:t>
+      </w:r>
+    </w:p>
+    <w:p>
+      <w:pPr>
+        <w:pStyle w:val="ListParagraph"/>
+        <w:numPr>
+          <w:ilvl w:val="0"/>
+          <w:numId w:val="5"/>
+        </w:numPr>
+      </w:pPr>
+      <w:r>
+        <w:t>Nearly two-thirds of Americans believe that individuals have significant control over their lives.</w:t>
+      </w:r>
+    </w:p>
+    <w:p>
+      <w:pPr>
+        <w:pStyle w:val="ListParagraph"/>
+        <w:numPr>
+          <w:ilvl w:val="0"/>
+          <w:numId w:val="5"/>
+        </w:numPr>
+      </w:pPr>
+      <w:r>
+        <w:t>More than two-thirds of Americans believe that government has a responsibility to take care of people who can’t take care of themselves.</w:t>
+      </w:r>
+    </w:p>
+    <w:p/>
+    <w:p>
+      <w:r>
+        <w:t>Enemies or Allies</w:t>
+      </w:r>
+    </w:p>
+    <w:p>
+      <w:pPr>
+        <w:pStyle w:val="ListParagraph"/>
+        <w:numPr>
+          <w:ilvl w:val="0"/>
+          <w:numId w:val="6"/>
+        </w:numPr>
+      </w:pPr>
+      <w:r>
+        <w:t>American manufacturing industries often complain that government regulations create unnecessary costs and stifle innovation.</w:t>
+      </w:r>
+    </w:p>
+    <w:p>
+      <w:pPr>
+        <w:pStyle w:val="ListParagraph"/>
+        <w:numPr>
+          <w:ilvl w:val="0"/>
+          <w:numId w:val="6"/>
+        </w:numPr>
+      </w:pPr>
+      <w:r>
+        <w:t>American manufacturing industries look to the government to impose regulations to improve their ability to compete with foreign manufacturers and exempt them from liability.</w:t>
+      </w:r>
+    </w:p>
+    <w:p/>
+    <w:p>
+      <w:r>
+        <w:t>Which Came First, the Problem or the Solution?</w:t>
+      </w:r>
+    </w:p>
+    <w:p>
+      <w:pPr>
+        <w:pStyle w:val="ListParagraph"/>
+        <w:numPr>
+          <w:ilvl w:val="0"/>
+          <w:numId w:val="7"/>
+        </w:numPr>
+      </w:pPr>
+      <w:r>
+        <w:t>The second war with Iraq can be viewed as the solution for several problems or a constant solution adapting to a changing problem.</w:t>
+      </w:r>
+    </w:p>
+    <w:p>
+      <w:r>
+        <w:lastRenderedPageBreak/>
+        <w:t>The Good and Bad of Low Prices</w:t>
+      </w:r>
+    </w:p>
+    <w:p>
+      <w:pPr>
+        <w:pStyle w:val="ListParagraph"/>
+        <w:numPr>
+          <w:ilvl w:val="0"/>
+          <w:numId w:val="7"/>
+        </w:numPr>
+      </w:pPr>
+      <w:r>
+        <w:t>Inex</w:t>
+      </w:r>
+      <w:r>
+        <w:t>pensive imports provide people access to goods and services they would not normally be able to afford.</w:t>
+      </w:r>
+    </w:p>
+    <w:p>
+      <w:pPr>
+        <w:pStyle w:val="ListParagraph"/>
+        <w:numPr>
+          <w:ilvl w:val="0"/>
+          <w:numId w:val="7"/>
+        </w:numPr>
+      </w:pPr>
+      <w:r>
+        <w:t>Inexpensive imports may cause domestic manufacturers to lose market share and reduce employment as well as prevent domestic manufacturers from entering an industry.</w:t>
+      </w:r>
+    </w:p>
+    <w:p>
+      <w:pPr>
+        <w:pStyle w:val="ListParagraph"/>
+        <w:numPr>
+          <w:ilvl w:val="0"/>
+          <w:numId w:val="7"/>
+        </w:numPr>
+      </w:pPr>
+      <w:r>
+        <w:t>Low prices have positive economic benefits but negative symbolic connotation.</w:t>
+      </w:r>
+    </w:p>
+    <w:p/>
+    <w:p>
+      <w:r>
+        <w:t>A Pile versus Rubble</w:t>
+      </w:r>
+    </w:p>
+    <w:p>
+      <w:pPr>
+        <w:pStyle w:val="ListParagraph"/>
+        <w:numPr>
+          <w:ilvl w:val="0"/>
+          <w:numId w:val="8"/>
+        </w:numPr>
+      </w:pPr>
+      <w:r>
+        <w:t>In the aftermath of a natural disaster, the debris that remains has different meanings for different groups.</w:t>
+      </w:r>
+    </w:p>
+    <w:p>
+      <w:pPr>
+        <w:pStyle w:val="ListParagraph"/>
+        <w:numPr>
+          <w:ilvl w:val="0"/>
+          <w:numId w:val="8"/>
+        </w:numPr>
+      </w:pPr>
+      <w:r>
+        <w:t>To citizens, the debris is the remains of their lives and accomplishments that need to be salvaged where possible.</w:t>
+      </w:r>
+    </w:p>
+    <w:p>
+      <w:pPr>
+        <w:pStyle w:val="ListParagraph"/>
+        <w:numPr>
+          <w:ilvl w:val="0"/>
+          <w:numId w:val="8"/>
+        </w:numPr>
+      </w:pPr>
+      <w:r>
+        <w:t>To city officials, the debris is a problem that needs to be eliminated as soon as possible.</w:t>
+      </w:r>
+    </w:p>
+    <w:p/>
+    <w:p>
+      <w:r>
+        <w:t>Closing Guantanamo</w:t>
+      </w:r>
+    </w:p>
+    <w:p>
+      <w:pPr>
+        <w:pStyle w:val="ListParagraph"/>
+        <w:numPr>
+          <w:ilvl w:val="0"/>
+          <w:numId w:val="9"/>
+        </w:numPr>
+      </w:pPr>
+      <w:r>
+        <w:t>The Guantanamo prison increased American security by detaining suspected terrorists.</w:t>
+      </w:r>
+    </w:p>
+    <w:p>
+      <w:pPr>
+        <w:pStyle w:val="ListParagraph"/>
+        <w:numPr>
+          <w:ilvl w:val="0"/>
+          <w:numId w:val="9"/>
+        </w:numPr>
+      </w:pPr>
+      <w:r>
+        <w:t xml:space="preserve">The Guantanamo prison decreased American security by becoming a recruitment symbol for Islamic </w:t>
+      </w:r>
+      <w:proofErr w:type="gramStart"/>
+      <w:r>
+        <w:t>extremists</w:t>
+      </w:r>
+      <w:proofErr w:type="gramEnd"/>
+      <w:r>
+        <w:t xml:space="preserve"> intent on harming Americans.</w:t>
+      </w:r>
+    </w:p>
+    <w:p/>
+    <w:p>
+      <w:r>
+        <w:t>Is Multiculturalism good or bad for human freedom?</w:t>
+      </w:r>
+    </w:p>
+    <w:p>
+      <w:pPr>
+        <w:pStyle w:val="ListParagraph"/>
+        <w:numPr>
+          <w:ilvl w:val="0"/>
+          <w:numId w:val="10"/>
+        </w:numPr>
+      </w:pPr>
+      <w:r>
+        <w:t>Allowing cultural defense of illegal behavior risks importing immigrant cultural values into our judicial system.</w:t>
+      </w:r>
+    </w:p>
+    <w:p>
+      <w:pPr>
+        <w:pStyle w:val="ListParagraph"/>
+        <w:numPr>
+          <w:ilvl w:val="0"/>
+          <w:numId w:val="10"/>
+        </w:numPr>
+      </w:pPr>
+      <w:r>
+        <w:t>Not allowing cultural defense of certain behavior suggests that immigrants must completely abandon their way of life.</w:t>
+      </w:r>
+    </w:p>
+    <w:p/>
+    <w:p>
+      <w:r>
+        <w:t>Does the “Cheetah” and equalize or confer advantage?</w:t>
+      </w:r>
+    </w:p>
+    <w:p>
+      <w:pPr>
+        <w:pStyle w:val="ListParagraph"/>
+        <w:numPr>
+          <w:ilvl w:val="0"/>
+          <w:numId w:val="11"/>
+        </w:numPr>
+      </w:pPr>
+      <w:r>
+        <w:t>Prosthetics such as Cheetahs simply enable athletes with disabilities to compete with nondisabled athletes or does it confer an unfair advantage?</w:t>
+      </w:r>
+    </w:p>
+    <w:p>
+      <w:pPr>
+        <w:pStyle w:val="ListParagraph"/>
+        <w:numPr>
+          <w:ilvl w:val="0"/>
+          <w:numId w:val="11"/>
+        </w:numPr>
+      </w:pPr>
+      <w:r>
+        <w:t>There are many factors that contribute to an athlete’s performance.</w:t>
+      </w:r>
+    </w:p>
+    <w:p/>
+    <w:p>
+      <w:r>
+        <w:t>The Rationality Project</w:t>
+      </w:r>
+    </w:p>
+    <w:p>
+      <w:pPr>
+        <w:pStyle w:val="ListParagraph"/>
+        <w:numPr>
+          <w:ilvl w:val="0"/>
+          <w:numId w:val="12"/>
+        </w:numPr>
+      </w:pPr>
+      <w:r>
+        <w:t>Various fields aspire to make public policymaking more rational, analytical, and scientific.</w:t>
+      </w:r>
+    </w:p>
+    <w:p>
+      <w:pPr>
+        <w:pStyle w:val="ListParagraph"/>
+        <w:numPr>
+          <w:ilvl w:val="1"/>
+          <w:numId w:val="12"/>
+        </w:numPr>
+      </w:pPr>
+      <w:r>
+        <w:t>Political science</w:t>
+      </w:r>
+    </w:p>
+    <w:p>
+      <w:pPr>
+        <w:pStyle w:val="ListParagraph"/>
+        <w:numPr>
+          <w:ilvl w:val="1"/>
+          <w:numId w:val="12"/>
+        </w:numPr>
+      </w:pPr>
+      <w:r>
+        <w:t>Law</w:t>
+      </w:r>
+    </w:p>
+    <w:p>
+      <w:pPr>
+        <w:pStyle w:val="ListParagraph"/>
+        <w:numPr>
+          <w:ilvl w:val="1"/>
+          <w:numId w:val="12"/>
+        </w:numPr>
+      </w:pPr>
+      <w:r>
+        <w:t>Public administration</w:t>
+      </w:r>
+    </w:p>
+    <w:p>
+      <w:pPr>
+        <w:pStyle w:val="ListParagraph"/>
+        <w:numPr>
+          <w:ilvl w:val="1"/>
+          <w:numId w:val="12"/>
+        </w:numPr>
+      </w:pPr>
+      <w:r>
+        <w:t>Economics</w:t>
+      </w:r>
+    </w:p>
+    <w:p>
+      <w:pPr>
+        <w:pStyle w:val="ListParagraph"/>
+        <w:numPr>
+          <w:ilvl w:val="0"/>
+          <w:numId w:val="12"/>
+        </w:numPr>
+      </w:pPr>
+      <w:r>
+        <w:t xml:space="preserve">In the early part of the twentieth century, Progressive reformers advocated removing policymaking authority from elected bodies and giving it to expert commissions and professional city managers. </w:t>
+      </w:r>
+    </w:p>
+    <w:p>
+      <w:pPr>
+        <w:pStyle w:val="ListParagraph"/>
+        <w:numPr>
+          <w:ilvl w:val="0"/>
+          <w:numId w:val="12"/>
+        </w:numPr>
+      </w:pPr>
+      <w:r>
+        <w:t>The rationality project misses the point of politics, which helps us see and understand different worldviews.</w:t>
+      </w:r>
+    </w:p>
+    <w:p>
+      <w:pPr>
+        <w:pStyle w:val="ListParagraph"/>
+        <w:numPr>
+          <w:ilvl w:val="0"/>
+          <w:numId w:val="12"/>
+        </w:numPr>
+      </w:pPr>
+      <w:r>
+        <w:t>The rationality project emphasizes objectivity but policy analysts and decision makers can avoid their own values during policymaking.</w:t>
+      </w:r>
+    </w:p>
+    <w:p>
+      <w:pPr>
+        <w:pStyle w:val="ListParagraph"/>
+        <w:numPr>
+          <w:ilvl w:val="0"/>
+          <w:numId w:val="12"/>
+        </w:numPr>
+      </w:pPr>
+      <w:r>
+        <w:t>Public policy is dominated by economics, which models society as a market.</w:t>
+      </w:r>
+    </w:p>
+    <w:p>
+      <w:pPr>
+        <w:pStyle w:val="ListParagraph"/>
+        <w:numPr>
+          <w:ilvl w:val="1"/>
+          <w:numId w:val="12"/>
+        </w:numPr>
+      </w:pPr>
+      <w:r>
+        <w:t>Most social scientists don’t find this model compelling or desirable.</w:t>
+      </w:r>
+    </w:p>
+    <w:p>
+      <w:pPr>
+        <w:pStyle w:val="ListParagraph"/>
+        <w:numPr>
+          <w:ilvl w:val="1"/>
+          <w:numId w:val="12"/>
+        </w:numPr>
+      </w:pPr>
+      <w:r>
+        <w:lastRenderedPageBreak/>
+        <w:t>A model based on community may be more applicable.</w:t>
+      </w:r>
+    </w:p>
+    <w:p>
+      <w:pPr>
+        <w:pStyle w:val="ListParagraph"/>
+        <w:numPr>
+          <w:ilvl w:val="0"/>
+          <w:numId w:val="12"/>
+        </w:numPr>
+      </w:pPr>
+      <w:r>
+        <w:t>Pillars of making public policy under the rationality project</w:t>
+      </w:r>
+    </w:p>
+    <w:p>
+      <w:pPr>
+        <w:pStyle w:val="ListParagraph"/>
+        <w:numPr>
+          <w:ilvl w:val="1"/>
+          <w:numId w:val="12"/>
+        </w:numPr>
+      </w:pPr>
+      <w:r>
+        <w:t>Model of reasoning</w:t>
+      </w:r>
+    </w:p>
+    <w:p>
+      <w:pPr>
+        <w:pStyle w:val="ListParagraph"/>
+        <w:numPr>
+          <w:ilvl w:val="1"/>
+          <w:numId w:val="12"/>
+        </w:numPr>
+      </w:pPr>
+      <w:r>
+        <w:t>Model of society</w:t>
+      </w:r>
+    </w:p>
+    <w:p>
+      <w:pPr>
+        <w:pStyle w:val="ListParagraph"/>
+        <w:numPr>
+          <w:ilvl w:val="1"/>
+          <w:numId w:val="12"/>
+        </w:numPr>
+      </w:pPr>
+      <w:r>
+        <w:t>Model of policy making</w:t>
+      </w:r>
+    </w:p>
+    <w:p>
+      <w:pPr>
+        <w:pStyle w:val="ListParagraph"/>
+        <w:numPr>
+          <w:ilvl w:val="0"/>
+          <w:numId w:val="12"/>
+        </w:numPr>
+      </w:pPr>
+      <w:r>
+        <w:t>Policymaking steps under the rationality project</w:t>
+      </w:r>
+    </w:p>
+    <w:p>
+      <w:pPr>
+        <w:pStyle w:val="ListParagraph"/>
+        <w:numPr>
+          <w:ilvl w:val="1"/>
+          <w:numId w:val="12"/>
+        </w:numPr>
+      </w:pPr>
+      <w:r>
+        <w:t>Identify objectives</w:t>
+      </w:r>
+    </w:p>
+    <w:p>
+      <w:pPr>
+        <w:pStyle w:val="ListParagraph"/>
+        <w:numPr>
+          <w:ilvl w:val="1"/>
+          <w:numId w:val="12"/>
+        </w:numPr>
+      </w:pPr>
+      <w:r>
+        <w:t>Identify alternative courses of action for achieving objectives</w:t>
+      </w:r>
+    </w:p>
+    <w:p>
+      <w:pPr>
+        <w:pStyle w:val="ListParagraph"/>
+        <w:numPr>
+          <w:ilvl w:val="1"/>
+          <w:numId w:val="12"/>
+        </w:numPr>
+      </w:pPr>
+      <w:r>
+        <w:t>Predict the possible consequences of each alternative</w:t>
+      </w:r>
+    </w:p>
+    <w:p>
+      <w:pPr>
+        <w:pStyle w:val="ListParagraph"/>
+        <w:numPr>
+          <w:ilvl w:val="1"/>
+          <w:numId w:val="12"/>
+        </w:numPr>
+      </w:pPr>
+      <w:r>
+        <w:t>Evaluate the possible consequences of each alternative</w:t>
+      </w:r>
+    </w:p>
+    <w:p>
+      <w:pPr>
+        <w:pStyle w:val="ListParagraph"/>
+        <w:numPr>
+          <w:ilvl w:val="1"/>
+          <w:numId w:val="12"/>
+        </w:numPr>
+      </w:pPr>
+      <w:r>
+        <w:t>Select the alternative that maximizes the attainment of objectives</w:t>
+      </w:r>
+    </w:p>
+    <w:p>
+      <w:pPr>
+        <w:pStyle w:val="ListParagraph"/>
+        <w:numPr>
+          <w:ilvl w:val="0"/>
+          <w:numId w:val="12"/>
+        </w:numPr>
+      </w:pPr>
+      <w:r>
+        <w:t xml:space="preserve">Problems with the rationality project </w:t>
+      </w:r>
+    </w:p>
+    <w:p>
+      <w:pPr>
+        <w:pStyle w:val="ListParagraph"/>
+        <w:numPr>
+          <w:ilvl w:val="1"/>
+          <w:numId w:val="12"/>
+        </w:numPr>
+      </w:pPr>
+      <w:r>
+        <w:t>Doesn’t consider that there are often multiple and conflicting objectives</w:t>
+      </w:r>
+    </w:p>
+    <w:p>
+      <w:pPr>
+        <w:pStyle w:val="ListParagraph"/>
+        <w:numPr>
+          <w:ilvl w:val="1"/>
+          <w:numId w:val="12"/>
+        </w:numPr>
+      </w:pPr>
+      <w:r>
+        <w:t>It ignores human emotional feelings and moral intuitions (i.e., dehumanizes actors)</w:t>
+      </w:r>
+    </w:p>
+    <w:p>
+      <w:pPr>
+        <w:pStyle w:val="ListParagraph"/>
+        <w:numPr>
+          <w:ilvl w:val="1"/>
+          <w:numId w:val="12"/>
+        </w:numPr>
+      </w:pPr>
+      <w:r>
+        <w:t>People don’t always know what they want as assumed in a market model.</w:t>
+      </w:r>
+    </w:p>
+    <w:p>
+      <w:pPr>
+        <w:pStyle w:val="ListParagraph"/>
+        <w:numPr>
+          <w:ilvl w:val="1"/>
+          <w:numId w:val="12"/>
+        </w:numPr>
+      </w:pPr>
+      <w:r>
+        <w:t>It is a production model, which doesn’t capture the struggle over ideas.</w:t>
+      </w:r>
+    </w:p>
+    <w:p>
+      <w:pPr>
+        <w:pStyle w:val="ListParagraph"/>
+        <w:numPr>
+          <w:ilvl w:val="1"/>
+          <w:numId w:val="12"/>
+        </w:numPr>
+      </w:pPr>
+      <w:r>
+        <w:t>It doesn’t explain why policy solutions go looking for problems.</w:t>
+      </w:r>
+    </w:p>
+    <w:p>
+      <w:pPr>
+        <w:pStyle w:val="ListParagraph"/>
+        <w:numPr>
+          <w:ilvl w:val="1"/>
+          <w:numId w:val="12"/>
+        </w:numPr>
+      </w:pPr>
+      <w:r>
+        <w:t>It doesn’t explain why solutions turn into problems.</w:t>
+      </w:r>
+    </w:p>
+    <w:p>
+      <w:pPr>
+        <w:pStyle w:val="ListParagraph"/>
+        <w:numPr>
+          <w:ilvl w:val="0"/>
+          <w:numId w:val="12"/>
+        </w:numPr>
+      </w:pPr>
+      <w:r>
+        <w:t>Political reasoning is reasoning by metaphor and analogy.</w:t>
+      </w:r>
+    </w:p>
+    <w:p>
+      <w:pPr>
+        <w:pStyle w:val="ListParagraph"/>
+        <w:numPr>
+          <w:ilvl w:val="0"/>
+          <w:numId w:val="12"/>
+        </w:numPr>
+      </w:pPr>
+      <w:r>
+        <w:t>Political analysis starts with considering the political community, not a market.</w:t>
+      </w:r>
+    </w:p>
+    <w:p>
+      <w:pPr>
+        <w:pStyle w:val="ListParagraph"/>
+        <w:numPr>
+          <w:ilvl w:val="0"/>
+          <w:numId w:val="12"/>
+        </w:numPr>
+      </w:pPr>
+      <w:r>
+        <w:t>Behind every policy issue is a contest between conflicting but equally plausible conceptions of the same goal or value.</w:t>
+      </w:r>
+    </w:p>
+    <w:p>
+      <w:pPr>
+        <w:sectPr>
+          <w:headerReference w:type="default" r:id="rId8"/>
+          <w:pgSz w:w="12240" w:h="15840"/>
+          <w:pgMar w:top="1440" w:right="1440" w:bottom="1440" w:left="1440" w:header="720" w:footer="720" w:gutter="0"/>
+          <w:cols w:space="720"/>
+          <w:docGrid w:linePitch="360"/>
+        </w:sectPr>
+      </w:pPr>
+    </w:p>
+    <w:p>
+      <w:pPr>
+        <w:rPr>
+          <w:u w:val="single"/>
+        </w:rPr>
+      </w:pPr>
+      <w:r>
+        <w:rPr>
+          <w:u w:val="single"/>
+        </w:rPr>
+        <w:lastRenderedPageBreak/>
+        <w:t>Preview Questions</w:t>
+      </w:r>
+    </w:p>
+    <w:p>
+      <w:pPr>
+        <w:pStyle w:val="ListParagraph"/>
+        <w:numPr>
+          <w:ilvl w:val="0"/>
+          <w:numId w:val="14"/>
+        </w:numPr>
+      </w:pPr>
+      <w:r>
+        <w:t>What is the Market v. Polis (i.e., RAM v. Politics) paradigm of the policy process?</w:t>
+      </w:r>
+    </w:p>
+    <w:p>
+      <w:pPr>
+        <w:pStyle w:val="ListParagraph"/>
+        <w:numPr>
+          <w:ilvl w:val="0"/>
+          <w:numId w:val="14"/>
+        </w:numPr>
+      </w:pPr>
+      <w:r>
+        <w:t>What is the System 1 Thinking v. System 2 Thinking paradigm of the policy process?</w:t>
+      </w:r>
+    </w:p>
+    <w:p/>
+    <w:p>
+      <w:pPr>
+        <w:rPr>
+          <w:u w:val="single"/>
+        </w:rPr>
+      </w:pPr>
+      <w:r>
+        <w:rPr>
+          <w:u w:val="single"/>
+        </w:rPr>
+        <w:t>Reading Summary</w:t>
+      </w:r>
+    </w:p>
+    <w:p>
       <w:bookmarkStart w:id="0" w:name="_GoBack"/>
       <w:bookmarkEnd w:id="0"/>
     </w:p>
     <w:sectPr>
-      <w:headerReference w:type="default" r:id="rId8"/>
+      <w:headerReference w:type="default" r:id="rId9"/>
       <w:pgSz w:w="12240" w:h="15840"/>
       <w:pgMar w:top="1440" w:right="1440" w:bottom="1440" w:left="1440" w:header="720" w:footer="720" w:gutter="0"/>
+      <w:pgNumType w:start="1"/>
       <w:cols w:space="720"/>
       <w:docGrid w:linePitch="360"/>
     </w:sectPr>
@@ -184,7 +1071,7 @@
         <w:b/>
         <w:noProof/>
       </w:rPr>
-      <w:t>1</w:t>
+      <w:t>3</w:t>
     </w:r>
     <w:r>
       <w:rPr>
@@ -205,7 +1092,106 @@
       <w:rPr>
         <w:b/>
       </w:rPr>
-      <w:instrText xml:space="preserve"> NUMPAGES  \* Arabic  \* MERGEFORMAT </w:instrText>
+      <w:instrText xml:space="preserve"> SECTIONPAGES   \* MERGEFORMAT </w:instrText>
+    </w:r>
+    <w:r>
+      <w:rPr>
+        <w:b/>
+      </w:rPr>
+      <w:fldChar w:fldCharType="separate"/>
+    </w:r>
+    <w:r>
+      <w:rPr>
+        <w:b/>
+        <w:noProof/>
+      </w:rPr>
+      <w:t>3</w:t>
+    </w:r>
+    <w:r>
+      <w:rPr>
+        <w:b/>
+      </w:rPr>
+      <w:fldChar w:fldCharType="end"/>
+    </w:r>
+  </w:p>
+  <w:p>
+    <w:pPr>
+      <w:pStyle w:val="Header"/>
+    </w:pPr>
+  </w:p>
+</w:hdr>
+</file>
+
+<file path=word/header2.xml><?xml version="1.0" encoding="utf-8"?>
+<w:hdr xmlns:wpc="http://schemas.microsoft.com/office/word/2010/wordprocessingCanvas" xmlns:mc="http://schemas.openxmlformats.org/markup-compatibility/2006" xmlns:o="urn:schemas-microsoft-com:office:office" xmlns:r="http://schemas.openxmlformats.org/officeDocument/2006/relationships" xmlns:m="http://schemas.openxmlformats.org/officeDocument/2006/math" xmlns:v="urn:schemas-microsoft-com:vml" xmlns:wp14="http://schemas.microsoft.com/office/word/2010/wordprocessingDrawing" xmlns:wp="http://schemas.openxmlformats.org/drawingml/2006/wordprocessingDrawing" xmlns:w10="urn:schemas-microsoft-com:office:word" xmlns:w="http://schemas.openxmlformats.org/wordprocessingml/2006/main" xmlns:w14="http://schemas.microsoft.com/office/word/2010/wordml" xmlns:wpg="http://schemas.microsoft.com/office/word/2010/wordprocessingGroup" xmlns:wpi="http://schemas.microsoft.com/office/word/2010/wordprocessingInk" xmlns:wne="http://schemas.microsoft.com/office/word/2006/wordml" xmlns:wps="http://schemas.microsoft.com/office/word/2010/wordprocessingShape" mc:Ignorable="w14 wp14">
+  <w:p>
+    <w:pPr>
+      <w:pStyle w:val="Header"/>
+    </w:pPr>
+    <w:r>
+      <w:t xml:space="preserve">Stone, D. (2011). Policy paradox: The art of political decision making. 3rd edition. New York: W.W. Norton &amp; Company. </w:t>
+    </w:r>
+  </w:p>
+  <w:p>
+    <w:pPr>
+      <w:pStyle w:val="Header"/>
+    </w:pPr>
+  </w:p>
+  <w:p>
+    <w:pPr>
+      <w:pStyle w:val="Header"/>
+      <w:rPr>
+        <w:b/>
+      </w:rPr>
+    </w:pPr>
+    <w:r>
+      <w:t xml:space="preserve">Chapter 1| Page </w:t>
+    </w:r>
+    <w:r>
+      <w:rPr>
+        <w:b/>
+      </w:rPr>
+      <w:fldChar w:fldCharType="begin"/>
+    </w:r>
+    <w:r>
+      <w:rPr>
+        <w:b/>
+      </w:rPr>
+      <w:instrText xml:space="preserve"> PAGE  \* Arabic  \* MERGEFORMAT </w:instrText>
+    </w:r>
+    <w:r>
+      <w:rPr>
+        <w:b/>
+      </w:rPr>
+      <w:fldChar w:fldCharType="separate"/>
+    </w:r>
+    <w:r>
+      <w:rPr>
+        <w:b/>
+        <w:noProof/>
+      </w:rPr>
+      <w:t>1</w:t>
+    </w:r>
+    <w:r>
+      <w:rPr>
+        <w:b/>
+      </w:rPr>
+      <w:fldChar w:fldCharType="end"/>
+    </w:r>
+    <w:r>
+      <w:t xml:space="preserve"> of </w:t>
+    </w:r>
+    <w:r>
+      <w:rPr>
+        <w:b/>
+      </w:rPr>
+      <w:fldChar w:fldCharType="begin"/>
+    </w:r>
+    <w:r>
+      <w:rPr>
+        <w:b/>
+      </w:rPr>
+      <w:instrText xml:space="preserve"> SECTIONPAGES   \* MERGEFORMAT </w:instrText>
     </w:r>
     <w:r>
       <w:rPr>
@@ -323,8 +1309,1462 @@
       </w:pPr>
     </w:lvl>
   </w:abstractNum>
+  <w:abstractNum w:abstractNumId="1">
+    <w:nsid w:val="0F8929A1"/>
+    <w:multiLevelType w:val="hybridMultilevel"/>
+    <w:tmpl w:val="5FD27FF2"/>
+    <w:lvl w:ilvl="0" w:tplc="04090001">
+      <w:start w:val="1"/>
+      <w:numFmt w:val="bullet"/>
+      <w:lvlText w:val=""/>
+      <w:lvlJc w:val="left"/>
+      <w:pPr>
+        <w:ind w:left="720" w:hanging="360"/>
+      </w:pPr>
+      <w:rPr>
+        <w:rFonts w:ascii="Symbol" w:hAnsi="Symbol" w:hint="default"/>
+      </w:rPr>
+    </w:lvl>
+    <w:lvl w:ilvl="1" w:tplc="04090003" w:tentative="1">
+      <w:start w:val="1"/>
+      <w:numFmt w:val="bullet"/>
+      <w:lvlText w:val="o"/>
+      <w:lvlJc w:val="left"/>
+      <w:pPr>
+        <w:ind w:left="1440" w:hanging="360"/>
+      </w:pPr>
+      <w:rPr>
+        <w:rFonts w:ascii="Courier New" w:hAnsi="Courier New" w:cs="Courier New" w:hint="default"/>
+      </w:rPr>
+    </w:lvl>
+    <w:lvl w:ilvl="2" w:tplc="04090005" w:tentative="1">
+      <w:start w:val="1"/>
+      <w:numFmt w:val="bullet"/>
+      <w:lvlText w:val=""/>
+      <w:lvlJc w:val="left"/>
+      <w:pPr>
+        <w:ind w:left="2160" w:hanging="360"/>
+      </w:pPr>
+      <w:rPr>
+        <w:rFonts w:ascii="Wingdings" w:hAnsi="Wingdings" w:hint="default"/>
+      </w:rPr>
+    </w:lvl>
+    <w:lvl w:ilvl="3" w:tplc="04090001" w:tentative="1">
+      <w:start w:val="1"/>
+      <w:numFmt w:val="bullet"/>
+      <w:lvlText w:val=""/>
+      <w:lvlJc w:val="left"/>
+      <w:pPr>
+        <w:ind w:left="2880" w:hanging="360"/>
+      </w:pPr>
+      <w:rPr>
+        <w:rFonts w:ascii="Symbol" w:hAnsi="Symbol" w:hint="default"/>
+      </w:rPr>
+    </w:lvl>
+    <w:lvl w:ilvl="4" w:tplc="04090003" w:tentative="1">
+      <w:start w:val="1"/>
+      <w:numFmt w:val="bullet"/>
+      <w:lvlText w:val="o"/>
+      <w:lvlJc w:val="left"/>
+      <w:pPr>
+        <w:ind w:left="3600" w:hanging="360"/>
+      </w:pPr>
+      <w:rPr>
+        <w:rFonts w:ascii="Courier New" w:hAnsi="Courier New" w:cs="Courier New" w:hint="default"/>
+      </w:rPr>
+    </w:lvl>
+    <w:lvl w:ilvl="5" w:tplc="04090005" w:tentative="1">
+      <w:start w:val="1"/>
+      <w:numFmt w:val="bullet"/>
+      <w:lvlText w:val=""/>
+      <w:lvlJc w:val="left"/>
+      <w:pPr>
+        <w:ind w:left="4320" w:hanging="360"/>
+      </w:pPr>
+      <w:rPr>
+        <w:rFonts w:ascii="Wingdings" w:hAnsi="Wingdings" w:hint="default"/>
+      </w:rPr>
+    </w:lvl>
+    <w:lvl w:ilvl="6" w:tplc="04090001" w:tentative="1">
+      <w:start w:val="1"/>
+      <w:numFmt w:val="bullet"/>
+      <w:lvlText w:val=""/>
+      <w:lvlJc w:val="left"/>
+      <w:pPr>
+        <w:ind w:left="5040" w:hanging="360"/>
+      </w:pPr>
+      <w:rPr>
+        <w:rFonts w:ascii="Symbol" w:hAnsi="Symbol" w:hint="default"/>
+      </w:rPr>
+    </w:lvl>
+    <w:lvl w:ilvl="7" w:tplc="04090003" w:tentative="1">
+      <w:start w:val="1"/>
+      <w:numFmt w:val="bullet"/>
+      <w:lvlText w:val="o"/>
+      <w:lvlJc w:val="left"/>
+      <w:pPr>
+        <w:ind w:left="5760" w:hanging="360"/>
+      </w:pPr>
+      <w:rPr>
+        <w:rFonts w:ascii="Courier New" w:hAnsi="Courier New" w:cs="Courier New" w:hint="default"/>
+      </w:rPr>
+    </w:lvl>
+    <w:lvl w:ilvl="8" w:tplc="04090005" w:tentative="1">
+      <w:start w:val="1"/>
+      <w:numFmt w:val="bullet"/>
+      <w:lvlText w:val=""/>
+      <w:lvlJc w:val="left"/>
+      <w:pPr>
+        <w:ind w:left="6480" w:hanging="360"/>
+      </w:pPr>
+      <w:rPr>
+        <w:rFonts w:ascii="Wingdings" w:hAnsi="Wingdings" w:hint="default"/>
+      </w:rPr>
+    </w:lvl>
+  </w:abstractNum>
+  <w:abstractNum w:abstractNumId="2">
+    <w:nsid w:val="16002EE2"/>
+    <w:multiLevelType w:val="hybridMultilevel"/>
+    <w:tmpl w:val="98FC7AE8"/>
+    <w:lvl w:ilvl="0" w:tplc="04090001">
+      <w:start w:val="1"/>
+      <w:numFmt w:val="bullet"/>
+      <w:lvlText w:val=""/>
+      <w:lvlJc w:val="left"/>
+      <w:pPr>
+        <w:ind w:left="720" w:hanging="360"/>
+      </w:pPr>
+      <w:rPr>
+        <w:rFonts w:ascii="Symbol" w:hAnsi="Symbol" w:hint="default"/>
+      </w:rPr>
+    </w:lvl>
+    <w:lvl w:ilvl="1" w:tplc="04090003" w:tentative="1">
+      <w:start w:val="1"/>
+      <w:numFmt w:val="bullet"/>
+      <w:lvlText w:val="o"/>
+      <w:lvlJc w:val="left"/>
+      <w:pPr>
+        <w:ind w:left="1440" w:hanging="360"/>
+      </w:pPr>
+      <w:rPr>
+        <w:rFonts w:ascii="Courier New" w:hAnsi="Courier New" w:cs="Courier New" w:hint="default"/>
+      </w:rPr>
+    </w:lvl>
+    <w:lvl w:ilvl="2" w:tplc="04090005" w:tentative="1">
+      <w:start w:val="1"/>
+      <w:numFmt w:val="bullet"/>
+      <w:lvlText w:val=""/>
+      <w:lvlJc w:val="left"/>
+      <w:pPr>
+        <w:ind w:left="2160" w:hanging="360"/>
+      </w:pPr>
+      <w:rPr>
+        <w:rFonts w:ascii="Wingdings" w:hAnsi="Wingdings" w:hint="default"/>
+      </w:rPr>
+    </w:lvl>
+    <w:lvl w:ilvl="3" w:tplc="04090001" w:tentative="1">
+      <w:start w:val="1"/>
+      <w:numFmt w:val="bullet"/>
+      <w:lvlText w:val=""/>
+      <w:lvlJc w:val="left"/>
+      <w:pPr>
+        <w:ind w:left="2880" w:hanging="360"/>
+      </w:pPr>
+      <w:rPr>
+        <w:rFonts w:ascii="Symbol" w:hAnsi="Symbol" w:hint="default"/>
+      </w:rPr>
+    </w:lvl>
+    <w:lvl w:ilvl="4" w:tplc="04090003" w:tentative="1">
+      <w:start w:val="1"/>
+      <w:numFmt w:val="bullet"/>
+      <w:lvlText w:val="o"/>
+      <w:lvlJc w:val="left"/>
+      <w:pPr>
+        <w:ind w:left="3600" w:hanging="360"/>
+      </w:pPr>
+      <w:rPr>
+        <w:rFonts w:ascii="Courier New" w:hAnsi="Courier New" w:cs="Courier New" w:hint="default"/>
+      </w:rPr>
+    </w:lvl>
+    <w:lvl w:ilvl="5" w:tplc="04090005" w:tentative="1">
+      <w:start w:val="1"/>
+      <w:numFmt w:val="bullet"/>
+      <w:lvlText w:val=""/>
+      <w:lvlJc w:val="left"/>
+      <w:pPr>
+        <w:ind w:left="4320" w:hanging="360"/>
+      </w:pPr>
+      <w:rPr>
+        <w:rFonts w:ascii="Wingdings" w:hAnsi="Wingdings" w:hint="default"/>
+      </w:rPr>
+    </w:lvl>
+    <w:lvl w:ilvl="6" w:tplc="04090001" w:tentative="1">
+      <w:start w:val="1"/>
+      <w:numFmt w:val="bullet"/>
+      <w:lvlText w:val=""/>
+      <w:lvlJc w:val="left"/>
+      <w:pPr>
+        <w:ind w:left="5040" w:hanging="360"/>
+      </w:pPr>
+      <w:rPr>
+        <w:rFonts w:ascii="Symbol" w:hAnsi="Symbol" w:hint="default"/>
+      </w:rPr>
+    </w:lvl>
+    <w:lvl w:ilvl="7" w:tplc="04090003" w:tentative="1">
+      <w:start w:val="1"/>
+      <w:numFmt w:val="bullet"/>
+      <w:lvlText w:val="o"/>
+      <w:lvlJc w:val="left"/>
+      <w:pPr>
+        <w:ind w:left="5760" w:hanging="360"/>
+      </w:pPr>
+      <w:rPr>
+        <w:rFonts w:ascii="Courier New" w:hAnsi="Courier New" w:cs="Courier New" w:hint="default"/>
+      </w:rPr>
+    </w:lvl>
+    <w:lvl w:ilvl="8" w:tplc="04090005" w:tentative="1">
+      <w:start w:val="1"/>
+      <w:numFmt w:val="bullet"/>
+      <w:lvlText w:val=""/>
+      <w:lvlJc w:val="left"/>
+      <w:pPr>
+        <w:ind w:left="6480" w:hanging="360"/>
+      </w:pPr>
+      <w:rPr>
+        <w:rFonts w:ascii="Wingdings" w:hAnsi="Wingdings" w:hint="default"/>
+      </w:rPr>
+    </w:lvl>
+  </w:abstractNum>
+  <w:abstractNum w:abstractNumId="3">
+    <w:nsid w:val="1F2A4F26"/>
+    <w:multiLevelType w:val="hybridMultilevel"/>
+    <w:tmpl w:val="FF74AF22"/>
+    <w:lvl w:ilvl="0" w:tplc="0409000F">
+      <w:start w:val="1"/>
+      <w:numFmt w:val="decimal"/>
+      <w:lvlText w:val="%1."/>
+      <w:lvlJc w:val="left"/>
+      <w:pPr>
+        <w:ind w:left="720" w:hanging="360"/>
+      </w:pPr>
+    </w:lvl>
+    <w:lvl w:ilvl="1" w:tplc="04090019" w:tentative="1">
+      <w:start w:val="1"/>
+      <w:numFmt w:val="lowerLetter"/>
+      <w:lvlText w:val="%2."/>
+      <w:lvlJc w:val="left"/>
+      <w:pPr>
+        <w:ind w:left="1440" w:hanging="360"/>
+      </w:pPr>
+    </w:lvl>
+    <w:lvl w:ilvl="2" w:tplc="0409001B" w:tentative="1">
+      <w:start w:val="1"/>
+      <w:numFmt w:val="lowerRoman"/>
+      <w:lvlText w:val="%3."/>
+      <w:lvlJc w:val="right"/>
+      <w:pPr>
+        <w:ind w:left="2160" w:hanging="180"/>
+      </w:pPr>
+    </w:lvl>
+    <w:lvl w:ilvl="3" w:tplc="0409000F" w:tentative="1">
+      <w:start w:val="1"/>
+      <w:numFmt w:val="decimal"/>
+      <w:lvlText w:val="%4."/>
+      <w:lvlJc w:val="left"/>
+      <w:pPr>
+        <w:ind w:left="2880" w:hanging="360"/>
+      </w:pPr>
+    </w:lvl>
+    <w:lvl w:ilvl="4" w:tplc="04090019" w:tentative="1">
+      <w:start w:val="1"/>
+      <w:numFmt w:val="lowerLetter"/>
+      <w:lvlText w:val="%5."/>
+      <w:lvlJc w:val="left"/>
+      <w:pPr>
+        <w:ind w:left="3600" w:hanging="360"/>
+      </w:pPr>
+    </w:lvl>
+    <w:lvl w:ilvl="5" w:tplc="0409001B" w:tentative="1">
+      <w:start w:val="1"/>
+      <w:numFmt w:val="lowerRoman"/>
+      <w:lvlText w:val="%6."/>
+      <w:lvlJc w:val="right"/>
+      <w:pPr>
+        <w:ind w:left="4320" w:hanging="180"/>
+      </w:pPr>
+    </w:lvl>
+    <w:lvl w:ilvl="6" w:tplc="0409000F" w:tentative="1">
+      <w:start w:val="1"/>
+      <w:numFmt w:val="decimal"/>
+      <w:lvlText w:val="%7."/>
+      <w:lvlJc w:val="left"/>
+      <w:pPr>
+        <w:ind w:left="5040" w:hanging="360"/>
+      </w:pPr>
+    </w:lvl>
+    <w:lvl w:ilvl="7" w:tplc="04090019" w:tentative="1">
+      <w:start w:val="1"/>
+      <w:numFmt w:val="lowerLetter"/>
+      <w:lvlText w:val="%8."/>
+      <w:lvlJc w:val="left"/>
+      <w:pPr>
+        <w:ind w:left="5760" w:hanging="360"/>
+      </w:pPr>
+    </w:lvl>
+    <w:lvl w:ilvl="8" w:tplc="0409001B" w:tentative="1">
+      <w:start w:val="1"/>
+      <w:numFmt w:val="lowerRoman"/>
+      <w:lvlText w:val="%9."/>
+      <w:lvlJc w:val="right"/>
+      <w:pPr>
+        <w:ind w:left="6480" w:hanging="180"/>
+      </w:pPr>
+    </w:lvl>
+  </w:abstractNum>
+  <w:abstractNum w:abstractNumId="4">
+    <w:nsid w:val="27E0097B"/>
+    <w:multiLevelType w:val="hybridMultilevel"/>
+    <w:tmpl w:val="68261428"/>
+    <w:lvl w:ilvl="0" w:tplc="04090001">
+      <w:start w:val="1"/>
+      <w:numFmt w:val="bullet"/>
+      <w:lvlText w:val=""/>
+      <w:lvlJc w:val="left"/>
+      <w:pPr>
+        <w:ind w:left="720" w:hanging="360"/>
+      </w:pPr>
+      <w:rPr>
+        <w:rFonts w:ascii="Symbol" w:hAnsi="Symbol" w:hint="default"/>
+      </w:rPr>
+    </w:lvl>
+    <w:lvl w:ilvl="1" w:tplc="04090003" w:tentative="1">
+      <w:start w:val="1"/>
+      <w:numFmt w:val="bullet"/>
+      <w:lvlText w:val="o"/>
+      <w:lvlJc w:val="left"/>
+      <w:pPr>
+        <w:ind w:left="1440" w:hanging="360"/>
+      </w:pPr>
+      <w:rPr>
+        <w:rFonts w:ascii="Courier New" w:hAnsi="Courier New" w:cs="Courier New" w:hint="default"/>
+      </w:rPr>
+    </w:lvl>
+    <w:lvl w:ilvl="2" w:tplc="04090005" w:tentative="1">
+      <w:start w:val="1"/>
+      <w:numFmt w:val="bullet"/>
+      <w:lvlText w:val=""/>
+      <w:lvlJc w:val="left"/>
+      <w:pPr>
+        <w:ind w:left="2160" w:hanging="360"/>
+      </w:pPr>
+      <w:rPr>
+        <w:rFonts w:ascii="Wingdings" w:hAnsi="Wingdings" w:hint="default"/>
+      </w:rPr>
+    </w:lvl>
+    <w:lvl w:ilvl="3" w:tplc="04090001" w:tentative="1">
+      <w:start w:val="1"/>
+      <w:numFmt w:val="bullet"/>
+      <w:lvlText w:val=""/>
+      <w:lvlJc w:val="left"/>
+      <w:pPr>
+        <w:ind w:left="2880" w:hanging="360"/>
+      </w:pPr>
+      <w:rPr>
+        <w:rFonts w:ascii="Symbol" w:hAnsi="Symbol" w:hint="default"/>
+      </w:rPr>
+    </w:lvl>
+    <w:lvl w:ilvl="4" w:tplc="04090003" w:tentative="1">
+      <w:start w:val="1"/>
+      <w:numFmt w:val="bullet"/>
+      <w:lvlText w:val="o"/>
+      <w:lvlJc w:val="left"/>
+      <w:pPr>
+        <w:ind w:left="3600" w:hanging="360"/>
+      </w:pPr>
+      <w:rPr>
+        <w:rFonts w:ascii="Courier New" w:hAnsi="Courier New" w:cs="Courier New" w:hint="default"/>
+      </w:rPr>
+    </w:lvl>
+    <w:lvl w:ilvl="5" w:tplc="04090005" w:tentative="1">
+      <w:start w:val="1"/>
+      <w:numFmt w:val="bullet"/>
+      <w:lvlText w:val=""/>
+      <w:lvlJc w:val="left"/>
+      <w:pPr>
+        <w:ind w:left="4320" w:hanging="360"/>
+      </w:pPr>
+      <w:rPr>
+        <w:rFonts w:ascii="Wingdings" w:hAnsi="Wingdings" w:hint="default"/>
+      </w:rPr>
+    </w:lvl>
+    <w:lvl w:ilvl="6" w:tplc="04090001" w:tentative="1">
+      <w:start w:val="1"/>
+      <w:numFmt w:val="bullet"/>
+      <w:lvlText w:val=""/>
+      <w:lvlJc w:val="left"/>
+      <w:pPr>
+        <w:ind w:left="5040" w:hanging="360"/>
+      </w:pPr>
+      <w:rPr>
+        <w:rFonts w:ascii="Symbol" w:hAnsi="Symbol" w:hint="default"/>
+      </w:rPr>
+    </w:lvl>
+    <w:lvl w:ilvl="7" w:tplc="04090003" w:tentative="1">
+      <w:start w:val="1"/>
+      <w:numFmt w:val="bullet"/>
+      <w:lvlText w:val="o"/>
+      <w:lvlJc w:val="left"/>
+      <w:pPr>
+        <w:ind w:left="5760" w:hanging="360"/>
+      </w:pPr>
+      <w:rPr>
+        <w:rFonts w:ascii="Courier New" w:hAnsi="Courier New" w:cs="Courier New" w:hint="default"/>
+      </w:rPr>
+    </w:lvl>
+    <w:lvl w:ilvl="8" w:tplc="04090005" w:tentative="1">
+      <w:start w:val="1"/>
+      <w:numFmt w:val="bullet"/>
+      <w:lvlText w:val=""/>
+      <w:lvlJc w:val="left"/>
+      <w:pPr>
+        <w:ind w:left="6480" w:hanging="360"/>
+      </w:pPr>
+      <w:rPr>
+        <w:rFonts w:ascii="Wingdings" w:hAnsi="Wingdings" w:hint="default"/>
+      </w:rPr>
+    </w:lvl>
+  </w:abstractNum>
+  <w:abstractNum w:abstractNumId="5">
+    <w:nsid w:val="2E5A7D42"/>
+    <w:multiLevelType w:val="hybridMultilevel"/>
+    <w:tmpl w:val="53520716"/>
+    <w:lvl w:ilvl="0" w:tplc="04090001">
+      <w:start w:val="1"/>
+      <w:numFmt w:val="bullet"/>
+      <w:lvlText w:val=""/>
+      <w:lvlJc w:val="left"/>
+      <w:pPr>
+        <w:ind w:left="720" w:hanging="360"/>
+      </w:pPr>
+      <w:rPr>
+        <w:rFonts w:ascii="Symbol" w:hAnsi="Symbol" w:hint="default"/>
+      </w:rPr>
+    </w:lvl>
+    <w:lvl w:ilvl="1" w:tplc="04090003" w:tentative="1">
+      <w:start w:val="1"/>
+      <w:numFmt w:val="bullet"/>
+      <w:lvlText w:val="o"/>
+      <w:lvlJc w:val="left"/>
+      <w:pPr>
+        <w:ind w:left="1440" w:hanging="360"/>
+      </w:pPr>
+      <w:rPr>
+        <w:rFonts w:ascii="Courier New" w:hAnsi="Courier New" w:cs="Courier New" w:hint="default"/>
+      </w:rPr>
+    </w:lvl>
+    <w:lvl w:ilvl="2" w:tplc="04090005" w:tentative="1">
+      <w:start w:val="1"/>
+      <w:numFmt w:val="bullet"/>
+      <w:lvlText w:val=""/>
+      <w:lvlJc w:val="left"/>
+      <w:pPr>
+        <w:ind w:left="2160" w:hanging="360"/>
+      </w:pPr>
+      <w:rPr>
+        <w:rFonts w:ascii="Wingdings" w:hAnsi="Wingdings" w:hint="default"/>
+      </w:rPr>
+    </w:lvl>
+    <w:lvl w:ilvl="3" w:tplc="04090001" w:tentative="1">
+      <w:start w:val="1"/>
+      <w:numFmt w:val="bullet"/>
+      <w:lvlText w:val=""/>
+      <w:lvlJc w:val="left"/>
+      <w:pPr>
+        <w:ind w:left="2880" w:hanging="360"/>
+      </w:pPr>
+      <w:rPr>
+        <w:rFonts w:ascii="Symbol" w:hAnsi="Symbol" w:hint="default"/>
+      </w:rPr>
+    </w:lvl>
+    <w:lvl w:ilvl="4" w:tplc="04090003" w:tentative="1">
+      <w:start w:val="1"/>
+      <w:numFmt w:val="bullet"/>
+      <w:lvlText w:val="o"/>
+      <w:lvlJc w:val="left"/>
+      <w:pPr>
+        <w:ind w:left="3600" w:hanging="360"/>
+      </w:pPr>
+      <w:rPr>
+        <w:rFonts w:ascii="Courier New" w:hAnsi="Courier New" w:cs="Courier New" w:hint="default"/>
+      </w:rPr>
+    </w:lvl>
+    <w:lvl w:ilvl="5" w:tplc="04090005" w:tentative="1">
+      <w:start w:val="1"/>
+      <w:numFmt w:val="bullet"/>
+      <w:lvlText w:val=""/>
+      <w:lvlJc w:val="left"/>
+      <w:pPr>
+        <w:ind w:left="4320" w:hanging="360"/>
+      </w:pPr>
+      <w:rPr>
+        <w:rFonts w:ascii="Wingdings" w:hAnsi="Wingdings" w:hint="default"/>
+      </w:rPr>
+    </w:lvl>
+    <w:lvl w:ilvl="6" w:tplc="04090001" w:tentative="1">
+      <w:start w:val="1"/>
+      <w:numFmt w:val="bullet"/>
+      <w:lvlText w:val=""/>
+      <w:lvlJc w:val="left"/>
+      <w:pPr>
+        <w:ind w:left="5040" w:hanging="360"/>
+      </w:pPr>
+      <w:rPr>
+        <w:rFonts w:ascii="Symbol" w:hAnsi="Symbol" w:hint="default"/>
+      </w:rPr>
+    </w:lvl>
+    <w:lvl w:ilvl="7" w:tplc="04090003" w:tentative="1">
+      <w:start w:val="1"/>
+      <w:numFmt w:val="bullet"/>
+      <w:lvlText w:val="o"/>
+      <w:lvlJc w:val="left"/>
+      <w:pPr>
+        <w:ind w:left="5760" w:hanging="360"/>
+      </w:pPr>
+      <w:rPr>
+        <w:rFonts w:ascii="Courier New" w:hAnsi="Courier New" w:cs="Courier New" w:hint="default"/>
+      </w:rPr>
+    </w:lvl>
+    <w:lvl w:ilvl="8" w:tplc="04090005" w:tentative="1">
+      <w:start w:val="1"/>
+      <w:numFmt w:val="bullet"/>
+      <w:lvlText w:val=""/>
+      <w:lvlJc w:val="left"/>
+      <w:pPr>
+        <w:ind w:left="6480" w:hanging="360"/>
+      </w:pPr>
+      <w:rPr>
+        <w:rFonts w:ascii="Wingdings" w:hAnsi="Wingdings" w:hint="default"/>
+      </w:rPr>
+    </w:lvl>
+  </w:abstractNum>
+  <w:abstractNum w:abstractNumId="6">
+    <w:nsid w:val="331432D4"/>
+    <w:multiLevelType w:val="hybridMultilevel"/>
+    <w:tmpl w:val="4C92D622"/>
+    <w:lvl w:ilvl="0" w:tplc="04090001">
+      <w:start w:val="1"/>
+      <w:numFmt w:val="bullet"/>
+      <w:lvlText w:val=""/>
+      <w:lvlJc w:val="left"/>
+      <w:pPr>
+        <w:ind w:left="720" w:hanging="360"/>
+      </w:pPr>
+      <w:rPr>
+        <w:rFonts w:ascii="Symbol" w:hAnsi="Symbol" w:hint="default"/>
+      </w:rPr>
+    </w:lvl>
+    <w:lvl w:ilvl="1" w:tplc="04090003" w:tentative="1">
+      <w:start w:val="1"/>
+      <w:numFmt w:val="bullet"/>
+      <w:lvlText w:val="o"/>
+      <w:lvlJc w:val="left"/>
+      <w:pPr>
+        <w:ind w:left="1440" w:hanging="360"/>
+      </w:pPr>
+      <w:rPr>
+        <w:rFonts w:ascii="Courier New" w:hAnsi="Courier New" w:cs="Courier New" w:hint="default"/>
+      </w:rPr>
+    </w:lvl>
+    <w:lvl w:ilvl="2" w:tplc="04090005" w:tentative="1">
+      <w:start w:val="1"/>
+      <w:numFmt w:val="bullet"/>
+      <w:lvlText w:val=""/>
+      <w:lvlJc w:val="left"/>
+      <w:pPr>
+        <w:ind w:left="2160" w:hanging="360"/>
+      </w:pPr>
+      <w:rPr>
+        <w:rFonts w:ascii="Wingdings" w:hAnsi="Wingdings" w:hint="default"/>
+      </w:rPr>
+    </w:lvl>
+    <w:lvl w:ilvl="3" w:tplc="04090001" w:tentative="1">
+      <w:start w:val="1"/>
+      <w:numFmt w:val="bullet"/>
+      <w:lvlText w:val=""/>
+      <w:lvlJc w:val="left"/>
+      <w:pPr>
+        <w:ind w:left="2880" w:hanging="360"/>
+      </w:pPr>
+      <w:rPr>
+        <w:rFonts w:ascii="Symbol" w:hAnsi="Symbol" w:hint="default"/>
+      </w:rPr>
+    </w:lvl>
+    <w:lvl w:ilvl="4" w:tplc="04090003" w:tentative="1">
+      <w:start w:val="1"/>
+      <w:numFmt w:val="bullet"/>
+      <w:lvlText w:val="o"/>
+      <w:lvlJc w:val="left"/>
+      <w:pPr>
+        <w:ind w:left="3600" w:hanging="360"/>
+      </w:pPr>
+      <w:rPr>
+        <w:rFonts w:ascii="Courier New" w:hAnsi="Courier New" w:cs="Courier New" w:hint="default"/>
+      </w:rPr>
+    </w:lvl>
+    <w:lvl w:ilvl="5" w:tplc="04090005" w:tentative="1">
+      <w:start w:val="1"/>
+      <w:numFmt w:val="bullet"/>
+      <w:lvlText w:val=""/>
+      <w:lvlJc w:val="left"/>
+      <w:pPr>
+        <w:ind w:left="4320" w:hanging="360"/>
+      </w:pPr>
+      <w:rPr>
+        <w:rFonts w:ascii="Wingdings" w:hAnsi="Wingdings" w:hint="default"/>
+      </w:rPr>
+    </w:lvl>
+    <w:lvl w:ilvl="6" w:tplc="04090001" w:tentative="1">
+      <w:start w:val="1"/>
+      <w:numFmt w:val="bullet"/>
+      <w:lvlText w:val=""/>
+      <w:lvlJc w:val="left"/>
+      <w:pPr>
+        <w:ind w:left="5040" w:hanging="360"/>
+      </w:pPr>
+      <w:rPr>
+        <w:rFonts w:ascii="Symbol" w:hAnsi="Symbol" w:hint="default"/>
+      </w:rPr>
+    </w:lvl>
+    <w:lvl w:ilvl="7" w:tplc="04090003" w:tentative="1">
+      <w:start w:val="1"/>
+      <w:numFmt w:val="bullet"/>
+      <w:lvlText w:val="o"/>
+      <w:lvlJc w:val="left"/>
+      <w:pPr>
+        <w:ind w:left="5760" w:hanging="360"/>
+      </w:pPr>
+      <w:rPr>
+        <w:rFonts w:ascii="Courier New" w:hAnsi="Courier New" w:cs="Courier New" w:hint="default"/>
+      </w:rPr>
+    </w:lvl>
+    <w:lvl w:ilvl="8" w:tplc="04090005" w:tentative="1">
+      <w:start w:val="1"/>
+      <w:numFmt w:val="bullet"/>
+      <w:lvlText w:val=""/>
+      <w:lvlJc w:val="left"/>
+      <w:pPr>
+        <w:ind w:left="6480" w:hanging="360"/>
+      </w:pPr>
+      <w:rPr>
+        <w:rFonts w:ascii="Wingdings" w:hAnsi="Wingdings" w:hint="default"/>
+      </w:rPr>
+    </w:lvl>
+  </w:abstractNum>
+  <w:abstractNum w:abstractNumId="7">
+    <w:nsid w:val="34B82B9E"/>
+    <w:multiLevelType w:val="hybridMultilevel"/>
+    <w:tmpl w:val="1EE0B7CC"/>
+    <w:lvl w:ilvl="0" w:tplc="04090001">
+      <w:start w:val="1"/>
+      <w:numFmt w:val="bullet"/>
+      <w:lvlText w:val=""/>
+      <w:lvlJc w:val="left"/>
+      <w:pPr>
+        <w:ind w:left="720" w:hanging="360"/>
+      </w:pPr>
+      <w:rPr>
+        <w:rFonts w:ascii="Symbol" w:hAnsi="Symbol" w:hint="default"/>
+      </w:rPr>
+    </w:lvl>
+    <w:lvl w:ilvl="1" w:tplc="04090003" w:tentative="1">
+      <w:start w:val="1"/>
+      <w:numFmt w:val="bullet"/>
+      <w:lvlText w:val="o"/>
+      <w:lvlJc w:val="left"/>
+      <w:pPr>
+        <w:ind w:left="1440" w:hanging="360"/>
+      </w:pPr>
+      <w:rPr>
+        <w:rFonts w:ascii="Courier New" w:hAnsi="Courier New" w:cs="Courier New" w:hint="default"/>
+      </w:rPr>
+    </w:lvl>
+    <w:lvl w:ilvl="2" w:tplc="04090005" w:tentative="1">
+      <w:start w:val="1"/>
+      <w:numFmt w:val="bullet"/>
+      <w:lvlText w:val=""/>
+      <w:lvlJc w:val="left"/>
+      <w:pPr>
+        <w:ind w:left="2160" w:hanging="360"/>
+      </w:pPr>
+      <w:rPr>
+        <w:rFonts w:ascii="Wingdings" w:hAnsi="Wingdings" w:hint="default"/>
+      </w:rPr>
+    </w:lvl>
+    <w:lvl w:ilvl="3" w:tplc="04090001" w:tentative="1">
+      <w:start w:val="1"/>
+      <w:numFmt w:val="bullet"/>
+      <w:lvlText w:val=""/>
+      <w:lvlJc w:val="left"/>
+      <w:pPr>
+        <w:ind w:left="2880" w:hanging="360"/>
+      </w:pPr>
+      <w:rPr>
+        <w:rFonts w:ascii="Symbol" w:hAnsi="Symbol" w:hint="default"/>
+      </w:rPr>
+    </w:lvl>
+    <w:lvl w:ilvl="4" w:tplc="04090003" w:tentative="1">
+      <w:start w:val="1"/>
+      <w:numFmt w:val="bullet"/>
+      <w:lvlText w:val="o"/>
+      <w:lvlJc w:val="left"/>
+      <w:pPr>
+        <w:ind w:left="3600" w:hanging="360"/>
+      </w:pPr>
+      <w:rPr>
+        <w:rFonts w:ascii="Courier New" w:hAnsi="Courier New" w:cs="Courier New" w:hint="default"/>
+      </w:rPr>
+    </w:lvl>
+    <w:lvl w:ilvl="5" w:tplc="04090005" w:tentative="1">
+      <w:start w:val="1"/>
+      <w:numFmt w:val="bullet"/>
+      <w:lvlText w:val=""/>
+      <w:lvlJc w:val="left"/>
+      <w:pPr>
+        <w:ind w:left="4320" w:hanging="360"/>
+      </w:pPr>
+      <w:rPr>
+        <w:rFonts w:ascii="Wingdings" w:hAnsi="Wingdings" w:hint="default"/>
+      </w:rPr>
+    </w:lvl>
+    <w:lvl w:ilvl="6" w:tplc="04090001" w:tentative="1">
+      <w:start w:val="1"/>
+      <w:numFmt w:val="bullet"/>
+      <w:lvlText w:val=""/>
+      <w:lvlJc w:val="left"/>
+      <w:pPr>
+        <w:ind w:left="5040" w:hanging="360"/>
+      </w:pPr>
+      <w:rPr>
+        <w:rFonts w:ascii="Symbol" w:hAnsi="Symbol" w:hint="default"/>
+      </w:rPr>
+    </w:lvl>
+    <w:lvl w:ilvl="7" w:tplc="04090003" w:tentative="1">
+      <w:start w:val="1"/>
+      <w:numFmt w:val="bullet"/>
+      <w:lvlText w:val="o"/>
+      <w:lvlJc w:val="left"/>
+      <w:pPr>
+        <w:ind w:left="5760" w:hanging="360"/>
+      </w:pPr>
+      <w:rPr>
+        <w:rFonts w:ascii="Courier New" w:hAnsi="Courier New" w:cs="Courier New" w:hint="default"/>
+      </w:rPr>
+    </w:lvl>
+    <w:lvl w:ilvl="8" w:tplc="04090005" w:tentative="1">
+      <w:start w:val="1"/>
+      <w:numFmt w:val="bullet"/>
+      <w:lvlText w:val=""/>
+      <w:lvlJc w:val="left"/>
+      <w:pPr>
+        <w:ind w:left="6480" w:hanging="360"/>
+      </w:pPr>
+      <w:rPr>
+        <w:rFonts w:ascii="Wingdings" w:hAnsi="Wingdings" w:hint="default"/>
+      </w:rPr>
+    </w:lvl>
+  </w:abstractNum>
+  <w:abstractNum w:abstractNumId="8">
+    <w:nsid w:val="351B7E79"/>
+    <w:multiLevelType w:val="hybridMultilevel"/>
+    <w:tmpl w:val="238625AE"/>
+    <w:lvl w:ilvl="0" w:tplc="04090001">
+      <w:start w:val="1"/>
+      <w:numFmt w:val="bullet"/>
+      <w:lvlText w:val=""/>
+      <w:lvlJc w:val="left"/>
+      <w:pPr>
+        <w:ind w:left="765" w:hanging="360"/>
+      </w:pPr>
+      <w:rPr>
+        <w:rFonts w:ascii="Symbol" w:hAnsi="Symbol" w:hint="default"/>
+      </w:rPr>
+    </w:lvl>
+    <w:lvl w:ilvl="1" w:tplc="04090003" w:tentative="1">
+      <w:start w:val="1"/>
+      <w:numFmt w:val="bullet"/>
+      <w:lvlText w:val="o"/>
+      <w:lvlJc w:val="left"/>
+      <w:pPr>
+        <w:ind w:left="1485" w:hanging="360"/>
+      </w:pPr>
+      <w:rPr>
+        <w:rFonts w:ascii="Courier New" w:hAnsi="Courier New" w:cs="Courier New" w:hint="default"/>
+      </w:rPr>
+    </w:lvl>
+    <w:lvl w:ilvl="2" w:tplc="04090005" w:tentative="1">
+      <w:start w:val="1"/>
+      <w:numFmt w:val="bullet"/>
+      <w:lvlText w:val=""/>
+      <w:lvlJc w:val="left"/>
+      <w:pPr>
+        <w:ind w:left="2205" w:hanging="360"/>
+      </w:pPr>
+      <w:rPr>
+        <w:rFonts w:ascii="Wingdings" w:hAnsi="Wingdings" w:hint="default"/>
+      </w:rPr>
+    </w:lvl>
+    <w:lvl w:ilvl="3" w:tplc="04090001" w:tentative="1">
+      <w:start w:val="1"/>
+      <w:numFmt w:val="bullet"/>
+      <w:lvlText w:val=""/>
+      <w:lvlJc w:val="left"/>
+      <w:pPr>
+        <w:ind w:left="2925" w:hanging="360"/>
+      </w:pPr>
+      <w:rPr>
+        <w:rFonts w:ascii="Symbol" w:hAnsi="Symbol" w:hint="default"/>
+      </w:rPr>
+    </w:lvl>
+    <w:lvl w:ilvl="4" w:tplc="04090003" w:tentative="1">
+      <w:start w:val="1"/>
+      <w:numFmt w:val="bullet"/>
+      <w:lvlText w:val="o"/>
+      <w:lvlJc w:val="left"/>
+      <w:pPr>
+        <w:ind w:left="3645" w:hanging="360"/>
+      </w:pPr>
+      <w:rPr>
+        <w:rFonts w:ascii="Courier New" w:hAnsi="Courier New" w:cs="Courier New" w:hint="default"/>
+      </w:rPr>
+    </w:lvl>
+    <w:lvl w:ilvl="5" w:tplc="04090005" w:tentative="1">
+      <w:start w:val="1"/>
+      <w:numFmt w:val="bullet"/>
+      <w:lvlText w:val=""/>
+      <w:lvlJc w:val="left"/>
+      <w:pPr>
+        <w:ind w:left="4365" w:hanging="360"/>
+      </w:pPr>
+      <w:rPr>
+        <w:rFonts w:ascii="Wingdings" w:hAnsi="Wingdings" w:hint="default"/>
+      </w:rPr>
+    </w:lvl>
+    <w:lvl w:ilvl="6" w:tplc="04090001" w:tentative="1">
+      <w:start w:val="1"/>
+      <w:numFmt w:val="bullet"/>
+      <w:lvlText w:val=""/>
+      <w:lvlJc w:val="left"/>
+      <w:pPr>
+        <w:ind w:left="5085" w:hanging="360"/>
+      </w:pPr>
+      <w:rPr>
+        <w:rFonts w:ascii="Symbol" w:hAnsi="Symbol" w:hint="default"/>
+      </w:rPr>
+    </w:lvl>
+    <w:lvl w:ilvl="7" w:tplc="04090003" w:tentative="1">
+      <w:start w:val="1"/>
+      <w:numFmt w:val="bullet"/>
+      <w:lvlText w:val="o"/>
+      <w:lvlJc w:val="left"/>
+      <w:pPr>
+        <w:ind w:left="5805" w:hanging="360"/>
+      </w:pPr>
+      <w:rPr>
+        <w:rFonts w:ascii="Courier New" w:hAnsi="Courier New" w:cs="Courier New" w:hint="default"/>
+      </w:rPr>
+    </w:lvl>
+    <w:lvl w:ilvl="8" w:tplc="04090005" w:tentative="1">
+      <w:start w:val="1"/>
+      <w:numFmt w:val="bullet"/>
+      <w:lvlText w:val=""/>
+      <w:lvlJc w:val="left"/>
+      <w:pPr>
+        <w:ind w:left="6525" w:hanging="360"/>
+      </w:pPr>
+      <w:rPr>
+        <w:rFonts w:ascii="Wingdings" w:hAnsi="Wingdings" w:hint="default"/>
+      </w:rPr>
+    </w:lvl>
+  </w:abstractNum>
+  <w:abstractNum w:abstractNumId="9">
+    <w:nsid w:val="3D883DFB"/>
+    <w:multiLevelType w:val="hybridMultilevel"/>
+    <w:tmpl w:val="EC784D28"/>
+    <w:lvl w:ilvl="0" w:tplc="04090001">
+      <w:start w:val="1"/>
+      <w:numFmt w:val="bullet"/>
+      <w:lvlText w:val=""/>
+      <w:lvlJc w:val="left"/>
+      <w:pPr>
+        <w:ind w:left="720" w:hanging="360"/>
+      </w:pPr>
+      <w:rPr>
+        <w:rFonts w:ascii="Symbol" w:hAnsi="Symbol" w:hint="default"/>
+      </w:rPr>
+    </w:lvl>
+    <w:lvl w:ilvl="1" w:tplc="04090003">
+      <w:start w:val="1"/>
+      <w:numFmt w:val="bullet"/>
+      <w:lvlText w:val="o"/>
+      <w:lvlJc w:val="left"/>
+      <w:pPr>
+        <w:ind w:left="1440" w:hanging="360"/>
+      </w:pPr>
+      <w:rPr>
+        <w:rFonts w:ascii="Courier New" w:hAnsi="Courier New" w:cs="Courier New" w:hint="default"/>
+      </w:rPr>
+    </w:lvl>
+    <w:lvl w:ilvl="2" w:tplc="04090005" w:tentative="1">
+      <w:start w:val="1"/>
+      <w:numFmt w:val="bullet"/>
+      <w:lvlText w:val=""/>
+      <w:lvlJc w:val="left"/>
+      <w:pPr>
+        <w:ind w:left="2160" w:hanging="360"/>
+      </w:pPr>
+      <w:rPr>
+        <w:rFonts w:ascii="Wingdings" w:hAnsi="Wingdings" w:hint="default"/>
+      </w:rPr>
+    </w:lvl>
+    <w:lvl w:ilvl="3" w:tplc="04090001" w:tentative="1">
+      <w:start w:val="1"/>
+      <w:numFmt w:val="bullet"/>
+      <w:lvlText w:val=""/>
+      <w:lvlJc w:val="left"/>
+      <w:pPr>
+        <w:ind w:left="2880" w:hanging="360"/>
+      </w:pPr>
+      <w:rPr>
+        <w:rFonts w:ascii="Symbol" w:hAnsi="Symbol" w:hint="default"/>
+      </w:rPr>
+    </w:lvl>
+    <w:lvl w:ilvl="4" w:tplc="04090003" w:tentative="1">
+      <w:start w:val="1"/>
+      <w:numFmt w:val="bullet"/>
+      <w:lvlText w:val="o"/>
+      <w:lvlJc w:val="left"/>
+      <w:pPr>
+        <w:ind w:left="3600" w:hanging="360"/>
+      </w:pPr>
+      <w:rPr>
+        <w:rFonts w:ascii="Courier New" w:hAnsi="Courier New" w:cs="Courier New" w:hint="default"/>
+      </w:rPr>
+    </w:lvl>
+    <w:lvl w:ilvl="5" w:tplc="04090005" w:tentative="1">
+      <w:start w:val="1"/>
+      <w:numFmt w:val="bullet"/>
+      <w:lvlText w:val=""/>
+      <w:lvlJc w:val="left"/>
+      <w:pPr>
+        <w:ind w:left="4320" w:hanging="360"/>
+      </w:pPr>
+      <w:rPr>
+        <w:rFonts w:ascii="Wingdings" w:hAnsi="Wingdings" w:hint="default"/>
+      </w:rPr>
+    </w:lvl>
+    <w:lvl w:ilvl="6" w:tplc="04090001" w:tentative="1">
+      <w:start w:val="1"/>
+      <w:numFmt w:val="bullet"/>
+      <w:lvlText w:val=""/>
+      <w:lvlJc w:val="left"/>
+      <w:pPr>
+        <w:ind w:left="5040" w:hanging="360"/>
+      </w:pPr>
+      <w:rPr>
+        <w:rFonts w:ascii="Symbol" w:hAnsi="Symbol" w:hint="default"/>
+      </w:rPr>
+    </w:lvl>
+    <w:lvl w:ilvl="7" w:tplc="04090003" w:tentative="1">
+      <w:start w:val="1"/>
+      <w:numFmt w:val="bullet"/>
+      <w:lvlText w:val="o"/>
+      <w:lvlJc w:val="left"/>
+      <w:pPr>
+        <w:ind w:left="5760" w:hanging="360"/>
+      </w:pPr>
+      <w:rPr>
+        <w:rFonts w:ascii="Courier New" w:hAnsi="Courier New" w:cs="Courier New" w:hint="default"/>
+      </w:rPr>
+    </w:lvl>
+    <w:lvl w:ilvl="8" w:tplc="04090005" w:tentative="1">
+      <w:start w:val="1"/>
+      <w:numFmt w:val="bullet"/>
+      <w:lvlText w:val=""/>
+      <w:lvlJc w:val="left"/>
+      <w:pPr>
+        <w:ind w:left="6480" w:hanging="360"/>
+      </w:pPr>
+      <w:rPr>
+        <w:rFonts w:ascii="Wingdings" w:hAnsi="Wingdings" w:hint="default"/>
+      </w:rPr>
+    </w:lvl>
+  </w:abstractNum>
+  <w:abstractNum w:abstractNumId="10">
+    <w:nsid w:val="50976B24"/>
+    <w:multiLevelType w:val="hybridMultilevel"/>
+    <w:tmpl w:val="47FAA950"/>
+    <w:lvl w:ilvl="0" w:tplc="04090001">
+      <w:start w:val="1"/>
+      <w:numFmt w:val="bullet"/>
+      <w:lvlText w:val=""/>
+      <w:lvlJc w:val="left"/>
+      <w:pPr>
+        <w:ind w:left="720" w:hanging="360"/>
+      </w:pPr>
+      <w:rPr>
+        <w:rFonts w:ascii="Symbol" w:hAnsi="Symbol" w:hint="default"/>
+      </w:rPr>
+    </w:lvl>
+    <w:lvl w:ilvl="1" w:tplc="04090003" w:tentative="1">
+      <w:start w:val="1"/>
+      <w:numFmt w:val="bullet"/>
+      <w:lvlText w:val="o"/>
+      <w:lvlJc w:val="left"/>
+      <w:pPr>
+        <w:ind w:left="1440" w:hanging="360"/>
+      </w:pPr>
+      <w:rPr>
+        <w:rFonts w:ascii="Courier New" w:hAnsi="Courier New" w:cs="Courier New" w:hint="default"/>
+      </w:rPr>
+    </w:lvl>
+    <w:lvl w:ilvl="2" w:tplc="04090005" w:tentative="1">
+      <w:start w:val="1"/>
+      <w:numFmt w:val="bullet"/>
+      <w:lvlText w:val=""/>
+      <w:lvlJc w:val="left"/>
+      <w:pPr>
+        <w:ind w:left="2160" w:hanging="360"/>
+      </w:pPr>
+      <w:rPr>
+        <w:rFonts w:ascii="Wingdings" w:hAnsi="Wingdings" w:hint="default"/>
+      </w:rPr>
+    </w:lvl>
+    <w:lvl w:ilvl="3" w:tplc="04090001" w:tentative="1">
+      <w:start w:val="1"/>
+      <w:numFmt w:val="bullet"/>
+      <w:lvlText w:val=""/>
+      <w:lvlJc w:val="left"/>
+      <w:pPr>
+        <w:ind w:left="2880" w:hanging="360"/>
+      </w:pPr>
+      <w:rPr>
+        <w:rFonts w:ascii="Symbol" w:hAnsi="Symbol" w:hint="default"/>
+      </w:rPr>
+    </w:lvl>
+    <w:lvl w:ilvl="4" w:tplc="04090003" w:tentative="1">
+      <w:start w:val="1"/>
+      <w:numFmt w:val="bullet"/>
+      <w:lvlText w:val="o"/>
+      <w:lvlJc w:val="left"/>
+      <w:pPr>
+        <w:ind w:left="3600" w:hanging="360"/>
+      </w:pPr>
+      <w:rPr>
+        <w:rFonts w:ascii="Courier New" w:hAnsi="Courier New" w:cs="Courier New" w:hint="default"/>
+      </w:rPr>
+    </w:lvl>
+    <w:lvl w:ilvl="5" w:tplc="04090005" w:tentative="1">
+      <w:start w:val="1"/>
+      <w:numFmt w:val="bullet"/>
+      <w:lvlText w:val=""/>
+      <w:lvlJc w:val="left"/>
+      <w:pPr>
+        <w:ind w:left="4320" w:hanging="360"/>
+      </w:pPr>
+      <w:rPr>
+        <w:rFonts w:ascii="Wingdings" w:hAnsi="Wingdings" w:hint="default"/>
+      </w:rPr>
+    </w:lvl>
+    <w:lvl w:ilvl="6" w:tplc="04090001" w:tentative="1">
+      <w:start w:val="1"/>
+      <w:numFmt w:val="bullet"/>
+      <w:lvlText w:val=""/>
+      <w:lvlJc w:val="left"/>
+      <w:pPr>
+        <w:ind w:left="5040" w:hanging="360"/>
+      </w:pPr>
+      <w:rPr>
+        <w:rFonts w:ascii="Symbol" w:hAnsi="Symbol" w:hint="default"/>
+      </w:rPr>
+    </w:lvl>
+    <w:lvl w:ilvl="7" w:tplc="04090003" w:tentative="1">
+      <w:start w:val="1"/>
+      <w:numFmt w:val="bullet"/>
+      <w:lvlText w:val="o"/>
+      <w:lvlJc w:val="left"/>
+      <w:pPr>
+        <w:ind w:left="5760" w:hanging="360"/>
+      </w:pPr>
+      <w:rPr>
+        <w:rFonts w:ascii="Courier New" w:hAnsi="Courier New" w:cs="Courier New" w:hint="default"/>
+      </w:rPr>
+    </w:lvl>
+    <w:lvl w:ilvl="8" w:tplc="04090005" w:tentative="1">
+      <w:start w:val="1"/>
+      <w:numFmt w:val="bullet"/>
+      <w:lvlText w:val=""/>
+      <w:lvlJc w:val="left"/>
+      <w:pPr>
+        <w:ind w:left="6480" w:hanging="360"/>
+      </w:pPr>
+      <w:rPr>
+        <w:rFonts w:ascii="Wingdings" w:hAnsi="Wingdings" w:hint="default"/>
+      </w:rPr>
+    </w:lvl>
+  </w:abstractNum>
+  <w:abstractNum w:abstractNumId="11">
+    <w:nsid w:val="62180B0D"/>
+    <w:multiLevelType w:val="hybridMultilevel"/>
+    <w:tmpl w:val="231EA43A"/>
+    <w:lvl w:ilvl="0" w:tplc="04090001">
+      <w:start w:val="1"/>
+      <w:numFmt w:val="bullet"/>
+      <w:lvlText w:val=""/>
+      <w:lvlJc w:val="left"/>
+      <w:pPr>
+        <w:ind w:left="720" w:hanging="360"/>
+      </w:pPr>
+      <w:rPr>
+        <w:rFonts w:ascii="Symbol" w:hAnsi="Symbol" w:hint="default"/>
+      </w:rPr>
+    </w:lvl>
+    <w:lvl w:ilvl="1" w:tplc="04090003" w:tentative="1">
+      <w:start w:val="1"/>
+      <w:numFmt w:val="bullet"/>
+      <w:lvlText w:val="o"/>
+      <w:lvlJc w:val="left"/>
+      <w:pPr>
+        <w:ind w:left="1440" w:hanging="360"/>
+      </w:pPr>
+      <w:rPr>
+        <w:rFonts w:ascii="Courier New" w:hAnsi="Courier New" w:cs="Courier New" w:hint="default"/>
+      </w:rPr>
+    </w:lvl>
+    <w:lvl w:ilvl="2" w:tplc="04090005" w:tentative="1">
+      <w:start w:val="1"/>
+      <w:numFmt w:val="bullet"/>
+      <w:lvlText w:val=""/>
+      <w:lvlJc w:val="left"/>
+      <w:pPr>
+        <w:ind w:left="2160" w:hanging="360"/>
+      </w:pPr>
+      <w:rPr>
+        <w:rFonts w:ascii="Wingdings" w:hAnsi="Wingdings" w:hint="default"/>
+      </w:rPr>
+    </w:lvl>
+    <w:lvl w:ilvl="3" w:tplc="04090001" w:tentative="1">
+      <w:start w:val="1"/>
+      <w:numFmt w:val="bullet"/>
+      <w:lvlText w:val=""/>
+      <w:lvlJc w:val="left"/>
+      <w:pPr>
+        <w:ind w:left="2880" w:hanging="360"/>
+      </w:pPr>
+      <w:rPr>
+        <w:rFonts w:ascii="Symbol" w:hAnsi="Symbol" w:hint="default"/>
+      </w:rPr>
+    </w:lvl>
+    <w:lvl w:ilvl="4" w:tplc="04090003" w:tentative="1">
+      <w:start w:val="1"/>
+      <w:numFmt w:val="bullet"/>
+      <w:lvlText w:val="o"/>
+      <w:lvlJc w:val="left"/>
+      <w:pPr>
+        <w:ind w:left="3600" w:hanging="360"/>
+      </w:pPr>
+      <w:rPr>
+        <w:rFonts w:ascii="Courier New" w:hAnsi="Courier New" w:cs="Courier New" w:hint="default"/>
+      </w:rPr>
+    </w:lvl>
+    <w:lvl w:ilvl="5" w:tplc="04090005" w:tentative="1">
+      <w:start w:val="1"/>
+      <w:numFmt w:val="bullet"/>
+      <w:lvlText w:val=""/>
+      <w:lvlJc w:val="left"/>
+      <w:pPr>
+        <w:ind w:left="4320" w:hanging="360"/>
+      </w:pPr>
+      <w:rPr>
+        <w:rFonts w:ascii="Wingdings" w:hAnsi="Wingdings" w:hint="default"/>
+      </w:rPr>
+    </w:lvl>
+    <w:lvl w:ilvl="6" w:tplc="04090001" w:tentative="1">
+      <w:start w:val="1"/>
+      <w:numFmt w:val="bullet"/>
+      <w:lvlText w:val=""/>
+      <w:lvlJc w:val="left"/>
+      <w:pPr>
+        <w:ind w:left="5040" w:hanging="360"/>
+      </w:pPr>
+      <w:rPr>
+        <w:rFonts w:ascii="Symbol" w:hAnsi="Symbol" w:hint="default"/>
+      </w:rPr>
+    </w:lvl>
+    <w:lvl w:ilvl="7" w:tplc="04090003" w:tentative="1">
+      <w:start w:val="1"/>
+      <w:numFmt w:val="bullet"/>
+      <w:lvlText w:val="o"/>
+      <w:lvlJc w:val="left"/>
+      <w:pPr>
+        <w:ind w:left="5760" w:hanging="360"/>
+      </w:pPr>
+      <w:rPr>
+        <w:rFonts w:ascii="Courier New" w:hAnsi="Courier New" w:cs="Courier New" w:hint="default"/>
+      </w:rPr>
+    </w:lvl>
+    <w:lvl w:ilvl="8" w:tplc="04090005" w:tentative="1">
+      <w:start w:val="1"/>
+      <w:numFmt w:val="bullet"/>
+      <w:lvlText w:val=""/>
+      <w:lvlJc w:val="left"/>
+      <w:pPr>
+        <w:ind w:left="6480" w:hanging="360"/>
+      </w:pPr>
+      <w:rPr>
+        <w:rFonts w:ascii="Wingdings" w:hAnsi="Wingdings" w:hint="default"/>
+      </w:rPr>
+    </w:lvl>
+  </w:abstractNum>
+  <w:abstractNum w:abstractNumId="12">
+    <w:nsid w:val="66017F52"/>
+    <w:multiLevelType w:val="hybridMultilevel"/>
+    <w:tmpl w:val="A2D44DA4"/>
+    <w:lvl w:ilvl="0" w:tplc="04090001">
+      <w:start w:val="1"/>
+      <w:numFmt w:val="bullet"/>
+      <w:lvlText w:val=""/>
+      <w:lvlJc w:val="left"/>
+      <w:pPr>
+        <w:ind w:left="720" w:hanging="360"/>
+      </w:pPr>
+      <w:rPr>
+        <w:rFonts w:ascii="Symbol" w:hAnsi="Symbol" w:hint="default"/>
+      </w:rPr>
+    </w:lvl>
+    <w:lvl w:ilvl="1" w:tplc="04090003" w:tentative="1">
+      <w:start w:val="1"/>
+      <w:numFmt w:val="bullet"/>
+      <w:lvlText w:val="o"/>
+      <w:lvlJc w:val="left"/>
+      <w:pPr>
+        <w:ind w:left="1440" w:hanging="360"/>
+      </w:pPr>
+      <w:rPr>
+        <w:rFonts w:ascii="Courier New" w:hAnsi="Courier New" w:cs="Courier New" w:hint="default"/>
+      </w:rPr>
+    </w:lvl>
+    <w:lvl w:ilvl="2" w:tplc="04090005" w:tentative="1">
+      <w:start w:val="1"/>
+      <w:numFmt w:val="bullet"/>
+      <w:lvlText w:val=""/>
+      <w:lvlJc w:val="left"/>
+      <w:pPr>
+        <w:ind w:left="2160" w:hanging="360"/>
+      </w:pPr>
+      <w:rPr>
+        <w:rFonts w:ascii="Wingdings" w:hAnsi="Wingdings" w:hint="default"/>
+      </w:rPr>
+    </w:lvl>
+    <w:lvl w:ilvl="3" w:tplc="04090001" w:tentative="1">
+      <w:start w:val="1"/>
+      <w:numFmt w:val="bullet"/>
+      <w:lvlText w:val=""/>
+      <w:lvlJc w:val="left"/>
+      <w:pPr>
+        <w:ind w:left="2880" w:hanging="360"/>
+      </w:pPr>
+      <w:rPr>
+        <w:rFonts w:ascii="Symbol" w:hAnsi="Symbol" w:hint="default"/>
+      </w:rPr>
+    </w:lvl>
+    <w:lvl w:ilvl="4" w:tplc="04090003" w:tentative="1">
+      <w:start w:val="1"/>
+      <w:numFmt w:val="bullet"/>
+      <w:lvlText w:val="o"/>
+      <w:lvlJc w:val="left"/>
+      <w:pPr>
+        <w:ind w:left="3600" w:hanging="360"/>
+      </w:pPr>
+      <w:rPr>
+        <w:rFonts w:ascii="Courier New" w:hAnsi="Courier New" w:cs="Courier New" w:hint="default"/>
+      </w:rPr>
+    </w:lvl>
+    <w:lvl w:ilvl="5" w:tplc="04090005" w:tentative="1">
+      <w:start w:val="1"/>
+      <w:numFmt w:val="bullet"/>
+      <w:lvlText w:val=""/>
+      <w:lvlJc w:val="left"/>
+      <w:pPr>
+        <w:ind w:left="4320" w:hanging="360"/>
+      </w:pPr>
+      <w:rPr>
+        <w:rFonts w:ascii="Wingdings" w:hAnsi="Wingdings" w:hint="default"/>
+      </w:rPr>
+    </w:lvl>
+    <w:lvl w:ilvl="6" w:tplc="04090001" w:tentative="1">
+      <w:start w:val="1"/>
+      <w:numFmt w:val="bullet"/>
+      <w:lvlText w:val=""/>
+      <w:lvlJc w:val="left"/>
+      <w:pPr>
+        <w:ind w:left="5040" w:hanging="360"/>
+      </w:pPr>
+      <w:rPr>
+        <w:rFonts w:ascii="Symbol" w:hAnsi="Symbol" w:hint="default"/>
+      </w:rPr>
+    </w:lvl>
+    <w:lvl w:ilvl="7" w:tplc="04090003" w:tentative="1">
+      <w:start w:val="1"/>
+      <w:numFmt w:val="bullet"/>
+      <w:lvlText w:val="o"/>
+      <w:lvlJc w:val="left"/>
+      <w:pPr>
+        <w:ind w:left="5760" w:hanging="360"/>
+      </w:pPr>
+      <w:rPr>
+        <w:rFonts w:ascii="Courier New" w:hAnsi="Courier New" w:cs="Courier New" w:hint="default"/>
+      </w:rPr>
+    </w:lvl>
+    <w:lvl w:ilvl="8" w:tplc="04090005" w:tentative="1">
+      <w:start w:val="1"/>
+      <w:numFmt w:val="bullet"/>
+      <w:lvlText w:val=""/>
+      <w:lvlJc w:val="left"/>
+      <w:pPr>
+        <w:ind w:left="6480" w:hanging="360"/>
+      </w:pPr>
+      <w:rPr>
+        <w:rFonts w:ascii="Wingdings" w:hAnsi="Wingdings" w:hint="default"/>
+      </w:rPr>
+    </w:lvl>
+  </w:abstractNum>
+  <w:abstractNum w:abstractNumId="13">
+    <w:nsid w:val="7C594419"/>
+    <w:multiLevelType w:val="hybridMultilevel"/>
+    <w:tmpl w:val="FF74AF22"/>
+    <w:lvl w:ilvl="0" w:tplc="0409000F">
+      <w:start w:val="1"/>
+      <w:numFmt w:val="decimal"/>
+      <w:lvlText w:val="%1."/>
+      <w:lvlJc w:val="left"/>
+      <w:pPr>
+        <w:ind w:left="720" w:hanging="360"/>
+      </w:pPr>
+    </w:lvl>
+    <w:lvl w:ilvl="1" w:tplc="04090019" w:tentative="1">
+      <w:start w:val="1"/>
+      <w:numFmt w:val="lowerLetter"/>
+      <w:lvlText w:val="%2."/>
+      <w:lvlJc w:val="left"/>
+      <w:pPr>
+        <w:ind w:left="1440" w:hanging="360"/>
+      </w:pPr>
+    </w:lvl>
+    <w:lvl w:ilvl="2" w:tplc="0409001B" w:tentative="1">
+      <w:start w:val="1"/>
+      <w:numFmt w:val="lowerRoman"/>
+      <w:lvlText w:val="%3."/>
+      <w:lvlJc w:val="right"/>
+      <w:pPr>
+        <w:ind w:left="2160" w:hanging="180"/>
+      </w:pPr>
+    </w:lvl>
+    <w:lvl w:ilvl="3" w:tplc="0409000F" w:tentative="1">
+      <w:start w:val="1"/>
+      <w:numFmt w:val="decimal"/>
+      <w:lvlText w:val="%4."/>
+      <w:lvlJc w:val="left"/>
+      <w:pPr>
+        <w:ind w:left="2880" w:hanging="360"/>
+      </w:pPr>
+    </w:lvl>
+    <w:lvl w:ilvl="4" w:tplc="04090019" w:tentative="1">
+      <w:start w:val="1"/>
+      <w:numFmt w:val="lowerLetter"/>
+      <w:lvlText w:val="%5."/>
+      <w:lvlJc w:val="left"/>
+      <w:pPr>
+        <w:ind w:left="3600" w:hanging="360"/>
+      </w:pPr>
+    </w:lvl>
+    <w:lvl w:ilvl="5" w:tplc="0409001B" w:tentative="1">
+      <w:start w:val="1"/>
+      <w:numFmt w:val="lowerRoman"/>
+      <w:lvlText w:val="%6."/>
+      <w:lvlJc w:val="right"/>
+      <w:pPr>
+        <w:ind w:left="4320" w:hanging="180"/>
+      </w:pPr>
+    </w:lvl>
+    <w:lvl w:ilvl="6" w:tplc="0409000F" w:tentative="1">
+      <w:start w:val="1"/>
+      <w:numFmt w:val="decimal"/>
+      <w:lvlText w:val="%7."/>
+      <w:lvlJc w:val="left"/>
+      <w:pPr>
+        <w:ind w:left="5040" w:hanging="360"/>
+      </w:pPr>
+    </w:lvl>
+    <w:lvl w:ilvl="7" w:tplc="04090019" w:tentative="1">
+      <w:start w:val="1"/>
+      <w:numFmt w:val="lowerLetter"/>
+      <w:lvlText w:val="%8."/>
+      <w:lvlJc w:val="left"/>
+      <w:pPr>
+        <w:ind w:left="5760" w:hanging="360"/>
+      </w:pPr>
+    </w:lvl>
+    <w:lvl w:ilvl="8" w:tplc="0409001B" w:tentative="1">
+      <w:start w:val="1"/>
+      <w:numFmt w:val="lowerRoman"/>
+      <w:lvlText w:val="%9."/>
+      <w:lvlJc w:val="right"/>
+      <w:pPr>
+        <w:ind w:left="6480" w:hanging="180"/>
+      </w:pPr>
+    </w:lvl>
+  </w:abstractNum>
   <w:num w:numId="1">
     <w:abstractNumId w:val="0"/>
+  </w:num>
+  <w:num w:numId="2">
+    <w:abstractNumId w:val="11"/>
+  </w:num>
+  <w:num w:numId="3">
+    <w:abstractNumId w:val="1"/>
+  </w:num>
+  <w:num w:numId="4">
+    <w:abstractNumId w:val="6"/>
+  </w:num>
+  <w:num w:numId="5">
+    <w:abstractNumId w:val="4"/>
+  </w:num>
+  <w:num w:numId="6">
+    <w:abstractNumId w:val="2"/>
+  </w:num>
+  <w:num w:numId="7">
+    <w:abstractNumId w:val="8"/>
+  </w:num>
+  <w:num w:numId="8">
+    <w:abstractNumId w:val="12"/>
+  </w:num>
+  <w:num w:numId="9">
+    <w:abstractNumId w:val="5"/>
+  </w:num>
+  <w:num w:numId="10">
+    <w:abstractNumId w:val="7"/>
+  </w:num>
+  <w:num w:numId="11">
+    <w:abstractNumId w:val="10"/>
+  </w:num>
+  <w:num w:numId="12">
+    <w:abstractNumId w:val="9"/>
+  </w:num>
+  <w:num w:numId="13">
+    <w:abstractNumId w:val="13"/>
+  </w:num>
+  <w:num w:numId="14">
+    <w:abstractNumId w:val="3"/>
   </w:num>
 </w:numbering>
 </file>
@@ -484,6 +2924,7 @@
   <w:style w:type="paragraph" w:default="1" w:styleId="Normal">
     <w:name w:val="Normal"/>
     <w:qFormat/>
+    <w:rsid w:val="0019127C"/>
   </w:style>
   <w:style w:type="character" w:default="1" w:styleId="DefaultParagraphFont">
     <w:name w:val="Default Paragraph Font"/>
@@ -723,6 +3164,7 @@
   <w:style w:type="paragraph" w:default="1" w:styleId="Normal">
     <w:name w:val="Normal"/>
     <w:qFormat/>
+    <w:rsid w:val="0019127C"/>
   </w:style>
   <w:style w:type="character" w:default="1" w:styleId="DefaultParagraphFont">
     <w:name w:val="Default Paragraph Font"/>

</xml_diff>

<commit_message>
Notes on Stone (2011) chapter 1
</commit_message>
<xml_diff>
--- a/Readings/Stone_2011_Policy-paradox_Edition03_v00.docx
+++ b/Readings/Stone_2011_Policy-paradox_Edition03_v00.docx
@@ -159,13 +159,7 @@
         <w:t xml:space="preserve"> </w:t>
       </w:r>
       <w:r>
-        <w:t>by u</w:t>
-      </w:r>
-      <w:r>
-        <w:t>sing political powe</w:t>
-      </w:r>
-      <w:r>
-        <w:t>r gained from an election win becomes a political liability because it provides ammunition for the political opposition.</w:t>
+        <w:t>by using political power gained from an election win becomes a political liability because it provides ammunition for the political opposition.</w:t>
       </w:r>
     </w:p>
     <w:p>
@@ -910,7 +904,19 @@
         </w:numPr>
       </w:pPr>
       <w:r>
-        <w:t>What is the Market v. Polis (i.e., RAM v. Politics) paradigm of the policy process?</w:t>
+        <w:t>What is the</w:t>
+      </w:r>
+      <w:r>
+        <w:t xml:space="preserve"> difference between the</w:t>
+      </w:r>
+      <w:r>
+        <w:t xml:space="preserve"> Market v. Polis (i.e., RAM v. Politics) paradigm</w:t>
+      </w:r>
+      <w:r>
+        <w:t>s</w:t>
+      </w:r>
+      <w:r>
+        <w:t xml:space="preserve"> of the policy process?</w:t>
       </w:r>
     </w:p>
     <w:p>
@@ -923,6 +929,138 @@
       </w:pPr>
       <w:r>
         <w:t>What is the System 1 Thinking v. System 2 Thinking paradigm of the policy process?</w:t>
+      </w:r>
+    </w:p>
+    <w:p>
+      <w:pPr>
+        <w:pStyle w:val="ListParagraph"/>
+        <w:numPr>
+          <w:ilvl w:val="0"/>
+          <w:numId w:val="14"/>
+        </w:numPr>
+      </w:pPr>
+      <w:r>
+        <w:t>What is the role of community in the policy process?</w:t>
+      </w:r>
+    </w:p>
+    <w:p>
+      <w:pPr>
+        <w:pStyle w:val="ListParagraph"/>
+        <w:numPr>
+          <w:ilvl w:val="0"/>
+          <w:numId w:val="14"/>
+        </w:numPr>
+      </w:pPr>
+      <w:r>
+        <w:t>What is the role of altruism in the policy process?</w:t>
+      </w:r>
+    </w:p>
+    <w:p>
+      <w:pPr>
+        <w:pStyle w:val="ListParagraph"/>
+        <w:numPr>
+          <w:ilvl w:val="0"/>
+          <w:numId w:val="14"/>
+        </w:numPr>
+      </w:pPr>
+      <w:r>
+        <w:t>What is the public interest?</w:t>
+      </w:r>
+    </w:p>
+    <w:p>
+      <w:pPr>
+        <w:pStyle w:val="ListParagraph"/>
+        <w:numPr>
+          <w:ilvl w:val="0"/>
+          <w:numId w:val="14"/>
+        </w:numPr>
+      </w:pPr>
+      <w:r>
+        <w:t>What are commons problems?</w:t>
+      </w:r>
+    </w:p>
+    <w:p>
+      <w:pPr>
+        <w:pStyle w:val="ListParagraph"/>
+        <w:numPr>
+          <w:ilvl w:val="0"/>
+          <w:numId w:val="14"/>
+        </w:numPr>
+      </w:pPr>
+      <w:r>
+        <w:t>What is the role of influence in the policy process?</w:t>
+      </w:r>
+    </w:p>
+    <w:p>
+      <w:pPr>
+        <w:pStyle w:val="ListParagraph"/>
+        <w:numPr>
+          <w:ilvl w:val="0"/>
+          <w:numId w:val="14"/>
+        </w:numPr>
+      </w:pPr>
+      <w:r>
+        <w:t>What is the role of cooperation in the policy process?</w:t>
+      </w:r>
+    </w:p>
+    <w:p>
+      <w:pPr>
+        <w:pStyle w:val="ListParagraph"/>
+        <w:numPr>
+          <w:ilvl w:val="0"/>
+          <w:numId w:val="14"/>
+        </w:numPr>
+      </w:pPr>
+      <w:r>
+        <w:t>What is the role of loyalty in the policy process?</w:t>
+      </w:r>
+    </w:p>
+    <w:p>
+      <w:pPr>
+        <w:pStyle w:val="ListParagraph"/>
+        <w:numPr>
+          <w:ilvl w:val="0"/>
+          <w:numId w:val="14"/>
+        </w:numPr>
+      </w:pPr>
+      <w:r>
+        <w:t>What is the role of groups in the policy process?</w:t>
+      </w:r>
+    </w:p>
+    <w:p>
+      <w:pPr>
+        <w:pStyle w:val="ListParagraph"/>
+        <w:numPr>
+          <w:ilvl w:val="0"/>
+          <w:numId w:val="14"/>
+        </w:numPr>
+      </w:pPr>
+      <w:r>
+        <w:t>What is the role of information in the policy process?</w:t>
+      </w:r>
+    </w:p>
+    <w:p>
+      <w:pPr>
+        <w:pStyle w:val="ListParagraph"/>
+        <w:numPr>
+          <w:ilvl w:val="0"/>
+          <w:numId w:val="14"/>
+        </w:numPr>
+      </w:pPr>
+      <w:r>
+        <w:t>What is the role of passion in the policy process?</w:t>
+      </w:r>
+    </w:p>
+    <w:p>
+      <w:pPr>
+        <w:pStyle w:val="ListParagraph"/>
+        <w:numPr>
+          <w:ilvl w:val="0"/>
+          <w:numId w:val="14"/>
+        </w:numPr>
+      </w:pPr>
+      <w:r>
+        <w:t>What is the role of power in the policy process?</w:t>
       </w:r>
     </w:p>
     <w:p/>
@@ -937,6 +1075,1423 @@
           <w:u w:val="single"/>
         </w:rPr>
         <w:t>Reading Summary</w:t>
+      </w:r>
+    </w:p>
+    <w:p>
+      <w:r>
+        <w:t>The Market and the Polis</w:t>
+      </w:r>
+    </w:p>
+    <w:p>
+      <w:pPr>
+        <w:pStyle w:val="ListParagraph"/>
+        <w:numPr>
+          <w:ilvl w:val="0"/>
+          <w:numId w:val="15"/>
+        </w:numPr>
+      </w:pPr>
+      <w:r>
+        <w:t>A theory of policy politics requires a simple model of political society.</w:t>
+      </w:r>
+    </w:p>
+    <w:p>
+      <w:pPr>
+        <w:pStyle w:val="ListParagraph"/>
+        <w:numPr>
+          <w:ilvl w:val="1"/>
+          <w:numId w:val="15"/>
+        </w:numPr>
+      </w:pPr>
+      <w:r>
+        <w:t>Analogous to a theory of economics requiring a simple model of economic society.</w:t>
+      </w:r>
+    </w:p>
+    <w:p>
+      <w:pPr>
+        <w:pStyle w:val="ListParagraph"/>
+        <w:numPr>
+          <w:ilvl w:val="0"/>
+          <w:numId w:val="15"/>
+        </w:numPr>
+      </w:pPr>
+      <w:r>
+        <w:t>Polis is the Greek word for city-state.</w:t>
+      </w:r>
+    </w:p>
+    <w:p>
+      <w:pPr>
+        <w:pStyle w:val="ListParagraph"/>
+        <w:numPr>
+          <w:ilvl w:val="0"/>
+          <w:numId w:val="15"/>
+        </w:numPr>
+      </w:pPr>
+      <w:r>
+        <w:t>The market model distorts political life.</w:t>
+      </w:r>
+    </w:p>
+    <w:p>
+      <w:pPr>
+        <w:pStyle w:val="ListParagraph"/>
+        <w:numPr>
+          <w:ilvl w:val="1"/>
+          <w:numId w:val="15"/>
+        </w:numPr>
+      </w:pPr>
+      <w:r>
+        <w:t>The market model assumes individual goals and individual behavior.</w:t>
+      </w:r>
+    </w:p>
+    <w:p>
+      <w:pPr>
+        <w:pStyle w:val="ListParagraph"/>
+        <w:numPr>
+          <w:ilvl w:val="0"/>
+          <w:numId w:val="15"/>
+        </w:numPr>
+      </w:pPr>
+      <w:r>
+        <w:t>A market is a social system in which individuals pursue their own self-interest by exchanging goods and services with others whenever it’s mutually beneficial.</w:t>
+      </w:r>
+    </w:p>
+    <w:p>
+      <w:pPr>
+        <w:pStyle w:val="ListParagraph"/>
+        <w:numPr>
+          <w:ilvl w:val="1"/>
+          <w:numId w:val="15"/>
+        </w:numPr>
+      </w:pPr>
+      <w:r>
+        <w:t>Participants in a market compete for scarce resources.</w:t>
+      </w:r>
+    </w:p>
+    <w:p>
+      <w:pPr>
+        <w:pStyle w:val="ListParagraph"/>
+        <w:numPr>
+          <w:ilvl w:val="1"/>
+          <w:numId w:val="15"/>
+        </w:numPr>
+      </w:pPr>
+      <w:r>
+        <w:t>Participants try to acquire resources at the least possible cost.</w:t>
+      </w:r>
+    </w:p>
+    <w:p>
+      <w:pPr>
+        <w:pStyle w:val="ListParagraph"/>
+        <w:numPr>
+          <w:ilvl w:val="1"/>
+          <w:numId w:val="15"/>
+        </w:numPr>
+      </w:pPr>
+      <w:r>
+        <w:t>Participants try to sell resources at the highest possible cost.</w:t>
+      </w:r>
+    </w:p>
+    <w:p>
+      <w:pPr>
+        <w:pStyle w:val="ListParagraph"/>
+        <w:numPr>
+          <w:ilvl w:val="1"/>
+          <w:numId w:val="15"/>
+        </w:numPr>
+      </w:pPr>
+      <w:r>
+        <w:t>Competition raises the level of economic well-being for everyone as a whole.</w:t>
+      </w:r>
+    </w:p>
+    <w:p>
+      <w:pPr>
+        <w:pStyle w:val="ListParagraph"/>
+        <w:numPr>
+          <w:ilvl w:val="0"/>
+          <w:numId w:val="15"/>
+        </w:numPr>
+      </w:pPr>
+      <w:r>
+        <w:t>Politics and policy only occur in communities.</w:t>
+      </w:r>
+    </w:p>
+    <w:p/>
+    <w:p>
+      <w:r>
+        <w:t>Community</w:t>
+      </w:r>
+    </w:p>
+    <w:p>
+      <w:pPr>
+        <w:pStyle w:val="ListParagraph"/>
+        <w:numPr>
+          <w:ilvl w:val="0"/>
+          <w:numId w:val="15"/>
+        </w:numPr>
+      </w:pPr>
+      <w:r>
+        <w:t>Public policy can be defined as communities trying to achieve results as communities.</w:t>
+      </w:r>
+    </w:p>
+    <w:p>
+      <w:pPr>
+        <w:pStyle w:val="ListParagraph"/>
+        <w:numPr>
+          <w:ilvl w:val="0"/>
+          <w:numId w:val="15"/>
+        </w:numPr>
+      </w:pPr>
+      <w:r>
+        <w:t>The Polis model assumes collective goals and collective effort.</w:t>
+      </w:r>
+    </w:p>
+    <w:p>
+      <w:pPr>
+        <w:pStyle w:val="ListParagraph"/>
+        <w:numPr>
+          <w:ilvl w:val="0"/>
+          <w:numId w:val="15"/>
+        </w:numPr>
+      </w:pPr>
+      <w:r>
+        <w:t>Community membership is the primary political issue</w:t>
+      </w:r>
+    </w:p>
+    <w:p>
+      <w:pPr>
+        <w:pStyle w:val="ListParagraph"/>
+        <w:numPr>
+          <w:ilvl w:val="1"/>
+          <w:numId w:val="15"/>
+        </w:numPr>
+      </w:pPr>
+      <w:r>
+        <w:t xml:space="preserve">Communities must define who </w:t>
+      </w:r>
+      <w:proofErr w:type="gramStart"/>
+      <w:r>
+        <w:t>are members</w:t>
+      </w:r>
+      <w:proofErr w:type="gramEnd"/>
+      <w:r>
+        <w:t xml:space="preserve"> and who are not members.</w:t>
+      </w:r>
+    </w:p>
+    <w:p>
+      <w:pPr>
+        <w:pStyle w:val="ListParagraph"/>
+        <w:numPr>
+          <w:ilvl w:val="1"/>
+          <w:numId w:val="15"/>
+        </w:numPr>
+      </w:pPr>
+      <w:r>
+        <w:t>Membership defines social, economic, and political rights.</w:t>
+      </w:r>
+    </w:p>
+    <w:p>
+      <w:pPr>
+        <w:pStyle w:val="ListParagraph"/>
+        <w:numPr>
+          <w:ilvl w:val="0"/>
+          <w:numId w:val="15"/>
+        </w:numPr>
+      </w:pPr>
+      <w:r>
+        <w:t>There is a difference between political community and cultural community.</w:t>
+      </w:r>
+    </w:p>
+    <w:p>
+      <w:pPr>
+        <w:pStyle w:val="ListParagraph"/>
+        <w:numPr>
+          <w:ilvl w:val="1"/>
+          <w:numId w:val="15"/>
+        </w:numPr>
+      </w:pPr>
+      <w:r>
+        <w:t xml:space="preserve">Political community </w:t>
+      </w:r>
+      <w:r>
+        <w:sym w:font="Wingdings" w:char="F0E0"/>
+      </w:r>
+      <w:r>
+        <w:t xml:space="preserve"> living under the same political rules and governance structure</w:t>
+      </w:r>
+    </w:p>
+    <w:p>
+      <w:pPr>
+        <w:pStyle w:val="ListParagraph"/>
+        <w:numPr>
+          <w:ilvl w:val="1"/>
+          <w:numId w:val="15"/>
+        </w:numPr>
+      </w:pPr>
+      <w:r>
+        <w:t xml:space="preserve">Cultural community </w:t>
+      </w:r>
+      <w:r>
+        <w:sym w:font="Wingdings" w:char="F0E0"/>
+      </w:r>
+      <w:r>
+        <w:t xml:space="preserve"> drawing identity from shared language, history, and traditions</w:t>
+      </w:r>
+    </w:p>
+    <w:p>
+      <w:pPr>
+        <w:pStyle w:val="ListParagraph"/>
+        <w:numPr>
+          <w:ilvl w:val="1"/>
+          <w:numId w:val="15"/>
+        </w:numPr>
+      </w:pPr>
+      <w:r>
+        <w:t xml:space="preserve">Integrating multiple cultural communities under a single political community without destroying cultural identity is the primary dilemma. </w:t>
+      </w:r>
+    </w:p>
+    <w:p/>
+    <w:p>
+      <w:r>
+        <w:t>Altruism</w:t>
+      </w:r>
+    </w:p>
+    <w:p>
+      <w:pPr>
+        <w:pStyle w:val="ListParagraph"/>
+        <w:numPr>
+          <w:ilvl w:val="0"/>
+          <w:numId w:val="16"/>
+        </w:numPr>
+      </w:pPr>
+      <w:r>
+        <w:t>A model of political community must take into account the phenomenon of altruism.</w:t>
+      </w:r>
+    </w:p>
+    <w:p>
+      <w:pPr>
+        <w:pStyle w:val="ListParagraph"/>
+        <w:numPr>
+          <w:ilvl w:val="0"/>
+          <w:numId w:val="16"/>
+        </w:numPr>
+      </w:pPr>
+      <w:r>
+        <w:lastRenderedPageBreak/>
+        <w:t>Many social scientists do not believe that altruism exists.</w:t>
+      </w:r>
+    </w:p>
+    <w:p>
+      <w:pPr>
+        <w:pStyle w:val="ListParagraph"/>
+        <w:numPr>
+          <w:ilvl w:val="0"/>
+          <w:numId w:val="16"/>
+        </w:numPr>
+      </w:pPr>
+      <w:r>
+        <w:t>People’s a</w:t>
+      </w:r>
+      <w:r>
+        <w:t>ctions don’t count as altruism unless</w:t>
+      </w:r>
+      <w:r>
+        <w:t xml:space="preserve"> they recei</w:t>
+      </w:r>
+      <w:r>
+        <w:t>ve absolutely no physical or psychological benefit to themselves or incur some loss when acting to help someone else.</w:t>
+      </w:r>
+    </w:p>
+    <w:p>
+      <w:pPr>
+        <w:pStyle w:val="ListParagraph"/>
+        <w:numPr>
+          <w:ilvl w:val="0"/>
+          <w:numId w:val="16"/>
+        </w:numPr>
+      </w:pPr>
+      <w:r>
+        <w:t>Altruism is impossible by definition under the market paradigm.</w:t>
+      </w:r>
+    </w:p>
+    <w:p/>
+    <w:p>
+      <w:r>
+        <w:t>Public Interest</w:t>
+      </w:r>
+    </w:p>
+    <w:p>
+      <w:pPr>
+        <w:pStyle w:val="ListParagraph"/>
+        <w:numPr>
+          <w:ilvl w:val="0"/>
+          <w:numId w:val="18"/>
+        </w:numPr>
+      </w:pPr>
+      <w:r>
+        <w:t>Definitions of the public interest</w:t>
+      </w:r>
+    </w:p>
+    <w:p>
+      <w:pPr>
+        <w:pStyle w:val="ListParagraph"/>
+        <w:numPr>
+          <w:ilvl w:val="1"/>
+          <w:numId w:val="18"/>
+        </w:numPr>
+      </w:pPr>
+      <w:r>
+        <w:t>Individual interest held in common</w:t>
+      </w:r>
+    </w:p>
+    <w:p>
+      <w:pPr>
+        <w:pStyle w:val="ListParagraph"/>
+        <w:numPr>
+          <w:ilvl w:val="1"/>
+          <w:numId w:val="18"/>
+        </w:numPr>
+      </w:pPr>
+      <w:r>
+        <w:t>Individuals’ goals for their community</w:t>
+      </w:r>
+    </w:p>
+    <w:p>
+      <w:pPr>
+        <w:pStyle w:val="ListParagraph"/>
+        <w:numPr>
+          <w:ilvl w:val="1"/>
+          <w:numId w:val="18"/>
+        </w:numPr>
+      </w:pPr>
+      <w:r>
+        <w:t>Goals on which there is consensus</w:t>
+      </w:r>
+    </w:p>
+    <w:p>
+      <w:pPr>
+        <w:pStyle w:val="ListParagraph"/>
+        <w:numPr>
+          <w:ilvl w:val="1"/>
+          <w:numId w:val="18"/>
+        </w:numPr>
+      </w:pPr>
+      <w:r>
+        <w:t>Things that are good for a community</w:t>
+      </w:r>
+    </w:p>
+    <w:p>
+      <w:pPr>
+        <w:pStyle w:val="ListParagraph"/>
+        <w:numPr>
+          <w:ilvl w:val="0"/>
+          <w:numId w:val="18"/>
+        </w:numPr>
+      </w:pPr>
+      <w:r>
+        <w:t>The public interest is to the Polis what self-interest is to the market.</w:t>
+      </w:r>
+    </w:p>
+    <w:p>
+      <w:pPr>
+        <w:pStyle w:val="ListParagraph"/>
+        <w:numPr>
+          <w:ilvl w:val="0"/>
+          <w:numId w:val="18"/>
+        </w:numPr>
+      </w:pPr>
+      <w:r>
+        <w:t>People cannot blatantly and exclusively pursue their self-interest.</w:t>
+      </w:r>
+    </w:p>
+    <w:p>
+      <w:pPr>
+        <w:pStyle w:val="ListParagraph"/>
+        <w:numPr>
+          <w:ilvl w:val="0"/>
+          <w:numId w:val="18"/>
+        </w:numPr>
+      </w:pPr>
+      <w:r>
+        <w:t>In the market model, the public interest is addressed as an afterthought and side-effect of individuals pursuing their self-interest.</w:t>
+      </w:r>
+    </w:p>
+    <w:p/>
+    <w:p>
+      <w:r>
+        <w:t>Commons Problems</w:t>
+      </w:r>
+    </w:p>
+    <w:p>
+      <w:pPr>
+        <w:pStyle w:val="ListParagraph"/>
+        <w:numPr>
+          <w:ilvl w:val="0"/>
+          <w:numId w:val="19"/>
+        </w:numPr>
+      </w:pPr>
+      <w:r>
+        <w:t>Commons problems are situations in which the public interest and self-interest work against each other.</w:t>
+      </w:r>
+    </w:p>
+    <w:p>
+      <w:pPr>
+        <w:pStyle w:val="ListParagraph"/>
+        <w:numPr>
+          <w:ilvl w:val="1"/>
+          <w:numId w:val="19"/>
+        </w:numPr>
+      </w:pPr>
+      <w:r>
+        <w:t>Also called collective action problems.</w:t>
+      </w:r>
+    </w:p>
+    <w:p>
+      <w:pPr>
+        <w:pStyle w:val="ListParagraph"/>
+        <w:numPr>
+          <w:ilvl w:val="0"/>
+          <w:numId w:val="19"/>
+        </w:numPr>
+      </w:pPr>
+      <w:r>
+        <w:t>In the market model, most actions do NOT have social consequences.</w:t>
+      </w:r>
+    </w:p>
+    <w:p>
+      <w:pPr>
+        <w:pStyle w:val="ListParagraph"/>
+        <w:numPr>
+          <w:ilvl w:val="0"/>
+          <w:numId w:val="19"/>
+        </w:numPr>
+      </w:pPr>
+      <w:r>
+        <w:t>Most significant policy problems are commons problems.</w:t>
+      </w:r>
+    </w:p>
+    <w:p/>
+    <w:p>
+      <w:r>
+        <w:t>Influence</w:t>
+      </w:r>
+    </w:p>
+    <w:p>
+      <w:pPr>
+        <w:pStyle w:val="ListParagraph"/>
+        <w:numPr>
+          <w:ilvl w:val="0"/>
+          <w:numId w:val="20"/>
+        </w:numPr>
+      </w:pPr>
+      <w:r>
+        <w:t>Various forces bridge the gap between public interest and self-interest.</w:t>
+      </w:r>
+    </w:p>
+    <w:p>
+      <w:pPr>
+        <w:pStyle w:val="ListParagraph"/>
+        <w:numPr>
+          <w:ilvl w:val="1"/>
+          <w:numId w:val="20"/>
+        </w:numPr>
+      </w:pPr>
+      <w:r>
+        <w:t>Influence</w:t>
+      </w:r>
+    </w:p>
+    <w:p>
+      <w:pPr>
+        <w:pStyle w:val="ListParagraph"/>
+        <w:numPr>
+          <w:ilvl w:val="1"/>
+          <w:numId w:val="20"/>
+        </w:numPr>
+      </w:pPr>
+      <w:r>
+        <w:t>Cooperation</w:t>
+      </w:r>
+    </w:p>
+    <w:p>
+      <w:pPr>
+        <w:pStyle w:val="ListParagraph"/>
+        <w:numPr>
+          <w:ilvl w:val="1"/>
+          <w:numId w:val="20"/>
+        </w:numPr>
+      </w:pPr>
+      <w:r>
+        <w:t>Loyalty</w:t>
+      </w:r>
+    </w:p>
+    <w:p>
+      <w:pPr>
+        <w:pStyle w:val="ListParagraph"/>
+        <w:numPr>
+          <w:ilvl w:val="0"/>
+          <w:numId w:val="20"/>
+        </w:numPr>
+      </w:pPr>
+      <w:r>
+        <w:t>Influence is how our actions are shaped by education, persuasion, and socialization.</w:t>
+      </w:r>
+    </w:p>
+    <w:p>
+      <w:pPr>
+        <w:pStyle w:val="ListParagraph"/>
+        <w:numPr>
+          <w:ilvl w:val="1"/>
+          <w:numId w:val="20"/>
+        </w:numPr>
+      </w:pPr>
+      <w:r>
+        <w:t>Actions and ideas are influence by others.</w:t>
+      </w:r>
+    </w:p>
+    <w:p>
+      <w:pPr>
+        <w:pStyle w:val="ListParagraph"/>
+        <w:numPr>
+          <w:ilvl w:val="1"/>
+          <w:numId w:val="20"/>
+        </w:numPr>
+      </w:pPr>
+      <w:r>
+        <w:t>Choices are often conditional.</w:t>
+      </w:r>
+    </w:p>
+    <w:p>
+      <w:pPr>
+        <w:pStyle w:val="ListParagraph"/>
+        <w:numPr>
+          <w:ilvl w:val="0"/>
+          <w:numId w:val="20"/>
+        </w:numPr>
+      </w:pPr>
+      <w:r>
+        <w:t xml:space="preserve">Influence can become coercion. </w:t>
+      </w:r>
+    </w:p>
+    <w:p/>
+    <w:p>
+      <w:r>
+        <w:t>Cooperation</w:t>
+      </w:r>
+    </w:p>
+    <w:p>
+      <w:pPr>
+        <w:pStyle w:val="ListParagraph"/>
+        <w:numPr>
+          <w:ilvl w:val="0"/>
+          <w:numId w:val="21"/>
+        </w:numPr>
+      </w:pPr>
+      <w:r>
+        <w:t>In the Polis model, cooperation is just as important as competition.</w:t>
+      </w:r>
+    </w:p>
+    <w:p>
+      <w:pPr>
+        <w:pStyle w:val="ListParagraph"/>
+        <w:numPr>
+          <w:ilvl w:val="0"/>
+          <w:numId w:val="21"/>
+        </w:numPr>
+      </w:pPr>
+      <w:r>
+        <w:t>Politics requires alliances.</w:t>
+      </w:r>
+    </w:p>
+    <w:p>
+      <w:pPr>
+        <w:pStyle w:val="ListParagraph"/>
+        <w:numPr>
+          <w:ilvl w:val="1"/>
+          <w:numId w:val="21"/>
+        </w:numPr>
+      </w:pPr>
+      <w:r>
+        <w:t>The two-person market models of public policy do not take this into account.</w:t>
+      </w:r>
+    </w:p>
+    <w:p>
+      <w:pPr>
+        <w:pStyle w:val="ListParagraph"/>
+        <w:numPr>
+          <w:ilvl w:val="0"/>
+          <w:numId w:val="21"/>
+        </w:numPr>
+      </w:pPr>
+      <w:r>
+        <w:t>Cooperation is essential for power.</w:t>
+      </w:r>
+    </w:p>
+    <w:p>
+      <w:pPr>
+        <w:pStyle w:val="ListParagraph"/>
+        <w:numPr>
+          <w:ilvl w:val="1"/>
+          <w:numId w:val="21"/>
+        </w:numPr>
+      </w:pPr>
+      <w:r>
+        <w:t>The market model does not accommodate alliances, but only pure competition.</w:t>
+      </w:r>
+    </w:p>
+    <w:p>
+      <w:pPr>
+        <w:pStyle w:val="ListParagraph"/>
+        <w:numPr>
+          <w:ilvl w:val="1"/>
+          <w:numId w:val="21"/>
+        </w:numPr>
+      </w:pPr>
+      <w:r>
+        <w:t>Cooperation is a deviation from a well-functioning market.</w:t>
+      </w:r>
+    </w:p>
+    <w:p>
+      <w:pPr>
+        <w:pStyle w:val="ListParagraph"/>
+        <w:numPr>
+          <w:ilvl w:val="1"/>
+          <w:numId w:val="21"/>
+        </w:numPr>
+      </w:pPr>
+      <w:r>
+        <w:t>Cooperation is the norm in a well-functioning Polis.</w:t>
+      </w:r>
+    </w:p>
+    <w:p/>
+    <w:p>
+      <w:r>
+        <w:t>Loyalty</w:t>
+      </w:r>
+    </w:p>
+    <w:p>
+      <w:pPr>
+        <w:pStyle w:val="ListParagraph"/>
+        <w:numPr>
+          <w:ilvl w:val="0"/>
+          <w:numId w:val="22"/>
+        </w:numPr>
+      </w:pPr>
+      <w:r>
+        <w:t>Cooperation often goes hand in hand with loyalty.</w:t>
+      </w:r>
+    </w:p>
+    <w:p>
+      <w:pPr>
+        <w:pStyle w:val="ListParagraph"/>
+        <w:numPr>
+          <w:ilvl w:val="0"/>
+          <w:numId w:val="22"/>
+        </w:numPr>
+      </w:pPr>
+      <w:r>
+        <w:t>The nature of relationships</w:t>
+      </w:r>
+    </w:p>
+    <w:p>
+      <w:pPr>
+        <w:pStyle w:val="ListParagraph"/>
+        <w:numPr>
+          <w:ilvl w:val="1"/>
+          <w:numId w:val="22"/>
+        </w:numPr>
+      </w:pPr>
+      <w:r>
+        <w:lastRenderedPageBreak/>
+        <w:t>Fluid in the market model.</w:t>
+      </w:r>
+    </w:p>
+    <w:p>
+      <w:pPr>
+        <w:pStyle w:val="ListParagraph"/>
+        <w:numPr>
+          <w:ilvl w:val="1"/>
+          <w:numId w:val="22"/>
+        </w:numPr>
+      </w:pPr>
+      <w:r>
+        <w:t>Not fluid in the Polis model.</w:t>
+      </w:r>
+    </w:p>
+    <w:p>
+      <w:pPr>
+        <w:pStyle w:val="ListParagraph"/>
+        <w:numPr>
+          <w:ilvl w:val="0"/>
+          <w:numId w:val="22"/>
+        </w:numPr>
+      </w:pPr>
+      <w:r>
+        <w:t>Political alliances bind people over time.</w:t>
+      </w:r>
+    </w:p>
+    <w:p>
+      <w:pPr>
+        <w:pStyle w:val="ListParagraph"/>
+        <w:numPr>
+          <w:ilvl w:val="0"/>
+          <w:numId w:val="22"/>
+        </w:numPr>
+      </w:pPr>
+      <w:r>
+        <w:t>In the Polis there is the presumption of loyalty.</w:t>
+      </w:r>
+    </w:p>
+    <w:p>
+      <w:pPr>
+        <w:pStyle w:val="ListParagraph"/>
+        <w:numPr>
+          <w:ilvl w:val="0"/>
+          <w:numId w:val="22"/>
+        </w:numPr>
+      </w:pPr>
+      <w:r>
+        <w:t>Switching loyalties requires</w:t>
+      </w:r>
+    </w:p>
+    <w:p>
+      <w:pPr>
+        <w:pStyle w:val="ListParagraph"/>
+        <w:numPr>
+          <w:ilvl w:val="1"/>
+          <w:numId w:val="22"/>
+        </w:numPr>
+      </w:pPr>
+      <w:r>
+        <w:t>Deep fear</w:t>
+      </w:r>
+    </w:p>
+    <w:p>
+      <w:pPr>
+        <w:pStyle w:val="ListParagraph"/>
+        <w:numPr>
+          <w:ilvl w:val="1"/>
+          <w:numId w:val="22"/>
+        </w:numPr>
+      </w:pPr>
+      <w:r>
+        <w:t>Irresistible opportunity</w:t>
+      </w:r>
+    </w:p>
+    <w:p>
+      <w:pPr>
+        <w:pStyle w:val="ListParagraph"/>
+        <w:numPr>
+          <w:ilvl w:val="0"/>
+          <w:numId w:val="22"/>
+        </w:numPr>
+      </w:pPr>
+      <w:r>
+        <w:t>Breaking an alliance is risking and not done lightly</w:t>
+      </w:r>
+    </w:p>
+    <w:p/>
+    <w:p>
+      <w:r>
+        <w:t>Groups</w:t>
+      </w:r>
+    </w:p>
+    <w:p>
+      <w:pPr>
+        <w:pStyle w:val="ListParagraph"/>
+        <w:numPr>
+          <w:ilvl w:val="0"/>
+          <w:numId w:val="23"/>
+        </w:numPr>
+      </w:pPr>
+      <w:r>
+        <w:t>Groups and organizations rather than individuals are the building blocks of the polis.</w:t>
+      </w:r>
+    </w:p>
+    <w:p>
+      <w:pPr>
+        <w:pStyle w:val="ListParagraph"/>
+        <w:numPr>
+          <w:ilvl w:val="0"/>
+          <w:numId w:val="23"/>
+        </w:numPr>
+      </w:pPr>
+      <w:r>
+        <w:t>Groups have a deep influence on members, whether or not they are formal or informal members.</w:t>
+      </w:r>
+    </w:p>
+    <w:p>
+      <w:pPr>
+        <w:pStyle w:val="ListParagraph"/>
+        <w:numPr>
+          <w:ilvl w:val="0"/>
+          <w:numId w:val="23"/>
+        </w:numPr>
+      </w:pPr>
+      <w:r>
+        <w:t>Policymaking is about how groups are formed, split, and re-formed to achieve a purpose.</w:t>
+      </w:r>
+    </w:p>
+    <w:p>
+      <w:pPr>
+        <w:pStyle w:val="ListParagraph"/>
+        <w:numPr>
+          <w:ilvl w:val="0"/>
+          <w:numId w:val="23"/>
+        </w:numPr>
+      </w:pPr>
+      <w:r>
+        <w:t>Groups are important because decisions of the polis are collective.</w:t>
+      </w:r>
+    </w:p>
+    <w:p>
+      <w:pPr>
+        <w:pStyle w:val="ListParagraph"/>
+        <w:numPr>
+          <w:ilvl w:val="0"/>
+          <w:numId w:val="23"/>
+        </w:numPr>
+      </w:pPr>
+      <w:r>
+        <w:t>In the market model the actors are individuals or groups that act as though it had one mind.</w:t>
+      </w:r>
+    </w:p>
+    <w:p>
+      <w:pPr>
+        <w:pStyle w:val="ListParagraph"/>
+        <w:numPr>
+          <w:ilvl w:val="0"/>
+          <w:numId w:val="23"/>
+        </w:numPr>
+      </w:pPr>
+      <w:r>
+        <w:t>Pluralist theory states that all important interests have the capacity to form interest groups, which have relative equal chances of being heard in the political system.</w:t>
+      </w:r>
+    </w:p>
+    <w:p/>
+    <w:p>
+      <w:r>
+        <w:t>Information</w:t>
+      </w:r>
+    </w:p>
+    <w:p>
+      <w:pPr>
+        <w:pStyle w:val="ListParagraph"/>
+        <w:numPr>
+          <w:ilvl w:val="0"/>
+          <w:numId w:val="24"/>
+        </w:numPr>
+      </w:pPr>
+      <w:r>
+        <w:t>Information is perfect in the market model.</w:t>
+      </w:r>
+    </w:p>
+    <w:p>
+      <w:pPr>
+        <w:pStyle w:val="ListParagraph"/>
+        <w:numPr>
+          <w:ilvl w:val="1"/>
+          <w:numId w:val="24"/>
+        </w:numPr>
+      </w:pPr>
+      <w:r>
+        <w:t>Accurate</w:t>
+      </w:r>
+    </w:p>
+    <w:p>
+      <w:pPr>
+        <w:pStyle w:val="ListParagraph"/>
+        <w:numPr>
+          <w:ilvl w:val="1"/>
+          <w:numId w:val="24"/>
+        </w:numPr>
+      </w:pPr>
+      <w:r>
+        <w:t>Complete</w:t>
+      </w:r>
+    </w:p>
+    <w:p>
+      <w:pPr>
+        <w:pStyle w:val="ListParagraph"/>
+        <w:numPr>
+          <w:ilvl w:val="1"/>
+          <w:numId w:val="24"/>
+        </w:numPr>
+      </w:pPr>
+      <w:r>
+        <w:t>Available to everyone</w:t>
+      </w:r>
+    </w:p>
+    <w:p>
+      <w:pPr>
+        <w:pStyle w:val="ListParagraph"/>
+        <w:numPr>
+          <w:ilvl w:val="0"/>
+          <w:numId w:val="24"/>
+        </w:numPr>
+      </w:pPr>
+      <w:r>
+        <w:t>Information is imperfect in the Polis model.</w:t>
+      </w:r>
+    </w:p>
+    <w:p>
+      <w:pPr>
+        <w:pStyle w:val="ListParagraph"/>
+        <w:numPr>
+          <w:ilvl w:val="1"/>
+          <w:numId w:val="24"/>
+        </w:numPr>
+      </w:pPr>
+      <w:r>
+        <w:t>Ambiguous</w:t>
+      </w:r>
+    </w:p>
+    <w:p>
+      <w:pPr>
+        <w:pStyle w:val="ListParagraph"/>
+        <w:numPr>
+          <w:ilvl w:val="1"/>
+          <w:numId w:val="24"/>
+        </w:numPr>
+      </w:pPr>
+      <w:r>
+        <w:t>Incomplete</w:t>
+      </w:r>
+    </w:p>
+    <w:p>
+      <w:pPr>
+        <w:pStyle w:val="ListParagraph"/>
+        <w:numPr>
+          <w:ilvl w:val="1"/>
+          <w:numId w:val="24"/>
+        </w:numPr>
+      </w:pPr>
+      <w:r>
+        <w:t>Strategically shaded or deliberately withheld</w:t>
+      </w:r>
+    </w:p>
+    <w:p>
+      <w:pPr>
+        <w:pStyle w:val="ListParagraph"/>
+        <w:numPr>
+          <w:ilvl w:val="0"/>
+          <w:numId w:val="24"/>
+        </w:numPr>
+      </w:pPr>
+      <w:r>
+        <w:t>In the polis, interpretation of the facts is more powerful than the facts themselves.</w:t>
+      </w:r>
+    </w:p>
+    <w:p>
+      <w:pPr>
+        <w:pStyle w:val="ListParagraph"/>
+        <w:numPr>
+          <w:ilvl w:val="0"/>
+          <w:numId w:val="24"/>
+        </w:numPr>
+      </w:pPr>
+      <w:r>
+        <w:t>How we interpret information depends on the source and medium.</w:t>
+      </w:r>
+    </w:p>
+    <w:p>
+      <w:pPr>
+        <w:pStyle w:val="ListParagraph"/>
+        <w:numPr>
+          <w:ilvl w:val="0"/>
+          <w:numId w:val="24"/>
+        </w:numPr>
+      </w:pPr>
+      <w:r>
+        <w:t>Secrecy and revelation are tools of political strategy.</w:t>
+      </w:r>
+    </w:p>
+    <w:p/>
+    <w:p>
+      <w:r>
+        <w:t>Passion</w:t>
+      </w:r>
+    </w:p>
+    <w:p>
+      <w:pPr>
+        <w:pStyle w:val="ListParagraph"/>
+        <w:numPr>
+          <w:ilvl w:val="0"/>
+          <w:numId w:val="25"/>
+        </w:numPr>
+      </w:pPr>
+      <w:r>
+        <w:t>Passion feeds on itself.</w:t>
+      </w:r>
+    </w:p>
+    <w:p>
+      <w:pPr>
+        <w:pStyle w:val="ListParagraph"/>
+        <w:numPr>
+          <w:ilvl w:val="1"/>
+          <w:numId w:val="25"/>
+        </w:numPr>
+      </w:pPr>
+      <w:r>
+        <w:t>Channels of influence and political connections grow stronger through use.</w:t>
+      </w:r>
+    </w:p>
+    <w:p>
+      <w:pPr>
+        <w:pStyle w:val="ListParagraph"/>
+        <w:numPr>
+          <w:ilvl w:val="1"/>
+          <w:numId w:val="25"/>
+        </w:numPr>
+      </w:pPr>
+      <w:r>
+        <w:t>The more people work together the more committed they become to each other and the common goal.</w:t>
+      </w:r>
+    </w:p>
+    <w:p>
+      <w:pPr>
+        <w:pStyle w:val="ListParagraph"/>
+        <w:numPr>
+          <w:ilvl w:val="0"/>
+          <w:numId w:val="25"/>
+        </w:numPr>
+      </w:pPr>
+      <w:r>
+        <w:t>Precedent is important in authority.</w:t>
+      </w:r>
+    </w:p>
+    <w:p>
+      <w:pPr>
+        <w:pStyle w:val="ListParagraph"/>
+        <w:numPr>
+          <w:ilvl w:val="1"/>
+          <w:numId w:val="25"/>
+        </w:numPr>
+      </w:pPr>
+      <w:r>
+        <w:t>People are less likely to resist or question orders they’ve obeyed before.</w:t>
+      </w:r>
+    </w:p>
+    <w:p>
+      <w:pPr>
+        <w:pStyle w:val="ListParagraph"/>
+        <w:numPr>
+          <w:ilvl w:val="0"/>
+          <w:numId w:val="25"/>
+        </w:numPr>
+      </w:pPr>
+      <w:r>
+        <w:t>The whole is greater than the sum of the parts.</w:t>
+      </w:r>
+    </w:p>
+    <w:p>
+      <w:pPr>
+        <w:pStyle w:val="ListParagraph"/>
+        <w:numPr>
+          <w:ilvl w:val="0"/>
+          <w:numId w:val="25"/>
+        </w:numPr>
+      </w:pPr>
+      <w:r>
+        <w:t>Things can men more than one thing simultaneously.</w:t>
+      </w:r>
+    </w:p>
+    <w:p>
+      <w:pPr>
+        <w:pStyle w:val="ListParagraph"/>
+        <w:numPr>
+          <w:ilvl w:val="1"/>
+          <w:numId w:val="25"/>
+        </w:numPr>
+      </w:pPr>
+      <w:r>
+        <w:t xml:space="preserve">Nominal </w:t>
+      </w:r>
+      <w:r>
+        <w:t>fines for white collar crime</w:t>
+      </w:r>
+      <w:r>
+        <w:t xml:space="preserve"> signals both condemnation and tolerance of white collar crime. </w:t>
+      </w:r>
+    </w:p>
+    <w:p/>
+    <w:p>
+      <w:r>
+        <w:t>Power</w:t>
+      </w:r>
+    </w:p>
+    <w:p>
+      <w:pPr>
+        <w:pStyle w:val="ListParagraph"/>
+        <w:numPr>
+          <w:ilvl w:val="0"/>
+          <w:numId w:val="26"/>
+        </w:numPr>
+      </w:pPr>
+      <w:r>
+        <w:lastRenderedPageBreak/>
+        <w:t>The Polis is:</w:t>
+      </w:r>
+    </w:p>
+    <w:p>
+      <w:pPr>
+        <w:pStyle w:val="ListParagraph"/>
+        <w:numPr>
+          <w:ilvl w:val="1"/>
+          <w:numId w:val="26"/>
+        </w:numPr>
+      </w:pPr>
+      <w:r>
+        <w:t>A community or multiple communities</w:t>
+      </w:r>
+    </w:p>
+    <w:p>
+      <w:pPr>
+        <w:pStyle w:val="ListParagraph"/>
+        <w:numPr>
+          <w:ilvl w:val="1"/>
+          <w:numId w:val="26"/>
+        </w:numPr>
+      </w:pPr>
+      <w:r>
+        <w:t>Whose members are motivated by both altruism and self-interest</w:t>
+      </w:r>
+    </w:p>
+    <w:p>
+      <w:pPr>
+        <w:pStyle w:val="ListParagraph"/>
+        <w:numPr>
+          <w:ilvl w:val="1"/>
+          <w:numId w:val="26"/>
+        </w:numPr>
+      </w:pPr>
+      <w:r>
+        <w:t>Has a public interest</w:t>
+      </w:r>
+    </w:p>
+    <w:p>
+      <w:pPr>
+        <w:pStyle w:val="ListParagraph"/>
+        <w:numPr>
+          <w:ilvl w:val="1"/>
+          <w:numId w:val="26"/>
+        </w:numPr>
+      </w:pPr>
+      <w:r>
+        <w:t>Suffers from policy problems that are mostly commons problems</w:t>
+      </w:r>
+    </w:p>
+    <w:p>
+      <w:pPr>
+        <w:pStyle w:val="ListParagraph"/>
+        <w:numPr>
+          <w:ilvl w:val="1"/>
+          <w:numId w:val="26"/>
+        </w:numPr>
+      </w:pPr>
+      <w:r>
+        <w:t>Influence is pervasive and the line between influence and coercion is contested</w:t>
+      </w:r>
+    </w:p>
+    <w:p>
+      <w:pPr>
+        <w:pStyle w:val="ListParagraph"/>
+        <w:numPr>
+          <w:ilvl w:val="1"/>
+          <w:numId w:val="26"/>
+        </w:numPr>
+      </w:pPr>
+      <w:r>
+        <w:t>Cooperation is just as important as competition</w:t>
+      </w:r>
+    </w:p>
+    <w:p>
+      <w:pPr>
+        <w:pStyle w:val="ListParagraph"/>
+        <w:numPr>
+          <w:ilvl w:val="1"/>
+          <w:numId w:val="26"/>
+        </w:numPr>
+      </w:pPr>
+      <w:r>
+        <w:t>Loyalty is the norm</w:t>
+      </w:r>
+    </w:p>
+    <w:p>
+      <w:pPr>
+        <w:pStyle w:val="ListParagraph"/>
+        <w:numPr>
+          <w:ilvl w:val="1"/>
+          <w:numId w:val="26"/>
+        </w:numPr>
+      </w:pPr>
+      <w:r>
+        <w:t>Groups and organizations are the basic units of the community</w:t>
+      </w:r>
+    </w:p>
+    <w:p>
+      <w:pPr>
+        <w:pStyle w:val="ListParagraph"/>
+        <w:numPr>
+          <w:ilvl w:val="1"/>
+          <w:numId w:val="26"/>
+        </w:numPr>
+      </w:pPr>
+      <w:r>
+        <w:t>Information is ambiguous, incomplete, and strategically used.</w:t>
+      </w:r>
+    </w:p>
+    <w:p>
+      <w:pPr>
+        <w:pStyle w:val="ListParagraph"/>
+        <w:numPr>
+          <w:ilvl w:val="1"/>
+          <w:numId w:val="26"/>
+        </w:numPr>
+      </w:pPr>
+      <w:r>
+        <w:t>Governed by the laws of passion and the laws of matter.</w:t>
+      </w:r>
+    </w:p>
+    <w:p>
+      <w:pPr>
+        <w:pStyle w:val="ListParagraph"/>
+        <w:numPr>
+          <w:ilvl w:val="0"/>
+          <w:numId w:val="26"/>
+        </w:numPr>
+      </w:pPr>
+      <w:r>
+        <w:t>Power derives from all the other elements of the Polis.</w:t>
+      </w:r>
+    </w:p>
+    <w:p>
+      <w:pPr>
+        <w:pStyle w:val="ListParagraph"/>
+        <w:numPr>
+          <w:ilvl w:val="1"/>
+          <w:numId w:val="26"/>
+        </w:numPr>
+      </w:pPr>
+      <w:r>
+        <w:t>It’s a phenomenon of community.</w:t>
+      </w:r>
+    </w:p>
+    <w:p>
+      <w:pPr>
+        <w:pStyle w:val="ListParagraph"/>
+        <w:numPr>
+          <w:ilvl w:val="1"/>
+          <w:numId w:val="26"/>
+        </w:numPr>
+      </w:pPr>
+      <w:r>
+        <w:t>It seeks to subordinate self-interest to the public interest.</w:t>
+      </w:r>
+    </w:p>
+    <w:p>
+      <w:pPr>
+        <w:pStyle w:val="ListParagraph"/>
+        <w:numPr>
+          <w:ilvl w:val="1"/>
+          <w:numId w:val="26"/>
+        </w:numPr>
+      </w:pPr>
+      <w:r>
+        <w:t>It operates through influence, cooperation, loyalty, and strategic control of information.</w:t>
+      </w:r>
+    </w:p>
+    <w:p>
+      <w:pPr>
+        <w:pStyle w:val="ListParagraph"/>
+        <w:numPr>
+          <w:ilvl w:val="1"/>
+          <w:numId w:val="26"/>
+        </w:numPr>
+      </w:pPr>
+      <w:r>
+        <w:t>It is a resource that is governed by the laws of passion rather than the laws of matter.</w:t>
+      </w:r>
+    </w:p>
+    <w:p>
+      <w:pPr>
+        <w:pStyle w:val="ListParagraph"/>
+        <w:numPr>
+          <w:ilvl w:val="0"/>
+          <w:numId w:val="26"/>
+        </w:numPr>
+      </w:pPr>
+      <w:r>
+        <w:t>In the market model, change is driven by exchange.</w:t>
+      </w:r>
+    </w:p>
+    <w:p>
+      <w:pPr>
+        <w:pStyle w:val="ListParagraph"/>
+        <w:numPr>
+          <w:ilvl w:val="0"/>
+          <w:numId w:val="26"/>
+        </w:numPr>
+      </w:pPr>
+      <w:r>
+        <w:t>In the Polis model, change is driven through alliances built upon mutually agreement on ideas.</w:t>
+      </w:r>
+    </w:p>
+    <w:p>
+      <w:pPr>
+        <w:pStyle w:val="ListParagraph"/>
+        <w:numPr>
+          <w:ilvl w:val="1"/>
+          <w:numId w:val="26"/>
+        </w:numPr>
+      </w:pPr>
+      <w:r>
+        <w:t>People use ideas to gather political support and reduce the political support of others in order to control public policy.</w:t>
+      </w:r>
+    </w:p>
+    <w:p>
+      <w:pPr>
+        <w:pStyle w:val="ListParagraph"/>
+        <w:numPr>
+          <w:ilvl w:val="1"/>
+          <w:numId w:val="26"/>
+        </w:numPr>
+      </w:pPr>
+      <w:r>
+        <w:t>People fight with ideas and about ideas.</w:t>
+      </w:r>
+    </w:p>
+    <w:p>
+      <w:pPr>
+        <w:pStyle w:val="ListParagraph"/>
+        <w:numPr>
+          <w:ilvl w:val="0"/>
+          <w:numId w:val="26"/>
+        </w:numPr>
+      </w:pPr>
+      <w:r>
+        <w:t>In the Polis model, problems are never sold.</w:t>
+      </w:r>
+    </w:p>
+    <w:p>
+      <w:pPr>
+        <w:pStyle w:val="ListParagraph"/>
+        <w:numPr>
+          <w:ilvl w:val="1"/>
+          <w:numId w:val="26"/>
+        </w:numPr>
+      </w:pPr>
+      <w:r>
+        <w:t>Even material needs seem to grow as they are fulfilled.</w:t>
+      </w:r>
+    </w:p>
+    <w:p>
+      <w:pPr>
+        <w:pStyle w:val="ListParagraph"/>
+        <w:numPr>
+          <w:ilvl w:val="1"/>
+          <w:numId w:val="26"/>
+        </w:numPr>
+      </w:pPr>
+      <w:r>
+        <w:t>Politics is a way of life according to Plutarch.</w:t>
       </w:r>
     </w:p>
     <w:p>
@@ -1170,7 +2725,7 @@
         <w:b/>
         <w:noProof/>
       </w:rPr>
-      <w:t>1</w:t>
+      <w:t>4</w:t>
     </w:r>
     <w:r>
       <w:rPr>
@@ -1204,7 +2759,7 @@
         <w:b/>
         <w:noProof/>
       </w:rPr>
-      <w:t>1</w:t>
+      <w:t>4</w:t>
     </w:r>
     <w:r>
       <w:rPr>
@@ -1224,6 +2779,119 @@
 <file path=word/numbering.xml><?xml version="1.0" encoding="utf-8"?>
 <w:numbering xmlns:wpc="http://schemas.microsoft.com/office/word/2010/wordprocessingCanvas" xmlns:mc="http://schemas.openxmlformats.org/markup-compatibility/2006" xmlns:o="urn:schemas-microsoft-com:office:office" xmlns:r="http://schemas.openxmlformats.org/officeDocument/2006/relationships" xmlns:m="http://schemas.openxmlformats.org/officeDocument/2006/math" xmlns:v="urn:schemas-microsoft-com:vml" xmlns:wp14="http://schemas.microsoft.com/office/word/2010/wordprocessingDrawing" xmlns:wp="http://schemas.openxmlformats.org/drawingml/2006/wordprocessingDrawing" xmlns:w10="urn:schemas-microsoft-com:office:word" xmlns:w="http://schemas.openxmlformats.org/wordprocessingml/2006/main" xmlns:w14="http://schemas.microsoft.com/office/word/2010/wordml" xmlns:wpg="http://schemas.microsoft.com/office/word/2010/wordprocessingGroup" xmlns:wpi="http://schemas.microsoft.com/office/word/2010/wordprocessingInk" xmlns:wne="http://schemas.microsoft.com/office/word/2006/wordml" xmlns:wps="http://schemas.microsoft.com/office/word/2010/wordprocessingShape" mc:Ignorable="w14 wp14">
   <w:abstractNum w:abstractNumId="0">
+    <w:nsid w:val="04EB5A7E"/>
+    <w:multiLevelType w:val="hybridMultilevel"/>
+    <w:tmpl w:val="C07E5C3C"/>
+    <w:lvl w:ilvl="0" w:tplc="04090001">
+      <w:start w:val="1"/>
+      <w:numFmt w:val="bullet"/>
+      <w:lvlText w:val=""/>
+      <w:lvlJc w:val="left"/>
+      <w:pPr>
+        <w:ind w:left="720" w:hanging="360"/>
+      </w:pPr>
+      <w:rPr>
+        <w:rFonts w:ascii="Symbol" w:hAnsi="Symbol" w:hint="default"/>
+      </w:rPr>
+    </w:lvl>
+    <w:lvl w:ilvl="1" w:tplc="04090003">
+      <w:start w:val="1"/>
+      <w:numFmt w:val="bullet"/>
+      <w:lvlText w:val="o"/>
+      <w:lvlJc w:val="left"/>
+      <w:pPr>
+        <w:ind w:left="1440" w:hanging="360"/>
+      </w:pPr>
+      <w:rPr>
+        <w:rFonts w:ascii="Courier New" w:hAnsi="Courier New" w:cs="Courier New" w:hint="default"/>
+      </w:rPr>
+    </w:lvl>
+    <w:lvl w:ilvl="2" w:tplc="04090005" w:tentative="1">
+      <w:start w:val="1"/>
+      <w:numFmt w:val="bullet"/>
+      <w:lvlText w:val=""/>
+      <w:lvlJc w:val="left"/>
+      <w:pPr>
+        <w:ind w:left="2160" w:hanging="360"/>
+      </w:pPr>
+      <w:rPr>
+        <w:rFonts w:ascii="Wingdings" w:hAnsi="Wingdings" w:hint="default"/>
+      </w:rPr>
+    </w:lvl>
+    <w:lvl w:ilvl="3" w:tplc="04090001" w:tentative="1">
+      <w:start w:val="1"/>
+      <w:numFmt w:val="bullet"/>
+      <w:lvlText w:val=""/>
+      <w:lvlJc w:val="left"/>
+      <w:pPr>
+        <w:ind w:left="2880" w:hanging="360"/>
+      </w:pPr>
+      <w:rPr>
+        <w:rFonts w:ascii="Symbol" w:hAnsi="Symbol" w:hint="default"/>
+      </w:rPr>
+    </w:lvl>
+    <w:lvl w:ilvl="4" w:tplc="04090003" w:tentative="1">
+      <w:start w:val="1"/>
+      <w:numFmt w:val="bullet"/>
+      <w:lvlText w:val="o"/>
+      <w:lvlJc w:val="left"/>
+      <w:pPr>
+        <w:ind w:left="3600" w:hanging="360"/>
+      </w:pPr>
+      <w:rPr>
+        <w:rFonts w:ascii="Courier New" w:hAnsi="Courier New" w:cs="Courier New" w:hint="default"/>
+      </w:rPr>
+    </w:lvl>
+    <w:lvl w:ilvl="5" w:tplc="04090005" w:tentative="1">
+      <w:start w:val="1"/>
+      <w:numFmt w:val="bullet"/>
+      <w:lvlText w:val=""/>
+      <w:lvlJc w:val="left"/>
+      <w:pPr>
+        <w:ind w:left="4320" w:hanging="360"/>
+      </w:pPr>
+      <w:rPr>
+        <w:rFonts w:ascii="Wingdings" w:hAnsi="Wingdings" w:hint="default"/>
+      </w:rPr>
+    </w:lvl>
+    <w:lvl w:ilvl="6" w:tplc="04090001" w:tentative="1">
+      <w:start w:val="1"/>
+      <w:numFmt w:val="bullet"/>
+      <w:lvlText w:val=""/>
+      <w:lvlJc w:val="left"/>
+      <w:pPr>
+        <w:ind w:left="5040" w:hanging="360"/>
+      </w:pPr>
+      <w:rPr>
+        <w:rFonts w:ascii="Symbol" w:hAnsi="Symbol" w:hint="default"/>
+      </w:rPr>
+    </w:lvl>
+    <w:lvl w:ilvl="7" w:tplc="04090003" w:tentative="1">
+      <w:start w:val="1"/>
+      <w:numFmt w:val="bullet"/>
+      <w:lvlText w:val="o"/>
+      <w:lvlJc w:val="left"/>
+      <w:pPr>
+        <w:ind w:left="5760" w:hanging="360"/>
+      </w:pPr>
+      <w:rPr>
+        <w:rFonts w:ascii="Courier New" w:hAnsi="Courier New" w:cs="Courier New" w:hint="default"/>
+      </w:rPr>
+    </w:lvl>
+    <w:lvl w:ilvl="8" w:tplc="04090005" w:tentative="1">
+      <w:start w:val="1"/>
+      <w:numFmt w:val="bullet"/>
+      <w:lvlText w:val=""/>
+      <w:lvlJc w:val="left"/>
+      <w:pPr>
+        <w:ind w:left="6480" w:hanging="360"/>
+      </w:pPr>
+      <w:rPr>
+        <w:rFonts w:ascii="Wingdings" w:hAnsi="Wingdings" w:hint="default"/>
+      </w:rPr>
+    </w:lvl>
+  </w:abstractNum>
+  <w:abstractNum w:abstractNumId="1">
     <w:nsid w:val="0DDB3B34"/>
     <w:multiLevelType w:val="hybridMultilevel"/>
     <w:tmpl w:val="FF74AF22"/>
@@ -1309,7 +2977,7 @@
       </w:pPr>
     </w:lvl>
   </w:abstractNum>
-  <w:abstractNum w:abstractNumId="1">
+  <w:abstractNum w:abstractNumId="2">
     <w:nsid w:val="0F8929A1"/>
     <w:multiLevelType w:val="hybridMultilevel"/>
     <w:tmpl w:val="5FD27FF2"/>
@@ -1422,7 +3090,7 @@
       </w:rPr>
     </w:lvl>
   </w:abstractNum>
-  <w:abstractNum w:abstractNumId="2">
+  <w:abstractNum w:abstractNumId="3">
     <w:nsid w:val="16002EE2"/>
     <w:multiLevelType w:val="hybridMultilevel"/>
     <w:tmpl w:val="98FC7AE8"/>
@@ -1535,7 +3203,7 @@
       </w:rPr>
     </w:lvl>
   </w:abstractNum>
-  <w:abstractNum w:abstractNumId="3">
+  <w:abstractNum w:abstractNumId="4">
     <w:nsid w:val="1F2A4F26"/>
     <w:multiLevelType w:val="hybridMultilevel"/>
     <w:tmpl w:val="FF74AF22"/>
@@ -1621,7 +3289,7 @@
       </w:pPr>
     </w:lvl>
   </w:abstractNum>
-  <w:abstractNum w:abstractNumId="4">
+  <w:abstractNum w:abstractNumId="5">
     <w:nsid w:val="27E0097B"/>
     <w:multiLevelType w:val="hybridMultilevel"/>
     <w:tmpl w:val="68261428"/>
@@ -1734,7 +3402,7 @@
       </w:rPr>
     </w:lvl>
   </w:abstractNum>
-  <w:abstractNum w:abstractNumId="5">
+  <w:abstractNum w:abstractNumId="6">
     <w:nsid w:val="2E5A7D42"/>
     <w:multiLevelType w:val="hybridMultilevel"/>
     <w:tmpl w:val="53520716"/>
@@ -1847,7 +3515,120 @@
       </w:rPr>
     </w:lvl>
   </w:abstractNum>
-  <w:abstractNum w:abstractNumId="6">
+  <w:abstractNum w:abstractNumId="7">
+    <w:nsid w:val="311705EF"/>
+    <w:multiLevelType w:val="hybridMultilevel"/>
+    <w:tmpl w:val="A65CC7C4"/>
+    <w:lvl w:ilvl="0" w:tplc="04090001">
+      <w:start w:val="1"/>
+      <w:numFmt w:val="bullet"/>
+      <w:lvlText w:val=""/>
+      <w:lvlJc w:val="left"/>
+      <w:pPr>
+        <w:ind w:left="720" w:hanging="360"/>
+      </w:pPr>
+      <w:rPr>
+        <w:rFonts w:ascii="Symbol" w:hAnsi="Symbol" w:hint="default"/>
+      </w:rPr>
+    </w:lvl>
+    <w:lvl w:ilvl="1" w:tplc="04090003">
+      <w:start w:val="1"/>
+      <w:numFmt w:val="bullet"/>
+      <w:lvlText w:val="o"/>
+      <w:lvlJc w:val="left"/>
+      <w:pPr>
+        <w:ind w:left="1440" w:hanging="360"/>
+      </w:pPr>
+      <w:rPr>
+        <w:rFonts w:ascii="Courier New" w:hAnsi="Courier New" w:cs="Courier New" w:hint="default"/>
+      </w:rPr>
+    </w:lvl>
+    <w:lvl w:ilvl="2" w:tplc="04090005" w:tentative="1">
+      <w:start w:val="1"/>
+      <w:numFmt w:val="bullet"/>
+      <w:lvlText w:val=""/>
+      <w:lvlJc w:val="left"/>
+      <w:pPr>
+        <w:ind w:left="2160" w:hanging="360"/>
+      </w:pPr>
+      <w:rPr>
+        <w:rFonts w:ascii="Wingdings" w:hAnsi="Wingdings" w:hint="default"/>
+      </w:rPr>
+    </w:lvl>
+    <w:lvl w:ilvl="3" w:tplc="04090001" w:tentative="1">
+      <w:start w:val="1"/>
+      <w:numFmt w:val="bullet"/>
+      <w:lvlText w:val=""/>
+      <w:lvlJc w:val="left"/>
+      <w:pPr>
+        <w:ind w:left="2880" w:hanging="360"/>
+      </w:pPr>
+      <w:rPr>
+        <w:rFonts w:ascii="Symbol" w:hAnsi="Symbol" w:hint="default"/>
+      </w:rPr>
+    </w:lvl>
+    <w:lvl w:ilvl="4" w:tplc="04090003" w:tentative="1">
+      <w:start w:val="1"/>
+      <w:numFmt w:val="bullet"/>
+      <w:lvlText w:val="o"/>
+      <w:lvlJc w:val="left"/>
+      <w:pPr>
+        <w:ind w:left="3600" w:hanging="360"/>
+      </w:pPr>
+      <w:rPr>
+        <w:rFonts w:ascii="Courier New" w:hAnsi="Courier New" w:cs="Courier New" w:hint="default"/>
+      </w:rPr>
+    </w:lvl>
+    <w:lvl w:ilvl="5" w:tplc="04090005" w:tentative="1">
+      <w:start w:val="1"/>
+      <w:numFmt w:val="bullet"/>
+      <w:lvlText w:val=""/>
+      <w:lvlJc w:val="left"/>
+      <w:pPr>
+        <w:ind w:left="4320" w:hanging="360"/>
+      </w:pPr>
+      <w:rPr>
+        <w:rFonts w:ascii="Wingdings" w:hAnsi="Wingdings" w:hint="default"/>
+      </w:rPr>
+    </w:lvl>
+    <w:lvl w:ilvl="6" w:tplc="04090001" w:tentative="1">
+      <w:start w:val="1"/>
+      <w:numFmt w:val="bullet"/>
+      <w:lvlText w:val=""/>
+      <w:lvlJc w:val="left"/>
+      <w:pPr>
+        <w:ind w:left="5040" w:hanging="360"/>
+      </w:pPr>
+      <w:rPr>
+        <w:rFonts w:ascii="Symbol" w:hAnsi="Symbol" w:hint="default"/>
+      </w:rPr>
+    </w:lvl>
+    <w:lvl w:ilvl="7" w:tplc="04090003" w:tentative="1">
+      <w:start w:val="1"/>
+      <w:numFmt w:val="bullet"/>
+      <w:lvlText w:val="o"/>
+      <w:lvlJc w:val="left"/>
+      <w:pPr>
+        <w:ind w:left="5760" w:hanging="360"/>
+      </w:pPr>
+      <w:rPr>
+        <w:rFonts w:ascii="Courier New" w:hAnsi="Courier New" w:cs="Courier New" w:hint="default"/>
+      </w:rPr>
+    </w:lvl>
+    <w:lvl w:ilvl="8" w:tplc="04090005" w:tentative="1">
+      <w:start w:val="1"/>
+      <w:numFmt w:val="bullet"/>
+      <w:lvlText w:val=""/>
+      <w:lvlJc w:val="left"/>
+      <w:pPr>
+        <w:ind w:left="6480" w:hanging="360"/>
+      </w:pPr>
+      <w:rPr>
+        <w:rFonts w:ascii="Wingdings" w:hAnsi="Wingdings" w:hint="default"/>
+      </w:rPr>
+    </w:lvl>
+  </w:abstractNum>
+  <w:abstractNum w:abstractNumId="8">
     <w:nsid w:val="331432D4"/>
     <w:multiLevelType w:val="hybridMultilevel"/>
     <w:tmpl w:val="4C92D622"/>
@@ -1960,7 +3741,7 @@
       </w:rPr>
     </w:lvl>
   </w:abstractNum>
-  <w:abstractNum w:abstractNumId="7">
+  <w:abstractNum w:abstractNumId="9">
     <w:nsid w:val="34B82B9E"/>
     <w:multiLevelType w:val="hybridMultilevel"/>
     <w:tmpl w:val="1EE0B7CC"/>
@@ -2073,7 +3854,120 @@
       </w:rPr>
     </w:lvl>
   </w:abstractNum>
-  <w:abstractNum w:abstractNumId="8">
+  <w:abstractNum w:abstractNumId="10">
+    <w:nsid w:val="34EA28B8"/>
+    <w:multiLevelType w:val="hybridMultilevel"/>
+    <w:tmpl w:val="8AD48CD2"/>
+    <w:lvl w:ilvl="0" w:tplc="04090001">
+      <w:start w:val="1"/>
+      <w:numFmt w:val="bullet"/>
+      <w:lvlText w:val=""/>
+      <w:lvlJc w:val="left"/>
+      <w:pPr>
+        <w:ind w:left="720" w:hanging="360"/>
+      </w:pPr>
+      <w:rPr>
+        <w:rFonts w:ascii="Symbol" w:hAnsi="Symbol" w:hint="default"/>
+      </w:rPr>
+    </w:lvl>
+    <w:lvl w:ilvl="1" w:tplc="04090003">
+      <w:start w:val="1"/>
+      <w:numFmt w:val="bullet"/>
+      <w:lvlText w:val="o"/>
+      <w:lvlJc w:val="left"/>
+      <w:pPr>
+        <w:ind w:left="1440" w:hanging="360"/>
+      </w:pPr>
+      <w:rPr>
+        <w:rFonts w:ascii="Courier New" w:hAnsi="Courier New" w:cs="Courier New" w:hint="default"/>
+      </w:rPr>
+    </w:lvl>
+    <w:lvl w:ilvl="2" w:tplc="04090005" w:tentative="1">
+      <w:start w:val="1"/>
+      <w:numFmt w:val="bullet"/>
+      <w:lvlText w:val=""/>
+      <w:lvlJc w:val="left"/>
+      <w:pPr>
+        <w:ind w:left="2160" w:hanging="360"/>
+      </w:pPr>
+      <w:rPr>
+        <w:rFonts w:ascii="Wingdings" w:hAnsi="Wingdings" w:hint="default"/>
+      </w:rPr>
+    </w:lvl>
+    <w:lvl w:ilvl="3" w:tplc="04090001" w:tentative="1">
+      <w:start w:val="1"/>
+      <w:numFmt w:val="bullet"/>
+      <w:lvlText w:val=""/>
+      <w:lvlJc w:val="left"/>
+      <w:pPr>
+        <w:ind w:left="2880" w:hanging="360"/>
+      </w:pPr>
+      <w:rPr>
+        <w:rFonts w:ascii="Symbol" w:hAnsi="Symbol" w:hint="default"/>
+      </w:rPr>
+    </w:lvl>
+    <w:lvl w:ilvl="4" w:tplc="04090003" w:tentative="1">
+      <w:start w:val="1"/>
+      <w:numFmt w:val="bullet"/>
+      <w:lvlText w:val="o"/>
+      <w:lvlJc w:val="left"/>
+      <w:pPr>
+        <w:ind w:left="3600" w:hanging="360"/>
+      </w:pPr>
+      <w:rPr>
+        <w:rFonts w:ascii="Courier New" w:hAnsi="Courier New" w:cs="Courier New" w:hint="default"/>
+      </w:rPr>
+    </w:lvl>
+    <w:lvl w:ilvl="5" w:tplc="04090005" w:tentative="1">
+      <w:start w:val="1"/>
+      <w:numFmt w:val="bullet"/>
+      <w:lvlText w:val=""/>
+      <w:lvlJc w:val="left"/>
+      <w:pPr>
+        <w:ind w:left="4320" w:hanging="360"/>
+      </w:pPr>
+      <w:rPr>
+        <w:rFonts w:ascii="Wingdings" w:hAnsi="Wingdings" w:hint="default"/>
+      </w:rPr>
+    </w:lvl>
+    <w:lvl w:ilvl="6" w:tplc="04090001" w:tentative="1">
+      <w:start w:val="1"/>
+      <w:numFmt w:val="bullet"/>
+      <w:lvlText w:val=""/>
+      <w:lvlJc w:val="left"/>
+      <w:pPr>
+        <w:ind w:left="5040" w:hanging="360"/>
+      </w:pPr>
+      <w:rPr>
+        <w:rFonts w:ascii="Symbol" w:hAnsi="Symbol" w:hint="default"/>
+      </w:rPr>
+    </w:lvl>
+    <w:lvl w:ilvl="7" w:tplc="04090003" w:tentative="1">
+      <w:start w:val="1"/>
+      <w:numFmt w:val="bullet"/>
+      <w:lvlText w:val="o"/>
+      <w:lvlJc w:val="left"/>
+      <w:pPr>
+        <w:ind w:left="5760" w:hanging="360"/>
+      </w:pPr>
+      <w:rPr>
+        <w:rFonts w:ascii="Courier New" w:hAnsi="Courier New" w:cs="Courier New" w:hint="default"/>
+      </w:rPr>
+    </w:lvl>
+    <w:lvl w:ilvl="8" w:tplc="04090005" w:tentative="1">
+      <w:start w:val="1"/>
+      <w:numFmt w:val="bullet"/>
+      <w:lvlText w:val=""/>
+      <w:lvlJc w:val="left"/>
+      <w:pPr>
+        <w:ind w:left="6480" w:hanging="360"/>
+      </w:pPr>
+      <w:rPr>
+        <w:rFonts w:ascii="Wingdings" w:hAnsi="Wingdings" w:hint="default"/>
+      </w:rPr>
+    </w:lvl>
+  </w:abstractNum>
+  <w:abstractNum w:abstractNumId="11">
     <w:nsid w:val="351B7E79"/>
     <w:multiLevelType w:val="hybridMultilevel"/>
     <w:tmpl w:val="238625AE"/>
@@ -2186,7 +4080,7 @@
       </w:rPr>
     </w:lvl>
   </w:abstractNum>
-  <w:abstractNum w:abstractNumId="9">
+  <w:abstractNum w:abstractNumId="12">
     <w:nsid w:val="3D883DFB"/>
     <w:multiLevelType w:val="hybridMultilevel"/>
     <w:tmpl w:val="EC784D28"/>
@@ -2299,7 +4193,233 @@
       </w:rPr>
     </w:lvl>
   </w:abstractNum>
-  <w:abstractNum w:abstractNumId="10">
+  <w:abstractNum w:abstractNumId="13">
+    <w:nsid w:val="44681B96"/>
+    <w:multiLevelType w:val="hybridMultilevel"/>
+    <w:tmpl w:val="F79E1E36"/>
+    <w:lvl w:ilvl="0" w:tplc="04090001">
+      <w:start w:val="1"/>
+      <w:numFmt w:val="bullet"/>
+      <w:lvlText w:val=""/>
+      <w:lvlJc w:val="left"/>
+      <w:pPr>
+        <w:ind w:left="720" w:hanging="360"/>
+      </w:pPr>
+      <w:rPr>
+        <w:rFonts w:ascii="Symbol" w:hAnsi="Symbol" w:hint="default"/>
+      </w:rPr>
+    </w:lvl>
+    <w:lvl w:ilvl="1" w:tplc="04090003">
+      <w:start w:val="1"/>
+      <w:numFmt w:val="bullet"/>
+      <w:lvlText w:val="o"/>
+      <w:lvlJc w:val="left"/>
+      <w:pPr>
+        <w:ind w:left="1440" w:hanging="360"/>
+      </w:pPr>
+      <w:rPr>
+        <w:rFonts w:ascii="Courier New" w:hAnsi="Courier New" w:cs="Courier New" w:hint="default"/>
+      </w:rPr>
+    </w:lvl>
+    <w:lvl w:ilvl="2" w:tplc="04090005" w:tentative="1">
+      <w:start w:val="1"/>
+      <w:numFmt w:val="bullet"/>
+      <w:lvlText w:val=""/>
+      <w:lvlJc w:val="left"/>
+      <w:pPr>
+        <w:ind w:left="2160" w:hanging="360"/>
+      </w:pPr>
+      <w:rPr>
+        <w:rFonts w:ascii="Wingdings" w:hAnsi="Wingdings" w:hint="default"/>
+      </w:rPr>
+    </w:lvl>
+    <w:lvl w:ilvl="3" w:tplc="04090001" w:tentative="1">
+      <w:start w:val="1"/>
+      <w:numFmt w:val="bullet"/>
+      <w:lvlText w:val=""/>
+      <w:lvlJc w:val="left"/>
+      <w:pPr>
+        <w:ind w:left="2880" w:hanging="360"/>
+      </w:pPr>
+      <w:rPr>
+        <w:rFonts w:ascii="Symbol" w:hAnsi="Symbol" w:hint="default"/>
+      </w:rPr>
+    </w:lvl>
+    <w:lvl w:ilvl="4" w:tplc="04090003" w:tentative="1">
+      <w:start w:val="1"/>
+      <w:numFmt w:val="bullet"/>
+      <w:lvlText w:val="o"/>
+      <w:lvlJc w:val="left"/>
+      <w:pPr>
+        <w:ind w:left="3600" w:hanging="360"/>
+      </w:pPr>
+      <w:rPr>
+        <w:rFonts w:ascii="Courier New" w:hAnsi="Courier New" w:cs="Courier New" w:hint="default"/>
+      </w:rPr>
+    </w:lvl>
+    <w:lvl w:ilvl="5" w:tplc="04090005" w:tentative="1">
+      <w:start w:val="1"/>
+      <w:numFmt w:val="bullet"/>
+      <w:lvlText w:val=""/>
+      <w:lvlJc w:val="left"/>
+      <w:pPr>
+        <w:ind w:left="4320" w:hanging="360"/>
+      </w:pPr>
+      <w:rPr>
+        <w:rFonts w:ascii="Wingdings" w:hAnsi="Wingdings" w:hint="default"/>
+      </w:rPr>
+    </w:lvl>
+    <w:lvl w:ilvl="6" w:tplc="04090001" w:tentative="1">
+      <w:start w:val="1"/>
+      <w:numFmt w:val="bullet"/>
+      <w:lvlText w:val=""/>
+      <w:lvlJc w:val="left"/>
+      <w:pPr>
+        <w:ind w:left="5040" w:hanging="360"/>
+      </w:pPr>
+      <w:rPr>
+        <w:rFonts w:ascii="Symbol" w:hAnsi="Symbol" w:hint="default"/>
+      </w:rPr>
+    </w:lvl>
+    <w:lvl w:ilvl="7" w:tplc="04090003" w:tentative="1">
+      <w:start w:val="1"/>
+      <w:numFmt w:val="bullet"/>
+      <w:lvlText w:val="o"/>
+      <w:lvlJc w:val="left"/>
+      <w:pPr>
+        <w:ind w:left="5760" w:hanging="360"/>
+      </w:pPr>
+      <w:rPr>
+        <w:rFonts w:ascii="Courier New" w:hAnsi="Courier New" w:cs="Courier New" w:hint="default"/>
+      </w:rPr>
+    </w:lvl>
+    <w:lvl w:ilvl="8" w:tplc="04090005" w:tentative="1">
+      <w:start w:val="1"/>
+      <w:numFmt w:val="bullet"/>
+      <w:lvlText w:val=""/>
+      <w:lvlJc w:val="left"/>
+      <w:pPr>
+        <w:ind w:left="6480" w:hanging="360"/>
+      </w:pPr>
+      <w:rPr>
+        <w:rFonts w:ascii="Wingdings" w:hAnsi="Wingdings" w:hint="default"/>
+      </w:rPr>
+    </w:lvl>
+  </w:abstractNum>
+  <w:abstractNum w:abstractNumId="14">
+    <w:nsid w:val="4C424017"/>
+    <w:multiLevelType w:val="hybridMultilevel"/>
+    <w:tmpl w:val="CB922E2A"/>
+    <w:lvl w:ilvl="0" w:tplc="04090001">
+      <w:start w:val="1"/>
+      <w:numFmt w:val="bullet"/>
+      <w:lvlText w:val=""/>
+      <w:lvlJc w:val="left"/>
+      <w:pPr>
+        <w:ind w:left="720" w:hanging="360"/>
+      </w:pPr>
+      <w:rPr>
+        <w:rFonts w:ascii="Symbol" w:hAnsi="Symbol" w:hint="default"/>
+      </w:rPr>
+    </w:lvl>
+    <w:lvl w:ilvl="1" w:tplc="04090003">
+      <w:start w:val="1"/>
+      <w:numFmt w:val="bullet"/>
+      <w:lvlText w:val="o"/>
+      <w:lvlJc w:val="left"/>
+      <w:pPr>
+        <w:ind w:left="1440" w:hanging="360"/>
+      </w:pPr>
+      <w:rPr>
+        <w:rFonts w:ascii="Courier New" w:hAnsi="Courier New" w:cs="Courier New" w:hint="default"/>
+      </w:rPr>
+    </w:lvl>
+    <w:lvl w:ilvl="2" w:tplc="04090005" w:tentative="1">
+      <w:start w:val="1"/>
+      <w:numFmt w:val="bullet"/>
+      <w:lvlText w:val=""/>
+      <w:lvlJc w:val="left"/>
+      <w:pPr>
+        <w:ind w:left="2160" w:hanging="360"/>
+      </w:pPr>
+      <w:rPr>
+        <w:rFonts w:ascii="Wingdings" w:hAnsi="Wingdings" w:hint="default"/>
+      </w:rPr>
+    </w:lvl>
+    <w:lvl w:ilvl="3" w:tplc="04090001" w:tentative="1">
+      <w:start w:val="1"/>
+      <w:numFmt w:val="bullet"/>
+      <w:lvlText w:val=""/>
+      <w:lvlJc w:val="left"/>
+      <w:pPr>
+        <w:ind w:left="2880" w:hanging="360"/>
+      </w:pPr>
+      <w:rPr>
+        <w:rFonts w:ascii="Symbol" w:hAnsi="Symbol" w:hint="default"/>
+      </w:rPr>
+    </w:lvl>
+    <w:lvl w:ilvl="4" w:tplc="04090003" w:tentative="1">
+      <w:start w:val="1"/>
+      <w:numFmt w:val="bullet"/>
+      <w:lvlText w:val="o"/>
+      <w:lvlJc w:val="left"/>
+      <w:pPr>
+        <w:ind w:left="3600" w:hanging="360"/>
+      </w:pPr>
+      <w:rPr>
+        <w:rFonts w:ascii="Courier New" w:hAnsi="Courier New" w:cs="Courier New" w:hint="default"/>
+      </w:rPr>
+    </w:lvl>
+    <w:lvl w:ilvl="5" w:tplc="04090005" w:tentative="1">
+      <w:start w:val="1"/>
+      <w:numFmt w:val="bullet"/>
+      <w:lvlText w:val=""/>
+      <w:lvlJc w:val="left"/>
+      <w:pPr>
+        <w:ind w:left="4320" w:hanging="360"/>
+      </w:pPr>
+      <w:rPr>
+        <w:rFonts w:ascii="Wingdings" w:hAnsi="Wingdings" w:hint="default"/>
+      </w:rPr>
+    </w:lvl>
+    <w:lvl w:ilvl="6" w:tplc="04090001" w:tentative="1">
+      <w:start w:val="1"/>
+      <w:numFmt w:val="bullet"/>
+      <w:lvlText w:val=""/>
+      <w:lvlJc w:val="left"/>
+      <w:pPr>
+        <w:ind w:left="5040" w:hanging="360"/>
+      </w:pPr>
+      <w:rPr>
+        <w:rFonts w:ascii="Symbol" w:hAnsi="Symbol" w:hint="default"/>
+      </w:rPr>
+    </w:lvl>
+    <w:lvl w:ilvl="7" w:tplc="04090003" w:tentative="1">
+      <w:start w:val="1"/>
+      <w:numFmt w:val="bullet"/>
+      <w:lvlText w:val="o"/>
+      <w:lvlJc w:val="left"/>
+      <w:pPr>
+        <w:ind w:left="5760" w:hanging="360"/>
+      </w:pPr>
+      <w:rPr>
+        <w:rFonts w:ascii="Courier New" w:hAnsi="Courier New" w:cs="Courier New" w:hint="default"/>
+      </w:rPr>
+    </w:lvl>
+    <w:lvl w:ilvl="8" w:tplc="04090005" w:tentative="1">
+      <w:start w:val="1"/>
+      <w:numFmt w:val="bullet"/>
+      <w:lvlText w:val=""/>
+      <w:lvlJc w:val="left"/>
+      <w:pPr>
+        <w:ind w:left="6480" w:hanging="360"/>
+      </w:pPr>
+      <w:rPr>
+        <w:rFonts w:ascii="Wingdings" w:hAnsi="Wingdings" w:hint="default"/>
+      </w:rPr>
+    </w:lvl>
+  </w:abstractNum>
+  <w:abstractNum w:abstractNumId="15">
     <w:nsid w:val="50976B24"/>
     <w:multiLevelType w:val="hybridMultilevel"/>
     <w:tmpl w:val="47FAA950"/>
@@ -2412,7 +4532,233 @@
       </w:rPr>
     </w:lvl>
   </w:abstractNum>
-  <w:abstractNum w:abstractNumId="11">
+  <w:abstractNum w:abstractNumId="16">
+    <w:nsid w:val="587D76D8"/>
+    <w:multiLevelType w:val="hybridMultilevel"/>
+    <w:tmpl w:val="2DE6439A"/>
+    <w:lvl w:ilvl="0" w:tplc="04090001">
+      <w:start w:val="1"/>
+      <w:numFmt w:val="bullet"/>
+      <w:lvlText w:val=""/>
+      <w:lvlJc w:val="left"/>
+      <w:pPr>
+        <w:ind w:left="720" w:hanging="360"/>
+      </w:pPr>
+      <w:rPr>
+        <w:rFonts w:ascii="Symbol" w:hAnsi="Symbol" w:hint="default"/>
+      </w:rPr>
+    </w:lvl>
+    <w:lvl w:ilvl="1" w:tplc="04090003">
+      <w:start w:val="1"/>
+      <w:numFmt w:val="bullet"/>
+      <w:lvlText w:val="o"/>
+      <w:lvlJc w:val="left"/>
+      <w:pPr>
+        <w:ind w:left="1440" w:hanging="360"/>
+      </w:pPr>
+      <w:rPr>
+        <w:rFonts w:ascii="Courier New" w:hAnsi="Courier New" w:cs="Courier New" w:hint="default"/>
+      </w:rPr>
+    </w:lvl>
+    <w:lvl w:ilvl="2" w:tplc="04090005" w:tentative="1">
+      <w:start w:val="1"/>
+      <w:numFmt w:val="bullet"/>
+      <w:lvlText w:val=""/>
+      <w:lvlJc w:val="left"/>
+      <w:pPr>
+        <w:ind w:left="2160" w:hanging="360"/>
+      </w:pPr>
+      <w:rPr>
+        <w:rFonts w:ascii="Wingdings" w:hAnsi="Wingdings" w:hint="default"/>
+      </w:rPr>
+    </w:lvl>
+    <w:lvl w:ilvl="3" w:tplc="04090001" w:tentative="1">
+      <w:start w:val="1"/>
+      <w:numFmt w:val="bullet"/>
+      <w:lvlText w:val=""/>
+      <w:lvlJc w:val="left"/>
+      <w:pPr>
+        <w:ind w:left="2880" w:hanging="360"/>
+      </w:pPr>
+      <w:rPr>
+        <w:rFonts w:ascii="Symbol" w:hAnsi="Symbol" w:hint="default"/>
+      </w:rPr>
+    </w:lvl>
+    <w:lvl w:ilvl="4" w:tplc="04090003" w:tentative="1">
+      <w:start w:val="1"/>
+      <w:numFmt w:val="bullet"/>
+      <w:lvlText w:val="o"/>
+      <w:lvlJc w:val="left"/>
+      <w:pPr>
+        <w:ind w:left="3600" w:hanging="360"/>
+      </w:pPr>
+      <w:rPr>
+        <w:rFonts w:ascii="Courier New" w:hAnsi="Courier New" w:cs="Courier New" w:hint="default"/>
+      </w:rPr>
+    </w:lvl>
+    <w:lvl w:ilvl="5" w:tplc="04090005" w:tentative="1">
+      <w:start w:val="1"/>
+      <w:numFmt w:val="bullet"/>
+      <w:lvlText w:val=""/>
+      <w:lvlJc w:val="left"/>
+      <w:pPr>
+        <w:ind w:left="4320" w:hanging="360"/>
+      </w:pPr>
+      <w:rPr>
+        <w:rFonts w:ascii="Wingdings" w:hAnsi="Wingdings" w:hint="default"/>
+      </w:rPr>
+    </w:lvl>
+    <w:lvl w:ilvl="6" w:tplc="04090001" w:tentative="1">
+      <w:start w:val="1"/>
+      <w:numFmt w:val="bullet"/>
+      <w:lvlText w:val=""/>
+      <w:lvlJc w:val="left"/>
+      <w:pPr>
+        <w:ind w:left="5040" w:hanging="360"/>
+      </w:pPr>
+      <w:rPr>
+        <w:rFonts w:ascii="Symbol" w:hAnsi="Symbol" w:hint="default"/>
+      </w:rPr>
+    </w:lvl>
+    <w:lvl w:ilvl="7" w:tplc="04090003" w:tentative="1">
+      <w:start w:val="1"/>
+      <w:numFmt w:val="bullet"/>
+      <w:lvlText w:val="o"/>
+      <w:lvlJc w:val="left"/>
+      <w:pPr>
+        <w:ind w:left="5760" w:hanging="360"/>
+      </w:pPr>
+      <w:rPr>
+        <w:rFonts w:ascii="Courier New" w:hAnsi="Courier New" w:cs="Courier New" w:hint="default"/>
+      </w:rPr>
+    </w:lvl>
+    <w:lvl w:ilvl="8" w:tplc="04090005" w:tentative="1">
+      <w:start w:val="1"/>
+      <w:numFmt w:val="bullet"/>
+      <w:lvlText w:val=""/>
+      <w:lvlJc w:val="left"/>
+      <w:pPr>
+        <w:ind w:left="6480" w:hanging="360"/>
+      </w:pPr>
+      <w:rPr>
+        <w:rFonts w:ascii="Wingdings" w:hAnsi="Wingdings" w:hint="default"/>
+      </w:rPr>
+    </w:lvl>
+  </w:abstractNum>
+  <w:abstractNum w:abstractNumId="17">
+    <w:nsid w:val="58EE61D0"/>
+    <w:multiLevelType w:val="hybridMultilevel"/>
+    <w:tmpl w:val="8092CD80"/>
+    <w:lvl w:ilvl="0" w:tplc="04090001">
+      <w:start w:val="1"/>
+      <w:numFmt w:val="bullet"/>
+      <w:lvlText w:val=""/>
+      <w:lvlJc w:val="left"/>
+      <w:pPr>
+        <w:ind w:left="720" w:hanging="360"/>
+      </w:pPr>
+      <w:rPr>
+        <w:rFonts w:ascii="Symbol" w:hAnsi="Symbol" w:hint="default"/>
+      </w:rPr>
+    </w:lvl>
+    <w:lvl w:ilvl="1" w:tplc="04090003" w:tentative="1">
+      <w:start w:val="1"/>
+      <w:numFmt w:val="bullet"/>
+      <w:lvlText w:val="o"/>
+      <w:lvlJc w:val="left"/>
+      <w:pPr>
+        <w:ind w:left="1440" w:hanging="360"/>
+      </w:pPr>
+      <w:rPr>
+        <w:rFonts w:ascii="Courier New" w:hAnsi="Courier New" w:cs="Courier New" w:hint="default"/>
+      </w:rPr>
+    </w:lvl>
+    <w:lvl w:ilvl="2" w:tplc="04090005" w:tentative="1">
+      <w:start w:val="1"/>
+      <w:numFmt w:val="bullet"/>
+      <w:lvlText w:val=""/>
+      <w:lvlJc w:val="left"/>
+      <w:pPr>
+        <w:ind w:left="2160" w:hanging="360"/>
+      </w:pPr>
+      <w:rPr>
+        <w:rFonts w:ascii="Wingdings" w:hAnsi="Wingdings" w:hint="default"/>
+      </w:rPr>
+    </w:lvl>
+    <w:lvl w:ilvl="3" w:tplc="04090001" w:tentative="1">
+      <w:start w:val="1"/>
+      <w:numFmt w:val="bullet"/>
+      <w:lvlText w:val=""/>
+      <w:lvlJc w:val="left"/>
+      <w:pPr>
+        <w:ind w:left="2880" w:hanging="360"/>
+      </w:pPr>
+      <w:rPr>
+        <w:rFonts w:ascii="Symbol" w:hAnsi="Symbol" w:hint="default"/>
+      </w:rPr>
+    </w:lvl>
+    <w:lvl w:ilvl="4" w:tplc="04090003" w:tentative="1">
+      <w:start w:val="1"/>
+      <w:numFmt w:val="bullet"/>
+      <w:lvlText w:val="o"/>
+      <w:lvlJc w:val="left"/>
+      <w:pPr>
+        <w:ind w:left="3600" w:hanging="360"/>
+      </w:pPr>
+      <w:rPr>
+        <w:rFonts w:ascii="Courier New" w:hAnsi="Courier New" w:cs="Courier New" w:hint="default"/>
+      </w:rPr>
+    </w:lvl>
+    <w:lvl w:ilvl="5" w:tplc="04090005" w:tentative="1">
+      <w:start w:val="1"/>
+      <w:numFmt w:val="bullet"/>
+      <w:lvlText w:val=""/>
+      <w:lvlJc w:val="left"/>
+      <w:pPr>
+        <w:ind w:left="4320" w:hanging="360"/>
+      </w:pPr>
+      <w:rPr>
+        <w:rFonts w:ascii="Wingdings" w:hAnsi="Wingdings" w:hint="default"/>
+      </w:rPr>
+    </w:lvl>
+    <w:lvl w:ilvl="6" w:tplc="04090001" w:tentative="1">
+      <w:start w:val="1"/>
+      <w:numFmt w:val="bullet"/>
+      <w:lvlText w:val=""/>
+      <w:lvlJc w:val="left"/>
+      <w:pPr>
+        <w:ind w:left="5040" w:hanging="360"/>
+      </w:pPr>
+      <w:rPr>
+        <w:rFonts w:ascii="Symbol" w:hAnsi="Symbol" w:hint="default"/>
+      </w:rPr>
+    </w:lvl>
+    <w:lvl w:ilvl="7" w:tplc="04090003" w:tentative="1">
+      <w:start w:val="1"/>
+      <w:numFmt w:val="bullet"/>
+      <w:lvlText w:val="o"/>
+      <w:lvlJc w:val="left"/>
+      <w:pPr>
+        <w:ind w:left="5760" w:hanging="360"/>
+      </w:pPr>
+      <w:rPr>
+        <w:rFonts w:ascii="Courier New" w:hAnsi="Courier New" w:cs="Courier New" w:hint="default"/>
+      </w:rPr>
+    </w:lvl>
+    <w:lvl w:ilvl="8" w:tplc="04090005" w:tentative="1">
+      <w:start w:val="1"/>
+      <w:numFmt w:val="bullet"/>
+      <w:lvlText w:val=""/>
+      <w:lvlJc w:val="left"/>
+      <w:pPr>
+        <w:ind w:left="6480" w:hanging="360"/>
+      </w:pPr>
+      <w:rPr>
+        <w:rFonts w:ascii="Wingdings" w:hAnsi="Wingdings" w:hint="default"/>
+      </w:rPr>
+    </w:lvl>
+  </w:abstractNum>
+  <w:abstractNum w:abstractNumId="18">
     <w:nsid w:val="62180B0D"/>
     <w:multiLevelType w:val="hybridMultilevel"/>
     <w:tmpl w:val="231EA43A"/>
@@ -2525,7 +4871,120 @@
       </w:rPr>
     </w:lvl>
   </w:abstractNum>
-  <w:abstractNum w:abstractNumId="12">
+  <w:abstractNum w:abstractNumId="19">
+    <w:nsid w:val="64710A0F"/>
+    <w:multiLevelType w:val="hybridMultilevel"/>
+    <w:tmpl w:val="3D1AA106"/>
+    <w:lvl w:ilvl="0" w:tplc="04090001">
+      <w:start w:val="1"/>
+      <w:numFmt w:val="bullet"/>
+      <w:lvlText w:val=""/>
+      <w:lvlJc w:val="left"/>
+      <w:pPr>
+        <w:ind w:left="720" w:hanging="360"/>
+      </w:pPr>
+      <w:rPr>
+        <w:rFonts w:ascii="Symbol" w:hAnsi="Symbol" w:hint="default"/>
+      </w:rPr>
+    </w:lvl>
+    <w:lvl w:ilvl="1" w:tplc="04090003" w:tentative="1">
+      <w:start w:val="1"/>
+      <w:numFmt w:val="bullet"/>
+      <w:lvlText w:val="o"/>
+      <w:lvlJc w:val="left"/>
+      <w:pPr>
+        <w:ind w:left="1440" w:hanging="360"/>
+      </w:pPr>
+      <w:rPr>
+        <w:rFonts w:ascii="Courier New" w:hAnsi="Courier New" w:cs="Courier New" w:hint="default"/>
+      </w:rPr>
+    </w:lvl>
+    <w:lvl w:ilvl="2" w:tplc="04090005" w:tentative="1">
+      <w:start w:val="1"/>
+      <w:numFmt w:val="bullet"/>
+      <w:lvlText w:val=""/>
+      <w:lvlJc w:val="left"/>
+      <w:pPr>
+        <w:ind w:left="2160" w:hanging="360"/>
+      </w:pPr>
+      <w:rPr>
+        <w:rFonts w:ascii="Wingdings" w:hAnsi="Wingdings" w:hint="default"/>
+      </w:rPr>
+    </w:lvl>
+    <w:lvl w:ilvl="3" w:tplc="04090001" w:tentative="1">
+      <w:start w:val="1"/>
+      <w:numFmt w:val="bullet"/>
+      <w:lvlText w:val=""/>
+      <w:lvlJc w:val="left"/>
+      <w:pPr>
+        <w:ind w:left="2880" w:hanging="360"/>
+      </w:pPr>
+      <w:rPr>
+        <w:rFonts w:ascii="Symbol" w:hAnsi="Symbol" w:hint="default"/>
+      </w:rPr>
+    </w:lvl>
+    <w:lvl w:ilvl="4" w:tplc="04090003" w:tentative="1">
+      <w:start w:val="1"/>
+      <w:numFmt w:val="bullet"/>
+      <w:lvlText w:val="o"/>
+      <w:lvlJc w:val="left"/>
+      <w:pPr>
+        <w:ind w:left="3600" w:hanging="360"/>
+      </w:pPr>
+      <w:rPr>
+        <w:rFonts w:ascii="Courier New" w:hAnsi="Courier New" w:cs="Courier New" w:hint="default"/>
+      </w:rPr>
+    </w:lvl>
+    <w:lvl w:ilvl="5" w:tplc="04090005" w:tentative="1">
+      <w:start w:val="1"/>
+      <w:numFmt w:val="bullet"/>
+      <w:lvlText w:val=""/>
+      <w:lvlJc w:val="left"/>
+      <w:pPr>
+        <w:ind w:left="4320" w:hanging="360"/>
+      </w:pPr>
+      <w:rPr>
+        <w:rFonts w:ascii="Wingdings" w:hAnsi="Wingdings" w:hint="default"/>
+      </w:rPr>
+    </w:lvl>
+    <w:lvl w:ilvl="6" w:tplc="04090001" w:tentative="1">
+      <w:start w:val="1"/>
+      <w:numFmt w:val="bullet"/>
+      <w:lvlText w:val=""/>
+      <w:lvlJc w:val="left"/>
+      <w:pPr>
+        <w:ind w:left="5040" w:hanging="360"/>
+      </w:pPr>
+      <w:rPr>
+        <w:rFonts w:ascii="Symbol" w:hAnsi="Symbol" w:hint="default"/>
+      </w:rPr>
+    </w:lvl>
+    <w:lvl w:ilvl="7" w:tplc="04090003" w:tentative="1">
+      <w:start w:val="1"/>
+      <w:numFmt w:val="bullet"/>
+      <w:lvlText w:val="o"/>
+      <w:lvlJc w:val="left"/>
+      <w:pPr>
+        <w:ind w:left="5760" w:hanging="360"/>
+      </w:pPr>
+      <w:rPr>
+        <w:rFonts w:ascii="Courier New" w:hAnsi="Courier New" w:cs="Courier New" w:hint="default"/>
+      </w:rPr>
+    </w:lvl>
+    <w:lvl w:ilvl="8" w:tplc="04090005" w:tentative="1">
+      <w:start w:val="1"/>
+      <w:numFmt w:val="bullet"/>
+      <w:lvlText w:val=""/>
+      <w:lvlJc w:val="left"/>
+      <w:pPr>
+        <w:ind w:left="6480" w:hanging="360"/>
+      </w:pPr>
+      <w:rPr>
+        <w:rFonts w:ascii="Wingdings" w:hAnsi="Wingdings" w:hint="default"/>
+      </w:rPr>
+    </w:lvl>
+  </w:abstractNum>
+  <w:abstractNum w:abstractNumId="20">
     <w:nsid w:val="66017F52"/>
     <w:multiLevelType w:val="hybridMultilevel"/>
     <w:tmpl w:val="A2D44DA4"/>
@@ -2638,7 +5097,459 @@
       </w:rPr>
     </w:lvl>
   </w:abstractNum>
-  <w:abstractNum w:abstractNumId="13">
+  <w:abstractNum w:abstractNumId="21">
+    <w:nsid w:val="696F1EF6"/>
+    <w:multiLevelType w:val="hybridMultilevel"/>
+    <w:tmpl w:val="D0587B4A"/>
+    <w:lvl w:ilvl="0" w:tplc="04090001">
+      <w:start w:val="1"/>
+      <w:numFmt w:val="bullet"/>
+      <w:lvlText w:val=""/>
+      <w:lvlJc w:val="left"/>
+      <w:pPr>
+        <w:ind w:left="720" w:hanging="360"/>
+      </w:pPr>
+      <w:rPr>
+        <w:rFonts w:ascii="Symbol" w:hAnsi="Symbol" w:hint="default"/>
+      </w:rPr>
+    </w:lvl>
+    <w:lvl w:ilvl="1" w:tplc="04090003">
+      <w:start w:val="1"/>
+      <w:numFmt w:val="bullet"/>
+      <w:lvlText w:val="o"/>
+      <w:lvlJc w:val="left"/>
+      <w:pPr>
+        <w:ind w:left="1440" w:hanging="360"/>
+      </w:pPr>
+      <w:rPr>
+        <w:rFonts w:ascii="Courier New" w:hAnsi="Courier New" w:cs="Courier New" w:hint="default"/>
+      </w:rPr>
+    </w:lvl>
+    <w:lvl w:ilvl="2" w:tplc="04090005" w:tentative="1">
+      <w:start w:val="1"/>
+      <w:numFmt w:val="bullet"/>
+      <w:lvlText w:val=""/>
+      <w:lvlJc w:val="left"/>
+      <w:pPr>
+        <w:ind w:left="2160" w:hanging="360"/>
+      </w:pPr>
+      <w:rPr>
+        <w:rFonts w:ascii="Wingdings" w:hAnsi="Wingdings" w:hint="default"/>
+      </w:rPr>
+    </w:lvl>
+    <w:lvl w:ilvl="3" w:tplc="04090001" w:tentative="1">
+      <w:start w:val="1"/>
+      <w:numFmt w:val="bullet"/>
+      <w:lvlText w:val=""/>
+      <w:lvlJc w:val="left"/>
+      <w:pPr>
+        <w:ind w:left="2880" w:hanging="360"/>
+      </w:pPr>
+      <w:rPr>
+        <w:rFonts w:ascii="Symbol" w:hAnsi="Symbol" w:hint="default"/>
+      </w:rPr>
+    </w:lvl>
+    <w:lvl w:ilvl="4" w:tplc="04090003" w:tentative="1">
+      <w:start w:val="1"/>
+      <w:numFmt w:val="bullet"/>
+      <w:lvlText w:val="o"/>
+      <w:lvlJc w:val="left"/>
+      <w:pPr>
+        <w:ind w:left="3600" w:hanging="360"/>
+      </w:pPr>
+      <w:rPr>
+        <w:rFonts w:ascii="Courier New" w:hAnsi="Courier New" w:cs="Courier New" w:hint="default"/>
+      </w:rPr>
+    </w:lvl>
+    <w:lvl w:ilvl="5" w:tplc="04090005" w:tentative="1">
+      <w:start w:val="1"/>
+      <w:numFmt w:val="bullet"/>
+      <w:lvlText w:val=""/>
+      <w:lvlJc w:val="left"/>
+      <w:pPr>
+        <w:ind w:left="4320" w:hanging="360"/>
+      </w:pPr>
+      <w:rPr>
+        <w:rFonts w:ascii="Wingdings" w:hAnsi="Wingdings" w:hint="default"/>
+      </w:rPr>
+    </w:lvl>
+    <w:lvl w:ilvl="6" w:tplc="04090001" w:tentative="1">
+      <w:start w:val="1"/>
+      <w:numFmt w:val="bullet"/>
+      <w:lvlText w:val=""/>
+      <w:lvlJc w:val="left"/>
+      <w:pPr>
+        <w:ind w:left="5040" w:hanging="360"/>
+      </w:pPr>
+      <w:rPr>
+        <w:rFonts w:ascii="Symbol" w:hAnsi="Symbol" w:hint="default"/>
+      </w:rPr>
+    </w:lvl>
+    <w:lvl w:ilvl="7" w:tplc="04090003" w:tentative="1">
+      <w:start w:val="1"/>
+      <w:numFmt w:val="bullet"/>
+      <w:lvlText w:val="o"/>
+      <w:lvlJc w:val="left"/>
+      <w:pPr>
+        <w:ind w:left="5760" w:hanging="360"/>
+      </w:pPr>
+      <w:rPr>
+        <w:rFonts w:ascii="Courier New" w:hAnsi="Courier New" w:cs="Courier New" w:hint="default"/>
+      </w:rPr>
+    </w:lvl>
+    <w:lvl w:ilvl="8" w:tplc="04090005" w:tentative="1">
+      <w:start w:val="1"/>
+      <w:numFmt w:val="bullet"/>
+      <w:lvlText w:val=""/>
+      <w:lvlJc w:val="left"/>
+      <w:pPr>
+        <w:ind w:left="6480" w:hanging="360"/>
+      </w:pPr>
+      <w:rPr>
+        <w:rFonts w:ascii="Wingdings" w:hAnsi="Wingdings" w:hint="default"/>
+      </w:rPr>
+    </w:lvl>
+  </w:abstractNum>
+  <w:abstractNum w:abstractNumId="22">
+    <w:nsid w:val="6C2B7F09"/>
+    <w:multiLevelType w:val="hybridMultilevel"/>
+    <w:tmpl w:val="975C53C6"/>
+    <w:lvl w:ilvl="0" w:tplc="04090001">
+      <w:start w:val="1"/>
+      <w:numFmt w:val="bullet"/>
+      <w:lvlText w:val=""/>
+      <w:lvlJc w:val="left"/>
+      <w:pPr>
+        <w:ind w:left="720" w:hanging="360"/>
+      </w:pPr>
+      <w:rPr>
+        <w:rFonts w:ascii="Symbol" w:hAnsi="Symbol" w:hint="default"/>
+      </w:rPr>
+    </w:lvl>
+    <w:lvl w:ilvl="1" w:tplc="04090003" w:tentative="1">
+      <w:start w:val="1"/>
+      <w:numFmt w:val="bullet"/>
+      <w:lvlText w:val="o"/>
+      <w:lvlJc w:val="left"/>
+      <w:pPr>
+        <w:ind w:left="1440" w:hanging="360"/>
+      </w:pPr>
+      <w:rPr>
+        <w:rFonts w:ascii="Courier New" w:hAnsi="Courier New" w:cs="Courier New" w:hint="default"/>
+      </w:rPr>
+    </w:lvl>
+    <w:lvl w:ilvl="2" w:tplc="04090005" w:tentative="1">
+      <w:start w:val="1"/>
+      <w:numFmt w:val="bullet"/>
+      <w:lvlText w:val=""/>
+      <w:lvlJc w:val="left"/>
+      <w:pPr>
+        <w:ind w:left="2160" w:hanging="360"/>
+      </w:pPr>
+      <w:rPr>
+        <w:rFonts w:ascii="Wingdings" w:hAnsi="Wingdings" w:hint="default"/>
+      </w:rPr>
+    </w:lvl>
+    <w:lvl w:ilvl="3" w:tplc="04090001" w:tentative="1">
+      <w:start w:val="1"/>
+      <w:numFmt w:val="bullet"/>
+      <w:lvlText w:val=""/>
+      <w:lvlJc w:val="left"/>
+      <w:pPr>
+        <w:ind w:left="2880" w:hanging="360"/>
+      </w:pPr>
+      <w:rPr>
+        <w:rFonts w:ascii="Symbol" w:hAnsi="Symbol" w:hint="default"/>
+      </w:rPr>
+    </w:lvl>
+    <w:lvl w:ilvl="4" w:tplc="04090003" w:tentative="1">
+      <w:start w:val="1"/>
+      <w:numFmt w:val="bullet"/>
+      <w:lvlText w:val="o"/>
+      <w:lvlJc w:val="left"/>
+      <w:pPr>
+        <w:ind w:left="3600" w:hanging="360"/>
+      </w:pPr>
+      <w:rPr>
+        <w:rFonts w:ascii="Courier New" w:hAnsi="Courier New" w:cs="Courier New" w:hint="default"/>
+      </w:rPr>
+    </w:lvl>
+    <w:lvl w:ilvl="5" w:tplc="04090005" w:tentative="1">
+      <w:start w:val="1"/>
+      <w:numFmt w:val="bullet"/>
+      <w:lvlText w:val=""/>
+      <w:lvlJc w:val="left"/>
+      <w:pPr>
+        <w:ind w:left="4320" w:hanging="360"/>
+      </w:pPr>
+      <w:rPr>
+        <w:rFonts w:ascii="Wingdings" w:hAnsi="Wingdings" w:hint="default"/>
+      </w:rPr>
+    </w:lvl>
+    <w:lvl w:ilvl="6" w:tplc="04090001" w:tentative="1">
+      <w:start w:val="1"/>
+      <w:numFmt w:val="bullet"/>
+      <w:lvlText w:val=""/>
+      <w:lvlJc w:val="left"/>
+      <w:pPr>
+        <w:ind w:left="5040" w:hanging="360"/>
+      </w:pPr>
+      <w:rPr>
+        <w:rFonts w:ascii="Symbol" w:hAnsi="Symbol" w:hint="default"/>
+      </w:rPr>
+    </w:lvl>
+    <w:lvl w:ilvl="7" w:tplc="04090003" w:tentative="1">
+      <w:start w:val="1"/>
+      <w:numFmt w:val="bullet"/>
+      <w:lvlText w:val="o"/>
+      <w:lvlJc w:val="left"/>
+      <w:pPr>
+        <w:ind w:left="5760" w:hanging="360"/>
+      </w:pPr>
+      <w:rPr>
+        <w:rFonts w:ascii="Courier New" w:hAnsi="Courier New" w:cs="Courier New" w:hint="default"/>
+      </w:rPr>
+    </w:lvl>
+    <w:lvl w:ilvl="8" w:tplc="04090005" w:tentative="1">
+      <w:start w:val="1"/>
+      <w:numFmt w:val="bullet"/>
+      <w:lvlText w:val=""/>
+      <w:lvlJc w:val="left"/>
+      <w:pPr>
+        <w:ind w:left="6480" w:hanging="360"/>
+      </w:pPr>
+      <w:rPr>
+        <w:rFonts w:ascii="Wingdings" w:hAnsi="Wingdings" w:hint="default"/>
+      </w:rPr>
+    </w:lvl>
+  </w:abstractNum>
+  <w:abstractNum w:abstractNumId="23">
+    <w:nsid w:val="734D1098"/>
+    <w:multiLevelType w:val="hybridMultilevel"/>
+    <w:tmpl w:val="763C475C"/>
+    <w:lvl w:ilvl="0" w:tplc="04090001">
+      <w:start w:val="1"/>
+      <w:numFmt w:val="bullet"/>
+      <w:lvlText w:val=""/>
+      <w:lvlJc w:val="left"/>
+      <w:pPr>
+        <w:ind w:left="720" w:hanging="360"/>
+      </w:pPr>
+      <w:rPr>
+        <w:rFonts w:ascii="Symbol" w:hAnsi="Symbol" w:hint="default"/>
+      </w:rPr>
+    </w:lvl>
+    <w:lvl w:ilvl="1" w:tplc="04090003">
+      <w:start w:val="1"/>
+      <w:numFmt w:val="bullet"/>
+      <w:lvlText w:val="o"/>
+      <w:lvlJc w:val="left"/>
+      <w:pPr>
+        <w:ind w:left="1440" w:hanging="360"/>
+      </w:pPr>
+      <w:rPr>
+        <w:rFonts w:ascii="Courier New" w:hAnsi="Courier New" w:cs="Courier New" w:hint="default"/>
+      </w:rPr>
+    </w:lvl>
+    <w:lvl w:ilvl="2" w:tplc="04090005" w:tentative="1">
+      <w:start w:val="1"/>
+      <w:numFmt w:val="bullet"/>
+      <w:lvlText w:val=""/>
+      <w:lvlJc w:val="left"/>
+      <w:pPr>
+        <w:ind w:left="2160" w:hanging="360"/>
+      </w:pPr>
+      <w:rPr>
+        <w:rFonts w:ascii="Wingdings" w:hAnsi="Wingdings" w:hint="default"/>
+      </w:rPr>
+    </w:lvl>
+    <w:lvl w:ilvl="3" w:tplc="04090001" w:tentative="1">
+      <w:start w:val="1"/>
+      <w:numFmt w:val="bullet"/>
+      <w:lvlText w:val=""/>
+      <w:lvlJc w:val="left"/>
+      <w:pPr>
+        <w:ind w:left="2880" w:hanging="360"/>
+      </w:pPr>
+      <w:rPr>
+        <w:rFonts w:ascii="Symbol" w:hAnsi="Symbol" w:hint="default"/>
+      </w:rPr>
+    </w:lvl>
+    <w:lvl w:ilvl="4" w:tplc="04090003" w:tentative="1">
+      <w:start w:val="1"/>
+      <w:numFmt w:val="bullet"/>
+      <w:lvlText w:val="o"/>
+      <w:lvlJc w:val="left"/>
+      <w:pPr>
+        <w:ind w:left="3600" w:hanging="360"/>
+      </w:pPr>
+      <w:rPr>
+        <w:rFonts w:ascii="Courier New" w:hAnsi="Courier New" w:cs="Courier New" w:hint="default"/>
+      </w:rPr>
+    </w:lvl>
+    <w:lvl w:ilvl="5" w:tplc="04090005" w:tentative="1">
+      <w:start w:val="1"/>
+      <w:numFmt w:val="bullet"/>
+      <w:lvlText w:val=""/>
+      <w:lvlJc w:val="left"/>
+      <w:pPr>
+        <w:ind w:left="4320" w:hanging="360"/>
+      </w:pPr>
+      <w:rPr>
+        <w:rFonts w:ascii="Wingdings" w:hAnsi="Wingdings" w:hint="default"/>
+      </w:rPr>
+    </w:lvl>
+    <w:lvl w:ilvl="6" w:tplc="04090001" w:tentative="1">
+      <w:start w:val="1"/>
+      <w:numFmt w:val="bullet"/>
+      <w:lvlText w:val=""/>
+      <w:lvlJc w:val="left"/>
+      <w:pPr>
+        <w:ind w:left="5040" w:hanging="360"/>
+      </w:pPr>
+      <w:rPr>
+        <w:rFonts w:ascii="Symbol" w:hAnsi="Symbol" w:hint="default"/>
+      </w:rPr>
+    </w:lvl>
+    <w:lvl w:ilvl="7" w:tplc="04090003" w:tentative="1">
+      <w:start w:val="1"/>
+      <w:numFmt w:val="bullet"/>
+      <w:lvlText w:val="o"/>
+      <w:lvlJc w:val="left"/>
+      <w:pPr>
+        <w:ind w:left="5760" w:hanging="360"/>
+      </w:pPr>
+      <w:rPr>
+        <w:rFonts w:ascii="Courier New" w:hAnsi="Courier New" w:cs="Courier New" w:hint="default"/>
+      </w:rPr>
+    </w:lvl>
+    <w:lvl w:ilvl="8" w:tplc="04090005" w:tentative="1">
+      <w:start w:val="1"/>
+      <w:numFmt w:val="bullet"/>
+      <w:lvlText w:val=""/>
+      <w:lvlJc w:val="left"/>
+      <w:pPr>
+        <w:ind w:left="6480" w:hanging="360"/>
+      </w:pPr>
+      <w:rPr>
+        <w:rFonts w:ascii="Wingdings" w:hAnsi="Wingdings" w:hint="default"/>
+      </w:rPr>
+    </w:lvl>
+  </w:abstractNum>
+  <w:abstractNum w:abstractNumId="24">
+    <w:nsid w:val="78B038AB"/>
+    <w:multiLevelType w:val="hybridMultilevel"/>
+    <w:tmpl w:val="8E9801EE"/>
+    <w:lvl w:ilvl="0" w:tplc="04090001">
+      <w:start w:val="1"/>
+      <w:numFmt w:val="bullet"/>
+      <w:lvlText w:val=""/>
+      <w:lvlJc w:val="left"/>
+      <w:pPr>
+        <w:ind w:left="720" w:hanging="360"/>
+      </w:pPr>
+      <w:rPr>
+        <w:rFonts w:ascii="Symbol" w:hAnsi="Symbol" w:hint="default"/>
+      </w:rPr>
+    </w:lvl>
+    <w:lvl w:ilvl="1" w:tplc="04090003">
+      <w:start w:val="1"/>
+      <w:numFmt w:val="bullet"/>
+      <w:lvlText w:val="o"/>
+      <w:lvlJc w:val="left"/>
+      <w:pPr>
+        <w:ind w:left="1440" w:hanging="360"/>
+      </w:pPr>
+      <w:rPr>
+        <w:rFonts w:ascii="Courier New" w:hAnsi="Courier New" w:cs="Courier New" w:hint="default"/>
+      </w:rPr>
+    </w:lvl>
+    <w:lvl w:ilvl="2" w:tplc="04090005" w:tentative="1">
+      <w:start w:val="1"/>
+      <w:numFmt w:val="bullet"/>
+      <w:lvlText w:val=""/>
+      <w:lvlJc w:val="left"/>
+      <w:pPr>
+        <w:ind w:left="2160" w:hanging="360"/>
+      </w:pPr>
+      <w:rPr>
+        <w:rFonts w:ascii="Wingdings" w:hAnsi="Wingdings" w:hint="default"/>
+      </w:rPr>
+    </w:lvl>
+    <w:lvl w:ilvl="3" w:tplc="04090001" w:tentative="1">
+      <w:start w:val="1"/>
+      <w:numFmt w:val="bullet"/>
+      <w:lvlText w:val=""/>
+      <w:lvlJc w:val="left"/>
+      <w:pPr>
+        <w:ind w:left="2880" w:hanging="360"/>
+      </w:pPr>
+      <w:rPr>
+        <w:rFonts w:ascii="Symbol" w:hAnsi="Symbol" w:hint="default"/>
+      </w:rPr>
+    </w:lvl>
+    <w:lvl w:ilvl="4" w:tplc="04090003" w:tentative="1">
+      <w:start w:val="1"/>
+      <w:numFmt w:val="bullet"/>
+      <w:lvlText w:val="o"/>
+      <w:lvlJc w:val="left"/>
+      <w:pPr>
+        <w:ind w:left="3600" w:hanging="360"/>
+      </w:pPr>
+      <w:rPr>
+        <w:rFonts w:ascii="Courier New" w:hAnsi="Courier New" w:cs="Courier New" w:hint="default"/>
+      </w:rPr>
+    </w:lvl>
+    <w:lvl w:ilvl="5" w:tplc="04090005" w:tentative="1">
+      <w:start w:val="1"/>
+      <w:numFmt w:val="bullet"/>
+      <w:lvlText w:val=""/>
+      <w:lvlJc w:val="left"/>
+      <w:pPr>
+        <w:ind w:left="4320" w:hanging="360"/>
+      </w:pPr>
+      <w:rPr>
+        <w:rFonts w:ascii="Wingdings" w:hAnsi="Wingdings" w:hint="default"/>
+      </w:rPr>
+    </w:lvl>
+    <w:lvl w:ilvl="6" w:tplc="04090001" w:tentative="1">
+      <w:start w:val="1"/>
+      <w:numFmt w:val="bullet"/>
+      <w:lvlText w:val=""/>
+      <w:lvlJc w:val="left"/>
+      <w:pPr>
+        <w:ind w:left="5040" w:hanging="360"/>
+      </w:pPr>
+      <w:rPr>
+        <w:rFonts w:ascii="Symbol" w:hAnsi="Symbol" w:hint="default"/>
+      </w:rPr>
+    </w:lvl>
+    <w:lvl w:ilvl="7" w:tplc="04090003" w:tentative="1">
+      <w:start w:val="1"/>
+      <w:numFmt w:val="bullet"/>
+      <w:lvlText w:val="o"/>
+      <w:lvlJc w:val="left"/>
+      <w:pPr>
+        <w:ind w:left="5760" w:hanging="360"/>
+      </w:pPr>
+      <w:rPr>
+        <w:rFonts w:ascii="Courier New" w:hAnsi="Courier New" w:cs="Courier New" w:hint="default"/>
+      </w:rPr>
+    </w:lvl>
+    <w:lvl w:ilvl="8" w:tplc="04090005" w:tentative="1">
+      <w:start w:val="1"/>
+      <w:numFmt w:val="bullet"/>
+      <w:lvlText w:val=""/>
+      <w:lvlJc w:val="left"/>
+      <w:pPr>
+        <w:ind w:left="6480" w:hanging="360"/>
+      </w:pPr>
+      <w:rPr>
+        <w:rFonts w:ascii="Wingdings" w:hAnsi="Wingdings" w:hint="default"/>
+      </w:rPr>
+    </w:lvl>
+  </w:abstractNum>
+  <w:abstractNum w:abstractNumId="25">
     <w:nsid w:val="7C594419"/>
     <w:multiLevelType w:val="hybridMultilevel"/>
     <w:tmpl w:val="FF74AF22"/>
@@ -2725,46 +5636,82 @@
     </w:lvl>
   </w:abstractNum>
   <w:num w:numId="1">
+    <w:abstractNumId w:val="1"/>
+  </w:num>
+  <w:num w:numId="2">
+    <w:abstractNumId w:val="18"/>
+  </w:num>
+  <w:num w:numId="3">
+    <w:abstractNumId w:val="2"/>
+  </w:num>
+  <w:num w:numId="4">
+    <w:abstractNumId w:val="8"/>
+  </w:num>
+  <w:num w:numId="5">
+    <w:abstractNumId w:val="5"/>
+  </w:num>
+  <w:num w:numId="6">
+    <w:abstractNumId w:val="3"/>
+  </w:num>
+  <w:num w:numId="7">
+    <w:abstractNumId w:val="11"/>
+  </w:num>
+  <w:num w:numId="8">
+    <w:abstractNumId w:val="20"/>
+  </w:num>
+  <w:num w:numId="9">
+    <w:abstractNumId w:val="6"/>
+  </w:num>
+  <w:num w:numId="10">
+    <w:abstractNumId w:val="9"/>
+  </w:num>
+  <w:num w:numId="11">
+    <w:abstractNumId w:val="15"/>
+  </w:num>
+  <w:num w:numId="12">
+    <w:abstractNumId w:val="12"/>
+  </w:num>
+  <w:num w:numId="13">
+    <w:abstractNumId w:val="25"/>
+  </w:num>
+  <w:num w:numId="14">
+    <w:abstractNumId w:val="4"/>
+  </w:num>
+  <w:num w:numId="15">
+    <w:abstractNumId w:val="10"/>
+  </w:num>
+  <w:num w:numId="16">
+    <w:abstractNumId w:val="19"/>
+  </w:num>
+  <w:num w:numId="17">
+    <w:abstractNumId w:val="22"/>
+  </w:num>
+  <w:num w:numId="18">
+    <w:abstractNumId w:val="7"/>
+  </w:num>
+  <w:num w:numId="19">
     <w:abstractNumId w:val="0"/>
   </w:num>
-  <w:num w:numId="2">
-    <w:abstractNumId w:val="11"/>
+  <w:num w:numId="20">
+    <w:abstractNumId w:val="21"/>
   </w:num>
-  <w:num w:numId="3">
-    <w:abstractNumId w:val="1"/>
+  <w:num w:numId="21">
+    <w:abstractNumId w:val="16"/>
   </w:num>
-  <w:num w:numId="4">
-    <w:abstractNumId w:val="6"/>
+  <w:num w:numId="22">
+    <w:abstractNumId w:val="14"/>
   </w:num>
-  <w:num w:numId="5">
-    <w:abstractNumId w:val="4"/>
+  <w:num w:numId="23">
+    <w:abstractNumId w:val="17"/>
   </w:num>
-  <w:num w:numId="6">
-    <w:abstractNumId w:val="2"/>
+  <w:num w:numId="24">
+    <w:abstractNumId w:val="24"/>
   </w:num>
-  <w:num w:numId="7">
-    <w:abstractNumId w:val="8"/>
-  </w:num>
-  <w:num w:numId="8">
-    <w:abstractNumId w:val="12"/>
-  </w:num>
-  <w:num w:numId="9">
-    <w:abstractNumId w:val="5"/>
-  </w:num>
-  <w:num w:numId="10">
-    <w:abstractNumId w:val="7"/>
-  </w:num>
-  <w:num w:numId="11">
-    <w:abstractNumId w:val="10"/>
-  </w:num>
-  <w:num w:numId="12">
-    <w:abstractNumId w:val="9"/>
-  </w:num>
-  <w:num w:numId="13">
+  <w:num w:numId="25">
     <w:abstractNumId w:val="13"/>
   </w:num>
-  <w:num w:numId="14">
-    <w:abstractNumId w:val="3"/>
+  <w:num w:numId="26">
+    <w:abstractNumId w:val="23"/>
   </w:num>
 </w:numbering>
 </file>

</xml_diff>

<commit_message>
Notes on Stone (2011) chapter 5
</commit_message>
<xml_diff>
--- a/Readings/Stone_2011_Policy-paradox_Edition03_v00.docx
+++ b/Readings/Stone_2011_Policy-paradox_Edition03_v00.docx
@@ -8,6 +8,8 @@
           <w:u w:val="single"/>
         </w:rPr>
       </w:pPr>
+      <w:bookmarkStart w:id="0" w:name="Chapter00"/>
+      <w:bookmarkEnd w:id="0"/>
       <w:r>
         <w:rPr>
           <w:u w:val="single"/>
@@ -887,6 +889,8 @@
           <w:u w:val="single"/>
         </w:rPr>
       </w:pPr>
+      <w:bookmarkStart w:id="1" w:name="Chapter01"/>
+      <w:bookmarkEnd w:id="1"/>
       <w:r>
         <w:rPr>
           <w:u w:val="single"/>
@@ -2512,6 +2516,8 @@
           <w:u w:val="single"/>
         </w:rPr>
       </w:pPr>
+      <w:bookmarkStart w:id="2" w:name="Chapter02"/>
+      <w:bookmarkEnd w:id="2"/>
       <w:r>
         <w:rPr>
           <w:u w:val="single"/>
@@ -3345,6 +3351,8 @@
           <w:u w:val="single"/>
         </w:rPr>
       </w:pPr>
+      <w:bookmarkStart w:id="3" w:name="Chapter03"/>
+      <w:bookmarkEnd w:id="3"/>
       <w:r>
         <w:rPr>
           <w:u w:val="single"/>
@@ -4355,6 +4363,8 @@
           <w:u w:val="single"/>
         </w:rPr>
       </w:pPr>
+      <w:bookmarkStart w:id="4" w:name="Chapter04"/>
+      <w:bookmarkEnd w:id="4"/>
       <w:r>
         <w:rPr>
           <w:u w:val="single"/>
@@ -4721,12 +4731,7 @@
         </w:numPr>
       </w:pPr>
       <w:r>
-        <w:t>Volatility refers to frequent cha</w:t>
-      </w:r>
-      <w:bookmarkStart w:id="0" w:name="_GoBack"/>
-      <w:bookmarkEnd w:id="0"/>
-      <w:r>
-        <w:t xml:space="preserve">nge </w:t>
+        <w:t xml:space="preserve">Volatility refers to frequent change </w:t>
       </w:r>
       <w:r>
         <w:t>which implies the possibility of loss.</w:t>
@@ -5018,9 +5023,1065 @@
         <w:t>Ideological argument that has been refuted by empirical testing.</w:t>
       </w:r>
     </w:p>
+    <w:p>
+      <w:pPr>
+        <w:sectPr>
+          <w:headerReference w:type="default" r:id="rId12"/>
+          <w:pgSz w:w="12240" w:h="15840"/>
+          <w:pgMar w:top="1440" w:right="1440" w:bottom="1440" w:left="1440" w:header="720" w:footer="720" w:gutter="0"/>
+          <w:pgNumType w:start="1"/>
+          <w:cols w:space="720"/>
+          <w:docGrid w:linePitch="360"/>
+        </w:sectPr>
+      </w:pPr>
+    </w:p>
+    <w:p>
+      <w:pPr>
+        <w:rPr>
+          <w:u w:val="single"/>
+        </w:rPr>
+      </w:pPr>
+      <w:bookmarkStart w:id="5" w:name="Chapter05"/>
+      <w:bookmarkEnd w:id="5"/>
+      <w:r>
+        <w:rPr>
+          <w:u w:val="single"/>
+        </w:rPr>
+        <w:lastRenderedPageBreak/>
+        <w:t>Preview Questions</w:t>
+      </w:r>
+    </w:p>
+    <w:p>
+      <w:pPr>
+        <w:pStyle w:val="ListParagraph"/>
+        <w:numPr>
+          <w:ilvl w:val="0"/>
+          <w:numId w:val="46"/>
+        </w:numPr>
+      </w:pPr>
+      <w:r>
+        <w:t>What is liberty?</w:t>
+      </w:r>
+    </w:p>
+    <w:p>
+      <w:pPr>
+        <w:pStyle w:val="ListParagraph"/>
+        <w:numPr>
+          <w:ilvl w:val="0"/>
+          <w:numId w:val="46"/>
+        </w:numPr>
+      </w:pPr>
+      <w:r>
+        <w:t>What are the five paradoxes of liberty in the polis?</w:t>
+      </w:r>
+    </w:p>
+    <w:p>
+      <w:pPr>
+        <w:pStyle w:val="ListParagraph"/>
+        <w:numPr>
+          <w:ilvl w:val="0"/>
+          <w:numId w:val="46"/>
+        </w:numPr>
+      </w:pPr>
+      <w:r>
+        <w:t>What is the difference between negative and positive liberty?</w:t>
+      </w:r>
+    </w:p>
+    <w:p>
+      <w:pPr>
+        <w:pStyle w:val="ListParagraph"/>
+        <w:numPr>
+          <w:ilvl w:val="0"/>
+          <w:numId w:val="46"/>
+        </w:numPr>
+      </w:pPr>
+      <w:r>
+        <w:t>What are positive obligations?</w:t>
+      </w:r>
+    </w:p>
+    <w:p>
+      <w:pPr>
+        <w:pStyle w:val="ListParagraph"/>
+        <w:numPr>
+          <w:ilvl w:val="0"/>
+          <w:numId w:val="46"/>
+        </w:numPr>
+      </w:pPr>
+      <w:r>
+        <w:t>What is the paternalism paradox?</w:t>
+      </w:r>
+    </w:p>
+    <w:p>
+      <w:pPr>
+        <w:pStyle w:val="ListParagraph"/>
+        <w:numPr>
+          <w:ilvl w:val="0"/>
+          <w:numId w:val="46"/>
+        </w:numPr>
+      </w:pPr>
+      <w:r>
+        <w:t>What is the freedom of speech paradox?</w:t>
+      </w:r>
+    </w:p>
+    <w:p>
+      <w:pPr>
+        <w:pStyle w:val="ListParagraph"/>
+        <w:numPr>
+          <w:ilvl w:val="0"/>
+          <w:numId w:val="46"/>
+        </w:numPr>
+      </w:pPr>
+      <w:r>
+        <w:t>What is the multiculturalism paradox?</w:t>
+      </w:r>
+    </w:p>
+    <w:p>
+      <w:pPr>
+        <w:pStyle w:val="ListParagraph"/>
+        <w:numPr>
+          <w:ilvl w:val="0"/>
+          <w:numId w:val="46"/>
+        </w:numPr>
+      </w:pPr>
+      <w:r>
+        <w:t>What is the liberty-equality trade-off?</w:t>
+      </w:r>
+    </w:p>
     <w:p/>
+    <w:p>
+      <w:pPr>
+        <w:rPr>
+          <w:u w:val="single"/>
+        </w:rPr>
+      </w:pPr>
+      <w:r>
+        <w:rPr>
+          <w:u w:val="single"/>
+        </w:rPr>
+        <w:t>Reading Summary</w:t>
+      </w:r>
+    </w:p>
+    <w:p>
+      <w:r>
+        <w:t>The concept of liberty</w:t>
+      </w:r>
+    </w:p>
+    <w:p>
+      <w:pPr>
+        <w:pStyle w:val="ListParagraph"/>
+        <w:numPr>
+          <w:ilvl w:val="0"/>
+          <w:numId w:val="47"/>
+        </w:numPr>
+      </w:pPr>
+      <w:r>
+        <w:t>There is no single universal definition of liberty.</w:t>
+      </w:r>
+    </w:p>
+    <w:p>
+      <w:pPr>
+        <w:pStyle w:val="ListParagraph"/>
+        <w:numPr>
+          <w:ilvl w:val="0"/>
+          <w:numId w:val="47"/>
+        </w:numPr>
+      </w:pPr>
+      <w:r>
+        <w:t>People assign different meanings to the concept of liberty.</w:t>
+      </w:r>
+    </w:p>
+    <w:p>
+      <w:pPr>
+        <w:pStyle w:val="ListParagraph"/>
+        <w:numPr>
+          <w:ilvl w:val="0"/>
+          <w:numId w:val="47"/>
+        </w:numPr>
+      </w:pPr>
+      <w:r>
+        <w:t>The issue can the government legitimately interfere with citizens’ choices and activities.</w:t>
+      </w:r>
+    </w:p>
+    <w:p>
+      <w:pPr>
+        <w:pStyle w:val="ListParagraph"/>
+        <w:numPr>
+          <w:ilvl w:val="0"/>
+          <w:numId w:val="47"/>
+        </w:numPr>
+      </w:pPr>
+      <w:r>
+        <w:t xml:space="preserve">Mill, Stuart. (1859). </w:t>
+      </w:r>
+      <w:r>
+        <w:rPr>
+          <w:i/>
+        </w:rPr>
+        <w:t>On Liberty</w:t>
+      </w:r>
+    </w:p>
+    <w:p>
+      <w:pPr>
+        <w:pStyle w:val="ListParagraph"/>
+        <w:numPr>
+          <w:ilvl w:val="1"/>
+          <w:numId w:val="47"/>
+        </w:numPr>
+      </w:pPr>
+      <w:r>
+        <w:t>Government should interfere with individual choices and activities as little as possible.</w:t>
+      </w:r>
+    </w:p>
+    <w:p>
+      <w:pPr>
+        <w:pStyle w:val="ListParagraph"/>
+        <w:numPr>
+          <w:ilvl w:val="1"/>
+          <w:numId w:val="47"/>
+        </w:numPr>
+      </w:pPr>
+      <w:r>
+        <w:t>Preventing harm to others is the only legitimate reason for the government to interfere with citizens’ choices and activities.</w:t>
+      </w:r>
+    </w:p>
+    <w:p>
+      <w:pPr>
+        <w:pStyle w:val="ListParagraph"/>
+        <w:numPr>
+          <w:ilvl w:val="1"/>
+          <w:numId w:val="47"/>
+        </w:numPr>
+      </w:pPr>
+      <w:r>
+        <w:t>The primary distinction is behavior that affects others versus behavior that does not.</w:t>
+      </w:r>
+    </w:p>
+    <w:p>
+      <w:pPr>
+        <w:pStyle w:val="ListParagraph"/>
+        <w:numPr>
+          <w:ilvl w:val="1"/>
+          <w:numId w:val="47"/>
+        </w:numPr>
+      </w:pPr>
+      <w:r>
+        <w:t>Liberty is an attribute of individuals, not groups.</w:t>
+      </w:r>
+    </w:p>
+    <w:p>
+      <w:pPr>
+        <w:pStyle w:val="ListParagraph"/>
+        <w:numPr>
+          <w:ilvl w:val="1"/>
+          <w:numId w:val="47"/>
+        </w:numPr>
+      </w:pPr>
+      <w:r>
+        <w:t>The question is what counts as “harm to others?”</w:t>
+      </w:r>
+    </w:p>
+    <w:p>
+      <w:pPr>
+        <w:pStyle w:val="ListParagraph"/>
+        <w:numPr>
+          <w:ilvl w:val="2"/>
+          <w:numId w:val="47"/>
+        </w:numPr>
+      </w:pPr>
+      <w:r>
+        <w:t>What types of harms should society prevent?</w:t>
+      </w:r>
+    </w:p>
+    <w:p>
+      <w:pPr>
+        <w:pStyle w:val="ListParagraph"/>
+        <w:numPr>
+          <w:ilvl w:val="2"/>
+          <w:numId w:val="47"/>
+        </w:numPr>
+      </w:pPr>
+      <w:r>
+        <w:t>How should society factor into decisions about liberty the compounding effects of individual actions on harms cause</w:t>
+      </w:r>
+      <w:r>
+        <w:t>d</w:t>
+      </w:r>
+      <w:r>
+        <w:t xml:space="preserve"> by external actions? </w:t>
+      </w:r>
+    </w:p>
+    <w:p>
+      <w:pPr>
+        <w:pStyle w:val="ListParagraph"/>
+        <w:numPr>
+          <w:ilvl w:val="2"/>
+          <w:numId w:val="47"/>
+        </w:numPr>
+      </w:pPr>
+      <w:r>
+        <w:t>Cumulative</w:t>
+      </w:r>
+      <w:r>
+        <w:t xml:space="preserve"> harms</w:t>
+      </w:r>
+      <w:r>
+        <w:t xml:space="preserve"> are undesirable impacts that accumulate over time.</w:t>
+      </w:r>
+    </w:p>
+    <w:p>
+      <w:pPr>
+        <w:pStyle w:val="ListParagraph"/>
+        <w:numPr>
+          <w:ilvl w:val="2"/>
+          <w:numId w:val="47"/>
+        </w:numPr>
+      </w:pPr>
+      <w:r>
+        <w:t>Amenity effects are impacts on aesthetics, lifestyle, and quietude.</w:t>
+      </w:r>
+    </w:p>
+    <w:p>
+      <w:pPr>
+        <w:pStyle w:val="ListParagraph"/>
+        <w:numPr>
+          <w:ilvl w:val="2"/>
+          <w:numId w:val="47"/>
+        </w:numPr>
+      </w:pPr>
+      <w:r>
+        <w:t>Psychic harms are undesirable psychological states caused by the actions of others (e.g., worrying, low self-esteem, etc.)</w:t>
+      </w:r>
+    </w:p>
+    <w:p>
+      <w:pPr>
+        <w:pStyle w:val="ListParagraph"/>
+        <w:numPr>
+          <w:ilvl w:val="2"/>
+          <w:numId w:val="47"/>
+        </w:numPr>
+      </w:pPr>
+      <w:r>
+        <w:t>Spiritual and moral harms are behaviors that offend the religious and moral beliefs of people.</w:t>
+      </w:r>
+    </w:p>
+    <w:p>
+      <w:pPr>
+        <w:pStyle w:val="ListParagraph"/>
+        <w:numPr>
+          <w:ilvl w:val="0"/>
+          <w:numId w:val="47"/>
+        </w:numPr>
+      </w:pPr>
+      <w:r>
+        <w:t>The less tangible the harm the more contentious the politics.</w:t>
+      </w:r>
+    </w:p>
+    <w:p>
+      <w:pPr>
+        <w:pStyle w:val="ListParagraph"/>
+        <w:numPr>
+          <w:ilvl w:val="0"/>
+          <w:numId w:val="47"/>
+        </w:numPr>
+      </w:pPr>
+      <w:r>
+        <w:t>Harms to others are not objective phenomena (i.e., rationally determined); they are political claims given legitimacy by the government.</w:t>
+      </w:r>
+    </w:p>
+    <w:p>
+      <w:pPr>
+        <w:pStyle w:val="ListParagraph"/>
+        <w:numPr>
+          <w:ilvl w:val="0"/>
+          <w:numId w:val="47"/>
+        </w:numPr>
+      </w:pPr>
+      <w:r>
+        <w:t>Scale of political potency (greatest to least)</w:t>
+      </w:r>
+    </w:p>
+    <w:p>
+      <w:pPr>
+        <w:pStyle w:val="ListParagraph"/>
+        <w:numPr>
+          <w:ilvl w:val="1"/>
+          <w:numId w:val="47"/>
+        </w:numPr>
+      </w:pPr>
+      <w:r>
+        <w:t>Physical</w:t>
+      </w:r>
+    </w:p>
+    <w:p>
+      <w:pPr>
+        <w:pStyle w:val="ListParagraph"/>
+        <w:numPr>
+          <w:ilvl w:val="1"/>
+          <w:numId w:val="47"/>
+        </w:numPr>
+      </w:pPr>
+      <w:r>
+        <w:t>Economic</w:t>
+      </w:r>
+    </w:p>
+    <w:p>
+      <w:pPr>
+        <w:pStyle w:val="ListParagraph"/>
+        <w:numPr>
+          <w:ilvl w:val="1"/>
+          <w:numId w:val="47"/>
+        </w:numPr>
+      </w:pPr>
+      <w:r>
+        <w:t>Amenity</w:t>
+      </w:r>
+    </w:p>
+    <w:p>
+      <w:pPr>
+        <w:pStyle w:val="ListParagraph"/>
+        <w:numPr>
+          <w:ilvl w:val="1"/>
+          <w:numId w:val="47"/>
+        </w:numPr>
+      </w:pPr>
+      <w:r>
+        <w:t>Psychic</w:t>
+      </w:r>
+    </w:p>
+    <w:p>
+      <w:pPr>
+        <w:pStyle w:val="ListParagraph"/>
+        <w:numPr>
+          <w:ilvl w:val="1"/>
+          <w:numId w:val="47"/>
+        </w:numPr>
+      </w:pPr>
+      <w:r>
+        <w:t>Spiritual and moral</w:t>
+      </w:r>
+    </w:p>
+    <w:p>
+      <w:pPr>
+        <w:pStyle w:val="ListParagraph"/>
+        <w:numPr>
+          <w:ilvl w:val="0"/>
+          <w:numId w:val="47"/>
+        </w:numPr>
+      </w:pPr>
+      <w:r>
+        <w:t xml:space="preserve">Political strategy often entails trying to move </w:t>
+      </w:r>
+      <w:proofErr w:type="gramStart"/>
+      <w:r>
+        <w:t>a harm</w:t>
+      </w:r>
+      <w:proofErr w:type="gramEnd"/>
+      <w:r>
+        <w:t xml:space="preserve"> up the scale of potency.</w:t>
+      </w:r>
+    </w:p>
+    <w:p>
+      <w:pPr>
+        <w:pStyle w:val="ListParagraph"/>
+        <w:numPr>
+          <w:ilvl w:val="1"/>
+          <w:numId w:val="47"/>
+        </w:numPr>
+      </w:pPr>
+      <w:r>
+        <w:t xml:space="preserve">Abortion opponents consider the practice a spiritual and moral harm but they base their arguments on psychological and physical harms. </w:t>
+      </w:r>
+    </w:p>
+    <w:p/>
+    <w:p>
+      <w:r>
+        <w:t>Making Liberty in the Polis: Five Paradoxes</w:t>
+      </w:r>
+    </w:p>
+    <w:p>
+      <w:pPr>
+        <w:pStyle w:val="ListParagraph"/>
+        <w:numPr>
+          <w:ilvl w:val="0"/>
+          <w:numId w:val="48"/>
+        </w:numPr>
+      </w:pPr>
+      <w:r>
+        <w:lastRenderedPageBreak/>
+        <w:t>Positive and negative liberty</w:t>
+      </w:r>
+    </w:p>
+    <w:p>
+      <w:pPr>
+        <w:pStyle w:val="ListParagraph"/>
+        <w:numPr>
+          <w:ilvl w:val="1"/>
+          <w:numId w:val="48"/>
+        </w:numPr>
+      </w:pPr>
+      <w:r>
+        <w:t>Negative liberty is the absence of interference in an individual’s choices and behaviors.</w:t>
+      </w:r>
+    </w:p>
+    <w:p>
+      <w:pPr>
+        <w:pStyle w:val="ListParagraph"/>
+        <w:numPr>
+          <w:ilvl w:val="2"/>
+          <w:numId w:val="48"/>
+        </w:numPr>
+      </w:pPr>
+      <w:r>
+        <w:t>Deprivation of resources is a type of coercion or interference.</w:t>
+      </w:r>
+    </w:p>
+    <w:p>
+      <w:pPr>
+        <w:pStyle w:val="ListParagraph"/>
+        <w:numPr>
+          <w:ilvl w:val="2"/>
+          <w:numId w:val="48"/>
+        </w:numPr>
+      </w:pPr>
+      <w:r>
+        <w:t>Conservatives tend to view liberty from a negative perspective.</w:t>
+      </w:r>
+    </w:p>
+    <w:p>
+      <w:pPr>
+        <w:pStyle w:val="ListParagraph"/>
+        <w:numPr>
+          <w:ilvl w:val="1"/>
+          <w:numId w:val="48"/>
+        </w:numPr>
+      </w:pPr>
+      <w:r>
+        <w:t xml:space="preserve">Positive liberty is </w:t>
+      </w:r>
+      <w:r>
+        <w:t>having the support and resources to pursue goals.</w:t>
+      </w:r>
+    </w:p>
+    <w:p>
+      <w:pPr>
+        <w:pStyle w:val="ListParagraph"/>
+        <w:numPr>
+          <w:ilvl w:val="2"/>
+          <w:numId w:val="48"/>
+        </w:numPr>
+      </w:pPr>
+      <w:r>
+        <w:t>Requires help from others and society to ensure basic resources.</w:t>
+      </w:r>
+    </w:p>
+    <w:p>
+      <w:pPr>
+        <w:pStyle w:val="ListParagraph"/>
+        <w:numPr>
+          <w:ilvl w:val="2"/>
+          <w:numId w:val="48"/>
+        </w:numPr>
+      </w:pPr>
+      <w:r>
+        <w:t>Liberals tend to view liberty from a positive perspective.</w:t>
+      </w:r>
+    </w:p>
+    <w:p>
+      <w:pPr>
+        <w:pStyle w:val="ListParagraph"/>
+        <w:numPr>
+          <w:ilvl w:val="0"/>
+          <w:numId w:val="48"/>
+        </w:numPr>
+      </w:pPr>
+      <w:r>
+        <w:t>Positive obligations</w:t>
+      </w:r>
+    </w:p>
+    <w:p>
+      <w:pPr>
+        <w:pStyle w:val="ListParagraph"/>
+        <w:numPr>
+          <w:ilvl w:val="1"/>
+          <w:numId w:val="48"/>
+        </w:numPr>
+      </w:pPr>
+      <w:r>
+        <w:t>Acts for the benefit of others that the government may rightfully compel individuals to perform to benefit the society as a whole.</w:t>
+      </w:r>
+    </w:p>
+    <w:p>
+      <w:pPr>
+        <w:pStyle w:val="ListParagraph"/>
+        <w:numPr>
+          <w:ilvl w:val="2"/>
+          <w:numId w:val="48"/>
+        </w:numPr>
+      </w:pPr>
+      <w:r>
+        <w:t>Protect social order from harm rather than individuals from harm</w:t>
+      </w:r>
+    </w:p>
+    <w:p>
+      <w:pPr>
+        <w:pStyle w:val="ListParagraph"/>
+        <w:numPr>
+          <w:ilvl w:val="1"/>
+          <w:numId w:val="48"/>
+        </w:numPr>
+      </w:pPr>
+      <w:r>
+        <w:t>Examples</w:t>
+      </w:r>
+    </w:p>
+    <w:p>
+      <w:pPr>
+        <w:pStyle w:val="ListParagraph"/>
+        <w:numPr>
+          <w:ilvl w:val="2"/>
+          <w:numId w:val="48"/>
+        </w:numPr>
+      </w:pPr>
+      <w:r>
+        <w:t>Honoring contracts and promises</w:t>
+      </w:r>
+    </w:p>
+    <w:p>
+      <w:pPr>
+        <w:pStyle w:val="ListParagraph"/>
+        <w:numPr>
+          <w:ilvl w:val="2"/>
+          <w:numId w:val="48"/>
+        </w:numPr>
+      </w:pPr>
+      <w:r>
+        <w:t>Paying taxes</w:t>
+      </w:r>
+    </w:p>
+    <w:p>
+      <w:pPr>
+        <w:pStyle w:val="ListParagraph"/>
+        <w:numPr>
+          <w:ilvl w:val="2"/>
+          <w:numId w:val="48"/>
+        </w:numPr>
+      </w:pPr>
+      <w:r>
+        <w:t>Educating children</w:t>
+      </w:r>
+    </w:p>
+    <w:p>
+      <w:pPr>
+        <w:pStyle w:val="ListParagraph"/>
+        <w:numPr>
+          <w:ilvl w:val="0"/>
+          <w:numId w:val="48"/>
+        </w:numPr>
+      </w:pPr>
+      <w:r>
+        <w:t>Paternalism</w:t>
+      </w:r>
+    </w:p>
+    <w:p>
+      <w:pPr>
+        <w:pStyle w:val="ListParagraph"/>
+        <w:numPr>
+          <w:ilvl w:val="1"/>
+          <w:numId w:val="48"/>
+        </w:numPr>
+      </w:pPr>
+      <w:r>
+        <w:t>The idea that the government can prevent people from voluntarily acting in ways that might harm themselves.</w:t>
+      </w:r>
+    </w:p>
+    <w:p>
+      <w:pPr>
+        <w:pStyle w:val="ListParagraph"/>
+        <w:numPr>
+          <w:ilvl w:val="2"/>
+          <w:numId w:val="48"/>
+        </w:numPr>
+      </w:pPr>
+      <w:r>
+        <w:t>Foreclosing future options is considered a type of harm.</w:t>
+      </w:r>
+    </w:p>
+    <w:p>
+      <w:pPr>
+        <w:pStyle w:val="ListParagraph"/>
+        <w:numPr>
+          <w:ilvl w:val="1"/>
+          <w:numId w:val="48"/>
+        </w:numPr>
+      </w:pPr>
+      <w:r>
+        <w:t>Although democracy generally opposes paternalism because by definition it decreases individual liberty, a limited amount of paternalism is necessary to protect individual liberty.</w:t>
+      </w:r>
+    </w:p>
+    <w:p>
+      <w:pPr>
+        <w:pStyle w:val="ListParagraph"/>
+        <w:numPr>
+          <w:ilvl w:val="2"/>
+          <w:numId w:val="48"/>
+        </w:numPr>
+      </w:pPr>
+      <w:r>
+        <w:t>The government can prevent a person from voluntarily becoming a slave (i.e., act paternally) because in becoming a slave a person permanently gives up individual liberty (i.e., permanently forecloses future options) and subjects themselves to potential physical harm.</w:t>
+      </w:r>
+    </w:p>
+    <w:p>
+      <w:pPr>
+        <w:pStyle w:val="ListParagraph"/>
+        <w:numPr>
+          <w:ilvl w:val="2"/>
+          <w:numId w:val="48"/>
+        </w:numPr>
+      </w:pPr>
+      <w:r>
+        <w:t>When should people’s freedom to choose a course of action be prevented to preserve their future choices?</w:t>
+      </w:r>
+    </w:p>
+    <w:p>
+      <w:pPr>
+        <w:pStyle w:val="ListParagraph"/>
+        <w:numPr>
+          <w:ilvl w:val="1"/>
+          <w:numId w:val="48"/>
+        </w:numPr>
+      </w:pPr>
+      <w:r>
+        <w:t>Approaches to paternalism</w:t>
+      </w:r>
+    </w:p>
+    <w:p>
+      <w:pPr>
+        <w:pStyle w:val="ListParagraph"/>
+        <w:numPr>
+          <w:ilvl w:val="2"/>
+          <w:numId w:val="48"/>
+        </w:numPr>
+      </w:pPr>
+      <w:r>
+        <w:t>Libertarian paternalism is structuring choices so that the option that a consensus of experts believes produces better outcomes is the default.</w:t>
+      </w:r>
+    </w:p>
+    <w:p>
+      <w:pPr>
+        <w:pStyle w:val="ListParagraph"/>
+        <w:numPr>
+          <w:ilvl w:val="2"/>
+          <w:numId w:val="48"/>
+        </w:numPr>
+      </w:pPr>
+      <w:r>
+        <w:t>Allow paternalism for certain categories of people.</w:t>
+      </w:r>
+    </w:p>
+    <w:p>
+      <w:pPr>
+        <w:pStyle w:val="ListParagraph"/>
+        <w:numPr>
+          <w:ilvl w:val="3"/>
+          <w:numId w:val="48"/>
+        </w:numPr>
+      </w:pPr>
+      <w:r>
+        <w:t>Susceptible to manipulation</w:t>
+      </w:r>
+    </w:p>
+    <w:p>
+      <w:pPr>
+        <w:pStyle w:val="ListParagraph"/>
+        <w:numPr>
+          <w:ilvl w:val="0"/>
+          <w:numId w:val="48"/>
+        </w:numPr>
+      </w:pPr>
+      <w:r>
+        <w:t>Freedom of speech</w:t>
+      </w:r>
+    </w:p>
+    <w:p>
+      <w:pPr>
+        <w:pStyle w:val="ListParagraph"/>
+        <w:numPr>
+          <w:ilvl w:val="1"/>
+          <w:numId w:val="48"/>
+        </w:numPr>
+      </w:pPr>
+      <w:r>
+        <w:t>Assumes that words are harmless and all speech is good.</w:t>
+      </w:r>
+    </w:p>
+    <w:p>
+      <w:pPr>
+        <w:pStyle w:val="ListParagraph"/>
+        <w:numPr>
+          <w:ilvl w:val="1"/>
+          <w:numId w:val="48"/>
+        </w:numPr>
+      </w:pPr>
+      <w:r>
+        <w:t>Some speech might as well be synonymous with actions.</w:t>
+      </w:r>
+    </w:p>
+    <w:p>
+      <w:pPr>
+        <w:pStyle w:val="ListParagraph"/>
+        <w:numPr>
+          <w:ilvl w:val="1"/>
+          <w:numId w:val="48"/>
+        </w:numPr>
+      </w:pPr>
+      <w:r>
+        <w:t>Prohibits viewpoint discrimination.</w:t>
+      </w:r>
+    </w:p>
+    <w:p>
+      <w:pPr>
+        <w:pStyle w:val="ListParagraph"/>
+        <w:numPr>
+          <w:ilvl w:val="1"/>
+          <w:numId w:val="48"/>
+        </w:numPr>
+      </w:pPr>
+      <w:r>
+        <w:t xml:space="preserve">Behavior has been </w:t>
+      </w:r>
+      <w:r>
+        <w:t>transmogrified</w:t>
+      </w:r>
+      <w:r>
+        <w:t xml:space="preserve"> </w:t>
+      </w:r>
+      <w:r>
+        <w:t>into speech.</w:t>
+      </w:r>
+    </w:p>
+    <w:p>
+      <w:pPr>
+        <w:pStyle w:val="ListParagraph"/>
+        <w:numPr>
+          <w:ilvl w:val="0"/>
+          <w:numId w:val="48"/>
+        </w:numPr>
+      </w:pPr>
+      <w:r>
+        <w:t>Multiculturalism</w:t>
+      </w:r>
+    </w:p>
+    <w:p>
+      <w:pPr>
+        <w:pStyle w:val="ListParagraph"/>
+        <w:numPr>
+          <w:ilvl w:val="1"/>
+          <w:numId w:val="48"/>
+        </w:numPr>
+      </w:pPr>
+      <w:r>
+        <w:t>What is an appropriate government response when elements of minority culture conflict with the values of the majority culture?</w:t>
+      </w:r>
+    </w:p>
+    <w:p/>
+    <w:p>
+      <w:r>
+        <w:t>The Liberty-Equity Trade-off</w:t>
+      </w:r>
+    </w:p>
+    <w:p>
+      <w:pPr>
+        <w:pStyle w:val="ListParagraph"/>
+        <w:numPr>
+          <w:ilvl w:val="0"/>
+          <w:numId w:val="49"/>
+        </w:numPr>
+      </w:pPr>
+      <w:r>
+        <w:t>One person’s equality comes at the expense of another person’s liberty.</w:t>
+      </w:r>
+    </w:p>
+    <w:p>
+      <w:pPr>
+        <w:pStyle w:val="ListParagraph"/>
+        <w:numPr>
+          <w:ilvl w:val="1"/>
+          <w:numId w:val="49"/>
+        </w:numPr>
+      </w:pPr>
+      <w:r>
+        <w:t>Based on a negative concept of liberty.</w:t>
+      </w:r>
+    </w:p>
+    <w:p>
+      <w:pPr>
+        <w:pStyle w:val="ListParagraph"/>
+        <w:numPr>
+          <w:ilvl w:val="1"/>
+          <w:numId w:val="49"/>
+        </w:numPr>
+      </w:pPr>
+      <w:r>
+        <w:lastRenderedPageBreak/>
+        <w:t>Differences in resources are natural and inevitable.</w:t>
+      </w:r>
+    </w:p>
+    <w:p>
+      <w:pPr>
+        <w:pStyle w:val="ListParagraph"/>
+        <w:numPr>
+          <w:ilvl w:val="0"/>
+          <w:numId w:val="49"/>
+        </w:numPr>
+      </w:pPr>
+      <w:r>
+        <w:t>Liberty comes in degrees.</w:t>
+      </w:r>
+    </w:p>
+    <w:p>
+      <w:pPr>
+        <w:pStyle w:val="ListParagraph"/>
+        <w:numPr>
+          <w:ilvl w:val="1"/>
+          <w:numId w:val="49"/>
+        </w:numPr>
+      </w:pPr>
+      <w:r>
+        <w:t>Positive concept of liberty.</w:t>
+      </w:r>
+    </w:p>
+    <w:p>
+      <w:pPr>
+        <w:pStyle w:val="ListParagraph"/>
+        <w:numPr>
+          <w:ilvl w:val="1"/>
+          <w:numId w:val="49"/>
+        </w:numPr>
+      </w:pPr>
+      <w:r>
+        <w:t>Inequalities of resources create inequalities in liberty.</w:t>
+      </w:r>
+    </w:p>
+    <w:p>
+      <w:pPr>
+        <w:pStyle w:val="ListParagraph"/>
+        <w:numPr>
+          <w:ilvl w:val="1"/>
+          <w:numId w:val="49"/>
+        </w:numPr>
+      </w:pPr>
+      <w:r>
+        <w:t>Differences in resources stem in large part from social arrangements.</w:t>
+      </w:r>
+    </w:p>
+    <w:p>
+      <w:pPr>
+        <w:pStyle w:val="ListParagraph"/>
+        <w:numPr>
+          <w:ilvl w:val="0"/>
+          <w:numId w:val="49"/>
+        </w:numPr>
+      </w:pPr>
+      <w:r>
+        <w:t>What kinds of harmful behavior should be prevented versus what constraints on liberty can society change?</w:t>
+      </w:r>
+    </w:p>
+    <w:p/>
+    <w:p>
+      <w:r>
+        <w:t>The Liberty-Welfare Trade-off</w:t>
+      </w:r>
+    </w:p>
+    <w:p>
+      <w:pPr>
+        <w:pStyle w:val="ListParagraph"/>
+        <w:numPr>
+          <w:ilvl w:val="0"/>
+          <w:numId w:val="50"/>
+        </w:numPr>
+      </w:pPr>
+      <w:r>
+        <w:t>Everyone wants help from others when they need it but no one wants to be dependent on others (i.e., the dilemma of dependence).</w:t>
+      </w:r>
+    </w:p>
+    <w:p>
+      <w:pPr>
+        <w:pStyle w:val="ListParagraph"/>
+        <w:numPr>
+          <w:ilvl w:val="0"/>
+          <w:numId w:val="50"/>
+        </w:numPr>
+      </w:pPr>
+      <w:r>
+        <w:t>Poverty forces free people to act like slaves.</w:t>
+      </w:r>
+    </w:p>
+    <w:p>
+      <w:pPr>
+        <w:pStyle w:val="ListParagraph"/>
+        <w:numPr>
+          <w:ilvl w:val="1"/>
+          <w:numId w:val="50"/>
+        </w:numPr>
+      </w:pPr>
+      <w:r>
+        <w:t>People can’t make free choices without the security of having their basic needs met.</w:t>
+      </w:r>
+    </w:p>
+    <w:p>
+      <w:pPr>
+        <w:pStyle w:val="ListParagraph"/>
+        <w:numPr>
+          <w:ilvl w:val="0"/>
+          <w:numId w:val="50"/>
+        </w:numPr>
+      </w:pPr>
+      <w:r>
+        <w:t>Does being dependent on others for welfare necessarily mean subjecting oneself to the control of others?</w:t>
+      </w:r>
+    </w:p>
+    <w:p>
+      <w:pPr>
+        <w:pStyle w:val="ListParagraph"/>
+        <w:numPr>
+          <w:ilvl w:val="1"/>
+          <w:numId w:val="50"/>
+        </w:numPr>
+      </w:pPr>
+      <w:r>
+        <w:t>Is there such a thing a complete self-sufficiency?</w:t>
+      </w:r>
+    </w:p>
+    <w:p>
+      <w:pPr>
+        <w:pStyle w:val="ListParagraph"/>
+        <w:numPr>
+          <w:ilvl w:val="1"/>
+          <w:numId w:val="50"/>
+        </w:numPr>
+      </w:pPr>
+      <w:r>
+        <w:t>The trend of the modern welfare state has been the gradual expansion of rights for people dependent on the state.</w:t>
+      </w:r>
+    </w:p>
+    <w:p>
+      <w:pPr>
+        <w:pStyle w:val="ListParagraph"/>
+        <w:numPr>
+          <w:ilvl w:val="1"/>
+          <w:numId w:val="50"/>
+        </w:numPr>
+      </w:pPr>
+      <w:r>
+        <w:t>Formal rights are the best device for protecting the liberty of those who are dependent on the state.</w:t>
+      </w:r>
+    </w:p>
+    <w:p>
+      <w:bookmarkStart w:id="6" w:name="_GoBack"/>
+      <w:bookmarkEnd w:id="6"/>
+    </w:p>
     <w:sectPr>
-      <w:headerReference w:type="default" r:id="rId12"/>
+      <w:headerReference w:type="default" r:id="rId13"/>
       <w:pgSz w:w="12240" w:h="15840"/>
       <w:pgMar w:top="1440" w:right="1440" w:bottom="1440" w:left="1440" w:header="720" w:footer="720" w:gutter="0"/>
       <w:pgNumType w:start="1"/>
@@ -5191,7 +6252,7 @@
       </w:rPr>
     </w:pPr>
     <w:r>
-      <w:t xml:space="preserve">Chapter 1| Page </w:t>
+      <w:t xml:space="preserve">Chapter 1 The Market and the Polis| Page </w:t>
     </w:r>
     <w:r>
       <w:rPr>
@@ -5290,7 +6351,7 @@
       </w:rPr>
     </w:pPr>
     <w:r>
-      <w:t xml:space="preserve">Chapter 2| Page </w:t>
+      <w:t xml:space="preserve">Chapter 2 Equity| Page </w:t>
     </w:r>
     <w:r>
       <w:rPr>
@@ -5389,7 +6450,7 @@
       </w:rPr>
     </w:pPr>
     <w:r>
-      <w:t xml:space="preserve">Chapter 3| Page </w:t>
+      <w:t xml:space="preserve">Chapter 3 Efficiency | Page </w:t>
     </w:r>
     <w:r>
       <w:rPr>
@@ -5488,7 +6549,7 @@
       </w:rPr>
     </w:pPr>
     <w:r>
-      <w:t xml:space="preserve">Chapter 4| Page </w:t>
+      <w:t xml:space="preserve">Chapter 4 Welfare| Page </w:t>
     </w:r>
     <w:r>
       <w:rPr>
@@ -5548,6 +6609,105 @@
         <w:noProof/>
       </w:rPr>
       <w:t>2</w:t>
+    </w:r>
+    <w:r>
+      <w:rPr>
+        <w:b/>
+      </w:rPr>
+      <w:fldChar w:fldCharType="end"/>
+    </w:r>
+  </w:p>
+  <w:p>
+    <w:pPr>
+      <w:pStyle w:val="Header"/>
+    </w:pPr>
+  </w:p>
+</w:hdr>
+</file>
+
+<file path=word/header6.xml><?xml version="1.0" encoding="utf-8"?>
+<w:hdr xmlns:wpc="http://schemas.microsoft.com/office/word/2010/wordprocessingCanvas" xmlns:mc="http://schemas.openxmlformats.org/markup-compatibility/2006" xmlns:o="urn:schemas-microsoft-com:office:office" xmlns:r="http://schemas.openxmlformats.org/officeDocument/2006/relationships" xmlns:m="http://schemas.openxmlformats.org/officeDocument/2006/math" xmlns:v="urn:schemas-microsoft-com:vml" xmlns:wp14="http://schemas.microsoft.com/office/word/2010/wordprocessingDrawing" xmlns:wp="http://schemas.openxmlformats.org/drawingml/2006/wordprocessingDrawing" xmlns:w10="urn:schemas-microsoft-com:office:word" xmlns:w="http://schemas.openxmlformats.org/wordprocessingml/2006/main" xmlns:w14="http://schemas.microsoft.com/office/word/2010/wordml" xmlns:wpg="http://schemas.microsoft.com/office/word/2010/wordprocessingGroup" xmlns:wpi="http://schemas.microsoft.com/office/word/2010/wordprocessingInk" xmlns:wne="http://schemas.microsoft.com/office/word/2006/wordml" xmlns:wps="http://schemas.microsoft.com/office/word/2010/wordprocessingShape" mc:Ignorable="w14 wp14">
+  <w:p>
+    <w:pPr>
+      <w:pStyle w:val="Header"/>
+    </w:pPr>
+    <w:r>
+      <w:t xml:space="preserve">Stone, D. (2011). Policy paradox: The art of political decision making. 3rd edition. New York: W.W. Norton &amp; Company. </w:t>
+    </w:r>
+  </w:p>
+  <w:p>
+    <w:pPr>
+      <w:pStyle w:val="Header"/>
+    </w:pPr>
+  </w:p>
+  <w:p>
+    <w:pPr>
+      <w:pStyle w:val="Header"/>
+      <w:rPr>
+        <w:b/>
+      </w:rPr>
+    </w:pPr>
+    <w:r>
+      <w:t xml:space="preserve">Chapter 5 Liberty | Page </w:t>
+    </w:r>
+    <w:r>
+      <w:rPr>
+        <w:b/>
+      </w:rPr>
+      <w:fldChar w:fldCharType="begin"/>
+    </w:r>
+    <w:r>
+      <w:rPr>
+        <w:b/>
+      </w:rPr>
+      <w:instrText xml:space="preserve"> PAGE  \* Arabic  \* MERGEFORMAT </w:instrText>
+    </w:r>
+    <w:r>
+      <w:rPr>
+        <w:b/>
+      </w:rPr>
+      <w:fldChar w:fldCharType="separate"/>
+    </w:r>
+    <w:r>
+      <w:rPr>
+        <w:b/>
+        <w:noProof/>
+      </w:rPr>
+      <w:t>3</w:t>
+    </w:r>
+    <w:r>
+      <w:rPr>
+        <w:b/>
+      </w:rPr>
+      <w:fldChar w:fldCharType="end"/>
+    </w:r>
+    <w:r>
+      <w:t xml:space="preserve"> of </w:t>
+    </w:r>
+    <w:r>
+      <w:rPr>
+        <w:b/>
+      </w:rPr>
+      <w:fldChar w:fldCharType="begin"/>
+    </w:r>
+    <w:r>
+      <w:rPr>
+        <w:b/>
+      </w:rPr>
+      <w:instrText xml:space="preserve"> SECTIONPAGES   \* MERGEFORMAT </w:instrText>
+    </w:r>
+    <w:r>
+      <w:rPr>
+        <w:b/>
+      </w:rPr>
+      <w:fldChar w:fldCharType="separate"/>
+    </w:r>
+    <w:r>
+      <w:rPr>
+        <w:b/>
+        <w:noProof/>
+      </w:rPr>
+      <w:t>3</w:t>
     </w:r>
     <w:r>
       <w:rPr>
@@ -6417,6 +7577,119 @@
     </w:lvl>
   </w:abstractNum>
   <w:abstractNum w:abstractNumId="8">
+    <w:nsid w:val="1AE613C8"/>
+    <w:multiLevelType w:val="hybridMultilevel"/>
+    <w:tmpl w:val="2574291C"/>
+    <w:lvl w:ilvl="0" w:tplc="04090001">
+      <w:start w:val="1"/>
+      <w:numFmt w:val="bullet"/>
+      <w:lvlText w:val=""/>
+      <w:lvlJc w:val="left"/>
+      <w:pPr>
+        <w:ind w:left="720" w:hanging="360"/>
+      </w:pPr>
+      <w:rPr>
+        <w:rFonts w:ascii="Symbol" w:hAnsi="Symbol" w:hint="default"/>
+      </w:rPr>
+    </w:lvl>
+    <w:lvl w:ilvl="1" w:tplc="04090003">
+      <w:start w:val="1"/>
+      <w:numFmt w:val="bullet"/>
+      <w:lvlText w:val="o"/>
+      <w:lvlJc w:val="left"/>
+      <w:pPr>
+        <w:ind w:left="1440" w:hanging="360"/>
+      </w:pPr>
+      <w:rPr>
+        <w:rFonts w:ascii="Courier New" w:hAnsi="Courier New" w:cs="Courier New" w:hint="default"/>
+      </w:rPr>
+    </w:lvl>
+    <w:lvl w:ilvl="2" w:tplc="04090005">
+      <w:start w:val="1"/>
+      <w:numFmt w:val="bullet"/>
+      <w:lvlText w:val=""/>
+      <w:lvlJc w:val="left"/>
+      <w:pPr>
+        <w:ind w:left="2160" w:hanging="360"/>
+      </w:pPr>
+      <w:rPr>
+        <w:rFonts w:ascii="Wingdings" w:hAnsi="Wingdings" w:hint="default"/>
+      </w:rPr>
+    </w:lvl>
+    <w:lvl w:ilvl="3" w:tplc="04090001">
+      <w:start w:val="1"/>
+      <w:numFmt w:val="bullet"/>
+      <w:lvlText w:val=""/>
+      <w:lvlJc w:val="left"/>
+      <w:pPr>
+        <w:ind w:left="2880" w:hanging="360"/>
+      </w:pPr>
+      <w:rPr>
+        <w:rFonts w:ascii="Symbol" w:hAnsi="Symbol" w:hint="default"/>
+      </w:rPr>
+    </w:lvl>
+    <w:lvl w:ilvl="4" w:tplc="04090003" w:tentative="1">
+      <w:start w:val="1"/>
+      <w:numFmt w:val="bullet"/>
+      <w:lvlText w:val="o"/>
+      <w:lvlJc w:val="left"/>
+      <w:pPr>
+        <w:ind w:left="3600" w:hanging="360"/>
+      </w:pPr>
+      <w:rPr>
+        <w:rFonts w:ascii="Courier New" w:hAnsi="Courier New" w:cs="Courier New" w:hint="default"/>
+      </w:rPr>
+    </w:lvl>
+    <w:lvl w:ilvl="5" w:tplc="04090005" w:tentative="1">
+      <w:start w:val="1"/>
+      <w:numFmt w:val="bullet"/>
+      <w:lvlText w:val=""/>
+      <w:lvlJc w:val="left"/>
+      <w:pPr>
+        <w:ind w:left="4320" w:hanging="360"/>
+      </w:pPr>
+      <w:rPr>
+        <w:rFonts w:ascii="Wingdings" w:hAnsi="Wingdings" w:hint="default"/>
+      </w:rPr>
+    </w:lvl>
+    <w:lvl w:ilvl="6" w:tplc="04090001" w:tentative="1">
+      <w:start w:val="1"/>
+      <w:numFmt w:val="bullet"/>
+      <w:lvlText w:val=""/>
+      <w:lvlJc w:val="left"/>
+      <w:pPr>
+        <w:ind w:left="5040" w:hanging="360"/>
+      </w:pPr>
+      <w:rPr>
+        <w:rFonts w:ascii="Symbol" w:hAnsi="Symbol" w:hint="default"/>
+      </w:rPr>
+    </w:lvl>
+    <w:lvl w:ilvl="7" w:tplc="04090003" w:tentative="1">
+      <w:start w:val="1"/>
+      <w:numFmt w:val="bullet"/>
+      <w:lvlText w:val="o"/>
+      <w:lvlJc w:val="left"/>
+      <w:pPr>
+        <w:ind w:left="5760" w:hanging="360"/>
+      </w:pPr>
+      <w:rPr>
+        <w:rFonts w:ascii="Courier New" w:hAnsi="Courier New" w:cs="Courier New" w:hint="default"/>
+      </w:rPr>
+    </w:lvl>
+    <w:lvl w:ilvl="8" w:tplc="04090005" w:tentative="1">
+      <w:start w:val="1"/>
+      <w:numFmt w:val="bullet"/>
+      <w:lvlText w:val=""/>
+      <w:lvlJc w:val="left"/>
+      <w:pPr>
+        <w:ind w:left="6480" w:hanging="360"/>
+      </w:pPr>
+      <w:rPr>
+        <w:rFonts w:ascii="Wingdings" w:hAnsi="Wingdings" w:hint="default"/>
+      </w:rPr>
+    </w:lvl>
+  </w:abstractNum>
+  <w:abstractNum w:abstractNumId="9">
     <w:nsid w:val="1F2A4F26"/>
     <w:multiLevelType w:val="hybridMultilevel"/>
     <w:tmpl w:val="FF74AF22"/>
@@ -6502,7 +7775,7 @@
       </w:pPr>
     </w:lvl>
   </w:abstractNum>
-  <w:abstractNum w:abstractNumId="9">
+  <w:abstractNum w:abstractNumId="10">
     <w:nsid w:val="241C020F"/>
     <w:multiLevelType w:val="hybridMultilevel"/>
     <w:tmpl w:val="3C7E06FE"/>
@@ -6615,7 +7888,93 @@
       </w:rPr>
     </w:lvl>
   </w:abstractNum>
-  <w:abstractNum w:abstractNumId="10">
+  <w:abstractNum w:abstractNumId="11">
+    <w:nsid w:val="267758F1"/>
+    <w:multiLevelType w:val="hybridMultilevel"/>
+    <w:tmpl w:val="DF6E1D08"/>
+    <w:lvl w:ilvl="0" w:tplc="0409000F">
+      <w:start w:val="1"/>
+      <w:numFmt w:val="decimal"/>
+      <w:lvlText w:val="%1."/>
+      <w:lvlJc w:val="left"/>
+      <w:pPr>
+        <w:ind w:left="720" w:hanging="360"/>
+      </w:pPr>
+    </w:lvl>
+    <w:lvl w:ilvl="1" w:tplc="04090019" w:tentative="1">
+      <w:start w:val="1"/>
+      <w:numFmt w:val="lowerLetter"/>
+      <w:lvlText w:val="%2."/>
+      <w:lvlJc w:val="left"/>
+      <w:pPr>
+        <w:ind w:left="1440" w:hanging="360"/>
+      </w:pPr>
+    </w:lvl>
+    <w:lvl w:ilvl="2" w:tplc="0409001B" w:tentative="1">
+      <w:start w:val="1"/>
+      <w:numFmt w:val="lowerRoman"/>
+      <w:lvlText w:val="%3."/>
+      <w:lvlJc w:val="right"/>
+      <w:pPr>
+        <w:ind w:left="2160" w:hanging="180"/>
+      </w:pPr>
+    </w:lvl>
+    <w:lvl w:ilvl="3" w:tplc="0409000F" w:tentative="1">
+      <w:start w:val="1"/>
+      <w:numFmt w:val="decimal"/>
+      <w:lvlText w:val="%4."/>
+      <w:lvlJc w:val="left"/>
+      <w:pPr>
+        <w:ind w:left="2880" w:hanging="360"/>
+      </w:pPr>
+    </w:lvl>
+    <w:lvl w:ilvl="4" w:tplc="04090019" w:tentative="1">
+      <w:start w:val="1"/>
+      <w:numFmt w:val="lowerLetter"/>
+      <w:lvlText w:val="%5."/>
+      <w:lvlJc w:val="left"/>
+      <w:pPr>
+        <w:ind w:left="3600" w:hanging="360"/>
+      </w:pPr>
+    </w:lvl>
+    <w:lvl w:ilvl="5" w:tplc="0409001B" w:tentative="1">
+      <w:start w:val="1"/>
+      <w:numFmt w:val="lowerRoman"/>
+      <w:lvlText w:val="%6."/>
+      <w:lvlJc w:val="right"/>
+      <w:pPr>
+        <w:ind w:left="4320" w:hanging="180"/>
+      </w:pPr>
+    </w:lvl>
+    <w:lvl w:ilvl="6" w:tplc="0409000F" w:tentative="1">
+      <w:start w:val="1"/>
+      <w:numFmt w:val="decimal"/>
+      <w:lvlText w:val="%7."/>
+      <w:lvlJc w:val="left"/>
+      <w:pPr>
+        <w:ind w:left="5040" w:hanging="360"/>
+      </w:pPr>
+    </w:lvl>
+    <w:lvl w:ilvl="7" w:tplc="04090019" w:tentative="1">
+      <w:start w:val="1"/>
+      <w:numFmt w:val="lowerLetter"/>
+      <w:lvlText w:val="%8."/>
+      <w:lvlJc w:val="left"/>
+      <w:pPr>
+        <w:ind w:left="5760" w:hanging="360"/>
+      </w:pPr>
+    </w:lvl>
+    <w:lvl w:ilvl="8" w:tplc="0409001B" w:tentative="1">
+      <w:start w:val="1"/>
+      <w:numFmt w:val="lowerRoman"/>
+      <w:lvlText w:val="%9."/>
+      <w:lvlJc w:val="right"/>
+      <w:pPr>
+        <w:ind w:left="6480" w:hanging="180"/>
+      </w:pPr>
+    </w:lvl>
+  </w:abstractNum>
+  <w:abstractNum w:abstractNumId="12">
     <w:nsid w:val="27E0097B"/>
     <w:multiLevelType w:val="hybridMultilevel"/>
     <w:tmpl w:val="68261428"/>
@@ -6728,7 +8087,7 @@
       </w:rPr>
     </w:lvl>
   </w:abstractNum>
-  <w:abstractNum w:abstractNumId="11">
+  <w:abstractNum w:abstractNumId="13">
     <w:nsid w:val="2B17548D"/>
     <w:multiLevelType w:val="hybridMultilevel"/>
     <w:tmpl w:val="D0C6D23E"/>
@@ -6841,7 +8200,7 @@
       </w:rPr>
     </w:lvl>
   </w:abstractNum>
-  <w:abstractNum w:abstractNumId="12">
+  <w:abstractNum w:abstractNumId="14">
     <w:nsid w:val="2E5A7D42"/>
     <w:multiLevelType w:val="hybridMultilevel"/>
     <w:tmpl w:val="53520716"/>
@@ -6954,7 +8313,7 @@
       </w:rPr>
     </w:lvl>
   </w:abstractNum>
-  <w:abstractNum w:abstractNumId="13">
+  <w:abstractNum w:abstractNumId="15">
     <w:nsid w:val="311705EF"/>
     <w:multiLevelType w:val="hybridMultilevel"/>
     <w:tmpl w:val="A65CC7C4"/>
@@ -7067,7 +8426,7 @@
       </w:rPr>
     </w:lvl>
   </w:abstractNum>
-  <w:abstractNum w:abstractNumId="14">
+  <w:abstractNum w:abstractNumId="16">
     <w:nsid w:val="331432D4"/>
     <w:multiLevelType w:val="hybridMultilevel"/>
     <w:tmpl w:val="4C92D622"/>
@@ -7180,7 +8539,7 @@
       </w:rPr>
     </w:lvl>
   </w:abstractNum>
-  <w:abstractNum w:abstractNumId="15">
+  <w:abstractNum w:abstractNumId="17">
     <w:nsid w:val="34B82B9E"/>
     <w:multiLevelType w:val="hybridMultilevel"/>
     <w:tmpl w:val="1EE0B7CC"/>
@@ -7293,7 +8652,7 @@
       </w:rPr>
     </w:lvl>
   </w:abstractNum>
-  <w:abstractNum w:abstractNumId="16">
+  <w:abstractNum w:abstractNumId="18">
     <w:nsid w:val="34EA28B8"/>
     <w:multiLevelType w:val="hybridMultilevel"/>
     <w:tmpl w:val="8AD48CD2"/>
@@ -7406,7 +8765,7 @@
       </w:rPr>
     </w:lvl>
   </w:abstractNum>
-  <w:abstractNum w:abstractNumId="17">
+  <w:abstractNum w:abstractNumId="19">
     <w:nsid w:val="351B7E79"/>
     <w:multiLevelType w:val="hybridMultilevel"/>
     <w:tmpl w:val="238625AE"/>
@@ -7519,7 +8878,7 @@
       </w:rPr>
     </w:lvl>
   </w:abstractNum>
-  <w:abstractNum w:abstractNumId="18">
+  <w:abstractNum w:abstractNumId="20">
     <w:nsid w:val="3D883DFB"/>
     <w:multiLevelType w:val="hybridMultilevel"/>
     <w:tmpl w:val="EC784D28"/>
@@ -7632,7 +8991,7 @@
       </w:rPr>
     </w:lvl>
   </w:abstractNum>
-  <w:abstractNum w:abstractNumId="19">
+  <w:abstractNum w:abstractNumId="21">
     <w:nsid w:val="44681B96"/>
     <w:multiLevelType w:val="hybridMultilevel"/>
     <w:tmpl w:val="F79E1E36"/>
@@ -7745,7 +9104,7 @@
       </w:rPr>
     </w:lvl>
   </w:abstractNum>
-  <w:abstractNum w:abstractNumId="20">
+  <w:abstractNum w:abstractNumId="22">
     <w:nsid w:val="48A93EDF"/>
     <w:multiLevelType w:val="hybridMultilevel"/>
     <w:tmpl w:val="7C62241A"/>
@@ -7858,7 +9217,7 @@
       </w:rPr>
     </w:lvl>
   </w:abstractNum>
-  <w:abstractNum w:abstractNumId="21">
+  <w:abstractNum w:abstractNumId="23">
     <w:nsid w:val="48B64324"/>
     <w:multiLevelType w:val="hybridMultilevel"/>
     <w:tmpl w:val="E54AD48A"/>
@@ -7971,7 +9330,7 @@
       </w:rPr>
     </w:lvl>
   </w:abstractNum>
-  <w:abstractNum w:abstractNumId="22">
+  <w:abstractNum w:abstractNumId="24">
     <w:nsid w:val="49C2577F"/>
     <w:multiLevelType w:val="hybridMultilevel"/>
     <w:tmpl w:val="F5F2E8F8"/>
@@ -8084,7 +9443,7 @@
       </w:rPr>
     </w:lvl>
   </w:abstractNum>
-  <w:abstractNum w:abstractNumId="23">
+  <w:abstractNum w:abstractNumId="25">
     <w:nsid w:val="4C424017"/>
     <w:multiLevelType w:val="hybridMultilevel"/>
     <w:tmpl w:val="CB922E2A"/>
@@ -8197,7 +9556,7 @@
       </w:rPr>
     </w:lvl>
   </w:abstractNum>
-  <w:abstractNum w:abstractNumId="24">
+  <w:abstractNum w:abstractNumId="26">
     <w:nsid w:val="50976B24"/>
     <w:multiLevelType w:val="hybridMultilevel"/>
     <w:tmpl w:val="47FAA950"/>
@@ -8310,7 +9669,7 @@
       </w:rPr>
     </w:lvl>
   </w:abstractNum>
-  <w:abstractNum w:abstractNumId="25">
+  <w:abstractNum w:abstractNumId="27">
     <w:nsid w:val="50BE57BD"/>
     <w:multiLevelType w:val="hybridMultilevel"/>
     <w:tmpl w:val="862E09D0"/>
@@ -8423,7 +9782,7 @@
       </w:rPr>
     </w:lvl>
   </w:abstractNum>
-  <w:abstractNum w:abstractNumId="26">
+  <w:abstractNum w:abstractNumId="28">
     <w:nsid w:val="587D76D8"/>
     <w:multiLevelType w:val="hybridMultilevel"/>
     <w:tmpl w:val="2DE6439A"/>
@@ -8536,7 +9895,7 @@
       </w:rPr>
     </w:lvl>
   </w:abstractNum>
-  <w:abstractNum w:abstractNumId="27">
+  <w:abstractNum w:abstractNumId="29">
     <w:nsid w:val="58EE61D0"/>
     <w:multiLevelType w:val="hybridMultilevel"/>
     <w:tmpl w:val="8092CD80"/>
@@ -8649,7 +10008,120 @@
       </w:rPr>
     </w:lvl>
   </w:abstractNum>
-  <w:abstractNum w:abstractNumId="28">
+  <w:abstractNum w:abstractNumId="30">
+    <w:nsid w:val="5D694D60"/>
+    <w:multiLevelType w:val="hybridMultilevel"/>
+    <w:tmpl w:val="2F6CAA46"/>
+    <w:lvl w:ilvl="0" w:tplc="04090001">
+      <w:start w:val="1"/>
+      <w:numFmt w:val="bullet"/>
+      <w:lvlText w:val=""/>
+      <w:lvlJc w:val="left"/>
+      <w:pPr>
+        <w:ind w:left="720" w:hanging="360"/>
+      </w:pPr>
+      <w:rPr>
+        <w:rFonts w:ascii="Symbol" w:hAnsi="Symbol" w:hint="default"/>
+      </w:rPr>
+    </w:lvl>
+    <w:lvl w:ilvl="1" w:tplc="04090003">
+      <w:start w:val="1"/>
+      <w:numFmt w:val="bullet"/>
+      <w:lvlText w:val="o"/>
+      <w:lvlJc w:val="left"/>
+      <w:pPr>
+        <w:ind w:left="1440" w:hanging="360"/>
+      </w:pPr>
+      <w:rPr>
+        <w:rFonts w:ascii="Courier New" w:hAnsi="Courier New" w:cs="Courier New" w:hint="default"/>
+      </w:rPr>
+    </w:lvl>
+    <w:lvl w:ilvl="2" w:tplc="04090005">
+      <w:start w:val="1"/>
+      <w:numFmt w:val="bullet"/>
+      <w:lvlText w:val=""/>
+      <w:lvlJc w:val="left"/>
+      <w:pPr>
+        <w:ind w:left="2160" w:hanging="360"/>
+      </w:pPr>
+      <w:rPr>
+        <w:rFonts w:ascii="Wingdings" w:hAnsi="Wingdings" w:hint="default"/>
+      </w:rPr>
+    </w:lvl>
+    <w:lvl w:ilvl="3" w:tplc="04090001" w:tentative="1">
+      <w:start w:val="1"/>
+      <w:numFmt w:val="bullet"/>
+      <w:lvlText w:val=""/>
+      <w:lvlJc w:val="left"/>
+      <w:pPr>
+        <w:ind w:left="2880" w:hanging="360"/>
+      </w:pPr>
+      <w:rPr>
+        <w:rFonts w:ascii="Symbol" w:hAnsi="Symbol" w:hint="default"/>
+      </w:rPr>
+    </w:lvl>
+    <w:lvl w:ilvl="4" w:tplc="04090003" w:tentative="1">
+      <w:start w:val="1"/>
+      <w:numFmt w:val="bullet"/>
+      <w:lvlText w:val="o"/>
+      <w:lvlJc w:val="left"/>
+      <w:pPr>
+        <w:ind w:left="3600" w:hanging="360"/>
+      </w:pPr>
+      <w:rPr>
+        <w:rFonts w:ascii="Courier New" w:hAnsi="Courier New" w:cs="Courier New" w:hint="default"/>
+      </w:rPr>
+    </w:lvl>
+    <w:lvl w:ilvl="5" w:tplc="04090005" w:tentative="1">
+      <w:start w:val="1"/>
+      <w:numFmt w:val="bullet"/>
+      <w:lvlText w:val=""/>
+      <w:lvlJc w:val="left"/>
+      <w:pPr>
+        <w:ind w:left="4320" w:hanging="360"/>
+      </w:pPr>
+      <w:rPr>
+        <w:rFonts w:ascii="Wingdings" w:hAnsi="Wingdings" w:hint="default"/>
+      </w:rPr>
+    </w:lvl>
+    <w:lvl w:ilvl="6" w:tplc="04090001" w:tentative="1">
+      <w:start w:val="1"/>
+      <w:numFmt w:val="bullet"/>
+      <w:lvlText w:val=""/>
+      <w:lvlJc w:val="left"/>
+      <w:pPr>
+        <w:ind w:left="5040" w:hanging="360"/>
+      </w:pPr>
+      <w:rPr>
+        <w:rFonts w:ascii="Symbol" w:hAnsi="Symbol" w:hint="default"/>
+      </w:rPr>
+    </w:lvl>
+    <w:lvl w:ilvl="7" w:tplc="04090003" w:tentative="1">
+      <w:start w:val="1"/>
+      <w:numFmt w:val="bullet"/>
+      <w:lvlText w:val="o"/>
+      <w:lvlJc w:val="left"/>
+      <w:pPr>
+        <w:ind w:left="5760" w:hanging="360"/>
+      </w:pPr>
+      <w:rPr>
+        <w:rFonts w:ascii="Courier New" w:hAnsi="Courier New" w:cs="Courier New" w:hint="default"/>
+      </w:rPr>
+    </w:lvl>
+    <w:lvl w:ilvl="8" w:tplc="04090005" w:tentative="1">
+      <w:start w:val="1"/>
+      <w:numFmt w:val="bullet"/>
+      <w:lvlText w:val=""/>
+      <w:lvlJc w:val="left"/>
+      <w:pPr>
+        <w:ind w:left="6480" w:hanging="360"/>
+      </w:pPr>
+      <w:rPr>
+        <w:rFonts w:ascii="Wingdings" w:hAnsi="Wingdings" w:hint="default"/>
+      </w:rPr>
+    </w:lvl>
+  </w:abstractNum>
+  <w:abstractNum w:abstractNumId="31">
     <w:nsid w:val="5E5647BF"/>
     <w:multiLevelType w:val="hybridMultilevel"/>
     <w:tmpl w:val="3A4601FE"/>
@@ -8762,7 +10234,7 @@
       </w:rPr>
     </w:lvl>
   </w:abstractNum>
-  <w:abstractNum w:abstractNumId="29">
+  <w:abstractNum w:abstractNumId="32">
     <w:nsid w:val="5FE7666E"/>
     <w:multiLevelType w:val="hybridMultilevel"/>
     <w:tmpl w:val="C4EC039A"/>
@@ -8875,7 +10347,7 @@
       </w:rPr>
     </w:lvl>
   </w:abstractNum>
-  <w:abstractNum w:abstractNumId="30">
+  <w:abstractNum w:abstractNumId="33">
     <w:nsid w:val="62180B0D"/>
     <w:multiLevelType w:val="hybridMultilevel"/>
     <w:tmpl w:val="231EA43A"/>
@@ -8988,7 +10460,120 @@
       </w:rPr>
     </w:lvl>
   </w:abstractNum>
-  <w:abstractNum w:abstractNumId="31">
+  <w:abstractNum w:abstractNumId="34">
+    <w:nsid w:val="6280123E"/>
+    <w:multiLevelType w:val="hybridMultilevel"/>
+    <w:tmpl w:val="FB8A7ECC"/>
+    <w:lvl w:ilvl="0" w:tplc="04090001">
+      <w:start w:val="1"/>
+      <w:numFmt w:val="bullet"/>
+      <w:lvlText w:val=""/>
+      <w:lvlJc w:val="left"/>
+      <w:pPr>
+        <w:ind w:left="720" w:hanging="360"/>
+      </w:pPr>
+      <w:rPr>
+        <w:rFonts w:ascii="Symbol" w:hAnsi="Symbol" w:hint="default"/>
+      </w:rPr>
+    </w:lvl>
+    <w:lvl w:ilvl="1" w:tplc="04090003">
+      <w:start w:val="1"/>
+      <w:numFmt w:val="bullet"/>
+      <w:lvlText w:val="o"/>
+      <w:lvlJc w:val="left"/>
+      <w:pPr>
+        <w:ind w:left="1440" w:hanging="360"/>
+      </w:pPr>
+      <w:rPr>
+        <w:rFonts w:ascii="Courier New" w:hAnsi="Courier New" w:cs="Courier New" w:hint="default"/>
+      </w:rPr>
+    </w:lvl>
+    <w:lvl w:ilvl="2" w:tplc="04090005" w:tentative="1">
+      <w:start w:val="1"/>
+      <w:numFmt w:val="bullet"/>
+      <w:lvlText w:val=""/>
+      <w:lvlJc w:val="left"/>
+      <w:pPr>
+        <w:ind w:left="2160" w:hanging="360"/>
+      </w:pPr>
+      <w:rPr>
+        <w:rFonts w:ascii="Wingdings" w:hAnsi="Wingdings" w:hint="default"/>
+      </w:rPr>
+    </w:lvl>
+    <w:lvl w:ilvl="3" w:tplc="04090001" w:tentative="1">
+      <w:start w:val="1"/>
+      <w:numFmt w:val="bullet"/>
+      <w:lvlText w:val=""/>
+      <w:lvlJc w:val="left"/>
+      <w:pPr>
+        <w:ind w:left="2880" w:hanging="360"/>
+      </w:pPr>
+      <w:rPr>
+        <w:rFonts w:ascii="Symbol" w:hAnsi="Symbol" w:hint="default"/>
+      </w:rPr>
+    </w:lvl>
+    <w:lvl w:ilvl="4" w:tplc="04090003" w:tentative="1">
+      <w:start w:val="1"/>
+      <w:numFmt w:val="bullet"/>
+      <w:lvlText w:val="o"/>
+      <w:lvlJc w:val="left"/>
+      <w:pPr>
+        <w:ind w:left="3600" w:hanging="360"/>
+      </w:pPr>
+      <w:rPr>
+        <w:rFonts w:ascii="Courier New" w:hAnsi="Courier New" w:cs="Courier New" w:hint="default"/>
+      </w:rPr>
+    </w:lvl>
+    <w:lvl w:ilvl="5" w:tplc="04090005" w:tentative="1">
+      <w:start w:val="1"/>
+      <w:numFmt w:val="bullet"/>
+      <w:lvlText w:val=""/>
+      <w:lvlJc w:val="left"/>
+      <w:pPr>
+        <w:ind w:left="4320" w:hanging="360"/>
+      </w:pPr>
+      <w:rPr>
+        <w:rFonts w:ascii="Wingdings" w:hAnsi="Wingdings" w:hint="default"/>
+      </w:rPr>
+    </w:lvl>
+    <w:lvl w:ilvl="6" w:tplc="04090001" w:tentative="1">
+      <w:start w:val="1"/>
+      <w:numFmt w:val="bullet"/>
+      <w:lvlText w:val=""/>
+      <w:lvlJc w:val="left"/>
+      <w:pPr>
+        <w:ind w:left="5040" w:hanging="360"/>
+      </w:pPr>
+      <w:rPr>
+        <w:rFonts w:ascii="Symbol" w:hAnsi="Symbol" w:hint="default"/>
+      </w:rPr>
+    </w:lvl>
+    <w:lvl w:ilvl="7" w:tplc="04090003" w:tentative="1">
+      <w:start w:val="1"/>
+      <w:numFmt w:val="bullet"/>
+      <w:lvlText w:val="o"/>
+      <w:lvlJc w:val="left"/>
+      <w:pPr>
+        <w:ind w:left="5760" w:hanging="360"/>
+      </w:pPr>
+      <w:rPr>
+        <w:rFonts w:ascii="Courier New" w:hAnsi="Courier New" w:cs="Courier New" w:hint="default"/>
+      </w:rPr>
+    </w:lvl>
+    <w:lvl w:ilvl="8" w:tplc="04090005" w:tentative="1">
+      <w:start w:val="1"/>
+      <w:numFmt w:val="bullet"/>
+      <w:lvlText w:val=""/>
+      <w:lvlJc w:val="left"/>
+      <w:pPr>
+        <w:ind w:left="6480" w:hanging="360"/>
+      </w:pPr>
+      <w:rPr>
+        <w:rFonts w:ascii="Wingdings" w:hAnsi="Wingdings" w:hint="default"/>
+      </w:rPr>
+    </w:lvl>
+  </w:abstractNum>
+  <w:abstractNum w:abstractNumId="35">
     <w:nsid w:val="63B54FE5"/>
     <w:multiLevelType w:val="hybridMultilevel"/>
     <w:tmpl w:val="9AB6C064"/>
@@ -9101,7 +10686,7 @@
       </w:rPr>
     </w:lvl>
   </w:abstractNum>
-  <w:abstractNum w:abstractNumId="32">
+  <w:abstractNum w:abstractNumId="36">
     <w:nsid w:val="64710A0F"/>
     <w:multiLevelType w:val="hybridMultilevel"/>
     <w:tmpl w:val="3D1AA106"/>
@@ -9214,7 +10799,7 @@
       </w:rPr>
     </w:lvl>
   </w:abstractNum>
-  <w:abstractNum w:abstractNumId="33">
+  <w:abstractNum w:abstractNumId="37">
     <w:nsid w:val="66017F52"/>
     <w:multiLevelType w:val="hybridMultilevel"/>
     <w:tmpl w:val="A2D44DA4"/>
@@ -9327,7 +10912,7 @@
       </w:rPr>
     </w:lvl>
   </w:abstractNum>
-  <w:abstractNum w:abstractNumId="34">
+  <w:abstractNum w:abstractNumId="38">
     <w:nsid w:val="696F1EF6"/>
     <w:multiLevelType w:val="hybridMultilevel"/>
     <w:tmpl w:val="D0587B4A"/>
@@ -9440,7 +11025,7 @@
       </w:rPr>
     </w:lvl>
   </w:abstractNum>
-  <w:abstractNum w:abstractNumId="35">
+  <w:abstractNum w:abstractNumId="39">
     <w:nsid w:val="6BA84811"/>
     <w:multiLevelType w:val="hybridMultilevel"/>
     <w:tmpl w:val="D80E14E4"/>
@@ -9553,7 +11138,7 @@
       </w:rPr>
     </w:lvl>
   </w:abstractNum>
-  <w:abstractNum w:abstractNumId="36">
+  <w:abstractNum w:abstractNumId="40">
     <w:nsid w:val="6C2B7F09"/>
     <w:multiLevelType w:val="hybridMultilevel"/>
     <w:tmpl w:val="975C53C6"/>
@@ -9666,7 +11251,7 @@
       </w:rPr>
     </w:lvl>
   </w:abstractNum>
-  <w:abstractNum w:abstractNumId="37">
+  <w:abstractNum w:abstractNumId="41">
     <w:nsid w:val="6E7D00A7"/>
     <w:multiLevelType w:val="hybridMultilevel"/>
     <w:tmpl w:val="6B58A082"/>
@@ -9779,7 +11364,7 @@
       </w:rPr>
     </w:lvl>
   </w:abstractNum>
-  <w:abstractNum w:abstractNumId="38">
+  <w:abstractNum w:abstractNumId="42">
     <w:nsid w:val="6F1B2113"/>
     <w:multiLevelType w:val="hybridMultilevel"/>
     <w:tmpl w:val="285EFB74"/>
@@ -9865,7 +11450,120 @@
       </w:pPr>
     </w:lvl>
   </w:abstractNum>
-  <w:abstractNum w:abstractNumId="39">
+  <w:abstractNum w:abstractNumId="43">
+    <w:nsid w:val="72156FC4"/>
+    <w:multiLevelType w:val="hybridMultilevel"/>
+    <w:tmpl w:val="23D4CABA"/>
+    <w:lvl w:ilvl="0" w:tplc="04090001">
+      <w:start w:val="1"/>
+      <w:numFmt w:val="bullet"/>
+      <w:lvlText w:val=""/>
+      <w:lvlJc w:val="left"/>
+      <w:pPr>
+        <w:ind w:left="720" w:hanging="360"/>
+      </w:pPr>
+      <w:rPr>
+        <w:rFonts w:ascii="Symbol" w:hAnsi="Symbol" w:hint="default"/>
+      </w:rPr>
+    </w:lvl>
+    <w:lvl w:ilvl="1" w:tplc="04090003">
+      <w:start w:val="1"/>
+      <w:numFmt w:val="bullet"/>
+      <w:lvlText w:val="o"/>
+      <w:lvlJc w:val="left"/>
+      <w:pPr>
+        <w:ind w:left="1440" w:hanging="360"/>
+      </w:pPr>
+      <w:rPr>
+        <w:rFonts w:ascii="Courier New" w:hAnsi="Courier New" w:cs="Courier New" w:hint="default"/>
+      </w:rPr>
+    </w:lvl>
+    <w:lvl w:ilvl="2" w:tplc="04090005" w:tentative="1">
+      <w:start w:val="1"/>
+      <w:numFmt w:val="bullet"/>
+      <w:lvlText w:val=""/>
+      <w:lvlJc w:val="left"/>
+      <w:pPr>
+        <w:ind w:left="2160" w:hanging="360"/>
+      </w:pPr>
+      <w:rPr>
+        <w:rFonts w:ascii="Wingdings" w:hAnsi="Wingdings" w:hint="default"/>
+      </w:rPr>
+    </w:lvl>
+    <w:lvl w:ilvl="3" w:tplc="04090001" w:tentative="1">
+      <w:start w:val="1"/>
+      <w:numFmt w:val="bullet"/>
+      <w:lvlText w:val=""/>
+      <w:lvlJc w:val="left"/>
+      <w:pPr>
+        <w:ind w:left="2880" w:hanging="360"/>
+      </w:pPr>
+      <w:rPr>
+        <w:rFonts w:ascii="Symbol" w:hAnsi="Symbol" w:hint="default"/>
+      </w:rPr>
+    </w:lvl>
+    <w:lvl w:ilvl="4" w:tplc="04090003" w:tentative="1">
+      <w:start w:val="1"/>
+      <w:numFmt w:val="bullet"/>
+      <w:lvlText w:val="o"/>
+      <w:lvlJc w:val="left"/>
+      <w:pPr>
+        <w:ind w:left="3600" w:hanging="360"/>
+      </w:pPr>
+      <w:rPr>
+        <w:rFonts w:ascii="Courier New" w:hAnsi="Courier New" w:cs="Courier New" w:hint="default"/>
+      </w:rPr>
+    </w:lvl>
+    <w:lvl w:ilvl="5" w:tplc="04090005" w:tentative="1">
+      <w:start w:val="1"/>
+      <w:numFmt w:val="bullet"/>
+      <w:lvlText w:val=""/>
+      <w:lvlJc w:val="left"/>
+      <w:pPr>
+        <w:ind w:left="4320" w:hanging="360"/>
+      </w:pPr>
+      <w:rPr>
+        <w:rFonts w:ascii="Wingdings" w:hAnsi="Wingdings" w:hint="default"/>
+      </w:rPr>
+    </w:lvl>
+    <w:lvl w:ilvl="6" w:tplc="04090001" w:tentative="1">
+      <w:start w:val="1"/>
+      <w:numFmt w:val="bullet"/>
+      <w:lvlText w:val=""/>
+      <w:lvlJc w:val="left"/>
+      <w:pPr>
+        <w:ind w:left="5040" w:hanging="360"/>
+      </w:pPr>
+      <w:rPr>
+        <w:rFonts w:ascii="Symbol" w:hAnsi="Symbol" w:hint="default"/>
+      </w:rPr>
+    </w:lvl>
+    <w:lvl w:ilvl="7" w:tplc="04090003" w:tentative="1">
+      <w:start w:val="1"/>
+      <w:numFmt w:val="bullet"/>
+      <w:lvlText w:val="o"/>
+      <w:lvlJc w:val="left"/>
+      <w:pPr>
+        <w:ind w:left="5760" w:hanging="360"/>
+      </w:pPr>
+      <w:rPr>
+        <w:rFonts w:ascii="Courier New" w:hAnsi="Courier New" w:cs="Courier New" w:hint="default"/>
+      </w:rPr>
+    </w:lvl>
+    <w:lvl w:ilvl="8" w:tplc="04090005" w:tentative="1">
+      <w:start w:val="1"/>
+      <w:numFmt w:val="bullet"/>
+      <w:lvlText w:val=""/>
+      <w:lvlJc w:val="left"/>
+      <w:pPr>
+        <w:ind w:left="6480" w:hanging="360"/>
+      </w:pPr>
+      <w:rPr>
+        <w:rFonts w:ascii="Wingdings" w:hAnsi="Wingdings" w:hint="default"/>
+      </w:rPr>
+    </w:lvl>
+  </w:abstractNum>
+  <w:abstractNum w:abstractNumId="44">
     <w:nsid w:val="734D1098"/>
     <w:multiLevelType w:val="hybridMultilevel"/>
     <w:tmpl w:val="763C475C"/>
@@ -9978,7 +11676,7 @@
       </w:rPr>
     </w:lvl>
   </w:abstractNum>
-  <w:abstractNum w:abstractNumId="40">
+  <w:abstractNum w:abstractNumId="45">
     <w:nsid w:val="77705280"/>
     <w:multiLevelType w:val="hybridMultilevel"/>
     <w:tmpl w:val="969446D6"/>
@@ -10064,7 +11762,7 @@
       </w:pPr>
     </w:lvl>
   </w:abstractNum>
-  <w:abstractNum w:abstractNumId="41">
+  <w:abstractNum w:abstractNumId="46">
     <w:nsid w:val="78B038AB"/>
     <w:multiLevelType w:val="hybridMultilevel"/>
     <w:tmpl w:val="8E9801EE"/>
@@ -10177,7 +11875,7 @@
       </w:rPr>
     </w:lvl>
   </w:abstractNum>
-  <w:abstractNum w:abstractNumId="42">
+  <w:abstractNum w:abstractNumId="47">
     <w:nsid w:val="7BDF6918"/>
     <w:multiLevelType w:val="hybridMultilevel"/>
     <w:tmpl w:val="3264A5D6"/>
@@ -10290,7 +11988,7 @@
       </w:rPr>
     </w:lvl>
   </w:abstractNum>
-  <w:abstractNum w:abstractNumId="43">
+  <w:abstractNum w:abstractNumId="48">
     <w:nsid w:val="7C594419"/>
     <w:multiLevelType w:val="hybridMultilevel"/>
     <w:tmpl w:val="FF74AF22"/>
@@ -10376,7 +12074,7 @@
       </w:pPr>
     </w:lvl>
   </w:abstractNum>
-  <w:abstractNum w:abstractNumId="44">
+  <w:abstractNum w:abstractNumId="49">
     <w:nsid w:val="7E0719BC"/>
     <w:multiLevelType w:val="hybridMultilevel"/>
     <w:tmpl w:val="DDC2E0C4"/>
@@ -10493,136 +12191,151 @@
     <w:abstractNumId w:val="3"/>
   </w:num>
   <w:num w:numId="2">
-    <w:abstractNumId w:val="30"/>
+    <w:abstractNumId w:val="33"/>
   </w:num>
   <w:num w:numId="3">
     <w:abstractNumId w:val="4"/>
   </w:num>
   <w:num w:numId="4">
-    <w:abstractNumId w:val="14"/>
+    <w:abstractNumId w:val="16"/>
   </w:num>
   <w:num w:numId="5">
-    <w:abstractNumId w:val="10"/>
+    <w:abstractNumId w:val="12"/>
   </w:num>
   <w:num w:numId="6">
     <w:abstractNumId w:val="6"/>
   </w:num>
   <w:num w:numId="7">
+    <w:abstractNumId w:val="19"/>
+  </w:num>
+  <w:num w:numId="8">
+    <w:abstractNumId w:val="37"/>
+  </w:num>
+  <w:num w:numId="9">
+    <w:abstractNumId w:val="14"/>
+  </w:num>
+  <w:num w:numId="10">
     <w:abstractNumId w:val="17"/>
   </w:num>
-  <w:num w:numId="8">
-    <w:abstractNumId w:val="33"/>
-  </w:num>
-  <w:num w:numId="9">
-    <w:abstractNumId w:val="12"/>
-  </w:num>
-  <w:num w:numId="10">
-    <w:abstractNumId w:val="15"/>
-  </w:num>
   <w:num w:numId="11">
-    <w:abstractNumId w:val="24"/>
+    <w:abstractNumId w:val="26"/>
   </w:num>
   <w:num w:numId="12">
+    <w:abstractNumId w:val="20"/>
+  </w:num>
+  <w:num w:numId="13">
+    <w:abstractNumId w:val="48"/>
+  </w:num>
+  <w:num w:numId="14">
+    <w:abstractNumId w:val="9"/>
+  </w:num>
+  <w:num w:numId="15">
     <w:abstractNumId w:val="18"/>
   </w:num>
-  <w:num w:numId="13">
-    <w:abstractNumId w:val="43"/>
-  </w:num>
-  <w:num w:numId="14">
-    <w:abstractNumId w:val="8"/>
-  </w:num>
-  <w:num w:numId="15">
-    <w:abstractNumId w:val="16"/>
-  </w:num>
   <w:num w:numId="16">
-    <w:abstractNumId w:val="32"/>
+    <w:abstractNumId w:val="36"/>
   </w:num>
   <w:num w:numId="17">
-    <w:abstractNumId w:val="36"/>
+    <w:abstractNumId w:val="40"/>
   </w:num>
   <w:num w:numId="18">
-    <w:abstractNumId w:val="13"/>
+    <w:abstractNumId w:val="15"/>
   </w:num>
   <w:num w:numId="19">
     <w:abstractNumId w:val="1"/>
   </w:num>
   <w:num w:numId="20">
-    <w:abstractNumId w:val="34"/>
+    <w:abstractNumId w:val="38"/>
   </w:num>
   <w:num w:numId="21">
-    <w:abstractNumId w:val="26"/>
+    <w:abstractNumId w:val="28"/>
   </w:num>
   <w:num w:numId="22">
-    <w:abstractNumId w:val="23"/>
+    <w:abstractNumId w:val="25"/>
   </w:num>
   <w:num w:numId="23">
-    <w:abstractNumId w:val="27"/>
+    <w:abstractNumId w:val="29"/>
   </w:num>
   <w:num w:numId="24">
-    <w:abstractNumId w:val="41"/>
+    <w:abstractNumId w:val="46"/>
   </w:num>
   <w:num w:numId="25">
-    <w:abstractNumId w:val="19"/>
+    <w:abstractNumId w:val="21"/>
   </w:num>
   <w:num w:numId="26">
+    <w:abstractNumId w:val="44"/>
+  </w:num>
+  <w:num w:numId="27">
+    <w:abstractNumId w:val="42"/>
+  </w:num>
+  <w:num w:numId="28">
+    <w:abstractNumId w:val="10"/>
+  </w:num>
+  <w:num w:numId="29">
     <w:abstractNumId w:val="39"/>
   </w:num>
-  <w:num w:numId="27">
-    <w:abstractNumId w:val="38"/>
-  </w:num>
-  <w:num w:numId="28">
-    <w:abstractNumId w:val="9"/>
-  </w:num>
-  <w:num w:numId="29">
-    <w:abstractNumId w:val="35"/>
-  </w:num>
   <w:num w:numId="30">
-    <w:abstractNumId w:val="29"/>
+    <w:abstractNumId w:val="32"/>
   </w:num>
   <w:num w:numId="31">
     <w:abstractNumId w:val="7"/>
   </w:num>
   <w:num w:numId="32">
-    <w:abstractNumId w:val="20"/>
+    <w:abstractNumId w:val="22"/>
   </w:num>
   <w:num w:numId="33">
     <w:abstractNumId w:val="0"/>
   </w:num>
   <w:num w:numId="34">
-    <w:abstractNumId w:val="21"/>
+    <w:abstractNumId w:val="23"/>
   </w:num>
   <w:num w:numId="35">
-    <w:abstractNumId w:val="44"/>
+    <w:abstractNumId w:val="49"/>
   </w:num>
   <w:num w:numId="36">
-    <w:abstractNumId w:val="31"/>
+    <w:abstractNumId w:val="35"/>
   </w:num>
   <w:num w:numId="37">
     <w:abstractNumId w:val="5"/>
   </w:num>
   <w:num w:numId="38">
-    <w:abstractNumId w:val="25"/>
+    <w:abstractNumId w:val="27"/>
   </w:num>
   <w:num w:numId="39">
-    <w:abstractNumId w:val="42"/>
+    <w:abstractNumId w:val="47"/>
   </w:num>
   <w:num w:numId="40">
-    <w:abstractNumId w:val="28"/>
+    <w:abstractNumId w:val="31"/>
   </w:num>
   <w:num w:numId="41">
-    <w:abstractNumId w:val="40"/>
+    <w:abstractNumId w:val="45"/>
   </w:num>
   <w:num w:numId="42">
     <w:abstractNumId w:val="2"/>
   </w:num>
   <w:num w:numId="43">
-    <w:abstractNumId w:val="37"/>
+    <w:abstractNumId w:val="41"/>
   </w:num>
   <w:num w:numId="44">
+    <w:abstractNumId w:val="13"/>
+  </w:num>
+  <w:num w:numId="45">
+    <w:abstractNumId w:val="24"/>
+  </w:num>
+  <w:num w:numId="46">
     <w:abstractNumId w:val="11"/>
   </w:num>
-  <w:num w:numId="45">
-    <w:abstractNumId w:val="22"/>
+  <w:num w:numId="47">
+    <w:abstractNumId w:val="30"/>
+  </w:num>
+  <w:num w:numId="48">
+    <w:abstractNumId w:val="8"/>
+  </w:num>
+  <w:num w:numId="49">
+    <w:abstractNumId w:val="43"/>
+  </w:num>
+  <w:num w:numId="50">
+    <w:abstractNumId w:val="34"/>
   </w:num>
 </w:numbering>
 </file>

</xml_diff>

<commit_message>
Notes on Stone (2011) chapter 7
</commit_message>
<xml_diff>
--- a/Readings/Stone_2011_Policy-paradox_Edition03_v00.docx
+++ b/Readings/Stone_2011_Policy-paradox_Edition03_v00.docx
@@ -6089,9 +6089,7 @@
         </w:rPr>
       </w:pPr>
       <w:bookmarkStart w:id="6" w:name="Chapter06"/>
-      <w:bookmarkStart w:id="7" w:name="_GoBack"/>
       <w:bookmarkEnd w:id="6"/>
-      <w:bookmarkEnd w:id="7"/>
       <w:r>
         <w:rPr>
           <w:u w:val="single"/>
@@ -7588,9 +7586,1653 @@
         <w:t>The lack of rule of law (i.e., state of exception) reduces individual security.</w:t>
       </w:r>
     </w:p>
+    <w:p>
+      <w:pPr>
+        <w:sectPr>
+          <w:headerReference w:type="default" r:id="rId14"/>
+          <w:pgSz w:w="12240" w:h="15840"/>
+          <w:pgMar w:top="1440" w:right="1440" w:bottom="1440" w:left="1440" w:header="720" w:footer="720" w:gutter="0"/>
+          <w:pgNumType w:start="1"/>
+          <w:cols w:space="720"/>
+          <w:docGrid w:linePitch="360"/>
+        </w:sectPr>
+      </w:pPr>
+    </w:p>
+    <w:p>
+      <w:pPr>
+        <w:rPr>
+          <w:u w:val="single"/>
+        </w:rPr>
+      </w:pPr>
+      <w:r>
+        <w:rPr>
+          <w:u w:val="single"/>
+        </w:rPr>
+        <w:lastRenderedPageBreak/>
+        <w:t>Preview Questions</w:t>
+      </w:r>
+    </w:p>
+    <w:p>
+      <w:pPr>
+        <w:pStyle w:val="ListParagraph"/>
+        <w:numPr>
+          <w:ilvl w:val="0"/>
+          <w:numId w:val="54"/>
+        </w:numPr>
+      </w:pPr>
+      <w:r>
+        <w:t>What are symbols?</w:t>
+      </w:r>
+    </w:p>
+    <w:p>
+      <w:pPr>
+        <w:pStyle w:val="ListParagraph"/>
+        <w:numPr>
+          <w:ilvl w:val="0"/>
+          <w:numId w:val="54"/>
+        </w:numPr>
+      </w:pPr>
+      <w:r>
+        <w:t>How are symbols used in politics?</w:t>
+      </w:r>
+    </w:p>
+    <w:p>
+      <w:pPr>
+        <w:pStyle w:val="ListParagraph"/>
+        <w:numPr>
+          <w:ilvl w:val="0"/>
+          <w:numId w:val="54"/>
+        </w:numPr>
+      </w:pPr>
+      <w:r>
+        <w:t>What are stories of change?</w:t>
+      </w:r>
+    </w:p>
+    <w:p>
+      <w:pPr>
+        <w:pStyle w:val="ListParagraph"/>
+        <w:numPr>
+          <w:ilvl w:val="0"/>
+          <w:numId w:val="54"/>
+        </w:numPr>
+      </w:pPr>
+      <w:r>
+        <w:t>What are stories of power?</w:t>
+      </w:r>
+    </w:p>
+    <w:p>
+      <w:pPr>
+        <w:pStyle w:val="ListParagraph"/>
+        <w:numPr>
+          <w:ilvl w:val="0"/>
+          <w:numId w:val="54"/>
+        </w:numPr>
+      </w:pPr>
+      <w:r>
+        <w:t>What is a synecdoche?</w:t>
+      </w:r>
+    </w:p>
+    <w:p>
+      <w:pPr>
+        <w:pStyle w:val="ListParagraph"/>
+        <w:numPr>
+          <w:ilvl w:val="0"/>
+          <w:numId w:val="54"/>
+        </w:numPr>
+      </w:pPr>
+      <w:r>
+        <w:t>Why are metaphors important?</w:t>
+      </w:r>
+    </w:p>
+    <w:p>
+      <w:pPr>
+        <w:pStyle w:val="ListParagraph"/>
+        <w:numPr>
+          <w:ilvl w:val="0"/>
+          <w:numId w:val="54"/>
+        </w:numPr>
+      </w:pPr>
+      <w:r>
+        <w:t>What is the role of ambiguity?</w:t>
+      </w:r>
+    </w:p>
     <w:p/>
+    <w:p>
+      <w:pPr>
+        <w:rPr>
+          <w:u w:val="single"/>
+        </w:rPr>
+      </w:pPr>
+      <w:r>
+        <w:rPr>
+          <w:u w:val="single"/>
+        </w:rPr>
+        <w:t>Reading Summary</w:t>
+      </w:r>
+    </w:p>
+    <w:p>
+      <w:r>
+        <w:t>Understanding Symbols</w:t>
+      </w:r>
+    </w:p>
+    <w:p>
+      <w:pPr>
+        <w:pStyle w:val="ListParagraph"/>
+        <w:numPr>
+          <w:ilvl w:val="0"/>
+          <w:numId w:val="55"/>
+        </w:numPr>
+      </w:pPr>
+      <w:r>
+        <w:t>A symbol is anything that represents something else.</w:t>
+      </w:r>
+    </w:p>
+    <w:p>
+      <w:pPr>
+        <w:pStyle w:val="ListParagraph"/>
+        <w:numPr>
+          <w:ilvl w:val="0"/>
+          <w:numId w:val="55"/>
+        </w:numPr>
+      </w:pPr>
+      <w:r>
+        <w:t>A symbol’s meaning depends on:</w:t>
+      </w:r>
+    </w:p>
+    <w:p>
+      <w:pPr>
+        <w:pStyle w:val="ListParagraph"/>
+        <w:numPr>
+          <w:ilvl w:val="1"/>
+          <w:numId w:val="55"/>
+        </w:numPr>
+      </w:pPr>
+      <w:r>
+        <w:t>Interpretation</w:t>
+      </w:r>
+    </w:p>
+    <w:p>
+      <w:pPr>
+        <w:pStyle w:val="ListParagraph"/>
+        <w:numPr>
+          <w:ilvl w:val="1"/>
+          <w:numId w:val="55"/>
+        </w:numPr>
+      </w:pPr>
+      <w:r>
+        <w:t>Use</w:t>
+      </w:r>
+    </w:p>
+    <w:p>
+      <w:pPr>
+        <w:pStyle w:val="ListParagraph"/>
+        <w:numPr>
+          <w:ilvl w:val="1"/>
+          <w:numId w:val="55"/>
+        </w:numPr>
+      </w:pPr>
+      <w:r>
+        <w:t>Response</w:t>
+      </w:r>
+    </w:p>
+    <w:p>
+      <w:pPr>
+        <w:pStyle w:val="ListParagraph"/>
+        <w:numPr>
+          <w:ilvl w:val="0"/>
+          <w:numId w:val="55"/>
+        </w:numPr>
+      </w:pPr>
+      <w:r>
+        <w:t>A symbol’s meaning is constructed rather than intrinsic.</w:t>
+      </w:r>
+    </w:p>
+    <w:p>
+      <w:pPr>
+        <w:pStyle w:val="ListParagraph"/>
+        <w:numPr>
+          <w:ilvl w:val="1"/>
+          <w:numId w:val="55"/>
+        </w:numPr>
+      </w:pPr>
+      <w:r>
+        <w:t>Collectively created, maintained, and changed.</w:t>
+      </w:r>
+    </w:p>
+    <w:p>
+      <w:pPr>
+        <w:pStyle w:val="ListParagraph"/>
+        <w:numPr>
+          <w:ilvl w:val="0"/>
+          <w:numId w:val="55"/>
+        </w:numPr>
+      </w:pPr>
+      <w:r>
+        <w:t>Types of symbols</w:t>
+      </w:r>
+    </w:p>
+    <w:p>
+      <w:pPr>
+        <w:pStyle w:val="ListParagraph"/>
+        <w:numPr>
+          <w:ilvl w:val="1"/>
+          <w:numId w:val="55"/>
+        </w:numPr>
+      </w:pPr>
+      <w:r>
+        <w:t>Objects</w:t>
+      </w:r>
+    </w:p>
+    <w:p>
+      <w:pPr>
+        <w:pStyle w:val="ListParagraph"/>
+        <w:numPr>
+          <w:ilvl w:val="1"/>
+          <w:numId w:val="55"/>
+        </w:numPr>
+      </w:pPr>
+      <w:r>
+        <w:t>People</w:t>
+      </w:r>
+    </w:p>
+    <w:p>
+      <w:pPr>
+        <w:pStyle w:val="ListParagraph"/>
+        <w:numPr>
+          <w:ilvl w:val="1"/>
+          <w:numId w:val="55"/>
+        </w:numPr>
+      </w:pPr>
+      <w:r>
+        <w:t>Places</w:t>
+      </w:r>
+    </w:p>
+    <w:p>
+      <w:pPr>
+        <w:pStyle w:val="ListParagraph"/>
+        <w:numPr>
+          <w:ilvl w:val="0"/>
+          <w:numId w:val="55"/>
+        </w:numPr>
+      </w:pPr>
+      <w:r>
+        <w:t>Symbols tell stories.</w:t>
+      </w:r>
+    </w:p>
+    <w:p>
+      <w:pPr>
+        <w:pStyle w:val="ListParagraph"/>
+        <w:numPr>
+          <w:ilvl w:val="0"/>
+          <w:numId w:val="55"/>
+        </w:numPr>
+      </w:pPr>
+      <w:r>
+        <w:t>Symbols are a way to influence and control.</w:t>
+      </w:r>
+    </w:p>
+    <w:p>
+      <w:pPr>
+        <w:pStyle w:val="ListParagraph"/>
+        <w:numPr>
+          <w:ilvl w:val="0"/>
+          <w:numId w:val="55"/>
+        </w:numPr>
+      </w:pPr>
+      <w:r>
+        <w:t>Narrative stories are the primary way to define and contest policy problems in politics.</w:t>
+      </w:r>
+    </w:p>
+    <w:p>
+      <w:pPr>
+        <w:pStyle w:val="ListParagraph"/>
+        <w:numPr>
+          <w:ilvl w:val="1"/>
+          <w:numId w:val="55"/>
+        </w:numPr>
+      </w:pPr>
+      <w:r>
+        <w:t>Narrative structure is employed.</w:t>
+      </w:r>
+    </w:p>
+    <w:p>
+      <w:pPr>
+        <w:pStyle w:val="ListParagraph"/>
+        <w:numPr>
+          <w:ilvl w:val="2"/>
+          <w:numId w:val="55"/>
+        </w:numPr>
+      </w:pPr>
+      <w:r>
+        <w:t>Beginning, middle, end.</w:t>
+      </w:r>
+    </w:p>
+    <w:p>
+      <w:pPr>
+        <w:pStyle w:val="ListParagraph"/>
+        <w:numPr>
+          <w:ilvl w:val="2"/>
+          <w:numId w:val="55"/>
+        </w:numPr>
+      </w:pPr>
+      <w:r>
+        <w:t>Heroes, villains, and victims.</w:t>
+      </w:r>
+    </w:p>
+    <w:p>
+      <w:pPr>
+        <w:pStyle w:val="ListParagraph"/>
+        <w:numPr>
+          <w:ilvl w:val="2"/>
+          <w:numId w:val="55"/>
+        </w:numPr>
+      </w:pPr>
+      <w:r>
+        <w:t>Good and evil</w:t>
+      </w:r>
+    </w:p>
+    <w:p>
+      <w:pPr>
+        <w:pStyle w:val="ListParagraph"/>
+        <w:numPr>
+          <w:ilvl w:val="0"/>
+          <w:numId w:val="55"/>
+        </w:numPr>
+      </w:pPr>
+      <w:r>
+        <w:t>Policy stories have universal themes and culturally specific variations.</w:t>
+      </w:r>
+    </w:p>
+    <w:p>
+      <w:pPr>
+        <w:pStyle w:val="ListParagraph"/>
+        <w:numPr>
+          <w:ilvl w:val="0"/>
+          <w:numId w:val="55"/>
+        </w:numPr>
+      </w:pPr>
+      <w:r>
+        <w:t>Two broad story lines in politics</w:t>
+      </w:r>
+    </w:p>
+    <w:p>
+      <w:pPr>
+        <w:pStyle w:val="ListParagraph"/>
+        <w:numPr>
+          <w:ilvl w:val="1"/>
+          <w:numId w:val="55"/>
+        </w:numPr>
+      </w:pPr>
+      <w:r>
+        <w:t>Story of change</w:t>
+      </w:r>
+    </w:p>
+    <w:p>
+      <w:pPr>
+        <w:pStyle w:val="ListParagraph"/>
+        <w:numPr>
+          <w:ilvl w:val="2"/>
+          <w:numId w:val="55"/>
+        </w:numPr>
+      </w:pPr>
+      <w:r>
+        <w:t>Story of decline</w:t>
+      </w:r>
+    </w:p>
+    <w:p>
+      <w:pPr>
+        <w:pStyle w:val="ListParagraph"/>
+        <w:numPr>
+          <w:ilvl w:val="2"/>
+          <w:numId w:val="55"/>
+        </w:numPr>
+      </w:pPr>
+      <w:r>
+        <w:t>Story of rising</w:t>
+      </w:r>
+    </w:p>
+    <w:p>
+      <w:pPr>
+        <w:pStyle w:val="ListParagraph"/>
+        <w:numPr>
+          <w:ilvl w:val="1"/>
+          <w:numId w:val="55"/>
+        </w:numPr>
+      </w:pPr>
+      <w:r>
+        <w:t>Story of power</w:t>
+      </w:r>
+    </w:p>
+    <w:p>
+      <w:pPr>
+        <w:pStyle w:val="ListParagraph"/>
+        <w:numPr>
+          <w:ilvl w:val="2"/>
+          <w:numId w:val="55"/>
+        </w:numPr>
+      </w:pPr>
+      <w:r>
+        <w:t>Story of helplessness</w:t>
+      </w:r>
+    </w:p>
+    <w:p>
+      <w:pPr>
+        <w:pStyle w:val="ListParagraph"/>
+        <w:numPr>
+          <w:ilvl w:val="2"/>
+          <w:numId w:val="55"/>
+        </w:numPr>
+      </w:pPr>
+      <w:r>
+        <w:t>Story of control</w:t>
+      </w:r>
+    </w:p>
+    <w:p/>
+    <w:p>
+      <w:r>
+        <w:t>Stories of Change: Decline and Rising</w:t>
+      </w:r>
+    </w:p>
+    <w:p>
+      <w:pPr>
+        <w:pStyle w:val="ListParagraph"/>
+        <w:numPr>
+          <w:ilvl w:val="0"/>
+          <w:numId w:val="56"/>
+        </w:numPr>
+      </w:pPr>
+      <w:r>
+        <w:t>Story of decline resembles the biblical story of the expulsion from paradise.</w:t>
+      </w:r>
+    </w:p>
+    <w:p>
+      <w:pPr>
+        <w:pStyle w:val="ListParagraph"/>
+        <w:numPr>
+          <w:ilvl w:val="1"/>
+          <w:numId w:val="56"/>
+        </w:numPr>
+      </w:pPr>
+      <w:r>
+        <w:t>Structure</w:t>
+      </w:r>
+    </w:p>
+    <w:p>
+      <w:pPr>
+        <w:pStyle w:val="ListParagraph"/>
+        <w:numPr>
+          <w:ilvl w:val="2"/>
+          <w:numId w:val="56"/>
+        </w:numPr>
+      </w:pPr>
+      <w:r>
+        <w:t>Things were good in the beginning.</w:t>
+      </w:r>
+    </w:p>
+    <w:p>
+      <w:pPr>
+        <w:pStyle w:val="ListParagraph"/>
+        <w:numPr>
+          <w:ilvl w:val="2"/>
+          <w:numId w:val="56"/>
+        </w:numPr>
+      </w:pPr>
+      <w:r>
+        <w:t>Things got worse.</w:t>
+      </w:r>
+    </w:p>
+    <w:p>
+      <w:pPr>
+        <w:pStyle w:val="ListParagraph"/>
+        <w:numPr>
+          <w:ilvl w:val="3"/>
+          <w:numId w:val="56"/>
+        </w:numPr>
+      </w:pPr>
+      <w:r>
+        <w:t>Recitation of facts</w:t>
+      </w:r>
+    </w:p>
+    <w:p>
+      <w:pPr>
+        <w:pStyle w:val="ListParagraph"/>
+        <w:numPr>
+          <w:ilvl w:val="3"/>
+          <w:numId w:val="56"/>
+        </w:numPr>
+      </w:pPr>
+      <w:r>
+        <w:t>Assumption that things were better before than now.</w:t>
+      </w:r>
+    </w:p>
+    <w:p>
+      <w:pPr>
+        <w:pStyle w:val="ListParagraph"/>
+        <w:numPr>
+          <w:ilvl w:val="2"/>
+          <w:numId w:val="56"/>
+        </w:numPr>
+      </w:pPr>
+      <w:r>
+        <w:lastRenderedPageBreak/>
+        <w:t>Things are now nearly intolerable.</w:t>
+      </w:r>
+    </w:p>
+    <w:p>
+      <w:pPr>
+        <w:pStyle w:val="ListParagraph"/>
+        <w:numPr>
+          <w:ilvl w:val="2"/>
+          <w:numId w:val="56"/>
+        </w:numPr>
+      </w:pPr>
+      <w:r>
+        <w:t>Something must be done before there is a crisis.</w:t>
+      </w:r>
+    </w:p>
+    <w:p>
+      <w:pPr>
+        <w:pStyle w:val="ListParagraph"/>
+        <w:numPr>
+          <w:ilvl w:val="1"/>
+          <w:numId w:val="56"/>
+        </w:numPr>
+      </w:pPr>
+      <w:r>
+        <w:t>Stymied progress story is a variation on the story of decline.</w:t>
+      </w:r>
+    </w:p>
+    <w:p>
+      <w:pPr>
+        <w:pStyle w:val="ListParagraph"/>
+        <w:numPr>
+          <w:ilvl w:val="2"/>
+          <w:numId w:val="56"/>
+        </w:numPr>
+      </w:pPr>
+      <w:r>
+        <w:t>Things were terrible in the beginning.</w:t>
+      </w:r>
+    </w:p>
+    <w:p>
+      <w:pPr>
+        <w:pStyle w:val="ListParagraph"/>
+        <w:numPr>
+          <w:ilvl w:val="2"/>
+          <w:numId w:val="56"/>
+        </w:numPr>
+      </w:pPr>
+      <w:r>
+        <w:t>Things got better thanks to our hero.</w:t>
+      </w:r>
+    </w:p>
+    <w:p>
+      <w:pPr>
+        <w:pStyle w:val="ListParagraph"/>
+        <w:numPr>
+          <w:ilvl w:val="2"/>
+          <w:numId w:val="56"/>
+        </w:numPr>
+      </w:pPr>
+      <w:r>
+        <w:t>Something is now interfering with our hero.</w:t>
+      </w:r>
+    </w:p>
+    <w:p>
+      <w:pPr>
+        <w:pStyle w:val="ListParagraph"/>
+        <w:numPr>
+          <w:ilvl w:val="2"/>
+          <w:numId w:val="56"/>
+        </w:numPr>
+      </w:pPr>
+      <w:r>
+        <w:t xml:space="preserve">Things </w:t>
+      </w:r>
+      <w:r>
+        <w:t>are going to get terrible again.</w:t>
+      </w:r>
+    </w:p>
+    <w:p>
+      <w:pPr>
+        <w:pStyle w:val="ListParagraph"/>
+        <w:numPr>
+          <w:ilvl w:val="2"/>
+          <w:numId w:val="56"/>
+        </w:numPr>
+      </w:pPr>
+      <w:r>
+        <w:t>Something must be done to stop the interference.</w:t>
+      </w:r>
+    </w:p>
+    <w:p>
+      <w:pPr>
+        <w:pStyle w:val="ListParagraph"/>
+        <w:numPr>
+          <w:ilvl w:val="1"/>
+          <w:numId w:val="56"/>
+        </w:numPr>
+      </w:pPr>
+      <w:r>
+        <w:t>Change-is-only-an-allusion story is a variant of the story of change.</w:t>
+      </w:r>
+    </w:p>
+    <w:p>
+      <w:pPr>
+        <w:pStyle w:val="ListParagraph"/>
+        <w:numPr>
+          <w:ilvl w:val="2"/>
+          <w:numId w:val="56"/>
+        </w:numPr>
+      </w:pPr>
+      <w:r>
+        <w:t>You thought things were getting worse (or better).</w:t>
+      </w:r>
+    </w:p>
+    <w:p>
+      <w:pPr>
+        <w:pStyle w:val="ListParagraph"/>
+        <w:numPr>
+          <w:ilvl w:val="2"/>
+          <w:numId w:val="56"/>
+        </w:numPr>
+      </w:pPr>
+      <w:r>
+        <w:t>You were wrong.</w:t>
+      </w:r>
+    </w:p>
+    <w:p>
+      <w:pPr>
+        <w:pStyle w:val="ListParagraph"/>
+        <w:numPr>
+          <w:ilvl w:val="2"/>
+          <w:numId w:val="56"/>
+        </w:numPr>
+      </w:pPr>
+      <w:r>
+        <w:t>Here is evidence that things were actually going in the opposite direction.</w:t>
+      </w:r>
+    </w:p>
+    <w:p/>
+    <w:p>
+      <w:r>
+        <w:t>Stories of Power: Helplessness and Control</w:t>
+      </w:r>
+    </w:p>
+    <w:p>
+      <w:pPr>
+        <w:pStyle w:val="ListParagraph"/>
+        <w:numPr>
+          <w:ilvl w:val="0"/>
+          <w:numId w:val="57"/>
+        </w:numPr>
+      </w:pPr>
+      <w:r>
+        <w:t>Links helplessness and control as two sides of power relationships.</w:t>
+      </w:r>
+    </w:p>
+    <w:p>
+      <w:pPr>
+        <w:pStyle w:val="ListParagraph"/>
+        <w:numPr>
+          <w:ilvl w:val="1"/>
+          <w:numId w:val="57"/>
+        </w:numPr>
+      </w:pPr>
+      <w:r>
+        <w:t>Structure</w:t>
+      </w:r>
+    </w:p>
+    <w:p>
+      <w:pPr>
+        <w:pStyle w:val="ListParagraph"/>
+        <w:numPr>
+          <w:ilvl w:val="2"/>
+          <w:numId w:val="57"/>
+        </w:numPr>
+      </w:pPr>
+      <w:r>
+        <w:t>This situation is bad.</w:t>
+      </w:r>
+    </w:p>
+    <w:p>
+      <w:pPr>
+        <w:pStyle w:val="ListParagraph"/>
+        <w:numPr>
+          <w:ilvl w:val="2"/>
+          <w:numId w:val="57"/>
+        </w:numPr>
+      </w:pPr>
+      <w:r>
+        <w:t>We thought the situation was out of our control.</w:t>
+      </w:r>
+    </w:p>
+    <w:p>
+      <w:pPr>
+        <w:pStyle w:val="ListParagraph"/>
+        <w:numPr>
+          <w:ilvl w:val="2"/>
+          <w:numId w:val="57"/>
+        </w:numPr>
+      </w:pPr>
+      <w:r>
+        <w:t>This is how we can control the situation.</w:t>
+      </w:r>
+    </w:p>
+    <w:p>
+      <w:pPr>
+        <w:pStyle w:val="ListParagraph"/>
+        <w:numPr>
+          <w:ilvl w:val="1"/>
+          <w:numId w:val="57"/>
+        </w:numPr>
+      </w:pPr>
+      <w:r>
+        <w:t>Conspiracy stories are a variant of the story of power.</w:t>
+      </w:r>
+    </w:p>
+    <w:p>
+      <w:pPr>
+        <w:pStyle w:val="ListParagraph"/>
+        <w:numPr>
+          <w:ilvl w:val="2"/>
+          <w:numId w:val="57"/>
+        </w:numPr>
+      </w:pPr>
+      <w:r>
+        <w:t>The situation is bad.</w:t>
+      </w:r>
+    </w:p>
+    <w:p>
+      <w:pPr>
+        <w:pStyle w:val="ListParagraph"/>
+        <w:numPr>
+          <w:ilvl w:val="2"/>
+          <w:numId w:val="57"/>
+        </w:numPr>
+      </w:pPr>
+      <w:r>
+        <w:t>We thought the situation was out of our control.</w:t>
+      </w:r>
+    </w:p>
+    <w:p>
+      <w:pPr>
+        <w:pStyle w:val="ListParagraph"/>
+        <w:numPr>
+          <w:ilvl w:val="2"/>
+          <w:numId w:val="57"/>
+        </w:numPr>
+      </w:pPr>
+      <w:r>
+        <w:t>But control was in the hands of a few all along.</w:t>
+      </w:r>
+    </w:p>
+    <w:p>
+      <w:pPr>
+        <w:pStyle w:val="ListParagraph"/>
+        <w:numPr>
+          <w:ilvl w:val="2"/>
+          <w:numId w:val="57"/>
+        </w:numPr>
+      </w:pPr>
+      <w:r>
+        <w:t>We must rise against the few who had control all along.</w:t>
+      </w:r>
+    </w:p>
+    <w:p>
+      <w:pPr>
+        <w:pStyle w:val="ListParagraph"/>
+        <w:numPr>
+          <w:ilvl w:val="1"/>
+          <w:numId w:val="57"/>
+        </w:numPr>
+      </w:pPr>
+      <w:r>
+        <w:t>Blame-the-victim is another variant of the story of power.</w:t>
+      </w:r>
+    </w:p>
+    <w:p>
+      <w:pPr>
+        <w:pStyle w:val="ListParagraph"/>
+        <w:numPr>
+          <w:ilvl w:val="2"/>
+          <w:numId w:val="57"/>
+        </w:numPr>
+      </w:pPr>
+      <w:r>
+        <w:t>The situation is bad.</w:t>
+      </w:r>
+    </w:p>
+    <w:p>
+      <w:pPr>
+        <w:pStyle w:val="ListParagraph"/>
+        <w:numPr>
+          <w:ilvl w:val="2"/>
+          <w:numId w:val="57"/>
+        </w:numPr>
+      </w:pPr>
+      <w:r>
+        <w:t>We thought the situation was out of our control.</w:t>
+      </w:r>
+    </w:p>
+    <w:p>
+      <w:pPr>
+        <w:pStyle w:val="ListParagraph"/>
+        <w:numPr>
+          <w:ilvl w:val="2"/>
+          <w:numId w:val="57"/>
+        </w:numPr>
+      </w:pPr>
+      <w:r>
+        <w:t>But those suffering from the situation actually have control over the situation.</w:t>
+      </w:r>
+    </w:p>
+    <w:p>
+      <w:pPr>
+        <w:pStyle w:val="ListParagraph"/>
+        <w:numPr>
+          <w:ilvl w:val="2"/>
+          <w:numId w:val="57"/>
+        </w:numPr>
+      </w:pPr>
+      <w:r>
+        <w:t>Those suffering from the situation must change their behavior.</w:t>
+      </w:r>
+    </w:p>
+    <w:p>
+      <w:pPr>
+        <w:pStyle w:val="ListParagraph"/>
+        <w:numPr>
+          <w:ilvl w:val="0"/>
+          <w:numId w:val="57"/>
+        </w:numPr>
+      </w:pPr>
+      <w:r>
+        <w:t>Stories of helplessness are often interwoven with stories of decline.</w:t>
+      </w:r>
+    </w:p>
+    <w:p>
+      <w:pPr>
+        <w:pStyle w:val="ListParagraph"/>
+        <w:numPr>
+          <w:ilvl w:val="1"/>
+          <w:numId w:val="57"/>
+        </w:numPr>
+      </w:pPr>
+      <w:r>
+        <w:t>The both foster anxiety and despair.</w:t>
+      </w:r>
+    </w:p>
+    <w:p/>
+    <w:p>
+      <w:r>
+        <w:t>Synecdoche</w:t>
+      </w:r>
+      <w:r>
+        <w:t xml:space="preserve"> (sin-ECK</w:t>
+      </w:r>
+      <w:r>
+        <w:t>-da-key)</w:t>
+      </w:r>
+    </w:p>
+    <w:p>
+      <w:pPr>
+        <w:pStyle w:val="ListParagraph"/>
+        <w:numPr>
+          <w:ilvl w:val="0"/>
+          <w:numId w:val="58"/>
+        </w:numPr>
+      </w:pPr>
+      <w:r>
+        <w:t>Synecdoche is a figure of speech in which a whole is represented by one of its parts.</w:t>
+      </w:r>
+    </w:p>
+    <w:p>
+      <w:pPr>
+        <w:pStyle w:val="ListParagraph"/>
+        <w:numPr>
+          <w:ilvl w:val="1"/>
+          <w:numId w:val="58"/>
+        </w:numPr>
+      </w:pPr>
+      <w:r>
+        <w:t>e.g., “Ten thousand feed moved down Pennsylvania Avenue toward the White House.”</w:t>
+      </w:r>
+    </w:p>
+    <w:p>
+      <w:pPr>
+        <w:pStyle w:val="ListParagraph"/>
+        <w:numPr>
+          <w:ilvl w:val="2"/>
+          <w:numId w:val="58"/>
+        </w:numPr>
+      </w:pPr>
+      <w:r>
+        <w:t>Feet represent people.</w:t>
+      </w:r>
+    </w:p>
+    <w:p>
+      <w:pPr>
+        <w:pStyle w:val="ListParagraph"/>
+        <w:numPr>
+          <w:ilvl w:val="1"/>
+          <w:numId w:val="58"/>
+        </w:numPr>
+      </w:pPr>
+      <w:r>
+        <w:t>Typical cases (i.e., a part) define the entire problem (i.e., the whole).</w:t>
+      </w:r>
+    </w:p>
+    <w:p>
+      <w:pPr>
+        <w:pStyle w:val="ListParagraph"/>
+        <w:numPr>
+          <w:ilvl w:val="1"/>
+          <w:numId w:val="58"/>
+        </w:numPr>
+      </w:pPr>
+      <w:r>
+        <w:t>Horror story is a form of synecdoche.</w:t>
+      </w:r>
+    </w:p>
+    <w:p>
+      <w:pPr>
+        <w:pStyle w:val="ListParagraph"/>
+        <w:numPr>
+          <w:ilvl w:val="2"/>
+          <w:numId w:val="58"/>
+        </w:numPr>
+      </w:pPr>
+      <w:r>
+        <w:t>One egregious incident is used to represent the universe of cases</w:t>
+      </w:r>
+      <w:r>
+        <w:t>.</w:t>
+      </w:r>
+    </w:p>
+    <w:p>
+      <w:pPr>
+        <w:pStyle w:val="ListParagraph"/>
+        <w:numPr>
+          <w:ilvl w:val="2"/>
+          <w:numId w:val="58"/>
+        </w:numPr>
+      </w:pPr>
+      <w:r>
+        <w:t>Often used as arguments against regulation and reform.</w:t>
+      </w:r>
+    </w:p>
+    <w:p>
+      <w:pPr>
+        <w:pStyle w:val="ListParagraph"/>
+        <w:numPr>
+          <w:ilvl w:val="1"/>
+          <w:numId w:val="58"/>
+        </w:numPr>
+      </w:pPr>
+      <w:r>
+        <w:t>Can cause people to suspend their critical thinking.</w:t>
+      </w:r>
+    </w:p>
+    <w:p/>
+    <w:p>
+      <w:r>
+        <w:t>Metaphors</w:t>
+      </w:r>
+    </w:p>
+    <w:p>
+      <w:pPr>
+        <w:pStyle w:val="ListParagraph"/>
+        <w:numPr>
+          <w:ilvl w:val="0"/>
+          <w:numId w:val="58"/>
+        </w:numPr>
+      </w:pPr>
+      <w:r>
+        <w:t>Metaphors draw comparisons between one thing and another.</w:t>
+      </w:r>
+    </w:p>
+    <w:p>
+      <w:pPr>
+        <w:pStyle w:val="ListParagraph"/>
+        <w:numPr>
+          <w:ilvl w:val="1"/>
+          <w:numId w:val="58"/>
+        </w:numPr>
+      </w:pPr>
+      <w:r>
+        <w:t>Usually imply a larger narrative story and prescription for action.</w:t>
+      </w:r>
+    </w:p>
+    <w:p>
+      <w:pPr>
+        <w:pStyle w:val="ListParagraph"/>
+        <w:numPr>
+          <w:ilvl w:val="0"/>
+          <w:numId w:val="58"/>
+        </w:numPr>
+      </w:pPr>
+      <w:r>
+        <w:lastRenderedPageBreak/>
+        <w:t xml:space="preserve">If </w:t>
+      </w:r>
+      <w:proofErr w:type="gramStart"/>
+      <w:r>
+        <w:t>a is</w:t>
+      </w:r>
+      <w:proofErr w:type="gramEnd"/>
+      <w:r>
+        <w:t xml:space="preserve"> like b, then to solve a we must do what was done to solve b.</w:t>
+      </w:r>
+    </w:p>
+    <w:p>
+      <w:pPr>
+        <w:pStyle w:val="ListParagraph"/>
+        <w:numPr>
+          <w:ilvl w:val="1"/>
+          <w:numId w:val="58"/>
+        </w:numPr>
+      </w:pPr>
+      <w:r>
+        <w:t>Plays on the common understanding of fairness which is to treat likes alike.</w:t>
+      </w:r>
+    </w:p>
+    <w:p>
+      <w:pPr>
+        <w:pStyle w:val="ListParagraph"/>
+        <w:numPr>
+          <w:ilvl w:val="0"/>
+          <w:numId w:val="58"/>
+        </w:numPr>
+      </w:pPr>
+      <w:r>
+        <w:t>Organism metaphor often has implication of leaving things alone.</w:t>
+      </w:r>
+    </w:p>
+    <w:p>
+      <w:pPr>
+        <w:pStyle w:val="ListParagraph"/>
+        <w:numPr>
+          <w:ilvl w:val="1"/>
+          <w:numId w:val="58"/>
+        </w:numPr>
+      </w:pPr>
+      <w:r>
+        <w:t>The whole is more important than the sum of its parts.</w:t>
+      </w:r>
+    </w:p>
+    <w:p>
+      <w:pPr>
+        <w:pStyle w:val="ListParagraph"/>
+        <w:numPr>
+          <w:ilvl w:val="1"/>
+          <w:numId w:val="58"/>
+        </w:numPr>
+      </w:pPr>
+      <w:r>
+        <w:t>It’s natural and the way it’s supposed to be.</w:t>
+      </w:r>
+    </w:p>
+    <w:p>
+      <w:pPr>
+        <w:pStyle w:val="ListParagraph"/>
+        <w:numPr>
+          <w:ilvl w:val="1"/>
+          <w:numId w:val="58"/>
+        </w:numPr>
+      </w:pPr>
+      <w:proofErr w:type="gramStart"/>
+      <w:r>
+        <w:t>Natural laws of social behavior is</w:t>
+      </w:r>
+      <w:proofErr w:type="gramEnd"/>
+      <w:r>
+        <w:t xml:space="preserve"> a variant of organism metaphor.</w:t>
+      </w:r>
+    </w:p>
+    <w:p>
+      <w:pPr>
+        <w:pStyle w:val="ListParagraph"/>
+        <w:numPr>
+          <w:ilvl w:val="2"/>
+          <w:numId w:val="58"/>
+        </w:numPr>
+      </w:pPr>
+      <w:r>
+        <w:t>Futility thesis stories argue that it</w:t>
+      </w:r>
+      <w:r>
+        <w:t>’</w:t>
+      </w:r>
+      <w:r>
+        <w:t>s futile to attempt social improvement.</w:t>
+      </w:r>
+    </w:p>
+    <w:p>
+      <w:pPr>
+        <w:pStyle w:val="ListParagraph"/>
+        <w:numPr>
+          <w:ilvl w:val="3"/>
+          <w:numId w:val="58"/>
+        </w:numPr>
+      </w:pPr>
+      <w:r>
+        <w:t>Social welfare programs perpetuate the problem they’re meant to solve (i.e., helps incentives neediness).</w:t>
+      </w:r>
+    </w:p>
+    <w:p>
+      <w:pPr>
+        <w:pStyle w:val="ListParagraph"/>
+        <w:numPr>
+          <w:ilvl w:val="0"/>
+          <w:numId w:val="58"/>
+        </w:numPr>
+      </w:pPr>
+      <w:r>
+        <w:t>Machines and mechanical devices metaphors.</w:t>
+      </w:r>
+    </w:p>
+    <w:p>
+      <w:pPr>
+        <w:pStyle w:val="ListParagraph"/>
+        <w:numPr>
+          <w:ilvl w:val="1"/>
+          <w:numId w:val="58"/>
+        </w:numPr>
+      </w:pPr>
+      <w:r>
+        <w:t>Metaphor of balance implies a story about decline.</w:t>
+      </w:r>
+    </w:p>
+    <w:p>
+      <w:pPr>
+        <w:pStyle w:val="ListParagraph"/>
+        <w:numPr>
+          <w:ilvl w:val="2"/>
+          <w:numId w:val="58"/>
+        </w:numPr>
+      </w:pPr>
+      <w:r>
+        <w:t>Decline from balance.</w:t>
+      </w:r>
+    </w:p>
+    <w:p>
+      <w:pPr>
+        <w:pStyle w:val="ListParagraph"/>
+        <w:numPr>
+          <w:ilvl w:val="2"/>
+          <w:numId w:val="58"/>
+        </w:numPr>
+      </w:pPr>
+      <w:r>
+        <w:t>Must add or subtract something to return to balance.</w:t>
+      </w:r>
+    </w:p>
+    <w:p>
+      <w:pPr>
+        <w:pStyle w:val="ListParagraph"/>
+        <w:numPr>
+          <w:ilvl w:val="1"/>
+          <w:numId w:val="58"/>
+        </w:numPr>
+      </w:pPr>
+      <w:r>
+        <w:t xml:space="preserve">Metaphor of wedges and inclines implies a story about future decline. </w:t>
+      </w:r>
+    </w:p>
+    <w:p>
+      <w:pPr>
+        <w:pStyle w:val="ListParagraph"/>
+        <w:numPr>
+          <w:ilvl w:val="2"/>
+          <w:numId w:val="58"/>
+        </w:numPr>
+      </w:pPr>
+      <w:r>
+        <w:t>Small beginnings having enormous leverage.</w:t>
+      </w:r>
+    </w:p>
+    <w:p>
+      <w:pPr>
+        <w:pStyle w:val="ListParagraph"/>
+        <w:numPr>
+          <w:ilvl w:val="2"/>
+          <w:numId w:val="58"/>
+        </w:numPr>
+      </w:pPr>
+      <w:r>
+        <w:t>Slippery slope policy arguments.</w:t>
+      </w:r>
+    </w:p>
+    <w:p>
+      <w:pPr>
+        <w:pStyle w:val="ListParagraph"/>
+        <w:numPr>
+          <w:ilvl w:val="3"/>
+          <w:numId w:val="58"/>
+        </w:numPr>
+      </w:pPr>
+      <w:r>
+        <w:t>A phenomenon is not in itself bad or dangerous.</w:t>
+      </w:r>
+    </w:p>
+    <w:p>
+      <w:pPr>
+        <w:pStyle w:val="ListParagraph"/>
+        <w:numPr>
+          <w:ilvl w:val="3"/>
+          <w:numId w:val="58"/>
+        </w:numPr>
+      </w:pPr>
+      <w:r>
+        <w:t>Permitting the phenomenon will inevitably lead to other cases that are bad or dangerous.</w:t>
+      </w:r>
+    </w:p>
+    <w:p>
+      <w:pPr>
+        <w:pStyle w:val="ListParagraph"/>
+        <w:numPr>
+          <w:ilvl w:val="2"/>
+          <w:numId w:val="58"/>
+        </w:numPr>
+      </w:pPr>
+      <w:r>
+        <w:t>Changes of scale</w:t>
+      </w:r>
+    </w:p>
+    <w:p>
+      <w:pPr>
+        <w:pStyle w:val="ListParagraph"/>
+        <w:numPr>
+          <w:ilvl w:val="0"/>
+          <w:numId w:val="58"/>
+        </w:numPr>
+      </w:pPr>
+      <w:r>
+        <w:t>Containers (i.e., fixed space) metaphors.</w:t>
+      </w:r>
+    </w:p>
+    <w:p>
+      <w:pPr>
+        <w:pStyle w:val="ListParagraph"/>
+        <w:numPr>
+          <w:ilvl w:val="0"/>
+          <w:numId w:val="58"/>
+        </w:numPr>
+      </w:pPr>
+      <w:r>
+        <w:t>Disease (particularly contagious disease) metaphors.</w:t>
+      </w:r>
+    </w:p>
+    <w:p>
+      <w:pPr>
+        <w:pStyle w:val="ListParagraph"/>
+        <w:numPr>
+          <w:ilvl w:val="0"/>
+          <w:numId w:val="58"/>
+        </w:numPr>
+      </w:pPr>
+      <w:r>
+        <w:t>War metaphors.</w:t>
+      </w:r>
+    </w:p>
+    <w:p>
+      <w:pPr>
+        <w:pStyle w:val="ListParagraph"/>
+        <w:numPr>
+          <w:ilvl w:val="0"/>
+          <w:numId w:val="58"/>
+        </w:numPr>
+      </w:pPr>
+      <w:r>
+        <w:t>Names and labels lend legitimacy to policy position.</w:t>
+      </w:r>
+    </w:p>
+    <w:p>
+      <w:pPr>
+        <w:pStyle w:val="ListParagraph"/>
+        <w:numPr>
+          <w:ilvl w:val="1"/>
+          <w:numId w:val="58"/>
+        </w:numPr>
+      </w:pPr>
+      <w:r>
+        <w:t>Spending to aid business can be labeled as stimulus, giveaways, or bailout.</w:t>
+      </w:r>
+    </w:p>
+    <w:p>
+      <w:pPr>
+        <w:pStyle w:val="ListParagraph"/>
+        <w:numPr>
+          <w:ilvl w:val="0"/>
+          <w:numId w:val="58"/>
+        </w:numPr>
+      </w:pPr>
+      <w:r>
+        <w:t>Symbolic devices are persuasive because they are emotionally compelling</w:t>
+      </w:r>
+    </w:p>
+    <w:p>
+      <w:pPr>
+        <w:pStyle w:val="ListParagraph"/>
+        <w:numPr>
+          <w:ilvl w:val="1"/>
+          <w:numId w:val="58"/>
+        </w:numPr>
+      </w:pPr>
+      <w:r>
+        <w:t>Normative leaps slip past our rational thought processes.</w:t>
+      </w:r>
+    </w:p>
+    <w:p>
+      <w:pPr>
+        <w:pStyle w:val="ListParagraph"/>
+        <w:numPr>
+          <w:ilvl w:val="1"/>
+          <w:numId w:val="58"/>
+        </w:numPr>
+      </w:pPr>
+      <w:r>
+        <w:t>They make it harder to recognized and question underlying factual assumptions.</w:t>
+      </w:r>
+    </w:p>
+    <w:p>
+      <w:pPr>
+        <w:pStyle w:val="ListParagraph"/>
+        <w:numPr>
+          <w:ilvl w:val="0"/>
+          <w:numId w:val="58"/>
+        </w:numPr>
+      </w:pPr>
+      <w:r>
+        <w:t>Recognizing symbols</w:t>
+      </w:r>
+    </w:p>
+    <w:p>
+      <w:pPr>
+        <w:pStyle w:val="ListParagraph"/>
+        <w:numPr>
+          <w:ilvl w:val="1"/>
+          <w:numId w:val="58"/>
+        </w:numPr>
+      </w:pPr>
+      <w:r>
+        <w:t>What is the underlying narrative?</w:t>
+      </w:r>
+    </w:p>
+    <w:p>
+      <w:pPr>
+        <w:pStyle w:val="ListParagraph"/>
+        <w:numPr>
+          <w:ilvl w:val="1"/>
+          <w:numId w:val="58"/>
+        </w:numPr>
+      </w:pPr>
+      <w:r>
+        <w:t>Does the underlying narrative make sense?</w:t>
+      </w:r>
+    </w:p>
+    <w:p>
+      <w:pPr>
+        <w:pStyle w:val="ListParagraph"/>
+        <w:numPr>
+          <w:ilvl w:val="1"/>
+          <w:numId w:val="58"/>
+        </w:numPr>
+      </w:pPr>
+      <w:r>
+        <w:t>Does the metaphor bias the kind of information being presented?</w:t>
+      </w:r>
+    </w:p>
+    <w:p>
+      <w:pPr>
+        <w:pStyle w:val="ListParagraph"/>
+        <w:numPr>
+          <w:ilvl w:val="1"/>
+          <w:numId w:val="58"/>
+        </w:numPr>
+      </w:pPr>
+      <w:r>
+        <w:t>Are there other metaphors that might also describe the policy conflict?</w:t>
+      </w:r>
+    </w:p>
+    <w:p>
+      <w:pPr>
+        <w:pStyle w:val="ListParagraph"/>
+        <w:numPr>
+          <w:ilvl w:val="1"/>
+          <w:numId w:val="58"/>
+        </w:numPr>
+      </w:pPr>
+      <w:r>
+        <w:t>What resolutions to the policy conflict would other metaphors suggest?</w:t>
+      </w:r>
+    </w:p>
+    <w:p/>
+    <w:p>
+      <w:r>
+        <w:t>Ambiguity</w:t>
+      </w:r>
+    </w:p>
+    <w:p>
+      <w:pPr>
+        <w:pStyle w:val="ListParagraph"/>
+        <w:numPr>
+          <w:ilvl w:val="0"/>
+          <w:numId w:val="59"/>
+        </w:numPr>
+      </w:pPr>
+      <w:r>
+        <w:t>Symbols are ambiguous</w:t>
+      </w:r>
+      <w:r>
+        <w:t>; they can take on various meanings simultaneously.</w:t>
+      </w:r>
+    </w:p>
+    <w:p>
+      <w:pPr>
+        <w:pStyle w:val="ListParagraph"/>
+        <w:numPr>
+          <w:ilvl w:val="0"/>
+          <w:numId w:val="59"/>
+        </w:numPr>
+      </w:pPr>
+      <w:r>
+        <w:t>Ambiguity is central to political strategy.</w:t>
+      </w:r>
+    </w:p>
+    <w:p>
+      <w:pPr>
+        <w:pStyle w:val="ListParagraph"/>
+        <w:numPr>
+          <w:ilvl w:val="1"/>
+          <w:numId w:val="59"/>
+        </w:numPr>
+      </w:pPr>
+      <w:r>
+        <w:t>Politics is more like art than science.</w:t>
+      </w:r>
+    </w:p>
+    <w:p>
+      <w:pPr>
+        <w:pStyle w:val="ListParagraph"/>
+        <w:numPr>
+          <w:ilvl w:val="1"/>
+          <w:numId w:val="59"/>
+        </w:numPr>
+      </w:pPr>
+      <w:r>
+        <w:t>Policy analysis must consider this ambiguity.</w:t>
+      </w:r>
+    </w:p>
+    <w:p>
+      <w:pPr>
+        <w:pStyle w:val="ListParagraph"/>
+        <w:numPr>
+          <w:ilvl w:val="0"/>
+          <w:numId w:val="59"/>
+        </w:numPr>
+      </w:pPr>
+      <w:r>
+        <w:t>Ambiguity enables collective results and purposes through cooperation and compromise.</w:t>
+      </w:r>
+    </w:p>
+    <w:p>
+      <w:pPr>
+        <w:pStyle w:val="ListParagraph"/>
+        <w:numPr>
+          <w:ilvl w:val="1"/>
+          <w:numId w:val="59"/>
+        </w:numPr>
+      </w:pPr>
+      <w:r>
+        <w:t>Enables people who want different policies to unite.</w:t>
+      </w:r>
+    </w:p>
+    <w:p>
+      <w:pPr>
+        <w:pStyle w:val="ListParagraph"/>
+        <w:numPr>
+          <w:ilvl w:val="1"/>
+          <w:numId w:val="59"/>
+        </w:numPr>
+      </w:pPr>
+      <w:r>
+        <w:t>Masks internal conflicts.</w:t>
+      </w:r>
+    </w:p>
+    <w:p>
+      <w:pPr>
+        <w:pStyle w:val="ListParagraph"/>
+        <w:numPr>
+          <w:ilvl w:val="1"/>
+          <w:numId w:val="59"/>
+        </w:numPr>
+      </w:pPr>
+      <w:r>
+        <w:t>Can unite groups that would benefit from the same policy for different reasons.</w:t>
+      </w:r>
+    </w:p>
+    <w:p>
+      <w:pPr>
+        <w:pStyle w:val="ListParagraph"/>
+        <w:numPr>
+          <w:ilvl w:val="0"/>
+          <w:numId w:val="59"/>
+        </w:numPr>
+      </w:pPr>
+      <w:r>
+        <w:lastRenderedPageBreak/>
+        <w:t>Ambiguity enables policymakers to pass legislation with ambiguous provisions to appear to be doing something to address a problem.</w:t>
+      </w:r>
+    </w:p>
+    <w:p>
+      <w:pPr>
+        <w:pStyle w:val="ListParagraph"/>
+        <w:numPr>
+          <w:ilvl w:val="1"/>
+          <w:numId w:val="59"/>
+        </w:numPr>
+      </w:pPr>
+      <w:r>
+        <w:t xml:space="preserve">Specificity is added through interpretation by administrative agencies </w:t>
+      </w:r>
+      <w:proofErr w:type="gramStart"/>
+      <w:r>
+        <w:t>who</w:t>
+      </w:r>
+      <w:proofErr w:type="gramEnd"/>
+      <w:r>
+        <w:t xml:space="preserve"> can be influenced by interest groups.</w:t>
+      </w:r>
+    </w:p>
+    <w:p>
+      <w:pPr>
+        <w:pStyle w:val="ListParagraph"/>
+        <w:numPr>
+          <w:ilvl w:val="1"/>
+          <w:numId w:val="59"/>
+        </w:numPr>
+      </w:pPr>
+      <w:r>
+        <w:t>Moves decisions into arenas where strong special interests dominate.</w:t>
+      </w:r>
+    </w:p>
+    <w:p>
+      <w:pPr>
+        <w:pStyle w:val="ListParagraph"/>
+        <w:numPr>
+          <w:ilvl w:val="0"/>
+          <w:numId w:val="59"/>
+        </w:numPr>
+      </w:pPr>
+      <w:r>
+        <w:t>Can give rhetoric to one side ad decision to the other.</w:t>
+      </w:r>
+    </w:p>
+    <w:p>
+      <w:pPr>
+        <w:pStyle w:val="ListParagraph"/>
+        <w:numPr>
+          <w:ilvl w:val="1"/>
+          <w:numId w:val="59"/>
+        </w:numPr>
+      </w:pPr>
+      <w:r>
+        <w:t>e.g., safe enough to market, but unsafe enough to require warning labels</w:t>
+      </w:r>
+    </w:p>
+    <w:p>
+      <w:pPr>
+        <w:pStyle w:val="ListParagraph"/>
+        <w:numPr>
+          <w:ilvl w:val="0"/>
+          <w:numId w:val="59"/>
+        </w:numPr>
+      </w:pPr>
+      <w:r>
+        <w:t>Allows opponents to claim victory from the same resolution.</w:t>
+      </w:r>
+    </w:p>
+    <w:p>
+      <w:pPr>
+        <w:sectPr>
+          <w:headerReference w:type="default" r:id="rId15"/>
+          <w:pgSz w:w="12240" w:h="15840"/>
+          <w:pgMar w:top="1440" w:right="1440" w:bottom="1440" w:left="1440" w:header="720" w:footer="720" w:gutter="0"/>
+          <w:pgNumType w:start="1"/>
+          <w:cols w:space="720"/>
+          <w:docGrid w:linePitch="360"/>
+        </w:sectPr>
+      </w:pPr>
+    </w:p>
+    <w:p>
+      <w:pPr>
+        <w:rPr>
+          <w:u w:val="single"/>
+        </w:rPr>
+      </w:pPr>
+      <w:r>
+        <w:rPr>
+          <w:u w:val="single"/>
+        </w:rPr>
+        <w:lastRenderedPageBreak/>
+        <w:t>Preview Questions</w:t>
+      </w:r>
+    </w:p>
+    <w:p>
+      <w:pPr>
+        <w:pStyle w:val="ListParagraph"/>
+        <w:numPr>
+          <w:ilvl w:val="0"/>
+          <w:numId w:val="60"/>
+        </w:numPr>
+      </w:pPr>
+      <w:bookmarkStart w:id="7" w:name="_GoBack"/>
+      <w:bookmarkEnd w:id="7"/>
+    </w:p>
     <w:sectPr>
-      <w:headerReference w:type="default" r:id="rId14"/>
+      <w:headerReference w:type="default" r:id="rId16"/>
       <w:pgSz w:w="12240" w:h="15840"/>
       <w:pgMar w:top="1440" w:right="1440" w:bottom="1440" w:left="1440" w:header="720" w:footer="720" w:gutter="0"/>
       <w:pgNumType w:start="1"/>
@@ -8281,7 +9923,7 @@
         <w:b/>
         <w:noProof/>
       </w:rPr>
-      <w:t>1</w:t>
+      <w:t>4</w:t>
     </w:r>
     <w:r>
       <w:rPr>
@@ -8316,6 +9958,204 @@
         <w:noProof/>
       </w:rPr>
       <w:t>4</w:t>
+    </w:r>
+    <w:r>
+      <w:rPr>
+        <w:b/>
+      </w:rPr>
+      <w:fldChar w:fldCharType="end"/>
+    </w:r>
+  </w:p>
+  <w:p>
+    <w:pPr>
+      <w:pStyle w:val="Header"/>
+    </w:pPr>
+  </w:p>
+</w:hdr>
+</file>
+
+<file path=word/header8.xml><?xml version="1.0" encoding="utf-8"?>
+<w:hdr xmlns:wpc="http://schemas.microsoft.com/office/word/2010/wordprocessingCanvas" xmlns:mc="http://schemas.openxmlformats.org/markup-compatibility/2006" xmlns:o="urn:schemas-microsoft-com:office:office" xmlns:r="http://schemas.openxmlformats.org/officeDocument/2006/relationships" xmlns:m="http://schemas.openxmlformats.org/officeDocument/2006/math" xmlns:v="urn:schemas-microsoft-com:vml" xmlns:wp14="http://schemas.microsoft.com/office/word/2010/wordprocessingDrawing" xmlns:wp="http://schemas.openxmlformats.org/drawingml/2006/wordprocessingDrawing" xmlns:w10="urn:schemas-microsoft-com:office:word" xmlns:w="http://schemas.openxmlformats.org/wordprocessingml/2006/main" xmlns:w14="http://schemas.microsoft.com/office/word/2010/wordml" xmlns:wpg="http://schemas.microsoft.com/office/word/2010/wordprocessingGroup" xmlns:wpi="http://schemas.microsoft.com/office/word/2010/wordprocessingInk" xmlns:wne="http://schemas.microsoft.com/office/word/2006/wordml" xmlns:wps="http://schemas.microsoft.com/office/word/2010/wordprocessingShape" mc:Ignorable="w14 wp14">
+  <w:p>
+    <w:pPr>
+      <w:pStyle w:val="Header"/>
+    </w:pPr>
+    <w:r>
+      <w:t xml:space="preserve">Stone, D. (2011). Policy paradox: The art of political decision making. 3rd edition. New York: W.W. Norton &amp; Company. </w:t>
+    </w:r>
+  </w:p>
+  <w:p>
+    <w:pPr>
+      <w:pStyle w:val="Header"/>
+    </w:pPr>
+  </w:p>
+  <w:p>
+    <w:pPr>
+      <w:pStyle w:val="Header"/>
+      <w:rPr>
+        <w:b/>
+      </w:rPr>
+    </w:pPr>
+    <w:r>
+      <w:t xml:space="preserve">Chapter 7 Symbols | Page </w:t>
+    </w:r>
+    <w:r>
+      <w:rPr>
+        <w:b/>
+      </w:rPr>
+      <w:fldChar w:fldCharType="begin"/>
+    </w:r>
+    <w:r>
+      <w:rPr>
+        <w:b/>
+      </w:rPr>
+      <w:instrText xml:space="preserve"> PAGE  \* Arabic  \* MERGEFORMAT </w:instrText>
+    </w:r>
+    <w:r>
+      <w:rPr>
+        <w:b/>
+      </w:rPr>
+      <w:fldChar w:fldCharType="separate"/>
+    </w:r>
+    <w:r>
+      <w:rPr>
+        <w:b/>
+        <w:noProof/>
+      </w:rPr>
+      <w:t>4</w:t>
+    </w:r>
+    <w:r>
+      <w:rPr>
+        <w:b/>
+      </w:rPr>
+      <w:fldChar w:fldCharType="end"/>
+    </w:r>
+    <w:r>
+      <w:t xml:space="preserve"> of </w:t>
+    </w:r>
+    <w:r>
+      <w:rPr>
+        <w:b/>
+      </w:rPr>
+      <w:fldChar w:fldCharType="begin"/>
+    </w:r>
+    <w:r>
+      <w:rPr>
+        <w:b/>
+      </w:rPr>
+      <w:instrText xml:space="preserve"> SECTIONPAGES   \* MERGEFORMAT </w:instrText>
+    </w:r>
+    <w:r>
+      <w:rPr>
+        <w:b/>
+      </w:rPr>
+      <w:fldChar w:fldCharType="separate"/>
+    </w:r>
+    <w:r>
+      <w:rPr>
+        <w:b/>
+        <w:noProof/>
+      </w:rPr>
+      <w:t>4</w:t>
+    </w:r>
+    <w:r>
+      <w:rPr>
+        <w:b/>
+      </w:rPr>
+      <w:fldChar w:fldCharType="end"/>
+    </w:r>
+  </w:p>
+  <w:p>
+    <w:pPr>
+      <w:pStyle w:val="Header"/>
+    </w:pPr>
+  </w:p>
+</w:hdr>
+</file>
+
+<file path=word/header9.xml><?xml version="1.0" encoding="utf-8"?>
+<w:hdr xmlns:wpc="http://schemas.microsoft.com/office/word/2010/wordprocessingCanvas" xmlns:mc="http://schemas.openxmlformats.org/markup-compatibility/2006" xmlns:o="urn:schemas-microsoft-com:office:office" xmlns:r="http://schemas.openxmlformats.org/officeDocument/2006/relationships" xmlns:m="http://schemas.openxmlformats.org/officeDocument/2006/math" xmlns:v="urn:schemas-microsoft-com:vml" xmlns:wp14="http://schemas.microsoft.com/office/word/2010/wordprocessingDrawing" xmlns:wp="http://schemas.openxmlformats.org/drawingml/2006/wordprocessingDrawing" xmlns:w10="urn:schemas-microsoft-com:office:word" xmlns:w="http://schemas.openxmlformats.org/wordprocessingml/2006/main" xmlns:w14="http://schemas.microsoft.com/office/word/2010/wordml" xmlns:wpg="http://schemas.microsoft.com/office/word/2010/wordprocessingGroup" xmlns:wpi="http://schemas.microsoft.com/office/word/2010/wordprocessingInk" xmlns:wne="http://schemas.microsoft.com/office/word/2006/wordml" xmlns:wps="http://schemas.microsoft.com/office/word/2010/wordprocessingShape" mc:Ignorable="w14 wp14">
+  <w:p>
+    <w:pPr>
+      <w:pStyle w:val="Header"/>
+    </w:pPr>
+    <w:r>
+      <w:t xml:space="preserve">Stone, D. (2011). Policy paradox: The art of political decision making. 3rd edition. New York: W.W. Norton &amp; Company. </w:t>
+    </w:r>
+  </w:p>
+  <w:p>
+    <w:pPr>
+      <w:pStyle w:val="Header"/>
+    </w:pPr>
+  </w:p>
+  <w:p>
+    <w:pPr>
+      <w:pStyle w:val="Header"/>
+      <w:rPr>
+        <w:b/>
+      </w:rPr>
+    </w:pPr>
+    <w:r>
+      <w:t xml:space="preserve">Chapter 8 Numbers | Page </w:t>
+    </w:r>
+    <w:r>
+      <w:rPr>
+        <w:b/>
+      </w:rPr>
+      <w:fldChar w:fldCharType="begin"/>
+    </w:r>
+    <w:r>
+      <w:rPr>
+        <w:b/>
+      </w:rPr>
+      <w:instrText xml:space="preserve"> PAGE  \* Arabic  \* MERGEFORMAT </w:instrText>
+    </w:r>
+    <w:r>
+      <w:rPr>
+        <w:b/>
+      </w:rPr>
+      <w:fldChar w:fldCharType="separate"/>
+    </w:r>
+    <w:r>
+      <w:rPr>
+        <w:b/>
+        <w:noProof/>
+      </w:rPr>
+      <w:t>1</w:t>
+    </w:r>
+    <w:r>
+      <w:rPr>
+        <w:b/>
+      </w:rPr>
+      <w:fldChar w:fldCharType="end"/>
+    </w:r>
+    <w:r>
+      <w:t xml:space="preserve"> of </w:t>
+    </w:r>
+    <w:r>
+      <w:rPr>
+        <w:b/>
+      </w:rPr>
+      <w:fldChar w:fldCharType="begin"/>
+    </w:r>
+    <w:r>
+      <w:rPr>
+        <w:b/>
+      </w:rPr>
+      <w:instrText xml:space="preserve"> SECTIONPAGES   \* MERGEFORMAT </w:instrText>
+    </w:r>
+    <w:r>
+      <w:rPr>
+        <w:b/>
+      </w:rPr>
+      <w:fldChar w:fldCharType="separate"/>
+    </w:r>
+    <w:r>
+      <w:rPr>
+        <w:b/>
+        <w:noProof/>
+      </w:rPr>
+      <w:t>1</w:t>
     </w:r>
     <w:r>
       <w:rPr>
@@ -9470,6 +11310,92 @@
     </w:lvl>
   </w:abstractNum>
   <w:abstractNum w:abstractNumId="11">
+    <w:nsid w:val="218A5D17"/>
+    <w:multiLevelType w:val="hybridMultilevel"/>
+    <w:tmpl w:val="041ACBF8"/>
+    <w:lvl w:ilvl="0" w:tplc="0409000F">
+      <w:start w:val="1"/>
+      <w:numFmt w:val="decimal"/>
+      <w:lvlText w:val="%1."/>
+      <w:lvlJc w:val="left"/>
+      <w:pPr>
+        <w:ind w:left="720" w:hanging="360"/>
+      </w:pPr>
+    </w:lvl>
+    <w:lvl w:ilvl="1" w:tplc="04090019" w:tentative="1">
+      <w:start w:val="1"/>
+      <w:numFmt w:val="lowerLetter"/>
+      <w:lvlText w:val="%2."/>
+      <w:lvlJc w:val="left"/>
+      <w:pPr>
+        <w:ind w:left="1440" w:hanging="360"/>
+      </w:pPr>
+    </w:lvl>
+    <w:lvl w:ilvl="2" w:tplc="0409001B" w:tentative="1">
+      <w:start w:val="1"/>
+      <w:numFmt w:val="lowerRoman"/>
+      <w:lvlText w:val="%3."/>
+      <w:lvlJc w:val="right"/>
+      <w:pPr>
+        <w:ind w:left="2160" w:hanging="180"/>
+      </w:pPr>
+    </w:lvl>
+    <w:lvl w:ilvl="3" w:tplc="0409000F" w:tentative="1">
+      <w:start w:val="1"/>
+      <w:numFmt w:val="decimal"/>
+      <w:lvlText w:val="%4."/>
+      <w:lvlJc w:val="left"/>
+      <w:pPr>
+        <w:ind w:left="2880" w:hanging="360"/>
+      </w:pPr>
+    </w:lvl>
+    <w:lvl w:ilvl="4" w:tplc="04090019" w:tentative="1">
+      <w:start w:val="1"/>
+      <w:numFmt w:val="lowerLetter"/>
+      <w:lvlText w:val="%5."/>
+      <w:lvlJc w:val="left"/>
+      <w:pPr>
+        <w:ind w:left="3600" w:hanging="360"/>
+      </w:pPr>
+    </w:lvl>
+    <w:lvl w:ilvl="5" w:tplc="0409001B" w:tentative="1">
+      <w:start w:val="1"/>
+      <w:numFmt w:val="lowerRoman"/>
+      <w:lvlText w:val="%6."/>
+      <w:lvlJc w:val="right"/>
+      <w:pPr>
+        <w:ind w:left="4320" w:hanging="180"/>
+      </w:pPr>
+    </w:lvl>
+    <w:lvl w:ilvl="6" w:tplc="0409000F" w:tentative="1">
+      <w:start w:val="1"/>
+      <w:numFmt w:val="decimal"/>
+      <w:lvlText w:val="%7."/>
+      <w:lvlJc w:val="left"/>
+      <w:pPr>
+        <w:ind w:left="5040" w:hanging="360"/>
+      </w:pPr>
+    </w:lvl>
+    <w:lvl w:ilvl="7" w:tplc="04090019" w:tentative="1">
+      <w:start w:val="1"/>
+      <w:numFmt w:val="lowerLetter"/>
+      <w:lvlText w:val="%8."/>
+      <w:lvlJc w:val="left"/>
+      <w:pPr>
+        <w:ind w:left="5760" w:hanging="360"/>
+      </w:pPr>
+    </w:lvl>
+    <w:lvl w:ilvl="8" w:tplc="0409001B" w:tentative="1">
+      <w:start w:val="1"/>
+      <w:numFmt w:val="lowerRoman"/>
+      <w:lvlText w:val="%9."/>
+      <w:lvlJc w:val="right"/>
+      <w:pPr>
+        <w:ind w:left="6480" w:hanging="180"/>
+      </w:pPr>
+    </w:lvl>
+  </w:abstractNum>
+  <w:abstractNum w:abstractNumId="12">
     <w:nsid w:val="267758F1"/>
     <w:multiLevelType w:val="hybridMultilevel"/>
     <w:tmpl w:val="DF6E1D08"/>
@@ -9555,7 +11481,7 @@
       </w:pPr>
     </w:lvl>
   </w:abstractNum>
-  <w:abstractNum w:abstractNumId="12">
+  <w:abstractNum w:abstractNumId="13">
     <w:nsid w:val="27E0097B"/>
     <w:multiLevelType w:val="hybridMultilevel"/>
     <w:tmpl w:val="68261428"/>
@@ -9668,7 +11594,7 @@
       </w:rPr>
     </w:lvl>
   </w:abstractNum>
-  <w:abstractNum w:abstractNumId="13">
+  <w:abstractNum w:abstractNumId="14">
     <w:nsid w:val="2B17548D"/>
     <w:multiLevelType w:val="hybridMultilevel"/>
     <w:tmpl w:val="D0C6D23E"/>
@@ -9781,7 +11707,7 @@
       </w:rPr>
     </w:lvl>
   </w:abstractNum>
-  <w:abstractNum w:abstractNumId="14">
+  <w:abstractNum w:abstractNumId="15">
     <w:nsid w:val="2E5A7D42"/>
     <w:multiLevelType w:val="hybridMultilevel"/>
     <w:tmpl w:val="53520716"/>
@@ -9894,7 +11820,7 @@
       </w:rPr>
     </w:lvl>
   </w:abstractNum>
-  <w:abstractNum w:abstractNumId="15">
+  <w:abstractNum w:abstractNumId="16">
     <w:nsid w:val="311705EF"/>
     <w:multiLevelType w:val="hybridMultilevel"/>
     <w:tmpl w:val="A65CC7C4"/>
@@ -10007,7 +11933,120 @@
       </w:rPr>
     </w:lvl>
   </w:abstractNum>
-  <w:abstractNum w:abstractNumId="16">
+  <w:abstractNum w:abstractNumId="17">
+    <w:nsid w:val="33B60121"/>
+    <w:multiLevelType w:val="hybridMultilevel"/>
+    <w:tmpl w:val="1084F5CC"/>
+    <w:lvl w:ilvl="0" w:tplc="04090001">
+      <w:start w:val="1"/>
+      <w:numFmt w:val="bullet"/>
+      <w:lvlText w:val=""/>
+      <w:lvlJc w:val="left"/>
+      <w:pPr>
+        <w:ind w:left="720" w:hanging="360"/>
+      </w:pPr>
+      <w:rPr>
+        <w:rFonts w:ascii="Symbol" w:hAnsi="Symbol" w:hint="default"/>
+      </w:rPr>
+    </w:lvl>
+    <w:lvl w:ilvl="1" w:tplc="04090003">
+      <w:start w:val="1"/>
+      <w:numFmt w:val="bullet"/>
+      <w:lvlText w:val="o"/>
+      <w:lvlJc w:val="left"/>
+      <w:pPr>
+        <w:ind w:left="1440" w:hanging="360"/>
+      </w:pPr>
+      <w:rPr>
+        <w:rFonts w:ascii="Courier New" w:hAnsi="Courier New" w:cs="Courier New" w:hint="default"/>
+      </w:rPr>
+    </w:lvl>
+    <w:lvl w:ilvl="2" w:tplc="04090005">
+      <w:start w:val="1"/>
+      <w:numFmt w:val="bullet"/>
+      <w:lvlText w:val=""/>
+      <w:lvlJc w:val="left"/>
+      <w:pPr>
+        <w:ind w:left="2160" w:hanging="360"/>
+      </w:pPr>
+      <w:rPr>
+        <w:rFonts w:ascii="Wingdings" w:hAnsi="Wingdings" w:hint="default"/>
+      </w:rPr>
+    </w:lvl>
+    <w:lvl w:ilvl="3" w:tplc="04090001" w:tentative="1">
+      <w:start w:val="1"/>
+      <w:numFmt w:val="bullet"/>
+      <w:lvlText w:val=""/>
+      <w:lvlJc w:val="left"/>
+      <w:pPr>
+        <w:ind w:left="2880" w:hanging="360"/>
+      </w:pPr>
+      <w:rPr>
+        <w:rFonts w:ascii="Symbol" w:hAnsi="Symbol" w:hint="default"/>
+      </w:rPr>
+    </w:lvl>
+    <w:lvl w:ilvl="4" w:tplc="04090003" w:tentative="1">
+      <w:start w:val="1"/>
+      <w:numFmt w:val="bullet"/>
+      <w:lvlText w:val="o"/>
+      <w:lvlJc w:val="left"/>
+      <w:pPr>
+        <w:ind w:left="3600" w:hanging="360"/>
+      </w:pPr>
+      <w:rPr>
+        <w:rFonts w:ascii="Courier New" w:hAnsi="Courier New" w:cs="Courier New" w:hint="default"/>
+      </w:rPr>
+    </w:lvl>
+    <w:lvl w:ilvl="5" w:tplc="04090005" w:tentative="1">
+      <w:start w:val="1"/>
+      <w:numFmt w:val="bullet"/>
+      <w:lvlText w:val=""/>
+      <w:lvlJc w:val="left"/>
+      <w:pPr>
+        <w:ind w:left="4320" w:hanging="360"/>
+      </w:pPr>
+      <w:rPr>
+        <w:rFonts w:ascii="Wingdings" w:hAnsi="Wingdings" w:hint="default"/>
+      </w:rPr>
+    </w:lvl>
+    <w:lvl w:ilvl="6" w:tplc="04090001" w:tentative="1">
+      <w:start w:val="1"/>
+      <w:numFmt w:val="bullet"/>
+      <w:lvlText w:val=""/>
+      <w:lvlJc w:val="left"/>
+      <w:pPr>
+        <w:ind w:left="5040" w:hanging="360"/>
+      </w:pPr>
+      <w:rPr>
+        <w:rFonts w:ascii="Symbol" w:hAnsi="Symbol" w:hint="default"/>
+      </w:rPr>
+    </w:lvl>
+    <w:lvl w:ilvl="7" w:tplc="04090003" w:tentative="1">
+      <w:start w:val="1"/>
+      <w:numFmt w:val="bullet"/>
+      <w:lvlText w:val="o"/>
+      <w:lvlJc w:val="left"/>
+      <w:pPr>
+        <w:ind w:left="5760" w:hanging="360"/>
+      </w:pPr>
+      <w:rPr>
+        <w:rFonts w:ascii="Courier New" w:hAnsi="Courier New" w:cs="Courier New" w:hint="default"/>
+      </w:rPr>
+    </w:lvl>
+    <w:lvl w:ilvl="8" w:tplc="04090005" w:tentative="1">
+      <w:start w:val="1"/>
+      <w:numFmt w:val="bullet"/>
+      <w:lvlText w:val=""/>
+      <w:lvlJc w:val="left"/>
+      <w:pPr>
+        <w:ind w:left="6480" w:hanging="360"/>
+      </w:pPr>
+      <w:rPr>
+        <w:rFonts w:ascii="Wingdings" w:hAnsi="Wingdings" w:hint="default"/>
+      </w:rPr>
+    </w:lvl>
+  </w:abstractNum>
+  <w:abstractNum w:abstractNumId="18">
     <w:nsid w:val="34B82B9E"/>
     <w:multiLevelType w:val="hybridMultilevel"/>
     <w:tmpl w:val="1EE0B7CC"/>
@@ -10120,7 +12159,7 @@
       </w:rPr>
     </w:lvl>
   </w:abstractNum>
-  <w:abstractNum w:abstractNumId="17">
+  <w:abstractNum w:abstractNumId="19">
     <w:nsid w:val="34EA28B8"/>
     <w:multiLevelType w:val="hybridMultilevel"/>
     <w:tmpl w:val="8AD48CD2"/>
@@ -10233,7 +12272,7 @@
       </w:rPr>
     </w:lvl>
   </w:abstractNum>
-  <w:abstractNum w:abstractNumId="18">
+  <w:abstractNum w:abstractNumId="20">
     <w:nsid w:val="351B7E79"/>
     <w:multiLevelType w:val="hybridMultilevel"/>
     <w:tmpl w:val="238625AE"/>
@@ -10346,7 +12385,7 @@
       </w:rPr>
     </w:lvl>
   </w:abstractNum>
-  <w:abstractNum w:abstractNumId="19">
+  <w:abstractNum w:abstractNumId="21">
     <w:nsid w:val="3D883DFB"/>
     <w:multiLevelType w:val="hybridMultilevel"/>
     <w:tmpl w:val="EC784D28"/>
@@ -10459,7 +12498,7 @@
       </w:rPr>
     </w:lvl>
   </w:abstractNum>
-  <w:abstractNum w:abstractNumId="20">
+  <w:abstractNum w:abstractNumId="22">
     <w:nsid w:val="41773AA5"/>
     <w:multiLevelType w:val="hybridMultilevel"/>
     <w:tmpl w:val="F3ACCC3E"/>
@@ -10572,7 +12611,120 @@
       </w:rPr>
     </w:lvl>
   </w:abstractNum>
-  <w:abstractNum w:abstractNumId="21">
+  <w:abstractNum w:abstractNumId="23">
+    <w:nsid w:val="43316BE2"/>
+    <w:multiLevelType w:val="hybridMultilevel"/>
+    <w:tmpl w:val="FDB0055A"/>
+    <w:lvl w:ilvl="0" w:tplc="04090001">
+      <w:start w:val="1"/>
+      <w:numFmt w:val="bullet"/>
+      <w:lvlText w:val=""/>
+      <w:lvlJc w:val="left"/>
+      <w:pPr>
+        <w:ind w:left="720" w:hanging="360"/>
+      </w:pPr>
+      <w:rPr>
+        <w:rFonts w:ascii="Symbol" w:hAnsi="Symbol" w:hint="default"/>
+      </w:rPr>
+    </w:lvl>
+    <w:lvl w:ilvl="1" w:tplc="04090003">
+      <w:start w:val="1"/>
+      <w:numFmt w:val="bullet"/>
+      <w:lvlText w:val="o"/>
+      <w:lvlJc w:val="left"/>
+      <w:pPr>
+        <w:ind w:left="1440" w:hanging="360"/>
+      </w:pPr>
+      <w:rPr>
+        <w:rFonts w:ascii="Courier New" w:hAnsi="Courier New" w:cs="Courier New" w:hint="default"/>
+      </w:rPr>
+    </w:lvl>
+    <w:lvl w:ilvl="2" w:tplc="04090005" w:tentative="1">
+      <w:start w:val="1"/>
+      <w:numFmt w:val="bullet"/>
+      <w:lvlText w:val=""/>
+      <w:lvlJc w:val="left"/>
+      <w:pPr>
+        <w:ind w:left="2160" w:hanging="360"/>
+      </w:pPr>
+      <w:rPr>
+        <w:rFonts w:ascii="Wingdings" w:hAnsi="Wingdings" w:hint="default"/>
+      </w:rPr>
+    </w:lvl>
+    <w:lvl w:ilvl="3" w:tplc="04090001" w:tentative="1">
+      <w:start w:val="1"/>
+      <w:numFmt w:val="bullet"/>
+      <w:lvlText w:val=""/>
+      <w:lvlJc w:val="left"/>
+      <w:pPr>
+        <w:ind w:left="2880" w:hanging="360"/>
+      </w:pPr>
+      <w:rPr>
+        <w:rFonts w:ascii="Symbol" w:hAnsi="Symbol" w:hint="default"/>
+      </w:rPr>
+    </w:lvl>
+    <w:lvl w:ilvl="4" w:tplc="04090003" w:tentative="1">
+      <w:start w:val="1"/>
+      <w:numFmt w:val="bullet"/>
+      <w:lvlText w:val="o"/>
+      <w:lvlJc w:val="left"/>
+      <w:pPr>
+        <w:ind w:left="3600" w:hanging="360"/>
+      </w:pPr>
+      <w:rPr>
+        <w:rFonts w:ascii="Courier New" w:hAnsi="Courier New" w:cs="Courier New" w:hint="default"/>
+      </w:rPr>
+    </w:lvl>
+    <w:lvl w:ilvl="5" w:tplc="04090005" w:tentative="1">
+      <w:start w:val="1"/>
+      <w:numFmt w:val="bullet"/>
+      <w:lvlText w:val=""/>
+      <w:lvlJc w:val="left"/>
+      <w:pPr>
+        <w:ind w:left="4320" w:hanging="360"/>
+      </w:pPr>
+      <w:rPr>
+        <w:rFonts w:ascii="Wingdings" w:hAnsi="Wingdings" w:hint="default"/>
+      </w:rPr>
+    </w:lvl>
+    <w:lvl w:ilvl="6" w:tplc="04090001" w:tentative="1">
+      <w:start w:val="1"/>
+      <w:numFmt w:val="bullet"/>
+      <w:lvlText w:val=""/>
+      <w:lvlJc w:val="left"/>
+      <w:pPr>
+        <w:ind w:left="5040" w:hanging="360"/>
+      </w:pPr>
+      <w:rPr>
+        <w:rFonts w:ascii="Symbol" w:hAnsi="Symbol" w:hint="default"/>
+      </w:rPr>
+    </w:lvl>
+    <w:lvl w:ilvl="7" w:tplc="04090003" w:tentative="1">
+      <w:start w:val="1"/>
+      <w:numFmt w:val="bullet"/>
+      <w:lvlText w:val="o"/>
+      <w:lvlJc w:val="left"/>
+      <w:pPr>
+        <w:ind w:left="5760" w:hanging="360"/>
+      </w:pPr>
+      <w:rPr>
+        <w:rFonts w:ascii="Courier New" w:hAnsi="Courier New" w:cs="Courier New" w:hint="default"/>
+      </w:rPr>
+    </w:lvl>
+    <w:lvl w:ilvl="8" w:tplc="04090005" w:tentative="1">
+      <w:start w:val="1"/>
+      <w:numFmt w:val="bullet"/>
+      <w:lvlText w:val=""/>
+      <w:lvlJc w:val="left"/>
+      <w:pPr>
+        <w:ind w:left="6480" w:hanging="360"/>
+      </w:pPr>
+      <w:rPr>
+        <w:rFonts w:ascii="Wingdings" w:hAnsi="Wingdings" w:hint="default"/>
+      </w:rPr>
+    </w:lvl>
+  </w:abstractNum>
+  <w:abstractNum w:abstractNumId="24">
     <w:nsid w:val="44681B96"/>
     <w:multiLevelType w:val="hybridMultilevel"/>
     <w:tmpl w:val="F79E1E36"/>
@@ -10685,7 +12837,7 @@
       </w:rPr>
     </w:lvl>
   </w:abstractNum>
-  <w:abstractNum w:abstractNumId="22">
+  <w:abstractNum w:abstractNumId="25">
     <w:nsid w:val="48A93EDF"/>
     <w:multiLevelType w:val="hybridMultilevel"/>
     <w:tmpl w:val="7C62241A"/>
@@ -10798,7 +12950,7 @@
       </w:rPr>
     </w:lvl>
   </w:abstractNum>
-  <w:abstractNum w:abstractNumId="23">
+  <w:abstractNum w:abstractNumId="26">
     <w:nsid w:val="48B64324"/>
     <w:multiLevelType w:val="hybridMultilevel"/>
     <w:tmpl w:val="E54AD48A"/>
@@ -10911,7 +13063,7 @@
       </w:rPr>
     </w:lvl>
   </w:abstractNum>
-  <w:abstractNum w:abstractNumId="24">
+  <w:abstractNum w:abstractNumId="27">
     <w:nsid w:val="49C2577F"/>
     <w:multiLevelType w:val="hybridMultilevel"/>
     <w:tmpl w:val="F5F2E8F8"/>
@@ -11024,7 +13176,7 @@
       </w:rPr>
     </w:lvl>
   </w:abstractNum>
-  <w:abstractNum w:abstractNumId="25">
+  <w:abstractNum w:abstractNumId="28">
     <w:nsid w:val="4C424017"/>
     <w:multiLevelType w:val="hybridMultilevel"/>
     <w:tmpl w:val="CB922E2A"/>
@@ -11137,7 +13289,7 @@
       </w:rPr>
     </w:lvl>
   </w:abstractNum>
-  <w:abstractNum w:abstractNumId="26">
+  <w:abstractNum w:abstractNumId="29">
     <w:nsid w:val="4D1B3E8E"/>
     <w:multiLevelType w:val="hybridMultilevel"/>
     <w:tmpl w:val="122C8A76"/>
@@ -11250,7 +13402,7 @@
       </w:rPr>
     </w:lvl>
   </w:abstractNum>
-  <w:abstractNum w:abstractNumId="27">
+  <w:abstractNum w:abstractNumId="30">
     <w:nsid w:val="50976B24"/>
     <w:multiLevelType w:val="hybridMultilevel"/>
     <w:tmpl w:val="47FAA950"/>
@@ -11363,7 +13515,7 @@
       </w:rPr>
     </w:lvl>
   </w:abstractNum>
-  <w:abstractNum w:abstractNumId="28">
+  <w:abstractNum w:abstractNumId="31">
     <w:nsid w:val="50BE57BD"/>
     <w:multiLevelType w:val="hybridMultilevel"/>
     <w:tmpl w:val="862E09D0"/>
@@ -11476,7 +13628,93 @@
       </w:rPr>
     </w:lvl>
   </w:abstractNum>
-  <w:abstractNum w:abstractNumId="29">
+  <w:abstractNum w:abstractNumId="32">
+    <w:nsid w:val="53DE3754"/>
+    <w:multiLevelType w:val="hybridMultilevel"/>
+    <w:tmpl w:val="A740D3A0"/>
+    <w:lvl w:ilvl="0" w:tplc="0409000F">
+      <w:start w:val="1"/>
+      <w:numFmt w:val="decimal"/>
+      <w:lvlText w:val="%1."/>
+      <w:lvlJc w:val="left"/>
+      <w:pPr>
+        <w:ind w:left="720" w:hanging="360"/>
+      </w:pPr>
+    </w:lvl>
+    <w:lvl w:ilvl="1" w:tplc="04090019" w:tentative="1">
+      <w:start w:val="1"/>
+      <w:numFmt w:val="lowerLetter"/>
+      <w:lvlText w:val="%2."/>
+      <w:lvlJc w:val="left"/>
+      <w:pPr>
+        <w:ind w:left="1440" w:hanging="360"/>
+      </w:pPr>
+    </w:lvl>
+    <w:lvl w:ilvl="2" w:tplc="0409001B" w:tentative="1">
+      <w:start w:val="1"/>
+      <w:numFmt w:val="lowerRoman"/>
+      <w:lvlText w:val="%3."/>
+      <w:lvlJc w:val="right"/>
+      <w:pPr>
+        <w:ind w:left="2160" w:hanging="180"/>
+      </w:pPr>
+    </w:lvl>
+    <w:lvl w:ilvl="3" w:tplc="0409000F" w:tentative="1">
+      <w:start w:val="1"/>
+      <w:numFmt w:val="decimal"/>
+      <w:lvlText w:val="%4."/>
+      <w:lvlJc w:val="left"/>
+      <w:pPr>
+        <w:ind w:left="2880" w:hanging="360"/>
+      </w:pPr>
+    </w:lvl>
+    <w:lvl w:ilvl="4" w:tplc="04090019" w:tentative="1">
+      <w:start w:val="1"/>
+      <w:numFmt w:val="lowerLetter"/>
+      <w:lvlText w:val="%5."/>
+      <w:lvlJc w:val="left"/>
+      <w:pPr>
+        <w:ind w:left="3600" w:hanging="360"/>
+      </w:pPr>
+    </w:lvl>
+    <w:lvl w:ilvl="5" w:tplc="0409001B" w:tentative="1">
+      <w:start w:val="1"/>
+      <w:numFmt w:val="lowerRoman"/>
+      <w:lvlText w:val="%6."/>
+      <w:lvlJc w:val="right"/>
+      <w:pPr>
+        <w:ind w:left="4320" w:hanging="180"/>
+      </w:pPr>
+    </w:lvl>
+    <w:lvl w:ilvl="6" w:tplc="0409000F" w:tentative="1">
+      <w:start w:val="1"/>
+      <w:numFmt w:val="decimal"/>
+      <w:lvlText w:val="%7."/>
+      <w:lvlJc w:val="left"/>
+      <w:pPr>
+        <w:ind w:left="5040" w:hanging="360"/>
+      </w:pPr>
+    </w:lvl>
+    <w:lvl w:ilvl="7" w:tplc="04090019" w:tentative="1">
+      <w:start w:val="1"/>
+      <w:numFmt w:val="lowerLetter"/>
+      <w:lvlText w:val="%8."/>
+      <w:lvlJc w:val="left"/>
+      <w:pPr>
+        <w:ind w:left="5760" w:hanging="360"/>
+      </w:pPr>
+    </w:lvl>
+    <w:lvl w:ilvl="8" w:tplc="0409001B" w:tentative="1">
+      <w:start w:val="1"/>
+      <w:numFmt w:val="lowerRoman"/>
+      <w:lvlText w:val="%9."/>
+      <w:lvlJc w:val="right"/>
+      <w:pPr>
+        <w:ind w:left="6480" w:hanging="180"/>
+      </w:pPr>
+    </w:lvl>
+  </w:abstractNum>
+  <w:abstractNum w:abstractNumId="33">
     <w:nsid w:val="587D76D8"/>
     <w:multiLevelType w:val="hybridMultilevel"/>
     <w:tmpl w:val="2DE6439A"/>
@@ -11589,7 +13827,7 @@
       </w:rPr>
     </w:lvl>
   </w:abstractNum>
-  <w:abstractNum w:abstractNumId="30">
+  <w:abstractNum w:abstractNumId="34">
     <w:nsid w:val="58EE61D0"/>
     <w:multiLevelType w:val="hybridMultilevel"/>
     <w:tmpl w:val="8092CD80"/>
@@ -11702,7 +13940,7 @@
       </w:rPr>
     </w:lvl>
   </w:abstractNum>
-  <w:abstractNum w:abstractNumId="31">
+  <w:abstractNum w:abstractNumId="35">
     <w:nsid w:val="5D694D60"/>
     <w:multiLevelType w:val="hybridMultilevel"/>
     <w:tmpl w:val="2F6CAA46"/>
@@ -11815,7 +14053,7 @@
       </w:rPr>
     </w:lvl>
   </w:abstractNum>
-  <w:abstractNum w:abstractNumId="32">
+  <w:abstractNum w:abstractNumId="36">
     <w:nsid w:val="5E5647BF"/>
     <w:multiLevelType w:val="hybridMultilevel"/>
     <w:tmpl w:val="3A4601FE"/>
@@ -11928,7 +14166,7 @@
       </w:rPr>
     </w:lvl>
   </w:abstractNum>
-  <w:abstractNum w:abstractNumId="33">
+  <w:abstractNum w:abstractNumId="37">
     <w:nsid w:val="5FE7666E"/>
     <w:multiLevelType w:val="hybridMultilevel"/>
     <w:tmpl w:val="C4EC039A"/>
@@ -12041,7 +14279,7 @@
       </w:rPr>
     </w:lvl>
   </w:abstractNum>
-  <w:abstractNum w:abstractNumId="34">
+  <w:abstractNum w:abstractNumId="38">
     <w:nsid w:val="620B10A5"/>
     <w:multiLevelType w:val="hybridMultilevel"/>
     <w:tmpl w:val="9EA6B238"/>
@@ -12154,7 +14392,7 @@
       </w:rPr>
     </w:lvl>
   </w:abstractNum>
-  <w:abstractNum w:abstractNumId="35">
+  <w:abstractNum w:abstractNumId="39">
     <w:nsid w:val="62180B0D"/>
     <w:multiLevelType w:val="hybridMultilevel"/>
     <w:tmpl w:val="231EA43A"/>
@@ -12267,7 +14505,7 @@
       </w:rPr>
     </w:lvl>
   </w:abstractNum>
-  <w:abstractNum w:abstractNumId="36">
+  <w:abstractNum w:abstractNumId="40">
     <w:nsid w:val="621B7E9A"/>
     <w:multiLevelType w:val="hybridMultilevel"/>
     <w:tmpl w:val="562683B6"/>
@@ -12380,7 +14618,7 @@
       </w:rPr>
     </w:lvl>
   </w:abstractNum>
-  <w:abstractNum w:abstractNumId="37">
+  <w:abstractNum w:abstractNumId="41">
     <w:nsid w:val="6280123E"/>
     <w:multiLevelType w:val="hybridMultilevel"/>
     <w:tmpl w:val="FB8A7ECC"/>
@@ -12493,7 +14731,120 @@
       </w:rPr>
     </w:lvl>
   </w:abstractNum>
-  <w:abstractNum w:abstractNumId="38">
+  <w:abstractNum w:abstractNumId="42">
+    <w:nsid w:val="62CB6036"/>
+    <w:multiLevelType w:val="hybridMultilevel"/>
+    <w:tmpl w:val="8A6CCCD4"/>
+    <w:lvl w:ilvl="0" w:tplc="04090001">
+      <w:start w:val="1"/>
+      <w:numFmt w:val="bullet"/>
+      <w:lvlText w:val=""/>
+      <w:lvlJc w:val="left"/>
+      <w:pPr>
+        <w:ind w:left="720" w:hanging="360"/>
+      </w:pPr>
+      <w:rPr>
+        <w:rFonts w:ascii="Symbol" w:hAnsi="Symbol" w:hint="default"/>
+      </w:rPr>
+    </w:lvl>
+    <w:lvl w:ilvl="1" w:tplc="04090003">
+      <w:start w:val="1"/>
+      <w:numFmt w:val="bullet"/>
+      <w:lvlText w:val="o"/>
+      <w:lvlJc w:val="left"/>
+      <w:pPr>
+        <w:ind w:left="1440" w:hanging="360"/>
+      </w:pPr>
+      <w:rPr>
+        <w:rFonts w:ascii="Courier New" w:hAnsi="Courier New" w:cs="Courier New" w:hint="default"/>
+      </w:rPr>
+    </w:lvl>
+    <w:lvl w:ilvl="2" w:tplc="04090005">
+      <w:start w:val="1"/>
+      <w:numFmt w:val="bullet"/>
+      <w:lvlText w:val=""/>
+      <w:lvlJc w:val="left"/>
+      <w:pPr>
+        <w:ind w:left="2160" w:hanging="360"/>
+      </w:pPr>
+      <w:rPr>
+        <w:rFonts w:ascii="Wingdings" w:hAnsi="Wingdings" w:hint="default"/>
+      </w:rPr>
+    </w:lvl>
+    <w:lvl w:ilvl="3" w:tplc="04090001" w:tentative="1">
+      <w:start w:val="1"/>
+      <w:numFmt w:val="bullet"/>
+      <w:lvlText w:val=""/>
+      <w:lvlJc w:val="left"/>
+      <w:pPr>
+        <w:ind w:left="2880" w:hanging="360"/>
+      </w:pPr>
+      <w:rPr>
+        <w:rFonts w:ascii="Symbol" w:hAnsi="Symbol" w:hint="default"/>
+      </w:rPr>
+    </w:lvl>
+    <w:lvl w:ilvl="4" w:tplc="04090003" w:tentative="1">
+      <w:start w:val="1"/>
+      <w:numFmt w:val="bullet"/>
+      <w:lvlText w:val="o"/>
+      <w:lvlJc w:val="left"/>
+      <w:pPr>
+        <w:ind w:left="3600" w:hanging="360"/>
+      </w:pPr>
+      <w:rPr>
+        <w:rFonts w:ascii="Courier New" w:hAnsi="Courier New" w:cs="Courier New" w:hint="default"/>
+      </w:rPr>
+    </w:lvl>
+    <w:lvl w:ilvl="5" w:tplc="04090005" w:tentative="1">
+      <w:start w:val="1"/>
+      <w:numFmt w:val="bullet"/>
+      <w:lvlText w:val=""/>
+      <w:lvlJc w:val="left"/>
+      <w:pPr>
+        <w:ind w:left="4320" w:hanging="360"/>
+      </w:pPr>
+      <w:rPr>
+        <w:rFonts w:ascii="Wingdings" w:hAnsi="Wingdings" w:hint="default"/>
+      </w:rPr>
+    </w:lvl>
+    <w:lvl w:ilvl="6" w:tplc="04090001" w:tentative="1">
+      <w:start w:val="1"/>
+      <w:numFmt w:val="bullet"/>
+      <w:lvlText w:val=""/>
+      <w:lvlJc w:val="left"/>
+      <w:pPr>
+        <w:ind w:left="5040" w:hanging="360"/>
+      </w:pPr>
+      <w:rPr>
+        <w:rFonts w:ascii="Symbol" w:hAnsi="Symbol" w:hint="default"/>
+      </w:rPr>
+    </w:lvl>
+    <w:lvl w:ilvl="7" w:tplc="04090003" w:tentative="1">
+      <w:start w:val="1"/>
+      <w:numFmt w:val="bullet"/>
+      <w:lvlText w:val="o"/>
+      <w:lvlJc w:val="left"/>
+      <w:pPr>
+        <w:ind w:left="5760" w:hanging="360"/>
+      </w:pPr>
+      <w:rPr>
+        <w:rFonts w:ascii="Courier New" w:hAnsi="Courier New" w:cs="Courier New" w:hint="default"/>
+      </w:rPr>
+    </w:lvl>
+    <w:lvl w:ilvl="8" w:tplc="04090005" w:tentative="1">
+      <w:start w:val="1"/>
+      <w:numFmt w:val="bullet"/>
+      <w:lvlText w:val=""/>
+      <w:lvlJc w:val="left"/>
+      <w:pPr>
+        <w:ind w:left="6480" w:hanging="360"/>
+      </w:pPr>
+      <w:rPr>
+        <w:rFonts w:ascii="Wingdings" w:hAnsi="Wingdings" w:hint="default"/>
+      </w:rPr>
+    </w:lvl>
+  </w:abstractNum>
+  <w:abstractNum w:abstractNumId="43">
     <w:nsid w:val="62DE3479"/>
     <w:multiLevelType w:val="hybridMultilevel"/>
     <w:tmpl w:val="64129B76"/>
@@ -12606,7 +14957,7 @@
       </w:rPr>
     </w:lvl>
   </w:abstractNum>
-  <w:abstractNum w:abstractNumId="39">
+  <w:abstractNum w:abstractNumId="44">
     <w:nsid w:val="63B54FE5"/>
     <w:multiLevelType w:val="hybridMultilevel"/>
     <w:tmpl w:val="9AB6C064"/>
@@ -12719,7 +15070,7 @@
       </w:rPr>
     </w:lvl>
   </w:abstractNum>
-  <w:abstractNum w:abstractNumId="40">
+  <w:abstractNum w:abstractNumId="45">
     <w:nsid w:val="64710A0F"/>
     <w:multiLevelType w:val="hybridMultilevel"/>
     <w:tmpl w:val="3D1AA106"/>
@@ -12832,7 +15183,7 @@
       </w:rPr>
     </w:lvl>
   </w:abstractNum>
-  <w:abstractNum w:abstractNumId="41">
+  <w:abstractNum w:abstractNumId="46">
     <w:nsid w:val="66017F52"/>
     <w:multiLevelType w:val="hybridMultilevel"/>
     <w:tmpl w:val="A2D44DA4"/>
@@ -12945,7 +15296,7 @@
       </w:rPr>
     </w:lvl>
   </w:abstractNum>
-  <w:abstractNum w:abstractNumId="42">
+  <w:abstractNum w:abstractNumId="47">
     <w:nsid w:val="696F1EF6"/>
     <w:multiLevelType w:val="hybridMultilevel"/>
     <w:tmpl w:val="D0587B4A"/>
@@ -13058,7 +15409,7 @@
       </w:rPr>
     </w:lvl>
   </w:abstractNum>
-  <w:abstractNum w:abstractNumId="43">
+  <w:abstractNum w:abstractNumId="48">
     <w:nsid w:val="6BA84811"/>
     <w:multiLevelType w:val="hybridMultilevel"/>
     <w:tmpl w:val="D80E14E4"/>
@@ -13171,7 +15522,120 @@
       </w:rPr>
     </w:lvl>
   </w:abstractNum>
-  <w:abstractNum w:abstractNumId="44">
+  <w:abstractNum w:abstractNumId="49">
+    <w:nsid w:val="6E3B21B9"/>
+    <w:multiLevelType w:val="hybridMultilevel"/>
+    <w:tmpl w:val="F5AEBC12"/>
+    <w:lvl w:ilvl="0" w:tplc="04090001">
+      <w:start w:val="1"/>
+      <w:numFmt w:val="bullet"/>
+      <w:lvlText w:val=""/>
+      <w:lvlJc w:val="left"/>
+      <w:pPr>
+        <w:ind w:left="720" w:hanging="360"/>
+      </w:pPr>
+      <w:rPr>
+        <w:rFonts w:ascii="Symbol" w:hAnsi="Symbol" w:hint="default"/>
+      </w:rPr>
+    </w:lvl>
+    <w:lvl w:ilvl="1" w:tplc="04090003">
+      <w:start w:val="1"/>
+      <w:numFmt w:val="bullet"/>
+      <w:lvlText w:val="o"/>
+      <w:lvlJc w:val="left"/>
+      <w:pPr>
+        <w:ind w:left="1440" w:hanging="360"/>
+      </w:pPr>
+      <w:rPr>
+        <w:rFonts w:ascii="Courier New" w:hAnsi="Courier New" w:cs="Courier New" w:hint="default"/>
+      </w:rPr>
+    </w:lvl>
+    <w:lvl w:ilvl="2" w:tplc="04090005">
+      <w:start w:val="1"/>
+      <w:numFmt w:val="bullet"/>
+      <w:lvlText w:val=""/>
+      <w:lvlJc w:val="left"/>
+      <w:pPr>
+        <w:ind w:left="2160" w:hanging="360"/>
+      </w:pPr>
+      <w:rPr>
+        <w:rFonts w:ascii="Wingdings" w:hAnsi="Wingdings" w:hint="default"/>
+      </w:rPr>
+    </w:lvl>
+    <w:lvl w:ilvl="3" w:tplc="04090001">
+      <w:start w:val="1"/>
+      <w:numFmt w:val="bullet"/>
+      <w:lvlText w:val=""/>
+      <w:lvlJc w:val="left"/>
+      <w:pPr>
+        <w:ind w:left="2880" w:hanging="360"/>
+      </w:pPr>
+      <w:rPr>
+        <w:rFonts w:ascii="Symbol" w:hAnsi="Symbol" w:hint="default"/>
+      </w:rPr>
+    </w:lvl>
+    <w:lvl w:ilvl="4" w:tplc="04090003" w:tentative="1">
+      <w:start w:val="1"/>
+      <w:numFmt w:val="bullet"/>
+      <w:lvlText w:val="o"/>
+      <w:lvlJc w:val="left"/>
+      <w:pPr>
+        <w:ind w:left="3600" w:hanging="360"/>
+      </w:pPr>
+      <w:rPr>
+        <w:rFonts w:ascii="Courier New" w:hAnsi="Courier New" w:cs="Courier New" w:hint="default"/>
+      </w:rPr>
+    </w:lvl>
+    <w:lvl w:ilvl="5" w:tplc="04090005" w:tentative="1">
+      <w:start w:val="1"/>
+      <w:numFmt w:val="bullet"/>
+      <w:lvlText w:val=""/>
+      <w:lvlJc w:val="left"/>
+      <w:pPr>
+        <w:ind w:left="4320" w:hanging="360"/>
+      </w:pPr>
+      <w:rPr>
+        <w:rFonts w:ascii="Wingdings" w:hAnsi="Wingdings" w:hint="default"/>
+      </w:rPr>
+    </w:lvl>
+    <w:lvl w:ilvl="6" w:tplc="04090001" w:tentative="1">
+      <w:start w:val="1"/>
+      <w:numFmt w:val="bullet"/>
+      <w:lvlText w:val=""/>
+      <w:lvlJc w:val="left"/>
+      <w:pPr>
+        <w:ind w:left="5040" w:hanging="360"/>
+      </w:pPr>
+      <w:rPr>
+        <w:rFonts w:ascii="Symbol" w:hAnsi="Symbol" w:hint="default"/>
+      </w:rPr>
+    </w:lvl>
+    <w:lvl w:ilvl="7" w:tplc="04090003" w:tentative="1">
+      <w:start w:val="1"/>
+      <w:numFmt w:val="bullet"/>
+      <w:lvlText w:val="o"/>
+      <w:lvlJc w:val="left"/>
+      <w:pPr>
+        <w:ind w:left="5760" w:hanging="360"/>
+      </w:pPr>
+      <w:rPr>
+        <w:rFonts w:ascii="Courier New" w:hAnsi="Courier New" w:cs="Courier New" w:hint="default"/>
+      </w:rPr>
+    </w:lvl>
+    <w:lvl w:ilvl="8" w:tplc="04090005" w:tentative="1">
+      <w:start w:val="1"/>
+      <w:numFmt w:val="bullet"/>
+      <w:lvlText w:val=""/>
+      <w:lvlJc w:val="left"/>
+      <w:pPr>
+        <w:ind w:left="6480" w:hanging="360"/>
+      </w:pPr>
+      <w:rPr>
+        <w:rFonts w:ascii="Wingdings" w:hAnsi="Wingdings" w:hint="default"/>
+      </w:rPr>
+    </w:lvl>
+  </w:abstractNum>
+  <w:abstractNum w:abstractNumId="50">
     <w:nsid w:val="6E7D00A7"/>
     <w:multiLevelType w:val="hybridMultilevel"/>
     <w:tmpl w:val="6B58A082"/>
@@ -13284,7 +15748,7 @@
       </w:rPr>
     </w:lvl>
   </w:abstractNum>
-  <w:abstractNum w:abstractNumId="45">
+  <w:abstractNum w:abstractNumId="51">
     <w:nsid w:val="6F1B2113"/>
     <w:multiLevelType w:val="hybridMultilevel"/>
     <w:tmpl w:val="285EFB74"/>
@@ -13370,7 +15834,7 @@
       </w:pPr>
     </w:lvl>
   </w:abstractNum>
-  <w:abstractNum w:abstractNumId="46">
+  <w:abstractNum w:abstractNumId="52">
     <w:nsid w:val="6F752342"/>
     <w:multiLevelType w:val="hybridMultilevel"/>
     <w:tmpl w:val="C6D211D6"/>
@@ -13483,7 +15947,7 @@
       </w:rPr>
     </w:lvl>
   </w:abstractNum>
-  <w:abstractNum w:abstractNumId="47">
+  <w:abstractNum w:abstractNumId="53">
     <w:nsid w:val="72156FC4"/>
     <w:multiLevelType w:val="hybridMultilevel"/>
     <w:tmpl w:val="23D4CABA"/>
@@ -13596,7 +16060,7 @@
       </w:rPr>
     </w:lvl>
   </w:abstractNum>
-  <w:abstractNum w:abstractNumId="48">
+  <w:abstractNum w:abstractNumId="54">
     <w:nsid w:val="734D1098"/>
     <w:multiLevelType w:val="hybridMultilevel"/>
     <w:tmpl w:val="763C475C"/>
@@ -13709,7 +16173,7 @@
       </w:rPr>
     </w:lvl>
   </w:abstractNum>
-  <w:abstractNum w:abstractNumId="49">
+  <w:abstractNum w:abstractNumId="55">
     <w:nsid w:val="77705280"/>
     <w:multiLevelType w:val="hybridMultilevel"/>
     <w:tmpl w:val="969446D6"/>
@@ -13795,7 +16259,7 @@
       </w:pPr>
     </w:lvl>
   </w:abstractNum>
-  <w:abstractNum w:abstractNumId="50">
+  <w:abstractNum w:abstractNumId="56">
     <w:nsid w:val="78B038AB"/>
     <w:multiLevelType w:val="hybridMultilevel"/>
     <w:tmpl w:val="8E9801EE"/>
@@ -13908,7 +16372,120 @@
       </w:rPr>
     </w:lvl>
   </w:abstractNum>
-  <w:abstractNum w:abstractNumId="51">
+  <w:abstractNum w:abstractNumId="57">
+    <w:nsid w:val="78E711A2"/>
+    <w:multiLevelType w:val="hybridMultilevel"/>
+    <w:tmpl w:val="F4A2A3EC"/>
+    <w:lvl w:ilvl="0" w:tplc="04090001">
+      <w:start w:val="1"/>
+      <w:numFmt w:val="bullet"/>
+      <w:lvlText w:val=""/>
+      <w:lvlJc w:val="left"/>
+      <w:pPr>
+        <w:ind w:left="720" w:hanging="360"/>
+      </w:pPr>
+      <w:rPr>
+        <w:rFonts w:ascii="Symbol" w:hAnsi="Symbol" w:hint="default"/>
+      </w:rPr>
+    </w:lvl>
+    <w:lvl w:ilvl="1" w:tplc="04090003">
+      <w:start w:val="1"/>
+      <w:numFmt w:val="bullet"/>
+      <w:lvlText w:val="o"/>
+      <w:lvlJc w:val="left"/>
+      <w:pPr>
+        <w:ind w:left="1440" w:hanging="360"/>
+      </w:pPr>
+      <w:rPr>
+        <w:rFonts w:ascii="Courier New" w:hAnsi="Courier New" w:cs="Courier New" w:hint="default"/>
+      </w:rPr>
+    </w:lvl>
+    <w:lvl w:ilvl="2" w:tplc="04090005">
+      <w:start w:val="1"/>
+      <w:numFmt w:val="bullet"/>
+      <w:lvlText w:val=""/>
+      <w:lvlJc w:val="left"/>
+      <w:pPr>
+        <w:ind w:left="2160" w:hanging="360"/>
+      </w:pPr>
+      <w:rPr>
+        <w:rFonts w:ascii="Wingdings" w:hAnsi="Wingdings" w:hint="default"/>
+      </w:rPr>
+    </w:lvl>
+    <w:lvl w:ilvl="3" w:tplc="04090001">
+      <w:start w:val="1"/>
+      <w:numFmt w:val="bullet"/>
+      <w:lvlText w:val=""/>
+      <w:lvlJc w:val="left"/>
+      <w:pPr>
+        <w:ind w:left="2880" w:hanging="360"/>
+      </w:pPr>
+      <w:rPr>
+        <w:rFonts w:ascii="Symbol" w:hAnsi="Symbol" w:hint="default"/>
+      </w:rPr>
+    </w:lvl>
+    <w:lvl w:ilvl="4" w:tplc="04090003" w:tentative="1">
+      <w:start w:val="1"/>
+      <w:numFmt w:val="bullet"/>
+      <w:lvlText w:val="o"/>
+      <w:lvlJc w:val="left"/>
+      <w:pPr>
+        <w:ind w:left="3600" w:hanging="360"/>
+      </w:pPr>
+      <w:rPr>
+        <w:rFonts w:ascii="Courier New" w:hAnsi="Courier New" w:cs="Courier New" w:hint="default"/>
+      </w:rPr>
+    </w:lvl>
+    <w:lvl w:ilvl="5" w:tplc="04090005" w:tentative="1">
+      <w:start w:val="1"/>
+      <w:numFmt w:val="bullet"/>
+      <w:lvlText w:val=""/>
+      <w:lvlJc w:val="left"/>
+      <w:pPr>
+        <w:ind w:left="4320" w:hanging="360"/>
+      </w:pPr>
+      <w:rPr>
+        <w:rFonts w:ascii="Wingdings" w:hAnsi="Wingdings" w:hint="default"/>
+      </w:rPr>
+    </w:lvl>
+    <w:lvl w:ilvl="6" w:tplc="04090001" w:tentative="1">
+      <w:start w:val="1"/>
+      <w:numFmt w:val="bullet"/>
+      <w:lvlText w:val=""/>
+      <w:lvlJc w:val="left"/>
+      <w:pPr>
+        <w:ind w:left="5040" w:hanging="360"/>
+      </w:pPr>
+      <w:rPr>
+        <w:rFonts w:ascii="Symbol" w:hAnsi="Symbol" w:hint="default"/>
+      </w:rPr>
+    </w:lvl>
+    <w:lvl w:ilvl="7" w:tplc="04090003" w:tentative="1">
+      <w:start w:val="1"/>
+      <w:numFmt w:val="bullet"/>
+      <w:lvlText w:val="o"/>
+      <w:lvlJc w:val="left"/>
+      <w:pPr>
+        <w:ind w:left="5760" w:hanging="360"/>
+      </w:pPr>
+      <w:rPr>
+        <w:rFonts w:ascii="Courier New" w:hAnsi="Courier New" w:cs="Courier New" w:hint="default"/>
+      </w:rPr>
+    </w:lvl>
+    <w:lvl w:ilvl="8" w:tplc="04090005" w:tentative="1">
+      <w:start w:val="1"/>
+      <w:numFmt w:val="bullet"/>
+      <w:lvlText w:val=""/>
+      <w:lvlJc w:val="left"/>
+      <w:pPr>
+        <w:ind w:left="6480" w:hanging="360"/>
+      </w:pPr>
+      <w:rPr>
+        <w:rFonts w:ascii="Wingdings" w:hAnsi="Wingdings" w:hint="default"/>
+      </w:rPr>
+    </w:lvl>
+  </w:abstractNum>
+  <w:abstractNum w:abstractNumId="58">
     <w:nsid w:val="796C05B9"/>
     <w:multiLevelType w:val="hybridMultilevel"/>
     <w:tmpl w:val="83887614"/>
@@ -14021,7 +16598,7 @@
       </w:rPr>
     </w:lvl>
   </w:abstractNum>
-  <w:abstractNum w:abstractNumId="52">
+  <w:abstractNum w:abstractNumId="59">
     <w:nsid w:val="7E0719BC"/>
     <w:multiLevelType w:val="hybridMultilevel"/>
     <w:tmpl w:val="DDC2E0C4"/>
@@ -14138,162 +16715,183 @@
     <w:abstractNumId w:val="3"/>
   </w:num>
   <w:num w:numId="2">
-    <w:abstractNumId w:val="35"/>
+    <w:abstractNumId w:val="39"/>
   </w:num>
   <w:num w:numId="3">
     <w:abstractNumId w:val="4"/>
   </w:num>
   <w:num w:numId="4">
-    <w:abstractNumId w:val="12"/>
+    <w:abstractNumId w:val="13"/>
   </w:num>
   <w:num w:numId="5">
     <w:abstractNumId w:val="7"/>
   </w:num>
   <w:num w:numId="6">
+    <w:abstractNumId w:val="20"/>
+  </w:num>
+  <w:num w:numId="7">
+    <w:abstractNumId w:val="46"/>
+  </w:num>
+  <w:num w:numId="8">
+    <w:abstractNumId w:val="15"/>
+  </w:num>
+  <w:num w:numId="9">
     <w:abstractNumId w:val="18"/>
   </w:num>
-  <w:num w:numId="7">
-    <w:abstractNumId w:val="41"/>
-  </w:num>
-  <w:num w:numId="8">
-    <w:abstractNumId w:val="14"/>
-  </w:num>
-  <w:num w:numId="9">
-    <w:abstractNumId w:val="16"/>
-  </w:num>
   <w:num w:numId="10">
-    <w:abstractNumId w:val="27"/>
+    <w:abstractNumId w:val="30"/>
   </w:num>
   <w:num w:numId="11">
-    <w:abstractNumId w:val="19"/>
+    <w:abstractNumId w:val="21"/>
   </w:num>
   <w:num w:numId="12">
     <w:abstractNumId w:val="10"/>
   </w:num>
   <w:num w:numId="13">
-    <w:abstractNumId w:val="17"/>
+    <w:abstractNumId w:val="19"/>
   </w:num>
   <w:num w:numId="14">
-    <w:abstractNumId w:val="40"/>
+    <w:abstractNumId w:val="45"/>
   </w:num>
   <w:num w:numId="15">
-    <w:abstractNumId w:val="15"/>
+    <w:abstractNumId w:val="16"/>
   </w:num>
   <w:num w:numId="16">
     <w:abstractNumId w:val="1"/>
   </w:num>
   <w:num w:numId="17">
-    <w:abstractNumId w:val="42"/>
+    <w:abstractNumId w:val="47"/>
   </w:num>
   <w:num w:numId="18">
-    <w:abstractNumId w:val="29"/>
+    <w:abstractNumId w:val="33"/>
   </w:num>
   <w:num w:numId="19">
-    <w:abstractNumId w:val="25"/>
+    <w:abstractNumId w:val="28"/>
   </w:num>
   <w:num w:numId="20">
-    <w:abstractNumId w:val="30"/>
+    <w:abstractNumId w:val="34"/>
   </w:num>
   <w:num w:numId="21">
-    <w:abstractNumId w:val="50"/>
+    <w:abstractNumId w:val="56"/>
   </w:num>
   <w:num w:numId="22">
-    <w:abstractNumId w:val="21"/>
+    <w:abstractNumId w:val="24"/>
   </w:num>
   <w:num w:numId="23">
+    <w:abstractNumId w:val="54"/>
+  </w:num>
+  <w:num w:numId="24">
+    <w:abstractNumId w:val="51"/>
+  </w:num>
+  <w:num w:numId="25">
     <w:abstractNumId w:val="48"/>
   </w:num>
-  <w:num w:numId="24">
-    <w:abstractNumId w:val="45"/>
-  </w:num>
-  <w:num w:numId="25">
-    <w:abstractNumId w:val="43"/>
-  </w:num>
   <w:num w:numId="26">
-    <w:abstractNumId w:val="33"/>
+    <w:abstractNumId w:val="37"/>
   </w:num>
   <w:num w:numId="27">
     <w:abstractNumId w:val="8"/>
   </w:num>
   <w:num w:numId="28">
-    <w:abstractNumId w:val="22"/>
+    <w:abstractNumId w:val="25"/>
   </w:num>
   <w:num w:numId="29">
     <w:abstractNumId w:val="0"/>
   </w:num>
   <w:num w:numId="30">
-    <w:abstractNumId w:val="23"/>
+    <w:abstractNumId w:val="26"/>
   </w:num>
   <w:num w:numId="31">
-    <w:abstractNumId w:val="52"/>
+    <w:abstractNumId w:val="59"/>
   </w:num>
   <w:num w:numId="32">
-    <w:abstractNumId w:val="39"/>
+    <w:abstractNumId w:val="44"/>
   </w:num>
   <w:num w:numId="33">
     <w:abstractNumId w:val="5"/>
   </w:num>
   <w:num w:numId="34">
-    <w:abstractNumId w:val="28"/>
+    <w:abstractNumId w:val="31"/>
   </w:num>
   <w:num w:numId="35">
-    <w:abstractNumId w:val="32"/>
+    <w:abstractNumId w:val="36"/>
   </w:num>
   <w:num w:numId="36">
-    <w:abstractNumId w:val="49"/>
+    <w:abstractNumId w:val="55"/>
   </w:num>
   <w:num w:numId="37">
     <w:abstractNumId w:val="2"/>
   </w:num>
   <w:num w:numId="38">
-    <w:abstractNumId w:val="44"/>
+    <w:abstractNumId w:val="50"/>
   </w:num>
   <w:num w:numId="39">
-    <w:abstractNumId w:val="13"/>
+    <w:abstractNumId w:val="14"/>
   </w:num>
   <w:num w:numId="40">
-    <w:abstractNumId w:val="24"/>
+    <w:abstractNumId w:val="27"/>
   </w:num>
   <w:num w:numId="41">
-    <w:abstractNumId w:val="11"/>
+    <w:abstractNumId w:val="12"/>
   </w:num>
   <w:num w:numId="42">
-    <w:abstractNumId w:val="31"/>
+    <w:abstractNumId w:val="35"/>
   </w:num>
   <w:num w:numId="43">
     <w:abstractNumId w:val="9"/>
   </w:num>
   <w:num w:numId="44">
-    <w:abstractNumId w:val="47"/>
+    <w:abstractNumId w:val="53"/>
   </w:num>
   <w:num w:numId="45">
-    <w:abstractNumId w:val="37"/>
+    <w:abstractNumId w:val="41"/>
   </w:num>
   <w:num w:numId="46">
     <w:abstractNumId w:val="6"/>
   </w:num>
   <w:num w:numId="47">
-    <w:abstractNumId w:val="36"/>
+    <w:abstractNumId w:val="40"/>
   </w:num>
   <w:num w:numId="48">
-    <w:abstractNumId w:val="26"/>
+    <w:abstractNumId w:val="29"/>
   </w:num>
   <w:num w:numId="49">
-    <w:abstractNumId w:val="51"/>
+    <w:abstractNumId w:val="58"/>
   </w:num>
   <w:num w:numId="50">
+    <w:abstractNumId w:val="43"/>
+  </w:num>
+  <w:num w:numId="51">
     <w:abstractNumId w:val="38"/>
   </w:num>
-  <w:num w:numId="51">
-    <w:abstractNumId w:val="34"/>
-  </w:num>
   <w:num w:numId="52">
-    <w:abstractNumId w:val="46"/>
+    <w:abstractNumId w:val="52"/>
   </w:num>
   <w:num w:numId="53">
-    <w:abstractNumId w:val="20"/>
+    <w:abstractNumId w:val="22"/>
   </w:num>
-  <w:numIdMacAtCleanup w:val="46"/>
+  <w:num w:numId="54">
+    <w:abstractNumId w:val="32"/>
+  </w:num>
+  <w:num w:numId="55">
+    <w:abstractNumId w:val="42"/>
+  </w:num>
+  <w:num w:numId="56">
+    <w:abstractNumId w:val="49"/>
+  </w:num>
+  <w:num w:numId="57">
+    <w:abstractNumId w:val="17"/>
+  </w:num>
+  <w:num w:numId="58">
+    <w:abstractNumId w:val="57"/>
+  </w:num>
+  <w:num w:numId="59">
+    <w:abstractNumId w:val="23"/>
+  </w:num>
+  <w:num w:numId="60">
+    <w:abstractNumId w:val="11"/>
+  </w:num>
+  <w:numIdMacAtCleanup w:val="58"/>
 </w:numbering>
 </file>
 

</xml_diff>

<commit_message>
Notes on Stone (2011) chapter 8
</commit_message>
<xml_diff>
--- a/Readings/Stone_2011_Policy-paradox_Edition03_v00.docx
+++ b/Readings/Stone_2011_Policy-paradox_Edition03_v00.docx
@@ -7604,6 +7604,8 @@
           <w:u w:val="single"/>
         </w:rPr>
       </w:pPr>
+      <w:bookmarkStart w:id="7" w:name="Chapter07"/>
+      <w:bookmarkEnd w:id="7"/>
       <w:r>
         <w:rPr>
           <w:u w:val="single"/>
@@ -9212,6 +9214,8 @@
           <w:u w:val="single"/>
         </w:rPr>
       </w:pPr>
+      <w:bookmarkStart w:id="8" w:name="Chapter08"/>
+      <w:bookmarkEnd w:id="8"/>
       <w:r>
         <w:rPr>
           <w:u w:val="single"/>
@@ -9228,8 +9232,1058 @@
           <w:numId w:val="60"/>
         </w:numPr>
       </w:pPr>
-      <w:bookmarkStart w:id="7" w:name="_GoBack"/>
-      <w:bookmarkEnd w:id="7"/>
+      <w:r>
+        <w:t>What is the importance of numbers in public policy?</w:t>
+      </w:r>
+    </w:p>
+    <w:p>
+      <w:pPr>
+        <w:pStyle w:val="ListParagraph"/>
+        <w:numPr>
+          <w:ilvl w:val="0"/>
+          <w:numId w:val="60"/>
+        </w:numPr>
+      </w:pPr>
+      <w:r>
+        <w:t>How are numbers used as metaphors?</w:t>
+      </w:r>
+    </w:p>
+    <w:p>
+      <w:pPr>
+        <w:pStyle w:val="ListParagraph"/>
+        <w:numPr>
+          <w:ilvl w:val="0"/>
+          <w:numId w:val="60"/>
+        </w:numPr>
+      </w:pPr>
+      <w:r>
+        <w:t>In what ways do numbers represent norms and symbols?</w:t>
+      </w:r>
+    </w:p>
+    <w:p>
+      <w:pPr>
+        <w:pStyle w:val="ListParagraph"/>
+        <w:numPr>
+          <w:ilvl w:val="0"/>
+          <w:numId w:val="60"/>
+        </w:numPr>
+      </w:pPr>
+      <w:r>
+        <w:t>What is the hidden story of numbers?</w:t>
+      </w:r>
+    </w:p>
+    <w:p>
+      <w:pPr>
+        <w:pStyle w:val="ListParagraph"/>
+        <w:numPr>
+          <w:ilvl w:val="0"/>
+          <w:numId w:val="60"/>
+        </w:numPr>
+      </w:pPr>
+      <w:r>
+        <w:t>How does the polis make numbers?</w:t>
+      </w:r>
+    </w:p>
+    <w:p/>
+    <w:p>
+      <w:pPr>
+        <w:rPr>
+          <w:u w:val="single"/>
+        </w:rPr>
+      </w:pPr>
+      <w:r>
+        <w:rPr>
+          <w:u w:val="single"/>
+        </w:rPr>
+        <w:t>Reading Summary</w:t>
+      </w:r>
+    </w:p>
+    <w:p>
+      <w:r>
+        <w:t>The Importance of Numbers</w:t>
+      </w:r>
+    </w:p>
+    <w:p>
+      <w:pPr>
+        <w:pStyle w:val="ListParagraph"/>
+        <w:numPr>
+          <w:ilvl w:val="0"/>
+          <w:numId w:val="61"/>
+        </w:numPr>
+      </w:pPr>
+      <w:r>
+        <w:t>Measuring is one way to define a policy problem.</w:t>
+      </w:r>
+    </w:p>
+    <w:p>
+      <w:pPr>
+        <w:pStyle w:val="ListParagraph"/>
+        <w:numPr>
+          <w:ilvl w:val="0"/>
+          <w:numId w:val="61"/>
+        </w:numPr>
+      </w:pPr>
+      <w:r>
+        <w:t>There are many possible ways to measure any phenomenon.</w:t>
+      </w:r>
+    </w:p>
+    <w:p>
+      <w:pPr>
+        <w:pStyle w:val="ListParagraph"/>
+        <w:numPr>
+          <w:ilvl w:val="1"/>
+          <w:numId w:val="61"/>
+        </w:numPr>
+      </w:pPr>
+      <w:r>
+        <w:t>The choice of measurement depends on the purpose for measuring.</w:t>
+      </w:r>
+    </w:p>
+    <w:p>
+      <w:pPr>
+        <w:pStyle w:val="ListParagraph"/>
+        <w:numPr>
+          <w:ilvl w:val="0"/>
+          <w:numId w:val="61"/>
+        </w:numPr>
+      </w:pPr>
+      <w:r>
+        <w:t>Counting always involves deliberate decisions about what to count.</w:t>
+      </w:r>
+    </w:p>
+    <w:p>
+      <w:pPr>
+        <w:pStyle w:val="ListParagraph"/>
+        <w:numPr>
+          <w:ilvl w:val="1"/>
+          <w:numId w:val="61"/>
+        </w:numPr>
+      </w:pPr>
+      <w:r>
+        <w:t>Counting begins with categorization (i.e., inclusion and exclusion).</w:t>
+      </w:r>
+    </w:p>
+    <w:p>
+      <w:pPr>
+        <w:pStyle w:val="ListParagraph"/>
+        <w:numPr>
+          <w:ilvl w:val="0"/>
+          <w:numId w:val="61"/>
+        </w:numPr>
+      </w:pPr>
+      <w:r>
+        <w:t>It’s impossible to talk about the goals of public policy without using the language of counting.</w:t>
+      </w:r>
+    </w:p>
+    <w:p>
+      <w:pPr>
+        <w:pStyle w:val="ListParagraph"/>
+        <w:numPr>
+          <w:ilvl w:val="0"/>
+          <w:numId w:val="61"/>
+        </w:numPr>
+      </w:pPr>
+      <w:r>
+        <w:t>Numbers are the opposite of symbols in that they are not ambiguous.</w:t>
+      </w:r>
+    </w:p>
+    <w:p>
+      <w:pPr>
+        <w:pStyle w:val="ListParagraph"/>
+        <w:numPr>
+          <w:ilvl w:val="1"/>
+          <w:numId w:val="61"/>
+        </w:numPr>
+      </w:pPr>
+      <w:r>
+        <w:t>There is ambiguity in choices about what to count.</w:t>
+      </w:r>
+    </w:p>
+    <w:p/>
+    <w:p>
+      <w:r>
+        <w:t>Numbers as Metaphors</w:t>
+      </w:r>
+    </w:p>
+    <w:p>
+      <w:pPr>
+        <w:pStyle w:val="ListParagraph"/>
+        <w:numPr>
+          <w:ilvl w:val="0"/>
+          <w:numId w:val="62"/>
+        </w:numPr>
+      </w:pPr>
+      <w:r>
+        <w:t xml:space="preserve">To categorize in counting and to analogize in </w:t>
+      </w:r>
+      <w:r>
+        <w:t xml:space="preserve">metaphors both </w:t>
+      </w:r>
+      <w:r>
+        <w:t>require:</w:t>
+      </w:r>
+    </w:p>
+    <w:p>
+      <w:pPr>
+        <w:pStyle w:val="ListParagraph"/>
+        <w:numPr>
+          <w:ilvl w:val="1"/>
+          <w:numId w:val="62"/>
+        </w:numPr>
+      </w:pPr>
+      <w:r>
+        <w:t>selecting one feature of something,</w:t>
+      </w:r>
+    </w:p>
+    <w:p>
+      <w:pPr>
+        <w:pStyle w:val="ListParagraph"/>
+        <w:numPr>
+          <w:ilvl w:val="1"/>
+          <w:numId w:val="62"/>
+        </w:numPr>
+      </w:pPr>
+      <w:r>
+        <w:t>asserting a likeness on the basis of that feature,</w:t>
+      </w:r>
+    </w:p>
+    <w:p>
+      <w:pPr>
+        <w:pStyle w:val="ListParagraph"/>
+        <w:numPr>
+          <w:ilvl w:val="1"/>
+          <w:numId w:val="62"/>
+        </w:numPr>
+      </w:pPr>
+      <w:r>
+        <w:t>ignoring all the other features</w:t>
+      </w:r>
+    </w:p>
+    <w:p>
+      <w:pPr>
+        <w:pStyle w:val="ListParagraph"/>
+        <w:numPr>
+          <w:ilvl w:val="0"/>
+          <w:numId w:val="62"/>
+        </w:numPr>
+      </w:pPr>
+      <w:r>
+        <w:t>Counting schemes are always subject to two possible challenges:</w:t>
+      </w:r>
+    </w:p>
+    <w:p>
+      <w:pPr>
+        <w:pStyle w:val="ListParagraph"/>
+        <w:numPr>
+          <w:ilvl w:val="1"/>
+          <w:numId w:val="62"/>
+        </w:numPr>
+      </w:pPr>
+      <w:r>
+        <w:t>Assert a likeness where the measure finds a difference (i.e., wrongful exclusion).</w:t>
+      </w:r>
+    </w:p>
+    <w:p>
+      <w:pPr>
+        <w:pStyle w:val="ListParagraph"/>
+        <w:numPr>
+          <w:ilvl w:val="1"/>
+          <w:numId w:val="62"/>
+        </w:numPr>
+      </w:pPr>
+      <w:r>
+        <w:t>Assert a real difference where a measure finds a likeness (i.e., wrongful inclusion).</w:t>
+      </w:r>
+    </w:p>
+    <w:p>
+      <w:pPr>
+        <w:pStyle w:val="ListParagraph"/>
+        <w:numPr>
+          <w:ilvl w:val="0"/>
+          <w:numId w:val="62"/>
+        </w:numPr>
+      </w:pPr>
+      <w:r>
+        <w:t>Debating the count is one of the most common forms of discourse in public policy.</w:t>
+      </w:r>
+    </w:p>
+    <w:p>
+      <w:pPr>
+        <w:pStyle w:val="ListParagraph"/>
+        <w:numPr>
+          <w:ilvl w:val="1"/>
+          <w:numId w:val="62"/>
+        </w:numPr>
+      </w:pPr>
+      <w:r>
+        <w:t>Usually about categorization.</w:t>
+      </w:r>
+    </w:p>
+    <w:p>
+      <w:pPr>
+        <w:pStyle w:val="ListParagraph"/>
+        <w:numPr>
+          <w:ilvl w:val="0"/>
+          <w:numId w:val="62"/>
+        </w:numPr>
+      </w:pPr>
+      <w:r>
+        <w:t>Every number is an assertion about similarities and differences.</w:t>
+      </w:r>
+    </w:p>
+    <w:p>
+      <w:pPr>
+        <w:pStyle w:val="ListParagraph"/>
+        <w:numPr>
+          <w:ilvl w:val="1"/>
+          <w:numId w:val="62"/>
+        </w:numPr>
+      </w:pPr>
+      <w:r>
+        <w:t>Impossible to count without making judgements about categorization.</w:t>
+      </w:r>
+    </w:p>
+    <w:p>
+      <w:pPr>
+        <w:pStyle w:val="ListParagraph"/>
+        <w:numPr>
+          <w:ilvl w:val="1"/>
+          <w:numId w:val="62"/>
+        </w:numPr>
+      </w:pPr>
+      <w:r>
+        <w:t>Similarities and differences are the ultimate basis for decisions in public policy.</w:t>
+      </w:r>
+    </w:p>
+    <w:p/>
+    <w:p>
+      <w:r>
+        <w:t>Numbers as Norms and Symbols</w:t>
+      </w:r>
+    </w:p>
+    <w:p>
+      <w:pPr>
+        <w:pStyle w:val="ListParagraph"/>
+        <w:numPr>
+          <w:ilvl w:val="0"/>
+          <w:numId w:val="63"/>
+        </w:numPr>
+      </w:pPr>
+      <w:r>
+        <w:t>Numbers make normative leaps as do metaphors.</w:t>
+      </w:r>
+    </w:p>
+    <w:p>
+      <w:pPr>
+        <w:pStyle w:val="ListParagraph"/>
+        <w:numPr>
+          <w:ilvl w:val="1"/>
+          <w:numId w:val="63"/>
+        </w:numPr>
+      </w:pPr>
+      <w:r>
+        <w:t>Measures imply a need for action.</w:t>
+      </w:r>
+    </w:p>
+    <w:p>
+      <w:pPr>
+        <w:pStyle w:val="ListParagraph"/>
+        <w:numPr>
+          <w:ilvl w:val="1"/>
+          <w:numId w:val="63"/>
+        </w:numPr>
+      </w:pPr>
+      <w:r>
+        <w:t>We only measure things we want to change or change behavior in response to those things.</w:t>
+      </w:r>
+    </w:p>
+    <w:p>
+      <w:pPr>
+        <w:pStyle w:val="ListParagraph"/>
+        <w:numPr>
+          <w:ilvl w:val="0"/>
+          <w:numId w:val="63"/>
+        </w:numPr>
+      </w:pPr>
+      <w:r>
+        <w:t>Some measurement level can become a norm and an acceptable status quo.</w:t>
+      </w:r>
+    </w:p>
+    <w:p>
+      <w:pPr>
+        <w:pStyle w:val="ListParagraph"/>
+        <w:numPr>
+          <w:ilvl w:val="1"/>
+          <w:numId w:val="63"/>
+        </w:numPr>
+      </w:pPr>
+      <w:r>
+        <w:t>Full employment defined as unemployment rate between 3 and 4 percent during the 1950s and 1960s.</w:t>
+      </w:r>
+    </w:p>
+    <w:p>
+      <w:pPr>
+        <w:pStyle w:val="ListParagraph"/>
+        <w:numPr>
+          <w:ilvl w:val="1"/>
+          <w:numId w:val="63"/>
+        </w:numPr>
+      </w:pPr>
+      <w:r>
+        <w:t>Full employment defined as unemployment rate between 4.5 and 5 percent in the 1970s.</w:t>
+      </w:r>
+    </w:p>
+    <w:p>
+      <w:pPr>
+        <w:pStyle w:val="ListParagraph"/>
+        <w:numPr>
+          <w:ilvl w:val="0"/>
+          <w:numId w:val="63"/>
+        </w:numPr>
+      </w:pPr>
+      <w:r>
+        <w:t>Numbers as norms are a story of helplessness and control.</w:t>
+      </w:r>
+    </w:p>
+    <w:p>
+      <w:pPr>
+        <w:pStyle w:val="ListParagraph"/>
+        <w:numPr>
+          <w:ilvl w:val="1"/>
+          <w:numId w:val="63"/>
+        </w:numPr>
+      </w:pPr>
+      <w:r>
+        <w:t>Invoking numbers to prove that a problem is under control.</w:t>
+      </w:r>
+    </w:p>
+    <w:p>
+      <w:pPr>
+        <w:pStyle w:val="ListParagraph"/>
+        <w:numPr>
+          <w:ilvl w:val="1"/>
+          <w:numId w:val="63"/>
+        </w:numPr>
+      </w:pPr>
+      <w:r>
+        <w:t>Invoking numbers to prove that part of the problem is beyond control.</w:t>
+      </w:r>
+    </w:p>
+    <w:p>
+      <w:pPr>
+        <w:pStyle w:val="ListParagraph"/>
+        <w:numPr>
+          <w:ilvl w:val="0"/>
+          <w:numId w:val="63"/>
+        </w:numPr>
+      </w:pPr>
+      <w:r>
+        <w:lastRenderedPageBreak/>
+        <w:t>In politics many measures are double-edged swords.</w:t>
+      </w:r>
+    </w:p>
+    <w:p>
+      <w:pPr>
+        <w:pStyle w:val="ListParagraph"/>
+        <w:numPr>
+          <w:ilvl w:val="1"/>
+          <w:numId w:val="63"/>
+        </w:numPr>
+      </w:pPr>
+      <w:r>
+        <w:t>Being both high and low on a measure has advantages.</w:t>
+      </w:r>
+    </w:p>
+    <w:p>
+      <w:pPr>
+        <w:pStyle w:val="ListParagraph"/>
+        <w:numPr>
+          <w:ilvl w:val="0"/>
+          <w:numId w:val="63"/>
+        </w:numPr>
+      </w:pPr>
+      <w:r>
+        <w:t>Many of the things we measure are symbols</w:t>
+      </w:r>
+    </w:p>
+    <w:p>
+      <w:pPr>
+        <w:pStyle w:val="ListParagraph"/>
+        <w:numPr>
+          <w:ilvl w:val="1"/>
+          <w:numId w:val="63"/>
+        </w:numPr>
+      </w:pPr>
+      <w:r>
+        <w:t>How a measure is interpreted is sometimes more important than the measure itself.</w:t>
+      </w:r>
+    </w:p>
+    <w:p>
+      <w:pPr>
+        <w:pStyle w:val="ListParagraph"/>
+        <w:numPr>
+          <w:ilvl w:val="2"/>
+          <w:numId w:val="63"/>
+        </w:numPr>
+      </w:pPr>
+      <w:r>
+        <w:t>e.g., savings can symbolize frugality or waste.</w:t>
+      </w:r>
+    </w:p>
+    <w:p>
+      <w:pPr>
+        <w:pStyle w:val="ListParagraph"/>
+        <w:numPr>
+          <w:ilvl w:val="2"/>
+          <w:numId w:val="63"/>
+        </w:numPr>
+      </w:pPr>
+      <w:r>
+        <w:t>e.g., high costs can symbolize quality and prestige or low value and waste.</w:t>
+      </w:r>
+    </w:p>
+    <w:p>
+      <w:pPr>
+        <w:pStyle w:val="ListParagraph"/>
+        <w:numPr>
+          <w:ilvl w:val="2"/>
+          <w:numId w:val="63"/>
+        </w:numPr>
+      </w:pPr>
+      <w:r>
+        <w:t>e.g., expenditures are always income to someone else.</w:t>
+      </w:r>
+    </w:p>
+    <w:p>
+      <w:pPr>
+        <w:pStyle w:val="ListParagraph"/>
+        <w:numPr>
+          <w:ilvl w:val="2"/>
+          <w:numId w:val="63"/>
+        </w:numPr>
+      </w:pPr>
+      <w:r>
+        <w:t>e.g., efficiency and productivity in healthcare can mean either increase capacity or decreased patient attention.</w:t>
+      </w:r>
+    </w:p>
+    <w:p>
+      <w:pPr>
+        <w:pStyle w:val="ListParagraph"/>
+        <w:numPr>
+          <w:ilvl w:val="1"/>
+          <w:numId w:val="63"/>
+        </w:numPr>
+      </w:pPr>
+      <w:r>
+        <w:t>Average can mean normal or mediocre.</w:t>
+      </w:r>
+    </w:p>
+    <w:p/>
+    <w:p>
+      <w:r>
+        <w:t>The Hidden Stories in Numbers</w:t>
+      </w:r>
+    </w:p>
+    <w:p>
+      <w:pPr>
+        <w:pStyle w:val="ListParagraph"/>
+        <w:numPr>
+          <w:ilvl w:val="0"/>
+          <w:numId w:val="64"/>
+        </w:numPr>
+      </w:pPr>
+      <w:r>
+        <w:t>Numbers are used to tell a story.</w:t>
+      </w:r>
+    </w:p>
+    <w:p>
+      <w:pPr>
+        <w:pStyle w:val="ListParagraph"/>
+        <w:numPr>
+          <w:ilvl w:val="1"/>
+          <w:numId w:val="64"/>
+        </w:numPr>
+      </w:pPr>
+      <w:r>
+        <w:t>The primary language for stories of decline and decay.</w:t>
+      </w:r>
+    </w:p>
+    <w:p>
+      <w:pPr>
+        <w:pStyle w:val="ListParagraph"/>
+        <w:numPr>
+          <w:ilvl w:val="0"/>
+          <w:numId w:val="64"/>
+        </w:numPr>
+      </w:pPr>
+      <w:r>
+        <w:t>Counting and publicizing a count convey hidden messages independent of the count and their explicit stories.</w:t>
+      </w:r>
+    </w:p>
+    <w:p>
+      <w:pPr>
+        <w:pStyle w:val="ListParagraph"/>
+        <w:numPr>
+          <w:ilvl w:val="1"/>
+          <w:numId w:val="64"/>
+        </w:numPr>
+      </w:pPr>
+      <w:r>
+        <w:t>Numbers impart an aura of expertise and authority.</w:t>
+      </w:r>
+    </w:p>
+    <w:p>
+      <w:pPr>
+        <w:pStyle w:val="ListParagraph"/>
+        <w:numPr>
+          <w:ilvl w:val="1"/>
+          <w:numId w:val="64"/>
+        </w:numPr>
+      </w:pPr>
+      <w:r>
+        <w:t>Counting something asserts that the phenomenon occurs frequently enough to be worth count.</w:t>
+      </w:r>
+    </w:p>
+    <w:p>
+      <w:pPr>
+        <w:pStyle w:val="ListParagraph"/>
+        <w:numPr>
+          <w:ilvl w:val="1"/>
+          <w:numId w:val="64"/>
+        </w:numPr>
+      </w:pPr>
+      <w:r>
+        <w:t>Counting can convey that something rare and small is in fact common enough to have a significant effect.</w:t>
+      </w:r>
+    </w:p>
+    <w:p>
+      <w:pPr>
+        <w:pStyle w:val="ListParagraph"/>
+        <w:numPr>
+          <w:ilvl w:val="1"/>
+          <w:numId w:val="64"/>
+        </w:numPr>
+      </w:pPr>
+      <w:r>
+        <w:t>Counting asserts that something is an identifiable entity with clear boundaries.</w:t>
+      </w:r>
+      <w:r>
+        <w:t xml:space="preserve"> </w:t>
+      </w:r>
+    </w:p>
+    <w:p>
+      <w:pPr>
+        <w:pStyle w:val="ListParagraph"/>
+        <w:numPr>
+          <w:ilvl w:val="2"/>
+          <w:numId w:val="64"/>
+        </w:numPr>
+      </w:pPr>
+      <w:r>
+        <w:t>Race and ethnicity are now considered social and cultural experiences rather than biological characteristics.</w:t>
+      </w:r>
+    </w:p>
+    <w:p>
+      <w:pPr>
+        <w:pStyle w:val="ListParagraph"/>
+        <w:numPr>
+          <w:ilvl w:val="1"/>
+          <w:numId w:val="64"/>
+        </w:numPr>
+      </w:pPr>
+      <w:r>
+        <w:t>Counting</w:t>
+      </w:r>
+      <w:r>
+        <w:t xml:space="preserve"> make a community by moving an event from the singular to the plural.</w:t>
+      </w:r>
+    </w:p>
+    <w:p>
+      <w:pPr>
+        <w:pStyle w:val="ListParagraph"/>
+        <w:numPr>
+          <w:ilvl w:val="2"/>
+          <w:numId w:val="64"/>
+        </w:numPr>
+      </w:pPr>
+      <w:r>
+        <w:t>Implies that things counted as the same should be treated as a group.</w:t>
+      </w:r>
+    </w:p>
+    <w:p>
+      <w:pPr>
+        <w:pStyle w:val="ListParagraph"/>
+        <w:numPr>
+          <w:ilvl w:val="2"/>
+          <w:numId w:val="64"/>
+        </w:numPr>
+      </w:pPr>
+      <w:r>
+        <w:t xml:space="preserve">Statistical community </w:t>
+      </w:r>
+      <w:r>
+        <w:t>members sha</w:t>
+      </w:r>
+      <w:r>
+        <w:t>re a characteristic but have no real relationship.</w:t>
+      </w:r>
+    </w:p>
+    <w:p>
+      <w:pPr>
+        <w:pStyle w:val="ListParagraph"/>
+        <w:numPr>
+          <w:ilvl w:val="2"/>
+          <w:numId w:val="64"/>
+        </w:numPr>
+      </w:pPr>
+      <w:r>
+        <w:t xml:space="preserve">Natural community members have a real </w:t>
+      </w:r>
+      <w:proofErr w:type="gramStart"/>
+      <w:r>
+        <w:t>relationship .</w:t>
+      </w:r>
+      <w:proofErr w:type="gramEnd"/>
+    </w:p>
+    <w:p>
+      <w:pPr>
+        <w:pStyle w:val="ListParagraph"/>
+        <w:numPr>
+          <w:ilvl w:val="1"/>
+          <w:numId w:val="64"/>
+        </w:numPr>
+      </w:pPr>
+      <w:r>
+        <w:t>Counting promises a distinct kind of conflict resolution based on dividing, weighing, and balancing political interests.</w:t>
+      </w:r>
+    </w:p>
+    <w:p>
+      <w:pPr>
+        <w:pStyle w:val="ListParagraph"/>
+        <w:numPr>
+          <w:ilvl w:val="2"/>
+          <w:numId w:val="64"/>
+        </w:numPr>
+      </w:pPr>
+      <w:r>
+        <w:t>Breaking irreconcilable demands into smaller components and trading the parts against each other.</w:t>
+      </w:r>
+    </w:p>
+    <w:p>
+      <w:pPr>
+        <w:pStyle w:val="ListParagraph"/>
+        <w:numPr>
+          <w:ilvl w:val="2"/>
+          <w:numId w:val="64"/>
+        </w:numPr>
+      </w:pPr>
+      <w:r>
+        <w:t>Counting forces a common denominator where there is none.</w:t>
+      </w:r>
+    </w:p>
+    <w:p>
+      <w:pPr>
+        <w:pStyle w:val="ListParagraph"/>
+        <w:numPr>
+          <w:ilvl w:val="1"/>
+          <w:numId w:val="64"/>
+        </w:numPr>
+      </w:pPr>
+      <w:r>
+        <w:t>Counting symbolizes precision, accuracy, and objectivity.</w:t>
+      </w:r>
+    </w:p>
+    <w:p/>
+    <w:p>
+      <w:r>
+        <w:t>Making Numbers in the Polis</w:t>
+      </w:r>
+    </w:p>
+    <w:p>
+      <w:pPr>
+        <w:pStyle w:val="ListParagraph"/>
+        <w:numPr>
+          <w:ilvl w:val="0"/>
+          <w:numId w:val="65"/>
+        </w:numPr>
+      </w:pPr>
+      <w:r>
+        <w:t>Counting is a complex mental process.</w:t>
+      </w:r>
+    </w:p>
+    <w:p>
+      <w:pPr>
+        <w:pStyle w:val="ListParagraph"/>
+        <w:numPr>
+          <w:ilvl w:val="0"/>
+          <w:numId w:val="65"/>
+        </w:numPr>
+      </w:pPr>
+      <w:r>
+        <w:t>Measurement is a complex social process.</w:t>
+      </w:r>
+    </w:p>
+    <w:p>
+      <w:pPr>
+        <w:pStyle w:val="ListParagraph"/>
+        <w:numPr>
+          <w:ilvl w:val="0"/>
+          <w:numId w:val="65"/>
+        </w:numPr>
+      </w:pPr>
+      <w:r>
+        <w:t>Measuring social phenomenon is different from measuring physical phenomenon because people respond to being measured.</w:t>
+      </w:r>
+    </w:p>
+    <w:p>
+      <w:pPr>
+        <w:pStyle w:val="ListParagraph"/>
+        <w:numPr>
+          <w:ilvl w:val="1"/>
+          <w:numId w:val="65"/>
+        </w:numPr>
+      </w:pPr>
+      <w:r>
+        <w:t xml:space="preserve">Reactive effects </w:t>
+      </w:r>
+      <w:r>
+        <w:sym w:font="Wingdings" w:char="F0E0"/>
+      </w:r>
+      <w:r>
+        <w:t xml:space="preserve"> not the same as deliberate falsification</w:t>
+      </w:r>
+    </w:p>
+    <w:p>
+      <w:pPr>
+        <w:pStyle w:val="ListParagraph"/>
+        <w:numPr>
+          <w:ilvl w:val="0"/>
+          <w:numId w:val="65"/>
+        </w:numPr>
+      </w:pPr>
+      <w:r>
+        <w:t>Counting stimulates reporting.</w:t>
+      </w:r>
+    </w:p>
+    <w:p>
+      <w:pPr>
+        <w:pStyle w:val="ListParagraph"/>
+        <w:numPr>
+          <w:ilvl w:val="1"/>
+          <w:numId w:val="65"/>
+        </w:numPr>
+      </w:pPr>
+      <w:r>
+        <w:t>Formal count may legitimize something that people were previously afraid or ashamed to have known.</w:t>
+      </w:r>
+    </w:p>
+    <w:p>
+      <w:pPr>
+        <w:pStyle w:val="ListParagraph"/>
+        <w:numPr>
+          <w:ilvl w:val="1"/>
+          <w:numId w:val="65"/>
+        </w:numPr>
+      </w:pPr>
+      <w:r>
+        <w:lastRenderedPageBreak/>
+        <w:t>Many public problems are phenomena that were previously tolerated for decades.</w:t>
+      </w:r>
+    </w:p>
+    <w:p>
+      <w:pPr>
+        <w:pStyle w:val="ListParagraph"/>
+        <w:numPr>
+          <w:ilvl w:val="0"/>
+          <w:numId w:val="65"/>
+        </w:numPr>
+      </w:pPr>
+      <w:r>
+        <w:t>People have a strong incentive to manipulate measures.</w:t>
+      </w:r>
+    </w:p>
+    <w:p>
+      <w:pPr>
+        <w:pStyle w:val="ListParagraph"/>
+        <w:numPr>
+          <w:ilvl w:val="1"/>
+          <w:numId w:val="65"/>
+        </w:numPr>
+      </w:pPr>
+      <w:r>
+        <w:t>Manipulation is the weakness of pay-for-performance systems.</w:t>
+      </w:r>
+      <w:r>
+        <w:t xml:space="preserve"> </w:t>
+      </w:r>
+    </w:p>
+    <w:p>
+      <w:pPr>
+        <w:pStyle w:val="ListParagraph"/>
+        <w:numPr>
+          <w:ilvl w:val="1"/>
+          <w:numId w:val="65"/>
+        </w:numPr>
+      </w:pPr>
+      <w:r>
+        <w:t xml:space="preserve">Scientific method assumes strict separation between </w:t>
+      </w:r>
+      <w:proofErr w:type="gramStart"/>
+      <w:r>
+        <w:t>observer</w:t>
+      </w:r>
+      <w:proofErr w:type="gramEnd"/>
+      <w:r>
+        <w:t xml:space="preserve"> and observed.</w:t>
+      </w:r>
+    </w:p>
+    <w:p>
+      <w:pPr>
+        <w:pStyle w:val="ListParagraph"/>
+        <w:numPr>
+          <w:ilvl w:val="2"/>
+          <w:numId w:val="65"/>
+        </w:numPr>
+      </w:pPr>
+      <w:r>
+        <w:t>This separation is rarely possible in policy debates.</w:t>
+      </w:r>
+    </w:p>
+    <w:p>
+      <w:pPr>
+        <w:pStyle w:val="ListParagraph"/>
+        <w:numPr>
+          <w:ilvl w:val="1"/>
+          <w:numId w:val="65"/>
+        </w:numPr>
+      </w:pPr>
+      <w:r>
+        <w:t>Policy measurement is always linked to benefits and penalties.</w:t>
+      </w:r>
+    </w:p>
+    <w:p>
+      <w:pPr>
+        <w:pStyle w:val="ListParagraph"/>
+        <w:numPr>
+          <w:ilvl w:val="0"/>
+          <w:numId w:val="65"/>
+        </w:numPr>
+      </w:pPr>
+      <w:r>
+        <w:t>Measurers have power over the fate of the measured.</w:t>
+      </w:r>
+    </w:p>
+    <w:p>
+      <w:pPr>
+        <w:pStyle w:val="ListParagraph"/>
+        <w:numPr>
+          <w:ilvl w:val="0"/>
+          <w:numId w:val="65"/>
+        </w:numPr>
+      </w:pPr>
+      <w:r>
+        <w:t>Evaluative measurement can lead to paradoxical behavior.</w:t>
+      </w:r>
+    </w:p>
+    <w:p>
+      <w:pPr>
+        <w:pStyle w:val="ListParagraph"/>
+        <w:numPr>
+          <w:ilvl w:val="1"/>
+          <w:numId w:val="65"/>
+        </w:numPr>
+      </w:pPr>
+      <w:r>
+        <w:t>Law enforcement is more willing to bargain with a multiple offender than a single offender.</w:t>
+      </w:r>
+    </w:p>
+    <w:p>
+      <w:pPr>
+        <w:pStyle w:val="ListParagraph"/>
+        <w:numPr>
+          <w:ilvl w:val="0"/>
+          <w:numId w:val="65"/>
+        </w:numPr>
+      </w:pPr>
+      <w:r>
+        <w:t>Numbers can be manipulated by strategically selection one measure from a range of possibilities.</w:t>
+      </w:r>
+    </w:p>
+    <w:p>
+      <w:pPr>
+        <w:pStyle w:val="ListParagraph"/>
+        <w:numPr>
+          <w:ilvl w:val="1"/>
+          <w:numId w:val="65"/>
+        </w:numPr>
+      </w:pPr>
+      <w:r>
+        <w:t xml:space="preserve">Charities and government agencies </w:t>
+      </w:r>
+    </w:p>
+    <w:p>
+      <w:pPr>
+        <w:pStyle w:val="ListParagraph"/>
+        <w:numPr>
+          <w:ilvl w:val="2"/>
+          <w:numId w:val="65"/>
+        </w:numPr>
+      </w:pPr>
+      <w:r>
+        <w:t>Choose measures that make their issue seem as big as possible in the beginning.</w:t>
+      </w:r>
+    </w:p>
+    <w:p>
+      <w:pPr>
+        <w:pStyle w:val="ListParagraph"/>
+        <w:numPr>
+          <w:ilvl w:val="2"/>
+          <w:numId w:val="65"/>
+        </w:numPr>
+      </w:pPr>
+      <w:r>
+        <w:t>Choose measures that show them to be affecting the issue once they’ve been in operation for a while.</w:t>
+      </w:r>
+    </w:p>
+    <w:p>
+      <w:pPr>
+        <w:pStyle w:val="ListParagraph"/>
+        <w:numPr>
+          <w:ilvl w:val="1"/>
+          <w:numId w:val="65"/>
+        </w:numPr>
+      </w:pPr>
+      <w:r>
+        <w:t>Actors with particular solutions to sell will promote measures that point toward their solutions.</w:t>
+      </w:r>
+    </w:p>
+    <w:p>
+      <w:pPr>
+        <w:pStyle w:val="ListParagraph"/>
+        <w:numPr>
+          <w:ilvl w:val="0"/>
+          <w:numId w:val="65"/>
+        </w:numPr>
+      </w:pPr>
+      <w:r>
+        <w:t>Numbers never stand by themselves in policy debates.</w:t>
+      </w:r>
+    </w:p>
+    <w:p>
+      <w:pPr>
+        <w:pStyle w:val="ListParagraph"/>
+        <w:numPr>
+          <w:ilvl w:val="1"/>
+          <w:numId w:val="65"/>
+        </w:numPr>
+      </w:pPr>
+      <w:r>
+        <w:t>Words, symbols, and narrative stories are used to complement them.</w:t>
+      </w:r>
+    </w:p>
+    <w:p>
+      <w:bookmarkStart w:id="9" w:name="_GoBack"/>
+      <w:bookmarkEnd w:id="9"/>
     </w:p>
     <w:sectPr>
       <w:headerReference w:type="default" r:id="rId16"/>
@@ -10121,7 +11175,7 @@
         <w:b/>
         <w:noProof/>
       </w:rPr>
-      <w:t>1</w:t>
+      <w:t>3</w:t>
     </w:r>
     <w:r>
       <w:rPr>
@@ -10155,7 +11209,7 @@
         <w:b/>
         <w:noProof/>
       </w:rPr>
-      <w:t>1</w:t>
+      <w:t>3</w:t>
     </w:r>
     <w:r>
       <w:rPr>
@@ -10374,6 +11428,119 @@
     </w:lvl>
   </w:abstractNum>
   <w:abstractNum w:abstractNumId="2">
+    <w:nsid w:val="0504118B"/>
+    <w:multiLevelType w:val="hybridMultilevel"/>
+    <w:tmpl w:val="8EE6B9CC"/>
+    <w:lvl w:ilvl="0" w:tplc="04090001">
+      <w:start w:val="1"/>
+      <w:numFmt w:val="bullet"/>
+      <w:lvlText w:val=""/>
+      <w:lvlJc w:val="left"/>
+      <w:pPr>
+        <w:ind w:left="720" w:hanging="360"/>
+      </w:pPr>
+      <w:rPr>
+        <w:rFonts w:ascii="Symbol" w:hAnsi="Symbol" w:hint="default"/>
+      </w:rPr>
+    </w:lvl>
+    <w:lvl w:ilvl="1" w:tplc="04090003">
+      <w:start w:val="1"/>
+      <w:numFmt w:val="bullet"/>
+      <w:lvlText w:val="o"/>
+      <w:lvlJc w:val="left"/>
+      <w:pPr>
+        <w:ind w:left="1440" w:hanging="360"/>
+      </w:pPr>
+      <w:rPr>
+        <w:rFonts w:ascii="Courier New" w:hAnsi="Courier New" w:cs="Courier New" w:hint="default"/>
+      </w:rPr>
+    </w:lvl>
+    <w:lvl w:ilvl="2" w:tplc="04090005" w:tentative="1">
+      <w:start w:val="1"/>
+      <w:numFmt w:val="bullet"/>
+      <w:lvlText w:val=""/>
+      <w:lvlJc w:val="left"/>
+      <w:pPr>
+        <w:ind w:left="2160" w:hanging="360"/>
+      </w:pPr>
+      <w:rPr>
+        <w:rFonts w:ascii="Wingdings" w:hAnsi="Wingdings" w:hint="default"/>
+      </w:rPr>
+    </w:lvl>
+    <w:lvl w:ilvl="3" w:tplc="04090001" w:tentative="1">
+      <w:start w:val="1"/>
+      <w:numFmt w:val="bullet"/>
+      <w:lvlText w:val=""/>
+      <w:lvlJc w:val="left"/>
+      <w:pPr>
+        <w:ind w:left="2880" w:hanging="360"/>
+      </w:pPr>
+      <w:rPr>
+        <w:rFonts w:ascii="Symbol" w:hAnsi="Symbol" w:hint="default"/>
+      </w:rPr>
+    </w:lvl>
+    <w:lvl w:ilvl="4" w:tplc="04090003" w:tentative="1">
+      <w:start w:val="1"/>
+      <w:numFmt w:val="bullet"/>
+      <w:lvlText w:val="o"/>
+      <w:lvlJc w:val="left"/>
+      <w:pPr>
+        <w:ind w:left="3600" w:hanging="360"/>
+      </w:pPr>
+      <w:rPr>
+        <w:rFonts w:ascii="Courier New" w:hAnsi="Courier New" w:cs="Courier New" w:hint="default"/>
+      </w:rPr>
+    </w:lvl>
+    <w:lvl w:ilvl="5" w:tplc="04090005" w:tentative="1">
+      <w:start w:val="1"/>
+      <w:numFmt w:val="bullet"/>
+      <w:lvlText w:val=""/>
+      <w:lvlJc w:val="left"/>
+      <w:pPr>
+        <w:ind w:left="4320" w:hanging="360"/>
+      </w:pPr>
+      <w:rPr>
+        <w:rFonts w:ascii="Wingdings" w:hAnsi="Wingdings" w:hint="default"/>
+      </w:rPr>
+    </w:lvl>
+    <w:lvl w:ilvl="6" w:tplc="04090001" w:tentative="1">
+      <w:start w:val="1"/>
+      <w:numFmt w:val="bullet"/>
+      <w:lvlText w:val=""/>
+      <w:lvlJc w:val="left"/>
+      <w:pPr>
+        <w:ind w:left="5040" w:hanging="360"/>
+      </w:pPr>
+      <w:rPr>
+        <w:rFonts w:ascii="Symbol" w:hAnsi="Symbol" w:hint="default"/>
+      </w:rPr>
+    </w:lvl>
+    <w:lvl w:ilvl="7" w:tplc="04090003" w:tentative="1">
+      <w:start w:val="1"/>
+      <w:numFmt w:val="bullet"/>
+      <w:lvlText w:val="o"/>
+      <w:lvlJc w:val="left"/>
+      <w:pPr>
+        <w:ind w:left="5760" w:hanging="360"/>
+      </w:pPr>
+      <w:rPr>
+        <w:rFonts w:ascii="Courier New" w:hAnsi="Courier New" w:cs="Courier New" w:hint="default"/>
+      </w:rPr>
+    </w:lvl>
+    <w:lvl w:ilvl="8" w:tplc="04090005" w:tentative="1">
+      <w:start w:val="1"/>
+      <w:numFmt w:val="bullet"/>
+      <w:lvlText w:val=""/>
+      <w:lvlJc w:val="left"/>
+      <w:pPr>
+        <w:ind w:left="6480" w:hanging="360"/>
+      </w:pPr>
+      <w:rPr>
+        <w:rFonts w:ascii="Wingdings" w:hAnsi="Wingdings" w:hint="default"/>
+      </w:rPr>
+    </w:lvl>
+  </w:abstractNum>
+  <w:abstractNum w:abstractNumId="3">
     <w:nsid w:val="0B630EB5"/>
     <w:multiLevelType w:val="hybridMultilevel"/>
     <w:tmpl w:val="D6922D74"/>
@@ -10486,7 +11653,7 @@
       </w:rPr>
     </w:lvl>
   </w:abstractNum>
-  <w:abstractNum w:abstractNumId="3">
+  <w:abstractNum w:abstractNumId="4">
     <w:nsid w:val="0DDB3B34"/>
     <w:multiLevelType w:val="hybridMultilevel"/>
     <w:tmpl w:val="FF74AF22"/>
@@ -10572,7 +11739,7 @@
       </w:pPr>
     </w:lvl>
   </w:abstractNum>
-  <w:abstractNum w:abstractNumId="4">
+  <w:abstractNum w:abstractNumId="5">
     <w:nsid w:val="0F8929A1"/>
     <w:multiLevelType w:val="hybridMultilevel"/>
     <w:tmpl w:val="5FD27FF2"/>
@@ -10685,7 +11852,120 @@
       </w:rPr>
     </w:lvl>
   </w:abstractNum>
-  <w:abstractNum w:abstractNumId="5">
+  <w:abstractNum w:abstractNumId="6">
+    <w:nsid w:val="12422621"/>
+    <w:multiLevelType w:val="hybridMultilevel"/>
+    <w:tmpl w:val="F8C41C5A"/>
+    <w:lvl w:ilvl="0" w:tplc="04090001">
+      <w:start w:val="1"/>
+      <w:numFmt w:val="bullet"/>
+      <w:lvlText w:val=""/>
+      <w:lvlJc w:val="left"/>
+      <w:pPr>
+        <w:ind w:left="720" w:hanging="360"/>
+      </w:pPr>
+      <w:rPr>
+        <w:rFonts w:ascii="Symbol" w:hAnsi="Symbol" w:hint="default"/>
+      </w:rPr>
+    </w:lvl>
+    <w:lvl w:ilvl="1" w:tplc="04090003">
+      <w:start w:val="1"/>
+      <w:numFmt w:val="bullet"/>
+      <w:lvlText w:val="o"/>
+      <w:lvlJc w:val="left"/>
+      <w:pPr>
+        <w:ind w:left="1440" w:hanging="360"/>
+      </w:pPr>
+      <w:rPr>
+        <w:rFonts w:ascii="Courier New" w:hAnsi="Courier New" w:cs="Courier New" w:hint="default"/>
+      </w:rPr>
+    </w:lvl>
+    <w:lvl w:ilvl="2" w:tplc="04090005">
+      <w:start w:val="1"/>
+      <w:numFmt w:val="bullet"/>
+      <w:lvlText w:val=""/>
+      <w:lvlJc w:val="left"/>
+      <w:pPr>
+        <w:ind w:left="2160" w:hanging="360"/>
+      </w:pPr>
+      <w:rPr>
+        <w:rFonts w:ascii="Wingdings" w:hAnsi="Wingdings" w:hint="default"/>
+      </w:rPr>
+    </w:lvl>
+    <w:lvl w:ilvl="3" w:tplc="04090001" w:tentative="1">
+      <w:start w:val="1"/>
+      <w:numFmt w:val="bullet"/>
+      <w:lvlText w:val=""/>
+      <w:lvlJc w:val="left"/>
+      <w:pPr>
+        <w:ind w:left="2880" w:hanging="360"/>
+      </w:pPr>
+      <w:rPr>
+        <w:rFonts w:ascii="Symbol" w:hAnsi="Symbol" w:hint="default"/>
+      </w:rPr>
+    </w:lvl>
+    <w:lvl w:ilvl="4" w:tplc="04090003" w:tentative="1">
+      <w:start w:val="1"/>
+      <w:numFmt w:val="bullet"/>
+      <w:lvlText w:val="o"/>
+      <w:lvlJc w:val="left"/>
+      <w:pPr>
+        <w:ind w:left="3600" w:hanging="360"/>
+      </w:pPr>
+      <w:rPr>
+        <w:rFonts w:ascii="Courier New" w:hAnsi="Courier New" w:cs="Courier New" w:hint="default"/>
+      </w:rPr>
+    </w:lvl>
+    <w:lvl w:ilvl="5" w:tplc="04090005" w:tentative="1">
+      <w:start w:val="1"/>
+      <w:numFmt w:val="bullet"/>
+      <w:lvlText w:val=""/>
+      <w:lvlJc w:val="left"/>
+      <w:pPr>
+        <w:ind w:left="4320" w:hanging="360"/>
+      </w:pPr>
+      <w:rPr>
+        <w:rFonts w:ascii="Wingdings" w:hAnsi="Wingdings" w:hint="default"/>
+      </w:rPr>
+    </w:lvl>
+    <w:lvl w:ilvl="6" w:tplc="04090001" w:tentative="1">
+      <w:start w:val="1"/>
+      <w:numFmt w:val="bullet"/>
+      <w:lvlText w:val=""/>
+      <w:lvlJc w:val="left"/>
+      <w:pPr>
+        <w:ind w:left="5040" w:hanging="360"/>
+      </w:pPr>
+      <w:rPr>
+        <w:rFonts w:ascii="Symbol" w:hAnsi="Symbol" w:hint="default"/>
+      </w:rPr>
+    </w:lvl>
+    <w:lvl w:ilvl="7" w:tplc="04090003" w:tentative="1">
+      <w:start w:val="1"/>
+      <w:numFmt w:val="bullet"/>
+      <w:lvlText w:val="o"/>
+      <w:lvlJc w:val="left"/>
+      <w:pPr>
+        <w:ind w:left="5760" w:hanging="360"/>
+      </w:pPr>
+      <w:rPr>
+        <w:rFonts w:ascii="Courier New" w:hAnsi="Courier New" w:cs="Courier New" w:hint="default"/>
+      </w:rPr>
+    </w:lvl>
+    <w:lvl w:ilvl="8" w:tplc="04090005" w:tentative="1">
+      <w:start w:val="1"/>
+      <w:numFmt w:val="bullet"/>
+      <w:lvlText w:val=""/>
+      <w:lvlJc w:val="left"/>
+      <w:pPr>
+        <w:ind w:left="6480" w:hanging="360"/>
+      </w:pPr>
+      <w:rPr>
+        <w:rFonts w:ascii="Wingdings" w:hAnsi="Wingdings" w:hint="default"/>
+      </w:rPr>
+    </w:lvl>
+  </w:abstractNum>
+  <w:abstractNum w:abstractNumId="7">
     <w:nsid w:val="14EA790E"/>
     <w:multiLevelType w:val="hybridMultilevel"/>
     <w:tmpl w:val="E196CAEC"/>
@@ -10798,7 +12078,7 @@
       </w:rPr>
     </w:lvl>
   </w:abstractNum>
-  <w:abstractNum w:abstractNumId="6">
+  <w:abstractNum w:abstractNumId="8">
     <w:nsid w:val="15AF0468"/>
     <w:multiLevelType w:val="hybridMultilevel"/>
     <w:tmpl w:val="6860B7B6"/>
@@ -10884,7 +12164,7 @@
       </w:pPr>
     </w:lvl>
   </w:abstractNum>
-  <w:abstractNum w:abstractNumId="7">
+  <w:abstractNum w:abstractNumId="9">
     <w:nsid w:val="16002EE2"/>
     <w:multiLevelType w:val="hybridMultilevel"/>
     <w:tmpl w:val="98FC7AE8"/>
@@ -10997,7 +12277,7 @@
       </w:rPr>
     </w:lvl>
   </w:abstractNum>
-  <w:abstractNum w:abstractNumId="8">
+  <w:abstractNum w:abstractNumId="10">
     <w:nsid w:val="162241F4"/>
     <w:multiLevelType w:val="hybridMultilevel"/>
     <w:tmpl w:val="FA90EF3A"/>
@@ -11110,7 +12390,7 @@
       </w:rPr>
     </w:lvl>
   </w:abstractNum>
-  <w:abstractNum w:abstractNumId="9">
+  <w:abstractNum w:abstractNumId="11">
     <w:nsid w:val="1AE613C8"/>
     <w:multiLevelType w:val="hybridMultilevel"/>
     <w:tmpl w:val="2574291C"/>
@@ -11223,7 +12503,7 @@
       </w:rPr>
     </w:lvl>
   </w:abstractNum>
-  <w:abstractNum w:abstractNumId="10">
+  <w:abstractNum w:abstractNumId="12">
     <w:nsid w:val="1F2A4F26"/>
     <w:multiLevelType w:val="hybridMultilevel"/>
     <w:tmpl w:val="FF74AF22"/>
@@ -11309,7 +12589,7 @@
       </w:pPr>
     </w:lvl>
   </w:abstractNum>
-  <w:abstractNum w:abstractNumId="11">
+  <w:abstractNum w:abstractNumId="13">
     <w:nsid w:val="218A5D17"/>
     <w:multiLevelType w:val="hybridMultilevel"/>
     <w:tmpl w:val="041ACBF8"/>
@@ -11395,7 +12675,7 @@
       </w:pPr>
     </w:lvl>
   </w:abstractNum>
-  <w:abstractNum w:abstractNumId="12">
+  <w:abstractNum w:abstractNumId="14">
     <w:nsid w:val="267758F1"/>
     <w:multiLevelType w:val="hybridMultilevel"/>
     <w:tmpl w:val="DF6E1D08"/>
@@ -11481,7 +12761,7 @@
       </w:pPr>
     </w:lvl>
   </w:abstractNum>
-  <w:abstractNum w:abstractNumId="13">
+  <w:abstractNum w:abstractNumId="15">
     <w:nsid w:val="27E0097B"/>
     <w:multiLevelType w:val="hybridMultilevel"/>
     <w:tmpl w:val="68261428"/>
@@ -11594,7 +12874,7 @@
       </w:rPr>
     </w:lvl>
   </w:abstractNum>
-  <w:abstractNum w:abstractNumId="14">
+  <w:abstractNum w:abstractNumId="16">
     <w:nsid w:val="2B17548D"/>
     <w:multiLevelType w:val="hybridMultilevel"/>
     <w:tmpl w:val="D0C6D23E"/>
@@ -11707,7 +12987,7 @@
       </w:rPr>
     </w:lvl>
   </w:abstractNum>
-  <w:abstractNum w:abstractNumId="15">
+  <w:abstractNum w:abstractNumId="17">
     <w:nsid w:val="2E5A7D42"/>
     <w:multiLevelType w:val="hybridMultilevel"/>
     <w:tmpl w:val="53520716"/>
@@ -11820,7 +13100,7 @@
       </w:rPr>
     </w:lvl>
   </w:abstractNum>
-  <w:abstractNum w:abstractNumId="16">
+  <w:abstractNum w:abstractNumId="18">
     <w:nsid w:val="311705EF"/>
     <w:multiLevelType w:val="hybridMultilevel"/>
     <w:tmpl w:val="A65CC7C4"/>
@@ -11933,7 +13213,7 @@
       </w:rPr>
     </w:lvl>
   </w:abstractNum>
-  <w:abstractNum w:abstractNumId="17">
+  <w:abstractNum w:abstractNumId="19">
     <w:nsid w:val="33B60121"/>
     <w:multiLevelType w:val="hybridMultilevel"/>
     <w:tmpl w:val="1084F5CC"/>
@@ -12046,7 +13326,7 @@
       </w:rPr>
     </w:lvl>
   </w:abstractNum>
-  <w:abstractNum w:abstractNumId="18">
+  <w:abstractNum w:abstractNumId="20">
     <w:nsid w:val="34B82B9E"/>
     <w:multiLevelType w:val="hybridMultilevel"/>
     <w:tmpl w:val="1EE0B7CC"/>
@@ -12159,7 +13439,7 @@
       </w:rPr>
     </w:lvl>
   </w:abstractNum>
-  <w:abstractNum w:abstractNumId="19">
+  <w:abstractNum w:abstractNumId="21">
     <w:nsid w:val="34EA28B8"/>
     <w:multiLevelType w:val="hybridMultilevel"/>
     <w:tmpl w:val="8AD48CD2"/>
@@ -12272,7 +13552,7 @@
       </w:rPr>
     </w:lvl>
   </w:abstractNum>
-  <w:abstractNum w:abstractNumId="20">
+  <w:abstractNum w:abstractNumId="22">
     <w:nsid w:val="351B7E79"/>
     <w:multiLevelType w:val="hybridMultilevel"/>
     <w:tmpl w:val="238625AE"/>
@@ -12385,7 +13665,7 @@
       </w:rPr>
     </w:lvl>
   </w:abstractNum>
-  <w:abstractNum w:abstractNumId="21">
+  <w:abstractNum w:abstractNumId="23">
     <w:nsid w:val="3D883DFB"/>
     <w:multiLevelType w:val="hybridMultilevel"/>
     <w:tmpl w:val="EC784D28"/>
@@ -12498,7 +13778,7 @@
       </w:rPr>
     </w:lvl>
   </w:abstractNum>
-  <w:abstractNum w:abstractNumId="22">
+  <w:abstractNum w:abstractNumId="24">
     <w:nsid w:val="41773AA5"/>
     <w:multiLevelType w:val="hybridMultilevel"/>
     <w:tmpl w:val="F3ACCC3E"/>
@@ -12611,7 +13891,7 @@
       </w:rPr>
     </w:lvl>
   </w:abstractNum>
-  <w:abstractNum w:abstractNumId="23">
+  <w:abstractNum w:abstractNumId="25">
     <w:nsid w:val="43316BE2"/>
     <w:multiLevelType w:val="hybridMultilevel"/>
     <w:tmpl w:val="FDB0055A"/>
@@ -12724,7 +14004,7 @@
       </w:rPr>
     </w:lvl>
   </w:abstractNum>
-  <w:abstractNum w:abstractNumId="24">
+  <w:abstractNum w:abstractNumId="26">
     <w:nsid w:val="44681B96"/>
     <w:multiLevelType w:val="hybridMultilevel"/>
     <w:tmpl w:val="F79E1E36"/>
@@ -12837,7 +14117,7 @@
       </w:rPr>
     </w:lvl>
   </w:abstractNum>
-  <w:abstractNum w:abstractNumId="25">
+  <w:abstractNum w:abstractNumId="27">
     <w:nsid w:val="48A93EDF"/>
     <w:multiLevelType w:val="hybridMultilevel"/>
     <w:tmpl w:val="7C62241A"/>
@@ -12950,7 +14230,7 @@
       </w:rPr>
     </w:lvl>
   </w:abstractNum>
-  <w:abstractNum w:abstractNumId="26">
+  <w:abstractNum w:abstractNumId="28">
     <w:nsid w:val="48B64324"/>
     <w:multiLevelType w:val="hybridMultilevel"/>
     <w:tmpl w:val="E54AD48A"/>
@@ -13063,7 +14343,7 @@
       </w:rPr>
     </w:lvl>
   </w:abstractNum>
-  <w:abstractNum w:abstractNumId="27">
+  <w:abstractNum w:abstractNumId="29">
     <w:nsid w:val="49C2577F"/>
     <w:multiLevelType w:val="hybridMultilevel"/>
     <w:tmpl w:val="F5F2E8F8"/>
@@ -13176,7 +14456,7 @@
       </w:rPr>
     </w:lvl>
   </w:abstractNum>
-  <w:abstractNum w:abstractNumId="28">
+  <w:abstractNum w:abstractNumId="30">
     <w:nsid w:val="4C424017"/>
     <w:multiLevelType w:val="hybridMultilevel"/>
     <w:tmpl w:val="CB922E2A"/>
@@ -13289,7 +14569,7 @@
       </w:rPr>
     </w:lvl>
   </w:abstractNum>
-  <w:abstractNum w:abstractNumId="29">
+  <w:abstractNum w:abstractNumId="31">
     <w:nsid w:val="4D1B3E8E"/>
     <w:multiLevelType w:val="hybridMultilevel"/>
     <w:tmpl w:val="122C8A76"/>
@@ -13402,7 +14682,7 @@
       </w:rPr>
     </w:lvl>
   </w:abstractNum>
-  <w:abstractNum w:abstractNumId="30">
+  <w:abstractNum w:abstractNumId="32">
     <w:nsid w:val="50976B24"/>
     <w:multiLevelType w:val="hybridMultilevel"/>
     <w:tmpl w:val="47FAA950"/>
@@ -13515,7 +14795,7 @@
       </w:rPr>
     </w:lvl>
   </w:abstractNum>
-  <w:abstractNum w:abstractNumId="31">
+  <w:abstractNum w:abstractNumId="33">
     <w:nsid w:val="50BE57BD"/>
     <w:multiLevelType w:val="hybridMultilevel"/>
     <w:tmpl w:val="862E09D0"/>
@@ -13628,7 +14908,7 @@
       </w:rPr>
     </w:lvl>
   </w:abstractNum>
-  <w:abstractNum w:abstractNumId="32">
+  <w:abstractNum w:abstractNumId="34">
     <w:nsid w:val="53DE3754"/>
     <w:multiLevelType w:val="hybridMultilevel"/>
     <w:tmpl w:val="A740D3A0"/>
@@ -13714,7 +14994,7 @@
       </w:pPr>
     </w:lvl>
   </w:abstractNum>
-  <w:abstractNum w:abstractNumId="33">
+  <w:abstractNum w:abstractNumId="35">
     <w:nsid w:val="587D76D8"/>
     <w:multiLevelType w:val="hybridMultilevel"/>
     <w:tmpl w:val="2DE6439A"/>
@@ -13827,7 +15107,7 @@
       </w:rPr>
     </w:lvl>
   </w:abstractNum>
-  <w:abstractNum w:abstractNumId="34">
+  <w:abstractNum w:abstractNumId="36">
     <w:nsid w:val="58EE61D0"/>
     <w:multiLevelType w:val="hybridMultilevel"/>
     <w:tmpl w:val="8092CD80"/>
@@ -13940,7 +15220,7 @@
       </w:rPr>
     </w:lvl>
   </w:abstractNum>
-  <w:abstractNum w:abstractNumId="35">
+  <w:abstractNum w:abstractNumId="37">
     <w:nsid w:val="5D694D60"/>
     <w:multiLevelType w:val="hybridMultilevel"/>
     <w:tmpl w:val="2F6CAA46"/>
@@ -14053,7 +15333,7 @@
       </w:rPr>
     </w:lvl>
   </w:abstractNum>
-  <w:abstractNum w:abstractNumId="36">
+  <w:abstractNum w:abstractNumId="38">
     <w:nsid w:val="5E5647BF"/>
     <w:multiLevelType w:val="hybridMultilevel"/>
     <w:tmpl w:val="3A4601FE"/>
@@ -14166,7 +15446,7 @@
       </w:rPr>
     </w:lvl>
   </w:abstractNum>
-  <w:abstractNum w:abstractNumId="37">
+  <w:abstractNum w:abstractNumId="39">
     <w:nsid w:val="5FE7666E"/>
     <w:multiLevelType w:val="hybridMultilevel"/>
     <w:tmpl w:val="C4EC039A"/>
@@ -14279,7 +15559,7 @@
       </w:rPr>
     </w:lvl>
   </w:abstractNum>
-  <w:abstractNum w:abstractNumId="38">
+  <w:abstractNum w:abstractNumId="40">
     <w:nsid w:val="620B10A5"/>
     <w:multiLevelType w:val="hybridMultilevel"/>
     <w:tmpl w:val="9EA6B238"/>
@@ -14392,7 +15672,7 @@
       </w:rPr>
     </w:lvl>
   </w:abstractNum>
-  <w:abstractNum w:abstractNumId="39">
+  <w:abstractNum w:abstractNumId="41">
     <w:nsid w:val="62180B0D"/>
     <w:multiLevelType w:val="hybridMultilevel"/>
     <w:tmpl w:val="231EA43A"/>
@@ -14505,7 +15785,7 @@
       </w:rPr>
     </w:lvl>
   </w:abstractNum>
-  <w:abstractNum w:abstractNumId="40">
+  <w:abstractNum w:abstractNumId="42">
     <w:nsid w:val="621B7E9A"/>
     <w:multiLevelType w:val="hybridMultilevel"/>
     <w:tmpl w:val="562683B6"/>
@@ -14618,7 +15898,7 @@
       </w:rPr>
     </w:lvl>
   </w:abstractNum>
-  <w:abstractNum w:abstractNumId="41">
+  <w:abstractNum w:abstractNumId="43">
     <w:nsid w:val="6280123E"/>
     <w:multiLevelType w:val="hybridMultilevel"/>
     <w:tmpl w:val="FB8A7ECC"/>
@@ -14731,7 +16011,7 @@
       </w:rPr>
     </w:lvl>
   </w:abstractNum>
-  <w:abstractNum w:abstractNumId="42">
+  <w:abstractNum w:abstractNumId="44">
     <w:nsid w:val="62CB6036"/>
     <w:multiLevelType w:val="hybridMultilevel"/>
     <w:tmpl w:val="8A6CCCD4"/>
@@ -14844,7 +16124,7 @@
       </w:rPr>
     </w:lvl>
   </w:abstractNum>
-  <w:abstractNum w:abstractNumId="43">
+  <w:abstractNum w:abstractNumId="45">
     <w:nsid w:val="62DE3479"/>
     <w:multiLevelType w:val="hybridMultilevel"/>
     <w:tmpl w:val="64129B76"/>
@@ -14957,7 +16237,7 @@
       </w:rPr>
     </w:lvl>
   </w:abstractNum>
-  <w:abstractNum w:abstractNumId="44">
+  <w:abstractNum w:abstractNumId="46">
     <w:nsid w:val="63B54FE5"/>
     <w:multiLevelType w:val="hybridMultilevel"/>
     <w:tmpl w:val="9AB6C064"/>
@@ -15070,7 +16350,7 @@
       </w:rPr>
     </w:lvl>
   </w:abstractNum>
-  <w:abstractNum w:abstractNumId="45">
+  <w:abstractNum w:abstractNumId="47">
     <w:nsid w:val="64710A0F"/>
     <w:multiLevelType w:val="hybridMultilevel"/>
     <w:tmpl w:val="3D1AA106"/>
@@ -15183,7 +16463,7 @@
       </w:rPr>
     </w:lvl>
   </w:abstractNum>
-  <w:abstractNum w:abstractNumId="46">
+  <w:abstractNum w:abstractNumId="48">
     <w:nsid w:val="66017F52"/>
     <w:multiLevelType w:val="hybridMultilevel"/>
     <w:tmpl w:val="A2D44DA4"/>
@@ -15296,7 +16576,7 @@
       </w:rPr>
     </w:lvl>
   </w:abstractNum>
-  <w:abstractNum w:abstractNumId="47">
+  <w:abstractNum w:abstractNumId="49">
     <w:nsid w:val="696F1EF6"/>
     <w:multiLevelType w:val="hybridMultilevel"/>
     <w:tmpl w:val="D0587B4A"/>
@@ -15409,7 +16689,120 @@
       </w:rPr>
     </w:lvl>
   </w:abstractNum>
-  <w:abstractNum w:abstractNumId="48">
+  <w:abstractNum w:abstractNumId="50">
+    <w:nsid w:val="6A9C3C57"/>
+    <w:multiLevelType w:val="hybridMultilevel"/>
+    <w:tmpl w:val="113C83CA"/>
+    <w:lvl w:ilvl="0" w:tplc="04090001">
+      <w:start w:val="1"/>
+      <w:numFmt w:val="bullet"/>
+      <w:lvlText w:val=""/>
+      <w:lvlJc w:val="left"/>
+      <w:pPr>
+        <w:ind w:left="720" w:hanging="360"/>
+      </w:pPr>
+      <w:rPr>
+        <w:rFonts w:ascii="Symbol" w:hAnsi="Symbol" w:hint="default"/>
+      </w:rPr>
+    </w:lvl>
+    <w:lvl w:ilvl="1" w:tplc="04090003">
+      <w:start w:val="1"/>
+      <w:numFmt w:val="bullet"/>
+      <w:lvlText w:val="o"/>
+      <w:lvlJc w:val="left"/>
+      <w:pPr>
+        <w:ind w:left="1440" w:hanging="360"/>
+      </w:pPr>
+      <w:rPr>
+        <w:rFonts w:ascii="Courier New" w:hAnsi="Courier New" w:cs="Courier New" w:hint="default"/>
+      </w:rPr>
+    </w:lvl>
+    <w:lvl w:ilvl="2" w:tplc="04090005">
+      <w:start w:val="1"/>
+      <w:numFmt w:val="bullet"/>
+      <w:lvlText w:val=""/>
+      <w:lvlJc w:val="left"/>
+      <w:pPr>
+        <w:ind w:left="2160" w:hanging="360"/>
+      </w:pPr>
+      <w:rPr>
+        <w:rFonts w:ascii="Wingdings" w:hAnsi="Wingdings" w:hint="default"/>
+      </w:rPr>
+    </w:lvl>
+    <w:lvl w:ilvl="3" w:tplc="04090001" w:tentative="1">
+      <w:start w:val="1"/>
+      <w:numFmt w:val="bullet"/>
+      <w:lvlText w:val=""/>
+      <w:lvlJc w:val="left"/>
+      <w:pPr>
+        <w:ind w:left="2880" w:hanging="360"/>
+      </w:pPr>
+      <w:rPr>
+        <w:rFonts w:ascii="Symbol" w:hAnsi="Symbol" w:hint="default"/>
+      </w:rPr>
+    </w:lvl>
+    <w:lvl w:ilvl="4" w:tplc="04090003" w:tentative="1">
+      <w:start w:val="1"/>
+      <w:numFmt w:val="bullet"/>
+      <w:lvlText w:val="o"/>
+      <w:lvlJc w:val="left"/>
+      <w:pPr>
+        <w:ind w:left="3600" w:hanging="360"/>
+      </w:pPr>
+      <w:rPr>
+        <w:rFonts w:ascii="Courier New" w:hAnsi="Courier New" w:cs="Courier New" w:hint="default"/>
+      </w:rPr>
+    </w:lvl>
+    <w:lvl w:ilvl="5" w:tplc="04090005" w:tentative="1">
+      <w:start w:val="1"/>
+      <w:numFmt w:val="bullet"/>
+      <w:lvlText w:val=""/>
+      <w:lvlJc w:val="left"/>
+      <w:pPr>
+        <w:ind w:left="4320" w:hanging="360"/>
+      </w:pPr>
+      <w:rPr>
+        <w:rFonts w:ascii="Wingdings" w:hAnsi="Wingdings" w:hint="default"/>
+      </w:rPr>
+    </w:lvl>
+    <w:lvl w:ilvl="6" w:tplc="04090001" w:tentative="1">
+      <w:start w:val="1"/>
+      <w:numFmt w:val="bullet"/>
+      <w:lvlText w:val=""/>
+      <w:lvlJc w:val="left"/>
+      <w:pPr>
+        <w:ind w:left="5040" w:hanging="360"/>
+      </w:pPr>
+      <w:rPr>
+        <w:rFonts w:ascii="Symbol" w:hAnsi="Symbol" w:hint="default"/>
+      </w:rPr>
+    </w:lvl>
+    <w:lvl w:ilvl="7" w:tplc="04090003" w:tentative="1">
+      <w:start w:val="1"/>
+      <w:numFmt w:val="bullet"/>
+      <w:lvlText w:val="o"/>
+      <w:lvlJc w:val="left"/>
+      <w:pPr>
+        <w:ind w:left="5760" w:hanging="360"/>
+      </w:pPr>
+      <w:rPr>
+        <w:rFonts w:ascii="Courier New" w:hAnsi="Courier New" w:cs="Courier New" w:hint="default"/>
+      </w:rPr>
+    </w:lvl>
+    <w:lvl w:ilvl="8" w:tplc="04090005" w:tentative="1">
+      <w:start w:val="1"/>
+      <w:numFmt w:val="bullet"/>
+      <w:lvlText w:val=""/>
+      <w:lvlJc w:val="left"/>
+      <w:pPr>
+        <w:ind w:left="6480" w:hanging="360"/>
+      </w:pPr>
+      <w:rPr>
+        <w:rFonts w:ascii="Wingdings" w:hAnsi="Wingdings" w:hint="default"/>
+      </w:rPr>
+    </w:lvl>
+  </w:abstractNum>
+  <w:abstractNum w:abstractNumId="51">
     <w:nsid w:val="6BA84811"/>
     <w:multiLevelType w:val="hybridMultilevel"/>
     <w:tmpl w:val="D80E14E4"/>
@@ -15522,7 +16915,7 @@
       </w:rPr>
     </w:lvl>
   </w:abstractNum>
-  <w:abstractNum w:abstractNumId="49">
+  <w:abstractNum w:abstractNumId="52">
     <w:nsid w:val="6E3B21B9"/>
     <w:multiLevelType w:val="hybridMultilevel"/>
     <w:tmpl w:val="F5AEBC12"/>
@@ -15635,7 +17028,7 @@
       </w:rPr>
     </w:lvl>
   </w:abstractNum>
-  <w:abstractNum w:abstractNumId="50">
+  <w:abstractNum w:abstractNumId="53">
     <w:nsid w:val="6E7D00A7"/>
     <w:multiLevelType w:val="hybridMultilevel"/>
     <w:tmpl w:val="6B58A082"/>
@@ -15748,7 +17141,7 @@
       </w:rPr>
     </w:lvl>
   </w:abstractNum>
-  <w:abstractNum w:abstractNumId="51">
+  <w:abstractNum w:abstractNumId="54">
     <w:nsid w:val="6F1B2113"/>
     <w:multiLevelType w:val="hybridMultilevel"/>
     <w:tmpl w:val="285EFB74"/>
@@ -15834,7 +17227,7 @@
       </w:pPr>
     </w:lvl>
   </w:abstractNum>
-  <w:abstractNum w:abstractNumId="52">
+  <w:abstractNum w:abstractNumId="55">
     <w:nsid w:val="6F752342"/>
     <w:multiLevelType w:val="hybridMultilevel"/>
     <w:tmpl w:val="C6D211D6"/>
@@ -15947,7 +17340,7 @@
       </w:rPr>
     </w:lvl>
   </w:abstractNum>
-  <w:abstractNum w:abstractNumId="53">
+  <w:abstractNum w:abstractNumId="56">
     <w:nsid w:val="72156FC4"/>
     <w:multiLevelType w:val="hybridMultilevel"/>
     <w:tmpl w:val="23D4CABA"/>
@@ -16060,7 +17453,7 @@
       </w:rPr>
     </w:lvl>
   </w:abstractNum>
-  <w:abstractNum w:abstractNumId="54">
+  <w:abstractNum w:abstractNumId="57">
     <w:nsid w:val="734D1098"/>
     <w:multiLevelType w:val="hybridMultilevel"/>
     <w:tmpl w:val="763C475C"/>
@@ -16173,7 +17566,120 @@
       </w:rPr>
     </w:lvl>
   </w:abstractNum>
-  <w:abstractNum w:abstractNumId="55">
+  <w:abstractNum w:abstractNumId="58">
+    <w:nsid w:val="76AF76B1"/>
+    <w:multiLevelType w:val="hybridMultilevel"/>
+    <w:tmpl w:val="6CDCC386"/>
+    <w:lvl w:ilvl="0" w:tplc="04090001">
+      <w:start w:val="1"/>
+      <w:numFmt w:val="bullet"/>
+      <w:lvlText w:val=""/>
+      <w:lvlJc w:val="left"/>
+      <w:pPr>
+        <w:ind w:left="720" w:hanging="360"/>
+      </w:pPr>
+      <w:rPr>
+        <w:rFonts w:ascii="Symbol" w:hAnsi="Symbol" w:hint="default"/>
+      </w:rPr>
+    </w:lvl>
+    <w:lvl w:ilvl="1" w:tplc="04090003">
+      <w:start w:val="1"/>
+      <w:numFmt w:val="bullet"/>
+      <w:lvlText w:val="o"/>
+      <w:lvlJc w:val="left"/>
+      <w:pPr>
+        <w:ind w:left="1440" w:hanging="360"/>
+      </w:pPr>
+      <w:rPr>
+        <w:rFonts w:ascii="Courier New" w:hAnsi="Courier New" w:cs="Courier New" w:hint="default"/>
+      </w:rPr>
+    </w:lvl>
+    <w:lvl w:ilvl="2" w:tplc="04090005" w:tentative="1">
+      <w:start w:val="1"/>
+      <w:numFmt w:val="bullet"/>
+      <w:lvlText w:val=""/>
+      <w:lvlJc w:val="left"/>
+      <w:pPr>
+        <w:ind w:left="2160" w:hanging="360"/>
+      </w:pPr>
+      <w:rPr>
+        <w:rFonts w:ascii="Wingdings" w:hAnsi="Wingdings" w:hint="default"/>
+      </w:rPr>
+    </w:lvl>
+    <w:lvl w:ilvl="3" w:tplc="04090001" w:tentative="1">
+      <w:start w:val="1"/>
+      <w:numFmt w:val="bullet"/>
+      <w:lvlText w:val=""/>
+      <w:lvlJc w:val="left"/>
+      <w:pPr>
+        <w:ind w:left="2880" w:hanging="360"/>
+      </w:pPr>
+      <w:rPr>
+        <w:rFonts w:ascii="Symbol" w:hAnsi="Symbol" w:hint="default"/>
+      </w:rPr>
+    </w:lvl>
+    <w:lvl w:ilvl="4" w:tplc="04090003" w:tentative="1">
+      <w:start w:val="1"/>
+      <w:numFmt w:val="bullet"/>
+      <w:lvlText w:val="o"/>
+      <w:lvlJc w:val="left"/>
+      <w:pPr>
+        <w:ind w:left="3600" w:hanging="360"/>
+      </w:pPr>
+      <w:rPr>
+        <w:rFonts w:ascii="Courier New" w:hAnsi="Courier New" w:cs="Courier New" w:hint="default"/>
+      </w:rPr>
+    </w:lvl>
+    <w:lvl w:ilvl="5" w:tplc="04090005" w:tentative="1">
+      <w:start w:val="1"/>
+      <w:numFmt w:val="bullet"/>
+      <w:lvlText w:val=""/>
+      <w:lvlJc w:val="left"/>
+      <w:pPr>
+        <w:ind w:left="4320" w:hanging="360"/>
+      </w:pPr>
+      <w:rPr>
+        <w:rFonts w:ascii="Wingdings" w:hAnsi="Wingdings" w:hint="default"/>
+      </w:rPr>
+    </w:lvl>
+    <w:lvl w:ilvl="6" w:tplc="04090001" w:tentative="1">
+      <w:start w:val="1"/>
+      <w:numFmt w:val="bullet"/>
+      <w:lvlText w:val=""/>
+      <w:lvlJc w:val="left"/>
+      <w:pPr>
+        <w:ind w:left="5040" w:hanging="360"/>
+      </w:pPr>
+      <w:rPr>
+        <w:rFonts w:ascii="Symbol" w:hAnsi="Symbol" w:hint="default"/>
+      </w:rPr>
+    </w:lvl>
+    <w:lvl w:ilvl="7" w:tplc="04090003" w:tentative="1">
+      <w:start w:val="1"/>
+      <w:numFmt w:val="bullet"/>
+      <w:lvlText w:val="o"/>
+      <w:lvlJc w:val="left"/>
+      <w:pPr>
+        <w:ind w:left="5760" w:hanging="360"/>
+      </w:pPr>
+      <w:rPr>
+        <w:rFonts w:ascii="Courier New" w:hAnsi="Courier New" w:cs="Courier New" w:hint="default"/>
+      </w:rPr>
+    </w:lvl>
+    <w:lvl w:ilvl="8" w:tplc="04090005" w:tentative="1">
+      <w:start w:val="1"/>
+      <w:numFmt w:val="bullet"/>
+      <w:lvlText w:val=""/>
+      <w:lvlJc w:val="left"/>
+      <w:pPr>
+        <w:ind w:left="6480" w:hanging="360"/>
+      </w:pPr>
+      <w:rPr>
+        <w:rFonts w:ascii="Wingdings" w:hAnsi="Wingdings" w:hint="default"/>
+      </w:rPr>
+    </w:lvl>
+  </w:abstractNum>
+  <w:abstractNum w:abstractNumId="59">
     <w:nsid w:val="77705280"/>
     <w:multiLevelType w:val="hybridMultilevel"/>
     <w:tmpl w:val="969446D6"/>
@@ -16259,7 +17765,7 @@
       </w:pPr>
     </w:lvl>
   </w:abstractNum>
-  <w:abstractNum w:abstractNumId="56">
+  <w:abstractNum w:abstractNumId="60">
     <w:nsid w:val="78B038AB"/>
     <w:multiLevelType w:val="hybridMultilevel"/>
     <w:tmpl w:val="8E9801EE"/>
@@ -16372,7 +17878,7 @@
       </w:rPr>
     </w:lvl>
   </w:abstractNum>
-  <w:abstractNum w:abstractNumId="57">
+  <w:abstractNum w:abstractNumId="61">
     <w:nsid w:val="78E711A2"/>
     <w:multiLevelType w:val="hybridMultilevel"/>
     <w:tmpl w:val="F4A2A3EC"/>
@@ -16485,7 +17991,7 @@
       </w:rPr>
     </w:lvl>
   </w:abstractNum>
-  <w:abstractNum w:abstractNumId="58">
+  <w:abstractNum w:abstractNumId="62">
     <w:nsid w:val="796C05B9"/>
     <w:multiLevelType w:val="hybridMultilevel"/>
     <w:tmpl w:val="83887614"/>
@@ -16598,7 +18104,7 @@
       </w:rPr>
     </w:lvl>
   </w:abstractNum>
-  <w:abstractNum w:abstractNumId="59">
+  <w:abstractNum w:abstractNumId="63">
     <w:nsid w:val="7E0719BC"/>
     <w:multiLevelType w:val="hybridMultilevel"/>
     <w:tmpl w:val="DDC2E0C4"/>
@@ -16711,185 +18217,313 @@
       </w:rPr>
     </w:lvl>
   </w:abstractNum>
+  <w:abstractNum w:abstractNumId="64">
+    <w:nsid w:val="7EA14C12"/>
+    <w:multiLevelType w:val="hybridMultilevel"/>
+    <w:tmpl w:val="38AEE1B0"/>
+    <w:lvl w:ilvl="0" w:tplc="04090001">
+      <w:start w:val="1"/>
+      <w:numFmt w:val="bullet"/>
+      <w:lvlText w:val=""/>
+      <w:lvlJc w:val="left"/>
+      <w:pPr>
+        <w:ind w:left="720" w:hanging="360"/>
+      </w:pPr>
+      <w:rPr>
+        <w:rFonts w:ascii="Symbol" w:hAnsi="Symbol" w:hint="default"/>
+      </w:rPr>
+    </w:lvl>
+    <w:lvl w:ilvl="1" w:tplc="04090003">
+      <w:start w:val="1"/>
+      <w:numFmt w:val="bullet"/>
+      <w:lvlText w:val="o"/>
+      <w:lvlJc w:val="left"/>
+      <w:pPr>
+        <w:ind w:left="1440" w:hanging="360"/>
+      </w:pPr>
+      <w:rPr>
+        <w:rFonts w:ascii="Courier New" w:hAnsi="Courier New" w:cs="Courier New" w:hint="default"/>
+      </w:rPr>
+    </w:lvl>
+    <w:lvl w:ilvl="2" w:tplc="04090005">
+      <w:start w:val="1"/>
+      <w:numFmt w:val="bullet"/>
+      <w:lvlText w:val=""/>
+      <w:lvlJc w:val="left"/>
+      <w:pPr>
+        <w:ind w:left="2160" w:hanging="360"/>
+      </w:pPr>
+      <w:rPr>
+        <w:rFonts w:ascii="Wingdings" w:hAnsi="Wingdings" w:hint="default"/>
+      </w:rPr>
+    </w:lvl>
+    <w:lvl w:ilvl="3" w:tplc="04090001" w:tentative="1">
+      <w:start w:val="1"/>
+      <w:numFmt w:val="bullet"/>
+      <w:lvlText w:val=""/>
+      <w:lvlJc w:val="left"/>
+      <w:pPr>
+        <w:ind w:left="2880" w:hanging="360"/>
+      </w:pPr>
+      <w:rPr>
+        <w:rFonts w:ascii="Symbol" w:hAnsi="Symbol" w:hint="default"/>
+      </w:rPr>
+    </w:lvl>
+    <w:lvl w:ilvl="4" w:tplc="04090003" w:tentative="1">
+      <w:start w:val="1"/>
+      <w:numFmt w:val="bullet"/>
+      <w:lvlText w:val="o"/>
+      <w:lvlJc w:val="left"/>
+      <w:pPr>
+        <w:ind w:left="3600" w:hanging="360"/>
+      </w:pPr>
+      <w:rPr>
+        <w:rFonts w:ascii="Courier New" w:hAnsi="Courier New" w:cs="Courier New" w:hint="default"/>
+      </w:rPr>
+    </w:lvl>
+    <w:lvl w:ilvl="5" w:tplc="04090005" w:tentative="1">
+      <w:start w:val="1"/>
+      <w:numFmt w:val="bullet"/>
+      <w:lvlText w:val=""/>
+      <w:lvlJc w:val="left"/>
+      <w:pPr>
+        <w:ind w:left="4320" w:hanging="360"/>
+      </w:pPr>
+      <w:rPr>
+        <w:rFonts w:ascii="Wingdings" w:hAnsi="Wingdings" w:hint="default"/>
+      </w:rPr>
+    </w:lvl>
+    <w:lvl w:ilvl="6" w:tplc="04090001" w:tentative="1">
+      <w:start w:val="1"/>
+      <w:numFmt w:val="bullet"/>
+      <w:lvlText w:val=""/>
+      <w:lvlJc w:val="left"/>
+      <w:pPr>
+        <w:ind w:left="5040" w:hanging="360"/>
+      </w:pPr>
+      <w:rPr>
+        <w:rFonts w:ascii="Symbol" w:hAnsi="Symbol" w:hint="default"/>
+      </w:rPr>
+    </w:lvl>
+    <w:lvl w:ilvl="7" w:tplc="04090003" w:tentative="1">
+      <w:start w:val="1"/>
+      <w:numFmt w:val="bullet"/>
+      <w:lvlText w:val="o"/>
+      <w:lvlJc w:val="left"/>
+      <w:pPr>
+        <w:ind w:left="5760" w:hanging="360"/>
+      </w:pPr>
+      <w:rPr>
+        <w:rFonts w:ascii="Courier New" w:hAnsi="Courier New" w:cs="Courier New" w:hint="default"/>
+      </w:rPr>
+    </w:lvl>
+    <w:lvl w:ilvl="8" w:tplc="04090005" w:tentative="1">
+      <w:start w:val="1"/>
+      <w:numFmt w:val="bullet"/>
+      <w:lvlText w:val=""/>
+      <w:lvlJc w:val="left"/>
+      <w:pPr>
+        <w:ind w:left="6480" w:hanging="360"/>
+      </w:pPr>
+      <w:rPr>
+        <w:rFonts w:ascii="Wingdings" w:hAnsi="Wingdings" w:hint="default"/>
+      </w:rPr>
+    </w:lvl>
+  </w:abstractNum>
   <w:num w:numId="1">
-    <w:abstractNumId w:val="3"/>
+    <w:abstractNumId w:val="4"/>
   </w:num>
   <w:num w:numId="2">
-    <w:abstractNumId w:val="39"/>
+    <w:abstractNumId w:val="41"/>
   </w:num>
   <w:num w:numId="3">
-    <w:abstractNumId w:val="4"/>
+    <w:abstractNumId w:val="5"/>
   </w:num>
   <w:num w:numId="4">
-    <w:abstractNumId w:val="13"/>
+    <w:abstractNumId w:val="15"/>
   </w:num>
   <w:num w:numId="5">
-    <w:abstractNumId w:val="7"/>
+    <w:abstractNumId w:val="9"/>
   </w:num>
   <w:num w:numId="6">
+    <w:abstractNumId w:val="22"/>
+  </w:num>
+  <w:num w:numId="7">
+    <w:abstractNumId w:val="48"/>
+  </w:num>
+  <w:num w:numId="8">
+    <w:abstractNumId w:val="17"/>
+  </w:num>
+  <w:num w:numId="9">
     <w:abstractNumId w:val="20"/>
   </w:num>
-  <w:num w:numId="7">
-    <w:abstractNumId w:val="46"/>
-  </w:num>
-  <w:num w:numId="8">
-    <w:abstractNumId w:val="15"/>
-  </w:num>
-  <w:num w:numId="9">
-    <w:abstractNumId w:val="18"/>
-  </w:num>
   <w:num w:numId="10">
-    <w:abstractNumId w:val="30"/>
+    <w:abstractNumId w:val="32"/>
   </w:num>
   <w:num w:numId="11">
+    <w:abstractNumId w:val="23"/>
+  </w:num>
+  <w:num w:numId="12">
+    <w:abstractNumId w:val="12"/>
+  </w:num>
+  <w:num w:numId="13">
     <w:abstractNumId w:val="21"/>
   </w:num>
-  <w:num w:numId="12">
-    <w:abstractNumId w:val="10"/>
-  </w:num>
-  <w:num w:numId="13">
-    <w:abstractNumId w:val="19"/>
-  </w:num>
   <w:num w:numId="14">
-    <w:abstractNumId w:val="45"/>
+    <w:abstractNumId w:val="47"/>
   </w:num>
   <w:num w:numId="15">
-    <w:abstractNumId w:val="16"/>
+    <w:abstractNumId w:val="18"/>
   </w:num>
   <w:num w:numId="16">
     <w:abstractNumId w:val="1"/>
   </w:num>
   <w:num w:numId="17">
-    <w:abstractNumId w:val="47"/>
+    <w:abstractNumId w:val="49"/>
   </w:num>
   <w:num w:numId="18">
-    <w:abstractNumId w:val="33"/>
+    <w:abstractNumId w:val="35"/>
   </w:num>
   <w:num w:numId="19">
-    <w:abstractNumId w:val="28"/>
+    <w:abstractNumId w:val="30"/>
   </w:num>
   <w:num w:numId="20">
-    <w:abstractNumId w:val="34"/>
+    <w:abstractNumId w:val="36"/>
   </w:num>
   <w:num w:numId="21">
-    <w:abstractNumId w:val="56"/>
+    <w:abstractNumId w:val="60"/>
   </w:num>
   <w:num w:numId="22">
-    <w:abstractNumId w:val="24"/>
+    <w:abstractNumId w:val="26"/>
   </w:num>
   <w:num w:numId="23">
+    <w:abstractNumId w:val="57"/>
+  </w:num>
+  <w:num w:numId="24">
     <w:abstractNumId w:val="54"/>
   </w:num>
-  <w:num w:numId="24">
+  <w:num w:numId="25">
     <w:abstractNumId w:val="51"/>
   </w:num>
-  <w:num w:numId="25">
-    <w:abstractNumId w:val="48"/>
-  </w:num>
   <w:num w:numId="26">
-    <w:abstractNumId w:val="37"/>
+    <w:abstractNumId w:val="39"/>
   </w:num>
   <w:num w:numId="27">
-    <w:abstractNumId w:val="8"/>
+    <w:abstractNumId w:val="10"/>
   </w:num>
   <w:num w:numId="28">
-    <w:abstractNumId w:val="25"/>
+    <w:abstractNumId w:val="27"/>
   </w:num>
   <w:num w:numId="29">
     <w:abstractNumId w:val="0"/>
   </w:num>
   <w:num w:numId="30">
-    <w:abstractNumId w:val="26"/>
+    <w:abstractNumId w:val="28"/>
   </w:num>
   <w:num w:numId="31">
+    <w:abstractNumId w:val="63"/>
+  </w:num>
+  <w:num w:numId="32">
+    <w:abstractNumId w:val="46"/>
+  </w:num>
+  <w:num w:numId="33">
+    <w:abstractNumId w:val="7"/>
+  </w:num>
+  <w:num w:numId="34">
+    <w:abstractNumId w:val="33"/>
+  </w:num>
+  <w:num w:numId="35">
+    <w:abstractNumId w:val="38"/>
+  </w:num>
+  <w:num w:numId="36">
     <w:abstractNumId w:val="59"/>
   </w:num>
-  <w:num w:numId="32">
+  <w:num w:numId="37">
+    <w:abstractNumId w:val="3"/>
+  </w:num>
+  <w:num w:numId="38">
+    <w:abstractNumId w:val="53"/>
+  </w:num>
+  <w:num w:numId="39">
+    <w:abstractNumId w:val="16"/>
+  </w:num>
+  <w:num w:numId="40">
+    <w:abstractNumId w:val="29"/>
+  </w:num>
+  <w:num w:numId="41">
+    <w:abstractNumId w:val="14"/>
+  </w:num>
+  <w:num w:numId="42">
+    <w:abstractNumId w:val="37"/>
+  </w:num>
+  <w:num w:numId="43">
+    <w:abstractNumId w:val="11"/>
+  </w:num>
+  <w:num w:numId="44">
+    <w:abstractNumId w:val="56"/>
+  </w:num>
+  <w:num w:numId="45">
+    <w:abstractNumId w:val="43"/>
+  </w:num>
+  <w:num w:numId="46">
+    <w:abstractNumId w:val="8"/>
+  </w:num>
+  <w:num w:numId="47">
+    <w:abstractNumId w:val="42"/>
+  </w:num>
+  <w:num w:numId="48">
+    <w:abstractNumId w:val="31"/>
+  </w:num>
+  <w:num w:numId="49">
+    <w:abstractNumId w:val="62"/>
+  </w:num>
+  <w:num w:numId="50">
+    <w:abstractNumId w:val="45"/>
+  </w:num>
+  <w:num w:numId="51">
+    <w:abstractNumId w:val="40"/>
+  </w:num>
+  <w:num w:numId="52">
+    <w:abstractNumId w:val="55"/>
+  </w:num>
+  <w:num w:numId="53">
+    <w:abstractNumId w:val="24"/>
+  </w:num>
+  <w:num w:numId="54">
+    <w:abstractNumId w:val="34"/>
+  </w:num>
+  <w:num w:numId="55">
     <w:abstractNumId w:val="44"/>
   </w:num>
-  <w:num w:numId="33">
-    <w:abstractNumId w:val="5"/>
+  <w:num w:numId="56">
+    <w:abstractNumId w:val="52"/>
   </w:num>
-  <w:num w:numId="34">
-    <w:abstractNumId w:val="31"/>
+  <w:num w:numId="57">
+    <w:abstractNumId w:val="19"/>
   </w:num>
-  <w:num w:numId="35">
-    <w:abstractNumId w:val="36"/>
+  <w:num w:numId="58">
+    <w:abstractNumId w:val="61"/>
   </w:num>
-  <w:num w:numId="36">
-    <w:abstractNumId w:val="55"/>
+  <w:num w:numId="59">
+    <w:abstractNumId w:val="25"/>
   </w:num>
-  <w:num w:numId="37">
+  <w:num w:numId="60">
+    <w:abstractNumId w:val="13"/>
+  </w:num>
+  <w:num w:numId="61">
     <w:abstractNumId w:val="2"/>
   </w:num>
-  <w:num w:numId="38">
+  <w:num w:numId="62">
+    <w:abstractNumId w:val="58"/>
+  </w:num>
+  <w:num w:numId="63">
+    <w:abstractNumId w:val="64"/>
+  </w:num>
+  <w:num w:numId="64">
     <w:abstractNumId w:val="50"/>
   </w:num>
-  <w:num w:numId="39">
-    <w:abstractNumId w:val="14"/>
-  </w:num>
-  <w:num w:numId="40">
-    <w:abstractNumId w:val="27"/>
-  </w:num>
-  <w:num w:numId="41">
-    <w:abstractNumId w:val="12"/>
-  </w:num>
-  <w:num w:numId="42">
-    <w:abstractNumId w:val="35"/>
-  </w:num>
-  <w:num w:numId="43">
-    <w:abstractNumId w:val="9"/>
-  </w:num>
-  <w:num w:numId="44">
-    <w:abstractNumId w:val="53"/>
-  </w:num>
-  <w:num w:numId="45">
-    <w:abstractNumId w:val="41"/>
-  </w:num>
-  <w:num w:numId="46">
+  <w:num w:numId="65">
     <w:abstractNumId w:val="6"/>
-  </w:num>
-  <w:num w:numId="47">
-    <w:abstractNumId w:val="40"/>
-  </w:num>
-  <w:num w:numId="48">
-    <w:abstractNumId w:val="29"/>
-  </w:num>
-  <w:num w:numId="49">
-    <w:abstractNumId w:val="58"/>
-  </w:num>
-  <w:num w:numId="50">
-    <w:abstractNumId w:val="43"/>
-  </w:num>
-  <w:num w:numId="51">
-    <w:abstractNumId w:val="38"/>
-  </w:num>
-  <w:num w:numId="52">
-    <w:abstractNumId w:val="52"/>
-  </w:num>
-  <w:num w:numId="53">
-    <w:abstractNumId w:val="22"/>
-  </w:num>
-  <w:num w:numId="54">
-    <w:abstractNumId w:val="32"/>
-  </w:num>
-  <w:num w:numId="55">
-    <w:abstractNumId w:val="42"/>
-  </w:num>
-  <w:num w:numId="56">
-    <w:abstractNumId w:val="49"/>
-  </w:num>
-  <w:num w:numId="57">
-    <w:abstractNumId w:val="17"/>
-  </w:num>
-  <w:num w:numId="58">
-    <w:abstractNumId w:val="57"/>
-  </w:num>
-  <w:num w:numId="59">
-    <w:abstractNumId w:val="23"/>
-  </w:num>
-  <w:num w:numId="60">
-    <w:abstractNumId w:val="11"/>
   </w:num>
   <w:numIdMacAtCleanup w:val="58"/>
 </w:numbering>

</xml_diff>

<commit_message>
Notes on Stone (2011) chapter 9
</commit_message>
<xml_diff>
--- a/Readings/Stone_2011_Policy-paradox_Edition03_v00.docx
+++ b/Readings/Stone_2011_Policy-paradox_Edition03_v00.docx
@@ -10282,11 +10282,1162 @@
       </w:r>
     </w:p>
     <w:p>
-      <w:bookmarkStart w:id="9" w:name="_GoBack"/>
+      <w:pPr>
+        <w:sectPr>
+          <w:headerReference w:type="default" r:id="rId16"/>
+          <w:pgSz w:w="12240" w:h="15840"/>
+          <w:pgMar w:top="1440" w:right="1440" w:bottom="1440" w:left="1440" w:header="720" w:footer="720" w:gutter="0"/>
+          <w:pgNumType w:start="1"/>
+          <w:cols w:space="720"/>
+          <w:docGrid w:linePitch="360"/>
+        </w:sectPr>
+      </w:pPr>
+    </w:p>
+    <w:p>
+      <w:pPr>
+        <w:rPr>
+          <w:u w:val="single"/>
+        </w:rPr>
+      </w:pPr>
+      <w:bookmarkStart w:id="9" w:name="Chapter09"/>
+      <w:bookmarkStart w:id="10" w:name="_GoBack"/>
       <w:bookmarkEnd w:id="9"/>
-    </w:p>
+      <w:bookmarkEnd w:id="10"/>
+      <w:r>
+        <w:rPr>
+          <w:u w:val="single"/>
+        </w:rPr>
+        <w:lastRenderedPageBreak/>
+        <w:t>Preview Questions</w:t>
+      </w:r>
+    </w:p>
+    <w:p>
+      <w:pPr>
+        <w:pStyle w:val="ListParagraph"/>
+        <w:numPr>
+          <w:ilvl w:val="0"/>
+          <w:numId w:val="66"/>
+        </w:numPr>
+      </w:pPr>
+      <w:r>
+        <w:t>How do causal relationships impact the public policy debate?</w:t>
+      </w:r>
+    </w:p>
+    <w:p>
+      <w:pPr>
+        <w:pStyle w:val="ListParagraph"/>
+        <w:numPr>
+          <w:ilvl w:val="0"/>
+          <w:numId w:val="66"/>
+        </w:numPr>
+      </w:pPr>
+      <w:r>
+        <w:t>How do causal stories help define policy problems?</w:t>
+      </w:r>
+    </w:p>
+    <w:p>
+      <w:pPr>
+        <w:pStyle w:val="ListParagraph"/>
+        <w:numPr>
+          <w:ilvl w:val="0"/>
+          <w:numId w:val="66"/>
+        </w:numPr>
+      </w:pPr>
+      <w:r>
+        <w:t>How is causation made in the polis?</w:t>
+      </w:r>
+    </w:p>
+    <w:p>
+      <w:pPr>
+        <w:pStyle w:val="ListParagraph"/>
+        <w:numPr>
+          <w:ilvl w:val="0"/>
+          <w:numId w:val="66"/>
+        </w:numPr>
+      </w:pPr>
+      <w:r>
+        <w:t>How are causes used in the polis?</w:t>
+      </w:r>
+    </w:p>
+    <w:p/>
+    <w:p>
+      <w:pPr>
+        <w:rPr>
+          <w:u w:val="single"/>
+        </w:rPr>
+      </w:pPr>
+      <w:r>
+        <w:rPr>
+          <w:u w:val="single"/>
+        </w:rPr>
+        <w:t>Reading Summary</w:t>
+      </w:r>
+    </w:p>
+    <w:p>
+      <w:r>
+        <w:t>The Importance of Causation</w:t>
+      </w:r>
+    </w:p>
+    <w:p>
+      <w:pPr>
+        <w:pStyle w:val="ListParagraph"/>
+        <w:numPr>
+          <w:ilvl w:val="0"/>
+          <w:numId w:val="67"/>
+        </w:numPr>
+      </w:pPr>
+      <w:r>
+        <w:t>Fundamental human nature to search for the cause of any problem.</w:t>
+      </w:r>
+    </w:p>
+    <w:p>
+      <w:pPr>
+        <w:pStyle w:val="ListParagraph"/>
+        <w:numPr>
+          <w:ilvl w:val="0"/>
+          <w:numId w:val="67"/>
+        </w:numPr>
+      </w:pPr>
+      <w:r>
+        <w:t>We often believe we have defined a problem once we’ve described its causes.</w:t>
+      </w:r>
+    </w:p>
+    <w:p>
+      <w:pPr>
+        <w:pStyle w:val="ListParagraph"/>
+        <w:numPr>
+          <w:ilvl w:val="0"/>
+          <w:numId w:val="67"/>
+        </w:numPr>
+      </w:pPr>
+      <w:r>
+        <w:t>One can’t solve a problem without first finding its cause.</w:t>
+      </w:r>
+    </w:p>
+    <w:p>
+      <w:pPr>
+        <w:pStyle w:val="ListParagraph"/>
+        <w:numPr>
+          <w:ilvl w:val="0"/>
+          <w:numId w:val="67"/>
+        </w:numPr>
+      </w:pPr>
+      <w:r>
+        <w:t>In principle, causes are objective and can be proved by scientific analysis.</w:t>
+      </w:r>
+    </w:p>
+    <w:p>
+      <w:pPr>
+        <w:pStyle w:val="ListParagraph"/>
+        <w:numPr>
+          <w:ilvl w:val="0"/>
+          <w:numId w:val="67"/>
+        </w:numPr>
+      </w:pPr>
+      <w:r>
+        <w:t>In the mechanistic model, there is one root cause and once identified other suspected causes are no longer of concern.</w:t>
+      </w:r>
+    </w:p>
+    <w:p>
+      <w:pPr>
+        <w:pStyle w:val="ListParagraph"/>
+        <w:numPr>
+          <w:ilvl w:val="0"/>
+          <w:numId w:val="67"/>
+        </w:numPr>
+      </w:pPr>
+      <w:r>
+        <w:t>In politics, we identify causes for two primary reasons:</w:t>
+      </w:r>
+    </w:p>
+    <w:p>
+      <w:pPr>
+        <w:pStyle w:val="ListParagraph"/>
+        <w:numPr>
+          <w:ilvl w:val="1"/>
+          <w:numId w:val="67"/>
+        </w:numPr>
+      </w:pPr>
+      <w:r>
+        <w:t>to understand processes</w:t>
+      </w:r>
+    </w:p>
+    <w:p>
+      <w:pPr>
+        <w:pStyle w:val="ListParagraph"/>
+        <w:numPr>
+          <w:ilvl w:val="1"/>
+          <w:numId w:val="67"/>
+        </w:numPr>
+      </w:pPr>
+      <w:r>
+        <w:t>to assign responsibility for the problem</w:t>
+      </w:r>
+    </w:p>
+    <w:p>
+      <w:pPr>
+        <w:pStyle w:val="ListParagraph"/>
+        <w:numPr>
+          <w:ilvl w:val="0"/>
+          <w:numId w:val="67"/>
+        </w:numPr>
+      </w:pPr>
+      <w:r>
+        <w:t>Responses to identifying problem causes</w:t>
+      </w:r>
+    </w:p>
+    <w:p>
+      <w:pPr>
+        <w:pStyle w:val="ListParagraph"/>
+        <w:numPr>
+          <w:ilvl w:val="1"/>
+          <w:numId w:val="67"/>
+        </w:numPr>
+      </w:pPr>
+      <w:r>
+        <w:t>Prevent others from causing similar problems</w:t>
+      </w:r>
+    </w:p>
+    <w:p>
+      <w:pPr>
+        <w:pStyle w:val="ListParagraph"/>
+        <w:numPr>
+          <w:ilvl w:val="1"/>
+          <w:numId w:val="67"/>
+        </w:numPr>
+      </w:pPr>
+      <w:r>
+        <w:t>Make</w:t>
+      </w:r>
+      <w:r>
+        <w:t xml:space="preserve"> those responsible</w:t>
+      </w:r>
+      <w:r>
+        <w:t xml:space="preserve"> for the problem pay for the harm they’ve caused</w:t>
+      </w:r>
+    </w:p>
+    <w:p>
+      <w:pPr>
+        <w:pStyle w:val="ListParagraph"/>
+        <w:numPr>
+          <w:ilvl w:val="1"/>
+          <w:numId w:val="67"/>
+        </w:numPr>
+      </w:pPr>
+      <w:r>
+        <w:t>Punish those who have caused problems</w:t>
+      </w:r>
+      <w:r>
+        <w:t xml:space="preserve"> and subsequent harm</w:t>
+      </w:r>
+    </w:p>
+    <w:p>
+      <w:pPr>
+        <w:pStyle w:val="ListParagraph"/>
+        <w:numPr>
+          <w:ilvl w:val="0"/>
+          <w:numId w:val="67"/>
+        </w:numPr>
+      </w:pPr>
+      <w:r>
+        <w:t>In the polis, causal theories have relevance independent of the evidence for them.</w:t>
+      </w:r>
+    </w:p>
+    <w:p>
+      <w:pPr>
+        <w:pStyle w:val="ListParagraph"/>
+        <w:numPr>
+          <w:ilvl w:val="1"/>
+          <w:numId w:val="67"/>
+        </w:numPr>
+      </w:pPr>
+      <w:r>
+        <w:t>Strategically crafted with symbols and numbers.</w:t>
+      </w:r>
+    </w:p>
+    <w:p>
+      <w:pPr>
+        <w:pStyle w:val="ListParagraph"/>
+        <w:numPr>
+          <w:ilvl w:val="1"/>
+          <w:numId w:val="67"/>
+        </w:numPr>
+      </w:pPr>
+      <w:r>
+        <w:t>Goal is to influence which causal theory is accepted.</w:t>
+      </w:r>
+    </w:p>
+    <w:p>
+      <w:pPr>
+        <w:pStyle w:val="ListParagraph"/>
+        <w:numPr>
+          <w:ilvl w:val="1"/>
+          <w:numId w:val="67"/>
+        </w:numPr>
+      </w:pPr>
+      <w:r>
+        <w:t>Implications for control and assignment of responsibility.</w:t>
+      </w:r>
+    </w:p>
+    <w:p/>
+    <w:p>
+      <w:r>
+        <w:t>Causal Stories as Problem Definition</w:t>
+      </w:r>
+    </w:p>
+    <w:p>
+      <w:pPr>
+        <w:pStyle w:val="ListParagraph"/>
+        <w:numPr>
+          <w:ilvl w:val="0"/>
+          <w:numId w:val="68"/>
+        </w:numPr>
+      </w:pPr>
+      <w:r>
+        <w:t>Two frameworks for interpreting the world</w:t>
+      </w:r>
+    </w:p>
+    <w:p>
+      <w:pPr>
+        <w:pStyle w:val="ListParagraph"/>
+        <w:numPr>
+          <w:ilvl w:val="1"/>
+          <w:numId w:val="68"/>
+        </w:numPr>
+      </w:pPr>
+      <w:r>
+        <w:t xml:space="preserve">The natural </w:t>
+      </w:r>
+      <w:r>
+        <w:sym w:font="Wingdings" w:char="F0E0"/>
+      </w:r>
+      <w:r>
+        <w:t xml:space="preserve"> events are purely physical, undirected, unguided</w:t>
+      </w:r>
+    </w:p>
+    <w:p>
+      <w:pPr>
+        <w:pStyle w:val="ListParagraph"/>
+        <w:numPr>
+          <w:ilvl w:val="2"/>
+          <w:numId w:val="68"/>
+        </w:numPr>
+      </w:pPr>
+      <w:r>
+        <w:t>Mitigation is the best we can do.</w:t>
+      </w:r>
+    </w:p>
+    <w:p>
+      <w:pPr>
+        <w:pStyle w:val="ListParagraph"/>
+        <w:numPr>
+          <w:ilvl w:val="2"/>
+          <w:numId w:val="68"/>
+        </w:numPr>
+      </w:pPr>
+      <w:r>
+        <w:t>Blind effect of nature.</w:t>
+      </w:r>
+    </w:p>
+    <w:p>
+      <w:pPr>
+        <w:pStyle w:val="ListParagraph"/>
+        <w:numPr>
+          <w:ilvl w:val="1"/>
+          <w:numId w:val="68"/>
+        </w:numPr>
+      </w:pPr>
+      <w:r>
+        <w:t xml:space="preserve">The social </w:t>
+      </w:r>
+      <w:r>
+        <w:sym w:font="Wingdings" w:char="F0E0"/>
+      </w:r>
+      <w:r>
+        <w:t xml:space="preserve"> events are the result of will, directed, guided, controlled, intent, purposeful, motivated</w:t>
+      </w:r>
+    </w:p>
+    <w:p>
+      <w:pPr>
+        <w:pStyle w:val="ListParagraph"/>
+        <w:numPr>
+          <w:ilvl w:val="2"/>
+          <w:numId w:val="68"/>
+        </w:numPr>
+      </w:pPr>
+      <w:r>
+        <w:t>Influence is possible.</w:t>
+      </w:r>
+    </w:p>
+    <w:p>
+      <w:pPr>
+        <w:pStyle w:val="ListParagraph"/>
+        <w:numPr>
+          <w:ilvl w:val="2"/>
+          <w:numId w:val="68"/>
+        </w:numPr>
+      </w:pPr>
+      <w:r>
+        <w:t>Intended effect of humans.</w:t>
+      </w:r>
+    </w:p>
+    <w:p>
+      <w:pPr>
+        <w:pStyle w:val="ListParagraph"/>
+        <w:numPr>
+          <w:ilvl w:val="1"/>
+          <w:numId w:val="68"/>
+        </w:numPr>
+      </w:pPr>
+      <w:r>
+        <w:t>Purely natural is outmoded.</w:t>
+      </w:r>
+    </w:p>
+    <w:p>
+      <w:pPr>
+        <w:pStyle w:val="ListParagraph"/>
+        <w:numPr>
+          <w:ilvl w:val="2"/>
+          <w:numId w:val="68"/>
+        </w:numPr>
+      </w:pPr>
+      <w:r>
+        <w:t>Human activity influences natural events.</w:t>
+      </w:r>
+    </w:p>
+    <w:p>
+      <w:pPr>
+        <w:pStyle w:val="ListParagraph"/>
+        <w:numPr>
+          <w:ilvl w:val="0"/>
+          <w:numId w:val="68"/>
+        </w:numPr>
+      </w:pPr>
+      <w:r>
+        <w:t>Framework for describing causal stories in politics:</w:t>
+      </w:r>
+    </w:p>
+    <w:p>
+      <w:pPr>
+        <w:pStyle w:val="ListParagraph"/>
+        <w:numPr>
+          <w:ilvl w:val="1"/>
+          <w:numId w:val="68"/>
+        </w:numPr>
+      </w:pPr>
+      <w:r>
+        <w:t>Actions (unguided, guided) versus Consequences (unintended, intended)</w:t>
+      </w:r>
+    </w:p>
+    <w:p>
+      <w:pPr>
+        <w:pStyle w:val="ListParagraph"/>
+        <w:numPr>
+          <w:ilvl w:val="2"/>
+          <w:numId w:val="68"/>
+        </w:numPr>
+      </w:pPr>
+      <w:r>
+        <w:t xml:space="preserve">Unguided, unintended </w:t>
+      </w:r>
+      <w:r>
+        <w:sym w:font="Wingdings" w:char="F0E0"/>
+      </w:r>
+      <w:r>
+        <w:t>accidental cause</w:t>
+      </w:r>
+      <w:r>
+        <w:t xml:space="preserve"> (e.g., natural disasters, malfunctioning machines)</w:t>
+      </w:r>
+    </w:p>
+    <w:p>
+      <w:pPr>
+        <w:pStyle w:val="ListParagraph"/>
+        <w:numPr>
+          <w:ilvl w:val="3"/>
+          <w:numId w:val="68"/>
+        </w:numPr>
+      </w:pPr>
+      <w:r>
+        <w:t>Relatively strong</w:t>
+      </w:r>
+    </w:p>
+    <w:p>
+      <w:pPr>
+        <w:pStyle w:val="ListParagraph"/>
+        <w:numPr>
+          <w:ilvl w:val="3"/>
+          <w:numId w:val="68"/>
+        </w:numPr>
+      </w:pPr>
+      <w:r>
+        <w:t>Most effective defensive position</w:t>
+      </w:r>
+    </w:p>
+    <w:p>
+      <w:pPr>
+        <w:pStyle w:val="ListParagraph"/>
+        <w:numPr>
+          <w:ilvl w:val="2"/>
+          <w:numId w:val="68"/>
+        </w:numPr>
+      </w:pPr>
+      <w:r>
+        <w:t xml:space="preserve">Unguided, intended </w:t>
+      </w:r>
+      <w:r>
+        <w:sym w:font="Wingdings" w:char="F0E0"/>
+      </w:r>
+      <w:r>
+        <w:t>mechanical causes</w:t>
+      </w:r>
+      <w:r>
+        <w:t xml:space="preserve"> (e.g., machines, rigid bureaucracies</w:t>
+      </w:r>
+      <w:r>
+        <w:t>, automated processes</w:t>
+      </w:r>
+      <w:r>
+        <w:t>)</w:t>
+      </w:r>
+    </w:p>
+    <w:p>
+      <w:pPr>
+        <w:pStyle w:val="ListParagraph"/>
+        <w:numPr>
+          <w:ilvl w:val="3"/>
+          <w:numId w:val="68"/>
+        </w:numPr>
+      </w:pPr>
+      <w:r>
+        <w:lastRenderedPageBreak/>
+        <w:t>Relatively weak</w:t>
+      </w:r>
+    </w:p>
+    <w:p>
+      <w:pPr>
+        <w:pStyle w:val="ListParagraph"/>
+        <w:numPr>
+          <w:ilvl w:val="2"/>
+          <w:numId w:val="68"/>
+        </w:numPr>
+      </w:pPr>
+      <w:r>
+        <w:t xml:space="preserve">Guided, unintended </w:t>
+      </w:r>
+      <w:r>
+        <w:sym w:font="Wingdings" w:char="F0E0"/>
+      </w:r>
+      <w:r>
+        <w:t xml:space="preserve"> inadvertent causes (e.g., unanticipated harm, carelessness, avoidable ignorance)</w:t>
+      </w:r>
+    </w:p>
+    <w:p>
+      <w:pPr>
+        <w:pStyle w:val="ListParagraph"/>
+        <w:numPr>
+          <w:ilvl w:val="3"/>
+          <w:numId w:val="68"/>
+        </w:numPr>
+      </w:pPr>
+      <w:r>
+        <w:t>Relatively weak</w:t>
+      </w:r>
+    </w:p>
+    <w:p>
+      <w:pPr>
+        <w:pStyle w:val="ListParagraph"/>
+        <w:numPr>
+          <w:ilvl w:val="2"/>
+          <w:numId w:val="68"/>
+        </w:numPr>
+      </w:pPr>
+      <w:r>
+        <w:t xml:space="preserve">Guided, intended </w:t>
+      </w:r>
+      <w:r>
+        <w:sym w:font="Wingdings" w:char="F0E0"/>
+      </w:r>
+      <w:r>
+        <w:t xml:space="preserve"> intentional causes (e.g., oppression, conspiracies, ignored harms)</w:t>
+      </w:r>
+    </w:p>
+    <w:p>
+      <w:pPr>
+        <w:pStyle w:val="ListParagraph"/>
+        <w:numPr>
+          <w:ilvl w:val="3"/>
+          <w:numId w:val="68"/>
+        </w:numPr>
+      </w:pPr>
+      <w:r>
+        <w:t>Relatively strong</w:t>
+      </w:r>
+    </w:p>
+    <w:p>
+      <w:pPr>
+        <w:pStyle w:val="ListParagraph"/>
+        <w:numPr>
+          <w:ilvl w:val="3"/>
+          <w:numId w:val="68"/>
+        </w:numPr>
+      </w:pPr>
+      <w:r>
+        <w:t>Most powerful offensive position</w:t>
+      </w:r>
+    </w:p>
+    <w:p>
+      <w:pPr>
+        <w:pStyle w:val="ListParagraph"/>
+        <w:numPr>
+          <w:ilvl w:val="1"/>
+          <w:numId w:val="68"/>
+        </w:numPr>
+      </w:pPr>
+      <w:r>
+        <w:t>Three broad types of complex causal stories.</w:t>
+      </w:r>
+    </w:p>
+    <w:p>
+      <w:pPr>
+        <w:pStyle w:val="ListParagraph"/>
+        <w:numPr>
+          <w:ilvl w:val="2"/>
+          <w:numId w:val="68"/>
+        </w:numPr>
+      </w:pPr>
+      <w:r>
+        <w:t xml:space="preserve">Complex systems </w:t>
+      </w:r>
+      <w:r>
+        <w:sym w:font="Wingdings" w:char="F0E0"/>
+      </w:r>
+      <w:r>
+        <w:t xml:space="preserve"> social systems for addressing modern problems are inherently complex; impossible to anticipate all possible events and side effects.</w:t>
+      </w:r>
+    </w:p>
+    <w:p>
+      <w:pPr>
+        <w:pStyle w:val="ListParagraph"/>
+        <w:numPr>
+          <w:ilvl w:val="3"/>
+          <w:numId w:val="68"/>
+        </w:numPr>
+      </w:pPr>
+      <w:r>
+        <w:t>Not always an effective defense for experts.</w:t>
+      </w:r>
+    </w:p>
+    <w:p>
+      <w:pPr>
+        <w:pStyle w:val="ListParagraph"/>
+        <w:numPr>
+          <w:ilvl w:val="2"/>
+          <w:numId w:val="68"/>
+        </w:numPr>
+      </w:pPr>
+      <w:r>
+        <w:t xml:space="preserve">Institutional </w:t>
+      </w:r>
+      <w:r>
+        <w:sym w:font="Wingdings" w:char="F0E0"/>
+      </w:r>
+      <w:r>
+        <w:t xml:space="preserve"> social problems are caused by a web of large organizations with built-in incentive structures and patterns of behavior (e.g., structural).</w:t>
+      </w:r>
+    </w:p>
+    <w:p>
+      <w:pPr>
+        <w:pStyle w:val="ListParagraph"/>
+        <w:numPr>
+          <w:ilvl w:val="3"/>
+          <w:numId w:val="68"/>
+        </w:numPr>
+      </w:pPr>
+      <w:r>
+        <w:t>Can serve as an excuse for inaction.</w:t>
+      </w:r>
+    </w:p>
+    <w:p>
+      <w:pPr>
+        <w:pStyle w:val="ListParagraph"/>
+        <w:numPr>
+          <w:ilvl w:val="2"/>
+          <w:numId w:val="68"/>
+        </w:numPr>
+      </w:pPr>
+      <w:r>
+        <w:t xml:space="preserve">Historical </w:t>
+      </w:r>
+      <w:r>
+        <w:sym w:font="Wingdings" w:char="F0E0"/>
+      </w:r>
+      <w:r>
+        <w:t xml:space="preserve"> Early policy decisions make it hard to implement changes and different solutions.</w:t>
+      </w:r>
+    </w:p>
+    <w:p>
+      <w:pPr>
+        <w:pStyle w:val="ListParagraph"/>
+        <w:numPr>
+          <w:ilvl w:val="3"/>
+          <w:numId w:val="68"/>
+        </w:numPr>
+      </w:pPr>
+      <w:r>
+        <w:t>Path dependence</w:t>
+      </w:r>
+    </w:p>
+    <w:p>
+      <w:pPr>
+        <w:pStyle w:val="ListParagraph"/>
+        <w:numPr>
+          <w:ilvl w:val="3"/>
+          <w:numId w:val="68"/>
+        </w:numPr>
+      </w:pPr>
+      <w:r>
+        <w:t>Early decisions foreclose options to take different paths later</w:t>
+      </w:r>
+    </w:p>
+    <w:p/>
+    <w:p>
+      <w:r>
+        <w:t>Making Causes in the Polis</w:t>
+      </w:r>
+    </w:p>
+    <w:p>
+      <w:pPr>
+        <w:pStyle w:val="ListParagraph"/>
+        <w:numPr>
+          <w:ilvl w:val="0"/>
+          <w:numId w:val="69"/>
+        </w:numPr>
+      </w:pPr>
+      <w:r>
+        <w:t>Political actors push an issue from one causal story to another in their struggle for political power.</w:t>
+      </w:r>
+    </w:p>
+    <w:p>
+      <w:pPr>
+        <w:pStyle w:val="ListParagraph"/>
+        <w:numPr>
+          <w:ilvl w:val="0"/>
+          <w:numId w:val="69"/>
+        </w:numPr>
+      </w:pPr>
+      <w:r>
+        <w:t>Defense strategies for those accused of causing problems:</w:t>
+      </w:r>
+    </w:p>
+    <w:p>
+      <w:pPr>
+        <w:pStyle w:val="ListParagraph"/>
+        <w:numPr>
+          <w:ilvl w:val="1"/>
+          <w:numId w:val="69"/>
+        </w:numPr>
+      </w:pPr>
+      <w:r>
+        <w:t xml:space="preserve">Argue accidental cause </w:t>
+      </w:r>
+      <w:r>
+        <w:sym w:font="Wingdings" w:char="F0E0"/>
+      </w:r>
+      <w:r>
+        <w:t xml:space="preserve"> no one to counter</w:t>
+      </w:r>
+    </w:p>
+    <w:p>
+      <w:pPr>
+        <w:pStyle w:val="ListParagraph"/>
+        <w:numPr>
+          <w:ilvl w:val="1"/>
+          <w:numId w:val="69"/>
+        </w:numPr>
+      </w:pPr>
+      <w:r>
+        <w:t xml:space="preserve">Argue problem caused by someone else </w:t>
+      </w:r>
+      <w:r>
+        <w:sym w:font="Wingdings" w:char="F0E0"/>
+      </w:r>
+      <w:r>
+        <w:t xml:space="preserve"> other accused party will counter</w:t>
+      </w:r>
+    </w:p>
+    <w:p>
+      <w:pPr>
+        <w:pStyle w:val="ListParagraph"/>
+        <w:numPr>
+          <w:ilvl w:val="1"/>
+          <w:numId w:val="69"/>
+        </w:numPr>
+      </w:pPr>
+      <w:r>
+        <w:t xml:space="preserve">Argue inadvertence </w:t>
+      </w:r>
+      <w:r>
+        <w:sym w:font="Wingdings" w:char="F0E0"/>
+      </w:r>
+      <w:r>
+        <w:t xml:space="preserve"> last resort</w:t>
+      </w:r>
+    </w:p>
+    <w:p>
+      <w:pPr>
+        <w:pStyle w:val="ListParagraph"/>
+        <w:numPr>
+          <w:ilvl w:val="0"/>
+          <w:numId w:val="69"/>
+        </w:numPr>
+      </w:pPr>
+      <w:r>
+        <w:t>Basic argument of narratives that catalyze public issues:</w:t>
+      </w:r>
+    </w:p>
+    <w:p>
+      <w:pPr>
+        <w:pStyle w:val="ListParagraph"/>
+        <w:numPr>
+          <w:ilvl w:val="1"/>
+          <w:numId w:val="69"/>
+        </w:numPr>
+      </w:pPr>
+      <w:r>
+        <w:t>Condition formerly believed as accidental is actually the result of human will</w:t>
+      </w:r>
+    </w:p>
+    <w:p>
+      <w:pPr>
+        <w:pStyle w:val="ListParagraph"/>
+        <w:numPr>
+          <w:ilvl w:val="2"/>
+          <w:numId w:val="69"/>
+        </w:numPr>
+      </w:pPr>
+      <w:r>
+        <w:t>Indirectly (mechanical or inadvertent cause)</w:t>
+      </w:r>
+    </w:p>
+    <w:p>
+      <w:pPr>
+        <w:pStyle w:val="ListParagraph"/>
+        <w:numPr>
+          <w:ilvl w:val="2"/>
+          <w:numId w:val="69"/>
+        </w:numPr>
+      </w:pPr>
+      <w:r>
+        <w:t>Directly (intentional cause)</w:t>
+      </w:r>
+    </w:p>
+    <w:p>
+      <w:pPr>
+        <w:pStyle w:val="ListParagraph"/>
+        <w:numPr>
+          <w:ilvl w:val="1"/>
+          <w:numId w:val="69"/>
+        </w:numPr>
+      </w:pPr>
+      <w:r>
+        <w:t>Condition formerly believe as accidental is actually the result of pure intent</w:t>
+      </w:r>
+    </w:p>
+    <w:p>
+      <w:pPr>
+        <w:pStyle w:val="ListParagraph"/>
+        <w:numPr>
+          <w:ilvl w:val="2"/>
+          <w:numId w:val="69"/>
+        </w:numPr>
+      </w:pPr>
+      <w:r>
+        <w:t>Directly (intentional cause)</w:t>
+      </w:r>
+    </w:p>
+    <w:p>
+      <w:pPr>
+        <w:pStyle w:val="ListParagraph"/>
+        <w:numPr>
+          <w:ilvl w:val="0"/>
+          <w:numId w:val="69"/>
+        </w:numPr>
+      </w:pPr>
+      <w:r>
+        <w:t>Concept of risk is used to push a problem out of the realm of accident into the realm of purpose.</w:t>
+      </w:r>
+    </w:p>
+    <w:p>
+      <w:pPr>
+        <w:pStyle w:val="ListParagraph"/>
+        <w:numPr>
+          <w:ilvl w:val="1"/>
+          <w:numId w:val="69"/>
+        </w:numPr>
+      </w:pPr>
+      <w:r>
+        <w:t xml:space="preserve">Statistical association of harmful outcomes with human action widely accepted as proof of causation. </w:t>
+      </w:r>
+    </w:p>
+    <w:p>
+      <w:pPr>
+        <w:pStyle w:val="ListParagraph"/>
+        <w:numPr>
+          <w:ilvl w:val="2"/>
+          <w:numId w:val="69"/>
+        </w:numPr>
+      </w:pPr>
+      <w:r>
+        <w:t xml:space="preserve">Predictable harms </w:t>
+      </w:r>
+      <w:r>
+        <w:sym w:font="Wingdings" w:char="F0E0"/>
+      </w:r>
+      <w:r>
+        <w:t xml:space="preserve"> calculated risk; knowingly tolerating risk of harm</w:t>
+      </w:r>
+    </w:p>
+    <w:p>
+      <w:pPr>
+        <w:pStyle w:val="ListParagraph"/>
+        <w:numPr>
+          <w:ilvl w:val="1"/>
+          <w:numId w:val="69"/>
+        </w:numPr>
+      </w:pPr>
+      <w:r>
+        <w:t>Statistical evidence of disproportionate impact on a particular group (e.g., civil rights).</w:t>
+      </w:r>
+    </w:p>
+    <w:p>
+      <w:pPr>
+        <w:pStyle w:val="ListParagraph"/>
+        <w:numPr>
+          <w:ilvl w:val="2"/>
+          <w:numId w:val="69"/>
+        </w:numPr>
+      </w:pPr>
+      <w:r>
+        <w:t xml:space="preserve">Inadvertent harms </w:t>
+      </w:r>
+      <w:r>
+        <w:sym w:font="Wingdings" w:char="F0E0"/>
+      </w:r>
+      <w:r>
+        <w:t xml:space="preserve"> actual intent not necessary</w:t>
+      </w:r>
+    </w:p>
+    <w:p>
+      <w:pPr>
+        <w:pStyle w:val="ListParagraph"/>
+        <w:numPr>
+          <w:ilvl w:val="2"/>
+          <w:numId w:val="69"/>
+        </w:numPr>
+      </w:pPr>
+      <w:r>
+        <w:t>Disproportionate impact is moral and political equivalent of calculated risk.</w:t>
+      </w:r>
+    </w:p>
+    <w:p>
+      <w:pPr>
+        <w:pStyle w:val="ListParagraph"/>
+        <w:numPr>
+          <w:ilvl w:val="0"/>
+          <w:numId w:val="69"/>
+        </w:numPr>
+      </w:pPr>
+      <w:r>
+        <w:t>Causal stories must be established, defended, and sustained.</w:t>
+      </w:r>
+    </w:p>
+    <w:p>
+      <w:pPr>
+        <w:pStyle w:val="ListParagraph"/>
+        <w:numPr>
+          <w:ilvl w:val="1"/>
+          <w:numId w:val="69"/>
+        </w:numPr>
+      </w:pPr>
+      <w:r>
+        <w:t>Always someone telling a competing story.</w:t>
+      </w:r>
+    </w:p>
+    <w:p>
+      <w:pPr>
+        <w:pStyle w:val="ListParagraph"/>
+        <w:numPr>
+          <w:ilvl w:val="1"/>
+          <w:numId w:val="69"/>
+        </w:numPr>
+      </w:pPr>
+      <w:r>
+        <w:t>Whether public perceives issue as episodic (i.e., individualistic) or thematic (i.e., social) determine if it will place responsibility on the individual or society at large.</w:t>
+      </w:r>
+    </w:p>
+    <w:p>
+      <w:pPr>
+        <w:pStyle w:val="ListParagraph"/>
+        <w:numPr>
+          <w:ilvl w:val="1"/>
+          <w:numId w:val="69"/>
+        </w:numPr>
+      </w:pPr>
+      <w:r>
+        <w:lastRenderedPageBreak/>
+        <w:t>Law and science have significant influence in defining cause and legitimizing claims about harms.</w:t>
+      </w:r>
+    </w:p>
+    <w:p/>
+    <w:p>
+      <w:r>
+        <w:t>Using Causes in the Polis</w:t>
+      </w:r>
+    </w:p>
+    <w:p>
+      <w:pPr>
+        <w:pStyle w:val="ListParagraph"/>
+        <w:numPr>
+          <w:ilvl w:val="0"/>
+          <w:numId w:val="70"/>
+        </w:numPr>
+      </w:pPr>
+      <w:r>
+        <w:t>Functions of causal theories</w:t>
+      </w:r>
+    </w:p>
+    <w:p>
+      <w:pPr>
+        <w:pStyle w:val="ListParagraph"/>
+        <w:numPr>
+          <w:ilvl w:val="1"/>
+          <w:numId w:val="70"/>
+        </w:numPr>
+      </w:pPr>
+      <w:r>
+        <w:t>Demonstrate the possibility of human control over bad conditions.</w:t>
+      </w:r>
+    </w:p>
+    <w:p>
+      <w:pPr>
+        <w:pStyle w:val="ListParagraph"/>
+        <w:numPr>
+          <w:ilvl w:val="1"/>
+          <w:numId w:val="70"/>
+        </w:numPr>
+      </w:pPr>
+      <w:r>
+        <w:t>Challenge or protect an existing social order.</w:t>
+      </w:r>
+    </w:p>
+    <w:p>
+      <w:pPr>
+        <w:pStyle w:val="ListParagraph"/>
+        <w:numPr>
+          <w:ilvl w:val="1"/>
+          <w:numId w:val="70"/>
+        </w:numPr>
+      </w:pPr>
+      <w:r>
+        <w:t>Assign responsibility for harms.</w:t>
+      </w:r>
+    </w:p>
+    <w:p>
+      <w:pPr>
+        <w:pStyle w:val="ListParagraph"/>
+        <w:numPr>
+          <w:ilvl w:val="1"/>
+          <w:numId w:val="70"/>
+        </w:numPr>
+      </w:pPr>
+      <w:r>
+        <w:t>Legitimize and empower political actors to solve the problem.</w:t>
+      </w:r>
+    </w:p>
+    <w:p>
+      <w:pPr>
+        <w:pStyle w:val="ListParagraph"/>
+        <w:numPr>
+          <w:ilvl w:val="1"/>
+          <w:numId w:val="70"/>
+        </w:numPr>
+      </w:pPr>
+      <w:r>
+        <w:t>Create new alliances based on victim relationship to the causal agent.</w:t>
+      </w:r>
+    </w:p>
+    <w:p>
+      <w:pPr>
+        <w:pStyle w:val="ListParagraph"/>
+        <w:numPr>
+          <w:ilvl w:val="0"/>
+          <w:numId w:val="70"/>
+        </w:numPr>
+      </w:pPr>
+      <w:r>
+        <w:t>There is always choice about which causal factors in the lineage to address.</w:t>
+      </w:r>
+    </w:p>
+    <w:p>
+      <w:pPr>
+        <w:pStyle w:val="ListParagraph"/>
+        <w:numPr>
+          <w:ilvl w:val="0"/>
+          <w:numId w:val="70"/>
+        </w:numPr>
+      </w:pPr>
+      <w:r>
+        <w:t xml:space="preserve">Causal stories act </w:t>
+      </w:r>
+      <w:proofErr w:type="gramStart"/>
+      <w:r>
+        <w:t>a mechanisms</w:t>
+      </w:r>
+      <w:proofErr w:type="gramEnd"/>
+      <w:r>
+        <w:t xml:space="preserve"> to link a desired program to a problem high on the policy agenda.</w:t>
+      </w:r>
+    </w:p>
+    <w:p>
+      <w:pPr>
+        <w:pStyle w:val="ListParagraph"/>
+        <w:numPr>
+          <w:ilvl w:val="0"/>
+          <w:numId w:val="70"/>
+        </w:numPr>
+      </w:pPr>
+      <w:r>
+        <w:t>Causal theories can be:</w:t>
+      </w:r>
+    </w:p>
+    <w:p>
+      <w:pPr>
+        <w:pStyle w:val="ListParagraph"/>
+        <w:numPr>
+          <w:ilvl w:val="1"/>
+          <w:numId w:val="70"/>
+        </w:numPr>
+      </w:pPr>
+      <w:r>
+        <w:t>Stimulus to political organization.</w:t>
+      </w:r>
+    </w:p>
+    <w:p>
+      <w:pPr>
+        <w:pStyle w:val="ListParagraph"/>
+        <w:numPr>
+          <w:ilvl w:val="1"/>
+          <w:numId w:val="70"/>
+        </w:numPr>
+      </w:pPr>
+      <w:r>
+        <w:t>Resources for political leaders seeking to create alliances.</w:t>
+      </w:r>
+    </w:p>
+    <w:p/>
     <w:sectPr>
-      <w:headerReference w:type="default" r:id="rId16"/>
+      <w:headerReference w:type="default" r:id="rId17"/>
       <w:pgSz w:w="12240" w:h="15840"/>
       <w:pgMar w:top="1440" w:right="1440" w:bottom="1440" w:left="1440" w:header="720" w:footer="720" w:gutter="0"/>
       <w:pgNumType w:start="1"/>
@@ -10384,6 +11535,105 @@
         <w:noProof/>
       </w:rPr>
       <w:t>3</w:t>
+    </w:r>
+    <w:r>
+      <w:rPr>
+        <w:b/>
+      </w:rPr>
+      <w:fldChar w:fldCharType="end"/>
+    </w:r>
+    <w:r>
+      <w:t xml:space="preserve"> of </w:t>
+    </w:r>
+    <w:r>
+      <w:rPr>
+        <w:b/>
+      </w:rPr>
+      <w:fldChar w:fldCharType="begin"/>
+    </w:r>
+    <w:r>
+      <w:rPr>
+        <w:b/>
+      </w:rPr>
+      <w:instrText xml:space="preserve"> SECTIONPAGES   \* MERGEFORMAT </w:instrText>
+    </w:r>
+    <w:r>
+      <w:rPr>
+        <w:b/>
+      </w:rPr>
+      <w:fldChar w:fldCharType="separate"/>
+    </w:r>
+    <w:r>
+      <w:rPr>
+        <w:b/>
+        <w:noProof/>
+      </w:rPr>
+      <w:t>3</w:t>
+    </w:r>
+    <w:r>
+      <w:rPr>
+        <w:b/>
+      </w:rPr>
+      <w:fldChar w:fldCharType="end"/>
+    </w:r>
+  </w:p>
+  <w:p>
+    <w:pPr>
+      <w:pStyle w:val="Header"/>
+    </w:pPr>
+  </w:p>
+</w:hdr>
+</file>
+
+<file path=word/header10.xml><?xml version="1.0" encoding="utf-8"?>
+<w:hdr xmlns:wpc="http://schemas.microsoft.com/office/word/2010/wordprocessingCanvas" xmlns:mc="http://schemas.openxmlformats.org/markup-compatibility/2006" xmlns:o="urn:schemas-microsoft-com:office:office" xmlns:r="http://schemas.openxmlformats.org/officeDocument/2006/relationships" xmlns:m="http://schemas.openxmlformats.org/officeDocument/2006/math" xmlns:v="urn:schemas-microsoft-com:vml" xmlns:wp14="http://schemas.microsoft.com/office/word/2010/wordprocessingDrawing" xmlns:wp="http://schemas.openxmlformats.org/drawingml/2006/wordprocessingDrawing" xmlns:w10="urn:schemas-microsoft-com:office:word" xmlns:w="http://schemas.openxmlformats.org/wordprocessingml/2006/main" xmlns:w14="http://schemas.microsoft.com/office/word/2010/wordml" xmlns:wpg="http://schemas.microsoft.com/office/word/2010/wordprocessingGroup" xmlns:wpi="http://schemas.microsoft.com/office/word/2010/wordprocessingInk" xmlns:wne="http://schemas.microsoft.com/office/word/2006/wordml" xmlns:wps="http://schemas.microsoft.com/office/word/2010/wordprocessingShape" mc:Ignorable="w14 wp14">
+  <w:p>
+    <w:pPr>
+      <w:pStyle w:val="Header"/>
+    </w:pPr>
+    <w:r>
+      <w:t xml:space="preserve">Stone, D. (2011). Policy paradox: The art of political decision making. 3rd edition. New York: W.W. Norton &amp; Company. </w:t>
+    </w:r>
+  </w:p>
+  <w:p>
+    <w:pPr>
+      <w:pStyle w:val="Header"/>
+    </w:pPr>
+  </w:p>
+  <w:p>
+    <w:pPr>
+      <w:pStyle w:val="Header"/>
+      <w:rPr>
+        <w:b/>
+      </w:rPr>
+    </w:pPr>
+    <w:r>
+      <w:t xml:space="preserve">Chapter 9 Causes | Page </w:t>
+    </w:r>
+    <w:r>
+      <w:rPr>
+        <w:b/>
+      </w:rPr>
+      <w:fldChar w:fldCharType="begin"/>
+    </w:r>
+    <w:r>
+      <w:rPr>
+        <w:b/>
+      </w:rPr>
+      <w:instrText xml:space="preserve"> PAGE  \* Arabic  \* MERGEFORMAT </w:instrText>
+    </w:r>
+    <w:r>
+      <w:rPr>
+        <w:b/>
+      </w:rPr>
+      <w:fldChar w:fldCharType="separate"/>
+    </w:r>
+    <w:r>
+      <w:rPr>
+        <w:b/>
+        <w:noProof/>
+      </w:rPr>
+      <w:t>1</w:t>
     </w:r>
     <w:r>
       <w:rPr>
@@ -11229,6 +12479,119 @@
 <file path=word/numbering.xml><?xml version="1.0" encoding="utf-8"?>
 <w:numbering xmlns:wpc="http://schemas.microsoft.com/office/word/2010/wordprocessingCanvas" xmlns:mc="http://schemas.openxmlformats.org/markup-compatibility/2006" xmlns:o="urn:schemas-microsoft-com:office:office" xmlns:r="http://schemas.openxmlformats.org/officeDocument/2006/relationships" xmlns:m="http://schemas.openxmlformats.org/officeDocument/2006/math" xmlns:v="urn:schemas-microsoft-com:vml" xmlns:wp14="http://schemas.microsoft.com/office/word/2010/wordprocessingDrawing" xmlns:wp="http://schemas.openxmlformats.org/drawingml/2006/wordprocessingDrawing" xmlns:w10="urn:schemas-microsoft-com:office:word" xmlns:w="http://schemas.openxmlformats.org/wordprocessingml/2006/main" xmlns:w14="http://schemas.microsoft.com/office/word/2010/wordml" xmlns:wpg="http://schemas.microsoft.com/office/word/2010/wordprocessingGroup" xmlns:wpi="http://schemas.microsoft.com/office/word/2010/wordprocessingInk" xmlns:wne="http://schemas.microsoft.com/office/word/2006/wordml" xmlns:wps="http://schemas.microsoft.com/office/word/2010/wordprocessingShape" mc:Ignorable="w14 wp14">
   <w:abstractNum w:abstractNumId="0">
+    <w:nsid w:val="00B54806"/>
+    <w:multiLevelType w:val="hybridMultilevel"/>
+    <w:tmpl w:val="8E8276CE"/>
+    <w:lvl w:ilvl="0" w:tplc="04090001">
+      <w:start w:val="1"/>
+      <w:numFmt w:val="bullet"/>
+      <w:lvlText w:val=""/>
+      <w:lvlJc w:val="left"/>
+      <w:pPr>
+        <w:ind w:left="720" w:hanging="360"/>
+      </w:pPr>
+      <w:rPr>
+        <w:rFonts w:ascii="Symbol" w:hAnsi="Symbol" w:hint="default"/>
+      </w:rPr>
+    </w:lvl>
+    <w:lvl w:ilvl="1" w:tplc="04090003">
+      <w:start w:val="1"/>
+      <w:numFmt w:val="bullet"/>
+      <w:lvlText w:val="o"/>
+      <w:lvlJc w:val="left"/>
+      <w:pPr>
+        <w:ind w:left="1440" w:hanging="360"/>
+      </w:pPr>
+      <w:rPr>
+        <w:rFonts w:ascii="Courier New" w:hAnsi="Courier New" w:cs="Courier New" w:hint="default"/>
+      </w:rPr>
+    </w:lvl>
+    <w:lvl w:ilvl="2" w:tplc="04090005">
+      <w:start w:val="1"/>
+      <w:numFmt w:val="bullet"/>
+      <w:lvlText w:val=""/>
+      <w:lvlJc w:val="left"/>
+      <w:pPr>
+        <w:ind w:left="2160" w:hanging="360"/>
+      </w:pPr>
+      <w:rPr>
+        <w:rFonts w:ascii="Wingdings" w:hAnsi="Wingdings" w:hint="default"/>
+      </w:rPr>
+    </w:lvl>
+    <w:lvl w:ilvl="3" w:tplc="04090001">
+      <w:start w:val="1"/>
+      <w:numFmt w:val="bullet"/>
+      <w:lvlText w:val=""/>
+      <w:lvlJc w:val="left"/>
+      <w:pPr>
+        <w:ind w:left="2880" w:hanging="360"/>
+      </w:pPr>
+      <w:rPr>
+        <w:rFonts w:ascii="Symbol" w:hAnsi="Symbol" w:hint="default"/>
+      </w:rPr>
+    </w:lvl>
+    <w:lvl w:ilvl="4" w:tplc="04090003" w:tentative="1">
+      <w:start w:val="1"/>
+      <w:numFmt w:val="bullet"/>
+      <w:lvlText w:val="o"/>
+      <w:lvlJc w:val="left"/>
+      <w:pPr>
+        <w:ind w:left="3600" w:hanging="360"/>
+      </w:pPr>
+      <w:rPr>
+        <w:rFonts w:ascii="Courier New" w:hAnsi="Courier New" w:cs="Courier New" w:hint="default"/>
+      </w:rPr>
+    </w:lvl>
+    <w:lvl w:ilvl="5" w:tplc="04090005" w:tentative="1">
+      <w:start w:val="1"/>
+      <w:numFmt w:val="bullet"/>
+      <w:lvlText w:val=""/>
+      <w:lvlJc w:val="left"/>
+      <w:pPr>
+        <w:ind w:left="4320" w:hanging="360"/>
+      </w:pPr>
+      <w:rPr>
+        <w:rFonts w:ascii="Wingdings" w:hAnsi="Wingdings" w:hint="default"/>
+      </w:rPr>
+    </w:lvl>
+    <w:lvl w:ilvl="6" w:tplc="04090001" w:tentative="1">
+      <w:start w:val="1"/>
+      <w:numFmt w:val="bullet"/>
+      <w:lvlText w:val=""/>
+      <w:lvlJc w:val="left"/>
+      <w:pPr>
+        <w:ind w:left="5040" w:hanging="360"/>
+      </w:pPr>
+      <w:rPr>
+        <w:rFonts w:ascii="Symbol" w:hAnsi="Symbol" w:hint="default"/>
+      </w:rPr>
+    </w:lvl>
+    <w:lvl w:ilvl="7" w:tplc="04090003" w:tentative="1">
+      <w:start w:val="1"/>
+      <w:numFmt w:val="bullet"/>
+      <w:lvlText w:val="o"/>
+      <w:lvlJc w:val="left"/>
+      <w:pPr>
+        <w:ind w:left="5760" w:hanging="360"/>
+      </w:pPr>
+      <w:rPr>
+        <w:rFonts w:ascii="Courier New" w:hAnsi="Courier New" w:cs="Courier New" w:hint="default"/>
+      </w:rPr>
+    </w:lvl>
+    <w:lvl w:ilvl="8" w:tplc="04090005" w:tentative="1">
+      <w:start w:val="1"/>
+      <w:numFmt w:val="bullet"/>
+      <w:lvlText w:val=""/>
+      <w:lvlJc w:val="left"/>
+      <w:pPr>
+        <w:ind w:left="6480" w:hanging="360"/>
+      </w:pPr>
+      <w:rPr>
+        <w:rFonts w:ascii="Wingdings" w:hAnsi="Wingdings" w:hint="default"/>
+      </w:rPr>
+    </w:lvl>
+  </w:abstractNum>
+  <w:abstractNum w:abstractNumId="1">
     <w:nsid w:val="03F63018"/>
     <w:multiLevelType w:val="hybridMultilevel"/>
     <w:tmpl w:val="8ECEF292"/>
@@ -11314,7 +12677,7 @@
       </w:pPr>
     </w:lvl>
   </w:abstractNum>
-  <w:abstractNum w:abstractNumId="1">
+  <w:abstractNum w:abstractNumId="2">
     <w:nsid w:val="04EB5A7E"/>
     <w:multiLevelType w:val="hybridMultilevel"/>
     <w:tmpl w:val="C07E5C3C"/>
@@ -11427,7 +12790,7 @@
       </w:rPr>
     </w:lvl>
   </w:abstractNum>
-  <w:abstractNum w:abstractNumId="2">
+  <w:abstractNum w:abstractNumId="3">
     <w:nsid w:val="0504118B"/>
     <w:multiLevelType w:val="hybridMultilevel"/>
     <w:tmpl w:val="8EE6B9CC"/>
@@ -11540,7 +12903,7 @@
       </w:rPr>
     </w:lvl>
   </w:abstractNum>
-  <w:abstractNum w:abstractNumId="3">
+  <w:abstractNum w:abstractNumId="4">
     <w:nsid w:val="0B630EB5"/>
     <w:multiLevelType w:val="hybridMultilevel"/>
     <w:tmpl w:val="D6922D74"/>
@@ -11653,7 +13016,7 @@
       </w:rPr>
     </w:lvl>
   </w:abstractNum>
-  <w:abstractNum w:abstractNumId="4">
+  <w:abstractNum w:abstractNumId="5">
     <w:nsid w:val="0DDB3B34"/>
     <w:multiLevelType w:val="hybridMultilevel"/>
     <w:tmpl w:val="FF74AF22"/>
@@ -11739,7 +13102,7 @@
       </w:pPr>
     </w:lvl>
   </w:abstractNum>
-  <w:abstractNum w:abstractNumId="5">
+  <w:abstractNum w:abstractNumId="6">
     <w:nsid w:val="0F8929A1"/>
     <w:multiLevelType w:val="hybridMultilevel"/>
     <w:tmpl w:val="5FD27FF2"/>
@@ -11852,7 +13215,7 @@
       </w:rPr>
     </w:lvl>
   </w:abstractNum>
-  <w:abstractNum w:abstractNumId="6">
+  <w:abstractNum w:abstractNumId="7">
     <w:nsid w:val="12422621"/>
     <w:multiLevelType w:val="hybridMultilevel"/>
     <w:tmpl w:val="F8C41C5A"/>
@@ -11965,7 +13328,7 @@
       </w:rPr>
     </w:lvl>
   </w:abstractNum>
-  <w:abstractNum w:abstractNumId="7">
+  <w:abstractNum w:abstractNumId="8">
     <w:nsid w:val="14EA790E"/>
     <w:multiLevelType w:val="hybridMultilevel"/>
     <w:tmpl w:val="E196CAEC"/>
@@ -12078,7 +13441,7 @@
       </w:rPr>
     </w:lvl>
   </w:abstractNum>
-  <w:abstractNum w:abstractNumId="8">
+  <w:abstractNum w:abstractNumId="9">
     <w:nsid w:val="15AF0468"/>
     <w:multiLevelType w:val="hybridMultilevel"/>
     <w:tmpl w:val="6860B7B6"/>
@@ -12164,7 +13527,7 @@
       </w:pPr>
     </w:lvl>
   </w:abstractNum>
-  <w:abstractNum w:abstractNumId="9">
+  <w:abstractNum w:abstractNumId="10">
     <w:nsid w:val="16002EE2"/>
     <w:multiLevelType w:val="hybridMultilevel"/>
     <w:tmpl w:val="98FC7AE8"/>
@@ -12277,7 +13640,7 @@
       </w:rPr>
     </w:lvl>
   </w:abstractNum>
-  <w:abstractNum w:abstractNumId="10">
+  <w:abstractNum w:abstractNumId="11">
     <w:nsid w:val="162241F4"/>
     <w:multiLevelType w:val="hybridMultilevel"/>
     <w:tmpl w:val="FA90EF3A"/>
@@ -12390,7 +13753,120 @@
       </w:rPr>
     </w:lvl>
   </w:abstractNum>
-  <w:abstractNum w:abstractNumId="11">
+  <w:abstractNum w:abstractNumId="12">
+    <w:nsid w:val="162D7300"/>
+    <w:multiLevelType w:val="hybridMultilevel"/>
+    <w:tmpl w:val="091491A0"/>
+    <w:lvl w:ilvl="0" w:tplc="04090001">
+      <w:start w:val="1"/>
+      <w:numFmt w:val="bullet"/>
+      <w:lvlText w:val=""/>
+      <w:lvlJc w:val="left"/>
+      <w:pPr>
+        <w:ind w:left="720" w:hanging="360"/>
+      </w:pPr>
+      <w:rPr>
+        <w:rFonts w:ascii="Symbol" w:hAnsi="Symbol" w:hint="default"/>
+      </w:rPr>
+    </w:lvl>
+    <w:lvl w:ilvl="1" w:tplc="04090003">
+      <w:start w:val="1"/>
+      <w:numFmt w:val="bullet"/>
+      <w:lvlText w:val="o"/>
+      <w:lvlJc w:val="left"/>
+      <w:pPr>
+        <w:ind w:left="1440" w:hanging="360"/>
+      </w:pPr>
+      <w:rPr>
+        <w:rFonts w:ascii="Courier New" w:hAnsi="Courier New" w:cs="Courier New" w:hint="default"/>
+      </w:rPr>
+    </w:lvl>
+    <w:lvl w:ilvl="2" w:tplc="04090005">
+      <w:start w:val="1"/>
+      <w:numFmt w:val="bullet"/>
+      <w:lvlText w:val=""/>
+      <w:lvlJc w:val="left"/>
+      <w:pPr>
+        <w:ind w:left="2160" w:hanging="360"/>
+      </w:pPr>
+      <w:rPr>
+        <w:rFonts w:ascii="Wingdings" w:hAnsi="Wingdings" w:hint="default"/>
+      </w:rPr>
+    </w:lvl>
+    <w:lvl w:ilvl="3" w:tplc="04090001" w:tentative="1">
+      <w:start w:val="1"/>
+      <w:numFmt w:val="bullet"/>
+      <w:lvlText w:val=""/>
+      <w:lvlJc w:val="left"/>
+      <w:pPr>
+        <w:ind w:left="2880" w:hanging="360"/>
+      </w:pPr>
+      <w:rPr>
+        <w:rFonts w:ascii="Symbol" w:hAnsi="Symbol" w:hint="default"/>
+      </w:rPr>
+    </w:lvl>
+    <w:lvl w:ilvl="4" w:tplc="04090003" w:tentative="1">
+      <w:start w:val="1"/>
+      <w:numFmt w:val="bullet"/>
+      <w:lvlText w:val="o"/>
+      <w:lvlJc w:val="left"/>
+      <w:pPr>
+        <w:ind w:left="3600" w:hanging="360"/>
+      </w:pPr>
+      <w:rPr>
+        <w:rFonts w:ascii="Courier New" w:hAnsi="Courier New" w:cs="Courier New" w:hint="default"/>
+      </w:rPr>
+    </w:lvl>
+    <w:lvl w:ilvl="5" w:tplc="04090005" w:tentative="1">
+      <w:start w:val="1"/>
+      <w:numFmt w:val="bullet"/>
+      <w:lvlText w:val=""/>
+      <w:lvlJc w:val="left"/>
+      <w:pPr>
+        <w:ind w:left="4320" w:hanging="360"/>
+      </w:pPr>
+      <w:rPr>
+        <w:rFonts w:ascii="Wingdings" w:hAnsi="Wingdings" w:hint="default"/>
+      </w:rPr>
+    </w:lvl>
+    <w:lvl w:ilvl="6" w:tplc="04090001" w:tentative="1">
+      <w:start w:val="1"/>
+      <w:numFmt w:val="bullet"/>
+      <w:lvlText w:val=""/>
+      <w:lvlJc w:val="left"/>
+      <w:pPr>
+        <w:ind w:left="5040" w:hanging="360"/>
+      </w:pPr>
+      <w:rPr>
+        <w:rFonts w:ascii="Symbol" w:hAnsi="Symbol" w:hint="default"/>
+      </w:rPr>
+    </w:lvl>
+    <w:lvl w:ilvl="7" w:tplc="04090003" w:tentative="1">
+      <w:start w:val="1"/>
+      <w:numFmt w:val="bullet"/>
+      <w:lvlText w:val="o"/>
+      <w:lvlJc w:val="left"/>
+      <w:pPr>
+        <w:ind w:left="5760" w:hanging="360"/>
+      </w:pPr>
+      <w:rPr>
+        <w:rFonts w:ascii="Courier New" w:hAnsi="Courier New" w:cs="Courier New" w:hint="default"/>
+      </w:rPr>
+    </w:lvl>
+    <w:lvl w:ilvl="8" w:tplc="04090005" w:tentative="1">
+      <w:start w:val="1"/>
+      <w:numFmt w:val="bullet"/>
+      <w:lvlText w:val=""/>
+      <w:lvlJc w:val="left"/>
+      <w:pPr>
+        <w:ind w:left="6480" w:hanging="360"/>
+      </w:pPr>
+      <w:rPr>
+        <w:rFonts w:ascii="Wingdings" w:hAnsi="Wingdings" w:hint="default"/>
+      </w:rPr>
+    </w:lvl>
+  </w:abstractNum>
+  <w:abstractNum w:abstractNumId="13">
     <w:nsid w:val="1AE613C8"/>
     <w:multiLevelType w:val="hybridMultilevel"/>
     <w:tmpl w:val="2574291C"/>
@@ -12503,7 +13979,7 @@
       </w:rPr>
     </w:lvl>
   </w:abstractNum>
-  <w:abstractNum w:abstractNumId="12">
+  <w:abstractNum w:abstractNumId="14">
     <w:nsid w:val="1F2A4F26"/>
     <w:multiLevelType w:val="hybridMultilevel"/>
     <w:tmpl w:val="FF74AF22"/>
@@ -12589,7 +14065,7 @@
       </w:pPr>
     </w:lvl>
   </w:abstractNum>
-  <w:abstractNum w:abstractNumId="13">
+  <w:abstractNum w:abstractNumId="15">
     <w:nsid w:val="218A5D17"/>
     <w:multiLevelType w:val="hybridMultilevel"/>
     <w:tmpl w:val="041ACBF8"/>
@@ -12675,7 +14151,7 @@
       </w:pPr>
     </w:lvl>
   </w:abstractNum>
-  <w:abstractNum w:abstractNumId="14">
+  <w:abstractNum w:abstractNumId="16">
     <w:nsid w:val="267758F1"/>
     <w:multiLevelType w:val="hybridMultilevel"/>
     <w:tmpl w:val="DF6E1D08"/>
@@ -12761,7 +14237,7 @@
       </w:pPr>
     </w:lvl>
   </w:abstractNum>
-  <w:abstractNum w:abstractNumId="15">
+  <w:abstractNum w:abstractNumId="17">
     <w:nsid w:val="27E0097B"/>
     <w:multiLevelType w:val="hybridMultilevel"/>
     <w:tmpl w:val="68261428"/>
@@ -12874,7 +14350,7 @@
       </w:rPr>
     </w:lvl>
   </w:abstractNum>
-  <w:abstractNum w:abstractNumId="16">
+  <w:abstractNum w:abstractNumId="18">
     <w:nsid w:val="2B17548D"/>
     <w:multiLevelType w:val="hybridMultilevel"/>
     <w:tmpl w:val="D0C6D23E"/>
@@ -12987,7 +14463,7 @@
       </w:rPr>
     </w:lvl>
   </w:abstractNum>
-  <w:abstractNum w:abstractNumId="17">
+  <w:abstractNum w:abstractNumId="19">
     <w:nsid w:val="2E5A7D42"/>
     <w:multiLevelType w:val="hybridMultilevel"/>
     <w:tmpl w:val="53520716"/>
@@ -13100,7 +14576,7 @@
       </w:rPr>
     </w:lvl>
   </w:abstractNum>
-  <w:abstractNum w:abstractNumId="18">
+  <w:abstractNum w:abstractNumId="20">
     <w:nsid w:val="311705EF"/>
     <w:multiLevelType w:val="hybridMultilevel"/>
     <w:tmpl w:val="A65CC7C4"/>
@@ -13213,7 +14689,7 @@
       </w:rPr>
     </w:lvl>
   </w:abstractNum>
-  <w:abstractNum w:abstractNumId="19">
+  <w:abstractNum w:abstractNumId="21">
     <w:nsid w:val="33B60121"/>
     <w:multiLevelType w:val="hybridMultilevel"/>
     <w:tmpl w:val="1084F5CC"/>
@@ -13326,7 +14802,7 @@
       </w:rPr>
     </w:lvl>
   </w:abstractNum>
-  <w:abstractNum w:abstractNumId="20">
+  <w:abstractNum w:abstractNumId="22">
     <w:nsid w:val="34B82B9E"/>
     <w:multiLevelType w:val="hybridMultilevel"/>
     <w:tmpl w:val="1EE0B7CC"/>
@@ -13439,7 +14915,7 @@
       </w:rPr>
     </w:lvl>
   </w:abstractNum>
-  <w:abstractNum w:abstractNumId="21">
+  <w:abstractNum w:abstractNumId="23">
     <w:nsid w:val="34EA28B8"/>
     <w:multiLevelType w:val="hybridMultilevel"/>
     <w:tmpl w:val="8AD48CD2"/>
@@ -13552,7 +15028,7 @@
       </w:rPr>
     </w:lvl>
   </w:abstractNum>
-  <w:abstractNum w:abstractNumId="22">
+  <w:abstractNum w:abstractNumId="24">
     <w:nsid w:val="351B7E79"/>
     <w:multiLevelType w:val="hybridMultilevel"/>
     <w:tmpl w:val="238625AE"/>
@@ -13665,7 +15141,7 @@
       </w:rPr>
     </w:lvl>
   </w:abstractNum>
-  <w:abstractNum w:abstractNumId="23">
+  <w:abstractNum w:abstractNumId="25">
     <w:nsid w:val="3D883DFB"/>
     <w:multiLevelType w:val="hybridMultilevel"/>
     <w:tmpl w:val="EC784D28"/>
@@ -13778,7 +15254,7 @@
       </w:rPr>
     </w:lvl>
   </w:abstractNum>
-  <w:abstractNum w:abstractNumId="24">
+  <w:abstractNum w:abstractNumId="26">
     <w:nsid w:val="41773AA5"/>
     <w:multiLevelType w:val="hybridMultilevel"/>
     <w:tmpl w:val="F3ACCC3E"/>
@@ -13891,7 +15367,7 @@
       </w:rPr>
     </w:lvl>
   </w:abstractNum>
-  <w:abstractNum w:abstractNumId="25">
+  <w:abstractNum w:abstractNumId="27">
     <w:nsid w:val="43316BE2"/>
     <w:multiLevelType w:val="hybridMultilevel"/>
     <w:tmpl w:val="FDB0055A"/>
@@ -14004,7 +15480,7 @@
       </w:rPr>
     </w:lvl>
   </w:abstractNum>
-  <w:abstractNum w:abstractNumId="26">
+  <w:abstractNum w:abstractNumId="28">
     <w:nsid w:val="44681B96"/>
     <w:multiLevelType w:val="hybridMultilevel"/>
     <w:tmpl w:val="F79E1E36"/>
@@ -14117,7 +15593,7 @@
       </w:rPr>
     </w:lvl>
   </w:abstractNum>
-  <w:abstractNum w:abstractNumId="27">
+  <w:abstractNum w:abstractNumId="29">
     <w:nsid w:val="48A93EDF"/>
     <w:multiLevelType w:val="hybridMultilevel"/>
     <w:tmpl w:val="7C62241A"/>
@@ -14230,7 +15706,7 @@
       </w:rPr>
     </w:lvl>
   </w:abstractNum>
-  <w:abstractNum w:abstractNumId="28">
+  <w:abstractNum w:abstractNumId="30">
     <w:nsid w:val="48B64324"/>
     <w:multiLevelType w:val="hybridMultilevel"/>
     <w:tmpl w:val="E54AD48A"/>
@@ -14343,7 +15819,7 @@
       </w:rPr>
     </w:lvl>
   </w:abstractNum>
-  <w:abstractNum w:abstractNumId="29">
+  <w:abstractNum w:abstractNumId="31">
     <w:nsid w:val="49C2577F"/>
     <w:multiLevelType w:val="hybridMultilevel"/>
     <w:tmpl w:val="F5F2E8F8"/>
@@ -14456,7 +15932,7 @@
       </w:rPr>
     </w:lvl>
   </w:abstractNum>
-  <w:abstractNum w:abstractNumId="30">
+  <w:abstractNum w:abstractNumId="32">
     <w:nsid w:val="4C424017"/>
     <w:multiLevelType w:val="hybridMultilevel"/>
     <w:tmpl w:val="CB922E2A"/>
@@ -14569,7 +16045,7 @@
       </w:rPr>
     </w:lvl>
   </w:abstractNum>
-  <w:abstractNum w:abstractNumId="31">
+  <w:abstractNum w:abstractNumId="33">
     <w:nsid w:val="4D1B3E8E"/>
     <w:multiLevelType w:val="hybridMultilevel"/>
     <w:tmpl w:val="122C8A76"/>
@@ -14682,7 +16158,7 @@
       </w:rPr>
     </w:lvl>
   </w:abstractNum>
-  <w:abstractNum w:abstractNumId="32">
+  <w:abstractNum w:abstractNumId="34">
     <w:nsid w:val="50976B24"/>
     <w:multiLevelType w:val="hybridMultilevel"/>
     <w:tmpl w:val="47FAA950"/>
@@ -14795,7 +16271,7 @@
       </w:rPr>
     </w:lvl>
   </w:abstractNum>
-  <w:abstractNum w:abstractNumId="33">
+  <w:abstractNum w:abstractNumId="35">
     <w:nsid w:val="50BE57BD"/>
     <w:multiLevelType w:val="hybridMultilevel"/>
     <w:tmpl w:val="862E09D0"/>
@@ -14908,7 +16384,7 @@
       </w:rPr>
     </w:lvl>
   </w:abstractNum>
-  <w:abstractNum w:abstractNumId="34">
+  <w:abstractNum w:abstractNumId="36">
     <w:nsid w:val="53DE3754"/>
     <w:multiLevelType w:val="hybridMultilevel"/>
     <w:tmpl w:val="A740D3A0"/>
@@ -14994,7 +16470,120 @@
       </w:pPr>
     </w:lvl>
   </w:abstractNum>
-  <w:abstractNum w:abstractNumId="35">
+  <w:abstractNum w:abstractNumId="37">
+    <w:nsid w:val="553054EA"/>
+    <w:multiLevelType w:val="hybridMultilevel"/>
+    <w:tmpl w:val="DA302168"/>
+    <w:lvl w:ilvl="0" w:tplc="04090001">
+      <w:start w:val="1"/>
+      <w:numFmt w:val="bullet"/>
+      <w:lvlText w:val=""/>
+      <w:lvlJc w:val="left"/>
+      <w:pPr>
+        <w:ind w:left="720" w:hanging="360"/>
+      </w:pPr>
+      <w:rPr>
+        <w:rFonts w:ascii="Symbol" w:hAnsi="Symbol" w:hint="default"/>
+      </w:rPr>
+    </w:lvl>
+    <w:lvl w:ilvl="1" w:tplc="04090003">
+      <w:start w:val="1"/>
+      <w:numFmt w:val="bullet"/>
+      <w:lvlText w:val="o"/>
+      <w:lvlJc w:val="left"/>
+      <w:pPr>
+        <w:ind w:left="1440" w:hanging="360"/>
+      </w:pPr>
+      <w:rPr>
+        <w:rFonts w:ascii="Courier New" w:hAnsi="Courier New" w:cs="Courier New" w:hint="default"/>
+      </w:rPr>
+    </w:lvl>
+    <w:lvl w:ilvl="2" w:tplc="04090005" w:tentative="1">
+      <w:start w:val="1"/>
+      <w:numFmt w:val="bullet"/>
+      <w:lvlText w:val=""/>
+      <w:lvlJc w:val="left"/>
+      <w:pPr>
+        <w:ind w:left="2160" w:hanging="360"/>
+      </w:pPr>
+      <w:rPr>
+        <w:rFonts w:ascii="Wingdings" w:hAnsi="Wingdings" w:hint="default"/>
+      </w:rPr>
+    </w:lvl>
+    <w:lvl w:ilvl="3" w:tplc="04090001" w:tentative="1">
+      <w:start w:val="1"/>
+      <w:numFmt w:val="bullet"/>
+      <w:lvlText w:val=""/>
+      <w:lvlJc w:val="left"/>
+      <w:pPr>
+        <w:ind w:left="2880" w:hanging="360"/>
+      </w:pPr>
+      <w:rPr>
+        <w:rFonts w:ascii="Symbol" w:hAnsi="Symbol" w:hint="default"/>
+      </w:rPr>
+    </w:lvl>
+    <w:lvl w:ilvl="4" w:tplc="04090003" w:tentative="1">
+      <w:start w:val="1"/>
+      <w:numFmt w:val="bullet"/>
+      <w:lvlText w:val="o"/>
+      <w:lvlJc w:val="left"/>
+      <w:pPr>
+        <w:ind w:left="3600" w:hanging="360"/>
+      </w:pPr>
+      <w:rPr>
+        <w:rFonts w:ascii="Courier New" w:hAnsi="Courier New" w:cs="Courier New" w:hint="default"/>
+      </w:rPr>
+    </w:lvl>
+    <w:lvl w:ilvl="5" w:tplc="04090005" w:tentative="1">
+      <w:start w:val="1"/>
+      <w:numFmt w:val="bullet"/>
+      <w:lvlText w:val=""/>
+      <w:lvlJc w:val="left"/>
+      <w:pPr>
+        <w:ind w:left="4320" w:hanging="360"/>
+      </w:pPr>
+      <w:rPr>
+        <w:rFonts w:ascii="Wingdings" w:hAnsi="Wingdings" w:hint="default"/>
+      </w:rPr>
+    </w:lvl>
+    <w:lvl w:ilvl="6" w:tplc="04090001" w:tentative="1">
+      <w:start w:val="1"/>
+      <w:numFmt w:val="bullet"/>
+      <w:lvlText w:val=""/>
+      <w:lvlJc w:val="left"/>
+      <w:pPr>
+        <w:ind w:left="5040" w:hanging="360"/>
+      </w:pPr>
+      <w:rPr>
+        <w:rFonts w:ascii="Symbol" w:hAnsi="Symbol" w:hint="default"/>
+      </w:rPr>
+    </w:lvl>
+    <w:lvl w:ilvl="7" w:tplc="04090003" w:tentative="1">
+      <w:start w:val="1"/>
+      <w:numFmt w:val="bullet"/>
+      <w:lvlText w:val="o"/>
+      <w:lvlJc w:val="left"/>
+      <w:pPr>
+        <w:ind w:left="5760" w:hanging="360"/>
+      </w:pPr>
+      <w:rPr>
+        <w:rFonts w:ascii="Courier New" w:hAnsi="Courier New" w:cs="Courier New" w:hint="default"/>
+      </w:rPr>
+    </w:lvl>
+    <w:lvl w:ilvl="8" w:tplc="04090005" w:tentative="1">
+      <w:start w:val="1"/>
+      <w:numFmt w:val="bullet"/>
+      <w:lvlText w:val=""/>
+      <w:lvlJc w:val="left"/>
+      <w:pPr>
+        <w:ind w:left="6480" w:hanging="360"/>
+      </w:pPr>
+      <w:rPr>
+        <w:rFonts w:ascii="Wingdings" w:hAnsi="Wingdings" w:hint="default"/>
+      </w:rPr>
+    </w:lvl>
+  </w:abstractNum>
+  <w:abstractNum w:abstractNumId="38">
     <w:nsid w:val="587D76D8"/>
     <w:multiLevelType w:val="hybridMultilevel"/>
     <w:tmpl w:val="2DE6439A"/>
@@ -15107,7 +16696,7 @@
       </w:rPr>
     </w:lvl>
   </w:abstractNum>
-  <w:abstractNum w:abstractNumId="36">
+  <w:abstractNum w:abstractNumId="39">
     <w:nsid w:val="58EE61D0"/>
     <w:multiLevelType w:val="hybridMultilevel"/>
     <w:tmpl w:val="8092CD80"/>
@@ -15220,7 +16809,7 @@
       </w:rPr>
     </w:lvl>
   </w:abstractNum>
-  <w:abstractNum w:abstractNumId="37">
+  <w:abstractNum w:abstractNumId="40">
     <w:nsid w:val="5D694D60"/>
     <w:multiLevelType w:val="hybridMultilevel"/>
     <w:tmpl w:val="2F6CAA46"/>
@@ -15333,7 +16922,7 @@
       </w:rPr>
     </w:lvl>
   </w:abstractNum>
-  <w:abstractNum w:abstractNumId="38">
+  <w:abstractNum w:abstractNumId="41">
     <w:nsid w:val="5E5647BF"/>
     <w:multiLevelType w:val="hybridMultilevel"/>
     <w:tmpl w:val="3A4601FE"/>
@@ -15446,7 +17035,7 @@
       </w:rPr>
     </w:lvl>
   </w:abstractNum>
-  <w:abstractNum w:abstractNumId="39">
+  <w:abstractNum w:abstractNumId="42">
     <w:nsid w:val="5FE7666E"/>
     <w:multiLevelType w:val="hybridMultilevel"/>
     <w:tmpl w:val="C4EC039A"/>
@@ -15559,7 +17148,7 @@
       </w:rPr>
     </w:lvl>
   </w:abstractNum>
-  <w:abstractNum w:abstractNumId="40">
+  <w:abstractNum w:abstractNumId="43">
     <w:nsid w:val="620B10A5"/>
     <w:multiLevelType w:val="hybridMultilevel"/>
     <w:tmpl w:val="9EA6B238"/>
@@ -15672,7 +17261,7 @@
       </w:rPr>
     </w:lvl>
   </w:abstractNum>
-  <w:abstractNum w:abstractNumId="41">
+  <w:abstractNum w:abstractNumId="44">
     <w:nsid w:val="62180B0D"/>
     <w:multiLevelType w:val="hybridMultilevel"/>
     <w:tmpl w:val="231EA43A"/>
@@ -15785,7 +17374,7 @@
       </w:rPr>
     </w:lvl>
   </w:abstractNum>
-  <w:abstractNum w:abstractNumId="42">
+  <w:abstractNum w:abstractNumId="45">
     <w:nsid w:val="621B7E9A"/>
     <w:multiLevelType w:val="hybridMultilevel"/>
     <w:tmpl w:val="562683B6"/>
@@ -15898,7 +17487,7 @@
       </w:rPr>
     </w:lvl>
   </w:abstractNum>
-  <w:abstractNum w:abstractNumId="43">
+  <w:abstractNum w:abstractNumId="46">
     <w:nsid w:val="6280123E"/>
     <w:multiLevelType w:val="hybridMultilevel"/>
     <w:tmpl w:val="FB8A7ECC"/>
@@ -16011,7 +17600,7 @@
       </w:rPr>
     </w:lvl>
   </w:abstractNum>
-  <w:abstractNum w:abstractNumId="44">
+  <w:abstractNum w:abstractNumId="47">
     <w:nsid w:val="62CB6036"/>
     <w:multiLevelType w:val="hybridMultilevel"/>
     <w:tmpl w:val="8A6CCCD4"/>
@@ -16124,7 +17713,7 @@
       </w:rPr>
     </w:lvl>
   </w:abstractNum>
-  <w:abstractNum w:abstractNumId="45">
+  <w:abstractNum w:abstractNumId="48">
     <w:nsid w:val="62DE3479"/>
     <w:multiLevelType w:val="hybridMultilevel"/>
     <w:tmpl w:val="64129B76"/>
@@ -16237,7 +17826,7 @@
       </w:rPr>
     </w:lvl>
   </w:abstractNum>
-  <w:abstractNum w:abstractNumId="46">
+  <w:abstractNum w:abstractNumId="49">
     <w:nsid w:val="63B54FE5"/>
     <w:multiLevelType w:val="hybridMultilevel"/>
     <w:tmpl w:val="9AB6C064"/>
@@ -16350,7 +17939,93 @@
       </w:rPr>
     </w:lvl>
   </w:abstractNum>
-  <w:abstractNum w:abstractNumId="47">
+  <w:abstractNum w:abstractNumId="50">
+    <w:nsid w:val="64264F96"/>
+    <w:multiLevelType w:val="hybridMultilevel"/>
+    <w:tmpl w:val="D6BC60C4"/>
+    <w:lvl w:ilvl="0" w:tplc="0409000F">
+      <w:start w:val="1"/>
+      <w:numFmt w:val="decimal"/>
+      <w:lvlText w:val="%1."/>
+      <w:lvlJc w:val="left"/>
+      <w:pPr>
+        <w:ind w:left="720" w:hanging="360"/>
+      </w:pPr>
+    </w:lvl>
+    <w:lvl w:ilvl="1" w:tplc="04090019" w:tentative="1">
+      <w:start w:val="1"/>
+      <w:numFmt w:val="lowerLetter"/>
+      <w:lvlText w:val="%2."/>
+      <w:lvlJc w:val="left"/>
+      <w:pPr>
+        <w:ind w:left="1440" w:hanging="360"/>
+      </w:pPr>
+    </w:lvl>
+    <w:lvl w:ilvl="2" w:tplc="0409001B" w:tentative="1">
+      <w:start w:val="1"/>
+      <w:numFmt w:val="lowerRoman"/>
+      <w:lvlText w:val="%3."/>
+      <w:lvlJc w:val="right"/>
+      <w:pPr>
+        <w:ind w:left="2160" w:hanging="180"/>
+      </w:pPr>
+    </w:lvl>
+    <w:lvl w:ilvl="3" w:tplc="0409000F" w:tentative="1">
+      <w:start w:val="1"/>
+      <w:numFmt w:val="decimal"/>
+      <w:lvlText w:val="%4."/>
+      <w:lvlJc w:val="left"/>
+      <w:pPr>
+        <w:ind w:left="2880" w:hanging="360"/>
+      </w:pPr>
+    </w:lvl>
+    <w:lvl w:ilvl="4" w:tplc="04090019" w:tentative="1">
+      <w:start w:val="1"/>
+      <w:numFmt w:val="lowerLetter"/>
+      <w:lvlText w:val="%5."/>
+      <w:lvlJc w:val="left"/>
+      <w:pPr>
+        <w:ind w:left="3600" w:hanging="360"/>
+      </w:pPr>
+    </w:lvl>
+    <w:lvl w:ilvl="5" w:tplc="0409001B" w:tentative="1">
+      <w:start w:val="1"/>
+      <w:numFmt w:val="lowerRoman"/>
+      <w:lvlText w:val="%6."/>
+      <w:lvlJc w:val="right"/>
+      <w:pPr>
+        <w:ind w:left="4320" w:hanging="180"/>
+      </w:pPr>
+    </w:lvl>
+    <w:lvl w:ilvl="6" w:tplc="0409000F" w:tentative="1">
+      <w:start w:val="1"/>
+      <w:numFmt w:val="decimal"/>
+      <w:lvlText w:val="%7."/>
+      <w:lvlJc w:val="left"/>
+      <w:pPr>
+        <w:ind w:left="5040" w:hanging="360"/>
+      </w:pPr>
+    </w:lvl>
+    <w:lvl w:ilvl="7" w:tplc="04090019" w:tentative="1">
+      <w:start w:val="1"/>
+      <w:numFmt w:val="lowerLetter"/>
+      <w:lvlText w:val="%8."/>
+      <w:lvlJc w:val="left"/>
+      <w:pPr>
+        <w:ind w:left="5760" w:hanging="360"/>
+      </w:pPr>
+    </w:lvl>
+    <w:lvl w:ilvl="8" w:tplc="0409001B" w:tentative="1">
+      <w:start w:val="1"/>
+      <w:numFmt w:val="lowerRoman"/>
+      <w:lvlText w:val="%9."/>
+      <w:lvlJc w:val="right"/>
+      <w:pPr>
+        <w:ind w:left="6480" w:hanging="180"/>
+      </w:pPr>
+    </w:lvl>
+  </w:abstractNum>
+  <w:abstractNum w:abstractNumId="51">
     <w:nsid w:val="64710A0F"/>
     <w:multiLevelType w:val="hybridMultilevel"/>
     <w:tmpl w:val="3D1AA106"/>
@@ -16463,7 +18138,7 @@
       </w:rPr>
     </w:lvl>
   </w:abstractNum>
-  <w:abstractNum w:abstractNumId="48">
+  <w:abstractNum w:abstractNumId="52">
     <w:nsid w:val="66017F52"/>
     <w:multiLevelType w:val="hybridMultilevel"/>
     <w:tmpl w:val="A2D44DA4"/>
@@ -16576,7 +18251,7 @@
       </w:rPr>
     </w:lvl>
   </w:abstractNum>
-  <w:abstractNum w:abstractNumId="49">
+  <w:abstractNum w:abstractNumId="53">
     <w:nsid w:val="696F1EF6"/>
     <w:multiLevelType w:val="hybridMultilevel"/>
     <w:tmpl w:val="D0587B4A"/>
@@ -16689,7 +18364,7 @@
       </w:rPr>
     </w:lvl>
   </w:abstractNum>
-  <w:abstractNum w:abstractNumId="50">
+  <w:abstractNum w:abstractNumId="54">
     <w:nsid w:val="6A9C3C57"/>
     <w:multiLevelType w:val="hybridMultilevel"/>
     <w:tmpl w:val="113C83CA"/>
@@ -16802,7 +18477,7 @@
       </w:rPr>
     </w:lvl>
   </w:abstractNum>
-  <w:abstractNum w:abstractNumId="51">
+  <w:abstractNum w:abstractNumId="55">
     <w:nsid w:val="6BA84811"/>
     <w:multiLevelType w:val="hybridMultilevel"/>
     <w:tmpl w:val="D80E14E4"/>
@@ -16915,7 +18590,7 @@
       </w:rPr>
     </w:lvl>
   </w:abstractNum>
-  <w:abstractNum w:abstractNumId="52">
+  <w:abstractNum w:abstractNumId="56">
     <w:nsid w:val="6E3B21B9"/>
     <w:multiLevelType w:val="hybridMultilevel"/>
     <w:tmpl w:val="F5AEBC12"/>
@@ -17028,7 +18703,7 @@
       </w:rPr>
     </w:lvl>
   </w:abstractNum>
-  <w:abstractNum w:abstractNumId="53">
+  <w:abstractNum w:abstractNumId="57">
     <w:nsid w:val="6E7D00A7"/>
     <w:multiLevelType w:val="hybridMultilevel"/>
     <w:tmpl w:val="6B58A082"/>
@@ -17141,7 +18816,7 @@
       </w:rPr>
     </w:lvl>
   </w:abstractNum>
-  <w:abstractNum w:abstractNumId="54">
+  <w:abstractNum w:abstractNumId="58">
     <w:nsid w:val="6F1B2113"/>
     <w:multiLevelType w:val="hybridMultilevel"/>
     <w:tmpl w:val="285EFB74"/>
@@ -17227,7 +18902,7 @@
       </w:pPr>
     </w:lvl>
   </w:abstractNum>
-  <w:abstractNum w:abstractNumId="55">
+  <w:abstractNum w:abstractNumId="59">
     <w:nsid w:val="6F752342"/>
     <w:multiLevelType w:val="hybridMultilevel"/>
     <w:tmpl w:val="C6D211D6"/>
@@ -17340,7 +19015,7 @@
       </w:rPr>
     </w:lvl>
   </w:abstractNum>
-  <w:abstractNum w:abstractNumId="56">
+  <w:abstractNum w:abstractNumId="60">
     <w:nsid w:val="72156FC4"/>
     <w:multiLevelType w:val="hybridMultilevel"/>
     <w:tmpl w:val="23D4CABA"/>
@@ -17453,7 +19128,7 @@
       </w:rPr>
     </w:lvl>
   </w:abstractNum>
-  <w:abstractNum w:abstractNumId="57">
+  <w:abstractNum w:abstractNumId="61">
     <w:nsid w:val="734D1098"/>
     <w:multiLevelType w:val="hybridMultilevel"/>
     <w:tmpl w:val="763C475C"/>
@@ -17566,7 +19241,120 @@
       </w:rPr>
     </w:lvl>
   </w:abstractNum>
-  <w:abstractNum w:abstractNumId="58">
+  <w:abstractNum w:abstractNumId="62">
+    <w:nsid w:val="76713144"/>
+    <w:multiLevelType w:val="hybridMultilevel"/>
+    <w:tmpl w:val="7980AE16"/>
+    <w:lvl w:ilvl="0" w:tplc="04090001">
+      <w:start w:val="1"/>
+      <w:numFmt w:val="bullet"/>
+      <w:lvlText w:val=""/>
+      <w:lvlJc w:val="left"/>
+      <w:pPr>
+        <w:ind w:left="720" w:hanging="360"/>
+      </w:pPr>
+      <w:rPr>
+        <w:rFonts w:ascii="Symbol" w:hAnsi="Symbol" w:hint="default"/>
+      </w:rPr>
+    </w:lvl>
+    <w:lvl w:ilvl="1" w:tplc="04090003">
+      <w:start w:val="1"/>
+      <w:numFmt w:val="bullet"/>
+      <w:lvlText w:val="o"/>
+      <w:lvlJc w:val="left"/>
+      <w:pPr>
+        <w:ind w:left="1440" w:hanging="360"/>
+      </w:pPr>
+      <w:rPr>
+        <w:rFonts w:ascii="Courier New" w:hAnsi="Courier New" w:cs="Courier New" w:hint="default"/>
+      </w:rPr>
+    </w:lvl>
+    <w:lvl w:ilvl="2" w:tplc="04090005" w:tentative="1">
+      <w:start w:val="1"/>
+      <w:numFmt w:val="bullet"/>
+      <w:lvlText w:val=""/>
+      <w:lvlJc w:val="left"/>
+      <w:pPr>
+        <w:ind w:left="2160" w:hanging="360"/>
+      </w:pPr>
+      <w:rPr>
+        <w:rFonts w:ascii="Wingdings" w:hAnsi="Wingdings" w:hint="default"/>
+      </w:rPr>
+    </w:lvl>
+    <w:lvl w:ilvl="3" w:tplc="04090001" w:tentative="1">
+      <w:start w:val="1"/>
+      <w:numFmt w:val="bullet"/>
+      <w:lvlText w:val=""/>
+      <w:lvlJc w:val="left"/>
+      <w:pPr>
+        <w:ind w:left="2880" w:hanging="360"/>
+      </w:pPr>
+      <w:rPr>
+        <w:rFonts w:ascii="Symbol" w:hAnsi="Symbol" w:hint="default"/>
+      </w:rPr>
+    </w:lvl>
+    <w:lvl w:ilvl="4" w:tplc="04090003" w:tentative="1">
+      <w:start w:val="1"/>
+      <w:numFmt w:val="bullet"/>
+      <w:lvlText w:val="o"/>
+      <w:lvlJc w:val="left"/>
+      <w:pPr>
+        <w:ind w:left="3600" w:hanging="360"/>
+      </w:pPr>
+      <w:rPr>
+        <w:rFonts w:ascii="Courier New" w:hAnsi="Courier New" w:cs="Courier New" w:hint="default"/>
+      </w:rPr>
+    </w:lvl>
+    <w:lvl w:ilvl="5" w:tplc="04090005" w:tentative="1">
+      <w:start w:val="1"/>
+      <w:numFmt w:val="bullet"/>
+      <w:lvlText w:val=""/>
+      <w:lvlJc w:val="left"/>
+      <w:pPr>
+        <w:ind w:left="4320" w:hanging="360"/>
+      </w:pPr>
+      <w:rPr>
+        <w:rFonts w:ascii="Wingdings" w:hAnsi="Wingdings" w:hint="default"/>
+      </w:rPr>
+    </w:lvl>
+    <w:lvl w:ilvl="6" w:tplc="04090001" w:tentative="1">
+      <w:start w:val="1"/>
+      <w:numFmt w:val="bullet"/>
+      <w:lvlText w:val=""/>
+      <w:lvlJc w:val="left"/>
+      <w:pPr>
+        <w:ind w:left="5040" w:hanging="360"/>
+      </w:pPr>
+      <w:rPr>
+        <w:rFonts w:ascii="Symbol" w:hAnsi="Symbol" w:hint="default"/>
+      </w:rPr>
+    </w:lvl>
+    <w:lvl w:ilvl="7" w:tplc="04090003" w:tentative="1">
+      <w:start w:val="1"/>
+      <w:numFmt w:val="bullet"/>
+      <w:lvlText w:val="o"/>
+      <w:lvlJc w:val="left"/>
+      <w:pPr>
+        <w:ind w:left="5760" w:hanging="360"/>
+      </w:pPr>
+      <w:rPr>
+        <w:rFonts w:ascii="Courier New" w:hAnsi="Courier New" w:cs="Courier New" w:hint="default"/>
+      </w:rPr>
+    </w:lvl>
+    <w:lvl w:ilvl="8" w:tplc="04090005" w:tentative="1">
+      <w:start w:val="1"/>
+      <w:numFmt w:val="bullet"/>
+      <w:lvlText w:val=""/>
+      <w:lvlJc w:val="left"/>
+      <w:pPr>
+        <w:ind w:left="6480" w:hanging="360"/>
+      </w:pPr>
+      <w:rPr>
+        <w:rFonts w:ascii="Wingdings" w:hAnsi="Wingdings" w:hint="default"/>
+      </w:rPr>
+    </w:lvl>
+  </w:abstractNum>
+  <w:abstractNum w:abstractNumId="63">
     <w:nsid w:val="76AF76B1"/>
     <w:multiLevelType w:val="hybridMultilevel"/>
     <w:tmpl w:val="6CDCC386"/>
@@ -17679,7 +19467,7 @@
       </w:rPr>
     </w:lvl>
   </w:abstractNum>
-  <w:abstractNum w:abstractNumId="59">
+  <w:abstractNum w:abstractNumId="64">
     <w:nsid w:val="77705280"/>
     <w:multiLevelType w:val="hybridMultilevel"/>
     <w:tmpl w:val="969446D6"/>
@@ -17765,7 +19553,7 @@
       </w:pPr>
     </w:lvl>
   </w:abstractNum>
-  <w:abstractNum w:abstractNumId="60">
+  <w:abstractNum w:abstractNumId="65">
     <w:nsid w:val="78B038AB"/>
     <w:multiLevelType w:val="hybridMultilevel"/>
     <w:tmpl w:val="8E9801EE"/>
@@ -17878,7 +19666,7 @@
       </w:rPr>
     </w:lvl>
   </w:abstractNum>
-  <w:abstractNum w:abstractNumId="61">
+  <w:abstractNum w:abstractNumId="66">
     <w:nsid w:val="78E711A2"/>
     <w:multiLevelType w:val="hybridMultilevel"/>
     <w:tmpl w:val="F4A2A3EC"/>
@@ -17991,7 +19779,7 @@
       </w:rPr>
     </w:lvl>
   </w:abstractNum>
-  <w:abstractNum w:abstractNumId="62">
+  <w:abstractNum w:abstractNumId="67">
     <w:nsid w:val="796C05B9"/>
     <w:multiLevelType w:val="hybridMultilevel"/>
     <w:tmpl w:val="83887614"/>
@@ -18104,7 +19892,7 @@
       </w:rPr>
     </w:lvl>
   </w:abstractNum>
-  <w:abstractNum w:abstractNumId="63">
+  <w:abstractNum w:abstractNumId="68">
     <w:nsid w:val="7E0719BC"/>
     <w:multiLevelType w:val="hybridMultilevel"/>
     <w:tmpl w:val="DDC2E0C4"/>
@@ -18217,7 +20005,7 @@
       </w:rPr>
     </w:lvl>
   </w:abstractNum>
-  <w:abstractNum w:abstractNumId="64">
+  <w:abstractNum w:abstractNumId="69">
     <w:nsid w:val="7EA14C12"/>
     <w:multiLevelType w:val="hybridMultilevel"/>
     <w:tmpl w:val="38AEE1B0"/>
@@ -18331,201 +20119,216 @@
     </w:lvl>
   </w:abstractNum>
   <w:num w:numId="1">
+    <w:abstractNumId w:val="5"/>
+  </w:num>
+  <w:num w:numId="2">
+    <w:abstractNumId w:val="44"/>
+  </w:num>
+  <w:num w:numId="3">
+    <w:abstractNumId w:val="6"/>
+  </w:num>
+  <w:num w:numId="4">
+    <w:abstractNumId w:val="17"/>
+  </w:num>
+  <w:num w:numId="5">
+    <w:abstractNumId w:val="10"/>
+  </w:num>
+  <w:num w:numId="6">
+    <w:abstractNumId w:val="24"/>
+  </w:num>
+  <w:num w:numId="7">
+    <w:abstractNumId w:val="52"/>
+  </w:num>
+  <w:num w:numId="8">
+    <w:abstractNumId w:val="19"/>
+  </w:num>
+  <w:num w:numId="9">
+    <w:abstractNumId w:val="22"/>
+  </w:num>
+  <w:num w:numId="10">
+    <w:abstractNumId w:val="34"/>
+  </w:num>
+  <w:num w:numId="11">
+    <w:abstractNumId w:val="25"/>
+  </w:num>
+  <w:num w:numId="12">
+    <w:abstractNumId w:val="14"/>
+  </w:num>
+  <w:num w:numId="13">
+    <w:abstractNumId w:val="23"/>
+  </w:num>
+  <w:num w:numId="14">
+    <w:abstractNumId w:val="51"/>
+  </w:num>
+  <w:num w:numId="15">
+    <w:abstractNumId w:val="20"/>
+  </w:num>
+  <w:num w:numId="16">
+    <w:abstractNumId w:val="2"/>
+  </w:num>
+  <w:num w:numId="17">
+    <w:abstractNumId w:val="53"/>
+  </w:num>
+  <w:num w:numId="18">
+    <w:abstractNumId w:val="38"/>
+  </w:num>
+  <w:num w:numId="19">
+    <w:abstractNumId w:val="32"/>
+  </w:num>
+  <w:num w:numId="20">
+    <w:abstractNumId w:val="39"/>
+  </w:num>
+  <w:num w:numId="21">
+    <w:abstractNumId w:val="65"/>
+  </w:num>
+  <w:num w:numId="22">
+    <w:abstractNumId w:val="28"/>
+  </w:num>
+  <w:num w:numId="23">
+    <w:abstractNumId w:val="61"/>
+  </w:num>
+  <w:num w:numId="24">
+    <w:abstractNumId w:val="58"/>
+  </w:num>
+  <w:num w:numId="25">
+    <w:abstractNumId w:val="55"/>
+  </w:num>
+  <w:num w:numId="26">
+    <w:abstractNumId w:val="42"/>
+  </w:num>
+  <w:num w:numId="27">
+    <w:abstractNumId w:val="11"/>
+  </w:num>
+  <w:num w:numId="28">
+    <w:abstractNumId w:val="29"/>
+  </w:num>
+  <w:num w:numId="29">
+    <w:abstractNumId w:val="1"/>
+  </w:num>
+  <w:num w:numId="30">
+    <w:abstractNumId w:val="30"/>
+  </w:num>
+  <w:num w:numId="31">
+    <w:abstractNumId w:val="68"/>
+  </w:num>
+  <w:num w:numId="32">
+    <w:abstractNumId w:val="49"/>
+  </w:num>
+  <w:num w:numId="33">
+    <w:abstractNumId w:val="8"/>
+  </w:num>
+  <w:num w:numId="34">
+    <w:abstractNumId w:val="35"/>
+  </w:num>
+  <w:num w:numId="35">
+    <w:abstractNumId w:val="41"/>
+  </w:num>
+  <w:num w:numId="36">
+    <w:abstractNumId w:val="64"/>
+  </w:num>
+  <w:num w:numId="37">
     <w:abstractNumId w:val="4"/>
   </w:num>
-  <w:num w:numId="2">
-    <w:abstractNumId w:val="41"/>
+  <w:num w:numId="38">
+    <w:abstractNumId w:val="57"/>
   </w:num>
-  <w:num w:numId="3">
-    <w:abstractNumId w:val="5"/>
+  <w:num w:numId="39">
+    <w:abstractNumId w:val="18"/>
   </w:num>
-  <w:num w:numId="4">
+  <w:num w:numId="40">
+    <w:abstractNumId w:val="31"/>
+  </w:num>
+  <w:num w:numId="41">
+    <w:abstractNumId w:val="16"/>
+  </w:num>
+  <w:num w:numId="42">
+    <w:abstractNumId w:val="40"/>
+  </w:num>
+  <w:num w:numId="43">
+    <w:abstractNumId w:val="13"/>
+  </w:num>
+  <w:num w:numId="44">
+    <w:abstractNumId w:val="60"/>
+  </w:num>
+  <w:num w:numId="45">
+    <w:abstractNumId w:val="46"/>
+  </w:num>
+  <w:num w:numId="46">
+    <w:abstractNumId w:val="9"/>
+  </w:num>
+  <w:num w:numId="47">
+    <w:abstractNumId w:val="45"/>
+  </w:num>
+  <w:num w:numId="48">
+    <w:abstractNumId w:val="33"/>
+  </w:num>
+  <w:num w:numId="49">
+    <w:abstractNumId w:val="67"/>
+  </w:num>
+  <w:num w:numId="50">
+    <w:abstractNumId w:val="48"/>
+  </w:num>
+  <w:num w:numId="51">
+    <w:abstractNumId w:val="43"/>
+  </w:num>
+  <w:num w:numId="52">
+    <w:abstractNumId w:val="59"/>
+  </w:num>
+  <w:num w:numId="53">
+    <w:abstractNumId w:val="26"/>
+  </w:num>
+  <w:num w:numId="54">
+    <w:abstractNumId w:val="36"/>
+  </w:num>
+  <w:num w:numId="55">
+    <w:abstractNumId w:val="47"/>
+  </w:num>
+  <w:num w:numId="56">
+    <w:abstractNumId w:val="56"/>
+  </w:num>
+  <w:num w:numId="57">
+    <w:abstractNumId w:val="21"/>
+  </w:num>
+  <w:num w:numId="58">
+    <w:abstractNumId w:val="66"/>
+  </w:num>
+  <w:num w:numId="59">
+    <w:abstractNumId w:val="27"/>
+  </w:num>
+  <w:num w:numId="60">
     <w:abstractNumId w:val="15"/>
   </w:num>
-  <w:num w:numId="5">
-    <w:abstractNumId w:val="9"/>
+  <w:num w:numId="61">
+    <w:abstractNumId w:val="3"/>
   </w:num>
-  <w:num w:numId="6">
-    <w:abstractNumId w:val="22"/>
+  <w:num w:numId="62">
+    <w:abstractNumId w:val="63"/>
   </w:num>
-  <w:num w:numId="7">
-    <w:abstractNumId w:val="48"/>
+  <w:num w:numId="63">
+    <w:abstractNumId w:val="69"/>
   </w:num>
-  <w:num w:numId="8">
-    <w:abstractNumId w:val="17"/>
+  <w:num w:numId="64">
+    <w:abstractNumId w:val="54"/>
   </w:num>
-  <w:num w:numId="9">
-    <w:abstractNumId w:val="20"/>
+  <w:num w:numId="65">
+    <w:abstractNumId w:val="7"/>
   </w:num>
-  <w:num w:numId="10">
-    <w:abstractNumId w:val="32"/>
+  <w:num w:numId="66">
+    <w:abstractNumId w:val="50"/>
   </w:num>
-  <w:num w:numId="11">
-    <w:abstractNumId w:val="23"/>
+  <w:num w:numId="67">
+    <w:abstractNumId w:val="62"/>
   </w:num>
-  <w:num w:numId="12">
+  <w:num w:numId="68">
+    <w:abstractNumId w:val="0"/>
+  </w:num>
+  <w:num w:numId="69">
     <w:abstractNumId w:val="12"/>
   </w:num>
-  <w:num w:numId="13">
-    <w:abstractNumId w:val="21"/>
-  </w:num>
-  <w:num w:numId="14">
-    <w:abstractNumId w:val="47"/>
-  </w:num>
-  <w:num w:numId="15">
-    <w:abstractNumId w:val="18"/>
-  </w:num>
-  <w:num w:numId="16">
-    <w:abstractNumId w:val="1"/>
-  </w:num>
-  <w:num w:numId="17">
-    <w:abstractNumId w:val="49"/>
-  </w:num>
-  <w:num w:numId="18">
-    <w:abstractNumId w:val="35"/>
-  </w:num>
-  <w:num w:numId="19">
-    <w:abstractNumId w:val="30"/>
-  </w:num>
-  <w:num w:numId="20">
-    <w:abstractNumId w:val="36"/>
-  </w:num>
-  <w:num w:numId="21">
-    <w:abstractNumId w:val="60"/>
-  </w:num>
-  <w:num w:numId="22">
-    <w:abstractNumId w:val="26"/>
-  </w:num>
-  <w:num w:numId="23">
-    <w:abstractNumId w:val="57"/>
-  </w:num>
-  <w:num w:numId="24">
-    <w:abstractNumId w:val="54"/>
-  </w:num>
-  <w:num w:numId="25">
-    <w:abstractNumId w:val="51"/>
-  </w:num>
-  <w:num w:numId="26">
-    <w:abstractNumId w:val="39"/>
-  </w:num>
-  <w:num w:numId="27">
-    <w:abstractNumId w:val="10"/>
-  </w:num>
-  <w:num w:numId="28">
-    <w:abstractNumId w:val="27"/>
-  </w:num>
-  <w:num w:numId="29">
-    <w:abstractNumId w:val="0"/>
-  </w:num>
-  <w:num w:numId="30">
-    <w:abstractNumId w:val="28"/>
-  </w:num>
-  <w:num w:numId="31">
-    <w:abstractNumId w:val="63"/>
-  </w:num>
-  <w:num w:numId="32">
-    <w:abstractNumId w:val="46"/>
-  </w:num>
-  <w:num w:numId="33">
-    <w:abstractNumId w:val="7"/>
-  </w:num>
-  <w:num w:numId="34">
-    <w:abstractNumId w:val="33"/>
-  </w:num>
-  <w:num w:numId="35">
-    <w:abstractNumId w:val="38"/>
-  </w:num>
-  <w:num w:numId="36">
-    <w:abstractNumId w:val="59"/>
-  </w:num>
-  <w:num w:numId="37">
-    <w:abstractNumId w:val="3"/>
-  </w:num>
-  <w:num w:numId="38">
-    <w:abstractNumId w:val="53"/>
-  </w:num>
-  <w:num w:numId="39">
-    <w:abstractNumId w:val="16"/>
-  </w:num>
-  <w:num w:numId="40">
-    <w:abstractNumId w:val="29"/>
-  </w:num>
-  <w:num w:numId="41">
-    <w:abstractNumId w:val="14"/>
-  </w:num>
-  <w:num w:numId="42">
+  <w:num w:numId="70">
     <w:abstractNumId w:val="37"/>
   </w:num>
-  <w:num w:numId="43">
-    <w:abstractNumId w:val="11"/>
-  </w:num>
-  <w:num w:numId="44">
-    <w:abstractNumId w:val="56"/>
-  </w:num>
-  <w:num w:numId="45">
-    <w:abstractNumId w:val="43"/>
-  </w:num>
-  <w:num w:numId="46">
-    <w:abstractNumId w:val="8"/>
-  </w:num>
-  <w:num w:numId="47">
-    <w:abstractNumId w:val="42"/>
-  </w:num>
-  <w:num w:numId="48">
-    <w:abstractNumId w:val="31"/>
-  </w:num>
-  <w:num w:numId="49">
-    <w:abstractNumId w:val="62"/>
-  </w:num>
-  <w:num w:numId="50">
-    <w:abstractNumId w:val="45"/>
-  </w:num>
-  <w:num w:numId="51">
-    <w:abstractNumId w:val="40"/>
-  </w:num>
-  <w:num w:numId="52">
-    <w:abstractNumId w:val="55"/>
-  </w:num>
-  <w:num w:numId="53">
-    <w:abstractNumId w:val="24"/>
-  </w:num>
-  <w:num w:numId="54">
-    <w:abstractNumId w:val="34"/>
-  </w:num>
-  <w:num w:numId="55">
-    <w:abstractNumId w:val="44"/>
-  </w:num>
-  <w:num w:numId="56">
-    <w:abstractNumId w:val="52"/>
-  </w:num>
-  <w:num w:numId="57">
-    <w:abstractNumId w:val="19"/>
-  </w:num>
-  <w:num w:numId="58">
-    <w:abstractNumId w:val="61"/>
-  </w:num>
-  <w:num w:numId="59">
-    <w:abstractNumId w:val="25"/>
-  </w:num>
-  <w:num w:numId="60">
-    <w:abstractNumId w:val="13"/>
-  </w:num>
-  <w:num w:numId="61">
-    <w:abstractNumId w:val="2"/>
-  </w:num>
-  <w:num w:numId="62">
-    <w:abstractNumId w:val="58"/>
-  </w:num>
-  <w:num w:numId="63">
-    <w:abstractNumId w:val="64"/>
-  </w:num>
-  <w:num w:numId="64">
-    <w:abstractNumId w:val="50"/>
-  </w:num>
-  <w:num w:numId="65">
-    <w:abstractNumId w:val="6"/>
-  </w:num>
-  <w:numIdMacAtCleanup w:val="58"/>
+  <w:numIdMacAtCleanup w:val="69"/>
 </w:numbering>
 </file>
 

</xml_diff>

<commit_message>
Updated notes on Stone (2011) chapter 9
</commit_message>
<xml_diff>
--- a/Readings/Stone_2011_Policy-paradox_Edition03_v00.docx
+++ b/Readings/Stone_2011_Policy-paradox_Edition03_v00.docx
@@ -10300,9 +10300,7 @@
         </w:rPr>
       </w:pPr>
       <w:bookmarkStart w:id="9" w:name="Chapter09"/>
-      <w:bookmarkStart w:id="10" w:name="_GoBack"/>
       <w:bookmarkEnd w:id="9"/>
-      <w:bookmarkEnd w:id="10"/>
       <w:r>
         <w:rPr>
           <w:u w:val="single"/>
@@ -11289,8 +11287,118 @@
         <w:t>Law and science have significant influence in defining cause and legitimizing claims about harms.</w:t>
       </w:r>
     </w:p>
+    <w:p>
+      <w:pPr>
+        <w:pStyle w:val="ListParagraph"/>
+        <w:numPr>
+          <w:ilvl w:val="0"/>
+          <w:numId w:val="69"/>
+        </w:numPr>
+      </w:pPr>
+      <w:r>
+        <w:t>Causal strategies for problem definition</w:t>
+      </w:r>
+    </w:p>
+    <w:p>
+      <w:pPr>
+        <w:pStyle w:val="ListParagraph"/>
+        <w:numPr>
+          <w:ilvl w:val="1"/>
+          <w:numId w:val="69"/>
+        </w:numPr>
+      </w:pPr>
+      <w:r>
+        <w:t>Demonstrate that a problem is caused by an “accident of nature.”</w:t>
+      </w:r>
+    </w:p>
+    <w:p>
+      <w:pPr>
+        <w:pStyle w:val="ListParagraph"/>
+        <w:numPr>
+          <w:ilvl w:val="1"/>
+          <w:numId w:val="69"/>
+        </w:numPr>
+      </w:pPr>
+      <w:r>
+        <w:t>Demonstrate that a problem formerly believed to be caused by an “accident of nature” is actually the result of human agency.</w:t>
+      </w:r>
+    </w:p>
+    <w:p>
+      <w:pPr>
+        <w:pStyle w:val="ListParagraph"/>
+        <w:numPr>
+          <w:ilvl w:val="1"/>
+          <w:numId w:val="69"/>
+        </w:numPr>
+      </w:pPr>
+      <w:r>
+        <w:t>Demonstrate that a problem is caused by a “few bad apples.”</w:t>
+      </w:r>
+    </w:p>
+    <w:p>
+      <w:pPr>
+        <w:pStyle w:val="ListParagraph"/>
+        <w:numPr>
+          <w:ilvl w:val="1"/>
+          <w:numId w:val="69"/>
+        </w:numPr>
+      </w:pPr>
+      <w:r>
+        <w:t>Demonstrate that a problem is caused by someone who secretly intended the results.</w:t>
+      </w:r>
+    </w:p>
+    <w:p>
+      <w:pPr>
+        <w:pStyle w:val="ListParagraph"/>
+        <w:numPr>
+          <w:ilvl w:val="1"/>
+          <w:numId w:val="69"/>
+        </w:numPr>
+      </w:pPr>
+      <w:r>
+        <w:t>Demonstrate that a problem is caused by someone who accepted the low-probability harms of an action as a calculated risk.</w:t>
+      </w:r>
+    </w:p>
+    <w:p>
+      <w:pPr>
+        <w:pStyle w:val="ListParagraph"/>
+        <w:numPr>
+          <w:ilvl w:val="1"/>
+          <w:numId w:val="69"/>
+        </w:numPr>
+      </w:pPr>
+      <w:r>
+        <w:t>Demonstrate that a problem is the result of effects that someone didn’t or couldn’t know would occur from an action.</w:t>
+      </w:r>
+    </w:p>
+    <w:p>
+      <w:pPr>
+        <w:pStyle w:val="ListParagraph"/>
+        <w:numPr>
+          <w:ilvl w:val="1"/>
+          <w:numId w:val="69"/>
+        </w:numPr>
+      </w:pPr>
+      <w:r>
+        <w:t>Demonstrate that a problem is caused by processes so complex that relevant actors couldn’t control it.</w:t>
+      </w:r>
+    </w:p>
+    <w:p>
+      <w:pPr>
+        <w:pStyle w:val="ListParagraph"/>
+        <w:numPr>
+          <w:ilvl w:val="1"/>
+          <w:numId w:val="69"/>
+        </w:numPr>
+      </w:pPr>
+      <w:r>
+        <w:t>Demonstrate that a problem is caused by processes so complex that only large-scale institutional policy changes can fix it.</w:t>
+      </w:r>
+    </w:p>
     <w:p/>
     <w:p>
+      <w:bookmarkStart w:id="10" w:name="_GoBack"/>
+      <w:bookmarkEnd w:id="10"/>
       <w:r>
         <w:t>Using Causes in the Polis</w:t>
       </w:r>
@@ -11534,7 +11642,7 @@
         <w:b/>
         <w:noProof/>
       </w:rPr>
-      <w:t>3</w:t>
+      <w:t>1</w:t>
     </w:r>
     <w:r>
       <w:rPr>
@@ -11633,7 +11741,7 @@
         <w:b/>
         <w:noProof/>
       </w:rPr>
-      <w:t>1</w:t>
+      <w:t>3</w:t>
     </w:r>
     <w:r>
       <w:rPr>

</xml_diff>

<commit_message>
Notes on Stone (2011) chapter 10
</commit_message>
<xml_diff>
--- a/Readings/Stone_2011_Policy-paradox_Edition03_v00.docx
+++ b/Readings/Stone_2011_Policy-paradox_Edition03_v00.docx
@@ -11397,155 +11397,1402 @@
     </w:p>
     <w:p/>
     <w:p>
-      <w:bookmarkStart w:id="10" w:name="_GoBack"/>
+      <w:r>
+        <w:t>Using Causes in the Polis</w:t>
+      </w:r>
+    </w:p>
+    <w:p>
+      <w:pPr>
+        <w:pStyle w:val="ListParagraph"/>
+        <w:numPr>
+          <w:ilvl w:val="0"/>
+          <w:numId w:val="70"/>
+        </w:numPr>
+      </w:pPr>
+      <w:r>
+        <w:t>Functions of causal theories</w:t>
+      </w:r>
+    </w:p>
+    <w:p>
+      <w:pPr>
+        <w:pStyle w:val="ListParagraph"/>
+        <w:numPr>
+          <w:ilvl w:val="1"/>
+          <w:numId w:val="70"/>
+        </w:numPr>
+      </w:pPr>
+      <w:r>
+        <w:t>Demonstrate the possibility of human control over bad conditions.</w:t>
+      </w:r>
+    </w:p>
+    <w:p>
+      <w:pPr>
+        <w:pStyle w:val="ListParagraph"/>
+        <w:numPr>
+          <w:ilvl w:val="1"/>
+          <w:numId w:val="70"/>
+        </w:numPr>
+      </w:pPr>
+      <w:r>
+        <w:t>Challenge or protect an existing social order.</w:t>
+      </w:r>
+    </w:p>
+    <w:p>
+      <w:pPr>
+        <w:pStyle w:val="ListParagraph"/>
+        <w:numPr>
+          <w:ilvl w:val="1"/>
+          <w:numId w:val="70"/>
+        </w:numPr>
+      </w:pPr>
+      <w:r>
+        <w:t>Assign responsibility for harms.</w:t>
+      </w:r>
+    </w:p>
+    <w:p>
+      <w:pPr>
+        <w:pStyle w:val="ListParagraph"/>
+        <w:numPr>
+          <w:ilvl w:val="1"/>
+          <w:numId w:val="70"/>
+        </w:numPr>
+      </w:pPr>
+      <w:r>
+        <w:t>Legitimize and empower political actors to solve the problem.</w:t>
+      </w:r>
+    </w:p>
+    <w:p>
+      <w:pPr>
+        <w:pStyle w:val="ListParagraph"/>
+        <w:numPr>
+          <w:ilvl w:val="1"/>
+          <w:numId w:val="70"/>
+        </w:numPr>
+      </w:pPr>
+      <w:r>
+        <w:t>Create new alliances based on victim relationship to the causal agent.</w:t>
+      </w:r>
+    </w:p>
+    <w:p>
+      <w:pPr>
+        <w:pStyle w:val="ListParagraph"/>
+        <w:numPr>
+          <w:ilvl w:val="0"/>
+          <w:numId w:val="70"/>
+        </w:numPr>
+      </w:pPr>
+      <w:r>
+        <w:t>There is always choice about which causal factors in the lineage to address.</w:t>
+      </w:r>
+    </w:p>
+    <w:p>
+      <w:pPr>
+        <w:pStyle w:val="ListParagraph"/>
+        <w:numPr>
+          <w:ilvl w:val="0"/>
+          <w:numId w:val="70"/>
+        </w:numPr>
+      </w:pPr>
+      <w:r>
+        <w:t xml:space="preserve">Causal stories act </w:t>
+      </w:r>
+      <w:r>
+        <w:t>mechanisms to link a desired program to a problem high on the policy agenda.</w:t>
+      </w:r>
+    </w:p>
+    <w:p>
+      <w:pPr>
+        <w:pStyle w:val="ListParagraph"/>
+        <w:numPr>
+          <w:ilvl w:val="0"/>
+          <w:numId w:val="70"/>
+        </w:numPr>
+      </w:pPr>
+      <w:r>
+        <w:t>Causal theories can be:</w:t>
+      </w:r>
+    </w:p>
+    <w:p>
+      <w:pPr>
+        <w:pStyle w:val="ListParagraph"/>
+        <w:numPr>
+          <w:ilvl w:val="1"/>
+          <w:numId w:val="70"/>
+        </w:numPr>
+      </w:pPr>
+      <w:r>
+        <w:t>Stimulus to political organization.</w:t>
+      </w:r>
+    </w:p>
+    <w:p>
+      <w:pPr>
+        <w:pStyle w:val="ListParagraph"/>
+        <w:numPr>
+          <w:ilvl w:val="1"/>
+          <w:numId w:val="70"/>
+        </w:numPr>
+      </w:pPr>
+      <w:r>
+        <w:t>Resources for political leaders seeking to create alliances.</w:t>
+      </w:r>
+    </w:p>
+    <w:p>
+      <w:pPr>
+        <w:sectPr>
+          <w:headerReference w:type="default" r:id="rId17"/>
+          <w:pgSz w:w="12240" w:h="15840"/>
+          <w:pgMar w:top="1440" w:right="1440" w:bottom="1440" w:left="1440" w:header="720" w:footer="720" w:gutter="0"/>
+          <w:pgNumType w:start="1"/>
+          <w:cols w:space="720"/>
+          <w:docGrid w:linePitch="360"/>
+        </w:sectPr>
+      </w:pPr>
+    </w:p>
+    <w:p>
+      <w:pPr>
+        <w:rPr>
+          <w:u w:val="single"/>
+        </w:rPr>
+      </w:pPr>
+      <w:bookmarkStart w:id="10" w:name="Chapter10"/>
       <w:bookmarkEnd w:id="10"/>
       <w:r>
-        <w:t>Using Causes in the Polis</w:t>
-      </w:r>
-    </w:p>
-    <w:p>
-      <w:pPr>
-        <w:pStyle w:val="ListParagraph"/>
-        <w:numPr>
-          <w:ilvl w:val="0"/>
-          <w:numId w:val="70"/>
-        </w:numPr>
-      </w:pPr>
-      <w:r>
-        <w:t>Functions of causal theories</w:t>
-      </w:r>
-    </w:p>
-    <w:p>
-      <w:pPr>
-        <w:pStyle w:val="ListParagraph"/>
-        <w:numPr>
-          <w:ilvl w:val="1"/>
-          <w:numId w:val="70"/>
-        </w:numPr>
-      </w:pPr>
-      <w:r>
-        <w:t>Demonstrate the possibility of human control over bad conditions.</w:t>
-      </w:r>
-    </w:p>
-    <w:p>
-      <w:pPr>
-        <w:pStyle w:val="ListParagraph"/>
-        <w:numPr>
-          <w:ilvl w:val="1"/>
-          <w:numId w:val="70"/>
-        </w:numPr>
-      </w:pPr>
-      <w:r>
-        <w:t>Challenge or protect an existing social order.</w:t>
-      </w:r>
-    </w:p>
-    <w:p>
-      <w:pPr>
-        <w:pStyle w:val="ListParagraph"/>
-        <w:numPr>
-          <w:ilvl w:val="1"/>
-          <w:numId w:val="70"/>
-        </w:numPr>
-      </w:pPr>
-      <w:r>
-        <w:t>Assign responsibility for harms.</w:t>
-      </w:r>
-    </w:p>
-    <w:p>
-      <w:pPr>
-        <w:pStyle w:val="ListParagraph"/>
-        <w:numPr>
-          <w:ilvl w:val="1"/>
-          <w:numId w:val="70"/>
-        </w:numPr>
-      </w:pPr>
-      <w:r>
-        <w:t>Legitimize and empower political actors to solve the problem.</w:t>
-      </w:r>
-    </w:p>
-    <w:p>
-      <w:pPr>
-        <w:pStyle w:val="ListParagraph"/>
-        <w:numPr>
-          <w:ilvl w:val="1"/>
-          <w:numId w:val="70"/>
-        </w:numPr>
-      </w:pPr>
-      <w:r>
-        <w:t>Create new alliances based on victim relationship to the causal agent.</w:t>
-      </w:r>
-    </w:p>
-    <w:p>
-      <w:pPr>
-        <w:pStyle w:val="ListParagraph"/>
-        <w:numPr>
-          <w:ilvl w:val="0"/>
-          <w:numId w:val="70"/>
-        </w:numPr>
-      </w:pPr>
-      <w:r>
-        <w:t>There is always choice about which causal factors in the lineage to address.</w:t>
-      </w:r>
-    </w:p>
-    <w:p>
-      <w:pPr>
-        <w:pStyle w:val="ListParagraph"/>
-        <w:numPr>
-          <w:ilvl w:val="0"/>
-          <w:numId w:val="70"/>
-        </w:numPr>
-      </w:pPr>
-      <w:r>
-        <w:t xml:space="preserve">Causal stories act </w:t>
-      </w:r>
-      <w:proofErr w:type="gramStart"/>
-      <w:r>
-        <w:t>a mechanisms</w:t>
-      </w:r>
-      <w:proofErr w:type="gramEnd"/>
-      <w:r>
-        <w:t xml:space="preserve"> to link a desired program to a problem high on the policy agenda.</w:t>
-      </w:r>
-    </w:p>
-    <w:p>
-      <w:pPr>
-        <w:pStyle w:val="ListParagraph"/>
-        <w:numPr>
-          <w:ilvl w:val="0"/>
-          <w:numId w:val="70"/>
-        </w:numPr>
-      </w:pPr>
-      <w:r>
-        <w:t>Causal theories can be:</w:t>
-      </w:r>
-    </w:p>
-    <w:p>
-      <w:pPr>
-        <w:pStyle w:val="ListParagraph"/>
-        <w:numPr>
-          <w:ilvl w:val="1"/>
-          <w:numId w:val="70"/>
-        </w:numPr>
-      </w:pPr>
-      <w:r>
-        <w:t>Stimulus to political organization.</w:t>
-      </w:r>
-    </w:p>
-    <w:p>
-      <w:pPr>
-        <w:pStyle w:val="ListParagraph"/>
-        <w:numPr>
-          <w:ilvl w:val="1"/>
-          <w:numId w:val="70"/>
-        </w:numPr>
-      </w:pPr>
-      <w:r>
-        <w:t>Resources for political leaders seeking to create alliances.</w:t>
+        <w:rPr>
+          <w:u w:val="single"/>
+        </w:rPr>
+        <w:lastRenderedPageBreak/>
+        <w:t>Preview Questions</w:t>
+      </w:r>
+    </w:p>
+    <w:p>
+      <w:pPr>
+        <w:pStyle w:val="ListParagraph"/>
+        <w:numPr>
+          <w:ilvl w:val="0"/>
+          <w:numId w:val="71"/>
+        </w:numPr>
+      </w:pPr>
+      <w:r>
+        <w:t>What is the definition of an interest in the context of public policy and politics?</w:t>
+      </w:r>
+    </w:p>
+    <w:p>
+      <w:pPr>
+        <w:pStyle w:val="ListParagraph"/>
+        <w:numPr>
+          <w:ilvl w:val="0"/>
+          <w:numId w:val="71"/>
+        </w:numPr>
+      </w:pPr>
+      <w:r>
+        <w:t>How are interests formed in the polis model?</w:t>
+      </w:r>
+    </w:p>
+    <w:p>
+      <w:pPr>
+        <w:pStyle w:val="ListParagraph"/>
+        <w:numPr>
+          <w:ilvl w:val="0"/>
+          <w:numId w:val="71"/>
+        </w:numPr>
+      </w:pPr>
+      <w:r>
+        <w:t>How are interests mobilized?</w:t>
+      </w:r>
+    </w:p>
+    <w:p>
+      <w:pPr>
+        <w:pStyle w:val="ListParagraph"/>
+        <w:numPr>
+          <w:ilvl w:val="0"/>
+          <w:numId w:val="71"/>
+        </w:numPr>
+      </w:pPr>
+      <w:r>
+        <w:t>Does rational choice theory help explain interests in public policy and politics?</w:t>
+      </w:r>
+    </w:p>
+    <w:p>
+      <w:pPr>
+        <w:pStyle w:val="ListParagraph"/>
+        <w:numPr>
+          <w:ilvl w:val="0"/>
+          <w:numId w:val="71"/>
+        </w:numPr>
+      </w:pPr>
+      <w:r>
+        <w:t>What is collective action?</w:t>
+      </w:r>
+    </w:p>
+    <w:p>
+      <w:pPr>
+        <w:pStyle w:val="ListParagraph"/>
+        <w:numPr>
+          <w:ilvl w:val="0"/>
+          <w:numId w:val="71"/>
+        </w:numPr>
+      </w:pPr>
+      <w:r>
+        <w:t>What is the relationship between issues and interests?</w:t>
+      </w:r>
+    </w:p>
+    <w:p>
+      <w:pPr>
+        <w:pStyle w:val="ListParagraph"/>
+        <w:numPr>
+          <w:ilvl w:val="0"/>
+          <w:numId w:val="71"/>
+        </w:numPr>
+      </w:pPr>
+      <w:r>
+        <w:t>What is the difference between good interests and bad interests?</w:t>
+      </w:r>
+    </w:p>
+    <w:p>
+      <w:pPr>
+        <w:tabs>
+          <w:tab w:val="left" w:pos="5485"/>
+        </w:tabs>
+      </w:pPr>
+      <w:r>
+        <w:tab/>
+      </w:r>
+    </w:p>
+    <w:p>
+      <w:pPr>
+        <w:rPr>
+          <w:u w:val="single"/>
+        </w:rPr>
+      </w:pPr>
+      <w:r>
+        <w:rPr>
+          <w:u w:val="single"/>
+        </w:rPr>
+        <w:t>Reading Summary</w:t>
+      </w:r>
+    </w:p>
+    <w:p>
+      <w:r>
+        <w:t>Defining Interests</w:t>
+      </w:r>
+    </w:p>
+    <w:p>
+      <w:pPr>
+        <w:pStyle w:val="ListParagraph"/>
+        <w:numPr>
+          <w:ilvl w:val="0"/>
+          <w:numId w:val="73"/>
+        </w:numPr>
+      </w:pPr>
+      <w:r>
+        <w:t>Problems are defined by their effects, not by their causes.</w:t>
+      </w:r>
+    </w:p>
+    <w:p>
+      <w:pPr>
+        <w:pStyle w:val="ListParagraph"/>
+        <w:numPr>
+          <w:ilvl w:val="0"/>
+          <w:numId w:val="73"/>
+        </w:numPr>
+      </w:pPr>
+      <w:r>
+        <w:t>The various groups that are a</w:t>
+      </w:r>
+      <w:r>
+        <w:t>ffect</w:t>
+      </w:r>
+      <w:r>
+        <w:t>ed</w:t>
+      </w:r>
+      <w:r>
+        <w:t xml:space="preserve"> by problem</w:t>
+      </w:r>
+      <w:r>
+        <w:t>s</w:t>
+      </w:r>
+      <w:r>
+        <w:t xml:space="preserve"> in the same or similar way are called interests.</w:t>
+      </w:r>
+    </w:p>
+    <w:p>
+      <w:pPr>
+        <w:pStyle w:val="ListParagraph"/>
+        <w:numPr>
+          <w:ilvl w:val="0"/>
+          <w:numId w:val="73"/>
+        </w:numPr>
+      </w:pPr>
+      <w:r>
+        <w:t xml:space="preserve">Interest groups are organizations of </w:t>
+      </w:r>
+      <w:r>
+        <w:t>groups affected by a problem in the same or similar way.</w:t>
+      </w:r>
+    </w:p>
+    <w:p>
+      <w:pPr>
+        <w:pStyle w:val="ListParagraph"/>
+        <w:numPr>
+          <w:ilvl w:val="0"/>
+          <w:numId w:val="73"/>
+        </w:numPr>
+      </w:pPr>
+      <w:r>
+        <w:t>Market model assumes actors are aware of well-defined, fully formed interests before trying to influence policy making.</w:t>
+      </w:r>
+    </w:p>
+    <w:p>
+      <w:pPr>
+        <w:pStyle w:val="ListParagraph"/>
+        <w:numPr>
+          <w:ilvl w:val="0"/>
+          <w:numId w:val="73"/>
+        </w:numPr>
+      </w:pPr>
+      <w:r>
+        <w:t>Polis model assumes a more dynamic process of interest group formation with actors having varying levels of interest awareness.</w:t>
+      </w:r>
+    </w:p>
+    <w:p/>
+    <w:p>
+      <w:r>
+        <w:t>Making Interests in the Polis</w:t>
+      </w:r>
+    </w:p>
+    <w:p>
+      <w:pPr>
+        <w:pStyle w:val="ListParagraph"/>
+        <w:numPr>
+          <w:ilvl w:val="0"/>
+          <w:numId w:val="74"/>
+        </w:numPr>
+      </w:pPr>
+      <w:r>
+        <w:t>Identity and membership have an enormous influence on how actors are affected by problems and thus shape interests.</w:t>
+      </w:r>
+    </w:p>
+    <w:p>
+      <w:pPr>
+        <w:pStyle w:val="ListParagraph"/>
+        <w:numPr>
+          <w:ilvl w:val="0"/>
+          <w:numId w:val="74"/>
+        </w:numPr>
+      </w:pPr>
+      <w:r>
+        <w:t>It’s much easier to identify common problems than to identify solutions to common problems acceptable to all members of a group.</w:t>
+      </w:r>
+    </w:p>
+    <w:p>
+      <w:pPr>
+        <w:pStyle w:val="ListParagraph"/>
+        <w:numPr>
+          <w:ilvl w:val="1"/>
+          <w:numId w:val="74"/>
+        </w:numPr>
+      </w:pPr>
+      <w:r>
+        <w:t>Specifying negative group interest (i.e., problem-based) is easier than positive group interest (i.e., solution-based).</w:t>
+      </w:r>
+    </w:p>
+    <w:p>
+      <w:pPr>
+        <w:pStyle w:val="ListParagraph"/>
+        <w:numPr>
+          <w:ilvl w:val="0"/>
+          <w:numId w:val="74"/>
+        </w:numPr>
+      </w:pPr>
+      <w:r>
+        <w:t>Someone must step into the leadership role of an interest group to articulate the group interest and manifest the general will of the group.</w:t>
+      </w:r>
+    </w:p>
+    <w:p>
+      <w:pPr>
+        <w:pStyle w:val="ListParagraph"/>
+        <w:numPr>
+          <w:ilvl w:val="0"/>
+          <w:numId w:val="74"/>
+        </w:numPr>
+      </w:pPr>
+      <w:r>
+        <w:t>Differences within an interest group can undermine common interests.</w:t>
+      </w:r>
+    </w:p>
+    <w:p>
+      <w:pPr>
+        <w:pStyle w:val="ListParagraph"/>
+        <w:numPr>
+          <w:ilvl w:val="0"/>
+          <w:numId w:val="74"/>
+        </w:numPr>
+      </w:pPr>
+      <w:r>
+        <w:t>Two sides of representation.</w:t>
+      </w:r>
+    </w:p>
+    <w:p>
+      <w:pPr>
+        <w:pStyle w:val="ListParagraph"/>
+        <w:numPr>
+          <w:ilvl w:val="1"/>
+          <w:numId w:val="74"/>
+        </w:numPr>
+      </w:pPr>
+      <w:r>
+        <w:t>Chosen officials articulate the interests expressed by the group that chose them.</w:t>
+      </w:r>
+    </w:p>
+    <w:p>
+      <w:pPr>
+        <w:pStyle w:val="ListParagraph"/>
+        <w:numPr>
+          <w:ilvl w:val="1"/>
+          <w:numId w:val="74"/>
+        </w:numPr>
+      </w:pPr>
+      <w:r>
+        <w:t>Chosen officials define the interests of the group that chose them.</w:t>
+      </w:r>
+    </w:p>
+    <w:p>
+      <w:pPr>
+        <w:pStyle w:val="ListParagraph"/>
+        <w:numPr>
+          <w:ilvl w:val="2"/>
+          <w:numId w:val="74"/>
+        </w:numPr>
+      </w:pPr>
+      <w:r>
+        <w:t>Officials frame policy proposals to attract members to the interest group.</w:t>
+      </w:r>
+    </w:p>
+    <w:p>
+      <w:pPr>
+        <w:pStyle w:val="ListParagraph"/>
+        <w:numPr>
+          <w:ilvl w:val="2"/>
+          <w:numId w:val="74"/>
+        </w:numPr>
+      </w:pPr>
+      <w:r>
+        <w:t>Actors decide which official to support depending on which framing they find more convincing.</w:t>
+      </w:r>
+    </w:p>
+    <w:p/>
+    <w:p>
+      <w:r>
+        <w:t>Mobilizing Interests</w:t>
+      </w:r>
+    </w:p>
+    <w:p>
+      <w:pPr>
+        <w:pStyle w:val="ListParagraph"/>
+        <w:numPr>
+          <w:ilvl w:val="0"/>
+          <w:numId w:val="75"/>
+        </w:numPr>
+      </w:pPr>
+      <w:r>
+        <w:t>Just because someone isn’t complaining doesn’t mean they don’t have problems.</w:t>
+      </w:r>
+    </w:p>
+    <w:p>
+      <w:pPr>
+        <w:pStyle w:val="ListParagraph"/>
+        <w:numPr>
+          <w:ilvl w:val="0"/>
+          <w:numId w:val="75"/>
+        </w:numPr>
+      </w:pPr>
+      <w:r>
+        <w:t>Real interests are the problems and needs of people.</w:t>
+      </w:r>
+    </w:p>
+    <w:p>
+      <w:pPr>
+        <w:pStyle w:val="ListParagraph"/>
+        <w:numPr>
+          <w:ilvl w:val="0"/>
+          <w:numId w:val="75"/>
+        </w:numPr>
+      </w:pPr>
+      <w:r>
+        <w:t>Political demands are what people ask of their government.</w:t>
+      </w:r>
+    </w:p>
+    <w:p>
+      <w:pPr>
+        <w:pStyle w:val="ListParagraph"/>
+        <w:numPr>
+          <w:ilvl w:val="0"/>
+          <w:numId w:val="75"/>
+        </w:numPr>
+      </w:pPr>
+      <w:r>
+        <w:t>Mobilization is the process of organizing to influence policy regarding a problem shared by group of people.</w:t>
+      </w:r>
+    </w:p>
+    <w:p>
+      <w:pPr>
+        <w:pStyle w:val="ListParagraph"/>
+        <w:numPr>
+          <w:ilvl w:val="1"/>
+          <w:numId w:val="75"/>
+        </w:numPr>
+      </w:pPr>
+      <w:r>
+        <w:t>Are certain types of interests more likely to mobilize than others?</w:t>
+      </w:r>
+    </w:p>
+    <w:p>
+      <w:pPr>
+        <w:pStyle w:val="ListParagraph"/>
+        <w:numPr>
+          <w:ilvl w:val="0"/>
+          <w:numId w:val="75"/>
+        </w:numPr>
+      </w:pPr>
+      <w:r>
+        <w:t>Pluralism theorized that if people are harmed by an issue they will mobilize to address the issue.</w:t>
+      </w:r>
+    </w:p>
+    <w:p>
+      <w:pPr>
+        <w:pStyle w:val="ListParagraph"/>
+        <w:numPr>
+          <w:ilvl w:val="1"/>
+          <w:numId w:val="75"/>
+        </w:numPr>
+      </w:pPr>
+      <w:r>
+        <w:lastRenderedPageBreak/>
+        <w:t>All interest groups have an equal chance to have their interest addressed.</w:t>
+      </w:r>
+    </w:p>
+    <w:p>
+      <w:pPr>
+        <w:pStyle w:val="ListParagraph"/>
+        <w:numPr>
+          <w:ilvl w:val="1"/>
+          <w:numId w:val="75"/>
+        </w:numPr>
+      </w:pPr>
+      <w:r>
+        <w:t>Every</w:t>
+      </w:r>
+      <w:r>
+        <w:t xml:space="preserve"> important interest </w:t>
+      </w:r>
+      <w:r>
+        <w:t>is</w:t>
+      </w:r>
+      <w:r>
+        <w:t xml:space="preserve"> represented in the policy making process.</w:t>
+      </w:r>
+    </w:p>
+    <w:p>
+      <w:pPr>
+        <w:pStyle w:val="ListParagraph"/>
+        <w:numPr>
+          <w:ilvl w:val="1"/>
+          <w:numId w:val="75"/>
+        </w:numPr>
+      </w:pPr>
+      <w:r>
+        <w:t>By some estimates, 80 percent of interest groups mobilize this way.</w:t>
+      </w:r>
+    </w:p>
+    <w:p>
+      <w:pPr>
+        <w:pStyle w:val="ListParagraph"/>
+        <w:numPr>
+          <w:ilvl w:val="0"/>
+          <w:numId w:val="75"/>
+        </w:numPr>
+      </w:pPr>
+      <w:r>
+        <w:t>Stronger, wealthier, and existing interest groups have an advantage over newer social-issue oriented interest groups.</w:t>
+      </w:r>
+    </w:p>
+    <w:p>
+      <w:pPr>
+        <w:pStyle w:val="ListParagraph"/>
+        <w:numPr>
+          <w:ilvl w:val="0"/>
+          <w:numId w:val="75"/>
+        </w:numPr>
+      </w:pPr>
+      <w:r>
+        <w:t>Social movement groups tend to be organized from the top down by political entrepreneurs and dependent on patronage.</w:t>
+      </w:r>
+    </w:p>
+    <w:p>
+      <w:pPr>
+        <w:pStyle w:val="ListParagraph"/>
+        <w:numPr>
+          <w:ilvl w:val="1"/>
+          <w:numId w:val="75"/>
+        </w:numPr>
+      </w:pPr>
+      <w:r>
+        <w:t>Civil rights</w:t>
+      </w:r>
+    </w:p>
+    <w:p>
+      <w:pPr>
+        <w:pStyle w:val="ListParagraph"/>
+        <w:numPr>
+          <w:ilvl w:val="1"/>
+          <w:numId w:val="75"/>
+        </w:numPr>
+      </w:pPr>
+      <w:r>
+        <w:t>Environmental protection</w:t>
+      </w:r>
+    </w:p>
+    <w:p>
+      <w:pPr>
+        <w:pStyle w:val="ListParagraph"/>
+        <w:numPr>
+          <w:ilvl w:val="0"/>
+          <w:numId w:val="75"/>
+        </w:numPr>
+      </w:pPr>
+      <w:r>
+        <w:t>Advocacy groups tend to be organized by nonprofit sector professionals and are dependent on philanthropic and government funding.</w:t>
+      </w:r>
+    </w:p>
+    <w:p>
+      <w:pPr>
+        <w:pStyle w:val="ListParagraph"/>
+        <w:numPr>
+          <w:ilvl w:val="1"/>
+          <w:numId w:val="75"/>
+        </w:numPr>
+      </w:pPr>
+      <w:r>
+        <w:t>Poor and economically disenfranchised</w:t>
+      </w:r>
+    </w:p>
+    <w:p>
+      <w:pPr>
+        <w:pStyle w:val="ListParagraph"/>
+        <w:numPr>
+          <w:ilvl w:val="0"/>
+          <w:numId w:val="75"/>
+        </w:numPr>
+      </w:pPr>
+      <w:r>
+        <w:t>Corporatism is a system of representation in which representatives of business and labor equally participate in business and employment-related policymaking.</w:t>
+      </w:r>
+    </w:p>
+    <w:p>
+      <w:pPr>
+        <w:pStyle w:val="ListParagraph"/>
+        <w:numPr>
+          <w:ilvl w:val="1"/>
+          <w:numId w:val="75"/>
+        </w:numPr>
+      </w:pPr>
+      <w:r>
+        <w:t>Reduces inequality but business is still far more influential than labor.</w:t>
+      </w:r>
+    </w:p>
+    <w:p>
+      <w:pPr>
+        <w:pStyle w:val="ListParagraph"/>
+        <w:numPr>
+          <w:ilvl w:val="1"/>
+          <w:numId w:val="75"/>
+        </w:numPr>
+      </w:pPr>
+      <w:r>
+        <w:t>Primarily used outside of the United States.</w:t>
+      </w:r>
+    </w:p>
+    <w:p>
+      <w:pPr>
+        <w:pStyle w:val="ListParagraph"/>
+        <w:numPr>
+          <w:ilvl w:val="0"/>
+          <w:numId w:val="75"/>
+        </w:numPr>
+      </w:pPr>
+      <w:r>
+        <w:t>Repression of some interest groups by other more powerful interest groups is increasingly common.</w:t>
+      </w:r>
+    </w:p>
+    <w:p>
+      <w:pPr>
+        <w:pStyle w:val="ListParagraph"/>
+        <w:numPr>
+          <w:ilvl w:val="1"/>
+          <w:numId w:val="75"/>
+        </w:numPr>
+      </w:pPr>
+      <w:r>
+        <w:t>Evidence against pluralism.</w:t>
+      </w:r>
+    </w:p>
+    <w:p/>
+    <w:p>
+      <w:r>
+        <w:t>Rational Choice Theory: Pluralism Turned on Its Head</w:t>
+      </w:r>
+    </w:p>
+    <w:p>
+      <w:pPr>
+        <w:pStyle w:val="ListParagraph"/>
+        <w:numPr>
+          <w:ilvl w:val="0"/>
+          <w:numId w:val="76"/>
+        </w:numPr>
+      </w:pPr>
+      <w:r>
+        <w:t>Interest mobilization is the exception, not the rule.</w:t>
+      </w:r>
+    </w:p>
+    <w:p>
+      <w:pPr>
+        <w:pStyle w:val="ListParagraph"/>
+        <w:numPr>
+          <w:ilvl w:val="1"/>
+          <w:numId w:val="76"/>
+        </w:numPr>
+      </w:pPr>
+      <w:r>
+        <w:t>People maximize self-interest, not group interests.</w:t>
+      </w:r>
+    </w:p>
+    <w:p>
+      <w:pPr>
+        <w:pStyle w:val="ListParagraph"/>
+        <w:numPr>
+          <w:ilvl w:val="1"/>
+          <w:numId w:val="76"/>
+        </w:numPr>
+      </w:pPr>
+      <w:r>
+        <w:t>e.g., prisoner’s dilemma (trust or betray)</w:t>
+      </w:r>
+    </w:p>
+    <w:p>
+      <w:pPr>
+        <w:pStyle w:val="ListParagraph"/>
+        <w:numPr>
+          <w:ilvl w:val="1"/>
+          <w:numId w:val="76"/>
+        </w:numPr>
+      </w:pPr>
+      <w:r>
+        <w:t>e.g., free-rider problem (benefit from collective good without contributing)</w:t>
+      </w:r>
+    </w:p>
+    <w:p>
+      <w:pPr>
+        <w:pStyle w:val="ListParagraph"/>
+        <w:numPr>
+          <w:ilvl w:val="2"/>
+          <w:numId w:val="76"/>
+        </w:numPr>
+      </w:pPr>
+      <w:r>
+        <w:t>People only mobilize around selective benefits</w:t>
+      </w:r>
+    </w:p>
+    <w:p>
+      <w:pPr>
+        <w:pStyle w:val="ListParagraph"/>
+        <w:numPr>
+          <w:ilvl w:val="2"/>
+          <w:numId w:val="76"/>
+        </w:numPr>
+      </w:pPr>
+      <w:r>
+        <w:t>Logic of collective action</w:t>
+      </w:r>
+    </w:p>
+    <w:p/>
+    <w:p>
+      <w:r>
+        <w:t>Collective Action in the Polis</w:t>
+      </w:r>
+    </w:p>
+    <w:p>
+      <w:pPr>
+        <w:pStyle w:val="ListParagraph"/>
+        <w:numPr>
+          <w:ilvl w:val="0"/>
+          <w:numId w:val="76"/>
+        </w:numPr>
+      </w:pPr>
+      <w:r>
+        <w:t>Plenty of evidence against rational choice theory applied to mobilization of interests</w:t>
+      </w:r>
+    </w:p>
+    <w:p>
+      <w:pPr>
+        <w:pStyle w:val="ListParagraph"/>
+        <w:numPr>
+          <w:ilvl w:val="1"/>
+          <w:numId w:val="76"/>
+        </w:numPr>
+      </w:pPr>
+      <w:r>
+        <w:t>Prisoners in Nazi concentration camps cooperated and sacrificed for the benefit of others and not themselves.</w:t>
+      </w:r>
+    </w:p>
+    <w:p>
+      <w:pPr>
+        <w:pStyle w:val="ListParagraph"/>
+        <w:numPr>
+          <w:ilvl w:val="1"/>
+          <w:numId w:val="76"/>
+        </w:numPr>
+      </w:pPr>
+      <w:r>
+        <w:t>The existence of interest groups that offer few selective benefits</w:t>
+      </w:r>
+    </w:p>
+    <w:p>
+      <w:pPr>
+        <w:pStyle w:val="ListParagraph"/>
+        <w:numPr>
+          <w:ilvl w:val="2"/>
+          <w:numId w:val="76"/>
+        </w:numPr>
+      </w:pPr>
+      <w:r>
+        <w:t>Environmental groups</w:t>
+      </w:r>
+    </w:p>
+    <w:p>
+      <w:pPr>
+        <w:pStyle w:val="ListParagraph"/>
+        <w:numPr>
+          <w:ilvl w:val="2"/>
+          <w:numId w:val="76"/>
+        </w:numPr>
+      </w:pPr>
+      <w:r>
+        <w:t>Homeless advocacy groups</w:t>
+      </w:r>
+    </w:p>
+    <w:p>
+      <w:pPr>
+        <w:pStyle w:val="ListParagraph"/>
+        <w:numPr>
+          <w:ilvl w:val="0"/>
+          <w:numId w:val="76"/>
+        </w:numPr>
+      </w:pPr>
+      <w:r>
+        <w:t>People’s behavior is influence by their relationships.</w:t>
+      </w:r>
+    </w:p>
+    <w:p>
+      <w:pPr>
+        <w:pStyle w:val="ListParagraph"/>
+        <w:numPr>
+          <w:ilvl w:val="0"/>
+          <w:numId w:val="76"/>
+        </w:numPr>
+      </w:pPr>
+      <w:r>
+        <w:t>People interact and communicate with each other.</w:t>
+      </w:r>
+    </w:p>
+    <w:p>
+      <w:pPr>
+        <w:pStyle w:val="ListParagraph"/>
+        <w:numPr>
+          <w:ilvl w:val="1"/>
+          <w:numId w:val="76"/>
+        </w:numPr>
+      </w:pPr>
+      <w:r>
+        <w:t>Counteracts self-destructive tendencies in prisoner’s dilemma and free-rider situations.</w:t>
+      </w:r>
+    </w:p>
+    <w:p>
+      <w:pPr>
+        <w:pStyle w:val="ListParagraph"/>
+        <w:numPr>
+          <w:ilvl w:val="1"/>
+          <w:numId w:val="76"/>
+        </w:numPr>
+      </w:pPr>
+      <w:r>
+        <w:t>Voluntary participation in groups creates feelings of trust, loyalty, reciprocity, and altruism.</w:t>
+      </w:r>
+    </w:p>
+    <w:p>
+      <w:pPr>
+        <w:pStyle w:val="ListParagraph"/>
+        <w:numPr>
+          <w:ilvl w:val="1"/>
+          <w:numId w:val="76"/>
+        </w:numPr>
+      </w:pPr>
+      <w:r>
+        <w:t>Law of passion is that the rewards of participation come from participation itself just as much as from achieving the objective.</w:t>
+      </w:r>
+    </w:p>
+    <w:p>
+      <w:pPr>
+        <w:pStyle w:val="ListParagraph"/>
+        <w:numPr>
+          <w:ilvl w:val="2"/>
+          <w:numId w:val="76"/>
+        </w:numPr>
+      </w:pPr>
+      <w:r>
+        <w:t>Time and effort are not costs, they are benefits.</w:t>
+      </w:r>
+    </w:p>
+    <w:p>
+      <w:pPr>
+        <w:pStyle w:val="ListParagraph"/>
+        <w:numPr>
+          <w:ilvl w:val="0"/>
+          <w:numId w:val="76"/>
+        </w:numPr>
+      </w:pPr>
+      <w:r>
+        <w:t>Symbols and ambiguity can overcome the logic of rational choice by changing the way people interpret their interests.</w:t>
+      </w:r>
+    </w:p>
+    <w:p>
+      <w:pPr>
+        <w:pStyle w:val="ListParagraph"/>
+        <w:numPr>
+          <w:ilvl w:val="0"/>
+          <w:numId w:val="76"/>
+        </w:numPr>
+      </w:pPr>
+      <w:r>
+        <w:lastRenderedPageBreak/>
+        <w:t>Every political goal can be framed as a benefit to be obtained or a cost to be avoided.</w:t>
+      </w:r>
+    </w:p>
+    <w:p>
+      <w:pPr>
+        <w:pStyle w:val="ListParagraph"/>
+        <w:numPr>
+          <w:ilvl w:val="1"/>
+          <w:numId w:val="76"/>
+        </w:numPr>
+      </w:pPr>
+      <w:r>
+        <w:t>People respond differently to costs and benefits.</w:t>
+      </w:r>
+    </w:p>
+    <w:p/>
+    <w:p>
+      <w:r>
+        <w:t>How Issues and Interests Define Each Other</w:t>
+      </w:r>
+    </w:p>
+    <w:p>
+      <w:pPr>
+        <w:pStyle w:val="ListParagraph"/>
+        <w:numPr>
+          <w:ilvl w:val="0"/>
+          <w:numId w:val="77"/>
+        </w:numPr>
+      </w:pPr>
+      <w:r>
+        <w:t>People also respond to policy issues according to whether they perceive the personal effects as strong or weak.</w:t>
+      </w:r>
+    </w:p>
+    <w:p>
+      <w:pPr>
+        <w:pStyle w:val="ListParagraph"/>
+        <w:numPr>
+          <w:ilvl w:val="0"/>
+          <w:numId w:val="77"/>
+        </w:numPr>
+      </w:pPr>
+      <w:r>
+        <w:t>Model of policy contests defined by James Q. Wilson</w:t>
+      </w:r>
+    </w:p>
+    <w:p>
+      <w:pPr>
+        <w:pStyle w:val="ListParagraph"/>
+        <w:numPr>
+          <w:ilvl w:val="1"/>
+          <w:numId w:val="77"/>
+        </w:numPr>
+      </w:pPr>
+      <w:r>
+        <w:t>Good and bad policy effects called benefits and costs</w:t>
+      </w:r>
+    </w:p>
+    <w:p>
+      <w:pPr>
+        <w:pStyle w:val="ListParagraph"/>
+        <w:numPr>
+          <w:ilvl w:val="1"/>
+          <w:numId w:val="77"/>
+        </w:numPr>
+      </w:pPr>
+      <w:r>
+        <w:t>Strength of policy effects range from concentrated to diffused</w:t>
+      </w:r>
+    </w:p>
+    <w:p>
+      <w:pPr>
+        <w:pStyle w:val="ListParagraph"/>
+        <w:numPr>
+          <w:ilvl w:val="1"/>
+          <w:numId w:val="77"/>
+        </w:numPr>
+      </w:pPr>
+      <w:r>
+        <w:t>Diffuse costs-diffuse benefits and concentrated costs-concentrated benefits have fairly evenly matched political contests.</w:t>
+      </w:r>
+    </w:p>
+    <w:p>
+      <w:pPr>
+        <w:pStyle w:val="ListParagraph"/>
+        <w:numPr>
+          <w:ilvl w:val="2"/>
+          <w:numId w:val="77"/>
+        </w:numPr>
+      </w:pPr>
+      <w:r>
+        <w:t>Diffuse costs-diffuse benefits generally expand gradually.</w:t>
+      </w:r>
+    </w:p>
+    <w:p>
+      <w:pPr>
+        <w:pStyle w:val="ListParagraph"/>
+        <w:numPr>
+          <w:ilvl w:val="2"/>
+          <w:numId w:val="77"/>
+        </w:numPr>
+      </w:pPr>
+      <w:r>
+        <w:t>Concentrated costs-concentrated benefits contests generally produce stalemates or alternating victories.</w:t>
+      </w:r>
+    </w:p>
+    <w:p>
+      <w:pPr>
+        <w:pStyle w:val="ListParagraph"/>
+        <w:numPr>
+          <w:ilvl w:val="1"/>
+          <w:numId w:val="77"/>
+        </w:numPr>
+      </w:pPr>
+      <w:r>
+        <w:t xml:space="preserve">Diffuse costs-concentrated benefits and concentrated costs-diffuse benefits </w:t>
+      </w:r>
+      <w:r>
+        <w:t>have unequal political contests.</w:t>
+      </w:r>
+    </w:p>
+    <w:p>
+      <w:pPr>
+        <w:pStyle w:val="ListParagraph"/>
+        <w:numPr>
+          <w:ilvl w:val="2"/>
+          <w:numId w:val="77"/>
+        </w:numPr>
+      </w:pPr>
+      <w:r>
+        <w:t>Whichever group is concentrated will mobilize more strongly.</w:t>
+      </w:r>
+    </w:p>
+    <w:p>
+      <w:pPr>
+        <w:pStyle w:val="ListParagraph"/>
+        <w:numPr>
+          <w:ilvl w:val="2"/>
+          <w:numId w:val="77"/>
+        </w:numPr>
+      </w:pPr>
+      <w:r>
+        <w:t>Essentially the same contest viewed from different vantage point</w:t>
+      </w:r>
+    </w:p>
+    <w:p>
+      <w:pPr>
+        <w:pStyle w:val="ListParagraph"/>
+        <w:numPr>
+          <w:ilvl w:val="3"/>
+          <w:numId w:val="77"/>
+        </w:numPr>
+      </w:pPr>
+      <w:r>
+        <w:t>Change or status quo</w:t>
+      </w:r>
+    </w:p>
+    <w:p>
+      <w:pPr>
+        <w:pStyle w:val="ListParagraph"/>
+        <w:numPr>
+          <w:ilvl w:val="1"/>
+          <w:numId w:val="77"/>
+        </w:numPr>
+      </w:pPr>
+      <w:r>
+        <w:t>Political issues often fit into more than one quadrant.</w:t>
+      </w:r>
+    </w:p>
+    <w:p>
+      <w:pPr>
+        <w:pStyle w:val="ListParagraph"/>
+        <w:numPr>
+          <w:ilvl w:val="0"/>
+          <w:numId w:val="77"/>
+        </w:numPr>
+      </w:pPr>
+      <w:r>
+        <w:t>Politics cause policy issues to be framed a certain way rather than policy issues causing certain types of political contests.</w:t>
+      </w:r>
+    </w:p>
+    <w:p>
+      <w:pPr>
+        <w:pStyle w:val="ListParagraph"/>
+        <w:numPr>
+          <w:ilvl w:val="1"/>
+          <w:numId w:val="77"/>
+        </w:numPr>
+      </w:pPr>
+      <w:r>
+        <w:t>Policies and programs don’t have inherent costs and benefits.</w:t>
+      </w:r>
+    </w:p>
+    <w:p>
+      <w:pPr>
+        <w:pStyle w:val="ListParagraph"/>
+        <w:numPr>
+          <w:ilvl w:val="1"/>
+          <w:numId w:val="77"/>
+        </w:numPr>
+      </w:pPr>
+      <w:r>
+        <w:t>Policy actors frame the costs and benefits of policies and programs to fit their interests.</w:t>
+      </w:r>
+    </w:p>
+    <w:p/>
+    <w:p>
+      <w:r>
+        <w:t>Good Interests versus Bad</w:t>
+      </w:r>
+    </w:p>
+    <w:p>
+      <w:pPr>
+        <w:pStyle w:val="ListParagraph"/>
+        <w:numPr>
+          <w:ilvl w:val="0"/>
+          <w:numId w:val="78"/>
+        </w:numPr>
+      </w:pPr>
+      <w:r>
+        <w:t>In the polis model, actors are also concerned about normative values.</w:t>
+      </w:r>
+    </w:p>
+    <w:p>
+      <w:pPr>
+        <w:pStyle w:val="ListParagraph"/>
+        <w:numPr>
+          <w:ilvl w:val="0"/>
+          <w:numId w:val="78"/>
+        </w:numPr>
+      </w:pPr>
+      <w:r>
+        <w:t>Good interests aren’t necessarily the strong interests.</w:t>
+      </w:r>
+    </w:p>
+    <w:p>
+      <w:pPr>
+        <w:pStyle w:val="ListParagraph"/>
+        <w:numPr>
+          <w:ilvl w:val="1"/>
+          <w:numId w:val="78"/>
+        </w:numPr>
+      </w:pPr>
+      <w:r>
+        <w:t>Some good, important interests can’t survive without assistance.</w:t>
+      </w:r>
+    </w:p>
+    <w:p>
+      <w:pPr>
+        <w:pStyle w:val="ListParagraph"/>
+        <w:numPr>
+          <w:ilvl w:val="1"/>
+          <w:numId w:val="78"/>
+        </w:numPr>
+      </w:pPr>
+      <w:r>
+        <w:t>An important function of government is to support and protect such interests.</w:t>
+      </w:r>
+    </w:p>
+    <w:p>
+      <w:pPr>
+        <w:pStyle w:val="ListParagraph"/>
+        <w:numPr>
+          <w:ilvl w:val="1"/>
+          <w:numId w:val="78"/>
+        </w:numPr>
+      </w:pPr>
+      <w:r>
+        <w:t>Special interests versus public interests.</w:t>
+      </w:r>
+    </w:p>
+    <w:p>
+      <w:pPr>
+        <w:pStyle w:val="ListParagraph"/>
+        <w:numPr>
+          <w:ilvl w:val="0"/>
+          <w:numId w:val="78"/>
+        </w:numPr>
+      </w:pPr>
+      <w:r>
+        <w:t>To gain support of other interest groups with power, portray your interest as capable of either</w:t>
+      </w:r>
+    </w:p>
+    <w:p>
+      <w:pPr>
+        <w:pStyle w:val="ListParagraph"/>
+        <w:numPr>
+          <w:ilvl w:val="1"/>
+          <w:numId w:val="78"/>
+        </w:numPr>
+      </w:pPr>
+      <w:r>
+        <w:t>Inflicting concentrated costs, or</w:t>
+      </w:r>
+    </w:p>
+    <w:p>
+      <w:pPr>
+        <w:pStyle w:val="ListParagraph"/>
+        <w:numPr>
+          <w:ilvl w:val="1"/>
+          <w:numId w:val="78"/>
+        </w:numPr>
+      </w:pPr>
+      <w:r>
+        <w:t>Delivering concentrated benefits</w:t>
+      </w:r>
+    </w:p>
+    <w:p>
+      <w:pPr>
+        <w:pStyle w:val="ListParagraph"/>
+        <w:numPr>
+          <w:ilvl w:val="0"/>
+          <w:numId w:val="78"/>
+        </w:numPr>
+      </w:pPr>
+      <w:r>
+        <w:t>To gain support of other weak interest groups, portray your interest as weak and acting in the public interest</w:t>
+      </w:r>
+    </w:p>
+    <w:p>
+      <w:pPr>
+        <w:pStyle w:val="ListParagraph"/>
+        <w:numPr>
+          <w:ilvl w:val="1"/>
+          <w:numId w:val="78"/>
+        </w:numPr>
+      </w:pPr>
+      <w:r>
+        <w:t>Disaggregate and focus on the individual members of the interest group rather than the interest group as a whole.</w:t>
+      </w:r>
+    </w:p>
+    <w:p>
+      <w:pPr>
+        <w:pStyle w:val="ListParagraph"/>
+        <w:numPr>
+          <w:ilvl w:val="2"/>
+          <w:numId w:val="78"/>
+        </w:numPr>
+      </w:pPr>
+      <w:r>
+        <w:t>e.g., increasing regulations on utility companies will hurt grandmothers and widows who are shareholders and depend on the dividends the utility provides.</w:t>
+      </w:r>
+    </w:p>
+    <w:p>
+      <w:pPr>
+        <w:pStyle w:val="ListParagraph"/>
+        <w:numPr>
+          <w:ilvl w:val="1"/>
+          <w:numId w:val="78"/>
+        </w:numPr>
+      </w:pPr>
+      <w:r>
+        <w:t>Frame economic interests as social values</w:t>
+      </w:r>
+    </w:p>
+    <w:p>
+      <w:pPr>
+        <w:pStyle w:val="ListParagraph"/>
+        <w:numPr>
+          <w:ilvl w:val="2"/>
+          <w:numId w:val="78"/>
+        </w:numPr>
+      </w:pPr>
+      <w:r>
+        <w:t>e.g., tariffs save jobs and communities</w:t>
+      </w:r>
+    </w:p>
+    <w:p>
+      <w:pPr>
+        <w:sectPr>
+          <w:headerReference w:type="default" r:id="rId18"/>
+          <w:pgSz w:w="12240" w:h="15840"/>
+          <w:pgMar w:top="1440" w:right="1440" w:bottom="1440" w:left="1440" w:header="720" w:footer="720" w:gutter="0"/>
+          <w:pgNumType w:start="1"/>
+          <w:cols w:space="720"/>
+          <w:docGrid w:linePitch="360"/>
+        </w:sectPr>
+      </w:pPr>
+    </w:p>
+    <w:p>
+      <w:pPr>
+        <w:rPr>
+          <w:u w:val="single"/>
+        </w:rPr>
+      </w:pPr>
+      <w:bookmarkStart w:id="11" w:name="Chapter11"/>
+      <w:bookmarkStart w:id="12" w:name="_GoBack"/>
+      <w:bookmarkEnd w:id="11"/>
+      <w:bookmarkEnd w:id="12"/>
+      <w:r>
+        <w:rPr>
+          <w:u w:val="single"/>
+        </w:rPr>
+        <w:lastRenderedPageBreak/>
+        <w:t>Preview Questions</w:t>
+      </w:r>
+    </w:p>
+    <w:p/>
+    <w:p/>
+    <w:p>
+      <w:pPr>
+        <w:rPr>
+          <w:u w:val="single"/>
+        </w:rPr>
+      </w:pPr>
+      <w:r>
+        <w:rPr>
+          <w:u w:val="single"/>
+        </w:rPr>
+        <w:t>Reading Summary</w:t>
+      </w:r>
+    </w:p>
+    <w:p>
+      <w:r>
+        <w:t xml:space="preserve"> </w:t>
       </w:r>
     </w:p>
     <w:p/>
     <w:sectPr>
-      <w:headerReference w:type="default" r:id="rId17"/>
+      <w:headerReference w:type="default" r:id="rId19"/>
       <w:pgSz w:w="12240" w:h="15840"/>
       <w:pgMar w:top="1440" w:right="1440" w:bottom="1440" w:left="1440" w:header="720" w:footer="720" w:gutter="0"/>
       <w:pgNumType w:start="1"/>
@@ -11642,7 +12889,7 @@
         <w:b/>
         <w:noProof/>
       </w:rPr>
-      <w:t>1</w:t>
+      <w:t>3</w:t>
     </w:r>
     <w:r>
       <w:rPr>
@@ -11792,6 +13039,210 @@
 </w:hdr>
 </file>
 
+<file path=word/header11.xml><?xml version="1.0" encoding="utf-8"?>
+<w:hdr xmlns:wpc="http://schemas.microsoft.com/office/word/2010/wordprocessingCanvas" xmlns:mc="http://schemas.openxmlformats.org/markup-compatibility/2006" xmlns:o="urn:schemas-microsoft-com:office:office" xmlns:r="http://schemas.openxmlformats.org/officeDocument/2006/relationships" xmlns:m="http://schemas.openxmlformats.org/officeDocument/2006/math" xmlns:v="urn:schemas-microsoft-com:vml" xmlns:wp14="http://schemas.microsoft.com/office/word/2010/wordprocessingDrawing" xmlns:wp="http://schemas.openxmlformats.org/drawingml/2006/wordprocessingDrawing" xmlns:w10="urn:schemas-microsoft-com:office:word" xmlns:w="http://schemas.openxmlformats.org/wordprocessingml/2006/main" xmlns:w14="http://schemas.microsoft.com/office/word/2010/wordml" xmlns:wpg="http://schemas.microsoft.com/office/word/2010/wordprocessingGroup" xmlns:wpi="http://schemas.microsoft.com/office/word/2010/wordprocessingInk" xmlns:wne="http://schemas.microsoft.com/office/word/2006/wordml" xmlns:wps="http://schemas.microsoft.com/office/word/2010/wordprocessingShape" mc:Ignorable="w14 wp14">
+  <w:p>
+    <w:pPr>
+      <w:pStyle w:val="Header"/>
+    </w:pPr>
+    <w:r>
+      <w:t xml:space="preserve">Stone, D. (2011). Policy paradox: The art of political decision making. 3rd edition. New York: W.W. Norton &amp; Company. </w:t>
+    </w:r>
+  </w:p>
+  <w:p>
+    <w:pPr>
+      <w:pStyle w:val="Header"/>
+    </w:pPr>
+  </w:p>
+  <w:p>
+    <w:pPr>
+      <w:pStyle w:val="Header"/>
+      <w:rPr>
+        <w:b/>
+      </w:rPr>
+    </w:pPr>
+    <w:r>
+      <w:t xml:space="preserve">Chapter </w:t>
+    </w:r>
+    <w:r>
+      <w:t>10 Interests</w:t>
+    </w:r>
+    <w:r>
+      <w:t xml:space="preserve"> | Page </w:t>
+    </w:r>
+    <w:r>
+      <w:rPr>
+        <w:b/>
+      </w:rPr>
+      <w:fldChar w:fldCharType="begin"/>
+    </w:r>
+    <w:r>
+      <w:rPr>
+        <w:b/>
+      </w:rPr>
+      <w:instrText xml:space="preserve"> PAGE  \* Arabic  \* MERGEFORMAT </w:instrText>
+    </w:r>
+    <w:r>
+      <w:rPr>
+        <w:b/>
+      </w:rPr>
+      <w:fldChar w:fldCharType="separate"/>
+    </w:r>
+    <w:r>
+      <w:rPr>
+        <w:b/>
+        <w:noProof/>
+      </w:rPr>
+      <w:t>3</w:t>
+    </w:r>
+    <w:r>
+      <w:rPr>
+        <w:b/>
+      </w:rPr>
+      <w:fldChar w:fldCharType="end"/>
+    </w:r>
+    <w:r>
+      <w:t xml:space="preserve"> of </w:t>
+    </w:r>
+    <w:r>
+      <w:rPr>
+        <w:b/>
+      </w:rPr>
+      <w:fldChar w:fldCharType="begin"/>
+    </w:r>
+    <w:r>
+      <w:rPr>
+        <w:b/>
+      </w:rPr>
+      <w:instrText xml:space="preserve"> SECTIONPAGES   \* MERGEFORMAT </w:instrText>
+    </w:r>
+    <w:r>
+      <w:rPr>
+        <w:b/>
+      </w:rPr>
+      <w:fldChar w:fldCharType="separate"/>
+    </w:r>
+    <w:r>
+      <w:rPr>
+        <w:b/>
+        <w:noProof/>
+      </w:rPr>
+      <w:t>3</w:t>
+    </w:r>
+    <w:r>
+      <w:rPr>
+        <w:b/>
+      </w:rPr>
+      <w:fldChar w:fldCharType="end"/>
+    </w:r>
+  </w:p>
+  <w:p>
+    <w:pPr>
+      <w:pStyle w:val="Header"/>
+    </w:pPr>
+  </w:p>
+</w:hdr>
+</file>
+
+<file path=word/header12.xml><?xml version="1.0" encoding="utf-8"?>
+<w:hdr xmlns:wpc="http://schemas.microsoft.com/office/word/2010/wordprocessingCanvas" xmlns:mc="http://schemas.openxmlformats.org/markup-compatibility/2006" xmlns:o="urn:schemas-microsoft-com:office:office" xmlns:r="http://schemas.openxmlformats.org/officeDocument/2006/relationships" xmlns:m="http://schemas.openxmlformats.org/officeDocument/2006/math" xmlns:v="urn:schemas-microsoft-com:vml" xmlns:wp14="http://schemas.microsoft.com/office/word/2010/wordprocessingDrawing" xmlns:wp="http://schemas.openxmlformats.org/drawingml/2006/wordprocessingDrawing" xmlns:w10="urn:schemas-microsoft-com:office:word" xmlns:w="http://schemas.openxmlformats.org/wordprocessingml/2006/main" xmlns:w14="http://schemas.microsoft.com/office/word/2010/wordml" xmlns:wpg="http://schemas.microsoft.com/office/word/2010/wordprocessingGroup" xmlns:wpi="http://schemas.microsoft.com/office/word/2010/wordprocessingInk" xmlns:wne="http://schemas.microsoft.com/office/word/2006/wordml" xmlns:wps="http://schemas.microsoft.com/office/word/2010/wordprocessingShape" mc:Ignorable="w14 wp14">
+  <w:p>
+    <w:pPr>
+      <w:pStyle w:val="Header"/>
+    </w:pPr>
+    <w:r>
+      <w:t xml:space="preserve">Stone, D. (2011). Policy paradox: The art of political decision making. 3rd edition. New York: W.W. Norton &amp; Company. </w:t>
+    </w:r>
+  </w:p>
+  <w:p>
+    <w:pPr>
+      <w:pStyle w:val="Header"/>
+    </w:pPr>
+  </w:p>
+  <w:p>
+    <w:pPr>
+      <w:pStyle w:val="Header"/>
+      <w:rPr>
+        <w:b/>
+      </w:rPr>
+    </w:pPr>
+    <w:r>
+      <w:t xml:space="preserve">Chapter 11 Decisions | Page </w:t>
+    </w:r>
+    <w:r>
+      <w:rPr>
+        <w:b/>
+      </w:rPr>
+      <w:fldChar w:fldCharType="begin"/>
+    </w:r>
+    <w:r>
+      <w:rPr>
+        <w:b/>
+      </w:rPr>
+      <w:instrText xml:space="preserve"> PAGE  \* Arabic  \* MERGEFORMAT </w:instrText>
+    </w:r>
+    <w:r>
+      <w:rPr>
+        <w:b/>
+      </w:rPr>
+      <w:fldChar w:fldCharType="separate"/>
+    </w:r>
+    <w:r>
+      <w:rPr>
+        <w:b/>
+        <w:noProof/>
+      </w:rPr>
+      <w:t>1</w:t>
+    </w:r>
+    <w:r>
+      <w:rPr>
+        <w:b/>
+      </w:rPr>
+      <w:fldChar w:fldCharType="end"/>
+    </w:r>
+    <w:r>
+      <w:t xml:space="preserve"> of </w:t>
+    </w:r>
+    <w:r>
+      <w:rPr>
+        <w:b/>
+      </w:rPr>
+      <w:fldChar w:fldCharType="begin"/>
+    </w:r>
+    <w:r>
+      <w:rPr>
+        <w:b/>
+      </w:rPr>
+      <w:instrText xml:space="preserve"> SECTIONPAGES   \* MERGEFORMAT </w:instrText>
+    </w:r>
+    <w:r>
+      <w:rPr>
+        <w:b/>
+      </w:rPr>
+      <w:fldChar w:fldCharType="separate"/>
+    </w:r>
+    <w:r>
+      <w:rPr>
+        <w:b/>
+        <w:noProof/>
+      </w:rPr>
+      <w:t>1</w:t>
+    </w:r>
+    <w:r>
+      <w:rPr>
+        <w:b/>
+      </w:rPr>
+      <w:fldChar w:fldCharType="end"/>
+    </w:r>
+  </w:p>
+  <w:p>
+    <w:pPr>
+      <w:pStyle w:val="Header"/>
+    </w:pPr>
+  </w:p>
+</w:hdr>
+</file>
+
 <file path=word/header2.xml><?xml version="1.0" encoding="utf-8"?>
 <w:hdr xmlns:wpc="http://schemas.microsoft.com/office/word/2010/wordprocessingCanvas" xmlns:mc="http://schemas.openxmlformats.org/markup-compatibility/2006" xmlns:o="urn:schemas-microsoft-com:office:office" xmlns:r="http://schemas.openxmlformats.org/officeDocument/2006/relationships" xmlns:m="http://schemas.openxmlformats.org/officeDocument/2006/math" xmlns:v="urn:schemas-microsoft-com:vml" xmlns:wp14="http://schemas.microsoft.com/office/word/2010/wordprocessingDrawing" xmlns:wp="http://schemas.openxmlformats.org/drawingml/2006/wordprocessingDrawing" xmlns:w10="urn:schemas-microsoft-com:office:word" xmlns:w="http://schemas.openxmlformats.org/wordprocessingml/2006/main" xmlns:w14="http://schemas.microsoft.com/office/word/2010/wordml" xmlns:wpg="http://schemas.microsoft.com/office/word/2010/wordprocessingGroup" xmlns:wpi="http://schemas.microsoft.com/office/word/2010/wordprocessingInk" xmlns:wne="http://schemas.microsoft.com/office/word/2006/wordml" xmlns:wps="http://schemas.microsoft.com/office/word/2010/wordprocessingShape" mc:Ignorable="w14 wp14">
   <w:p>
@@ -13211,6 +14662,119 @@
     </w:lvl>
   </w:abstractNum>
   <w:abstractNum w:abstractNumId="6">
+    <w:nsid w:val="0E0A577B"/>
+    <w:multiLevelType w:val="hybridMultilevel"/>
+    <w:tmpl w:val="82F43910"/>
+    <w:lvl w:ilvl="0" w:tplc="04090001">
+      <w:start w:val="1"/>
+      <w:numFmt w:val="bullet"/>
+      <w:lvlText w:val=""/>
+      <w:lvlJc w:val="left"/>
+      <w:pPr>
+        <w:ind w:left="720" w:hanging="360"/>
+      </w:pPr>
+      <w:rPr>
+        <w:rFonts w:ascii="Symbol" w:hAnsi="Symbol" w:hint="default"/>
+      </w:rPr>
+    </w:lvl>
+    <w:lvl w:ilvl="1" w:tplc="04090003" w:tentative="1">
+      <w:start w:val="1"/>
+      <w:numFmt w:val="bullet"/>
+      <w:lvlText w:val="o"/>
+      <w:lvlJc w:val="left"/>
+      <w:pPr>
+        <w:ind w:left="1440" w:hanging="360"/>
+      </w:pPr>
+      <w:rPr>
+        <w:rFonts w:ascii="Courier New" w:hAnsi="Courier New" w:cs="Courier New" w:hint="default"/>
+      </w:rPr>
+    </w:lvl>
+    <w:lvl w:ilvl="2" w:tplc="04090005" w:tentative="1">
+      <w:start w:val="1"/>
+      <w:numFmt w:val="bullet"/>
+      <w:lvlText w:val=""/>
+      <w:lvlJc w:val="left"/>
+      <w:pPr>
+        <w:ind w:left="2160" w:hanging="360"/>
+      </w:pPr>
+      <w:rPr>
+        <w:rFonts w:ascii="Wingdings" w:hAnsi="Wingdings" w:hint="default"/>
+      </w:rPr>
+    </w:lvl>
+    <w:lvl w:ilvl="3" w:tplc="04090001" w:tentative="1">
+      <w:start w:val="1"/>
+      <w:numFmt w:val="bullet"/>
+      <w:lvlText w:val=""/>
+      <w:lvlJc w:val="left"/>
+      <w:pPr>
+        <w:ind w:left="2880" w:hanging="360"/>
+      </w:pPr>
+      <w:rPr>
+        <w:rFonts w:ascii="Symbol" w:hAnsi="Symbol" w:hint="default"/>
+      </w:rPr>
+    </w:lvl>
+    <w:lvl w:ilvl="4" w:tplc="04090003" w:tentative="1">
+      <w:start w:val="1"/>
+      <w:numFmt w:val="bullet"/>
+      <w:lvlText w:val="o"/>
+      <w:lvlJc w:val="left"/>
+      <w:pPr>
+        <w:ind w:left="3600" w:hanging="360"/>
+      </w:pPr>
+      <w:rPr>
+        <w:rFonts w:ascii="Courier New" w:hAnsi="Courier New" w:cs="Courier New" w:hint="default"/>
+      </w:rPr>
+    </w:lvl>
+    <w:lvl w:ilvl="5" w:tplc="04090005" w:tentative="1">
+      <w:start w:val="1"/>
+      <w:numFmt w:val="bullet"/>
+      <w:lvlText w:val=""/>
+      <w:lvlJc w:val="left"/>
+      <w:pPr>
+        <w:ind w:left="4320" w:hanging="360"/>
+      </w:pPr>
+      <w:rPr>
+        <w:rFonts w:ascii="Wingdings" w:hAnsi="Wingdings" w:hint="default"/>
+      </w:rPr>
+    </w:lvl>
+    <w:lvl w:ilvl="6" w:tplc="04090001" w:tentative="1">
+      <w:start w:val="1"/>
+      <w:numFmt w:val="bullet"/>
+      <w:lvlText w:val=""/>
+      <w:lvlJc w:val="left"/>
+      <w:pPr>
+        <w:ind w:left="5040" w:hanging="360"/>
+      </w:pPr>
+      <w:rPr>
+        <w:rFonts w:ascii="Symbol" w:hAnsi="Symbol" w:hint="default"/>
+      </w:rPr>
+    </w:lvl>
+    <w:lvl w:ilvl="7" w:tplc="04090003" w:tentative="1">
+      <w:start w:val="1"/>
+      <w:numFmt w:val="bullet"/>
+      <w:lvlText w:val="o"/>
+      <w:lvlJc w:val="left"/>
+      <w:pPr>
+        <w:ind w:left="5760" w:hanging="360"/>
+      </w:pPr>
+      <w:rPr>
+        <w:rFonts w:ascii="Courier New" w:hAnsi="Courier New" w:cs="Courier New" w:hint="default"/>
+      </w:rPr>
+    </w:lvl>
+    <w:lvl w:ilvl="8" w:tplc="04090005" w:tentative="1">
+      <w:start w:val="1"/>
+      <w:numFmt w:val="bullet"/>
+      <w:lvlText w:val=""/>
+      <w:lvlJc w:val="left"/>
+      <w:pPr>
+        <w:ind w:left="6480" w:hanging="360"/>
+      </w:pPr>
+      <w:rPr>
+        <w:rFonts w:ascii="Wingdings" w:hAnsi="Wingdings" w:hint="default"/>
+      </w:rPr>
+    </w:lvl>
+  </w:abstractNum>
+  <w:abstractNum w:abstractNumId="7">
     <w:nsid w:val="0F8929A1"/>
     <w:multiLevelType w:val="hybridMultilevel"/>
     <w:tmpl w:val="5FD27FF2"/>
@@ -13323,7 +14887,7 @@
       </w:rPr>
     </w:lvl>
   </w:abstractNum>
-  <w:abstractNum w:abstractNumId="7">
+  <w:abstractNum w:abstractNumId="8">
     <w:nsid w:val="12422621"/>
     <w:multiLevelType w:val="hybridMultilevel"/>
     <w:tmpl w:val="F8C41C5A"/>
@@ -13436,7 +15000,7 @@
       </w:rPr>
     </w:lvl>
   </w:abstractNum>
-  <w:abstractNum w:abstractNumId="8">
+  <w:abstractNum w:abstractNumId="9">
     <w:nsid w:val="14EA790E"/>
     <w:multiLevelType w:val="hybridMultilevel"/>
     <w:tmpl w:val="E196CAEC"/>
@@ -13549,7 +15113,7 @@
       </w:rPr>
     </w:lvl>
   </w:abstractNum>
-  <w:abstractNum w:abstractNumId="9">
+  <w:abstractNum w:abstractNumId="10">
     <w:nsid w:val="15AF0468"/>
     <w:multiLevelType w:val="hybridMultilevel"/>
     <w:tmpl w:val="6860B7B6"/>
@@ -13635,7 +15199,7 @@
       </w:pPr>
     </w:lvl>
   </w:abstractNum>
-  <w:abstractNum w:abstractNumId="10">
+  <w:abstractNum w:abstractNumId="11">
     <w:nsid w:val="16002EE2"/>
     <w:multiLevelType w:val="hybridMultilevel"/>
     <w:tmpl w:val="98FC7AE8"/>
@@ -13748,7 +15312,7 @@
       </w:rPr>
     </w:lvl>
   </w:abstractNum>
-  <w:abstractNum w:abstractNumId="11">
+  <w:abstractNum w:abstractNumId="12">
     <w:nsid w:val="162241F4"/>
     <w:multiLevelType w:val="hybridMultilevel"/>
     <w:tmpl w:val="FA90EF3A"/>
@@ -13861,7 +15425,7 @@
       </w:rPr>
     </w:lvl>
   </w:abstractNum>
-  <w:abstractNum w:abstractNumId="12">
+  <w:abstractNum w:abstractNumId="13">
     <w:nsid w:val="162D7300"/>
     <w:multiLevelType w:val="hybridMultilevel"/>
     <w:tmpl w:val="091491A0"/>
@@ -13974,7 +15538,7 @@
       </w:rPr>
     </w:lvl>
   </w:abstractNum>
-  <w:abstractNum w:abstractNumId="13">
+  <w:abstractNum w:abstractNumId="14">
     <w:nsid w:val="1AE613C8"/>
     <w:multiLevelType w:val="hybridMultilevel"/>
     <w:tmpl w:val="2574291C"/>
@@ -14087,7 +15651,7 @@
       </w:rPr>
     </w:lvl>
   </w:abstractNum>
-  <w:abstractNum w:abstractNumId="14">
+  <w:abstractNum w:abstractNumId="15">
     <w:nsid w:val="1F2A4F26"/>
     <w:multiLevelType w:val="hybridMultilevel"/>
     <w:tmpl w:val="FF74AF22"/>
@@ -14173,7 +15737,7 @@
       </w:pPr>
     </w:lvl>
   </w:abstractNum>
-  <w:abstractNum w:abstractNumId="15">
+  <w:abstractNum w:abstractNumId="16">
     <w:nsid w:val="218A5D17"/>
     <w:multiLevelType w:val="hybridMultilevel"/>
     <w:tmpl w:val="041ACBF8"/>
@@ -14259,7 +15823,93 @@
       </w:pPr>
     </w:lvl>
   </w:abstractNum>
-  <w:abstractNum w:abstractNumId="16">
+  <w:abstractNum w:abstractNumId="17">
+    <w:nsid w:val="22750D05"/>
+    <w:multiLevelType w:val="hybridMultilevel"/>
+    <w:tmpl w:val="4C2CB32A"/>
+    <w:lvl w:ilvl="0" w:tplc="0409000F">
+      <w:start w:val="1"/>
+      <w:numFmt w:val="decimal"/>
+      <w:lvlText w:val="%1."/>
+      <w:lvlJc w:val="left"/>
+      <w:pPr>
+        <w:ind w:left="720" w:hanging="360"/>
+      </w:pPr>
+    </w:lvl>
+    <w:lvl w:ilvl="1" w:tplc="04090019" w:tentative="1">
+      <w:start w:val="1"/>
+      <w:numFmt w:val="lowerLetter"/>
+      <w:lvlText w:val="%2."/>
+      <w:lvlJc w:val="left"/>
+      <w:pPr>
+        <w:ind w:left="1440" w:hanging="360"/>
+      </w:pPr>
+    </w:lvl>
+    <w:lvl w:ilvl="2" w:tplc="0409001B" w:tentative="1">
+      <w:start w:val="1"/>
+      <w:numFmt w:val="lowerRoman"/>
+      <w:lvlText w:val="%3."/>
+      <w:lvlJc w:val="right"/>
+      <w:pPr>
+        <w:ind w:left="2160" w:hanging="180"/>
+      </w:pPr>
+    </w:lvl>
+    <w:lvl w:ilvl="3" w:tplc="0409000F" w:tentative="1">
+      <w:start w:val="1"/>
+      <w:numFmt w:val="decimal"/>
+      <w:lvlText w:val="%4."/>
+      <w:lvlJc w:val="left"/>
+      <w:pPr>
+        <w:ind w:left="2880" w:hanging="360"/>
+      </w:pPr>
+    </w:lvl>
+    <w:lvl w:ilvl="4" w:tplc="04090019" w:tentative="1">
+      <w:start w:val="1"/>
+      <w:numFmt w:val="lowerLetter"/>
+      <w:lvlText w:val="%5."/>
+      <w:lvlJc w:val="left"/>
+      <w:pPr>
+        <w:ind w:left="3600" w:hanging="360"/>
+      </w:pPr>
+    </w:lvl>
+    <w:lvl w:ilvl="5" w:tplc="0409001B" w:tentative="1">
+      <w:start w:val="1"/>
+      <w:numFmt w:val="lowerRoman"/>
+      <w:lvlText w:val="%6."/>
+      <w:lvlJc w:val="right"/>
+      <w:pPr>
+        <w:ind w:left="4320" w:hanging="180"/>
+      </w:pPr>
+    </w:lvl>
+    <w:lvl w:ilvl="6" w:tplc="0409000F" w:tentative="1">
+      <w:start w:val="1"/>
+      <w:numFmt w:val="decimal"/>
+      <w:lvlText w:val="%7."/>
+      <w:lvlJc w:val="left"/>
+      <w:pPr>
+        <w:ind w:left="5040" w:hanging="360"/>
+      </w:pPr>
+    </w:lvl>
+    <w:lvl w:ilvl="7" w:tplc="04090019" w:tentative="1">
+      <w:start w:val="1"/>
+      <w:numFmt w:val="lowerLetter"/>
+      <w:lvlText w:val="%8."/>
+      <w:lvlJc w:val="left"/>
+      <w:pPr>
+        <w:ind w:left="5760" w:hanging="360"/>
+      </w:pPr>
+    </w:lvl>
+    <w:lvl w:ilvl="8" w:tplc="0409001B" w:tentative="1">
+      <w:start w:val="1"/>
+      <w:numFmt w:val="lowerRoman"/>
+      <w:lvlText w:val="%9."/>
+      <w:lvlJc w:val="right"/>
+      <w:pPr>
+        <w:ind w:left="6480" w:hanging="180"/>
+      </w:pPr>
+    </w:lvl>
+  </w:abstractNum>
+  <w:abstractNum w:abstractNumId="18">
     <w:nsid w:val="267758F1"/>
     <w:multiLevelType w:val="hybridMultilevel"/>
     <w:tmpl w:val="DF6E1D08"/>
@@ -14345,7 +15995,7 @@
       </w:pPr>
     </w:lvl>
   </w:abstractNum>
-  <w:abstractNum w:abstractNumId="17">
+  <w:abstractNum w:abstractNumId="19">
     <w:nsid w:val="27E0097B"/>
     <w:multiLevelType w:val="hybridMultilevel"/>
     <w:tmpl w:val="68261428"/>
@@ -14458,7 +16108,7 @@
       </w:rPr>
     </w:lvl>
   </w:abstractNum>
-  <w:abstractNum w:abstractNumId="18">
+  <w:abstractNum w:abstractNumId="20">
     <w:nsid w:val="2B17548D"/>
     <w:multiLevelType w:val="hybridMultilevel"/>
     <w:tmpl w:val="D0C6D23E"/>
@@ -14571,7 +16221,7 @@
       </w:rPr>
     </w:lvl>
   </w:abstractNum>
-  <w:abstractNum w:abstractNumId="19">
+  <w:abstractNum w:abstractNumId="21">
     <w:nsid w:val="2E5A7D42"/>
     <w:multiLevelType w:val="hybridMultilevel"/>
     <w:tmpl w:val="53520716"/>
@@ -14684,7 +16334,7 @@
       </w:rPr>
     </w:lvl>
   </w:abstractNum>
-  <w:abstractNum w:abstractNumId="20">
+  <w:abstractNum w:abstractNumId="22">
     <w:nsid w:val="311705EF"/>
     <w:multiLevelType w:val="hybridMultilevel"/>
     <w:tmpl w:val="A65CC7C4"/>
@@ -14797,7 +16447,7 @@
       </w:rPr>
     </w:lvl>
   </w:abstractNum>
-  <w:abstractNum w:abstractNumId="21">
+  <w:abstractNum w:abstractNumId="23">
     <w:nsid w:val="33B60121"/>
     <w:multiLevelType w:val="hybridMultilevel"/>
     <w:tmpl w:val="1084F5CC"/>
@@ -14910,7 +16560,7 @@
       </w:rPr>
     </w:lvl>
   </w:abstractNum>
-  <w:abstractNum w:abstractNumId="22">
+  <w:abstractNum w:abstractNumId="24">
     <w:nsid w:val="34B82B9E"/>
     <w:multiLevelType w:val="hybridMultilevel"/>
     <w:tmpl w:val="1EE0B7CC"/>
@@ -15023,7 +16673,7 @@
       </w:rPr>
     </w:lvl>
   </w:abstractNum>
-  <w:abstractNum w:abstractNumId="23">
+  <w:abstractNum w:abstractNumId="25">
     <w:nsid w:val="34EA28B8"/>
     <w:multiLevelType w:val="hybridMultilevel"/>
     <w:tmpl w:val="8AD48CD2"/>
@@ -15136,7 +16786,7 @@
       </w:rPr>
     </w:lvl>
   </w:abstractNum>
-  <w:abstractNum w:abstractNumId="24">
+  <w:abstractNum w:abstractNumId="26">
     <w:nsid w:val="351B7E79"/>
     <w:multiLevelType w:val="hybridMultilevel"/>
     <w:tmpl w:val="238625AE"/>
@@ -15249,7 +16899,7 @@
       </w:rPr>
     </w:lvl>
   </w:abstractNum>
-  <w:abstractNum w:abstractNumId="25">
+  <w:abstractNum w:abstractNumId="27">
     <w:nsid w:val="3D883DFB"/>
     <w:multiLevelType w:val="hybridMultilevel"/>
     <w:tmpl w:val="EC784D28"/>
@@ -15362,7 +17012,120 @@
       </w:rPr>
     </w:lvl>
   </w:abstractNum>
-  <w:abstractNum w:abstractNumId="26">
+  <w:abstractNum w:abstractNumId="28">
+    <w:nsid w:val="403D2CED"/>
+    <w:multiLevelType w:val="hybridMultilevel"/>
+    <w:tmpl w:val="63BEC438"/>
+    <w:lvl w:ilvl="0" w:tplc="04090001">
+      <w:start w:val="1"/>
+      <w:numFmt w:val="bullet"/>
+      <w:lvlText w:val=""/>
+      <w:lvlJc w:val="left"/>
+      <w:pPr>
+        <w:ind w:left="770" w:hanging="360"/>
+      </w:pPr>
+      <w:rPr>
+        <w:rFonts w:ascii="Symbol" w:hAnsi="Symbol" w:hint="default"/>
+      </w:rPr>
+    </w:lvl>
+    <w:lvl w:ilvl="1" w:tplc="04090003">
+      <w:start w:val="1"/>
+      <w:numFmt w:val="bullet"/>
+      <w:lvlText w:val="o"/>
+      <w:lvlJc w:val="left"/>
+      <w:pPr>
+        <w:ind w:left="1490" w:hanging="360"/>
+      </w:pPr>
+      <w:rPr>
+        <w:rFonts w:ascii="Courier New" w:hAnsi="Courier New" w:cs="Courier New" w:hint="default"/>
+      </w:rPr>
+    </w:lvl>
+    <w:lvl w:ilvl="2" w:tplc="04090005" w:tentative="1">
+      <w:start w:val="1"/>
+      <w:numFmt w:val="bullet"/>
+      <w:lvlText w:val=""/>
+      <w:lvlJc w:val="left"/>
+      <w:pPr>
+        <w:ind w:left="2210" w:hanging="360"/>
+      </w:pPr>
+      <w:rPr>
+        <w:rFonts w:ascii="Wingdings" w:hAnsi="Wingdings" w:hint="default"/>
+      </w:rPr>
+    </w:lvl>
+    <w:lvl w:ilvl="3" w:tplc="04090001" w:tentative="1">
+      <w:start w:val="1"/>
+      <w:numFmt w:val="bullet"/>
+      <w:lvlText w:val=""/>
+      <w:lvlJc w:val="left"/>
+      <w:pPr>
+        <w:ind w:left="2930" w:hanging="360"/>
+      </w:pPr>
+      <w:rPr>
+        <w:rFonts w:ascii="Symbol" w:hAnsi="Symbol" w:hint="default"/>
+      </w:rPr>
+    </w:lvl>
+    <w:lvl w:ilvl="4" w:tplc="04090003" w:tentative="1">
+      <w:start w:val="1"/>
+      <w:numFmt w:val="bullet"/>
+      <w:lvlText w:val="o"/>
+      <w:lvlJc w:val="left"/>
+      <w:pPr>
+        <w:ind w:left="3650" w:hanging="360"/>
+      </w:pPr>
+      <w:rPr>
+        <w:rFonts w:ascii="Courier New" w:hAnsi="Courier New" w:cs="Courier New" w:hint="default"/>
+      </w:rPr>
+    </w:lvl>
+    <w:lvl w:ilvl="5" w:tplc="04090005" w:tentative="1">
+      <w:start w:val="1"/>
+      <w:numFmt w:val="bullet"/>
+      <w:lvlText w:val=""/>
+      <w:lvlJc w:val="left"/>
+      <w:pPr>
+        <w:ind w:left="4370" w:hanging="360"/>
+      </w:pPr>
+      <w:rPr>
+        <w:rFonts w:ascii="Wingdings" w:hAnsi="Wingdings" w:hint="default"/>
+      </w:rPr>
+    </w:lvl>
+    <w:lvl w:ilvl="6" w:tplc="04090001" w:tentative="1">
+      <w:start w:val="1"/>
+      <w:numFmt w:val="bullet"/>
+      <w:lvlText w:val=""/>
+      <w:lvlJc w:val="left"/>
+      <w:pPr>
+        <w:ind w:left="5090" w:hanging="360"/>
+      </w:pPr>
+      <w:rPr>
+        <w:rFonts w:ascii="Symbol" w:hAnsi="Symbol" w:hint="default"/>
+      </w:rPr>
+    </w:lvl>
+    <w:lvl w:ilvl="7" w:tplc="04090003" w:tentative="1">
+      <w:start w:val="1"/>
+      <w:numFmt w:val="bullet"/>
+      <w:lvlText w:val="o"/>
+      <w:lvlJc w:val="left"/>
+      <w:pPr>
+        <w:ind w:left="5810" w:hanging="360"/>
+      </w:pPr>
+      <w:rPr>
+        <w:rFonts w:ascii="Courier New" w:hAnsi="Courier New" w:cs="Courier New" w:hint="default"/>
+      </w:rPr>
+    </w:lvl>
+    <w:lvl w:ilvl="8" w:tplc="04090005" w:tentative="1">
+      <w:start w:val="1"/>
+      <w:numFmt w:val="bullet"/>
+      <w:lvlText w:val=""/>
+      <w:lvlJc w:val="left"/>
+      <w:pPr>
+        <w:ind w:left="6530" w:hanging="360"/>
+      </w:pPr>
+      <w:rPr>
+        <w:rFonts w:ascii="Wingdings" w:hAnsi="Wingdings" w:hint="default"/>
+      </w:rPr>
+    </w:lvl>
+  </w:abstractNum>
+  <w:abstractNum w:abstractNumId="29">
     <w:nsid w:val="41773AA5"/>
     <w:multiLevelType w:val="hybridMultilevel"/>
     <w:tmpl w:val="F3ACCC3E"/>
@@ -15475,7 +17238,7 @@
       </w:rPr>
     </w:lvl>
   </w:abstractNum>
-  <w:abstractNum w:abstractNumId="27">
+  <w:abstractNum w:abstractNumId="30">
     <w:nsid w:val="43316BE2"/>
     <w:multiLevelType w:val="hybridMultilevel"/>
     <w:tmpl w:val="FDB0055A"/>
@@ -15588,7 +17351,7 @@
       </w:rPr>
     </w:lvl>
   </w:abstractNum>
-  <w:abstractNum w:abstractNumId="28">
+  <w:abstractNum w:abstractNumId="31">
     <w:nsid w:val="44681B96"/>
     <w:multiLevelType w:val="hybridMultilevel"/>
     <w:tmpl w:val="F79E1E36"/>
@@ -15701,7 +17464,120 @@
       </w:rPr>
     </w:lvl>
   </w:abstractNum>
-  <w:abstractNum w:abstractNumId="29">
+  <w:abstractNum w:abstractNumId="32">
+    <w:nsid w:val="468531C2"/>
+    <w:multiLevelType w:val="hybridMultilevel"/>
+    <w:tmpl w:val="4D7AB662"/>
+    <w:lvl w:ilvl="0" w:tplc="04090001">
+      <w:start w:val="1"/>
+      <w:numFmt w:val="bullet"/>
+      <w:lvlText w:val=""/>
+      <w:lvlJc w:val="left"/>
+      <w:pPr>
+        <w:ind w:left="720" w:hanging="360"/>
+      </w:pPr>
+      <w:rPr>
+        <w:rFonts w:ascii="Symbol" w:hAnsi="Symbol" w:hint="default"/>
+      </w:rPr>
+    </w:lvl>
+    <w:lvl w:ilvl="1" w:tplc="04090003">
+      <w:start w:val="1"/>
+      <w:numFmt w:val="bullet"/>
+      <w:lvlText w:val="o"/>
+      <w:lvlJc w:val="left"/>
+      <w:pPr>
+        <w:ind w:left="1440" w:hanging="360"/>
+      </w:pPr>
+      <w:rPr>
+        <w:rFonts w:ascii="Courier New" w:hAnsi="Courier New" w:cs="Courier New" w:hint="default"/>
+      </w:rPr>
+    </w:lvl>
+    <w:lvl w:ilvl="2" w:tplc="04090005">
+      <w:start w:val="1"/>
+      <w:numFmt w:val="bullet"/>
+      <w:lvlText w:val=""/>
+      <w:lvlJc w:val="left"/>
+      <w:pPr>
+        <w:ind w:left="2160" w:hanging="360"/>
+      </w:pPr>
+      <w:rPr>
+        <w:rFonts w:ascii="Wingdings" w:hAnsi="Wingdings" w:hint="default"/>
+      </w:rPr>
+    </w:lvl>
+    <w:lvl w:ilvl="3" w:tplc="04090001" w:tentative="1">
+      <w:start w:val="1"/>
+      <w:numFmt w:val="bullet"/>
+      <w:lvlText w:val=""/>
+      <w:lvlJc w:val="left"/>
+      <w:pPr>
+        <w:ind w:left="2880" w:hanging="360"/>
+      </w:pPr>
+      <w:rPr>
+        <w:rFonts w:ascii="Symbol" w:hAnsi="Symbol" w:hint="default"/>
+      </w:rPr>
+    </w:lvl>
+    <w:lvl w:ilvl="4" w:tplc="04090003" w:tentative="1">
+      <w:start w:val="1"/>
+      <w:numFmt w:val="bullet"/>
+      <w:lvlText w:val="o"/>
+      <w:lvlJc w:val="left"/>
+      <w:pPr>
+        <w:ind w:left="3600" w:hanging="360"/>
+      </w:pPr>
+      <w:rPr>
+        <w:rFonts w:ascii="Courier New" w:hAnsi="Courier New" w:cs="Courier New" w:hint="default"/>
+      </w:rPr>
+    </w:lvl>
+    <w:lvl w:ilvl="5" w:tplc="04090005" w:tentative="1">
+      <w:start w:val="1"/>
+      <w:numFmt w:val="bullet"/>
+      <w:lvlText w:val=""/>
+      <w:lvlJc w:val="left"/>
+      <w:pPr>
+        <w:ind w:left="4320" w:hanging="360"/>
+      </w:pPr>
+      <w:rPr>
+        <w:rFonts w:ascii="Wingdings" w:hAnsi="Wingdings" w:hint="default"/>
+      </w:rPr>
+    </w:lvl>
+    <w:lvl w:ilvl="6" w:tplc="04090001" w:tentative="1">
+      <w:start w:val="1"/>
+      <w:numFmt w:val="bullet"/>
+      <w:lvlText w:val=""/>
+      <w:lvlJc w:val="left"/>
+      <w:pPr>
+        <w:ind w:left="5040" w:hanging="360"/>
+      </w:pPr>
+      <w:rPr>
+        <w:rFonts w:ascii="Symbol" w:hAnsi="Symbol" w:hint="default"/>
+      </w:rPr>
+    </w:lvl>
+    <w:lvl w:ilvl="7" w:tplc="04090003" w:tentative="1">
+      <w:start w:val="1"/>
+      <w:numFmt w:val="bullet"/>
+      <w:lvlText w:val="o"/>
+      <w:lvlJc w:val="left"/>
+      <w:pPr>
+        <w:ind w:left="5760" w:hanging="360"/>
+      </w:pPr>
+      <w:rPr>
+        <w:rFonts w:ascii="Courier New" w:hAnsi="Courier New" w:cs="Courier New" w:hint="default"/>
+      </w:rPr>
+    </w:lvl>
+    <w:lvl w:ilvl="8" w:tplc="04090005" w:tentative="1">
+      <w:start w:val="1"/>
+      <w:numFmt w:val="bullet"/>
+      <w:lvlText w:val=""/>
+      <w:lvlJc w:val="left"/>
+      <w:pPr>
+        <w:ind w:left="6480" w:hanging="360"/>
+      </w:pPr>
+      <w:rPr>
+        <w:rFonts w:ascii="Wingdings" w:hAnsi="Wingdings" w:hint="default"/>
+      </w:rPr>
+    </w:lvl>
+  </w:abstractNum>
+  <w:abstractNum w:abstractNumId="33">
     <w:nsid w:val="48A93EDF"/>
     <w:multiLevelType w:val="hybridMultilevel"/>
     <w:tmpl w:val="7C62241A"/>
@@ -15814,7 +17690,7 @@
       </w:rPr>
     </w:lvl>
   </w:abstractNum>
-  <w:abstractNum w:abstractNumId="30">
+  <w:abstractNum w:abstractNumId="34">
     <w:nsid w:val="48B64324"/>
     <w:multiLevelType w:val="hybridMultilevel"/>
     <w:tmpl w:val="E54AD48A"/>
@@ -15927,7 +17803,7 @@
       </w:rPr>
     </w:lvl>
   </w:abstractNum>
-  <w:abstractNum w:abstractNumId="31">
+  <w:abstractNum w:abstractNumId="35">
     <w:nsid w:val="49C2577F"/>
     <w:multiLevelType w:val="hybridMultilevel"/>
     <w:tmpl w:val="F5F2E8F8"/>
@@ -16040,7 +17916,7 @@
       </w:rPr>
     </w:lvl>
   </w:abstractNum>
-  <w:abstractNum w:abstractNumId="32">
+  <w:abstractNum w:abstractNumId="36">
     <w:nsid w:val="4C424017"/>
     <w:multiLevelType w:val="hybridMultilevel"/>
     <w:tmpl w:val="CB922E2A"/>
@@ -16153,7 +18029,7 @@
       </w:rPr>
     </w:lvl>
   </w:abstractNum>
-  <w:abstractNum w:abstractNumId="33">
+  <w:abstractNum w:abstractNumId="37">
     <w:nsid w:val="4D1B3E8E"/>
     <w:multiLevelType w:val="hybridMultilevel"/>
     <w:tmpl w:val="122C8A76"/>
@@ -16266,7 +18142,7 @@
       </w:rPr>
     </w:lvl>
   </w:abstractNum>
-  <w:abstractNum w:abstractNumId="34">
+  <w:abstractNum w:abstractNumId="38">
     <w:nsid w:val="50976B24"/>
     <w:multiLevelType w:val="hybridMultilevel"/>
     <w:tmpl w:val="47FAA950"/>
@@ -16379,7 +18255,7 @@
       </w:rPr>
     </w:lvl>
   </w:abstractNum>
-  <w:abstractNum w:abstractNumId="35">
+  <w:abstractNum w:abstractNumId="39">
     <w:nsid w:val="50BE57BD"/>
     <w:multiLevelType w:val="hybridMultilevel"/>
     <w:tmpl w:val="862E09D0"/>
@@ -16492,7 +18368,120 @@
       </w:rPr>
     </w:lvl>
   </w:abstractNum>
-  <w:abstractNum w:abstractNumId="36">
+  <w:abstractNum w:abstractNumId="40">
+    <w:nsid w:val="515E4038"/>
+    <w:multiLevelType w:val="hybridMultilevel"/>
+    <w:tmpl w:val="ECEA5E92"/>
+    <w:lvl w:ilvl="0" w:tplc="04090001">
+      <w:start w:val="1"/>
+      <w:numFmt w:val="bullet"/>
+      <w:lvlText w:val=""/>
+      <w:lvlJc w:val="left"/>
+      <w:pPr>
+        <w:ind w:left="770" w:hanging="360"/>
+      </w:pPr>
+      <w:rPr>
+        <w:rFonts w:ascii="Symbol" w:hAnsi="Symbol" w:hint="default"/>
+      </w:rPr>
+    </w:lvl>
+    <w:lvl w:ilvl="1" w:tplc="04090003">
+      <w:start w:val="1"/>
+      <w:numFmt w:val="bullet"/>
+      <w:lvlText w:val="o"/>
+      <w:lvlJc w:val="left"/>
+      <w:pPr>
+        <w:ind w:left="1490" w:hanging="360"/>
+      </w:pPr>
+      <w:rPr>
+        <w:rFonts w:ascii="Courier New" w:hAnsi="Courier New" w:cs="Courier New" w:hint="default"/>
+      </w:rPr>
+    </w:lvl>
+    <w:lvl w:ilvl="2" w:tplc="04090005">
+      <w:start w:val="1"/>
+      <w:numFmt w:val="bullet"/>
+      <w:lvlText w:val=""/>
+      <w:lvlJc w:val="left"/>
+      <w:pPr>
+        <w:ind w:left="2210" w:hanging="360"/>
+      </w:pPr>
+      <w:rPr>
+        <w:rFonts w:ascii="Wingdings" w:hAnsi="Wingdings" w:hint="default"/>
+      </w:rPr>
+    </w:lvl>
+    <w:lvl w:ilvl="3" w:tplc="04090001" w:tentative="1">
+      <w:start w:val="1"/>
+      <w:numFmt w:val="bullet"/>
+      <w:lvlText w:val=""/>
+      <w:lvlJc w:val="left"/>
+      <w:pPr>
+        <w:ind w:left="2930" w:hanging="360"/>
+      </w:pPr>
+      <w:rPr>
+        <w:rFonts w:ascii="Symbol" w:hAnsi="Symbol" w:hint="default"/>
+      </w:rPr>
+    </w:lvl>
+    <w:lvl w:ilvl="4" w:tplc="04090003" w:tentative="1">
+      <w:start w:val="1"/>
+      <w:numFmt w:val="bullet"/>
+      <w:lvlText w:val="o"/>
+      <w:lvlJc w:val="left"/>
+      <w:pPr>
+        <w:ind w:left="3650" w:hanging="360"/>
+      </w:pPr>
+      <w:rPr>
+        <w:rFonts w:ascii="Courier New" w:hAnsi="Courier New" w:cs="Courier New" w:hint="default"/>
+      </w:rPr>
+    </w:lvl>
+    <w:lvl w:ilvl="5" w:tplc="04090005" w:tentative="1">
+      <w:start w:val="1"/>
+      <w:numFmt w:val="bullet"/>
+      <w:lvlText w:val=""/>
+      <w:lvlJc w:val="left"/>
+      <w:pPr>
+        <w:ind w:left="4370" w:hanging="360"/>
+      </w:pPr>
+      <w:rPr>
+        <w:rFonts w:ascii="Wingdings" w:hAnsi="Wingdings" w:hint="default"/>
+      </w:rPr>
+    </w:lvl>
+    <w:lvl w:ilvl="6" w:tplc="04090001" w:tentative="1">
+      <w:start w:val="1"/>
+      <w:numFmt w:val="bullet"/>
+      <w:lvlText w:val=""/>
+      <w:lvlJc w:val="left"/>
+      <w:pPr>
+        <w:ind w:left="5090" w:hanging="360"/>
+      </w:pPr>
+      <w:rPr>
+        <w:rFonts w:ascii="Symbol" w:hAnsi="Symbol" w:hint="default"/>
+      </w:rPr>
+    </w:lvl>
+    <w:lvl w:ilvl="7" w:tplc="04090003" w:tentative="1">
+      <w:start w:val="1"/>
+      <w:numFmt w:val="bullet"/>
+      <w:lvlText w:val="o"/>
+      <w:lvlJc w:val="left"/>
+      <w:pPr>
+        <w:ind w:left="5810" w:hanging="360"/>
+      </w:pPr>
+      <w:rPr>
+        <w:rFonts w:ascii="Courier New" w:hAnsi="Courier New" w:cs="Courier New" w:hint="default"/>
+      </w:rPr>
+    </w:lvl>
+    <w:lvl w:ilvl="8" w:tplc="04090005" w:tentative="1">
+      <w:start w:val="1"/>
+      <w:numFmt w:val="bullet"/>
+      <w:lvlText w:val=""/>
+      <w:lvlJc w:val="left"/>
+      <w:pPr>
+        <w:ind w:left="6530" w:hanging="360"/>
+      </w:pPr>
+      <w:rPr>
+        <w:rFonts w:ascii="Wingdings" w:hAnsi="Wingdings" w:hint="default"/>
+      </w:rPr>
+    </w:lvl>
+  </w:abstractNum>
+  <w:abstractNum w:abstractNumId="41">
     <w:nsid w:val="53DE3754"/>
     <w:multiLevelType w:val="hybridMultilevel"/>
     <w:tmpl w:val="A740D3A0"/>
@@ -16578,7 +18567,7 @@
       </w:pPr>
     </w:lvl>
   </w:abstractNum>
-  <w:abstractNum w:abstractNumId="37">
+  <w:abstractNum w:abstractNumId="42">
     <w:nsid w:val="553054EA"/>
     <w:multiLevelType w:val="hybridMultilevel"/>
     <w:tmpl w:val="DA302168"/>
@@ -16691,7 +18680,7 @@
       </w:rPr>
     </w:lvl>
   </w:abstractNum>
-  <w:abstractNum w:abstractNumId="38">
+  <w:abstractNum w:abstractNumId="43">
     <w:nsid w:val="587D76D8"/>
     <w:multiLevelType w:val="hybridMultilevel"/>
     <w:tmpl w:val="2DE6439A"/>
@@ -16804,7 +18793,7 @@
       </w:rPr>
     </w:lvl>
   </w:abstractNum>
-  <w:abstractNum w:abstractNumId="39">
+  <w:abstractNum w:abstractNumId="44">
     <w:nsid w:val="58EE61D0"/>
     <w:multiLevelType w:val="hybridMultilevel"/>
     <w:tmpl w:val="8092CD80"/>
@@ -16917,7 +18906,7 @@
       </w:rPr>
     </w:lvl>
   </w:abstractNum>
-  <w:abstractNum w:abstractNumId="40">
+  <w:abstractNum w:abstractNumId="45">
     <w:nsid w:val="5D694D60"/>
     <w:multiLevelType w:val="hybridMultilevel"/>
     <w:tmpl w:val="2F6CAA46"/>
@@ -17030,7 +19019,7 @@
       </w:rPr>
     </w:lvl>
   </w:abstractNum>
-  <w:abstractNum w:abstractNumId="41">
+  <w:abstractNum w:abstractNumId="46">
     <w:nsid w:val="5E5647BF"/>
     <w:multiLevelType w:val="hybridMultilevel"/>
     <w:tmpl w:val="3A4601FE"/>
@@ -17143,7 +19132,120 @@
       </w:rPr>
     </w:lvl>
   </w:abstractNum>
-  <w:abstractNum w:abstractNumId="42">
+  <w:abstractNum w:abstractNumId="47">
+    <w:nsid w:val="5E907C05"/>
+    <w:multiLevelType w:val="hybridMultilevel"/>
+    <w:tmpl w:val="2110A578"/>
+    <w:lvl w:ilvl="0" w:tplc="04090001">
+      <w:start w:val="1"/>
+      <w:numFmt w:val="bullet"/>
+      <w:lvlText w:val=""/>
+      <w:lvlJc w:val="left"/>
+      <w:pPr>
+        <w:ind w:left="720" w:hanging="360"/>
+      </w:pPr>
+      <w:rPr>
+        <w:rFonts w:ascii="Symbol" w:hAnsi="Symbol" w:hint="default"/>
+      </w:rPr>
+    </w:lvl>
+    <w:lvl w:ilvl="1" w:tplc="04090003">
+      <w:start w:val="1"/>
+      <w:numFmt w:val="bullet"/>
+      <w:lvlText w:val="o"/>
+      <w:lvlJc w:val="left"/>
+      <w:pPr>
+        <w:ind w:left="1440" w:hanging="360"/>
+      </w:pPr>
+      <w:rPr>
+        <w:rFonts w:ascii="Courier New" w:hAnsi="Courier New" w:cs="Courier New" w:hint="default"/>
+      </w:rPr>
+    </w:lvl>
+    <w:lvl w:ilvl="2" w:tplc="04090005">
+      <w:start w:val="1"/>
+      <w:numFmt w:val="bullet"/>
+      <w:lvlText w:val=""/>
+      <w:lvlJc w:val="left"/>
+      <w:pPr>
+        <w:ind w:left="2160" w:hanging="360"/>
+      </w:pPr>
+      <w:rPr>
+        <w:rFonts w:ascii="Wingdings" w:hAnsi="Wingdings" w:hint="default"/>
+      </w:rPr>
+    </w:lvl>
+    <w:lvl w:ilvl="3" w:tplc="04090001">
+      <w:start w:val="1"/>
+      <w:numFmt w:val="bullet"/>
+      <w:lvlText w:val=""/>
+      <w:lvlJc w:val="left"/>
+      <w:pPr>
+        <w:ind w:left="2880" w:hanging="360"/>
+      </w:pPr>
+      <w:rPr>
+        <w:rFonts w:ascii="Symbol" w:hAnsi="Symbol" w:hint="default"/>
+      </w:rPr>
+    </w:lvl>
+    <w:lvl w:ilvl="4" w:tplc="04090003" w:tentative="1">
+      <w:start w:val="1"/>
+      <w:numFmt w:val="bullet"/>
+      <w:lvlText w:val="o"/>
+      <w:lvlJc w:val="left"/>
+      <w:pPr>
+        <w:ind w:left="3600" w:hanging="360"/>
+      </w:pPr>
+      <w:rPr>
+        <w:rFonts w:ascii="Courier New" w:hAnsi="Courier New" w:cs="Courier New" w:hint="default"/>
+      </w:rPr>
+    </w:lvl>
+    <w:lvl w:ilvl="5" w:tplc="04090005" w:tentative="1">
+      <w:start w:val="1"/>
+      <w:numFmt w:val="bullet"/>
+      <w:lvlText w:val=""/>
+      <w:lvlJc w:val="left"/>
+      <w:pPr>
+        <w:ind w:left="4320" w:hanging="360"/>
+      </w:pPr>
+      <w:rPr>
+        <w:rFonts w:ascii="Wingdings" w:hAnsi="Wingdings" w:hint="default"/>
+      </w:rPr>
+    </w:lvl>
+    <w:lvl w:ilvl="6" w:tplc="04090001" w:tentative="1">
+      <w:start w:val="1"/>
+      <w:numFmt w:val="bullet"/>
+      <w:lvlText w:val=""/>
+      <w:lvlJc w:val="left"/>
+      <w:pPr>
+        <w:ind w:left="5040" w:hanging="360"/>
+      </w:pPr>
+      <w:rPr>
+        <w:rFonts w:ascii="Symbol" w:hAnsi="Symbol" w:hint="default"/>
+      </w:rPr>
+    </w:lvl>
+    <w:lvl w:ilvl="7" w:tplc="04090003" w:tentative="1">
+      <w:start w:val="1"/>
+      <w:numFmt w:val="bullet"/>
+      <w:lvlText w:val="o"/>
+      <w:lvlJc w:val="left"/>
+      <w:pPr>
+        <w:ind w:left="5760" w:hanging="360"/>
+      </w:pPr>
+      <w:rPr>
+        <w:rFonts w:ascii="Courier New" w:hAnsi="Courier New" w:cs="Courier New" w:hint="default"/>
+      </w:rPr>
+    </w:lvl>
+    <w:lvl w:ilvl="8" w:tplc="04090005" w:tentative="1">
+      <w:start w:val="1"/>
+      <w:numFmt w:val="bullet"/>
+      <w:lvlText w:val=""/>
+      <w:lvlJc w:val="left"/>
+      <w:pPr>
+        <w:ind w:left="6480" w:hanging="360"/>
+      </w:pPr>
+      <w:rPr>
+        <w:rFonts w:ascii="Wingdings" w:hAnsi="Wingdings" w:hint="default"/>
+      </w:rPr>
+    </w:lvl>
+  </w:abstractNum>
+  <w:abstractNum w:abstractNumId="48">
     <w:nsid w:val="5FE7666E"/>
     <w:multiLevelType w:val="hybridMultilevel"/>
     <w:tmpl w:val="C4EC039A"/>
@@ -17256,7 +19358,7 @@
       </w:rPr>
     </w:lvl>
   </w:abstractNum>
-  <w:abstractNum w:abstractNumId="43">
+  <w:abstractNum w:abstractNumId="49">
     <w:nsid w:val="620B10A5"/>
     <w:multiLevelType w:val="hybridMultilevel"/>
     <w:tmpl w:val="9EA6B238"/>
@@ -17369,7 +19471,7 @@
       </w:rPr>
     </w:lvl>
   </w:abstractNum>
-  <w:abstractNum w:abstractNumId="44">
+  <w:abstractNum w:abstractNumId="50">
     <w:nsid w:val="62180B0D"/>
     <w:multiLevelType w:val="hybridMultilevel"/>
     <w:tmpl w:val="231EA43A"/>
@@ -17482,7 +19584,7 @@
       </w:rPr>
     </w:lvl>
   </w:abstractNum>
-  <w:abstractNum w:abstractNumId="45">
+  <w:abstractNum w:abstractNumId="51">
     <w:nsid w:val="621B7E9A"/>
     <w:multiLevelType w:val="hybridMultilevel"/>
     <w:tmpl w:val="562683B6"/>
@@ -17595,7 +19697,7 @@
       </w:rPr>
     </w:lvl>
   </w:abstractNum>
-  <w:abstractNum w:abstractNumId="46">
+  <w:abstractNum w:abstractNumId="52">
     <w:nsid w:val="6280123E"/>
     <w:multiLevelType w:val="hybridMultilevel"/>
     <w:tmpl w:val="FB8A7ECC"/>
@@ -17708,7 +19810,7 @@
       </w:rPr>
     </w:lvl>
   </w:abstractNum>
-  <w:abstractNum w:abstractNumId="47">
+  <w:abstractNum w:abstractNumId="53">
     <w:nsid w:val="62CB6036"/>
     <w:multiLevelType w:val="hybridMultilevel"/>
     <w:tmpl w:val="8A6CCCD4"/>
@@ -17821,7 +19923,7 @@
       </w:rPr>
     </w:lvl>
   </w:abstractNum>
-  <w:abstractNum w:abstractNumId="48">
+  <w:abstractNum w:abstractNumId="54">
     <w:nsid w:val="62DE3479"/>
     <w:multiLevelType w:val="hybridMultilevel"/>
     <w:tmpl w:val="64129B76"/>
@@ -17934,7 +20036,7 @@
       </w:rPr>
     </w:lvl>
   </w:abstractNum>
-  <w:abstractNum w:abstractNumId="49">
+  <w:abstractNum w:abstractNumId="55">
     <w:nsid w:val="63B54FE5"/>
     <w:multiLevelType w:val="hybridMultilevel"/>
     <w:tmpl w:val="9AB6C064"/>
@@ -18047,7 +20149,7 @@
       </w:rPr>
     </w:lvl>
   </w:abstractNum>
-  <w:abstractNum w:abstractNumId="50">
+  <w:abstractNum w:abstractNumId="56">
     <w:nsid w:val="64264F96"/>
     <w:multiLevelType w:val="hybridMultilevel"/>
     <w:tmpl w:val="D6BC60C4"/>
@@ -18133,7 +20235,7 @@
       </w:pPr>
     </w:lvl>
   </w:abstractNum>
-  <w:abstractNum w:abstractNumId="51">
+  <w:abstractNum w:abstractNumId="57">
     <w:nsid w:val="64710A0F"/>
     <w:multiLevelType w:val="hybridMultilevel"/>
     <w:tmpl w:val="3D1AA106"/>
@@ -18246,7 +20348,7 @@
       </w:rPr>
     </w:lvl>
   </w:abstractNum>
-  <w:abstractNum w:abstractNumId="52">
+  <w:abstractNum w:abstractNumId="58">
     <w:nsid w:val="66017F52"/>
     <w:multiLevelType w:val="hybridMultilevel"/>
     <w:tmpl w:val="A2D44DA4"/>
@@ -18359,7 +20461,7 @@
       </w:rPr>
     </w:lvl>
   </w:abstractNum>
-  <w:abstractNum w:abstractNumId="53">
+  <w:abstractNum w:abstractNumId="59">
     <w:nsid w:val="696F1EF6"/>
     <w:multiLevelType w:val="hybridMultilevel"/>
     <w:tmpl w:val="D0587B4A"/>
@@ -18472,7 +20574,120 @@
       </w:rPr>
     </w:lvl>
   </w:abstractNum>
-  <w:abstractNum w:abstractNumId="54">
+  <w:abstractNum w:abstractNumId="60">
+    <w:nsid w:val="69AE0BFF"/>
+    <w:multiLevelType w:val="hybridMultilevel"/>
+    <w:tmpl w:val="4A92154A"/>
+    <w:lvl w:ilvl="0" w:tplc="04090001">
+      <w:start w:val="1"/>
+      <w:numFmt w:val="bullet"/>
+      <w:lvlText w:val=""/>
+      <w:lvlJc w:val="left"/>
+      <w:pPr>
+        <w:ind w:left="720" w:hanging="360"/>
+      </w:pPr>
+      <w:rPr>
+        <w:rFonts w:ascii="Symbol" w:hAnsi="Symbol" w:hint="default"/>
+      </w:rPr>
+    </w:lvl>
+    <w:lvl w:ilvl="1" w:tplc="04090003">
+      <w:start w:val="1"/>
+      <w:numFmt w:val="bullet"/>
+      <w:lvlText w:val="o"/>
+      <w:lvlJc w:val="left"/>
+      <w:pPr>
+        <w:ind w:left="1440" w:hanging="360"/>
+      </w:pPr>
+      <w:rPr>
+        <w:rFonts w:ascii="Courier New" w:hAnsi="Courier New" w:cs="Courier New" w:hint="default"/>
+      </w:rPr>
+    </w:lvl>
+    <w:lvl w:ilvl="2" w:tplc="04090005">
+      <w:start w:val="1"/>
+      <w:numFmt w:val="bullet"/>
+      <w:lvlText w:val=""/>
+      <w:lvlJc w:val="left"/>
+      <w:pPr>
+        <w:ind w:left="2160" w:hanging="360"/>
+      </w:pPr>
+      <w:rPr>
+        <w:rFonts w:ascii="Wingdings" w:hAnsi="Wingdings" w:hint="default"/>
+      </w:rPr>
+    </w:lvl>
+    <w:lvl w:ilvl="3" w:tplc="04090001" w:tentative="1">
+      <w:start w:val="1"/>
+      <w:numFmt w:val="bullet"/>
+      <w:lvlText w:val=""/>
+      <w:lvlJc w:val="left"/>
+      <w:pPr>
+        <w:ind w:left="2880" w:hanging="360"/>
+      </w:pPr>
+      <w:rPr>
+        <w:rFonts w:ascii="Symbol" w:hAnsi="Symbol" w:hint="default"/>
+      </w:rPr>
+    </w:lvl>
+    <w:lvl w:ilvl="4" w:tplc="04090003" w:tentative="1">
+      <w:start w:val="1"/>
+      <w:numFmt w:val="bullet"/>
+      <w:lvlText w:val="o"/>
+      <w:lvlJc w:val="left"/>
+      <w:pPr>
+        <w:ind w:left="3600" w:hanging="360"/>
+      </w:pPr>
+      <w:rPr>
+        <w:rFonts w:ascii="Courier New" w:hAnsi="Courier New" w:cs="Courier New" w:hint="default"/>
+      </w:rPr>
+    </w:lvl>
+    <w:lvl w:ilvl="5" w:tplc="04090005" w:tentative="1">
+      <w:start w:val="1"/>
+      <w:numFmt w:val="bullet"/>
+      <w:lvlText w:val=""/>
+      <w:lvlJc w:val="left"/>
+      <w:pPr>
+        <w:ind w:left="4320" w:hanging="360"/>
+      </w:pPr>
+      <w:rPr>
+        <w:rFonts w:ascii="Wingdings" w:hAnsi="Wingdings" w:hint="default"/>
+      </w:rPr>
+    </w:lvl>
+    <w:lvl w:ilvl="6" w:tplc="04090001" w:tentative="1">
+      <w:start w:val="1"/>
+      <w:numFmt w:val="bullet"/>
+      <w:lvlText w:val=""/>
+      <w:lvlJc w:val="left"/>
+      <w:pPr>
+        <w:ind w:left="5040" w:hanging="360"/>
+      </w:pPr>
+      <w:rPr>
+        <w:rFonts w:ascii="Symbol" w:hAnsi="Symbol" w:hint="default"/>
+      </w:rPr>
+    </w:lvl>
+    <w:lvl w:ilvl="7" w:tplc="04090003" w:tentative="1">
+      <w:start w:val="1"/>
+      <w:numFmt w:val="bullet"/>
+      <w:lvlText w:val="o"/>
+      <w:lvlJc w:val="left"/>
+      <w:pPr>
+        <w:ind w:left="5760" w:hanging="360"/>
+      </w:pPr>
+      <w:rPr>
+        <w:rFonts w:ascii="Courier New" w:hAnsi="Courier New" w:cs="Courier New" w:hint="default"/>
+      </w:rPr>
+    </w:lvl>
+    <w:lvl w:ilvl="8" w:tplc="04090005" w:tentative="1">
+      <w:start w:val="1"/>
+      <w:numFmt w:val="bullet"/>
+      <w:lvlText w:val=""/>
+      <w:lvlJc w:val="left"/>
+      <w:pPr>
+        <w:ind w:left="6480" w:hanging="360"/>
+      </w:pPr>
+      <w:rPr>
+        <w:rFonts w:ascii="Wingdings" w:hAnsi="Wingdings" w:hint="default"/>
+      </w:rPr>
+    </w:lvl>
+  </w:abstractNum>
+  <w:abstractNum w:abstractNumId="61">
     <w:nsid w:val="6A9C3C57"/>
     <w:multiLevelType w:val="hybridMultilevel"/>
     <w:tmpl w:val="113C83CA"/>
@@ -18585,7 +20800,7 @@
       </w:rPr>
     </w:lvl>
   </w:abstractNum>
-  <w:abstractNum w:abstractNumId="55">
+  <w:abstractNum w:abstractNumId="62">
     <w:nsid w:val="6BA84811"/>
     <w:multiLevelType w:val="hybridMultilevel"/>
     <w:tmpl w:val="D80E14E4"/>
@@ -18698,7 +20913,120 @@
       </w:rPr>
     </w:lvl>
   </w:abstractNum>
-  <w:abstractNum w:abstractNumId="56">
+  <w:abstractNum w:abstractNumId="63">
+    <w:nsid w:val="6D3025AC"/>
+    <w:multiLevelType w:val="hybridMultilevel"/>
+    <w:tmpl w:val="032038D0"/>
+    <w:lvl w:ilvl="0" w:tplc="04090001">
+      <w:start w:val="1"/>
+      <w:numFmt w:val="bullet"/>
+      <w:lvlText w:val=""/>
+      <w:lvlJc w:val="left"/>
+      <w:pPr>
+        <w:ind w:left="720" w:hanging="360"/>
+      </w:pPr>
+      <w:rPr>
+        <w:rFonts w:ascii="Symbol" w:hAnsi="Symbol" w:hint="default"/>
+      </w:rPr>
+    </w:lvl>
+    <w:lvl w:ilvl="1" w:tplc="04090003">
+      <w:start w:val="1"/>
+      <w:numFmt w:val="bullet"/>
+      <w:lvlText w:val="o"/>
+      <w:lvlJc w:val="left"/>
+      <w:pPr>
+        <w:ind w:left="1440" w:hanging="360"/>
+      </w:pPr>
+      <w:rPr>
+        <w:rFonts w:ascii="Courier New" w:hAnsi="Courier New" w:cs="Courier New" w:hint="default"/>
+      </w:rPr>
+    </w:lvl>
+    <w:lvl w:ilvl="2" w:tplc="04090005" w:tentative="1">
+      <w:start w:val="1"/>
+      <w:numFmt w:val="bullet"/>
+      <w:lvlText w:val=""/>
+      <w:lvlJc w:val="left"/>
+      <w:pPr>
+        <w:ind w:left="2160" w:hanging="360"/>
+      </w:pPr>
+      <w:rPr>
+        <w:rFonts w:ascii="Wingdings" w:hAnsi="Wingdings" w:hint="default"/>
+      </w:rPr>
+    </w:lvl>
+    <w:lvl w:ilvl="3" w:tplc="04090001" w:tentative="1">
+      <w:start w:val="1"/>
+      <w:numFmt w:val="bullet"/>
+      <w:lvlText w:val=""/>
+      <w:lvlJc w:val="left"/>
+      <w:pPr>
+        <w:ind w:left="2880" w:hanging="360"/>
+      </w:pPr>
+      <w:rPr>
+        <w:rFonts w:ascii="Symbol" w:hAnsi="Symbol" w:hint="default"/>
+      </w:rPr>
+    </w:lvl>
+    <w:lvl w:ilvl="4" w:tplc="04090003" w:tentative="1">
+      <w:start w:val="1"/>
+      <w:numFmt w:val="bullet"/>
+      <w:lvlText w:val="o"/>
+      <w:lvlJc w:val="left"/>
+      <w:pPr>
+        <w:ind w:left="3600" w:hanging="360"/>
+      </w:pPr>
+      <w:rPr>
+        <w:rFonts w:ascii="Courier New" w:hAnsi="Courier New" w:cs="Courier New" w:hint="default"/>
+      </w:rPr>
+    </w:lvl>
+    <w:lvl w:ilvl="5" w:tplc="04090005" w:tentative="1">
+      <w:start w:val="1"/>
+      <w:numFmt w:val="bullet"/>
+      <w:lvlText w:val=""/>
+      <w:lvlJc w:val="left"/>
+      <w:pPr>
+        <w:ind w:left="4320" w:hanging="360"/>
+      </w:pPr>
+      <w:rPr>
+        <w:rFonts w:ascii="Wingdings" w:hAnsi="Wingdings" w:hint="default"/>
+      </w:rPr>
+    </w:lvl>
+    <w:lvl w:ilvl="6" w:tplc="04090001" w:tentative="1">
+      <w:start w:val="1"/>
+      <w:numFmt w:val="bullet"/>
+      <w:lvlText w:val=""/>
+      <w:lvlJc w:val="left"/>
+      <w:pPr>
+        <w:ind w:left="5040" w:hanging="360"/>
+      </w:pPr>
+      <w:rPr>
+        <w:rFonts w:ascii="Symbol" w:hAnsi="Symbol" w:hint="default"/>
+      </w:rPr>
+    </w:lvl>
+    <w:lvl w:ilvl="7" w:tplc="04090003" w:tentative="1">
+      <w:start w:val="1"/>
+      <w:numFmt w:val="bullet"/>
+      <w:lvlText w:val="o"/>
+      <w:lvlJc w:val="left"/>
+      <w:pPr>
+        <w:ind w:left="5760" w:hanging="360"/>
+      </w:pPr>
+      <w:rPr>
+        <w:rFonts w:ascii="Courier New" w:hAnsi="Courier New" w:cs="Courier New" w:hint="default"/>
+      </w:rPr>
+    </w:lvl>
+    <w:lvl w:ilvl="8" w:tplc="04090005" w:tentative="1">
+      <w:start w:val="1"/>
+      <w:numFmt w:val="bullet"/>
+      <w:lvlText w:val=""/>
+      <w:lvlJc w:val="left"/>
+      <w:pPr>
+        <w:ind w:left="6480" w:hanging="360"/>
+      </w:pPr>
+      <w:rPr>
+        <w:rFonts w:ascii="Wingdings" w:hAnsi="Wingdings" w:hint="default"/>
+      </w:rPr>
+    </w:lvl>
+  </w:abstractNum>
+  <w:abstractNum w:abstractNumId="64">
     <w:nsid w:val="6E3B21B9"/>
     <w:multiLevelType w:val="hybridMultilevel"/>
     <w:tmpl w:val="F5AEBC12"/>
@@ -18811,7 +21139,7 @@
       </w:rPr>
     </w:lvl>
   </w:abstractNum>
-  <w:abstractNum w:abstractNumId="57">
+  <w:abstractNum w:abstractNumId="65">
     <w:nsid w:val="6E7D00A7"/>
     <w:multiLevelType w:val="hybridMultilevel"/>
     <w:tmpl w:val="6B58A082"/>
@@ -18924,7 +21252,7 @@
       </w:rPr>
     </w:lvl>
   </w:abstractNum>
-  <w:abstractNum w:abstractNumId="58">
+  <w:abstractNum w:abstractNumId="66">
     <w:nsid w:val="6F1B2113"/>
     <w:multiLevelType w:val="hybridMultilevel"/>
     <w:tmpl w:val="285EFB74"/>
@@ -19010,7 +21338,7 @@
       </w:pPr>
     </w:lvl>
   </w:abstractNum>
-  <w:abstractNum w:abstractNumId="59">
+  <w:abstractNum w:abstractNumId="67">
     <w:nsid w:val="6F752342"/>
     <w:multiLevelType w:val="hybridMultilevel"/>
     <w:tmpl w:val="C6D211D6"/>
@@ -19123,7 +21451,7 @@
       </w:rPr>
     </w:lvl>
   </w:abstractNum>
-  <w:abstractNum w:abstractNumId="60">
+  <w:abstractNum w:abstractNumId="68">
     <w:nsid w:val="72156FC4"/>
     <w:multiLevelType w:val="hybridMultilevel"/>
     <w:tmpl w:val="23D4CABA"/>
@@ -19236,7 +21564,7 @@
       </w:rPr>
     </w:lvl>
   </w:abstractNum>
-  <w:abstractNum w:abstractNumId="61">
+  <w:abstractNum w:abstractNumId="69">
     <w:nsid w:val="734D1098"/>
     <w:multiLevelType w:val="hybridMultilevel"/>
     <w:tmpl w:val="763C475C"/>
@@ -19349,7 +21677,7 @@
       </w:rPr>
     </w:lvl>
   </w:abstractNum>
-  <w:abstractNum w:abstractNumId="62">
+  <w:abstractNum w:abstractNumId="70">
     <w:nsid w:val="76713144"/>
     <w:multiLevelType w:val="hybridMultilevel"/>
     <w:tmpl w:val="7980AE16"/>
@@ -19462,7 +21790,7 @@
       </w:rPr>
     </w:lvl>
   </w:abstractNum>
-  <w:abstractNum w:abstractNumId="63">
+  <w:abstractNum w:abstractNumId="71">
     <w:nsid w:val="76AF76B1"/>
     <w:multiLevelType w:val="hybridMultilevel"/>
     <w:tmpl w:val="6CDCC386"/>
@@ -19575,7 +21903,7 @@
       </w:rPr>
     </w:lvl>
   </w:abstractNum>
-  <w:abstractNum w:abstractNumId="64">
+  <w:abstractNum w:abstractNumId="72">
     <w:nsid w:val="77705280"/>
     <w:multiLevelType w:val="hybridMultilevel"/>
     <w:tmpl w:val="969446D6"/>
@@ -19661,7 +21989,7 @@
       </w:pPr>
     </w:lvl>
   </w:abstractNum>
-  <w:abstractNum w:abstractNumId="65">
+  <w:abstractNum w:abstractNumId="73">
     <w:nsid w:val="78B038AB"/>
     <w:multiLevelType w:val="hybridMultilevel"/>
     <w:tmpl w:val="8E9801EE"/>
@@ -19774,7 +22102,7 @@
       </w:rPr>
     </w:lvl>
   </w:abstractNum>
-  <w:abstractNum w:abstractNumId="66">
+  <w:abstractNum w:abstractNumId="74">
     <w:nsid w:val="78E711A2"/>
     <w:multiLevelType w:val="hybridMultilevel"/>
     <w:tmpl w:val="F4A2A3EC"/>
@@ -19887,7 +22215,7 @@
       </w:rPr>
     </w:lvl>
   </w:abstractNum>
-  <w:abstractNum w:abstractNumId="67">
+  <w:abstractNum w:abstractNumId="75">
     <w:nsid w:val="796C05B9"/>
     <w:multiLevelType w:val="hybridMultilevel"/>
     <w:tmpl w:val="83887614"/>
@@ -20000,7 +22328,7 @@
       </w:rPr>
     </w:lvl>
   </w:abstractNum>
-  <w:abstractNum w:abstractNumId="68">
+  <w:abstractNum w:abstractNumId="76">
     <w:nsid w:val="7E0719BC"/>
     <w:multiLevelType w:val="hybridMultilevel"/>
     <w:tmpl w:val="DDC2E0C4"/>
@@ -20113,7 +22441,7 @@
       </w:rPr>
     </w:lvl>
   </w:abstractNum>
-  <w:abstractNum w:abstractNumId="69">
+  <w:abstractNum w:abstractNumId="77">
     <w:nsid w:val="7EA14C12"/>
     <w:multiLevelType w:val="hybridMultilevel"/>
     <w:tmpl w:val="38AEE1B0"/>
@@ -20230,211 +22558,235 @@
     <w:abstractNumId w:val="5"/>
   </w:num>
   <w:num w:numId="2">
-    <w:abstractNumId w:val="44"/>
+    <w:abstractNumId w:val="50"/>
   </w:num>
   <w:num w:numId="3">
-    <w:abstractNumId w:val="6"/>
+    <w:abstractNumId w:val="7"/>
   </w:num>
   <w:num w:numId="4">
-    <w:abstractNumId w:val="17"/>
+    <w:abstractNumId w:val="19"/>
   </w:num>
   <w:num w:numId="5">
-    <w:abstractNumId w:val="10"/>
+    <w:abstractNumId w:val="11"/>
   </w:num>
   <w:num w:numId="6">
+    <w:abstractNumId w:val="26"/>
+  </w:num>
+  <w:num w:numId="7">
+    <w:abstractNumId w:val="58"/>
+  </w:num>
+  <w:num w:numId="8">
+    <w:abstractNumId w:val="21"/>
+  </w:num>
+  <w:num w:numId="9">
     <w:abstractNumId w:val="24"/>
   </w:num>
-  <w:num w:numId="7">
-    <w:abstractNumId w:val="52"/>
-  </w:num>
-  <w:num w:numId="8">
-    <w:abstractNumId w:val="19"/>
-  </w:num>
-  <w:num w:numId="9">
-    <w:abstractNumId w:val="22"/>
-  </w:num>
   <w:num w:numId="10">
-    <w:abstractNumId w:val="34"/>
+    <w:abstractNumId w:val="38"/>
   </w:num>
   <w:num w:numId="11">
+    <w:abstractNumId w:val="27"/>
+  </w:num>
+  <w:num w:numId="12">
+    <w:abstractNumId w:val="15"/>
+  </w:num>
+  <w:num w:numId="13">
     <w:abstractNumId w:val="25"/>
   </w:num>
-  <w:num w:numId="12">
-    <w:abstractNumId w:val="14"/>
-  </w:num>
-  <w:num w:numId="13">
-    <w:abstractNumId w:val="23"/>
-  </w:num>
   <w:num w:numId="14">
-    <w:abstractNumId w:val="51"/>
+    <w:abstractNumId w:val="57"/>
   </w:num>
   <w:num w:numId="15">
-    <w:abstractNumId w:val="20"/>
+    <w:abstractNumId w:val="22"/>
   </w:num>
   <w:num w:numId="16">
     <w:abstractNumId w:val="2"/>
   </w:num>
   <w:num w:numId="17">
-    <w:abstractNumId w:val="53"/>
+    <w:abstractNumId w:val="59"/>
   </w:num>
   <w:num w:numId="18">
-    <w:abstractNumId w:val="38"/>
+    <w:abstractNumId w:val="43"/>
   </w:num>
   <w:num w:numId="19">
-    <w:abstractNumId w:val="32"/>
+    <w:abstractNumId w:val="36"/>
   </w:num>
   <w:num w:numId="20">
-    <w:abstractNumId w:val="39"/>
+    <w:abstractNumId w:val="44"/>
   </w:num>
   <w:num w:numId="21">
-    <w:abstractNumId w:val="65"/>
+    <w:abstractNumId w:val="73"/>
   </w:num>
   <w:num w:numId="22">
-    <w:abstractNumId w:val="28"/>
+    <w:abstractNumId w:val="31"/>
   </w:num>
   <w:num w:numId="23">
-    <w:abstractNumId w:val="61"/>
+    <w:abstractNumId w:val="69"/>
   </w:num>
   <w:num w:numId="24">
-    <w:abstractNumId w:val="58"/>
+    <w:abstractNumId w:val="66"/>
   </w:num>
   <w:num w:numId="25">
-    <w:abstractNumId w:val="55"/>
+    <w:abstractNumId w:val="62"/>
   </w:num>
   <w:num w:numId="26">
-    <w:abstractNumId w:val="42"/>
+    <w:abstractNumId w:val="48"/>
   </w:num>
   <w:num w:numId="27">
-    <w:abstractNumId w:val="11"/>
+    <w:abstractNumId w:val="12"/>
   </w:num>
   <w:num w:numId="28">
-    <w:abstractNumId w:val="29"/>
+    <w:abstractNumId w:val="33"/>
   </w:num>
   <w:num w:numId="29">
     <w:abstractNumId w:val="1"/>
   </w:num>
   <w:num w:numId="30">
-    <w:abstractNumId w:val="30"/>
+    <w:abstractNumId w:val="34"/>
   </w:num>
   <w:num w:numId="31">
-    <w:abstractNumId w:val="68"/>
+    <w:abstractNumId w:val="76"/>
   </w:num>
   <w:num w:numId="32">
-    <w:abstractNumId w:val="49"/>
+    <w:abstractNumId w:val="55"/>
   </w:num>
   <w:num w:numId="33">
-    <w:abstractNumId w:val="8"/>
+    <w:abstractNumId w:val="9"/>
   </w:num>
   <w:num w:numId="34">
-    <w:abstractNumId w:val="35"/>
+    <w:abstractNumId w:val="39"/>
   </w:num>
   <w:num w:numId="35">
-    <w:abstractNumId w:val="41"/>
+    <w:abstractNumId w:val="46"/>
   </w:num>
   <w:num w:numId="36">
-    <w:abstractNumId w:val="64"/>
+    <w:abstractNumId w:val="72"/>
   </w:num>
   <w:num w:numId="37">
     <w:abstractNumId w:val="4"/>
   </w:num>
   <w:num w:numId="38">
-    <w:abstractNumId w:val="57"/>
+    <w:abstractNumId w:val="65"/>
   </w:num>
   <w:num w:numId="39">
+    <w:abstractNumId w:val="20"/>
+  </w:num>
+  <w:num w:numId="40">
+    <w:abstractNumId w:val="35"/>
+  </w:num>
+  <w:num w:numId="41">
     <w:abstractNumId w:val="18"/>
   </w:num>
-  <w:num w:numId="40">
-    <w:abstractNumId w:val="31"/>
-  </w:num>
-  <w:num w:numId="41">
-    <w:abstractNumId w:val="16"/>
-  </w:num>
   <w:num w:numId="42">
-    <w:abstractNumId w:val="40"/>
+    <w:abstractNumId w:val="45"/>
   </w:num>
   <w:num w:numId="43">
-    <w:abstractNumId w:val="13"/>
+    <w:abstractNumId w:val="14"/>
   </w:num>
   <w:num w:numId="44">
-    <w:abstractNumId w:val="60"/>
+    <w:abstractNumId w:val="68"/>
   </w:num>
   <w:num w:numId="45">
-    <w:abstractNumId w:val="46"/>
+    <w:abstractNumId w:val="52"/>
   </w:num>
   <w:num w:numId="46">
-    <w:abstractNumId w:val="9"/>
+    <w:abstractNumId w:val="10"/>
   </w:num>
   <w:num w:numId="47">
-    <w:abstractNumId w:val="45"/>
+    <w:abstractNumId w:val="51"/>
   </w:num>
   <w:num w:numId="48">
-    <w:abstractNumId w:val="33"/>
+    <w:abstractNumId w:val="37"/>
   </w:num>
   <w:num w:numId="49">
+    <w:abstractNumId w:val="75"/>
+  </w:num>
+  <w:num w:numId="50">
+    <w:abstractNumId w:val="54"/>
+  </w:num>
+  <w:num w:numId="51">
+    <w:abstractNumId w:val="49"/>
+  </w:num>
+  <w:num w:numId="52">
     <w:abstractNumId w:val="67"/>
   </w:num>
-  <w:num w:numId="50">
-    <w:abstractNumId w:val="48"/>
-  </w:num>
-  <w:num w:numId="51">
-    <w:abstractNumId w:val="43"/>
-  </w:num>
-  <w:num w:numId="52">
-    <w:abstractNumId w:val="59"/>
-  </w:num>
   <w:num w:numId="53">
-    <w:abstractNumId w:val="26"/>
+    <w:abstractNumId w:val="29"/>
   </w:num>
   <w:num w:numId="54">
-    <w:abstractNumId w:val="36"/>
+    <w:abstractNumId w:val="41"/>
   </w:num>
   <w:num w:numId="55">
-    <w:abstractNumId w:val="47"/>
+    <w:abstractNumId w:val="53"/>
   </w:num>
   <w:num w:numId="56">
-    <w:abstractNumId w:val="56"/>
+    <w:abstractNumId w:val="64"/>
   </w:num>
   <w:num w:numId="57">
-    <w:abstractNumId w:val="21"/>
+    <w:abstractNumId w:val="23"/>
   </w:num>
   <w:num w:numId="58">
-    <w:abstractNumId w:val="66"/>
+    <w:abstractNumId w:val="74"/>
   </w:num>
   <w:num w:numId="59">
-    <w:abstractNumId w:val="27"/>
+    <w:abstractNumId w:val="30"/>
   </w:num>
   <w:num w:numId="60">
-    <w:abstractNumId w:val="15"/>
+    <w:abstractNumId w:val="16"/>
   </w:num>
   <w:num w:numId="61">
     <w:abstractNumId w:val="3"/>
   </w:num>
   <w:num w:numId="62">
-    <w:abstractNumId w:val="63"/>
+    <w:abstractNumId w:val="71"/>
   </w:num>
   <w:num w:numId="63">
-    <w:abstractNumId w:val="69"/>
+    <w:abstractNumId w:val="77"/>
   </w:num>
   <w:num w:numId="64">
-    <w:abstractNumId w:val="54"/>
+    <w:abstractNumId w:val="61"/>
   </w:num>
   <w:num w:numId="65">
-    <w:abstractNumId w:val="7"/>
+    <w:abstractNumId w:val="8"/>
   </w:num>
   <w:num w:numId="66">
-    <w:abstractNumId w:val="50"/>
+    <w:abstractNumId w:val="56"/>
   </w:num>
   <w:num w:numId="67">
-    <w:abstractNumId w:val="62"/>
+    <w:abstractNumId w:val="70"/>
   </w:num>
   <w:num w:numId="68">
     <w:abstractNumId w:val="0"/>
   </w:num>
   <w:num w:numId="69">
-    <w:abstractNumId w:val="12"/>
+    <w:abstractNumId w:val="13"/>
   </w:num>
   <w:num w:numId="70">
-    <w:abstractNumId w:val="37"/>
+    <w:abstractNumId w:val="42"/>
+  </w:num>
+  <w:num w:numId="71">
+    <w:abstractNumId w:val="17"/>
+  </w:num>
+  <w:num w:numId="72">
+    <w:abstractNumId w:val="6"/>
+  </w:num>
+  <w:num w:numId="73">
+    <w:abstractNumId w:val="63"/>
+  </w:num>
+  <w:num w:numId="74">
+    <w:abstractNumId w:val="32"/>
+  </w:num>
+  <w:num w:numId="75">
+    <w:abstractNumId w:val="28"/>
+  </w:num>
+  <w:num w:numId="76">
+    <w:abstractNumId w:val="60"/>
+  </w:num>
+  <w:num w:numId="77">
+    <w:abstractNumId w:val="47"/>
+  </w:num>
+  <w:num w:numId="78">
+    <w:abstractNumId w:val="40"/>
   </w:num>
   <w:numIdMacAtCleanup w:val="69"/>
 </w:numbering>

</xml_diff>

<commit_message>
Notes on Stone (2011) chapter 11
</commit_message>
<xml_diff>
--- a/Readings/Stone_2011_Policy-paradox_Edition03_v00.docx
+++ b/Readings/Stone_2011_Policy-paradox_Edition03_v00.docx
@@ -11681,11 +11681,95 @@
         <w:pStyle w:val="ListParagraph"/>
         <w:numPr>
           <w:ilvl w:val="0"/>
+          <w:numId w:val="72"/>
+        </w:numPr>
+      </w:pPr>
+      <w:r>
+        <w:t>Problems are defined by their effects, not by their causes.</w:t>
+      </w:r>
+    </w:p>
+    <w:p>
+      <w:pPr>
+        <w:pStyle w:val="ListParagraph"/>
+        <w:numPr>
+          <w:ilvl w:val="0"/>
+          <w:numId w:val="72"/>
+        </w:numPr>
+      </w:pPr>
+      <w:r>
+        <w:t>The various groups that are a</w:t>
+      </w:r>
+      <w:r>
+        <w:t>ffect</w:t>
+      </w:r>
+      <w:r>
+        <w:t>ed</w:t>
+      </w:r>
+      <w:r>
+        <w:t xml:space="preserve"> by problem</w:t>
+      </w:r>
+      <w:r>
+        <w:t>s</w:t>
+      </w:r>
+      <w:r>
+        <w:t xml:space="preserve"> in the same or similar way are called interests.</w:t>
+      </w:r>
+    </w:p>
+    <w:p>
+      <w:pPr>
+        <w:pStyle w:val="ListParagraph"/>
+        <w:numPr>
+          <w:ilvl w:val="0"/>
+          <w:numId w:val="72"/>
+        </w:numPr>
+      </w:pPr>
+      <w:r>
+        <w:t xml:space="preserve">Interest groups are organizations of </w:t>
+      </w:r>
+      <w:r>
+        <w:t>groups affected by a problem in the same or similar way.</w:t>
+      </w:r>
+    </w:p>
+    <w:p>
+      <w:pPr>
+        <w:pStyle w:val="ListParagraph"/>
+        <w:numPr>
+          <w:ilvl w:val="0"/>
+          <w:numId w:val="72"/>
+        </w:numPr>
+      </w:pPr>
+      <w:r>
+        <w:t>Market model assumes actors are aware of well-defined, fully formed interests before trying to influence policy making.</w:t>
+      </w:r>
+    </w:p>
+    <w:p>
+      <w:pPr>
+        <w:pStyle w:val="ListParagraph"/>
+        <w:numPr>
+          <w:ilvl w:val="0"/>
+          <w:numId w:val="72"/>
+        </w:numPr>
+      </w:pPr>
+      <w:r>
+        <w:t>Polis model assumes a more dynamic process of interest group formation with actors having varying levels of interest awareness.</w:t>
+      </w:r>
+    </w:p>
+    <w:p/>
+    <w:p>
+      <w:r>
+        <w:t>Making Interests in the Polis</w:t>
+      </w:r>
+    </w:p>
+    <w:p>
+      <w:pPr>
+        <w:pStyle w:val="ListParagraph"/>
+        <w:numPr>
+          <w:ilvl w:val="0"/>
           <w:numId w:val="73"/>
         </w:numPr>
       </w:pPr>
       <w:r>
-        <w:t>Problems are defined by their effects, not by their causes.</w:t>
+        <w:t>Identity and membership have an enormous influence on how actors are affected by problems and thus shape interests.</w:t>
       </w:r>
     </w:p>
     <w:p>
@@ -11697,37 +11781,19 @@
         </w:numPr>
       </w:pPr>
       <w:r>
-        <w:t>The various groups that are a</w:t>
-      </w:r>
-      <w:r>
-        <w:t>ffect</w:t>
-      </w:r>
-      <w:r>
-        <w:t>ed</w:t>
-      </w:r>
-      <w:r>
-        <w:t xml:space="preserve"> by problem</w:t>
-      </w:r>
-      <w:r>
-        <w:t>s</w:t>
-      </w:r>
-      <w:r>
-        <w:t xml:space="preserve"> in the same or similar way are called interests.</w:t>
-      </w:r>
-    </w:p>
-    <w:p>
-      <w:pPr>
-        <w:pStyle w:val="ListParagraph"/>
-        <w:numPr>
-          <w:ilvl w:val="0"/>
+        <w:t>It’s much easier to identify common problems than to identify solutions to common problems acceptable to all members of a group.</w:t>
+      </w:r>
+    </w:p>
+    <w:p>
+      <w:pPr>
+        <w:pStyle w:val="ListParagraph"/>
+        <w:numPr>
+          <w:ilvl w:val="1"/>
           <w:numId w:val="73"/>
         </w:numPr>
       </w:pPr>
       <w:r>
-        <w:t xml:space="preserve">Interest groups are organizations of </w:t>
-      </w:r>
-      <w:r>
-        <w:t>groups affected by a problem in the same or similar way.</w:t>
+        <w:t>Specifying negative group interest (i.e., problem-based) is easier than positive group interest (i.e., solution-based).</w:t>
       </w:r>
     </w:p>
     <w:p>
@@ -11739,7 +11805,7 @@
         </w:numPr>
       </w:pPr>
       <w:r>
-        <w:t>Market model assumes actors are aware of well-defined, fully formed interests before trying to influence policy making.</w:t>
+        <w:t>Someone must step into the leadership role of an interest group to articulate the group interest and manifest the general will of the group.</w:t>
       </w:r>
     </w:p>
     <w:p>
@@ -11751,13 +11817,73 @@
         </w:numPr>
       </w:pPr>
       <w:r>
-        <w:t>Polis model assumes a more dynamic process of interest group formation with actors having varying levels of interest awareness.</w:t>
+        <w:t>Differences within an interest group can undermine common interests.</w:t>
+      </w:r>
+    </w:p>
+    <w:p>
+      <w:pPr>
+        <w:pStyle w:val="ListParagraph"/>
+        <w:numPr>
+          <w:ilvl w:val="0"/>
+          <w:numId w:val="73"/>
+        </w:numPr>
+      </w:pPr>
+      <w:r>
+        <w:t>Two sides of representation.</w:t>
+      </w:r>
+    </w:p>
+    <w:p>
+      <w:pPr>
+        <w:pStyle w:val="ListParagraph"/>
+        <w:numPr>
+          <w:ilvl w:val="1"/>
+          <w:numId w:val="73"/>
+        </w:numPr>
+      </w:pPr>
+      <w:r>
+        <w:t>Chosen officials articulate the interests expressed by the group that chose them.</w:t>
+      </w:r>
+    </w:p>
+    <w:p>
+      <w:pPr>
+        <w:pStyle w:val="ListParagraph"/>
+        <w:numPr>
+          <w:ilvl w:val="1"/>
+          <w:numId w:val="73"/>
+        </w:numPr>
+      </w:pPr>
+      <w:r>
+        <w:t>Chosen officials define the interests of the group that chose them.</w:t>
+      </w:r>
+    </w:p>
+    <w:p>
+      <w:pPr>
+        <w:pStyle w:val="ListParagraph"/>
+        <w:numPr>
+          <w:ilvl w:val="2"/>
+          <w:numId w:val="73"/>
+        </w:numPr>
+      </w:pPr>
+      <w:r>
+        <w:t>Officials frame policy proposals to attract members to the interest group.</w:t>
+      </w:r>
+    </w:p>
+    <w:p>
+      <w:pPr>
+        <w:pStyle w:val="ListParagraph"/>
+        <w:numPr>
+          <w:ilvl w:val="2"/>
+          <w:numId w:val="73"/>
+        </w:numPr>
+      </w:pPr>
+      <w:r>
+        <w:t>Actors decide which official to support depending on which framing they find more convincing.</w:t>
       </w:r>
     </w:p>
     <w:p/>
     <w:p>
       <w:r>
-        <w:t>Making Interests in the Polis</w:t>
+        <w:t>Mobilizing Interests</w:t>
       </w:r>
     </w:p>
     <w:p>
@@ -11769,7 +11895,7 @@
         </w:numPr>
       </w:pPr>
       <w:r>
-        <w:t>Identity and membership have an enormous influence on how actors are affected by problems and thus shape interests.</w:t>
+        <w:t>Just because someone isn’t complaining doesn’t mean they don’t have problems.</w:t>
       </w:r>
     </w:p>
     <w:p>
@@ -11781,19 +11907,19 @@
         </w:numPr>
       </w:pPr>
       <w:r>
-        <w:t>It’s much easier to identify common problems than to identify solutions to common problems acceptable to all members of a group.</w:t>
-      </w:r>
-    </w:p>
-    <w:p>
-      <w:pPr>
-        <w:pStyle w:val="ListParagraph"/>
-        <w:numPr>
-          <w:ilvl w:val="1"/>
+        <w:t>Real interests are the problems and needs of people.</w:t>
+      </w:r>
+    </w:p>
+    <w:p>
+      <w:pPr>
+        <w:pStyle w:val="ListParagraph"/>
+        <w:numPr>
+          <w:ilvl w:val="0"/>
           <w:numId w:val="74"/>
         </w:numPr>
       </w:pPr>
       <w:r>
-        <w:t>Specifying negative group interest (i.e., problem-based) is easier than positive group interest (i.e., solution-based).</w:t>
+        <w:t>Political demands are what people ask of their government.</w:t>
       </w:r>
     </w:p>
     <w:p>
@@ -11805,19 +11931,19 @@
         </w:numPr>
       </w:pPr>
       <w:r>
-        <w:t>Someone must step into the leadership role of an interest group to articulate the group interest and manifest the general will of the group.</w:t>
-      </w:r>
-    </w:p>
-    <w:p>
-      <w:pPr>
-        <w:pStyle w:val="ListParagraph"/>
-        <w:numPr>
-          <w:ilvl w:val="0"/>
+        <w:t>Mobilization is the process of organizing to influence policy regarding a problem shared by group of people.</w:t>
+      </w:r>
+    </w:p>
+    <w:p>
+      <w:pPr>
+        <w:pStyle w:val="ListParagraph"/>
+        <w:numPr>
+          <w:ilvl w:val="1"/>
           <w:numId w:val="74"/>
         </w:numPr>
       </w:pPr>
       <w:r>
-        <w:t>Differences within an interest group can undermine common interests.</w:t>
+        <w:t>Are certain types of interests more likely to mobilize than others?</w:t>
       </w:r>
     </w:p>
     <w:p>
@@ -11829,7 +11955,7 @@
         </w:numPr>
       </w:pPr>
       <w:r>
-        <w:t>Two sides of representation.</w:t>
+        <w:t>Pluralism theorized that if people are harmed by an issue they will mobilize to address the issue.</w:t>
       </w:r>
     </w:p>
     <w:p>
@@ -11838,132 +11964,6 @@
         <w:numPr>
           <w:ilvl w:val="1"/>
           <w:numId w:val="74"/>
-        </w:numPr>
-      </w:pPr>
-      <w:r>
-        <w:t>Chosen officials articulate the interests expressed by the group that chose them.</w:t>
-      </w:r>
-    </w:p>
-    <w:p>
-      <w:pPr>
-        <w:pStyle w:val="ListParagraph"/>
-        <w:numPr>
-          <w:ilvl w:val="1"/>
-          <w:numId w:val="74"/>
-        </w:numPr>
-      </w:pPr>
-      <w:r>
-        <w:t>Chosen officials define the interests of the group that chose them.</w:t>
-      </w:r>
-    </w:p>
-    <w:p>
-      <w:pPr>
-        <w:pStyle w:val="ListParagraph"/>
-        <w:numPr>
-          <w:ilvl w:val="2"/>
-          <w:numId w:val="74"/>
-        </w:numPr>
-      </w:pPr>
-      <w:r>
-        <w:t>Officials frame policy proposals to attract members to the interest group.</w:t>
-      </w:r>
-    </w:p>
-    <w:p>
-      <w:pPr>
-        <w:pStyle w:val="ListParagraph"/>
-        <w:numPr>
-          <w:ilvl w:val="2"/>
-          <w:numId w:val="74"/>
-        </w:numPr>
-      </w:pPr>
-      <w:r>
-        <w:t>Actors decide which official to support depending on which framing they find more convincing.</w:t>
-      </w:r>
-    </w:p>
-    <w:p/>
-    <w:p>
-      <w:r>
-        <w:t>Mobilizing Interests</w:t>
-      </w:r>
-    </w:p>
-    <w:p>
-      <w:pPr>
-        <w:pStyle w:val="ListParagraph"/>
-        <w:numPr>
-          <w:ilvl w:val="0"/>
-          <w:numId w:val="75"/>
-        </w:numPr>
-      </w:pPr>
-      <w:r>
-        <w:t>Just because someone isn’t complaining doesn’t mean they don’t have problems.</w:t>
-      </w:r>
-    </w:p>
-    <w:p>
-      <w:pPr>
-        <w:pStyle w:val="ListParagraph"/>
-        <w:numPr>
-          <w:ilvl w:val="0"/>
-          <w:numId w:val="75"/>
-        </w:numPr>
-      </w:pPr>
-      <w:r>
-        <w:t>Real interests are the problems and needs of people.</w:t>
-      </w:r>
-    </w:p>
-    <w:p>
-      <w:pPr>
-        <w:pStyle w:val="ListParagraph"/>
-        <w:numPr>
-          <w:ilvl w:val="0"/>
-          <w:numId w:val="75"/>
-        </w:numPr>
-      </w:pPr>
-      <w:r>
-        <w:t>Political demands are what people ask of their government.</w:t>
-      </w:r>
-    </w:p>
-    <w:p>
-      <w:pPr>
-        <w:pStyle w:val="ListParagraph"/>
-        <w:numPr>
-          <w:ilvl w:val="0"/>
-          <w:numId w:val="75"/>
-        </w:numPr>
-      </w:pPr>
-      <w:r>
-        <w:t>Mobilization is the process of organizing to influence policy regarding a problem shared by group of people.</w:t>
-      </w:r>
-    </w:p>
-    <w:p>
-      <w:pPr>
-        <w:pStyle w:val="ListParagraph"/>
-        <w:numPr>
-          <w:ilvl w:val="1"/>
-          <w:numId w:val="75"/>
-        </w:numPr>
-      </w:pPr>
-      <w:r>
-        <w:t>Are certain types of interests more likely to mobilize than others?</w:t>
-      </w:r>
-    </w:p>
-    <w:p>
-      <w:pPr>
-        <w:pStyle w:val="ListParagraph"/>
-        <w:numPr>
-          <w:ilvl w:val="0"/>
-          <w:numId w:val="75"/>
-        </w:numPr>
-      </w:pPr>
-      <w:r>
-        <w:t>Pluralism theorized that if people are harmed by an issue they will mobilize to address the issue.</w:t>
-      </w:r>
-    </w:p>
-    <w:p>
-      <w:pPr>
-        <w:pStyle w:val="ListParagraph"/>
-        <w:numPr>
-          <w:ilvl w:val="1"/>
-          <w:numId w:val="75"/>
         </w:numPr>
       </w:pPr>
       <w:r>
@@ -11976,20 +11976,182 @@
         <w:pStyle w:val="ListParagraph"/>
         <w:numPr>
           <w:ilvl w:val="1"/>
+          <w:numId w:val="74"/>
+        </w:numPr>
+      </w:pPr>
+      <w:r>
+        <w:t>Every</w:t>
+      </w:r>
+      <w:r>
+        <w:t xml:space="preserve"> important interest </w:t>
+      </w:r>
+      <w:r>
+        <w:t>is</w:t>
+      </w:r>
+      <w:r>
+        <w:t xml:space="preserve"> represented in the policy making process.</w:t>
+      </w:r>
+    </w:p>
+    <w:p>
+      <w:pPr>
+        <w:pStyle w:val="ListParagraph"/>
+        <w:numPr>
+          <w:ilvl w:val="1"/>
+          <w:numId w:val="74"/>
+        </w:numPr>
+      </w:pPr>
+      <w:r>
+        <w:t>By some estimates, 80 percent of interest groups mobilize this way.</w:t>
+      </w:r>
+    </w:p>
+    <w:p>
+      <w:pPr>
+        <w:pStyle w:val="ListParagraph"/>
+        <w:numPr>
+          <w:ilvl w:val="0"/>
+          <w:numId w:val="74"/>
+        </w:numPr>
+      </w:pPr>
+      <w:r>
+        <w:t>Stronger, wealthier, and existing interest groups have an advantage over newer social-issue oriented interest groups.</w:t>
+      </w:r>
+    </w:p>
+    <w:p>
+      <w:pPr>
+        <w:pStyle w:val="ListParagraph"/>
+        <w:numPr>
+          <w:ilvl w:val="0"/>
+          <w:numId w:val="74"/>
+        </w:numPr>
+      </w:pPr>
+      <w:r>
+        <w:t>Social movement groups tend to be organized from the top down by political entrepreneurs and dependent on patronage.</w:t>
+      </w:r>
+    </w:p>
+    <w:p>
+      <w:pPr>
+        <w:pStyle w:val="ListParagraph"/>
+        <w:numPr>
+          <w:ilvl w:val="1"/>
+          <w:numId w:val="74"/>
+        </w:numPr>
+      </w:pPr>
+      <w:r>
+        <w:t>Civil rights</w:t>
+      </w:r>
+    </w:p>
+    <w:p>
+      <w:pPr>
+        <w:pStyle w:val="ListParagraph"/>
+        <w:numPr>
+          <w:ilvl w:val="1"/>
+          <w:numId w:val="74"/>
+        </w:numPr>
+      </w:pPr>
+      <w:r>
+        <w:t>Environmental protection</w:t>
+      </w:r>
+    </w:p>
+    <w:p>
+      <w:pPr>
+        <w:pStyle w:val="ListParagraph"/>
+        <w:numPr>
+          <w:ilvl w:val="0"/>
+          <w:numId w:val="74"/>
+        </w:numPr>
+      </w:pPr>
+      <w:r>
+        <w:t>Advocacy groups tend to be organized by nonprofit sector professionals and are dependent on philanthropic and government funding.</w:t>
+      </w:r>
+    </w:p>
+    <w:p>
+      <w:pPr>
+        <w:pStyle w:val="ListParagraph"/>
+        <w:numPr>
+          <w:ilvl w:val="1"/>
+          <w:numId w:val="74"/>
+        </w:numPr>
+      </w:pPr>
+      <w:r>
+        <w:t>Poor and economically disenfranchised</w:t>
+      </w:r>
+    </w:p>
+    <w:p>
+      <w:pPr>
+        <w:pStyle w:val="ListParagraph"/>
+        <w:numPr>
+          <w:ilvl w:val="0"/>
+          <w:numId w:val="74"/>
+        </w:numPr>
+      </w:pPr>
+      <w:r>
+        <w:t>Corporatism is a system of representation in which representatives of business and labor equally participate in business and employment-related policymaking.</w:t>
+      </w:r>
+    </w:p>
+    <w:p>
+      <w:pPr>
+        <w:pStyle w:val="ListParagraph"/>
+        <w:numPr>
+          <w:ilvl w:val="1"/>
+          <w:numId w:val="74"/>
+        </w:numPr>
+      </w:pPr>
+      <w:r>
+        <w:t>Reduces inequality but business is still far more influential than labor.</w:t>
+      </w:r>
+    </w:p>
+    <w:p>
+      <w:pPr>
+        <w:pStyle w:val="ListParagraph"/>
+        <w:numPr>
+          <w:ilvl w:val="1"/>
+          <w:numId w:val="74"/>
+        </w:numPr>
+      </w:pPr>
+      <w:r>
+        <w:t>Primarily used outside of the United States.</w:t>
+      </w:r>
+    </w:p>
+    <w:p>
+      <w:pPr>
+        <w:pStyle w:val="ListParagraph"/>
+        <w:numPr>
+          <w:ilvl w:val="0"/>
+          <w:numId w:val="74"/>
+        </w:numPr>
+      </w:pPr>
+      <w:r>
+        <w:t>Repression of some interest groups by other more powerful interest groups is increasingly common.</w:t>
+      </w:r>
+    </w:p>
+    <w:p>
+      <w:pPr>
+        <w:pStyle w:val="ListParagraph"/>
+        <w:numPr>
+          <w:ilvl w:val="1"/>
+          <w:numId w:val="74"/>
+        </w:numPr>
+      </w:pPr>
+      <w:r>
+        <w:t>Evidence against pluralism.</w:t>
+      </w:r>
+    </w:p>
+    <w:p/>
+    <w:p>
+      <w:r>
+        <w:t>Rational Choice Theory: Pluralism Turned on Its Head</w:t>
+      </w:r>
+    </w:p>
+    <w:p>
+      <w:pPr>
+        <w:pStyle w:val="ListParagraph"/>
+        <w:numPr>
+          <w:ilvl w:val="0"/>
           <w:numId w:val="75"/>
         </w:numPr>
       </w:pPr>
       <w:r>
-        <w:t>Every</w:t>
-      </w:r>
-      <w:r>
-        <w:t xml:space="preserve"> important interest </w:t>
-      </w:r>
-      <w:r>
-        <w:t>is</w:t>
-      </w:r>
-      <w:r>
-        <w:t xml:space="preserve"> represented in the policy making process.</w:t>
+        <w:t>Interest mobilization is the exception, not the rule.</w:t>
       </w:r>
     </w:p>
     <w:p>
@@ -12001,55 +12163,61 @@
         </w:numPr>
       </w:pPr>
       <w:r>
-        <w:t>By some estimates, 80 percent of interest groups mobilize this way.</w:t>
-      </w:r>
-    </w:p>
-    <w:p>
-      <w:pPr>
-        <w:pStyle w:val="ListParagraph"/>
-        <w:numPr>
-          <w:ilvl w:val="0"/>
+        <w:t>People maximize self-interest, not group interests.</w:t>
+      </w:r>
+    </w:p>
+    <w:p>
+      <w:pPr>
+        <w:pStyle w:val="ListParagraph"/>
+        <w:numPr>
+          <w:ilvl w:val="1"/>
           <w:numId w:val="75"/>
         </w:numPr>
       </w:pPr>
       <w:r>
-        <w:t>Stronger, wealthier, and existing interest groups have an advantage over newer social-issue oriented interest groups.</w:t>
-      </w:r>
-    </w:p>
-    <w:p>
-      <w:pPr>
-        <w:pStyle w:val="ListParagraph"/>
-        <w:numPr>
-          <w:ilvl w:val="0"/>
+        <w:t>e.g., prisoner’s dilemma (trust or betray)</w:t>
+      </w:r>
+    </w:p>
+    <w:p>
+      <w:pPr>
+        <w:pStyle w:val="ListParagraph"/>
+        <w:numPr>
+          <w:ilvl w:val="1"/>
           <w:numId w:val="75"/>
         </w:numPr>
       </w:pPr>
       <w:r>
-        <w:t>Social movement groups tend to be organized from the top down by political entrepreneurs and dependent on patronage.</w:t>
-      </w:r>
-    </w:p>
-    <w:p>
-      <w:pPr>
-        <w:pStyle w:val="ListParagraph"/>
-        <w:numPr>
-          <w:ilvl w:val="1"/>
+        <w:t>e.g., free-rider problem (benefit from collective good without contributing)</w:t>
+      </w:r>
+    </w:p>
+    <w:p>
+      <w:pPr>
+        <w:pStyle w:val="ListParagraph"/>
+        <w:numPr>
+          <w:ilvl w:val="2"/>
           <w:numId w:val="75"/>
         </w:numPr>
       </w:pPr>
       <w:r>
-        <w:t>Civil rights</w:t>
-      </w:r>
-    </w:p>
-    <w:p>
-      <w:pPr>
-        <w:pStyle w:val="ListParagraph"/>
-        <w:numPr>
-          <w:ilvl w:val="1"/>
+        <w:t>People only mobilize around selective benefits</w:t>
+      </w:r>
+    </w:p>
+    <w:p>
+      <w:pPr>
+        <w:pStyle w:val="ListParagraph"/>
+        <w:numPr>
+          <w:ilvl w:val="2"/>
           <w:numId w:val="75"/>
         </w:numPr>
       </w:pPr>
       <w:r>
-        <w:t>Environmental protection</w:t>
+        <w:t>Logic of collective action</w:t>
+      </w:r>
+    </w:p>
+    <w:p/>
+    <w:p>
+      <w:r>
+        <w:t>Collective Action in the Polis</w:t>
       </w:r>
     </w:p>
     <w:p>
@@ -12061,7 +12229,7 @@
         </w:numPr>
       </w:pPr>
       <w:r>
-        <w:t>Advocacy groups tend to be organized by nonprofit sector professionals and are dependent on philanthropic and government funding.</w:t>
+        <w:t>Plenty of evidence against rational choice theory applied to mobilization of interests</w:t>
       </w:r>
     </w:p>
     <w:p>
@@ -12073,43 +12241,43 @@
         </w:numPr>
       </w:pPr>
       <w:r>
-        <w:t>Poor and economically disenfranchised</w:t>
-      </w:r>
-    </w:p>
-    <w:p>
-      <w:pPr>
-        <w:pStyle w:val="ListParagraph"/>
-        <w:numPr>
-          <w:ilvl w:val="0"/>
+        <w:t>Prisoners in Nazi concentration camps cooperated and sacrificed for the benefit of others and not themselves.</w:t>
+      </w:r>
+    </w:p>
+    <w:p>
+      <w:pPr>
+        <w:pStyle w:val="ListParagraph"/>
+        <w:numPr>
+          <w:ilvl w:val="1"/>
           <w:numId w:val="75"/>
         </w:numPr>
       </w:pPr>
       <w:r>
-        <w:t>Corporatism is a system of representation in which representatives of business and labor equally participate in business and employment-related policymaking.</w:t>
-      </w:r>
-    </w:p>
-    <w:p>
-      <w:pPr>
-        <w:pStyle w:val="ListParagraph"/>
-        <w:numPr>
-          <w:ilvl w:val="1"/>
+        <w:t>The existence of interest groups that offer few selective benefits</w:t>
+      </w:r>
+    </w:p>
+    <w:p>
+      <w:pPr>
+        <w:pStyle w:val="ListParagraph"/>
+        <w:numPr>
+          <w:ilvl w:val="2"/>
           <w:numId w:val="75"/>
         </w:numPr>
       </w:pPr>
       <w:r>
-        <w:t>Reduces inequality but business is still far more influential than labor.</w:t>
-      </w:r>
-    </w:p>
-    <w:p>
-      <w:pPr>
-        <w:pStyle w:val="ListParagraph"/>
-        <w:numPr>
-          <w:ilvl w:val="1"/>
+        <w:t>Environmental groups</w:t>
+      </w:r>
+    </w:p>
+    <w:p>
+      <w:pPr>
+        <w:pStyle w:val="ListParagraph"/>
+        <w:numPr>
+          <w:ilvl w:val="2"/>
           <w:numId w:val="75"/>
         </w:numPr>
       </w:pPr>
       <w:r>
-        <w:t>Primarily used outside of the United States.</w:t>
+        <w:t>Homeless advocacy groups</w:t>
       </w:r>
     </w:p>
     <w:p>
@@ -12121,25 +12289,110 @@
         </w:numPr>
       </w:pPr>
       <w:r>
-        <w:t>Repression of some interest groups by other more powerful interest groups is increasingly common.</w:t>
-      </w:r>
-    </w:p>
-    <w:p>
-      <w:pPr>
-        <w:pStyle w:val="ListParagraph"/>
-        <w:numPr>
-          <w:ilvl w:val="1"/>
+        <w:t>People’s behavior is influence by their relationships.</w:t>
+      </w:r>
+    </w:p>
+    <w:p>
+      <w:pPr>
+        <w:pStyle w:val="ListParagraph"/>
+        <w:numPr>
+          <w:ilvl w:val="0"/>
           <w:numId w:val="75"/>
         </w:numPr>
       </w:pPr>
       <w:r>
-        <w:t>Evidence against pluralism.</w:t>
+        <w:t>People interact and communicate with each other.</w:t>
+      </w:r>
+    </w:p>
+    <w:p>
+      <w:pPr>
+        <w:pStyle w:val="ListParagraph"/>
+        <w:numPr>
+          <w:ilvl w:val="1"/>
+          <w:numId w:val="75"/>
+        </w:numPr>
+      </w:pPr>
+      <w:r>
+        <w:t>Counteracts self-destructive tendencies in prisoner’s dilemma and free-rider situations.</w:t>
+      </w:r>
+    </w:p>
+    <w:p>
+      <w:pPr>
+        <w:pStyle w:val="ListParagraph"/>
+        <w:numPr>
+          <w:ilvl w:val="1"/>
+          <w:numId w:val="75"/>
+        </w:numPr>
+      </w:pPr>
+      <w:r>
+        <w:t>Voluntary participation in groups creates feelings of trust, loyalty, reciprocity, and altruism.</w:t>
+      </w:r>
+    </w:p>
+    <w:p>
+      <w:pPr>
+        <w:pStyle w:val="ListParagraph"/>
+        <w:numPr>
+          <w:ilvl w:val="1"/>
+          <w:numId w:val="75"/>
+        </w:numPr>
+      </w:pPr>
+      <w:r>
+        <w:t>Law of passion is that the rewards of participation come from participation itself just as much as from achieving the objective.</w:t>
+      </w:r>
+    </w:p>
+    <w:p>
+      <w:pPr>
+        <w:pStyle w:val="ListParagraph"/>
+        <w:numPr>
+          <w:ilvl w:val="2"/>
+          <w:numId w:val="75"/>
+        </w:numPr>
+      </w:pPr>
+      <w:r>
+        <w:t>Time and effort are not costs, they are benefits.</w:t>
+      </w:r>
+    </w:p>
+    <w:p>
+      <w:pPr>
+        <w:pStyle w:val="ListParagraph"/>
+        <w:numPr>
+          <w:ilvl w:val="0"/>
+          <w:numId w:val="75"/>
+        </w:numPr>
+      </w:pPr>
+      <w:r>
+        <w:t>Symbols and ambiguity can overcome the logic of rational choice by changing the way people interpret their interests.</w:t>
+      </w:r>
+    </w:p>
+    <w:p>
+      <w:pPr>
+        <w:pStyle w:val="ListParagraph"/>
+        <w:numPr>
+          <w:ilvl w:val="0"/>
+          <w:numId w:val="75"/>
+        </w:numPr>
+      </w:pPr>
+      <w:r>
+        <w:lastRenderedPageBreak/>
+        <w:t>Every political goal can be framed as a benefit to be obtained or a cost to be avoided.</w:t>
+      </w:r>
+    </w:p>
+    <w:p>
+      <w:pPr>
+        <w:pStyle w:val="ListParagraph"/>
+        <w:numPr>
+          <w:ilvl w:val="1"/>
+          <w:numId w:val="75"/>
+        </w:numPr>
+      </w:pPr>
+      <w:r>
+        <w:t>People respond differently to costs and benefits.</w:t>
       </w:r>
     </w:p>
     <w:p/>
     <w:p>
       <w:r>
-        <w:t>Rational Choice Theory: Pluralism Turned on Its Head</w:t>
+        <w:t>How Issues and Interests Define Each Other</w:t>
       </w:r>
     </w:p>
     <w:p>
@@ -12151,19 +12404,19 @@
         </w:numPr>
       </w:pPr>
       <w:r>
-        <w:t>Interest mobilization is the exception, not the rule.</w:t>
-      </w:r>
-    </w:p>
-    <w:p>
-      <w:pPr>
-        <w:pStyle w:val="ListParagraph"/>
-        <w:numPr>
-          <w:ilvl w:val="1"/>
+        <w:t>People also respond to policy issues according to whether they perceive the personal effects as strong or weak.</w:t>
+      </w:r>
+    </w:p>
+    <w:p>
+      <w:pPr>
+        <w:pStyle w:val="ListParagraph"/>
+        <w:numPr>
+          <w:ilvl w:val="0"/>
           <w:numId w:val="76"/>
         </w:numPr>
       </w:pPr>
       <w:r>
-        <w:t>People maximize self-interest, not group interests.</w:t>
+        <w:t>Model of policy contests defined by James Q. Wilson</w:t>
       </w:r>
     </w:p>
     <w:p>
@@ -12175,7 +12428,7 @@
         </w:numPr>
       </w:pPr>
       <w:r>
-        <w:t>e.g., prisoner’s dilemma (trust or betray)</w:t>
+        <w:t>Good and bad policy effects called benefits and costs</w:t>
       </w:r>
     </w:p>
     <w:p>
@@ -12187,7 +12440,19 @@
         </w:numPr>
       </w:pPr>
       <w:r>
-        <w:t>e.g., free-rider problem (benefit from collective good without contributing)</w:t>
+        <w:t>Strength of policy effects range from concentrated to diffused</w:t>
+      </w:r>
+    </w:p>
+    <w:p>
+      <w:pPr>
+        <w:pStyle w:val="ListParagraph"/>
+        <w:numPr>
+          <w:ilvl w:val="1"/>
+          <w:numId w:val="76"/>
+        </w:numPr>
+      </w:pPr>
+      <w:r>
+        <w:t>Diffuse costs-diffuse benefits and concentrated costs-concentrated benefits have fairly evenly matched political contests.</w:t>
       </w:r>
     </w:p>
     <w:p>
@@ -12199,7 +12464,7 @@
         </w:numPr>
       </w:pPr>
       <w:r>
-        <w:t>People only mobilize around selective benefits</w:t>
+        <w:t>Diffuse costs-diffuse benefits generally expand gradually.</w:t>
       </w:r>
     </w:p>
     <w:p>
@@ -12211,49 +12476,22 @@
         </w:numPr>
       </w:pPr>
       <w:r>
-        <w:t>Logic of collective action</w:t>
-      </w:r>
-    </w:p>
-    <w:p/>
-    <w:p>
-      <w:r>
-        <w:t>Collective Action in the Polis</w:t>
-      </w:r>
-    </w:p>
-    <w:p>
-      <w:pPr>
-        <w:pStyle w:val="ListParagraph"/>
-        <w:numPr>
-          <w:ilvl w:val="0"/>
+        <w:t>Concentrated costs-concentrated benefits contests generally produce stalemates or alternating victories.</w:t>
+      </w:r>
+    </w:p>
+    <w:p>
+      <w:pPr>
+        <w:pStyle w:val="ListParagraph"/>
+        <w:numPr>
+          <w:ilvl w:val="1"/>
           <w:numId w:val="76"/>
         </w:numPr>
       </w:pPr>
       <w:r>
-        <w:t>Plenty of evidence against rational choice theory applied to mobilization of interests</w:t>
-      </w:r>
-    </w:p>
-    <w:p>
-      <w:pPr>
-        <w:pStyle w:val="ListParagraph"/>
-        <w:numPr>
-          <w:ilvl w:val="1"/>
-          <w:numId w:val="76"/>
-        </w:numPr>
-      </w:pPr>
-      <w:r>
-        <w:t>Prisoners in Nazi concentration camps cooperated and sacrificed for the benefit of others and not themselves.</w:t>
-      </w:r>
-    </w:p>
-    <w:p>
-      <w:pPr>
-        <w:pStyle w:val="ListParagraph"/>
-        <w:numPr>
-          <w:ilvl w:val="1"/>
-          <w:numId w:val="76"/>
-        </w:numPr>
-      </w:pPr>
-      <w:r>
-        <w:t>The existence of interest groups that offer few selective benefits</w:t>
+        <w:t xml:space="preserve">Diffuse costs-concentrated benefits and concentrated costs-diffuse benefits </w:t>
+      </w:r>
+      <w:r>
+        <w:t>have unequal political contests.</w:t>
       </w:r>
     </w:p>
     <w:p>
@@ -12265,7 +12503,7 @@
         </w:numPr>
       </w:pPr>
       <w:r>
-        <w:t>Environmental groups</w:t>
+        <w:t>Whichever group is concentrated will mobilize more strongly.</w:t>
       </w:r>
     </w:p>
     <w:p>
@@ -12277,43 +12515,43 @@
         </w:numPr>
       </w:pPr>
       <w:r>
-        <w:t>Homeless advocacy groups</w:t>
-      </w:r>
-    </w:p>
-    <w:p>
-      <w:pPr>
-        <w:pStyle w:val="ListParagraph"/>
-        <w:numPr>
-          <w:ilvl w:val="0"/>
+        <w:t>Essentially the same contest viewed from different vantage point</w:t>
+      </w:r>
+    </w:p>
+    <w:p>
+      <w:pPr>
+        <w:pStyle w:val="ListParagraph"/>
+        <w:numPr>
+          <w:ilvl w:val="3"/>
           <w:numId w:val="76"/>
         </w:numPr>
       </w:pPr>
       <w:r>
-        <w:t>People’s behavior is influence by their relationships.</w:t>
-      </w:r>
-    </w:p>
-    <w:p>
-      <w:pPr>
-        <w:pStyle w:val="ListParagraph"/>
-        <w:numPr>
-          <w:ilvl w:val="0"/>
+        <w:t>Change or status quo</w:t>
+      </w:r>
+    </w:p>
+    <w:p>
+      <w:pPr>
+        <w:pStyle w:val="ListParagraph"/>
+        <w:numPr>
+          <w:ilvl w:val="1"/>
           <w:numId w:val="76"/>
         </w:numPr>
       </w:pPr>
       <w:r>
-        <w:t>People interact and communicate with each other.</w:t>
-      </w:r>
-    </w:p>
-    <w:p>
-      <w:pPr>
-        <w:pStyle w:val="ListParagraph"/>
-        <w:numPr>
-          <w:ilvl w:val="1"/>
+        <w:t>Political issues often fit into more than one quadrant.</w:t>
+      </w:r>
+    </w:p>
+    <w:p>
+      <w:pPr>
+        <w:pStyle w:val="ListParagraph"/>
+        <w:numPr>
+          <w:ilvl w:val="0"/>
           <w:numId w:val="76"/>
         </w:numPr>
       </w:pPr>
       <w:r>
-        <w:t>Counteracts self-destructive tendencies in prisoner’s dilemma and free-rider situations.</w:t>
+        <w:t>Politics cause policy issues to be framed a certain way rather than policy issues causing certain types of political contests.</w:t>
       </w:r>
     </w:p>
     <w:p>
@@ -12325,7 +12563,7 @@
         </w:numPr>
       </w:pPr>
       <w:r>
-        <w:t>Voluntary participation in groups creates feelings of trust, loyalty, reciprocity, and altruism.</w:t>
+        <w:t>Policies and programs don’t have inherent costs and benefits.</w:t>
       </w:r>
     </w:p>
     <w:p>
@@ -12337,62 +12575,13 @@
         </w:numPr>
       </w:pPr>
       <w:r>
-        <w:t>Law of passion is that the rewards of participation come from participation itself just as much as from achieving the objective.</w:t>
-      </w:r>
-    </w:p>
-    <w:p>
-      <w:pPr>
-        <w:pStyle w:val="ListParagraph"/>
-        <w:numPr>
-          <w:ilvl w:val="2"/>
-          <w:numId w:val="76"/>
-        </w:numPr>
-      </w:pPr>
-      <w:r>
-        <w:t>Time and effort are not costs, they are benefits.</w:t>
-      </w:r>
-    </w:p>
-    <w:p>
-      <w:pPr>
-        <w:pStyle w:val="ListParagraph"/>
-        <w:numPr>
-          <w:ilvl w:val="0"/>
-          <w:numId w:val="76"/>
-        </w:numPr>
-      </w:pPr>
-      <w:r>
-        <w:t>Symbols and ambiguity can overcome the logic of rational choice by changing the way people interpret their interests.</w:t>
-      </w:r>
-    </w:p>
-    <w:p>
-      <w:pPr>
-        <w:pStyle w:val="ListParagraph"/>
-        <w:numPr>
-          <w:ilvl w:val="0"/>
-          <w:numId w:val="76"/>
-        </w:numPr>
-      </w:pPr>
-      <w:r>
-        <w:lastRenderedPageBreak/>
-        <w:t>Every political goal can be framed as a benefit to be obtained or a cost to be avoided.</w:t>
-      </w:r>
-    </w:p>
-    <w:p>
-      <w:pPr>
-        <w:pStyle w:val="ListParagraph"/>
-        <w:numPr>
-          <w:ilvl w:val="1"/>
-          <w:numId w:val="76"/>
-        </w:numPr>
-      </w:pPr>
-      <w:r>
-        <w:t>People respond differently to costs and benefits.</w:t>
+        <w:t>Policy actors frame the costs and benefits of policies and programs to fit their interests.</w:t>
       </w:r>
     </w:p>
     <w:p/>
     <w:p>
       <w:r>
-        <w:t>How Issues and Interests Define Each Other</w:t>
+        <w:t>Good Interests versus Bad</w:t>
       </w:r>
     </w:p>
     <w:p>
@@ -12404,7 +12593,7 @@
         </w:numPr>
       </w:pPr>
       <w:r>
-        <w:t>People also respond to policy issues according to whether they perceive the personal effects as strong or weak.</w:t>
+        <w:t>In the polis model, actors are also concerned about normative values.</w:t>
       </w:r>
     </w:p>
     <w:p>
@@ -12416,7 +12605,7 @@
         </w:numPr>
       </w:pPr>
       <w:r>
-        <w:t>Model of policy contests defined by James Q. Wilson</w:t>
+        <w:t>Good interests aren’t necessarily the strong interests.</w:t>
       </w:r>
     </w:p>
     <w:p>
@@ -12428,7 +12617,7 @@
         </w:numPr>
       </w:pPr>
       <w:r>
-        <w:t>Good and bad policy effects called benefits and costs</w:t>
+        <w:t>Some good, important interests can’t survive without assistance.</w:t>
       </w:r>
     </w:p>
     <w:p>
@@ -12440,7 +12629,7 @@
         </w:numPr>
       </w:pPr>
       <w:r>
-        <w:t>Strength of policy effects range from concentrated to diffused</w:t>
+        <w:t>An important function of government is to support and protect such interests.</w:t>
       </w:r>
     </w:p>
     <w:p>
@@ -12452,7 +12641,67 @@
         </w:numPr>
       </w:pPr>
       <w:r>
-        <w:t>Diffuse costs-diffuse benefits and concentrated costs-concentrated benefits have fairly evenly matched political contests.</w:t>
+        <w:t>Special interests versus public interests.</w:t>
+      </w:r>
+    </w:p>
+    <w:p>
+      <w:pPr>
+        <w:pStyle w:val="ListParagraph"/>
+        <w:numPr>
+          <w:ilvl w:val="0"/>
+          <w:numId w:val="77"/>
+        </w:numPr>
+      </w:pPr>
+      <w:r>
+        <w:t>To gain support of other interest groups with power, portray your interest as capable of either</w:t>
+      </w:r>
+    </w:p>
+    <w:p>
+      <w:pPr>
+        <w:pStyle w:val="ListParagraph"/>
+        <w:numPr>
+          <w:ilvl w:val="1"/>
+          <w:numId w:val="77"/>
+        </w:numPr>
+      </w:pPr>
+      <w:r>
+        <w:t>Inflicting concentrated costs, or</w:t>
+      </w:r>
+    </w:p>
+    <w:p>
+      <w:pPr>
+        <w:pStyle w:val="ListParagraph"/>
+        <w:numPr>
+          <w:ilvl w:val="1"/>
+          <w:numId w:val="77"/>
+        </w:numPr>
+      </w:pPr>
+      <w:r>
+        <w:t>Delivering concentrated benefits</w:t>
+      </w:r>
+    </w:p>
+    <w:p>
+      <w:pPr>
+        <w:pStyle w:val="ListParagraph"/>
+        <w:numPr>
+          <w:ilvl w:val="0"/>
+          <w:numId w:val="77"/>
+        </w:numPr>
+      </w:pPr>
+      <w:r>
+        <w:t>To gain support of other weak interest groups, portray your interest as weak and acting in the public interest</w:t>
+      </w:r>
+    </w:p>
+    <w:p>
+      <w:pPr>
+        <w:pStyle w:val="ListParagraph"/>
+        <w:numPr>
+          <w:ilvl w:val="1"/>
+          <w:numId w:val="77"/>
+        </w:numPr>
+      </w:pPr>
+      <w:r>
+        <w:t>Disaggregate and focus on the individual members of the interest group rather than the interest group as a whole.</w:t>
       </w:r>
     </w:p>
     <w:p>
@@ -12464,7 +12713,19 @@
         </w:numPr>
       </w:pPr>
       <w:r>
-        <w:t>Diffuse costs-diffuse benefits generally expand gradually.</w:t>
+        <w:t>e.g., increasing regulations on utility companies will hurt grandmothers and widows who are shareholders and depend on the dividends the utility provides.</w:t>
+      </w:r>
+    </w:p>
+    <w:p>
+      <w:pPr>
+        <w:pStyle w:val="ListParagraph"/>
+        <w:numPr>
+          <w:ilvl w:val="1"/>
+          <w:numId w:val="77"/>
+        </w:numPr>
+      </w:pPr>
+      <w:r>
+        <w:t>Frame economic interests as social values</w:t>
       </w:r>
     </w:p>
     <w:p>
@@ -12473,267 +12734,6 @@
         <w:numPr>
           <w:ilvl w:val="2"/>
           <w:numId w:val="77"/>
-        </w:numPr>
-      </w:pPr>
-      <w:r>
-        <w:t>Concentrated costs-concentrated benefits contests generally produce stalemates or alternating victories.</w:t>
-      </w:r>
-    </w:p>
-    <w:p>
-      <w:pPr>
-        <w:pStyle w:val="ListParagraph"/>
-        <w:numPr>
-          <w:ilvl w:val="1"/>
-          <w:numId w:val="77"/>
-        </w:numPr>
-      </w:pPr>
-      <w:r>
-        <w:t xml:space="preserve">Diffuse costs-concentrated benefits and concentrated costs-diffuse benefits </w:t>
-      </w:r>
-      <w:r>
-        <w:t>have unequal political contests.</w:t>
-      </w:r>
-    </w:p>
-    <w:p>
-      <w:pPr>
-        <w:pStyle w:val="ListParagraph"/>
-        <w:numPr>
-          <w:ilvl w:val="2"/>
-          <w:numId w:val="77"/>
-        </w:numPr>
-      </w:pPr>
-      <w:r>
-        <w:t>Whichever group is concentrated will mobilize more strongly.</w:t>
-      </w:r>
-    </w:p>
-    <w:p>
-      <w:pPr>
-        <w:pStyle w:val="ListParagraph"/>
-        <w:numPr>
-          <w:ilvl w:val="2"/>
-          <w:numId w:val="77"/>
-        </w:numPr>
-      </w:pPr>
-      <w:r>
-        <w:t>Essentially the same contest viewed from different vantage point</w:t>
-      </w:r>
-    </w:p>
-    <w:p>
-      <w:pPr>
-        <w:pStyle w:val="ListParagraph"/>
-        <w:numPr>
-          <w:ilvl w:val="3"/>
-          <w:numId w:val="77"/>
-        </w:numPr>
-      </w:pPr>
-      <w:r>
-        <w:t>Change or status quo</w:t>
-      </w:r>
-    </w:p>
-    <w:p>
-      <w:pPr>
-        <w:pStyle w:val="ListParagraph"/>
-        <w:numPr>
-          <w:ilvl w:val="1"/>
-          <w:numId w:val="77"/>
-        </w:numPr>
-      </w:pPr>
-      <w:r>
-        <w:t>Political issues often fit into more than one quadrant.</w:t>
-      </w:r>
-    </w:p>
-    <w:p>
-      <w:pPr>
-        <w:pStyle w:val="ListParagraph"/>
-        <w:numPr>
-          <w:ilvl w:val="0"/>
-          <w:numId w:val="77"/>
-        </w:numPr>
-      </w:pPr>
-      <w:r>
-        <w:t>Politics cause policy issues to be framed a certain way rather than policy issues causing certain types of political contests.</w:t>
-      </w:r>
-    </w:p>
-    <w:p>
-      <w:pPr>
-        <w:pStyle w:val="ListParagraph"/>
-        <w:numPr>
-          <w:ilvl w:val="1"/>
-          <w:numId w:val="77"/>
-        </w:numPr>
-      </w:pPr>
-      <w:r>
-        <w:t>Policies and programs don’t have inherent costs and benefits.</w:t>
-      </w:r>
-    </w:p>
-    <w:p>
-      <w:pPr>
-        <w:pStyle w:val="ListParagraph"/>
-        <w:numPr>
-          <w:ilvl w:val="1"/>
-          <w:numId w:val="77"/>
-        </w:numPr>
-      </w:pPr>
-      <w:r>
-        <w:t>Policy actors frame the costs and benefits of policies and programs to fit their interests.</w:t>
-      </w:r>
-    </w:p>
-    <w:p/>
-    <w:p>
-      <w:r>
-        <w:t>Good Interests versus Bad</w:t>
-      </w:r>
-    </w:p>
-    <w:p>
-      <w:pPr>
-        <w:pStyle w:val="ListParagraph"/>
-        <w:numPr>
-          <w:ilvl w:val="0"/>
-          <w:numId w:val="78"/>
-        </w:numPr>
-      </w:pPr>
-      <w:r>
-        <w:t>In the polis model, actors are also concerned about normative values.</w:t>
-      </w:r>
-    </w:p>
-    <w:p>
-      <w:pPr>
-        <w:pStyle w:val="ListParagraph"/>
-        <w:numPr>
-          <w:ilvl w:val="0"/>
-          <w:numId w:val="78"/>
-        </w:numPr>
-      </w:pPr>
-      <w:r>
-        <w:t>Good interests aren’t necessarily the strong interests.</w:t>
-      </w:r>
-    </w:p>
-    <w:p>
-      <w:pPr>
-        <w:pStyle w:val="ListParagraph"/>
-        <w:numPr>
-          <w:ilvl w:val="1"/>
-          <w:numId w:val="78"/>
-        </w:numPr>
-      </w:pPr>
-      <w:r>
-        <w:t>Some good, important interests can’t survive without assistance.</w:t>
-      </w:r>
-    </w:p>
-    <w:p>
-      <w:pPr>
-        <w:pStyle w:val="ListParagraph"/>
-        <w:numPr>
-          <w:ilvl w:val="1"/>
-          <w:numId w:val="78"/>
-        </w:numPr>
-      </w:pPr>
-      <w:r>
-        <w:t>An important function of government is to support and protect such interests.</w:t>
-      </w:r>
-    </w:p>
-    <w:p>
-      <w:pPr>
-        <w:pStyle w:val="ListParagraph"/>
-        <w:numPr>
-          <w:ilvl w:val="1"/>
-          <w:numId w:val="78"/>
-        </w:numPr>
-      </w:pPr>
-      <w:r>
-        <w:t>Special interests versus public interests.</w:t>
-      </w:r>
-    </w:p>
-    <w:p>
-      <w:pPr>
-        <w:pStyle w:val="ListParagraph"/>
-        <w:numPr>
-          <w:ilvl w:val="0"/>
-          <w:numId w:val="78"/>
-        </w:numPr>
-      </w:pPr>
-      <w:r>
-        <w:t>To gain support of other interest groups with power, portray your interest as capable of either</w:t>
-      </w:r>
-    </w:p>
-    <w:p>
-      <w:pPr>
-        <w:pStyle w:val="ListParagraph"/>
-        <w:numPr>
-          <w:ilvl w:val="1"/>
-          <w:numId w:val="78"/>
-        </w:numPr>
-      </w:pPr>
-      <w:r>
-        <w:t>Inflicting concentrated costs, or</w:t>
-      </w:r>
-    </w:p>
-    <w:p>
-      <w:pPr>
-        <w:pStyle w:val="ListParagraph"/>
-        <w:numPr>
-          <w:ilvl w:val="1"/>
-          <w:numId w:val="78"/>
-        </w:numPr>
-      </w:pPr>
-      <w:r>
-        <w:t>Delivering concentrated benefits</w:t>
-      </w:r>
-    </w:p>
-    <w:p>
-      <w:pPr>
-        <w:pStyle w:val="ListParagraph"/>
-        <w:numPr>
-          <w:ilvl w:val="0"/>
-          <w:numId w:val="78"/>
-        </w:numPr>
-      </w:pPr>
-      <w:r>
-        <w:t>To gain support of other weak interest groups, portray your interest as weak and acting in the public interest</w:t>
-      </w:r>
-    </w:p>
-    <w:p>
-      <w:pPr>
-        <w:pStyle w:val="ListParagraph"/>
-        <w:numPr>
-          <w:ilvl w:val="1"/>
-          <w:numId w:val="78"/>
-        </w:numPr>
-      </w:pPr>
-      <w:r>
-        <w:t>Disaggregate and focus on the individual members of the interest group rather than the interest group as a whole.</w:t>
-      </w:r>
-    </w:p>
-    <w:p>
-      <w:pPr>
-        <w:pStyle w:val="ListParagraph"/>
-        <w:numPr>
-          <w:ilvl w:val="2"/>
-          <w:numId w:val="78"/>
-        </w:numPr>
-      </w:pPr>
-      <w:r>
-        <w:t>e.g., increasing regulations on utility companies will hurt grandmothers and widows who are shareholders and depend on the dividends the utility provides.</w:t>
-      </w:r>
-    </w:p>
-    <w:p>
-      <w:pPr>
-        <w:pStyle w:val="ListParagraph"/>
-        <w:numPr>
-          <w:ilvl w:val="1"/>
-          <w:numId w:val="78"/>
-        </w:numPr>
-      </w:pPr>
-      <w:r>
-        <w:t>Frame economic interests as social values</w:t>
-      </w:r>
-    </w:p>
-    <w:p>
-      <w:pPr>
-        <w:pStyle w:val="ListParagraph"/>
-        <w:numPr>
-          <w:ilvl w:val="2"/>
-          <w:numId w:val="78"/>
         </w:numPr>
       </w:pPr>
       <w:r>
@@ -12759,9 +12759,7 @@
         </w:rPr>
       </w:pPr>
       <w:bookmarkStart w:id="11" w:name="Chapter11"/>
-      <w:bookmarkStart w:id="12" w:name="_GoBack"/>
       <w:bookmarkEnd w:id="11"/>
-      <w:bookmarkEnd w:id="12"/>
       <w:r>
         <w:rPr>
           <w:u w:val="single"/>
@@ -12770,7 +12768,54 @@
         <w:t>Preview Questions</w:t>
       </w:r>
     </w:p>
-    <w:p/>
+    <w:p>
+      <w:pPr>
+        <w:pStyle w:val="ListParagraph"/>
+        <w:numPr>
+          <w:ilvl w:val="0"/>
+          <w:numId w:val="78"/>
+        </w:numPr>
+      </w:pPr>
+      <w:r>
+        <w:t>How are various policy decisions made?</w:t>
+      </w:r>
+    </w:p>
+    <w:p>
+      <w:pPr>
+        <w:pStyle w:val="ListParagraph"/>
+        <w:numPr>
+          <w:ilvl w:val="0"/>
+          <w:numId w:val="78"/>
+        </w:numPr>
+      </w:pPr>
+      <w:r>
+        <w:t>Is decision making rational?</w:t>
+      </w:r>
+    </w:p>
+    <w:p>
+      <w:pPr>
+        <w:pStyle w:val="ListParagraph"/>
+        <w:numPr>
+          <w:ilvl w:val="0"/>
+          <w:numId w:val="78"/>
+        </w:numPr>
+      </w:pPr>
+      <w:r>
+        <w:t>How are decisions made in the polis model?</w:t>
+      </w:r>
+    </w:p>
+    <w:p>
+      <w:pPr>
+        <w:pStyle w:val="ListParagraph"/>
+        <w:numPr>
+          <w:ilvl w:val="0"/>
+          <w:numId w:val="78"/>
+        </w:numPr>
+      </w:pPr>
+      <w:r>
+        <w:t>What are the criteria for policy decisions to be considered ethical?</w:t>
+      </w:r>
+    </w:p>
     <w:p/>
     <w:p>
       <w:pPr>
@@ -12787,10 +12832,743 @@
     </w:p>
     <w:p>
       <w:r>
-        <w:t xml:space="preserve"> </w:t>
+        <w:t>The Nature of Decisions</w:t>
+      </w:r>
+    </w:p>
+    <w:p>
+      <w:pPr>
+        <w:pStyle w:val="ListParagraph"/>
+        <w:numPr>
+          <w:ilvl w:val="0"/>
+          <w:numId w:val="79"/>
+        </w:numPr>
+      </w:pPr>
+      <w:r>
+        <w:t>Various decision-making methods</w:t>
+      </w:r>
+    </w:p>
+    <w:p>
+      <w:pPr>
+        <w:pStyle w:val="ListParagraph"/>
+        <w:numPr>
+          <w:ilvl w:val="1"/>
+          <w:numId w:val="79"/>
+        </w:numPr>
+      </w:pPr>
+      <w:r>
+        <w:t>Habit</w:t>
+      </w:r>
+    </w:p>
+    <w:p>
+      <w:pPr>
+        <w:pStyle w:val="ListParagraph"/>
+        <w:numPr>
+          <w:ilvl w:val="1"/>
+          <w:numId w:val="79"/>
+        </w:numPr>
+      </w:pPr>
+      <w:r>
+        <w:t>Social custom</w:t>
+      </w:r>
+    </w:p>
+    <w:p>
+      <w:pPr>
+        <w:pStyle w:val="ListParagraph"/>
+        <w:numPr>
+          <w:ilvl w:val="1"/>
+          <w:numId w:val="79"/>
+        </w:numPr>
+      </w:pPr>
+      <w:r>
+        <w:t>Impulse</w:t>
+      </w:r>
+    </w:p>
+    <w:p>
+      <w:pPr>
+        <w:pStyle w:val="ListParagraph"/>
+        <w:numPr>
+          <w:ilvl w:val="1"/>
+          <w:numId w:val="79"/>
+        </w:numPr>
+      </w:pPr>
+      <w:r>
+        <w:t>Intuition</w:t>
+      </w:r>
+    </w:p>
+    <w:p>
+      <w:pPr>
+        <w:pStyle w:val="ListParagraph"/>
+        <w:numPr>
+          <w:ilvl w:val="1"/>
+          <w:numId w:val="79"/>
+        </w:numPr>
+      </w:pPr>
+      <w:r>
+        <w:t>Procrastination</w:t>
+      </w:r>
+    </w:p>
+    <w:p>
+      <w:pPr>
+        <w:pStyle w:val="ListParagraph"/>
+        <w:numPr>
+          <w:ilvl w:val="1"/>
+          <w:numId w:val="79"/>
+        </w:numPr>
+      </w:pPr>
+      <w:r>
+        <w:t>Cogitation</w:t>
+      </w:r>
+    </w:p>
+    <w:p>
+      <w:pPr>
+        <w:pStyle w:val="ListParagraph"/>
+        <w:numPr>
+          <w:ilvl w:val="1"/>
+          <w:numId w:val="79"/>
+        </w:numPr>
+      </w:pPr>
+      <w:r>
+        <w:t>Delegation</w:t>
+      </w:r>
+    </w:p>
+    <w:p>
+      <w:pPr>
+        <w:pStyle w:val="ListParagraph"/>
+        <w:numPr>
+          <w:ilvl w:val="1"/>
+          <w:numId w:val="79"/>
+        </w:numPr>
+      </w:pPr>
+      <w:r>
+        <w:t>Advice-seeking</w:t>
+      </w:r>
+    </w:p>
+    <w:p>
+      <w:pPr>
+        <w:pStyle w:val="ListParagraph"/>
+        <w:numPr>
+          <w:ilvl w:val="1"/>
+          <w:numId w:val="79"/>
+        </w:numPr>
+      </w:pPr>
+      <w:r>
+        <w:t>Consensus</w:t>
+      </w:r>
+    </w:p>
+    <w:p>
+      <w:pPr>
+        <w:pStyle w:val="ListParagraph"/>
+        <w:numPr>
+          <w:ilvl w:val="1"/>
+          <w:numId w:val="79"/>
+        </w:numPr>
+      </w:pPr>
+      <w:r>
+        <w:t>Bargaining</w:t>
+      </w:r>
+    </w:p>
+    <w:p>
+      <w:pPr>
+        <w:pStyle w:val="ListParagraph"/>
+        <w:numPr>
+          <w:ilvl w:val="1"/>
+          <w:numId w:val="79"/>
+        </w:numPr>
+      </w:pPr>
+      <w:r>
+        <w:t>Mediation</w:t>
+      </w:r>
+    </w:p>
+    <w:p>
+      <w:pPr>
+        <w:pStyle w:val="ListParagraph"/>
+        <w:numPr>
+          <w:ilvl w:val="0"/>
+          <w:numId w:val="79"/>
+        </w:numPr>
+      </w:pPr>
+      <w:r>
+        <w:t>Helping policy actors make good decisions is a primary goal of the field of public policy.</w:t>
       </w:r>
     </w:p>
     <w:p/>
+    <w:p>
+      <w:r>
+        <w:t>Rational Decision Making</w:t>
+      </w:r>
+    </w:p>
+    <w:p>
+      <w:pPr>
+        <w:pStyle w:val="ListParagraph"/>
+        <w:numPr>
+          <w:ilvl w:val="0"/>
+          <w:numId w:val="80"/>
+        </w:numPr>
+      </w:pPr>
+      <w:r>
+        <w:t>Problems are choices between alternative actions for achieving a goal in the rationality model.</w:t>
+      </w:r>
+    </w:p>
+    <w:p>
+      <w:pPr>
+        <w:pStyle w:val="ListParagraph"/>
+        <w:numPr>
+          <w:ilvl w:val="1"/>
+          <w:numId w:val="80"/>
+        </w:numPr>
+      </w:pPr>
+      <w:r>
+        <w:t>Means-end thinking</w:t>
+      </w:r>
+    </w:p>
+    <w:p>
+      <w:pPr>
+        <w:pStyle w:val="ListParagraph"/>
+        <w:numPr>
+          <w:ilvl w:val="1"/>
+          <w:numId w:val="80"/>
+        </w:numPr>
+      </w:pPr>
+      <w:r>
+        <w:t>Rationality decision making model</w:t>
+      </w:r>
+    </w:p>
+    <w:p>
+      <w:pPr>
+        <w:pStyle w:val="ListParagraph"/>
+        <w:numPr>
+          <w:ilvl w:val="2"/>
+          <w:numId w:val="80"/>
+        </w:numPr>
+      </w:pPr>
+      <w:r>
+        <w:t>Define goal (assumed to be known</w:t>
+      </w:r>
+      <w:r>
+        <w:t>, explicit, and precise</w:t>
+      </w:r>
+      <w:r>
+        <w:t>)</w:t>
+      </w:r>
+    </w:p>
+    <w:p>
+      <w:pPr>
+        <w:pStyle w:val="ListParagraph"/>
+        <w:numPr>
+          <w:ilvl w:val="2"/>
+          <w:numId w:val="80"/>
+        </w:numPr>
+      </w:pPr>
+      <w:r>
+        <w:t>Identify alternatives for attaining goal (assumed to know all alternatives)</w:t>
+      </w:r>
+    </w:p>
+    <w:p>
+      <w:pPr>
+        <w:pStyle w:val="ListParagraph"/>
+        <w:numPr>
+          <w:ilvl w:val="2"/>
+          <w:numId w:val="80"/>
+        </w:numPr>
+      </w:pPr>
+      <w:r>
+        <w:t>Evaluate consequences of each alternative</w:t>
+      </w:r>
+    </w:p>
+    <w:p>
+      <w:pPr>
+        <w:pStyle w:val="ListParagraph"/>
+        <w:numPr>
+          <w:ilvl w:val="2"/>
+          <w:numId w:val="80"/>
+        </w:numPr>
+      </w:pPr>
+      <w:r>
+        <w:t>Choose alternative most likely to achieve goal with minimal negative consequences</w:t>
+      </w:r>
+      <w:r>
+        <w:t xml:space="preserve"> (maximum total welfare)</w:t>
+      </w:r>
+    </w:p>
+    <w:p>
+      <w:pPr>
+        <w:pStyle w:val="ListParagraph"/>
+        <w:numPr>
+          <w:ilvl w:val="1"/>
+          <w:numId w:val="80"/>
+        </w:numPr>
+      </w:pPr>
+      <w:r>
+        <w:t>Rational decision model is a form of dramatic story in itself.</w:t>
+      </w:r>
+    </w:p>
+    <w:p>
+      <w:pPr>
+        <w:pStyle w:val="ListParagraph"/>
+        <w:numPr>
+          <w:ilvl w:val="2"/>
+          <w:numId w:val="80"/>
+        </w:numPr>
+      </w:pPr>
+      <w:r>
+        <w:t>Decision maker is protagonist.</w:t>
+      </w:r>
+    </w:p>
+    <w:p>
+      <w:pPr>
+        <w:pStyle w:val="ListParagraph"/>
+        <w:numPr>
+          <w:ilvl w:val="2"/>
+          <w:numId w:val="80"/>
+        </w:numPr>
+      </w:pPr>
+      <w:r>
+        <w:t>Confusion and sense of urgency is crisis.</w:t>
+      </w:r>
+    </w:p>
+    <w:p>
+      <w:pPr>
+        <w:pStyle w:val="ListParagraph"/>
+        <w:numPr>
+          <w:ilvl w:val="2"/>
+          <w:numId w:val="80"/>
+        </w:numPr>
+      </w:pPr>
+      <w:r>
+        <w:t>Policy analyst is the hero.</w:t>
+      </w:r>
+    </w:p>
+    <w:p>
+      <w:pPr>
+        <w:pStyle w:val="ListParagraph"/>
+        <w:numPr>
+          <w:ilvl w:val="1"/>
+          <w:numId w:val="80"/>
+        </w:numPr>
+      </w:pPr>
+      <w:r>
+        <w:t>Rational decision model implies determinateness.</w:t>
+      </w:r>
+    </w:p>
+    <w:p/>
+    <w:p>
+      <w:r>
+        <w:t>Making Decisions in the Polis</w:t>
+      </w:r>
+    </w:p>
+    <w:p>
+      <w:pPr>
+        <w:pStyle w:val="ListParagraph"/>
+        <w:numPr>
+          <w:ilvl w:val="0"/>
+          <w:numId w:val="80"/>
+        </w:numPr>
+      </w:pPr>
+      <w:r>
+        <w:t>Ambiguous goals are more useful.</w:t>
+      </w:r>
+    </w:p>
+    <w:p>
+      <w:pPr>
+        <w:pStyle w:val="ListParagraph"/>
+        <w:numPr>
+          <w:ilvl w:val="1"/>
+          <w:numId w:val="80"/>
+        </w:numPr>
+      </w:pPr>
+      <w:r>
+        <w:t>Attract members to interest group.</w:t>
+      </w:r>
+    </w:p>
+    <w:p>
+      <w:pPr>
+        <w:pStyle w:val="ListParagraph"/>
+        <w:numPr>
+          <w:ilvl w:val="1"/>
+          <w:numId w:val="80"/>
+        </w:numPr>
+      </w:pPr>
+      <w:r>
+        <w:t>Shift responsibility for resolving conflicts among members of the interest group to an administrative agency.</w:t>
+      </w:r>
+    </w:p>
+    <w:p>
+      <w:pPr>
+        <w:pStyle w:val="ListParagraph"/>
+        <w:numPr>
+          <w:ilvl w:val="0"/>
+          <w:numId w:val="80"/>
+        </w:numPr>
+      </w:pPr>
+      <w:r>
+        <w:t>Alternatives are not comprehensive</w:t>
+      </w:r>
+    </w:p>
+    <w:p>
+      <w:pPr>
+        <w:pStyle w:val="ListParagraph"/>
+        <w:numPr>
+          <w:ilvl w:val="1"/>
+          <w:numId w:val="80"/>
+        </w:numPr>
+      </w:pPr>
+      <w:r>
+        <w:t>Crafting alternatives is the most creative part of policy making.</w:t>
+      </w:r>
+    </w:p>
+    <w:p>
+      <w:pPr>
+        <w:pStyle w:val="ListParagraph"/>
+        <w:numPr>
+          <w:ilvl w:val="1"/>
+          <w:numId w:val="80"/>
+        </w:numPr>
+      </w:pPr>
+      <w:r>
+        <w:t>Preparing lists of possible alternatives is part of issue framing.</w:t>
+      </w:r>
+    </w:p>
+    <w:p>
+      <w:pPr>
+        <w:pStyle w:val="ListParagraph"/>
+        <w:numPr>
+          <w:ilvl w:val="2"/>
+          <w:numId w:val="80"/>
+        </w:numPr>
+      </w:pPr>
+      <w:r>
+        <w:lastRenderedPageBreak/>
+        <w:t>Controlling the number and kinds of alternatives being considered.</w:t>
+      </w:r>
+    </w:p>
+    <w:p>
+      <w:pPr>
+        <w:pStyle w:val="ListParagraph"/>
+        <w:numPr>
+          <w:ilvl w:val="2"/>
+          <w:numId w:val="80"/>
+        </w:numPr>
+      </w:pPr>
+      <w:r>
+        <w:t>Making a preferred alternative seem like the only alternative (i.e., Hobson’s choice, false alternatives argument)</w:t>
+      </w:r>
+    </w:p>
+    <w:p>
+      <w:pPr>
+        <w:pStyle w:val="ListParagraph"/>
+        <w:numPr>
+          <w:ilvl w:val="3"/>
+          <w:numId w:val="80"/>
+        </w:numPr>
+      </w:pPr>
+      <w:r>
+        <w:t>Gain support for an alternative.</w:t>
+      </w:r>
+    </w:p>
+    <w:p>
+      <w:pPr>
+        <w:pStyle w:val="ListParagraph"/>
+        <w:numPr>
+          <w:ilvl w:val="3"/>
+          <w:numId w:val="80"/>
+        </w:numPr>
+      </w:pPr>
+      <w:r>
+        <w:t>Legitimize actions already taken.</w:t>
+      </w:r>
+    </w:p>
+    <w:p>
+      <w:pPr>
+        <w:pStyle w:val="ListParagraph"/>
+        <w:numPr>
+          <w:ilvl w:val="1"/>
+          <w:numId w:val="80"/>
+        </w:numPr>
+      </w:pPr>
+      <w:r>
+        <w:t>Alternatives depend on the various conceptions of causation.</w:t>
+      </w:r>
+    </w:p>
+    <w:p>
+      <w:pPr>
+        <w:pStyle w:val="ListParagraph"/>
+        <w:numPr>
+          <w:ilvl w:val="1"/>
+          <w:numId w:val="80"/>
+        </w:numPr>
+      </w:pPr>
+      <w:r>
+        <w:t>Avoiding the Hobson’s choice trap</w:t>
+      </w:r>
+    </w:p>
+    <w:p>
+      <w:pPr>
+        <w:pStyle w:val="ListParagraph"/>
+        <w:numPr>
+          <w:ilvl w:val="2"/>
+          <w:numId w:val="80"/>
+        </w:numPr>
+      </w:pPr>
+      <w:r>
+        <w:t>Imagine alternatives other than those presented.</w:t>
+      </w:r>
+    </w:p>
+    <w:p>
+      <w:pPr>
+        <w:pStyle w:val="ListParagraph"/>
+        <w:numPr>
+          <w:ilvl w:val="2"/>
+          <w:numId w:val="80"/>
+        </w:numPr>
+      </w:pPr>
+      <w:r>
+        <w:t>Ascribe different attributes (</w:t>
+      </w:r>
+      <w:r>
+        <w:t>i.e</w:t>
+      </w:r>
+      <w:r>
+        <w:t>., adjectives) to the alternatives presented.</w:t>
+      </w:r>
+    </w:p>
+    <w:p>
+      <w:pPr>
+        <w:pStyle w:val="ListParagraph"/>
+        <w:numPr>
+          <w:ilvl w:val="0"/>
+          <w:numId w:val="80"/>
+        </w:numPr>
+      </w:pPr>
+      <w:r>
+        <w:t>Consequences are not objective</w:t>
+      </w:r>
+    </w:p>
+    <w:p>
+      <w:pPr>
+        <w:pStyle w:val="ListParagraph"/>
+        <w:numPr>
+          <w:ilvl w:val="1"/>
+          <w:numId w:val="80"/>
+        </w:numPr>
+      </w:pPr>
+      <w:r>
+        <w:t>The perceived consequences of various alternatives depend on the framing used to describe them.</w:t>
+      </w:r>
+    </w:p>
+    <w:p>
+      <w:pPr>
+        <w:pStyle w:val="ListParagraph"/>
+        <w:numPr>
+          <w:ilvl w:val="1"/>
+          <w:numId w:val="80"/>
+        </w:numPr>
+      </w:pPr>
+      <w:r>
+        <w:t xml:space="preserve"> Perceived outcomes are just as important as actual outcomes.</w:t>
+      </w:r>
+    </w:p>
+    <w:p>
+      <w:pPr>
+        <w:pStyle w:val="ListParagraph"/>
+        <w:numPr>
+          <w:ilvl w:val="0"/>
+          <w:numId w:val="80"/>
+        </w:numPr>
+      </w:pPr>
+      <w:r>
+        <w:t>Evaluating policy alternatives with cost-benefit analysis</w:t>
+      </w:r>
+    </w:p>
+    <w:p>
+      <w:pPr>
+        <w:pStyle w:val="ListParagraph"/>
+        <w:numPr>
+          <w:ilvl w:val="1"/>
+          <w:numId w:val="80"/>
+        </w:numPr>
+      </w:pPr>
+      <w:r>
+        <w:t>Outcomes are measured in dollars.</w:t>
+      </w:r>
+    </w:p>
+    <w:p>
+      <w:pPr>
+        <w:pStyle w:val="ListParagraph"/>
+        <w:numPr>
+          <w:ilvl w:val="1"/>
+          <w:numId w:val="80"/>
+        </w:numPr>
+      </w:pPr>
+      <w:r>
+        <w:t>Consequences are often intangible, undefinable, and hard to measure.</w:t>
+      </w:r>
+    </w:p>
+    <w:p>
+      <w:pPr>
+        <w:pStyle w:val="ListParagraph"/>
+        <w:numPr>
+          <w:ilvl w:val="1"/>
+          <w:numId w:val="80"/>
+        </w:numPr>
+      </w:pPr>
+      <w:r>
+        <w:t>Willingness-to-pay surveys help put a dollar value on consequences.</w:t>
+      </w:r>
+    </w:p>
+    <w:p>
+      <w:pPr>
+        <w:pStyle w:val="ListParagraph"/>
+        <w:numPr>
+          <w:ilvl w:val="2"/>
+          <w:numId w:val="80"/>
+        </w:numPr>
+      </w:pPr>
+      <w:r>
+        <w:t>Influenced by each person’s economic circumstances.</w:t>
+      </w:r>
+    </w:p>
+    <w:p>
+      <w:pPr>
+        <w:pStyle w:val="ListParagraph"/>
+        <w:numPr>
+          <w:ilvl w:val="2"/>
+          <w:numId w:val="80"/>
+        </w:numPr>
+      </w:pPr>
+      <w:r>
+        <w:t>Internal validity issues with such surveys.</w:t>
+      </w:r>
+    </w:p>
+    <w:p>
+      <w:pPr>
+        <w:pStyle w:val="ListParagraph"/>
+        <w:numPr>
+          <w:ilvl w:val="1"/>
+          <w:numId w:val="80"/>
+        </w:numPr>
+      </w:pPr>
+      <w:r>
+        <w:t>Current market prices are used as measures of consequences.</w:t>
+      </w:r>
+    </w:p>
+    <w:p>
+      <w:pPr>
+        <w:pStyle w:val="ListParagraph"/>
+        <w:numPr>
+          <w:ilvl w:val="1"/>
+          <w:numId w:val="80"/>
+        </w:numPr>
+      </w:pPr>
+      <w:r>
+        <w:t>How society finances programs affects decisions about their worth.</w:t>
+      </w:r>
+    </w:p>
+    <w:p>
+      <w:pPr>
+        <w:pStyle w:val="ListParagraph"/>
+        <w:numPr>
+          <w:ilvl w:val="1"/>
+          <w:numId w:val="80"/>
+        </w:numPr>
+      </w:pPr>
+      <w:r>
+        <w:t>Must decide which consequences to include in an evaluation.</w:t>
+      </w:r>
+    </w:p>
+    <w:p/>
+    <w:p>
+      <w:r>
+        <w:t>Ethical Decisions</w:t>
+      </w:r>
+    </w:p>
+    <w:p>
+      <w:pPr>
+        <w:pStyle w:val="ListParagraph"/>
+        <w:numPr>
+          <w:ilvl w:val="0"/>
+          <w:numId w:val="81"/>
+        </w:numPr>
+      </w:pPr>
+      <w:r>
+        <w:t>Consequences aren’t the only concern when making policy decisions.</w:t>
+      </w:r>
+    </w:p>
+    <w:p>
+      <w:pPr>
+        <w:pStyle w:val="ListParagraph"/>
+        <w:numPr>
+          <w:ilvl w:val="0"/>
+          <w:numId w:val="81"/>
+        </w:numPr>
+      </w:pPr>
+      <w:r>
+        <w:t>People make decisions based on strongly held principles.</w:t>
+      </w:r>
+    </w:p>
+    <w:p>
+      <w:pPr>
+        <w:pStyle w:val="ListParagraph"/>
+        <w:numPr>
+          <w:ilvl w:val="1"/>
+          <w:numId w:val="81"/>
+        </w:numPr>
+      </w:pPr>
+      <w:r>
+        <w:t>Utilitarian ethics judges actions based on results (i.e., the most good for the most people).</w:t>
+      </w:r>
+    </w:p>
+    <w:p>
+      <w:pPr>
+        <w:pStyle w:val="ListParagraph"/>
+        <w:numPr>
+          <w:ilvl w:val="1"/>
+          <w:numId w:val="81"/>
+        </w:numPr>
+      </w:pPr>
+      <w:r>
+        <w:t>Deontological ethics judges actions based on our concept of right and wrong (i.e., only do what is morally right regardless of the results).</w:t>
+      </w:r>
+    </w:p>
+    <w:p>
+      <w:pPr>
+        <w:pStyle w:val="ListParagraph"/>
+        <w:numPr>
+          <w:ilvl w:val="0"/>
+          <w:numId w:val="81"/>
+        </w:numPr>
+      </w:pPr>
+      <w:r>
+        <w:t>The process of deciding influences how we evaluate and perceive the outcome of a decision.</w:t>
+      </w:r>
+    </w:p>
+    <w:p>
+      <w:pPr>
+        <w:pStyle w:val="ListParagraph"/>
+        <w:numPr>
+          <w:ilvl w:val="0"/>
+          <w:numId w:val="81"/>
+        </w:numPr>
+      </w:pPr>
+      <w:r>
+        <w:t>Decision making power is often dispersed in the polis model.</w:t>
+      </w:r>
+    </w:p>
+    <w:p>
+      <w:pPr>
+        <w:pStyle w:val="ListParagraph"/>
+        <w:numPr>
+          <w:ilvl w:val="0"/>
+          <w:numId w:val="81"/>
+        </w:numPr>
+      </w:pPr>
+      <w:r>
+        <w:t>Even once a decision is made it is still susceptible to influence and change during implementation.</w:t>
+      </w:r>
+    </w:p>
+    <w:p>
+      <w:bookmarkStart w:id="12" w:name="_GoBack"/>
+      <w:bookmarkEnd w:id="12"/>
+    </w:p>
     <w:sectPr>
       <w:headerReference w:type="default" r:id="rId19"/>
       <w:pgSz w:w="12240" w:h="15840"/>
@@ -13062,13 +13840,7 @@
       </w:rPr>
     </w:pPr>
     <w:r>
-      <w:t xml:space="preserve">Chapter </w:t>
-    </w:r>
-    <w:r>
-      <w:t>10 Interests</w:t>
-    </w:r>
-    <w:r>
-      <w:t xml:space="preserve"> | Page </w:t>
+      <w:t xml:space="preserve">Chapter 10 Interests | Page </w:t>
     </w:r>
     <w:r>
       <w:rPr>
@@ -13192,7 +13964,7 @@
         <w:b/>
         <w:noProof/>
       </w:rPr>
-      <w:t>1</w:t>
+      <w:t>2</w:t>
     </w:r>
     <w:r>
       <w:rPr>
@@ -13226,7 +13998,7 @@
         <w:b/>
         <w:noProof/>
       </w:rPr>
-      <w:t>1</w:t>
+      <w:t>2</w:t>
     </w:r>
     <w:r>
       <w:rPr>
@@ -14662,119 +15434,6 @@
     </w:lvl>
   </w:abstractNum>
   <w:abstractNum w:abstractNumId="6">
-    <w:nsid w:val="0E0A577B"/>
-    <w:multiLevelType w:val="hybridMultilevel"/>
-    <w:tmpl w:val="82F43910"/>
-    <w:lvl w:ilvl="0" w:tplc="04090001">
-      <w:start w:val="1"/>
-      <w:numFmt w:val="bullet"/>
-      <w:lvlText w:val=""/>
-      <w:lvlJc w:val="left"/>
-      <w:pPr>
-        <w:ind w:left="720" w:hanging="360"/>
-      </w:pPr>
-      <w:rPr>
-        <w:rFonts w:ascii="Symbol" w:hAnsi="Symbol" w:hint="default"/>
-      </w:rPr>
-    </w:lvl>
-    <w:lvl w:ilvl="1" w:tplc="04090003" w:tentative="1">
-      <w:start w:val="1"/>
-      <w:numFmt w:val="bullet"/>
-      <w:lvlText w:val="o"/>
-      <w:lvlJc w:val="left"/>
-      <w:pPr>
-        <w:ind w:left="1440" w:hanging="360"/>
-      </w:pPr>
-      <w:rPr>
-        <w:rFonts w:ascii="Courier New" w:hAnsi="Courier New" w:cs="Courier New" w:hint="default"/>
-      </w:rPr>
-    </w:lvl>
-    <w:lvl w:ilvl="2" w:tplc="04090005" w:tentative="1">
-      <w:start w:val="1"/>
-      <w:numFmt w:val="bullet"/>
-      <w:lvlText w:val=""/>
-      <w:lvlJc w:val="left"/>
-      <w:pPr>
-        <w:ind w:left="2160" w:hanging="360"/>
-      </w:pPr>
-      <w:rPr>
-        <w:rFonts w:ascii="Wingdings" w:hAnsi="Wingdings" w:hint="default"/>
-      </w:rPr>
-    </w:lvl>
-    <w:lvl w:ilvl="3" w:tplc="04090001" w:tentative="1">
-      <w:start w:val="1"/>
-      <w:numFmt w:val="bullet"/>
-      <w:lvlText w:val=""/>
-      <w:lvlJc w:val="left"/>
-      <w:pPr>
-        <w:ind w:left="2880" w:hanging="360"/>
-      </w:pPr>
-      <w:rPr>
-        <w:rFonts w:ascii="Symbol" w:hAnsi="Symbol" w:hint="default"/>
-      </w:rPr>
-    </w:lvl>
-    <w:lvl w:ilvl="4" w:tplc="04090003" w:tentative="1">
-      <w:start w:val="1"/>
-      <w:numFmt w:val="bullet"/>
-      <w:lvlText w:val="o"/>
-      <w:lvlJc w:val="left"/>
-      <w:pPr>
-        <w:ind w:left="3600" w:hanging="360"/>
-      </w:pPr>
-      <w:rPr>
-        <w:rFonts w:ascii="Courier New" w:hAnsi="Courier New" w:cs="Courier New" w:hint="default"/>
-      </w:rPr>
-    </w:lvl>
-    <w:lvl w:ilvl="5" w:tplc="04090005" w:tentative="1">
-      <w:start w:val="1"/>
-      <w:numFmt w:val="bullet"/>
-      <w:lvlText w:val=""/>
-      <w:lvlJc w:val="left"/>
-      <w:pPr>
-        <w:ind w:left="4320" w:hanging="360"/>
-      </w:pPr>
-      <w:rPr>
-        <w:rFonts w:ascii="Wingdings" w:hAnsi="Wingdings" w:hint="default"/>
-      </w:rPr>
-    </w:lvl>
-    <w:lvl w:ilvl="6" w:tplc="04090001" w:tentative="1">
-      <w:start w:val="1"/>
-      <w:numFmt w:val="bullet"/>
-      <w:lvlText w:val=""/>
-      <w:lvlJc w:val="left"/>
-      <w:pPr>
-        <w:ind w:left="5040" w:hanging="360"/>
-      </w:pPr>
-      <w:rPr>
-        <w:rFonts w:ascii="Symbol" w:hAnsi="Symbol" w:hint="default"/>
-      </w:rPr>
-    </w:lvl>
-    <w:lvl w:ilvl="7" w:tplc="04090003" w:tentative="1">
-      <w:start w:val="1"/>
-      <w:numFmt w:val="bullet"/>
-      <w:lvlText w:val="o"/>
-      <w:lvlJc w:val="left"/>
-      <w:pPr>
-        <w:ind w:left="5760" w:hanging="360"/>
-      </w:pPr>
-      <w:rPr>
-        <w:rFonts w:ascii="Courier New" w:hAnsi="Courier New" w:cs="Courier New" w:hint="default"/>
-      </w:rPr>
-    </w:lvl>
-    <w:lvl w:ilvl="8" w:tplc="04090005" w:tentative="1">
-      <w:start w:val="1"/>
-      <w:numFmt w:val="bullet"/>
-      <w:lvlText w:val=""/>
-      <w:lvlJc w:val="left"/>
-      <w:pPr>
-        <w:ind w:left="6480" w:hanging="360"/>
-      </w:pPr>
-      <w:rPr>
-        <w:rFonts w:ascii="Wingdings" w:hAnsi="Wingdings" w:hint="default"/>
-      </w:rPr>
-    </w:lvl>
-  </w:abstractNum>
-  <w:abstractNum w:abstractNumId="7">
     <w:nsid w:val="0F8929A1"/>
     <w:multiLevelType w:val="hybridMultilevel"/>
     <w:tmpl w:val="5FD27FF2"/>
@@ -14887,7 +15546,7 @@
       </w:rPr>
     </w:lvl>
   </w:abstractNum>
-  <w:abstractNum w:abstractNumId="8">
+  <w:abstractNum w:abstractNumId="7">
     <w:nsid w:val="12422621"/>
     <w:multiLevelType w:val="hybridMultilevel"/>
     <w:tmpl w:val="F8C41C5A"/>
@@ -15000,7 +15659,7 @@
       </w:rPr>
     </w:lvl>
   </w:abstractNum>
-  <w:abstractNum w:abstractNumId="9">
+  <w:abstractNum w:abstractNumId="8">
     <w:nsid w:val="14EA790E"/>
     <w:multiLevelType w:val="hybridMultilevel"/>
     <w:tmpl w:val="E196CAEC"/>
@@ -15113,7 +15772,7 @@
       </w:rPr>
     </w:lvl>
   </w:abstractNum>
-  <w:abstractNum w:abstractNumId="10">
+  <w:abstractNum w:abstractNumId="9">
     <w:nsid w:val="15AF0468"/>
     <w:multiLevelType w:val="hybridMultilevel"/>
     <w:tmpl w:val="6860B7B6"/>
@@ -15199,7 +15858,7 @@
       </w:pPr>
     </w:lvl>
   </w:abstractNum>
-  <w:abstractNum w:abstractNumId="11">
+  <w:abstractNum w:abstractNumId="10">
     <w:nsid w:val="16002EE2"/>
     <w:multiLevelType w:val="hybridMultilevel"/>
     <w:tmpl w:val="98FC7AE8"/>
@@ -15312,7 +15971,7 @@
       </w:rPr>
     </w:lvl>
   </w:abstractNum>
-  <w:abstractNum w:abstractNumId="12">
+  <w:abstractNum w:abstractNumId="11">
     <w:nsid w:val="162241F4"/>
     <w:multiLevelType w:val="hybridMultilevel"/>
     <w:tmpl w:val="FA90EF3A"/>
@@ -15425,7 +16084,7 @@
       </w:rPr>
     </w:lvl>
   </w:abstractNum>
-  <w:abstractNum w:abstractNumId="13">
+  <w:abstractNum w:abstractNumId="12">
     <w:nsid w:val="162D7300"/>
     <w:multiLevelType w:val="hybridMultilevel"/>
     <w:tmpl w:val="091491A0"/>
@@ -15538,7 +16197,7 @@
       </w:rPr>
     </w:lvl>
   </w:abstractNum>
-  <w:abstractNum w:abstractNumId="14">
+  <w:abstractNum w:abstractNumId="13">
     <w:nsid w:val="1AE613C8"/>
     <w:multiLevelType w:val="hybridMultilevel"/>
     <w:tmpl w:val="2574291C"/>
@@ -15579,6 +16238,119 @@
       </w:rPr>
     </w:lvl>
     <w:lvl w:ilvl="3" w:tplc="04090001">
+      <w:start w:val="1"/>
+      <w:numFmt w:val="bullet"/>
+      <w:lvlText w:val=""/>
+      <w:lvlJc w:val="left"/>
+      <w:pPr>
+        <w:ind w:left="2880" w:hanging="360"/>
+      </w:pPr>
+      <w:rPr>
+        <w:rFonts w:ascii="Symbol" w:hAnsi="Symbol" w:hint="default"/>
+      </w:rPr>
+    </w:lvl>
+    <w:lvl w:ilvl="4" w:tplc="04090003" w:tentative="1">
+      <w:start w:val="1"/>
+      <w:numFmt w:val="bullet"/>
+      <w:lvlText w:val="o"/>
+      <w:lvlJc w:val="left"/>
+      <w:pPr>
+        <w:ind w:left="3600" w:hanging="360"/>
+      </w:pPr>
+      <w:rPr>
+        <w:rFonts w:ascii="Courier New" w:hAnsi="Courier New" w:cs="Courier New" w:hint="default"/>
+      </w:rPr>
+    </w:lvl>
+    <w:lvl w:ilvl="5" w:tplc="04090005" w:tentative="1">
+      <w:start w:val="1"/>
+      <w:numFmt w:val="bullet"/>
+      <w:lvlText w:val=""/>
+      <w:lvlJc w:val="left"/>
+      <w:pPr>
+        <w:ind w:left="4320" w:hanging="360"/>
+      </w:pPr>
+      <w:rPr>
+        <w:rFonts w:ascii="Wingdings" w:hAnsi="Wingdings" w:hint="default"/>
+      </w:rPr>
+    </w:lvl>
+    <w:lvl w:ilvl="6" w:tplc="04090001" w:tentative="1">
+      <w:start w:val="1"/>
+      <w:numFmt w:val="bullet"/>
+      <w:lvlText w:val=""/>
+      <w:lvlJc w:val="left"/>
+      <w:pPr>
+        <w:ind w:left="5040" w:hanging="360"/>
+      </w:pPr>
+      <w:rPr>
+        <w:rFonts w:ascii="Symbol" w:hAnsi="Symbol" w:hint="default"/>
+      </w:rPr>
+    </w:lvl>
+    <w:lvl w:ilvl="7" w:tplc="04090003" w:tentative="1">
+      <w:start w:val="1"/>
+      <w:numFmt w:val="bullet"/>
+      <w:lvlText w:val="o"/>
+      <w:lvlJc w:val="left"/>
+      <w:pPr>
+        <w:ind w:left="5760" w:hanging="360"/>
+      </w:pPr>
+      <w:rPr>
+        <w:rFonts w:ascii="Courier New" w:hAnsi="Courier New" w:cs="Courier New" w:hint="default"/>
+      </w:rPr>
+    </w:lvl>
+    <w:lvl w:ilvl="8" w:tplc="04090005" w:tentative="1">
+      <w:start w:val="1"/>
+      <w:numFmt w:val="bullet"/>
+      <w:lvlText w:val=""/>
+      <w:lvlJc w:val="left"/>
+      <w:pPr>
+        <w:ind w:left="6480" w:hanging="360"/>
+      </w:pPr>
+      <w:rPr>
+        <w:rFonts w:ascii="Wingdings" w:hAnsi="Wingdings" w:hint="default"/>
+      </w:rPr>
+    </w:lvl>
+  </w:abstractNum>
+  <w:abstractNum w:abstractNumId="14">
+    <w:nsid w:val="1E474FE5"/>
+    <w:multiLevelType w:val="hybridMultilevel"/>
+    <w:tmpl w:val="6F8815DC"/>
+    <w:lvl w:ilvl="0" w:tplc="04090001">
+      <w:start w:val="1"/>
+      <w:numFmt w:val="bullet"/>
+      <w:lvlText w:val=""/>
+      <w:lvlJc w:val="left"/>
+      <w:pPr>
+        <w:ind w:left="720" w:hanging="360"/>
+      </w:pPr>
+      <w:rPr>
+        <w:rFonts w:ascii="Symbol" w:hAnsi="Symbol" w:hint="default"/>
+      </w:rPr>
+    </w:lvl>
+    <w:lvl w:ilvl="1" w:tplc="04090003">
+      <w:start w:val="1"/>
+      <w:numFmt w:val="bullet"/>
+      <w:lvlText w:val="o"/>
+      <w:lvlJc w:val="left"/>
+      <w:pPr>
+        <w:ind w:left="1440" w:hanging="360"/>
+      </w:pPr>
+      <w:rPr>
+        <w:rFonts w:ascii="Courier New" w:hAnsi="Courier New" w:cs="Courier New" w:hint="default"/>
+      </w:rPr>
+    </w:lvl>
+    <w:lvl w:ilvl="2" w:tplc="04090005" w:tentative="1">
+      <w:start w:val="1"/>
+      <w:numFmt w:val="bullet"/>
+      <w:lvlText w:val=""/>
+      <w:lvlJc w:val="left"/>
+      <w:pPr>
+        <w:ind w:left="2160" w:hanging="360"/>
+      </w:pPr>
+      <w:rPr>
+        <w:rFonts w:ascii="Wingdings" w:hAnsi="Wingdings" w:hint="default"/>
+      </w:rPr>
+    </w:lvl>
+    <w:lvl w:ilvl="3" w:tplc="04090001" w:tentative="1">
       <w:start w:val="1"/>
       <w:numFmt w:val="bullet"/>
       <w:lvlText w:val=""/>
@@ -16109,6 +16881,119 @@
     </w:lvl>
   </w:abstractNum>
   <w:abstractNum w:abstractNumId="20">
+    <w:nsid w:val="2A484F29"/>
+    <w:multiLevelType w:val="hybridMultilevel"/>
+    <w:tmpl w:val="A44432DC"/>
+    <w:lvl w:ilvl="0" w:tplc="04090001">
+      <w:start w:val="1"/>
+      <w:numFmt w:val="bullet"/>
+      <w:lvlText w:val=""/>
+      <w:lvlJc w:val="left"/>
+      <w:pPr>
+        <w:ind w:left="720" w:hanging="360"/>
+      </w:pPr>
+      <w:rPr>
+        <w:rFonts w:ascii="Symbol" w:hAnsi="Symbol" w:hint="default"/>
+      </w:rPr>
+    </w:lvl>
+    <w:lvl w:ilvl="1" w:tplc="04090003">
+      <w:start w:val="1"/>
+      <w:numFmt w:val="bullet"/>
+      <w:lvlText w:val="o"/>
+      <w:lvlJc w:val="left"/>
+      <w:pPr>
+        <w:ind w:left="1440" w:hanging="360"/>
+      </w:pPr>
+      <w:rPr>
+        <w:rFonts w:ascii="Courier New" w:hAnsi="Courier New" w:cs="Courier New" w:hint="default"/>
+      </w:rPr>
+    </w:lvl>
+    <w:lvl w:ilvl="2" w:tplc="04090005">
+      <w:start w:val="1"/>
+      <w:numFmt w:val="bullet"/>
+      <w:lvlText w:val=""/>
+      <w:lvlJc w:val="left"/>
+      <w:pPr>
+        <w:ind w:left="2160" w:hanging="360"/>
+      </w:pPr>
+      <w:rPr>
+        <w:rFonts w:ascii="Wingdings" w:hAnsi="Wingdings" w:hint="default"/>
+      </w:rPr>
+    </w:lvl>
+    <w:lvl w:ilvl="3" w:tplc="04090001">
+      <w:start w:val="1"/>
+      <w:numFmt w:val="bullet"/>
+      <w:lvlText w:val=""/>
+      <w:lvlJc w:val="left"/>
+      <w:pPr>
+        <w:ind w:left="2880" w:hanging="360"/>
+      </w:pPr>
+      <w:rPr>
+        <w:rFonts w:ascii="Symbol" w:hAnsi="Symbol" w:hint="default"/>
+      </w:rPr>
+    </w:lvl>
+    <w:lvl w:ilvl="4" w:tplc="04090003" w:tentative="1">
+      <w:start w:val="1"/>
+      <w:numFmt w:val="bullet"/>
+      <w:lvlText w:val="o"/>
+      <w:lvlJc w:val="left"/>
+      <w:pPr>
+        <w:ind w:left="3600" w:hanging="360"/>
+      </w:pPr>
+      <w:rPr>
+        <w:rFonts w:ascii="Courier New" w:hAnsi="Courier New" w:cs="Courier New" w:hint="default"/>
+      </w:rPr>
+    </w:lvl>
+    <w:lvl w:ilvl="5" w:tplc="04090005" w:tentative="1">
+      <w:start w:val="1"/>
+      <w:numFmt w:val="bullet"/>
+      <w:lvlText w:val=""/>
+      <w:lvlJc w:val="left"/>
+      <w:pPr>
+        <w:ind w:left="4320" w:hanging="360"/>
+      </w:pPr>
+      <w:rPr>
+        <w:rFonts w:ascii="Wingdings" w:hAnsi="Wingdings" w:hint="default"/>
+      </w:rPr>
+    </w:lvl>
+    <w:lvl w:ilvl="6" w:tplc="04090001" w:tentative="1">
+      <w:start w:val="1"/>
+      <w:numFmt w:val="bullet"/>
+      <w:lvlText w:val=""/>
+      <w:lvlJc w:val="left"/>
+      <w:pPr>
+        <w:ind w:left="5040" w:hanging="360"/>
+      </w:pPr>
+      <w:rPr>
+        <w:rFonts w:ascii="Symbol" w:hAnsi="Symbol" w:hint="default"/>
+      </w:rPr>
+    </w:lvl>
+    <w:lvl w:ilvl="7" w:tplc="04090003" w:tentative="1">
+      <w:start w:val="1"/>
+      <w:numFmt w:val="bullet"/>
+      <w:lvlText w:val="o"/>
+      <w:lvlJc w:val="left"/>
+      <w:pPr>
+        <w:ind w:left="5760" w:hanging="360"/>
+      </w:pPr>
+      <w:rPr>
+        <w:rFonts w:ascii="Courier New" w:hAnsi="Courier New" w:cs="Courier New" w:hint="default"/>
+      </w:rPr>
+    </w:lvl>
+    <w:lvl w:ilvl="8" w:tplc="04090005" w:tentative="1">
+      <w:start w:val="1"/>
+      <w:numFmt w:val="bullet"/>
+      <w:lvlText w:val=""/>
+      <w:lvlJc w:val="left"/>
+      <w:pPr>
+        <w:ind w:left="6480" w:hanging="360"/>
+      </w:pPr>
+      <w:rPr>
+        <w:rFonts w:ascii="Wingdings" w:hAnsi="Wingdings" w:hint="default"/>
+      </w:rPr>
+    </w:lvl>
+  </w:abstractNum>
+  <w:abstractNum w:abstractNumId="21">
     <w:nsid w:val="2B17548D"/>
     <w:multiLevelType w:val="hybridMultilevel"/>
     <w:tmpl w:val="D0C6D23E"/>
@@ -16221,7 +17106,7 @@
       </w:rPr>
     </w:lvl>
   </w:abstractNum>
-  <w:abstractNum w:abstractNumId="21">
+  <w:abstractNum w:abstractNumId="22">
     <w:nsid w:val="2E5A7D42"/>
     <w:multiLevelType w:val="hybridMultilevel"/>
     <w:tmpl w:val="53520716"/>
@@ -16334,7 +17219,7 @@
       </w:rPr>
     </w:lvl>
   </w:abstractNum>
-  <w:abstractNum w:abstractNumId="22">
+  <w:abstractNum w:abstractNumId="23">
     <w:nsid w:val="311705EF"/>
     <w:multiLevelType w:val="hybridMultilevel"/>
     <w:tmpl w:val="A65CC7C4"/>
@@ -16447,7 +17332,7 @@
       </w:rPr>
     </w:lvl>
   </w:abstractNum>
-  <w:abstractNum w:abstractNumId="23">
+  <w:abstractNum w:abstractNumId="24">
     <w:nsid w:val="33B60121"/>
     <w:multiLevelType w:val="hybridMultilevel"/>
     <w:tmpl w:val="1084F5CC"/>
@@ -16560,7 +17445,7 @@
       </w:rPr>
     </w:lvl>
   </w:abstractNum>
-  <w:abstractNum w:abstractNumId="24">
+  <w:abstractNum w:abstractNumId="25">
     <w:nsid w:val="34B82B9E"/>
     <w:multiLevelType w:val="hybridMultilevel"/>
     <w:tmpl w:val="1EE0B7CC"/>
@@ -16673,7 +17558,7 @@
       </w:rPr>
     </w:lvl>
   </w:abstractNum>
-  <w:abstractNum w:abstractNumId="25">
+  <w:abstractNum w:abstractNumId="26">
     <w:nsid w:val="34EA28B8"/>
     <w:multiLevelType w:val="hybridMultilevel"/>
     <w:tmpl w:val="8AD48CD2"/>
@@ -16786,7 +17671,7 @@
       </w:rPr>
     </w:lvl>
   </w:abstractNum>
-  <w:abstractNum w:abstractNumId="26">
+  <w:abstractNum w:abstractNumId="27">
     <w:nsid w:val="351B7E79"/>
     <w:multiLevelType w:val="hybridMultilevel"/>
     <w:tmpl w:val="238625AE"/>
@@ -16899,7 +17784,120 @@
       </w:rPr>
     </w:lvl>
   </w:abstractNum>
-  <w:abstractNum w:abstractNumId="27">
+  <w:abstractNum w:abstractNumId="28">
+    <w:nsid w:val="36371A66"/>
+    <w:multiLevelType w:val="hybridMultilevel"/>
+    <w:tmpl w:val="CB9E2858"/>
+    <w:lvl w:ilvl="0" w:tplc="04090001">
+      <w:start w:val="1"/>
+      <w:numFmt w:val="bullet"/>
+      <w:lvlText w:val=""/>
+      <w:lvlJc w:val="left"/>
+      <w:pPr>
+        <w:ind w:left="770" w:hanging="360"/>
+      </w:pPr>
+      <w:rPr>
+        <w:rFonts w:ascii="Symbol" w:hAnsi="Symbol" w:hint="default"/>
+      </w:rPr>
+    </w:lvl>
+    <w:lvl w:ilvl="1" w:tplc="04090003">
+      <w:start w:val="1"/>
+      <w:numFmt w:val="bullet"/>
+      <w:lvlText w:val="o"/>
+      <w:lvlJc w:val="left"/>
+      <w:pPr>
+        <w:ind w:left="1490" w:hanging="360"/>
+      </w:pPr>
+      <w:rPr>
+        <w:rFonts w:ascii="Courier New" w:hAnsi="Courier New" w:cs="Courier New" w:hint="default"/>
+      </w:rPr>
+    </w:lvl>
+    <w:lvl w:ilvl="2" w:tplc="04090005" w:tentative="1">
+      <w:start w:val="1"/>
+      <w:numFmt w:val="bullet"/>
+      <w:lvlText w:val=""/>
+      <w:lvlJc w:val="left"/>
+      <w:pPr>
+        <w:ind w:left="2210" w:hanging="360"/>
+      </w:pPr>
+      <w:rPr>
+        <w:rFonts w:ascii="Wingdings" w:hAnsi="Wingdings" w:hint="default"/>
+      </w:rPr>
+    </w:lvl>
+    <w:lvl w:ilvl="3" w:tplc="04090001" w:tentative="1">
+      <w:start w:val="1"/>
+      <w:numFmt w:val="bullet"/>
+      <w:lvlText w:val=""/>
+      <w:lvlJc w:val="left"/>
+      <w:pPr>
+        <w:ind w:left="2930" w:hanging="360"/>
+      </w:pPr>
+      <w:rPr>
+        <w:rFonts w:ascii="Symbol" w:hAnsi="Symbol" w:hint="default"/>
+      </w:rPr>
+    </w:lvl>
+    <w:lvl w:ilvl="4" w:tplc="04090003" w:tentative="1">
+      <w:start w:val="1"/>
+      <w:numFmt w:val="bullet"/>
+      <w:lvlText w:val="o"/>
+      <w:lvlJc w:val="left"/>
+      <w:pPr>
+        <w:ind w:left="3650" w:hanging="360"/>
+      </w:pPr>
+      <w:rPr>
+        <w:rFonts w:ascii="Courier New" w:hAnsi="Courier New" w:cs="Courier New" w:hint="default"/>
+      </w:rPr>
+    </w:lvl>
+    <w:lvl w:ilvl="5" w:tplc="04090005" w:tentative="1">
+      <w:start w:val="1"/>
+      <w:numFmt w:val="bullet"/>
+      <w:lvlText w:val=""/>
+      <w:lvlJc w:val="left"/>
+      <w:pPr>
+        <w:ind w:left="4370" w:hanging="360"/>
+      </w:pPr>
+      <w:rPr>
+        <w:rFonts w:ascii="Wingdings" w:hAnsi="Wingdings" w:hint="default"/>
+      </w:rPr>
+    </w:lvl>
+    <w:lvl w:ilvl="6" w:tplc="04090001" w:tentative="1">
+      <w:start w:val="1"/>
+      <w:numFmt w:val="bullet"/>
+      <w:lvlText w:val=""/>
+      <w:lvlJc w:val="left"/>
+      <w:pPr>
+        <w:ind w:left="5090" w:hanging="360"/>
+      </w:pPr>
+      <w:rPr>
+        <w:rFonts w:ascii="Symbol" w:hAnsi="Symbol" w:hint="default"/>
+      </w:rPr>
+    </w:lvl>
+    <w:lvl w:ilvl="7" w:tplc="04090003" w:tentative="1">
+      <w:start w:val="1"/>
+      <w:numFmt w:val="bullet"/>
+      <w:lvlText w:val="o"/>
+      <w:lvlJc w:val="left"/>
+      <w:pPr>
+        <w:ind w:left="5810" w:hanging="360"/>
+      </w:pPr>
+      <w:rPr>
+        <w:rFonts w:ascii="Courier New" w:hAnsi="Courier New" w:cs="Courier New" w:hint="default"/>
+      </w:rPr>
+    </w:lvl>
+    <w:lvl w:ilvl="8" w:tplc="04090005" w:tentative="1">
+      <w:start w:val="1"/>
+      <w:numFmt w:val="bullet"/>
+      <w:lvlText w:val=""/>
+      <w:lvlJc w:val="left"/>
+      <w:pPr>
+        <w:ind w:left="6530" w:hanging="360"/>
+      </w:pPr>
+      <w:rPr>
+        <w:rFonts w:ascii="Wingdings" w:hAnsi="Wingdings" w:hint="default"/>
+      </w:rPr>
+    </w:lvl>
+  </w:abstractNum>
+  <w:abstractNum w:abstractNumId="29">
     <w:nsid w:val="3D883DFB"/>
     <w:multiLevelType w:val="hybridMultilevel"/>
     <w:tmpl w:val="EC784D28"/>
@@ -17012,7 +18010,7 @@
       </w:rPr>
     </w:lvl>
   </w:abstractNum>
-  <w:abstractNum w:abstractNumId="28">
+  <w:abstractNum w:abstractNumId="30">
     <w:nsid w:val="403D2CED"/>
     <w:multiLevelType w:val="hybridMultilevel"/>
     <w:tmpl w:val="63BEC438"/>
@@ -17125,7 +18123,7 @@
       </w:rPr>
     </w:lvl>
   </w:abstractNum>
-  <w:abstractNum w:abstractNumId="29">
+  <w:abstractNum w:abstractNumId="31">
     <w:nsid w:val="41773AA5"/>
     <w:multiLevelType w:val="hybridMultilevel"/>
     <w:tmpl w:val="F3ACCC3E"/>
@@ -17238,7 +18236,7 @@
       </w:rPr>
     </w:lvl>
   </w:abstractNum>
-  <w:abstractNum w:abstractNumId="30">
+  <w:abstractNum w:abstractNumId="32">
     <w:nsid w:val="43316BE2"/>
     <w:multiLevelType w:val="hybridMultilevel"/>
     <w:tmpl w:val="FDB0055A"/>
@@ -17351,7 +18349,7 @@
       </w:rPr>
     </w:lvl>
   </w:abstractNum>
-  <w:abstractNum w:abstractNumId="31">
+  <w:abstractNum w:abstractNumId="33">
     <w:nsid w:val="44681B96"/>
     <w:multiLevelType w:val="hybridMultilevel"/>
     <w:tmpl w:val="F79E1E36"/>
@@ -17464,7 +18462,7 @@
       </w:rPr>
     </w:lvl>
   </w:abstractNum>
-  <w:abstractNum w:abstractNumId="32">
+  <w:abstractNum w:abstractNumId="34">
     <w:nsid w:val="468531C2"/>
     <w:multiLevelType w:val="hybridMultilevel"/>
     <w:tmpl w:val="4D7AB662"/>
@@ -17577,7 +18575,7 @@
       </w:rPr>
     </w:lvl>
   </w:abstractNum>
-  <w:abstractNum w:abstractNumId="33">
+  <w:abstractNum w:abstractNumId="35">
     <w:nsid w:val="48A93EDF"/>
     <w:multiLevelType w:val="hybridMultilevel"/>
     <w:tmpl w:val="7C62241A"/>
@@ -17690,7 +18688,7 @@
       </w:rPr>
     </w:lvl>
   </w:abstractNum>
-  <w:abstractNum w:abstractNumId="34">
+  <w:abstractNum w:abstractNumId="36">
     <w:nsid w:val="48B64324"/>
     <w:multiLevelType w:val="hybridMultilevel"/>
     <w:tmpl w:val="E54AD48A"/>
@@ -17803,7 +18801,7 @@
       </w:rPr>
     </w:lvl>
   </w:abstractNum>
-  <w:abstractNum w:abstractNumId="35">
+  <w:abstractNum w:abstractNumId="37">
     <w:nsid w:val="49C2577F"/>
     <w:multiLevelType w:val="hybridMultilevel"/>
     <w:tmpl w:val="F5F2E8F8"/>
@@ -17916,7 +18914,7 @@
       </w:rPr>
     </w:lvl>
   </w:abstractNum>
-  <w:abstractNum w:abstractNumId="36">
+  <w:abstractNum w:abstractNumId="38">
     <w:nsid w:val="4C424017"/>
     <w:multiLevelType w:val="hybridMultilevel"/>
     <w:tmpl w:val="CB922E2A"/>
@@ -18029,7 +19027,7 @@
       </w:rPr>
     </w:lvl>
   </w:abstractNum>
-  <w:abstractNum w:abstractNumId="37">
+  <w:abstractNum w:abstractNumId="39">
     <w:nsid w:val="4D1B3E8E"/>
     <w:multiLevelType w:val="hybridMultilevel"/>
     <w:tmpl w:val="122C8A76"/>
@@ -18142,7 +19140,7 @@
       </w:rPr>
     </w:lvl>
   </w:abstractNum>
-  <w:abstractNum w:abstractNumId="38">
+  <w:abstractNum w:abstractNumId="40">
     <w:nsid w:val="50976B24"/>
     <w:multiLevelType w:val="hybridMultilevel"/>
     <w:tmpl w:val="47FAA950"/>
@@ -18255,7 +19253,7 @@
       </w:rPr>
     </w:lvl>
   </w:abstractNum>
-  <w:abstractNum w:abstractNumId="39">
+  <w:abstractNum w:abstractNumId="41">
     <w:nsid w:val="50BE57BD"/>
     <w:multiLevelType w:val="hybridMultilevel"/>
     <w:tmpl w:val="862E09D0"/>
@@ -18368,7 +19366,7 @@
       </w:rPr>
     </w:lvl>
   </w:abstractNum>
-  <w:abstractNum w:abstractNumId="40">
+  <w:abstractNum w:abstractNumId="42">
     <w:nsid w:val="515E4038"/>
     <w:multiLevelType w:val="hybridMultilevel"/>
     <w:tmpl w:val="ECEA5E92"/>
@@ -18481,7 +19479,7 @@
       </w:rPr>
     </w:lvl>
   </w:abstractNum>
-  <w:abstractNum w:abstractNumId="41">
+  <w:abstractNum w:abstractNumId="43">
     <w:nsid w:val="53DE3754"/>
     <w:multiLevelType w:val="hybridMultilevel"/>
     <w:tmpl w:val="A740D3A0"/>
@@ -18567,7 +19565,7 @@
       </w:pPr>
     </w:lvl>
   </w:abstractNum>
-  <w:abstractNum w:abstractNumId="42">
+  <w:abstractNum w:abstractNumId="44">
     <w:nsid w:val="553054EA"/>
     <w:multiLevelType w:val="hybridMultilevel"/>
     <w:tmpl w:val="DA302168"/>
@@ -18680,7 +19678,7 @@
       </w:rPr>
     </w:lvl>
   </w:abstractNum>
-  <w:abstractNum w:abstractNumId="43">
+  <w:abstractNum w:abstractNumId="45">
     <w:nsid w:val="587D76D8"/>
     <w:multiLevelType w:val="hybridMultilevel"/>
     <w:tmpl w:val="2DE6439A"/>
@@ -18793,7 +19791,7 @@
       </w:rPr>
     </w:lvl>
   </w:abstractNum>
-  <w:abstractNum w:abstractNumId="44">
+  <w:abstractNum w:abstractNumId="46">
     <w:nsid w:val="58EE61D0"/>
     <w:multiLevelType w:val="hybridMultilevel"/>
     <w:tmpl w:val="8092CD80"/>
@@ -18906,7 +19904,7 @@
       </w:rPr>
     </w:lvl>
   </w:abstractNum>
-  <w:abstractNum w:abstractNumId="45">
+  <w:abstractNum w:abstractNumId="47">
     <w:nsid w:val="5D694D60"/>
     <w:multiLevelType w:val="hybridMultilevel"/>
     <w:tmpl w:val="2F6CAA46"/>
@@ -19019,7 +20017,7 @@
       </w:rPr>
     </w:lvl>
   </w:abstractNum>
-  <w:abstractNum w:abstractNumId="46">
+  <w:abstractNum w:abstractNumId="48">
     <w:nsid w:val="5E5647BF"/>
     <w:multiLevelType w:val="hybridMultilevel"/>
     <w:tmpl w:val="3A4601FE"/>
@@ -19132,7 +20130,7 @@
       </w:rPr>
     </w:lvl>
   </w:abstractNum>
-  <w:abstractNum w:abstractNumId="47">
+  <w:abstractNum w:abstractNumId="49">
     <w:nsid w:val="5E907C05"/>
     <w:multiLevelType w:val="hybridMultilevel"/>
     <w:tmpl w:val="2110A578"/>
@@ -19245,7 +20243,7 @@
       </w:rPr>
     </w:lvl>
   </w:abstractNum>
-  <w:abstractNum w:abstractNumId="48">
+  <w:abstractNum w:abstractNumId="50">
     <w:nsid w:val="5FE7666E"/>
     <w:multiLevelType w:val="hybridMultilevel"/>
     <w:tmpl w:val="C4EC039A"/>
@@ -19358,7 +20356,7 @@
       </w:rPr>
     </w:lvl>
   </w:abstractNum>
-  <w:abstractNum w:abstractNumId="49">
+  <w:abstractNum w:abstractNumId="51">
     <w:nsid w:val="620B10A5"/>
     <w:multiLevelType w:val="hybridMultilevel"/>
     <w:tmpl w:val="9EA6B238"/>
@@ -19471,7 +20469,7 @@
       </w:rPr>
     </w:lvl>
   </w:abstractNum>
-  <w:abstractNum w:abstractNumId="50">
+  <w:abstractNum w:abstractNumId="52">
     <w:nsid w:val="62180B0D"/>
     <w:multiLevelType w:val="hybridMultilevel"/>
     <w:tmpl w:val="231EA43A"/>
@@ -19584,7 +20582,7 @@
       </w:rPr>
     </w:lvl>
   </w:abstractNum>
-  <w:abstractNum w:abstractNumId="51">
+  <w:abstractNum w:abstractNumId="53">
     <w:nsid w:val="621B7E9A"/>
     <w:multiLevelType w:val="hybridMultilevel"/>
     <w:tmpl w:val="562683B6"/>
@@ -19697,7 +20695,7 @@
       </w:rPr>
     </w:lvl>
   </w:abstractNum>
-  <w:abstractNum w:abstractNumId="52">
+  <w:abstractNum w:abstractNumId="54">
     <w:nsid w:val="6280123E"/>
     <w:multiLevelType w:val="hybridMultilevel"/>
     <w:tmpl w:val="FB8A7ECC"/>
@@ -19810,7 +20808,7 @@
       </w:rPr>
     </w:lvl>
   </w:abstractNum>
-  <w:abstractNum w:abstractNumId="53">
+  <w:abstractNum w:abstractNumId="55">
     <w:nsid w:val="62CB6036"/>
     <w:multiLevelType w:val="hybridMultilevel"/>
     <w:tmpl w:val="8A6CCCD4"/>
@@ -19923,7 +20921,7 @@
       </w:rPr>
     </w:lvl>
   </w:abstractNum>
-  <w:abstractNum w:abstractNumId="54">
+  <w:abstractNum w:abstractNumId="56">
     <w:nsid w:val="62DE3479"/>
     <w:multiLevelType w:val="hybridMultilevel"/>
     <w:tmpl w:val="64129B76"/>
@@ -20036,7 +21034,7 @@
       </w:rPr>
     </w:lvl>
   </w:abstractNum>
-  <w:abstractNum w:abstractNumId="55">
+  <w:abstractNum w:abstractNumId="57">
     <w:nsid w:val="63B54FE5"/>
     <w:multiLevelType w:val="hybridMultilevel"/>
     <w:tmpl w:val="9AB6C064"/>
@@ -20149,7 +21147,7 @@
       </w:rPr>
     </w:lvl>
   </w:abstractNum>
-  <w:abstractNum w:abstractNumId="56">
+  <w:abstractNum w:abstractNumId="58">
     <w:nsid w:val="64264F96"/>
     <w:multiLevelType w:val="hybridMultilevel"/>
     <w:tmpl w:val="D6BC60C4"/>
@@ -20235,7 +21233,7 @@
       </w:pPr>
     </w:lvl>
   </w:abstractNum>
-  <w:abstractNum w:abstractNumId="57">
+  <w:abstractNum w:abstractNumId="59">
     <w:nsid w:val="64710A0F"/>
     <w:multiLevelType w:val="hybridMultilevel"/>
     <w:tmpl w:val="3D1AA106"/>
@@ -20348,7 +21346,7 @@
       </w:rPr>
     </w:lvl>
   </w:abstractNum>
-  <w:abstractNum w:abstractNumId="58">
+  <w:abstractNum w:abstractNumId="60">
     <w:nsid w:val="66017F52"/>
     <w:multiLevelType w:val="hybridMultilevel"/>
     <w:tmpl w:val="A2D44DA4"/>
@@ -20461,7 +21459,7 @@
       </w:rPr>
     </w:lvl>
   </w:abstractNum>
-  <w:abstractNum w:abstractNumId="59">
+  <w:abstractNum w:abstractNumId="61">
     <w:nsid w:val="696F1EF6"/>
     <w:multiLevelType w:val="hybridMultilevel"/>
     <w:tmpl w:val="D0587B4A"/>
@@ -20574,7 +21572,7 @@
       </w:rPr>
     </w:lvl>
   </w:abstractNum>
-  <w:abstractNum w:abstractNumId="60">
+  <w:abstractNum w:abstractNumId="62">
     <w:nsid w:val="69AE0BFF"/>
     <w:multiLevelType w:val="hybridMultilevel"/>
     <w:tmpl w:val="4A92154A"/>
@@ -20687,7 +21685,7 @@
       </w:rPr>
     </w:lvl>
   </w:abstractNum>
-  <w:abstractNum w:abstractNumId="61">
+  <w:abstractNum w:abstractNumId="63">
     <w:nsid w:val="6A9C3C57"/>
     <w:multiLevelType w:val="hybridMultilevel"/>
     <w:tmpl w:val="113C83CA"/>
@@ -20800,7 +21798,7 @@
       </w:rPr>
     </w:lvl>
   </w:abstractNum>
-  <w:abstractNum w:abstractNumId="62">
+  <w:abstractNum w:abstractNumId="64">
     <w:nsid w:val="6BA84811"/>
     <w:multiLevelType w:val="hybridMultilevel"/>
     <w:tmpl w:val="D80E14E4"/>
@@ -20913,7 +21911,7 @@
       </w:rPr>
     </w:lvl>
   </w:abstractNum>
-  <w:abstractNum w:abstractNumId="63">
+  <w:abstractNum w:abstractNumId="65">
     <w:nsid w:val="6D3025AC"/>
     <w:multiLevelType w:val="hybridMultilevel"/>
     <w:tmpl w:val="032038D0"/>
@@ -21026,7 +22024,7 @@
       </w:rPr>
     </w:lvl>
   </w:abstractNum>
-  <w:abstractNum w:abstractNumId="64">
+  <w:abstractNum w:abstractNumId="66">
     <w:nsid w:val="6E3B21B9"/>
     <w:multiLevelType w:val="hybridMultilevel"/>
     <w:tmpl w:val="F5AEBC12"/>
@@ -21139,7 +22137,7 @@
       </w:rPr>
     </w:lvl>
   </w:abstractNum>
-  <w:abstractNum w:abstractNumId="65">
+  <w:abstractNum w:abstractNumId="67">
     <w:nsid w:val="6E7D00A7"/>
     <w:multiLevelType w:val="hybridMultilevel"/>
     <w:tmpl w:val="6B58A082"/>
@@ -21252,7 +22250,7 @@
       </w:rPr>
     </w:lvl>
   </w:abstractNum>
-  <w:abstractNum w:abstractNumId="66">
+  <w:abstractNum w:abstractNumId="68">
     <w:nsid w:val="6F1B2113"/>
     <w:multiLevelType w:val="hybridMultilevel"/>
     <w:tmpl w:val="285EFB74"/>
@@ -21338,7 +22336,7 @@
       </w:pPr>
     </w:lvl>
   </w:abstractNum>
-  <w:abstractNum w:abstractNumId="67">
+  <w:abstractNum w:abstractNumId="69">
     <w:nsid w:val="6F752342"/>
     <w:multiLevelType w:val="hybridMultilevel"/>
     <w:tmpl w:val="C6D211D6"/>
@@ -21451,7 +22449,7 @@
       </w:rPr>
     </w:lvl>
   </w:abstractNum>
-  <w:abstractNum w:abstractNumId="68">
+  <w:abstractNum w:abstractNumId="70">
     <w:nsid w:val="72156FC4"/>
     <w:multiLevelType w:val="hybridMultilevel"/>
     <w:tmpl w:val="23D4CABA"/>
@@ -21564,7 +22562,7 @@
       </w:rPr>
     </w:lvl>
   </w:abstractNum>
-  <w:abstractNum w:abstractNumId="69">
+  <w:abstractNum w:abstractNumId="71">
     <w:nsid w:val="734D1098"/>
     <w:multiLevelType w:val="hybridMultilevel"/>
     <w:tmpl w:val="763C475C"/>
@@ -21677,7 +22675,93 @@
       </w:rPr>
     </w:lvl>
   </w:abstractNum>
-  <w:abstractNum w:abstractNumId="70">
+  <w:abstractNum w:abstractNumId="72">
+    <w:nsid w:val="73C80FCC"/>
+    <w:multiLevelType w:val="hybridMultilevel"/>
+    <w:tmpl w:val="50BCD1A2"/>
+    <w:lvl w:ilvl="0" w:tplc="0409000F">
+      <w:start w:val="1"/>
+      <w:numFmt w:val="decimal"/>
+      <w:lvlText w:val="%1."/>
+      <w:lvlJc w:val="left"/>
+      <w:pPr>
+        <w:ind w:left="720" w:hanging="360"/>
+      </w:pPr>
+    </w:lvl>
+    <w:lvl w:ilvl="1" w:tplc="04090019" w:tentative="1">
+      <w:start w:val="1"/>
+      <w:numFmt w:val="lowerLetter"/>
+      <w:lvlText w:val="%2."/>
+      <w:lvlJc w:val="left"/>
+      <w:pPr>
+        <w:ind w:left="1440" w:hanging="360"/>
+      </w:pPr>
+    </w:lvl>
+    <w:lvl w:ilvl="2" w:tplc="0409001B" w:tentative="1">
+      <w:start w:val="1"/>
+      <w:numFmt w:val="lowerRoman"/>
+      <w:lvlText w:val="%3."/>
+      <w:lvlJc w:val="right"/>
+      <w:pPr>
+        <w:ind w:left="2160" w:hanging="180"/>
+      </w:pPr>
+    </w:lvl>
+    <w:lvl w:ilvl="3" w:tplc="0409000F" w:tentative="1">
+      <w:start w:val="1"/>
+      <w:numFmt w:val="decimal"/>
+      <w:lvlText w:val="%4."/>
+      <w:lvlJc w:val="left"/>
+      <w:pPr>
+        <w:ind w:left="2880" w:hanging="360"/>
+      </w:pPr>
+    </w:lvl>
+    <w:lvl w:ilvl="4" w:tplc="04090019" w:tentative="1">
+      <w:start w:val="1"/>
+      <w:numFmt w:val="lowerLetter"/>
+      <w:lvlText w:val="%5."/>
+      <w:lvlJc w:val="left"/>
+      <w:pPr>
+        <w:ind w:left="3600" w:hanging="360"/>
+      </w:pPr>
+    </w:lvl>
+    <w:lvl w:ilvl="5" w:tplc="0409001B" w:tentative="1">
+      <w:start w:val="1"/>
+      <w:numFmt w:val="lowerRoman"/>
+      <w:lvlText w:val="%6."/>
+      <w:lvlJc w:val="right"/>
+      <w:pPr>
+        <w:ind w:left="4320" w:hanging="180"/>
+      </w:pPr>
+    </w:lvl>
+    <w:lvl w:ilvl="6" w:tplc="0409000F" w:tentative="1">
+      <w:start w:val="1"/>
+      <w:numFmt w:val="decimal"/>
+      <w:lvlText w:val="%7."/>
+      <w:lvlJc w:val="left"/>
+      <w:pPr>
+        <w:ind w:left="5040" w:hanging="360"/>
+      </w:pPr>
+    </w:lvl>
+    <w:lvl w:ilvl="7" w:tplc="04090019" w:tentative="1">
+      <w:start w:val="1"/>
+      <w:numFmt w:val="lowerLetter"/>
+      <w:lvlText w:val="%8."/>
+      <w:lvlJc w:val="left"/>
+      <w:pPr>
+        <w:ind w:left="5760" w:hanging="360"/>
+      </w:pPr>
+    </w:lvl>
+    <w:lvl w:ilvl="8" w:tplc="0409001B" w:tentative="1">
+      <w:start w:val="1"/>
+      <w:numFmt w:val="lowerRoman"/>
+      <w:lvlText w:val="%9."/>
+      <w:lvlJc w:val="right"/>
+      <w:pPr>
+        <w:ind w:left="6480" w:hanging="180"/>
+      </w:pPr>
+    </w:lvl>
+  </w:abstractNum>
+  <w:abstractNum w:abstractNumId="73">
     <w:nsid w:val="76713144"/>
     <w:multiLevelType w:val="hybridMultilevel"/>
     <w:tmpl w:val="7980AE16"/>
@@ -21790,7 +22874,7 @@
       </w:rPr>
     </w:lvl>
   </w:abstractNum>
-  <w:abstractNum w:abstractNumId="71">
+  <w:abstractNum w:abstractNumId="74">
     <w:nsid w:val="76AF76B1"/>
     <w:multiLevelType w:val="hybridMultilevel"/>
     <w:tmpl w:val="6CDCC386"/>
@@ -21903,7 +22987,7 @@
       </w:rPr>
     </w:lvl>
   </w:abstractNum>
-  <w:abstractNum w:abstractNumId="72">
+  <w:abstractNum w:abstractNumId="75">
     <w:nsid w:val="77705280"/>
     <w:multiLevelType w:val="hybridMultilevel"/>
     <w:tmpl w:val="969446D6"/>
@@ -21989,7 +23073,7 @@
       </w:pPr>
     </w:lvl>
   </w:abstractNum>
-  <w:abstractNum w:abstractNumId="73">
+  <w:abstractNum w:abstractNumId="76">
     <w:nsid w:val="78B038AB"/>
     <w:multiLevelType w:val="hybridMultilevel"/>
     <w:tmpl w:val="8E9801EE"/>
@@ -22102,7 +23186,7 @@
       </w:rPr>
     </w:lvl>
   </w:abstractNum>
-  <w:abstractNum w:abstractNumId="74">
+  <w:abstractNum w:abstractNumId="77">
     <w:nsid w:val="78E711A2"/>
     <w:multiLevelType w:val="hybridMultilevel"/>
     <w:tmpl w:val="F4A2A3EC"/>
@@ -22215,7 +23299,7 @@
       </w:rPr>
     </w:lvl>
   </w:abstractNum>
-  <w:abstractNum w:abstractNumId="75">
+  <w:abstractNum w:abstractNumId="78">
     <w:nsid w:val="796C05B9"/>
     <w:multiLevelType w:val="hybridMultilevel"/>
     <w:tmpl w:val="83887614"/>
@@ -22328,7 +23412,7 @@
       </w:rPr>
     </w:lvl>
   </w:abstractNum>
-  <w:abstractNum w:abstractNumId="76">
+  <w:abstractNum w:abstractNumId="79">
     <w:nsid w:val="7E0719BC"/>
     <w:multiLevelType w:val="hybridMultilevel"/>
     <w:tmpl w:val="DDC2E0C4"/>
@@ -22441,7 +23525,7 @@
       </w:rPr>
     </w:lvl>
   </w:abstractNum>
-  <w:abstractNum w:abstractNumId="77">
+  <w:abstractNum w:abstractNumId="80">
     <w:nsid w:val="7EA14C12"/>
     <w:multiLevelType w:val="hybridMultilevel"/>
     <w:tmpl w:val="38AEE1B0"/>
@@ -22558,178 +23642,178 @@
     <w:abstractNumId w:val="5"/>
   </w:num>
   <w:num w:numId="2">
-    <w:abstractNumId w:val="50"/>
+    <w:abstractNumId w:val="52"/>
   </w:num>
   <w:num w:numId="3">
-    <w:abstractNumId w:val="7"/>
+    <w:abstractNumId w:val="6"/>
   </w:num>
   <w:num w:numId="4">
     <w:abstractNumId w:val="19"/>
   </w:num>
   <w:num w:numId="5">
-    <w:abstractNumId w:val="11"/>
+    <w:abstractNumId w:val="10"/>
   </w:num>
   <w:num w:numId="6">
-    <w:abstractNumId w:val="26"/>
+    <w:abstractNumId w:val="27"/>
   </w:num>
   <w:num w:numId="7">
-    <w:abstractNumId w:val="58"/>
+    <w:abstractNumId w:val="60"/>
   </w:num>
   <w:num w:numId="8">
-    <w:abstractNumId w:val="21"/>
+    <w:abstractNumId w:val="22"/>
   </w:num>
   <w:num w:numId="9">
-    <w:abstractNumId w:val="24"/>
+    <w:abstractNumId w:val="25"/>
   </w:num>
   <w:num w:numId="10">
-    <w:abstractNumId w:val="38"/>
+    <w:abstractNumId w:val="40"/>
   </w:num>
   <w:num w:numId="11">
-    <w:abstractNumId w:val="27"/>
+    <w:abstractNumId w:val="29"/>
   </w:num>
   <w:num w:numId="12">
     <w:abstractNumId w:val="15"/>
   </w:num>
   <w:num w:numId="13">
-    <w:abstractNumId w:val="25"/>
+    <w:abstractNumId w:val="26"/>
   </w:num>
   <w:num w:numId="14">
-    <w:abstractNumId w:val="57"/>
+    <w:abstractNumId w:val="59"/>
   </w:num>
   <w:num w:numId="15">
-    <w:abstractNumId w:val="22"/>
+    <w:abstractNumId w:val="23"/>
   </w:num>
   <w:num w:numId="16">
     <w:abstractNumId w:val="2"/>
   </w:num>
   <w:num w:numId="17">
-    <w:abstractNumId w:val="59"/>
+    <w:abstractNumId w:val="61"/>
   </w:num>
   <w:num w:numId="18">
-    <w:abstractNumId w:val="43"/>
+    <w:abstractNumId w:val="45"/>
   </w:num>
   <w:num w:numId="19">
-    <w:abstractNumId w:val="36"/>
+    <w:abstractNumId w:val="38"/>
   </w:num>
   <w:num w:numId="20">
-    <w:abstractNumId w:val="44"/>
+    <w:abstractNumId w:val="46"/>
   </w:num>
   <w:num w:numId="21">
-    <w:abstractNumId w:val="73"/>
+    <w:abstractNumId w:val="76"/>
   </w:num>
   <w:num w:numId="22">
-    <w:abstractNumId w:val="31"/>
+    <w:abstractNumId w:val="33"/>
   </w:num>
   <w:num w:numId="23">
-    <w:abstractNumId w:val="69"/>
+    <w:abstractNumId w:val="71"/>
   </w:num>
   <w:num w:numId="24">
-    <w:abstractNumId w:val="66"/>
+    <w:abstractNumId w:val="68"/>
   </w:num>
   <w:num w:numId="25">
-    <w:abstractNumId w:val="62"/>
+    <w:abstractNumId w:val="64"/>
   </w:num>
   <w:num w:numId="26">
-    <w:abstractNumId w:val="48"/>
+    <w:abstractNumId w:val="50"/>
   </w:num>
   <w:num w:numId="27">
-    <w:abstractNumId w:val="12"/>
+    <w:abstractNumId w:val="11"/>
   </w:num>
   <w:num w:numId="28">
-    <w:abstractNumId w:val="33"/>
+    <w:abstractNumId w:val="35"/>
   </w:num>
   <w:num w:numId="29">
     <w:abstractNumId w:val="1"/>
   </w:num>
   <w:num w:numId="30">
-    <w:abstractNumId w:val="34"/>
+    <w:abstractNumId w:val="36"/>
   </w:num>
   <w:num w:numId="31">
-    <w:abstractNumId w:val="76"/>
+    <w:abstractNumId w:val="79"/>
   </w:num>
   <w:num w:numId="32">
-    <w:abstractNumId w:val="55"/>
+    <w:abstractNumId w:val="57"/>
   </w:num>
   <w:num w:numId="33">
-    <w:abstractNumId w:val="9"/>
+    <w:abstractNumId w:val="8"/>
   </w:num>
   <w:num w:numId="34">
-    <w:abstractNumId w:val="39"/>
+    <w:abstractNumId w:val="41"/>
   </w:num>
   <w:num w:numId="35">
-    <w:abstractNumId w:val="46"/>
+    <w:abstractNumId w:val="48"/>
   </w:num>
   <w:num w:numId="36">
-    <w:abstractNumId w:val="72"/>
+    <w:abstractNumId w:val="75"/>
   </w:num>
   <w:num w:numId="37">
     <w:abstractNumId w:val="4"/>
   </w:num>
   <w:num w:numId="38">
-    <w:abstractNumId w:val="65"/>
+    <w:abstractNumId w:val="67"/>
   </w:num>
   <w:num w:numId="39">
-    <w:abstractNumId w:val="20"/>
+    <w:abstractNumId w:val="21"/>
   </w:num>
   <w:num w:numId="40">
-    <w:abstractNumId w:val="35"/>
+    <w:abstractNumId w:val="37"/>
   </w:num>
   <w:num w:numId="41">
     <w:abstractNumId w:val="18"/>
   </w:num>
   <w:num w:numId="42">
-    <w:abstractNumId w:val="45"/>
+    <w:abstractNumId w:val="47"/>
   </w:num>
   <w:num w:numId="43">
-    <w:abstractNumId w:val="14"/>
+    <w:abstractNumId w:val="13"/>
   </w:num>
   <w:num w:numId="44">
-    <w:abstractNumId w:val="68"/>
+    <w:abstractNumId w:val="70"/>
   </w:num>
   <w:num w:numId="45">
-    <w:abstractNumId w:val="52"/>
+    <w:abstractNumId w:val="54"/>
   </w:num>
   <w:num w:numId="46">
-    <w:abstractNumId w:val="10"/>
+    <w:abstractNumId w:val="9"/>
   </w:num>
   <w:num w:numId="47">
+    <w:abstractNumId w:val="53"/>
+  </w:num>
+  <w:num w:numId="48">
+    <w:abstractNumId w:val="39"/>
+  </w:num>
+  <w:num w:numId="49">
+    <w:abstractNumId w:val="78"/>
+  </w:num>
+  <w:num w:numId="50">
+    <w:abstractNumId w:val="56"/>
+  </w:num>
+  <w:num w:numId="51">
     <w:abstractNumId w:val="51"/>
   </w:num>
-  <w:num w:numId="48">
-    <w:abstractNumId w:val="37"/>
-  </w:num>
-  <w:num w:numId="49">
-    <w:abstractNumId w:val="75"/>
-  </w:num>
-  <w:num w:numId="50">
-    <w:abstractNumId w:val="54"/>
-  </w:num>
-  <w:num w:numId="51">
-    <w:abstractNumId w:val="49"/>
-  </w:num>
   <w:num w:numId="52">
-    <w:abstractNumId w:val="67"/>
+    <w:abstractNumId w:val="69"/>
   </w:num>
   <w:num w:numId="53">
-    <w:abstractNumId w:val="29"/>
+    <w:abstractNumId w:val="31"/>
   </w:num>
   <w:num w:numId="54">
-    <w:abstractNumId w:val="41"/>
+    <w:abstractNumId w:val="43"/>
   </w:num>
   <w:num w:numId="55">
-    <w:abstractNumId w:val="53"/>
+    <w:abstractNumId w:val="55"/>
   </w:num>
   <w:num w:numId="56">
-    <w:abstractNumId w:val="64"/>
+    <w:abstractNumId w:val="66"/>
   </w:num>
   <w:num w:numId="57">
-    <w:abstractNumId w:val="23"/>
+    <w:abstractNumId w:val="24"/>
   </w:num>
   <w:num w:numId="58">
-    <w:abstractNumId w:val="74"/>
+    <w:abstractNumId w:val="77"/>
   </w:num>
   <w:num w:numId="59">
-    <w:abstractNumId w:val="30"/>
+    <w:abstractNumId w:val="32"/>
   </w:num>
   <w:num w:numId="60">
     <w:abstractNumId w:val="16"/>
@@ -22738,57 +23822,66 @@
     <w:abstractNumId w:val="3"/>
   </w:num>
   <w:num w:numId="62">
-    <w:abstractNumId w:val="71"/>
+    <w:abstractNumId w:val="74"/>
   </w:num>
   <w:num w:numId="63">
-    <w:abstractNumId w:val="77"/>
+    <w:abstractNumId w:val="80"/>
   </w:num>
   <w:num w:numId="64">
-    <w:abstractNumId w:val="61"/>
+    <w:abstractNumId w:val="63"/>
   </w:num>
   <w:num w:numId="65">
-    <w:abstractNumId w:val="8"/>
+    <w:abstractNumId w:val="7"/>
   </w:num>
   <w:num w:numId="66">
-    <w:abstractNumId w:val="56"/>
+    <w:abstractNumId w:val="58"/>
   </w:num>
   <w:num w:numId="67">
-    <w:abstractNumId w:val="70"/>
+    <w:abstractNumId w:val="73"/>
   </w:num>
   <w:num w:numId="68">
     <w:abstractNumId w:val="0"/>
   </w:num>
   <w:num w:numId="69">
-    <w:abstractNumId w:val="13"/>
+    <w:abstractNumId w:val="12"/>
   </w:num>
   <w:num w:numId="70">
-    <w:abstractNumId w:val="42"/>
+    <w:abstractNumId w:val="44"/>
   </w:num>
   <w:num w:numId="71">
     <w:abstractNumId w:val="17"/>
   </w:num>
   <w:num w:numId="72">
-    <w:abstractNumId w:val="6"/>
+    <w:abstractNumId w:val="65"/>
   </w:num>
   <w:num w:numId="73">
-    <w:abstractNumId w:val="63"/>
+    <w:abstractNumId w:val="34"/>
   </w:num>
   <w:num w:numId="74">
-    <w:abstractNumId w:val="32"/>
+    <w:abstractNumId w:val="30"/>
   </w:num>
   <w:num w:numId="75">
+    <w:abstractNumId w:val="62"/>
+  </w:num>
+  <w:num w:numId="76">
+    <w:abstractNumId w:val="49"/>
+  </w:num>
+  <w:num w:numId="77">
+    <w:abstractNumId w:val="42"/>
+  </w:num>
+  <w:num w:numId="78">
+    <w:abstractNumId w:val="72"/>
+  </w:num>
+  <w:num w:numId="79">
     <w:abstractNumId w:val="28"/>
   </w:num>
-  <w:num w:numId="76">
-    <w:abstractNumId w:val="60"/>
+  <w:num w:numId="80">
+    <w:abstractNumId w:val="20"/>
   </w:num>
-  <w:num w:numId="77">
-    <w:abstractNumId w:val="47"/>
+  <w:num w:numId="81">
+    <w:abstractNumId w:val="14"/>
   </w:num>
-  <w:num w:numId="78">
-    <w:abstractNumId w:val="40"/>
-  </w:num>
-  <w:numIdMacAtCleanup w:val="69"/>
+  <w:numIdMacAtCleanup w:val="80"/>
 </w:numbering>
 </file>
 

</xml_diff>

<commit_message>
Notes on Stone (2011) chapter 12
</commit_message>
<xml_diff>
--- a/Readings/Stone_2011_Policy-paradox_Edition03_v00.docx
+++ b/Readings/Stone_2011_Policy-paradox_Edition03_v00.docx
@@ -13566,11 +13566,1100 @@
       </w:r>
     </w:p>
     <w:p>
-      <w:bookmarkStart w:id="12" w:name="_GoBack"/>
+      <w:pPr>
+        <w:sectPr>
+          <w:headerReference w:type="default" r:id="rId19"/>
+          <w:pgSz w:w="12240" w:h="15840"/>
+          <w:pgMar w:top="1440" w:right="1440" w:bottom="1440" w:left="1440" w:header="720" w:footer="720" w:gutter="0"/>
+          <w:pgNumType w:start="1"/>
+          <w:cols w:space="720"/>
+          <w:docGrid w:linePitch="360"/>
+        </w:sectPr>
+      </w:pPr>
+    </w:p>
+    <w:p>
+      <w:pPr>
+        <w:rPr>
+          <w:u w:val="single"/>
+        </w:rPr>
+      </w:pPr>
+      <w:bookmarkStart w:id="12" w:name="Chapter12"/>
+      <w:bookmarkStart w:id="13" w:name="_GoBack"/>
       <w:bookmarkEnd w:id="12"/>
+      <w:bookmarkEnd w:id="13"/>
+      <w:r>
+        <w:rPr>
+          <w:u w:val="single"/>
+        </w:rPr>
+        <w:lastRenderedPageBreak/>
+        <w:t>Preview Questions</w:t>
+      </w:r>
+    </w:p>
+    <w:p>
+      <w:pPr>
+        <w:pStyle w:val="ListParagraph"/>
+        <w:numPr>
+          <w:ilvl w:val="0"/>
+          <w:numId w:val="82"/>
+        </w:numPr>
+      </w:pPr>
+      <w:r>
+        <w:t>What are incentives?</w:t>
+      </w:r>
+    </w:p>
+    <w:p>
+      <w:pPr>
+        <w:pStyle w:val="ListParagraph"/>
+        <w:numPr>
+          <w:ilvl w:val="0"/>
+          <w:numId w:val="82"/>
+        </w:numPr>
+      </w:pPr>
+      <w:r>
+        <w:t>What is the theory of how incentives work?</w:t>
+      </w:r>
+    </w:p>
+    <w:p>
+      <w:pPr>
+        <w:pStyle w:val="ListParagraph"/>
+        <w:numPr>
+          <w:ilvl w:val="0"/>
+          <w:numId w:val="82"/>
+        </w:numPr>
+      </w:pPr>
+      <w:r>
+        <w:t>How do you design incentives?</w:t>
+      </w:r>
+    </w:p>
+    <w:p>
+      <w:pPr>
+        <w:pStyle w:val="ListParagraph"/>
+        <w:numPr>
+          <w:ilvl w:val="0"/>
+          <w:numId w:val="82"/>
+        </w:numPr>
+      </w:pPr>
+      <w:r>
+        <w:t>How are incentives implemented?</w:t>
+      </w:r>
+    </w:p>
+    <w:p>
+      <w:pPr>
+        <w:pStyle w:val="ListParagraph"/>
+        <w:numPr>
+          <w:ilvl w:val="0"/>
+          <w:numId w:val="82"/>
+        </w:numPr>
+      </w:pPr>
+      <w:r>
+        <w:t>What is the relationship between incentives and democracy?</w:t>
+      </w:r>
+    </w:p>
+    <w:p/>
+    <w:p>
+      <w:pPr>
+        <w:rPr>
+          <w:u w:val="single"/>
+        </w:rPr>
+      </w:pPr>
+      <w:r>
+        <w:rPr>
+          <w:u w:val="single"/>
+        </w:rPr>
+        <w:t>Reading Summary</w:t>
+      </w:r>
+    </w:p>
+    <w:p>
+      <w:r>
+        <w:t>The Nature of Incentives</w:t>
+      </w:r>
+    </w:p>
+    <w:p>
+      <w:pPr>
+        <w:pStyle w:val="ListParagraph"/>
+        <w:numPr>
+          <w:ilvl w:val="0"/>
+          <w:numId w:val="83"/>
+        </w:numPr>
+      </w:pPr>
+      <w:r>
+        <w:t>The premise of incentives is that people act differently when promised rewards or threatened with penalties.</w:t>
+      </w:r>
+    </w:p>
+    <w:p>
+      <w:pPr>
+        <w:pStyle w:val="ListParagraph"/>
+        <w:numPr>
+          <w:ilvl w:val="0"/>
+          <w:numId w:val="83"/>
+        </w:numPr>
+      </w:pPr>
+      <w:r>
+        <w:t>Two approaches</w:t>
+      </w:r>
+    </w:p>
+    <w:p>
+      <w:pPr>
+        <w:pStyle w:val="ListParagraph"/>
+        <w:numPr>
+          <w:ilvl w:val="1"/>
+          <w:numId w:val="83"/>
+        </w:numPr>
+      </w:pPr>
+      <w:r>
+        <w:t>Incentive</w:t>
+      </w:r>
+    </w:p>
+    <w:p>
+      <w:pPr>
+        <w:pStyle w:val="ListParagraph"/>
+        <w:numPr>
+          <w:ilvl w:val="1"/>
+          <w:numId w:val="83"/>
+        </w:numPr>
+      </w:pPr>
+      <w:r>
+        <w:t>Deterrence</w:t>
+      </w:r>
+    </w:p>
+    <w:p>
+      <w:pPr>
+        <w:pStyle w:val="ListParagraph"/>
+        <w:numPr>
+          <w:ilvl w:val="0"/>
+          <w:numId w:val="83"/>
+        </w:numPr>
+      </w:pPr>
+      <w:r>
+        <w:t>Examples of deterrence</w:t>
+      </w:r>
+    </w:p>
+    <w:p>
+      <w:pPr>
+        <w:pStyle w:val="ListParagraph"/>
+        <w:numPr>
+          <w:ilvl w:val="1"/>
+          <w:numId w:val="83"/>
+        </w:numPr>
+      </w:pPr>
+      <w:r>
+        <w:t>Criminal justice policy</w:t>
+      </w:r>
+    </w:p>
+    <w:p>
+      <w:pPr>
+        <w:pStyle w:val="ListParagraph"/>
+        <w:numPr>
+          <w:ilvl w:val="1"/>
+          <w:numId w:val="83"/>
+        </w:numPr>
+      </w:pPr>
+      <w:r>
+        <w:t>Defense policy</w:t>
+      </w:r>
+    </w:p>
+    <w:p>
+      <w:pPr>
+        <w:pStyle w:val="ListParagraph"/>
+        <w:numPr>
+          <w:ilvl w:val="1"/>
+          <w:numId w:val="83"/>
+        </w:numPr>
+      </w:pPr>
+      <w:r>
+        <w:t>Income tax policy (e.g., penalties for tax avoidance)</w:t>
+      </w:r>
+    </w:p>
+    <w:p>
+      <w:pPr>
+        <w:pStyle w:val="ListParagraph"/>
+        <w:numPr>
+          <w:ilvl w:val="1"/>
+          <w:numId w:val="83"/>
+        </w:numPr>
+      </w:pPr>
+      <w:r>
+        <w:t>Occupational safety policy (e.g., penalties for unsafe practices)</w:t>
+      </w:r>
+    </w:p>
+    <w:p>
+      <w:pPr>
+        <w:pStyle w:val="ListParagraph"/>
+        <w:numPr>
+          <w:ilvl w:val="0"/>
+          <w:numId w:val="83"/>
+        </w:numPr>
+      </w:pPr>
+      <w:r>
+        <w:t>Examples of incentives</w:t>
+      </w:r>
+    </w:p>
+    <w:p>
+      <w:pPr>
+        <w:pStyle w:val="ListParagraph"/>
+        <w:numPr>
+          <w:ilvl w:val="1"/>
+          <w:numId w:val="83"/>
+        </w:numPr>
+      </w:pPr>
+      <w:r>
+        <w:t>Income tax policy (e.g., tax credits for desired activities)</w:t>
+      </w:r>
+    </w:p>
+    <w:p>
+      <w:pPr>
+        <w:pStyle w:val="ListParagraph"/>
+        <w:numPr>
+          <w:ilvl w:val="1"/>
+          <w:numId w:val="83"/>
+        </w:numPr>
+      </w:pPr>
+      <w:r>
+        <w:t>Foreign aid policy (e.g., financial aid for political cooperation)</w:t>
+      </w:r>
+    </w:p>
+    <w:p>
+      <w:pPr>
+        <w:pStyle w:val="ListParagraph"/>
+        <w:numPr>
+          <w:ilvl w:val="1"/>
+          <w:numId w:val="83"/>
+        </w:numPr>
+      </w:pPr>
+      <w:r>
+        <w:t>Federal funding for specific programs</w:t>
+      </w:r>
+    </w:p>
+    <w:p>
+      <w:pPr>
+        <w:pStyle w:val="ListParagraph"/>
+        <w:numPr>
+          <w:ilvl w:val="0"/>
+          <w:numId w:val="83"/>
+        </w:numPr>
+      </w:pPr>
+      <w:r>
+        <w:t>Rewards and penalties are two sides of the same coin</w:t>
+      </w:r>
+    </w:p>
+    <w:p>
+      <w:pPr>
+        <w:pStyle w:val="ListParagraph"/>
+        <w:numPr>
+          <w:ilvl w:val="1"/>
+          <w:numId w:val="83"/>
+        </w:numPr>
+      </w:pPr>
+      <w:r>
+        <w:t>Every reward has an implicit penalty of withdrawal</w:t>
+      </w:r>
+    </w:p>
+    <w:p>
+      <w:pPr>
+        <w:pStyle w:val="ListParagraph"/>
+        <w:numPr>
+          <w:ilvl w:val="1"/>
+          <w:numId w:val="83"/>
+        </w:numPr>
+      </w:pPr>
+      <w:r>
+        <w:t>Every penalty has an implicit reward of cessation</w:t>
+      </w:r>
+    </w:p>
+    <w:p>
+      <w:pPr>
+        <w:pStyle w:val="ListParagraph"/>
+        <w:numPr>
+          <w:ilvl w:val="0"/>
+          <w:numId w:val="83"/>
+        </w:numPr>
+      </w:pPr>
+      <w:r>
+        <w:t>Terminology</w:t>
+      </w:r>
+    </w:p>
+    <w:p>
+      <w:pPr>
+        <w:pStyle w:val="ListParagraph"/>
+        <w:numPr>
+          <w:ilvl w:val="1"/>
+          <w:numId w:val="83"/>
+        </w:numPr>
+      </w:pPr>
+      <w:r>
+        <w:t xml:space="preserve">Incentives </w:t>
+      </w:r>
+      <w:r>
+        <w:sym w:font="Wingdings" w:char="F0E0"/>
+      </w:r>
+      <w:r>
+        <w:t xml:space="preserve"> positive inducements</w:t>
+      </w:r>
+    </w:p>
+    <w:p>
+      <w:pPr>
+        <w:pStyle w:val="ListParagraph"/>
+        <w:numPr>
+          <w:ilvl w:val="1"/>
+          <w:numId w:val="83"/>
+        </w:numPr>
+      </w:pPr>
+      <w:r>
+        <w:t xml:space="preserve">Sanctions </w:t>
+      </w:r>
+      <w:r>
+        <w:sym w:font="Wingdings" w:char="F0E0"/>
+      </w:r>
+      <w:r>
+        <w:t xml:space="preserve"> negative inducements</w:t>
+      </w:r>
+    </w:p>
+    <w:p/>
+    <w:p>
+      <w:r>
+        <w:t>The Theory of Incentives</w:t>
+      </w:r>
+    </w:p>
+    <w:p>
+      <w:pPr>
+        <w:pStyle w:val="ListParagraph"/>
+        <w:numPr>
+          <w:ilvl w:val="0"/>
+          <w:numId w:val="84"/>
+        </w:numPr>
+      </w:pPr>
+      <w:r>
+        <w:t>Align individual motives and community goals</w:t>
+      </w:r>
+    </w:p>
+    <w:p>
+      <w:pPr>
+        <w:pStyle w:val="ListParagraph"/>
+        <w:numPr>
+          <w:ilvl w:val="0"/>
+          <w:numId w:val="84"/>
+        </w:numPr>
+      </w:pPr>
+      <w:r>
+        <w:t>Three part system</w:t>
+      </w:r>
+    </w:p>
+    <w:p>
+      <w:pPr>
+        <w:pStyle w:val="ListParagraph"/>
+        <w:numPr>
+          <w:ilvl w:val="1"/>
+          <w:numId w:val="84"/>
+        </w:numPr>
+      </w:pPr>
+      <w:r>
+        <w:t>Giver</w:t>
+      </w:r>
+    </w:p>
+    <w:p>
+      <w:pPr>
+        <w:pStyle w:val="ListParagraph"/>
+        <w:numPr>
+          <w:ilvl w:val="1"/>
+          <w:numId w:val="84"/>
+        </w:numPr>
+      </w:pPr>
+      <w:r>
+        <w:t>Receiver (i.e., target)</w:t>
+      </w:r>
+    </w:p>
+    <w:p>
+      <w:pPr>
+        <w:pStyle w:val="ListParagraph"/>
+        <w:numPr>
+          <w:ilvl w:val="1"/>
+          <w:numId w:val="84"/>
+        </w:numPr>
+      </w:pPr>
+      <w:r>
+        <w:t>Incentive</w:t>
+      </w:r>
+    </w:p>
+    <w:p>
+      <w:pPr>
+        <w:pStyle w:val="ListParagraph"/>
+        <w:numPr>
+          <w:ilvl w:val="0"/>
+          <w:numId w:val="84"/>
+        </w:numPr>
+      </w:pPr>
+      <w:r>
+        <w:t>Incentives get people to change their minds rather than forcing behavior.</w:t>
+      </w:r>
+    </w:p>
+    <w:p>
+      <w:pPr>
+        <w:pStyle w:val="ListParagraph"/>
+        <w:numPr>
+          <w:ilvl w:val="0"/>
+          <w:numId w:val="84"/>
+        </w:numPr>
+      </w:pPr>
+      <w:r>
+        <w:t xml:space="preserve">Assumptions </w:t>
+      </w:r>
+    </w:p>
+    <w:p>
+      <w:pPr>
+        <w:pStyle w:val="ListParagraph"/>
+        <w:numPr>
+          <w:ilvl w:val="1"/>
+          <w:numId w:val="84"/>
+        </w:numPr>
+      </w:pPr>
+      <w:r>
+        <w:t>People are rational actors the exhibit conscious-goal seeking behavior.</w:t>
+      </w:r>
+    </w:p>
+    <w:p>
+      <w:pPr>
+        <w:pStyle w:val="ListParagraph"/>
+        <w:numPr>
+          <w:ilvl w:val="1"/>
+          <w:numId w:val="84"/>
+        </w:numPr>
+      </w:pPr>
+      <w:r>
+        <w:t>People have control over their behavior (i.e., adaptable).</w:t>
+      </w:r>
+    </w:p>
+    <w:p>
+      <w:pPr>
+        <w:pStyle w:val="ListParagraph"/>
+        <w:numPr>
+          <w:ilvl w:val="2"/>
+          <w:numId w:val="84"/>
+        </w:numPr>
+      </w:pPr>
+      <w:r>
+        <w:t>Social factors can prevent people from changing their behavior (i.e., social stickiness).</w:t>
+      </w:r>
+    </w:p>
+    <w:p>
+      <w:pPr>
+        <w:pStyle w:val="ListParagraph"/>
+        <w:numPr>
+          <w:ilvl w:val="3"/>
+          <w:numId w:val="84"/>
+        </w:numPr>
+      </w:pPr>
+      <w:r>
+        <w:t>Habits</w:t>
+      </w:r>
+    </w:p>
+    <w:p>
+      <w:pPr>
+        <w:pStyle w:val="ListParagraph"/>
+        <w:numPr>
+          <w:ilvl w:val="3"/>
+          <w:numId w:val="84"/>
+        </w:numPr>
+      </w:pPr>
+      <w:r>
+        <w:t>Customs</w:t>
+      </w:r>
+    </w:p>
+    <w:p>
+      <w:pPr>
+        <w:pStyle w:val="ListParagraph"/>
+        <w:numPr>
+          <w:ilvl w:val="3"/>
+          <w:numId w:val="84"/>
+        </w:numPr>
+      </w:pPr>
+      <w:r>
+        <w:t>Beliefs</w:t>
+      </w:r>
+    </w:p>
+    <w:p>
+      <w:pPr>
+        <w:pStyle w:val="ListParagraph"/>
+        <w:numPr>
+          <w:ilvl w:val="3"/>
+          <w:numId w:val="84"/>
+        </w:numPr>
+      </w:pPr>
+      <w:r>
+        <w:lastRenderedPageBreak/>
+        <w:t>Loyalties</w:t>
+      </w:r>
+    </w:p>
+    <w:p>
+      <w:pPr>
+        <w:pStyle w:val="ListParagraph"/>
+        <w:numPr>
+          <w:ilvl w:val="1"/>
+          <w:numId w:val="84"/>
+        </w:numPr>
+      </w:pPr>
+      <w:r>
+        <w:t>Givers and receivers are unitary actors.</w:t>
+      </w:r>
+    </w:p>
+    <w:p>
+      <w:pPr>
+        <w:pStyle w:val="ListParagraph"/>
+        <w:numPr>
+          <w:ilvl w:val="2"/>
+          <w:numId w:val="84"/>
+        </w:numPr>
+      </w:pPr>
+      <w:r>
+        <w:t>In actuality,</w:t>
+      </w:r>
+      <w:r>
+        <w:t xml:space="preserve"> likely to be collective entiti</w:t>
+      </w:r>
+      <w:r>
+        <w:t>es.</w:t>
+      </w:r>
+    </w:p>
+    <w:p>
+      <w:pPr>
+        <w:pStyle w:val="ListParagraph"/>
+        <w:numPr>
+          <w:ilvl w:val="2"/>
+          <w:numId w:val="84"/>
+        </w:numPr>
+      </w:pPr>
+      <w:r>
+        <w:t>Membership in a collective alters the way individuals respond.</w:t>
+      </w:r>
+    </w:p>
+    <w:p>
+      <w:pPr>
+        <w:pStyle w:val="ListParagraph"/>
+        <w:numPr>
+          <w:ilvl w:val="2"/>
+          <w:numId w:val="84"/>
+        </w:numPr>
+      </w:pPr>
+      <w:r>
+        <w:t>Collectives have inner conflicts as well as the ability to act in a unified manner.</w:t>
+      </w:r>
+    </w:p>
+    <w:p>
+      <w:pPr>
+        <w:pStyle w:val="ListParagraph"/>
+        <w:numPr>
+          <w:ilvl w:val="1"/>
+          <w:numId w:val="84"/>
+        </w:numPr>
+      </w:pPr>
+      <w:r>
+        <w:t>Receivers are future oriented.</w:t>
+      </w:r>
+    </w:p>
+    <w:p>
+      <w:pPr>
+        <w:pStyle w:val="ListParagraph"/>
+        <w:numPr>
+          <w:ilvl w:val="2"/>
+          <w:numId w:val="84"/>
+        </w:numPr>
+      </w:pPr>
+      <w:r>
+        <w:t>The effect of penalties is weakened when there is a long duration between an action and when the action becomes visible (i.e., discovery time).</w:t>
+      </w:r>
+    </w:p>
+    <w:p>
+      <w:pPr>
+        <w:pStyle w:val="ListParagraph"/>
+        <w:numPr>
+          <w:ilvl w:val="2"/>
+          <w:numId w:val="84"/>
+        </w:numPr>
+      </w:pPr>
+      <w:r>
+        <w:t>The longer the discovery time, the more difficult it is to impose a penalty.</w:t>
+      </w:r>
+    </w:p>
+    <w:p>
+      <w:pPr>
+        <w:pStyle w:val="ListParagraph"/>
+        <w:numPr>
+          <w:ilvl w:val="2"/>
+          <w:numId w:val="84"/>
+        </w:numPr>
+      </w:pPr>
+      <w:r>
+        <w:t>The longer the time between reward or penalty and the behavior change, the more likely that the receivers’ circumstances will change and alter the value of the incentive.</w:t>
+      </w:r>
+    </w:p>
+    <w:p/>
+    <w:p>
+      <w:r>
+        <w:t>Designing Incentives: Social Dynamics</w:t>
+      </w:r>
+    </w:p>
+    <w:p>
+      <w:pPr>
+        <w:pStyle w:val="ListParagraph"/>
+        <w:numPr>
+          <w:ilvl w:val="0"/>
+          <w:numId w:val="85"/>
+        </w:numPr>
+      </w:pPr>
+      <w:r>
+        <w:t>Must understand the causes of behavior to design effective incentives.</w:t>
+      </w:r>
+    </w:p>
+    <w:p>
+      <w:pPr>
+        <w:pStyle w:val="ListParagraph"/>
+        <w:numPr>
+          <w:ilvl w:val="0"/>
+          <w:numId w:val="85"/>
+        </w:numPr>
+      </w:pPr>
+      <w:r>
+        <w:t>People are faced with multiple competing incentives.</w:t>
+      </w:r>
+    </w:p>
+    <w:p>
+      <w:pPr>
+        <w:pStyle w:val="ListParagraph"/>
+        <w:numPr>
+          <w:ilvl w:val="0"/>
+          <w:numId w:val="85"/>
+        </w:numPr>
+      </w:pPr>
+      <w:r>
+        <w:t>Must understand the receiver’s point of view.</w:t>
+      </w:r>
+    </w:p>
+    <w:p>
+      <w:pPr>
+        <w:pStyle w:val="ListParagraph"/>
+        <w:numPr>
+          <w:ilvl w:val="1"/>
+          <w:numId w:val="85"/>
+        </w:numPr>
+      </w:pPr>
+      <w:r>
+        <w:t>The receiver’s expectations determine whether they perceive an incentive as a reward or penalty.</w:t>
+      </w:r>
+    </w:p>
+    <w:p>
+      <w:pPr>
+        <w:pStyle w:val="ListParagraph"/>
+        <w:numPr>
+          <w:ilvl w:val="0"/>
+          <w:numId w:val="85"/>
+        </w:numPr>
+      </w:pPr>
+      <w:r>
+        <w:t>Positive and negative incentives are NOT conceptually equivalent.</w:t>
+      </w:r>
+    </w:p>
+    <w:p>
+      <w:pPr>
+        <w:pStyle w:val="ListParagraph"/>
+        <w:numPr>
+          <w:ilvl w:val="0"/>
+          <w:numId w:val="85"/>
+        </w:numPr>
+      </w:pPr>
+      <w:r>
+        <w:t>Positive incentives create alliances and goodwill.</w:t>
+      </w:r>
+    </w:p>
+    <w:p>
+      <w:pPr>
+        <w:pStyle w:val="ListParagraph"/>
+        <w:numPr>
+          <w:ilvl w:val="1"/>
+          <w:numId w:val="85"/>
+        </w:numPr>
+      </w:pPr>
+      <w:r>
+        <w:t>Creates a sense of reciprocity and loyalty.</w:t>
+      </w:r>
+    </w:p>
+    <w:p>
+      <w:pPr>
+        <w:pStyle w:val="ListParagraph"/>
+        <w:numPr>
+          <w:ilvl w:val="1"/>
+          <w:numId w:val="85"/>
+        </w:numPr>
+      </w:pPr>
+      <w:r>
+        <w:t>Successful rewards bear a cost.</w:t>
+      </w:r>
+    </w:p>
+    <w:p>
+      <w:pPr>
+        <w:pStyle w:val="ListParagraph"/>
+        <w:numPr>
+          <w:ilvl w:val="0"/>
+          <w:numId w:val="85"/>
+        </w:numPr>
+      </w:pPr>
+      <w:r>
+        <w:t>Negative incentives create conflict, division, and resentment even if threats are not carried out.</w:t>
+      </w:r>
+    </w:p>
+    <w:p>
+      <w:pPr>
+        <w:pStyle w:val="ListParagraph"/>
+        <w:numPr>
+          <w:ilvl w:val="1"/>
+          <w:numId w:val="85"/>
+        </w:numPr>
+      </w:pPr>
+      <w:r>
+        <w:t>Creates and oppressor-victim dynamic.</w:t>
+      </w:r>
+    </w:p>
+    <w:p>
+      <w:pPr>
+        <w:pStyle w:val="ListParagraph"/>
+        <w:numPr>
+          <w:ilvl w:val="1"/>
+          <w:numId w:val="85"/>
+        </w:numPr>
+      </w:pPr>
+      <w:r>
+        <w:t>Successful threats are free.</w:t>
+      </w:r>
+    </w:p>
+    <w:p/>
+    <w:p>
+      <w:r>
+        <w:t>Implementing Incentives in the Polis</w:t>
+      </w:r>
+    </w:p>
+    <w:p>
+      <w:pPr>
+        <w:pStyle w:val="ListParagraph"/>
+        <w:numPr>
+          <w:ilvl w:val="0"/>
+          <w:numId w:val="86"/>
+        </w:numPr>
+      </w:pPr>
+      <w:r>
+        <w:t>Incenti</w:t>
+      </w:r>
+      <w:r>
+        <w:t>ves are designed by one group, applied</w:t>
+      </w:r>
+      <w:r>
+        <w:t xml:space="preserve"> by another group, and received by a third group.</w:t>
+      </w:r>
+    </w:p>
+    <w:p>
+      <w:pPr>
+        <w:pStyle w:val="ListParagraph"/>
+        <w:numPr>
+          <w:ilvl w:val="0"/>
+          <w:numId w:val="86"/>
+        </w:numPr>
+      </w:pPr>
+      <w:r>
+        <w:t>Problems</w:t>
+      </w:r>
+    </w:p>
+    <w:p>
+      <w:pPr>
+        <w:pStyle w:val="ListParagraph"/>
+        <w:numPr>
+          <w:ilvl w:val="1"/>
+          <w:numId w:val="86"/>
+        </w:numPr>
+      </w:pPr>
+      <w:r>
+        <w:t>Lack of willingness to impose sanctions or withhold rewards.</w:t>
+      </w:r>
+    </w:p>
+    <w:p>
+      <w:pPr>
+        <w:pStyle w:val="ListParagraph"/>
+        <w:numPr>
+          <w:ilvl w:val="2"/>
+          <w:numId w:val="86"/>
+        </w:numPr>
+      </w:pPr>
+      <w:r>
+        <w:t>People generally don’t like to cause suffering in others.</w:t>
+      </w:r>
+    </w:p>
+    <w:p>
+      <w:pPr>
+        <w:pStyle w:val="ListParagraph"/>
+        <w:numPr>
+          <w:ilvl w:val="2"/>
+          <w:numId w:val="86"/>
+        </w:numPr>
+      </w:pPr>
+      <w:r>
+        <w:t>People don’t believe one should be held responsible for outcomes they can’t control.</w:t>
+      </w:r>
+    </w:p>
+    <w:p>
+      <w:pPr>
+        <w:pStyle w:val="ListParagraph"/>
+        <w:numPr>
+          <w:ilvl w:val="2"/>
+          <w:numId w:val="86"/>
+        </w:numPr>
+      </w:pPr>
+      <w:r>
+        <w:t>People generally believe that the punishment should match the crime.</w:t>
+      </w:r>
+    </w:p>
+    <w:p>
+      <w:pPr>
+        <w:pStyle w:val="ListParagraph"/>
+        <w:numPr>
+          <w:ilvl w:val="1"/>
+          <w:numId w:val="86"/>
+        </w:numPr>
+      </w:pPr>
+      <w:r>
+        <w:t>Rewards and penalties entail social costs for the giver.</w:t>
+      </w:r>
+    </w:p>
+    <w:p>
+      <w:pPr>
+        <w:pStyle w:val="ListParagraph"/>
+        <w:numPr>
+          <w:ilvl w:val="1"/>
+          <w:numId w:val="86"/>
+        </w:numPr>
+      </w:pPr>
+      <w:r>
+        <w:t>Positive incentive systems can create negative consequences for the receivers.</w:t>
+      </w:r>
+    </w:p>
+    <w:p>
+      <w:pPr>
+        <w:pStyle w:val="ListParagraph"/>
+        <w:numPr>
+          <w:ilvl w:val="2"/>
+          <w:numId w:val="86"/>
+        </w:numPr>
+      </w:pPr>
+      <w:r>
+        <w:t>Divisive competitive environments.</w:t>
+      </w:r>
+    </w:p>
+    <w:p>
+      <w:pPr>
+        <w:pStyle w:val="ListParagraph"/>
+        <w:numPr>
+          <w:ilvl w:val="1"/>
+          <w:numId w:val="86"/>
+        </w:numPr>
+      </w:pPr>
+      <w:r>
+        <w:t>Incentives can reward and penalize at the same time.</w:t>
+      </w:r>
+    </w:p>
+    <w:p>
+      <w:pPr>
+        <w:pStyle w:val="ListParagraph"/>
+        <w:numPr>
+          <w:ilvl w:val="1"/>
+          <w:numId w:val="86"/>
+        </w:numPr>
+      </w:pPr>
+      <w:r>
+        <w:t>Incentives can exacerbate undesired behavior if poorly designed.</w:t>
+      </w:r>
+    </w:p>
+    <w:p>
+      <w:pPr>
+        <w:pStyle w:val="ListParagraph"/>
+        <w:numPr>
+          <w:ilvl w:val="1"/>
+          <w:numId w:val="86"/>
+        </w:numPr>
+      </w:pPr>
+      <w:r>
+        <w:t>Receivers might give incentives different meanings than those intended by designers.</w:t>
+      </w:r>
+    </w:p>
+    <w:p>
+      <w:pPr>
+        <w:pStyle w:val="ListParagraph"/>
+        <w:numPr>
+          <w:ilvl w:val="2"/>
+          <w:numId w:val="86"/>
+        </w:numPr>
+      </w:pPr>
+      <w:r>
+        <w:t>Sanctions ineffective a changing behavior associated with receiver’s identity or mission.</w:t>
+      </w:r>
+    </w:p>
+    <w:p>
+      <w:pPr>
+        <w:pStyle w:val="ListParagraph"/>
+        <w:numPr>
+          <w:ilvl w:val="1"/>
+          <w:numId w:val="86"/>
+        </w:numPr>
+      </w:pPr>
+      <w:r>
+        <w:t>Receivers are strategic and adaptive.</w:t>
+      </w:r>
+    </w:p>
+    <w:p>
+      <w:pPr>
+        <w:pStyle w:val="ListParagraph"/>
+        <w:numPr>
+          <w:ilvl w:val="2"/>
+          <w:numId w:val="86"/>
+        </w:numPr>
+      </w:pPr>
+      <w:proofErr w:type="gramStart"/>
+      <w:r>
+        <w:t>Gaming</w:t>
+      </w:r>
+      <w:proofErr w:type="gramEnd"/>
+      <w:r>
+        <w:t xml:space="preserve"> the system.</w:t>
+      </w:r>
+    </w:p>
+    <w:p/>
+    <w:p>
+      <w:r>
+        <w:t>Incentives and Democracy</w:t>
+      </w:r>
+    </w:p>
+    <w:p>
+      <w:pPr>
+        <w:pStyle w:val="ListParagraph"/>
+        <w:numPr>
+          <w:ilvl w:val="0"/>
+          <w:numId w:val="87"/>
+        </w:numPr>
+      </w:pPr>
+      <w:r>
+        <w:t>Incentives are instruments of power.</w:t>
+      </w:r>
+    </w:p>
+    <w:p>
+      <w:pPr>
+        <w:pStyle w:val="ListParagraph"/>
+        <w:numPr>
+          <w:ilvl w:val="0"/>
+          <w:numId w:val="87"/>
+        </w:numPr>
+      </w:pPr>
+      <w:r>
+        <w:t>Theoretically incentives are non-coercive policy instruments.</w:t>
+      </w:r>
+    </w:p>
+    <w:p>
+      <w:pPr>
+        <w:pStyle w:val="ListParagraph"/>
+        <w:numPr>
+          <w:ilvl w:val="1"/>
+          <w:numId w:val="87"/>
+        </w:numPr>
+      </w:pPr>
+      <w:r>
+        <w:t>People still have a choice as to whether they change their behavior.</w:t>
+      </w:r>
+    </w:p>
+    <w:p>
+      <w:pPr>
+        <w:pStyle w:val="ListParagraph"/>
+        <w:numPr>
+          <w:ilvl w:val="0"/>
+          <w:numId w:val="87"/>
+        </w:numPr>
+      </w:pPr>
+      <w:r>
+        <w:t>In practice, incentives are most effective when the receiver is somewhat needy or deprived.</w:t>
+      </w:r>
+    </w:p>
+    <w:p>
+      <w:pPr>
+        <w:pStyle w:val="ListParagraph"/>
+        <w:numPr>
+          <w:ilvl w:val="1"/>
+          <w:numId w:val="87"/>
+        </w:numPr>
+      </w:pPr>
+      <w:r>
+        <w:t>The incentive must really matter to the receiver.</w:t>
+      </w:r>
+    </w:p>
+    <w:p>
+      <w:pPr>
+        <w:pStyle w:val="ListParagraph"/>
+        <w:numPr>
+          <w:ilvl w:val="0"/>
+          <w:numId w:val="87"/>
+        </w:numPr>
+      </w:pPr>
+      <w:r>
+        <w:t>Incentives can be considered an illegitimate use of power when</w:t>
+      </w:r>
+      <w:r>
+        <w:t>:</w:t>
+      </w:r>
+    </w:p>
+    <w:p>
+      <w:pPr>
+        <w:pStyle w:val="ListParagraph"/>
+        <w:numPr>
+          <w:ilvl w:val="1"/>
+          <w:numId w:val="87"/>
+        </w:numPr>
+      </w:pPr>
+      <w:r>
+        <w:t>The choice</w:t>
+      </w:r>
+      <w:r>
+        <w:t>s are not real to the receiver (i.e., offers they can’t refuse).</w:t>
+      </w:r>
+    </w:p>
+    <w:p>
+      <w:pPr>
+        <w:pStyle w:val="ListParagraph"/>
+        <w:numPr>
+          <w:ilvl w:val="1"/>
+          <w:numId w:val="87"/>
+        </w:numPr>
+      </w:pPr>
+      <w:r>
+        <w:t>They alter receiver’s motivations.</w:t>
+      </w:r>
+    </w:p>
+    <w:p>
+      <w:pPr>
+        <w:pStyle w:val="ListParagraph"/>
+        <w:numPr>
+          <w:ilvl w:val="1"/>
+          <w:numId w:val="87"/>
+        </w:numPr>
+      </w:pPr>
+      <w:r>
+        <w:t>They diminish receiver’s autonomy and individual decision making.</w:t>
+      </w:r>
+    </w:p>
+    <w:p>
+      <w:pPr>
+        <w:pStyle w:val="ListParagraph"/>
+        <w:numPr>
+          <w:ilvl w:val="1"/>
+          <w:numId w:val="87"/>
+        </w:numPr>
+      </w:pPr>
+      <w:r>
+        <w:t>They are demeaning or degrading.</w:t>
+      </w:r>
     </w:p>
     <w:sectPr>
-      <w:headerReference w:type="default" r:id="rId19"/>
+      <w:headerReference w:type="default" r:id="rId20"/>
       <w:pgSz w:w="12240" w:h="15840"/>
       <w:pgMar w:top="1440" w:right="1440" w:bottom="1440" w:left="1440" w:header="720" w:footer="720" w:gutter="0"/>
       <w:pgNumType w:start="1"/>
@@ -14015,6 +15104,105 @@
 </w:hdr>
 </file>
 
+<file path=word/header13.xml><?xml version="1.0" encoding="utf-8"?>
+<w:hdr xmlns:wpc="http://schemas.microsoft.com/office/word/2010/wordprocessingCanvas" xmlns:mc="http://schemas.openxmlformats.org/markup-compatibility/2006" xmlns:o="urn:schemas-microsoft-com:office:office" xmlns:r="http://schemas.openxmlformats.org/officeDocument/2006/relationships" xmlns:m="http://schemas.openxmlformats.org/officeDocument/2006/math" xmlns:v="urn:schemas-microsoft-com:vml" xmlns:wp14="http://schemas.microsoft.com/office/word/2010/wordprocessingDrawing" xmlns:wp="http://schemas.openxmlformats.org/drawingml/2006/wordprocessingDrawing" xmlns:w10="urn:schemas-microsoft-com:office:word" xmlns:w="http://schemas.openxmlformats.org/wordprocessingml/2006/main" xmlns:w14="http://schemas.microsoft.com/office/word/2010/wordml" xmlns:wpg="http://schemas.microsoft.com/office/word/2010/wordprocessingGroup" xmlns:wpi="http://schemas.microsoft.com/office/word/2010/wordprocessingInk" xmlns:wne="http://schemas.microsoft.com/office/word/2006/wordml" xmlns:wps="http://schemas.microsoft.com/office/word/2010/wordprocessingShape" mc:Ignorable="w14 wp14">
+  <w:p>
+    <w:pPr>
+      <w:pStyle w:val="Header"/>
+    </w:pPr>
+    <w:r>
+      <w:t xml:space="preserve">Stone, D. (2011). Policy paradox: The art of political decision making. 3rd edition. New York: W.W. Norton &amp; Company. </w:t>
+    </w:r>
+  </w:p>
+  <w:p>
+    <w:pPr>
+      <w:pStyle w:val="Header"/>
+    </w:pPr>
+  </w:p>
+  <w:p>
+    <w:pPr>
+      <w:pStyle w:val="Header"/>
+      <w:rPr>
+        <w:b/>
+      </w:rPr>
+    </w:pPr>
+    <w:r>
+      <w:t xml:space="preserve">Chapter 12 Incentives | Page </w:t>
+    </w:r>
+    <w:r>
+      <w:rPr>
+        <w:b/>
+      </w:rPr>
+      <w:fldChar w:fldCharType="begin"/>
+    </w:r>
+    <w:r>
+      <w:rPr>
+        <w:b/>
+      </w:rPr>
+      <w:instrText xml:space="preserve"> PAGE  \* Arabic  \* MERGEFORMAT </w:instrText>
+    </w:r>
+    <w:r>
+      <w:rPr>
+        <w:b/>
+      </w:rPr>
+      <w:fldChar w:fldCharType="separate"/>
+    </w:r>
+    <w:r>
+      <w:rPr>
+        <w:b/>
+        <w:noProof/>
+      </w:rPr>
+      <w:t>1</w:t>
+    </w:r>
+    <w:r>
+      <w:rPr>
+        <w:b/>
+      </w:rPr>
+      <w:fldChar w:fldCharType="end"/>
+    </w:r>
+    <w:r>
+      <w:t xml:space="preserve"> of </w:t>
+    </w:r>
+    <w:r>
+      <w:rPr>
+        <w:b/>
+      </w:rPr>
+      <w:fldChar w:fldCharType="begin"/>
+    </w:r>
+    <w:r>
+      <w:rPr>
+        <w:b/>
+      </w:rPr>
+      <w:instrText xml:space="preserve"> SECTIONPAGES   \* MERGEFORMAT </w:instrText>
+    </w:r>
+    <w:r>
+      <w:rPr>
+        <w:b/>
+      </w:rPr>
+      <w:fldChar w:fldCharType="separate"/>
+    </w:r>
+    <w:r>
+      <w:rPr>
+        <w:b/>
+        <w:noProof/>
+      </w:rPr>
+      <w:t>3</w:t>
+    </w:r>
+    <w:r>
+      <w:rPr>
+        <w:b/>
+      </w:rPr>
+      <w:fldChar w:fldCharType="end"/>
+    </w:r>
+  </w:p>
+  <w:p>
+    <w:pPr>
+      <w:pStyle w:val="Header"/>
+    </w:pPr>
+  </w:p>
+</w:hdr>
+</file>
+
 <file path=word/header2.xml><?xml version="1.0" encoding="utf-8"?>
 <w:hdr xmlns:wpc="http://schemas.microsoft.com/office/word/2010/wordprocessingCanvas" xmlns:mc="http://schemas.openxmlformats.org/markup-compatibility/2006" xmlns:o="urn:schemas-microsoft-com:office:office" xmlns:r="http://schemas.openxmlformats.org/officeDocument/2006/relationships" xmlns:m="http://schemas.openxmlformats.org/officeDocument/2006/math" xmlns:v="urn:schemas-microsoft-com:vml" xmlns:wp14="http://schemas.microsoft.com/office/word/2010/wordprocessingDrawing" xmlns:wp="http://schemas.openxmlformats.org/drawingml/2006/wordprocessingDrawing" xmlns:w10="urn:schemas-microsoft-com:office:word" xmlns:w="http://schemas.openxmlformats.org/wordprocessingml/2006/main" xmlns:w14="http://schemas.microsoft.com/office/word/2010/wordml" xmlns:wpg="http://schemas.microsoft.com/office/word/2010/wordprocessingGroup" xmlns:wpi="http://schemas.microsoft.com/office/word/2010/wordprocessingInk" xmlns:wne="http://schemas.microsoft.com/office/word/2006/wordml" xmlns:wps="http://schemas.microsoft.com/office/word/2010/wordprocessingShape" mc:Ignorable="w14 wp14">
   <w:p>
@@ -15773,6 +16961,92 @@
     </w:lvl>
   </w:abstractNum>
   <w:abstractNum w:abstractNumId="9">
+    <w:nsid w:val="1532584D"/>
+    <w:multiLevelType w:val="hybridMultilevel"/>
+    <w:tmpl w:val="8F425FEE"/>
+    <w:lvl w:ilvl="0" w:tplc="0409000F">
+      <w:start w:val="1"/>
+      <w:numFmt w:val="decimal"/>
+      <w:lvlText w:val="%1."/>
+      <w:lvlJc w:val="left"/>
+      <w:pPr>
+        <w:ind w:left="720" w:hanging="360"/>
+      </w:pPr>
+    </w:lvl>
+    <w:lvl w:ilvl="1" w:tplc="04090019" w:tentative="1">
+      <w:start w:val="1"/>
+      <w:numFmt w:val="lowerLetter"/>
+      <w:lvlText w:val="%2."/>
+      <w:lvlJc w:val="left"/>
+      <w:pPr>
+        <w:ind w:left="1440" w:hanging="360"/>
+      </w:pPr>
+    </w:lvl>
+    <w:lvl w:ilvl="2" w:tplc="0409001B" w:tentative="1">
+      <w:start w:val="1"/>
+      <w:numFmt w:val="lowerRoman"/>
+      <w:lvlText w:val="%3."/>
+      <w:lvlJc w:val="right"/>
+      <w:pPr>
+        <w:ind w:left="2160" w:hanging="180"/>
+      </w:pPr>
+    </w:lvl>
+    <w:lvl w:ilvl="3" w:tplc="0409000F" w:tentative="1">
+      <w:start w:val="1"/>
+      <w:numFmt w:val="decimal"/>
+      <w:lvlText w:val="%4."/>
+      <w:lvlJc w:val="left"/>
+      <w:pPr>
+        <w:ind w:left="2880" w:hanging="360"/>
+      </w:pPr>
+    </w:lvl>
+    <w:lvl w:ilvl="4" w:tplc="04090019" w:tentative="1">
+      <w:start w:val="1"/>
+      <w:numFmt w:val="lowerLetter"/>
+      <w:lvlText w:val="%5."/>
+      <w:lvlJc w:val="left"/>
+      <w:pPr>
+        <w:ind w:left="3600" w:hanging="360"/>
+      </w:pPr>
+    </w:lvl>
+    <w:lvl w:ilvl="5" w:tplc="0409001B" w:tentative="1">
+      <w:start w:val="1"/>
+      <w:numFmt w:val="lowerRoman"/>
+      <w:lvlText w:val="%6."/>
+      <w:lvlJc w:val="right"/>
+      <w:pPr>
+        <w:ind w:left="4320" w:hanging="180"/>
+      </w:pPr>
+    </w:lvl>
+    <w:lvl w:ilvl="6" w:tplc="0409000F" w:tentative="1">
+      <w:start w:val="1"/>
+      <w:numFmt w:val="decimal"/>
+      <w:lvlText w:val="%7."/>
+      <w:lvlJc w:val="left"/>
+      <w:pPr>
+        <w:ind w:left="5040" w:hanging="360"/>
+      </w:pPr>
+    </w:lvl>
+    <w:lvl w:ilvl="7" w:tplc="04090019" w:tentative="1">
+      <w:start w:val="1"/>
+      <w:numFmt w:val="lowerLetter"/>
+      <w:lvlText w:val="%8."/>
+      <w:lvlJc w:val="left"/>
+      <w:pPr>
+        <w:ind w:left="5760" w:hanging="360"/>
+      </w:pPr>
+    </w:lvl>
+    <w:lvl w:ilvl="8" w:tplc="0409001B" w:tentative="1">
+      <w:start w:val="1"/>
+      <w:numFmt w:val="lowerRoman"/>
+      <w:lvlText w:val="%9."/>
+      <w:lvlJc w:val="right"/>
+      <w:pPr>
+        <w:ind w:left="6480" w:hanging="180"/>
+      </w:pPr>
+    </w:lvl>
+  </w:abstractNum>
+  <w:abstractNum w:abstractNumId="10">
     <w:nsid w:val="15AF0468"/>
     <w:multiLevelType w:val="hybridMultilevel"/>
     <w:tmpl w:val="6860B7B6"/>
@@ -15858,7 +17132,7 @@
       </w:pPr>
     </w:lvl>
   </w:abstractNum>
-  <w:abstractNum w:abstractNumId="10">
+  <w:abstractNum w:abstractNumId="11">
     <w:nsid w:val="16002EE2"/>
     <w:multiLevelType w:val="hybridMultilevel"/>
     <w:tmpl w:val="98FC7AE8"/>
@@ -15971,7 +17245,7 @@
       </w:rPr>
     </w:lvl>
   </w:abstractNum>
-  <w:abstractNum w:abstractNumId="11">
+  <w:abstractNum w:abstractNumId="12">
     <w:nsid w:val="162241F4"/>
     <w:multiLevelType w:val="hybridMultilevel"/>
     <w:tmpl w:val="FA90EF3A"/>
@@ -16084,7 +17358,7 @@
       </w:rPr>
     </w:lvl>
   </w:abstractNum>
-  <w:abstractNum w:abstractNumId="12">
+  <w:abstractNum w:abstractNumId="13">
     <w:nsid w:val="162D7300"/>
     <w:multiLevelType w:val="hybridMultilevel"/>
     <w:tmpl w:val="091491A0"/>
@@ -16197,7 +17471,7 @@
       </w:rPr>
     </w:lvl>
   </w:abstractNum>
-  <w:abstractNum w:abstractNumId="13">
+  <w:abstractNum w:abstractNumId="14">
     <w:nsid w:val="1AE613C8"/>
     <w:multiLevelType w:val="hybridMultilevel"/>
     <w:tmpl w:val="2574291C"/>
@@ -16310,7 +17584,7 @@
       </w:rPr>
     </w:lvl>
   </w:abstractNum>
-  <w:abstractNum w:abstractNumId="14">
+  <w:abstractNum w:abstractNumId="15">
     <w:nsid w:val="1E474FE5"/>
     <w:multiLevelType w:val="hybridMultilevel"/>
     <w:tmpl w:val="6F8815DC"/>
@@ -16423,7 +17697,7 @@
       </w:rPr>
     </w:lvl>
   </w:abstractNum>
-  <w:abstractNum w:abstractNumId="15">
+  <w:abstractNum w:abstractNumId="16">
     <w:nsid w:val="1F2A4F26"/>
     <w:multiLevelType w:val="hybridMultilevel"/>
     <w:tmpl w:val="FF74AF22"/>
@@ -16509,7 +17783,7 @@
       </w:pPr>
     </w:lvl>
   </w:abstractNum>
-  <w:abstractNum w:abstractNumId="16">
+  <w:abstractNum w:abstractNumId="17">
     <w:nsid w:val="218A5D17"/>
     <w:multiLevelType w:val="hybridMultilevel"/>
     <w:tmpl w:val="041ACBF8"/>
@@ -16595,7 +17869,7 @@
       </w:pPr>
     </w:lvl>
   </w:abstractNum>
-  <w:abstractNum w:abstractNumId="17">
+  <w:abstractNum w:abstractNumId="18">
     <w:nsid w:val="22750D05"/>
     <w:multiLevelType w:val="hybridMultilevel"/>
     <w:tmpl w:val="4C2CB32A"/>
@@ -16681,7 +17955,7 @@
       </w:pPr>
     </w:lvl>
   </w:abstractNum>
-  <w:abstractNum w:abstractNumId="18">
+  <w:abstractNum w:abstractNumId="19">
     <w:nsid w:val="267758F1"/>
     <w:multiLevelType w:val="hybridMultilevel"/>
     <w:tmpl w:val="DF6E1D08"/>
@@ -16767,7 +18041,7 @@
       </w:pPr>
     </w:lvl>
   </w:abstractNum>
-  <w:abstractNum w:abstractNumId="19">
+  <w:abstractNum w:abstractNumId="20">
     <w:nsid w:val="27E0097B"/>
     <w:multiLevelType w:val="hybridMultilevel"/>
     <w:tmpl w:val="68261428"/>
@@ -16880,7 +18154,120 @@
       </w:rPr>
     </w:lvl>
   </w:abstractNum>
-  <w:abstractNum w:abstractNumId="20">
+  <w:abstractNum w:abstractNumId="21">
+    <w:nsid w:val="2A02415D"/>
+    <w:multiLevelType w:val="hybridMultilevel"/>
+    <w:tmpl w:val="AFD86920"/>
+    <w:lvl w:ilvl="0" w:tplc="04090001">
+      <w:start w:val="1"/>
+      <w:numFmt w:val="bullet"/>
+      <w:lvlText w:val=""/>
+      <w:lvlJc w:val="left"/>
+      <w:pPr>
+        <w:ind w:left="720" w:hanging="360"/>
+      </w:pPr>
+      <w:rPr>
+        <w:rFonts w:ascii="Symbol" w:hAnsi="Symbol" w:hint="default"/>
+      </w:rPr>
+    </w:lvl>
+    <w:lvl w:ilvl="1" w:tplc="04090003">
+      <w:start w:val="1"/>
+      <w:numFmt w:val="bullet"/>
+      <w:lvlText w:val="o"/>
+      <w:lvlJc w:val="left"/>
+      <w:pPr>
+        <w:ind w:left="1440" w:hanging="360"/>
+      </w:pPr>
+      <w:rPr>
+        <w:rFonts w:ascii="Courier New" w:hAnsi="Courier New" w:cs="Courier New" w:hint="default"/>
+      </w:rPr>
+    </w:lvl>
+    <w:lvl w:ilvl="2" w:tplc="04090005" w:tentative="1">
+      <w:start w:val="1"/>
+      <w:numFmt w:val="bullet"/>
+      <w:lvlText w:val=""/>
+      <w:lvlJc w:val="left"/>
+      <w:pPr>
+        <w:ind w:left="2160" w:hanging="360"/>
+      </w:pPr>
+      <w:rPr>
+        <w:rFonts w:ascii="Wingdings" w:hAnsi="Wingdings" w:hint="default"/>
+      </w:rPr>
+    </w:lvl>
+    <w:lvl w:ilvl="3" w:tplc="04090001" w:tentative="1">
+      <w:start w:val="1"/>
+      <w:numFmt w:val="bullet"/>
+      <w:lvlText w:val=""/>
+      <w:lvlJc w:val="left"/>
+      <w:pPr>
+        <w:ind w:left="2880" w:hanging="360"/>
+      </w:pPr>
+      <w:rPr>
+        <w:rFonts w:ascii="Symbol" w:hAnsi="Symbol" w:hint="default"/>
+      </w:rPr>
+    </w:lvl>
+    <w:lvl w:ilvl="4" w:tplc="04090003" w:tentative="1">
+      <w:start w:val="1"/>
+      <w:numFmt w:val="bullet"/>
+      <w:lvlText w:val="o"/>
+      <w:lvlJc w:val="left"/>
+      <w:pPr>
+        <w:ind w:left="3600" w:hanging="360"/>
+      </w:pPr>
+      <w:rPr>
+        <w:rFonts w:ascii="Courier New" w:hAnsi="Courier New" w:cs="Courier New" w:hint="default"/>
+      </w:rPr>
+    </w:lvl>
+    <w:lvl w:ilvl="5" w:tplc="04090005" w:tentative="1">
+      <w:start w:val="1"/>
+      <w:numFmt w:val="bullet"/>
+      <w:lvlText w:val=""/>
+      <w:lvlJc w:val="left"/>
+      <w:pPr>
+        <w:ind w:left="4320" w:hanging="360"/>
+      </w:pPr>
+      <w:rPr>
+        <w:rFonts w:ascii="Wingdings" w:hAnsi="Wingdings" w:hint="default"/>
+      </w:rPr>
+    </w:lvl>
+    <w:lvl w:ilvl="6" w:tplc="04090001" w:tentative="1">
+      <w:start w:val="1"/>
+      <w:numFmt w:val="bullet"/>
+      <w:lvlText w:val=""/>
+      <w:lvlJc w:val="left"/>
+      <w:pPr>
+        <w:ind w:left="5040" w:hanging="360"/>
+      </w:pPr>
+      <w:rPr>
+        <w:rFonts w:ascii="Symbol" w:hAnsi="Symbol" w:hint="default"/>
+      </w:rPr>
+    </w:lvl>
+    <w:lvl w:ilvl="7" w:tplc="04090003" w:tentative="1">
+      <w:start w:val="1"/>
+      <w:numFmt w:val="bullet"/>
+      <w:lvlText w:val="o"/>
+      <w:lvlJc w:val="left"/>
+      <w:pPr>
+        <w:ind w:left="5760" w:hanging="360"/>
+      </w:pPr>
+      <w:rPr>
+        <w:rFonts w:ascii="Courier New" w:hAnsi="Courier New" w:cs="Courier New" w:hint="default"/>
+      </w:rPr>
+    </w:lvl>
+    <w:lvl w:ilvl="8" w:tplc="04090005" w:tentative="1">
+      <w:start w:val="1"/>
+      <w:numFmt w:val="bullet"/>
+      <w:lvlText w:val=""/>
+      <w:lvlJc w:val="left"/>
+      <w:pPr>
+        <w:ind w:left="6480" w:hanging="360"/>
+      </w:pPr>
+      <w:rPr>
+        <w:rFonts w:ascii="Wingdings" w:hAnsi="Wingdings" w:hint="default"/>
+      </w:rPr>
+    </w:lvl>
+  </w:abstractNum>
+  <w:abstractNum w:abstractNumId="22">
     <w:nsid w:val="2A484F29"/>
     <w:multiLevelType w:val="hybridMultilevel"/>
     <w:tmpl w:val="A44432DC"/>
@@ -16993,7 +18380,7 @@
       </w:rPr>
     </w:lvl>
   </w:abstractNum>
-  <w:abstractNum w:abstractNumId="21">
+  <w:abstractNum w:abstractNumId="23">
     <w:nsid w:val="2B17548D"/>
     <w:multiLevelType w:val="hybridMultilevel"/>
     <w:tmpl w:val="D0C6D23E"/>
@@ -17106,7 +18493,7 @@
       </w:rPr>
     </w:lvl>
   </w:abstractNum>
-  <w:abstractNum w:abstractNumId="22">
+  <w:abstractNum w:abstractNumId="24">
     <w:nsid w:val="2E5A7D42"/>
     <w:multiLevelType w:val="hybridMultilevel"/>
     <w:tmpl w:val="53520716"/>
@@ -17219,7 +18606,7 @@
       </w:rPr>
     </w:lvl>
   </w:abstractNum>
-  <w:abstractNum w:abstractNumId="23">
+  <w:abstractNum w:abstractNumId="25">
     <w:nsid w:val="311705EF"/>
     <w:multiLevelType w:val="hybridMultilevel"/>
     <w:tmpl w:val="A65CC7C4"/>
@@ -17332,7 +18719,7 @@
       </w:rPr>
     </w:lvl>
   </w:abstractNum>
-  <w:abstractNum w:abstractNumId="24">
+  <w:abstractNum w:abstractNumId="26">
     <w:nsid w:val="33B60121"/>
     <w:multiLevelType w:val="hybridMultilevel"/>
     <w:tmpl w:val="1084F5CC"/>
@@ -17445,7 +18832,7 @@
       </w:rPr>
     </w:lvl>
   </w:abstractNum>
-  <w:abstractNum w:abstractNumId="25">
+  <w:abstractNum w:abstractNumId="27">
     <w:nsid w:val="34B82B9E"/>
     <w:multiLevelType w:val="hybridMultilevel"/>
     <w:tmpl w:val="1EE0B7CC"/>
@@ -17558,7 +18945,7 @@
       </w:rPr>
     </w:lvl>
   </w:abstractNum>
-  <w:abstractNum w:abstractNumId="26">
+  <w:abstractNum w:abstractNumId="28">
     <w:nsid w:val="34EA28B8"/>
     <w:multiLevelType w:val="hybridMultilevel"/>
     <w:tmpl w:val="8AD48CD2"/>
@@ -17671,7 +19058,7 @@
       </w:rPr>
     </w:lvl>
   </w:abstractNum>
-  <w:abstractNum w:abstractNumId="27">
+  <w:abstractNum w:abstractNumId="29">
     <w:nsid w:val="351B7E79"/>
     <w:multiLevelType w:val="hybridMultilevel"/>
     <w:tmpl w:val="238625AE"/>
@@ -17784,7 +19171,7 @@
       </w:rPr>
     </w:lvl>
   </w:abstractNum>
-  <w:abstractNum w:abstractNumId="28">
+  <w:abstractNum w:abstractNumId="30">
     <w:nsid w:val="36371A66"/>
     <w:multiLevelType w:val="hybridMultilevel"/>
     <w:tmpl w:val="CB9E2858"/>
@@ -17897,7 +19284,7 @@
       </w:rPr>
     </w:lvl>
   </w:abstractNum>
-  <w:abstractNum w:abstractNumId="29">
+  <w:abstractNum w:abstractNumId="31">
     <w:nsid w:val="3D883DFB"/>
     <w:multiLevelType w:val="hybridMultilevel"/>
     <w:tmpl w:val="EC784D28"/>
@@ -18010,7 +19397,7 @@
       </w:rPr>
     </w:lvl>
   </w:abstractNum>
-  <w:abstractNum w:abstractNumId="30">
+  <w:abstractNum w:abstractNumId="32">
     <w:nsid w:val="403D2CED"/>
     <w:multiLevelType w:val="hybridMultilevel"/>
     <w:tmpl w:val="63BEC438"/>
@@ -18123,7 +19510,7 @@
       </w:rPr>
     </w:lvl>
   </w:abstractNum>
-  <w:abstractNum w:abstractNumId="31">
+  <w:abstractNum w:abstractNumId="33">
     <w:nsid w:val="41773AA5"/>
     <w:multiLevelType w:val="hybridMultilevel"/>
     <w:tmpl w:val="F3ACCC3E"/>
@@ -18236,7 +19623,7 @@
       </w:rPr>
     </w:lvl>
   </w:abstractNum>
-  <w:abstractNum w:abstractNumId="32">
+  <w:abstractNum w:abstractNumId="34">
     <w:nsid w:val="43316BE2"/>
     <w:multiLevelType w:val="hybridMultilevel"/>
     <w:tmpl w:val="FDB0055A"/>
@@ -18349,7 +19736,7 @@
       </w:rPr>
     </w:lvl>
   </w:abstractNum>
-  <w:abstractNum w:abstractNumId="33">
+  <w:abstractNum w:abstractNumId="35">
     <w:nsid w:val="44681B96"/>
     <w:multiLevelType w:val="hybridMultilevel"/>
     <w:tmpl w:val="F79E1E36"/>
@@ -18462,7 +19849,7 @@
       </w:rPr>
     </w:lvl>
   </w:abstractNum>
-  <w:abstractNum w:abstractNumId="34">
+  <w:abstractNum w:abstractNumId="36">
     <w:nsid w:val="468531C2"/>
     <w:multiLevelType w:val="hybridMultilevel"/>
     <w:tmpl w:val="4D7AB662"/>
@@ -18575,7 +19962,7 @@
       </w:rPr>
     </w:lvl>
   </w:abstractNum>
-  <w:abstractNum w:abstractNumId="35">
+  <w:abstractNum w:abstractNumId="37">
     <w:nsid w:val="48A93EDF"/>
     <w:multiLevelType w:val="hybridMultilevel"/>
     <w:tmpl w:val="7C62241A"/>
@@ -18688,7 +20075,7 @@
       </w:rPr>
     </w:lvl>
   </w:abstractNum>
-  <w:abstractNum w:abstractNumId="36">
+  <w:abstractNum w:abstractNumId="38">
     <w:nsid w:val="48B64324"/>
     <w:multiLevelType w:val="hybridMultilevel"/>
     <w:tmpl w:val="E54AD48A"/>
@@ -18801,7 +20188,120 @@
       </w:rPr>
     </w:lvl>
   </w:abstractNum>
-  <w:abstractNum w:abstractNumId="37">
+  <w:abstractNum w:abstractNumId="39">
+    <w:nsid w:val="49161FCA"/>
+    <w:multiLevelType w:val="hybridMultilevel"/>
+    <w:tmpl w:val="745A3CCC"/>
+    <w:lvl w:ilvl="0" w:tplc="04090001">
+      <w:start w:val="1"/>
+      <w:numFmt w:val="bullet"/>
+      <w:lvlText w:val=""/>
+      <w:lvlJc w:val="left"/>
+      <w:pPr>
+        <w:ind w:left="720" w:hanging="360"/>
+      </w:pPr>
+      <w:rPr>
+        <w:rFonts w:ascii="Symbol" w:hAnsi="Symbol" w:hint="default"/>
+      </w:rPr>
+    </w:lvl>
+    <w:lvl w:ilvl="1" w:tplc="04090003">
+      <w:start w:val="1"/>
+      <w:numFmt w:val="bullet"/>
+      <w:lvlText w:val="o"/>
+      <w:lvlJc w:val="left"/>
+      <w:pPr>
+        <w:ind w:left="1440" w:hanging="360"/>
+      </w:pPr>
+      <w:rPr>
+        <w:rFonts w:ascii="Courier New" w:hAnsi="Courier New" w:cs="Courier New" w:hint="default"/>
+      </w:rPr>
+    </w:lvl>
+    <w:lvl w:ilvl="2" w:tplc="04090005">
+      <w:start w:val="1"/>
+      <w:numFmt w:val="bullet"/>
+      <w:lvlText w:val=""/>
+      <w:lvlJc w:val="left"/>
+      <w:pPr>
+        <w:ind w:left="2160" w:hanging="360"/>
+      </w:pPr>
+      <w:rPr>
+        <w:rFonts w:ascii="Wingdings" w:hAnsi="Wingdings" w:hint="default"/>
+      </w:rPr>
+    </w:lvl>
+    <w:lvl w:ilvl="3" w:tplc="04090001" w:tentative="1">
+      <w:start w:val="1"/>
+      <w:numFmt w:val="bullet"/>
+      <w:lvlText w:val=""/>
+      <w:lvlJc w:val="left"/>
+      <w:pPr>
+        <w:ind w:left="2880" w:hanging="360"/>
+      </w:pPr>
+      <w:rPr>
+        <w:rFonts w:ascii="Symbol" w:hAnsi="Symbol" w:hint="default"/>
+      </w:rPr>
+    </w:lvl>
+    <w:lvl w:ilvl="4" w:tplc="04090003" w:tentative="1">
+      <w:start w:val="1"/>
+      <w:numFmt w:val="bullet"/>
+      <w:lvlText w:val="o"/>
+      <w:lvlJc w:val="left"/>
+      <w:pPr>
+        <w:ind w:left="3600" w:hanging="360"/>
+      </w:pPr>
+      <w:rPr>
+        <w:rFonts w:ascii="Courier New" w:hAnsi="Courier New" w:cs="Courier New" w:hint="default"/>
+      </w:rPr>
+    </w:lvl>
+    <w:lvl w:ilvl="5" w:tplc="04090005" w:tentative="1">
+      <w:start w:val="1"/>
+      <w:numFmt w:val="bullet"/>
+      <w:lvlText w:val=""/>
+      <w:lvlJc w:val="left"/>
+      <w:pPr>
+        <w:ind w:left="4320" w:hanging="360"/>
+      </w:pPr>
+      <w:rPr>
+        <w:rFonts w:ascii="Wingdings" w:hAnsi="Wingdings" w:hint="default"/>
+      </w:rPr>
+    </w:lvl>
+    <w:lvl w:ilvl="6" w:tplc="04090001" w:tentative="1">
+      <w:start w:val="1"/>
+      <w:numFmt w:val="bullet"/>
+      <w:lvlText w:val=""/>
+      <w:lvlJc w:val="left"/>
+      <w:pPr>
+        <w:ind w:left="5040" w:hanging="360"/>
+      </w:pPr>
+      <w:rPr>
+        <w:rFonts w:ascii="Symbol" w:hAnsi="Symbol" w:hint="default"/>
+      </w:rPr>
+    </w:lvl>
+    <w:lvl w:ilvl="7" w:tplc="04090003" w:tentative="1">
+      <w:start w:val="1"/>
+      <w:numFmt w:val="bullet"/>
+      <w:lvlText w:val="o"/>
+      <w:lvlJc w:val="left"/>
+      <w:pPr>
+        <w:ind w:left="5760" w:hanging="360"/>
+      </w:pPr>
+      <w:rPr>
+        <w:rFonts w:ascii="Courier New" w:hAnsi="Courier New" w:cs="Courier New" w:hint="default"/>
+      </w:rPr>
+    </w:lvl>
+    <w:lvl w:ilvl="8" w:tplc="04090005" w:tentative="1">
+      <w:start w:val="1"/>
+      <w:numFmt w:val="bullet"/>
+      <w:lvlText w:val=""/>
+      <w:lvlJc w:val="left"/>
+      <w:pPr>
+        <w:ind w:left="6480" w:hanging="360"/>
+      </w:pPr>
+      <w:rPr>
+        <w:rFonts w:ascii="Wingdings" w:hAnsi="Wingdings" w:hint="default"/>
+      </w:rPr>
+    </w:lvl>
+  </w:abstractNum>
+  <w:abstractNum w:abstractNumId="40">
     <w:nsid w:val="49C2577F"/>
     <w:multiLevelType w:val="hybridMultilevel"/>
     <w:tmpl w:val="F5F2E8F8"/>
@@ -18914,7 +20414,7 @@
       </w:rPr>
     </w:lvl>
   </w:abstractNum>
-  <w:abstractNum w:abstractNumId="38">
+  <w:abstractNum w:abstractNumId="41">
     <w:nsid w:val="4C424017"/>
     <w:multiLevelType w:val="hybridMultilevel"/>
     <w:tmpl w:val="CB922E2A"/>
@@ -19027,7 +20527,7 @@
       </w:rPr>
     </w:lvl>
   </w:abstractNum>
-  <w:abstractNum w:abstractNumId="39">
+  <w:abstractNum w:abstractNumId="42">
     <w:nsid w:val="4D1B3E8E"/>
     <w:multiLevelType w:val="hybridMultilevel"/>
     <w:tmpl w:val="122C8A76"/>
@@ -19140,7 +20640,7 @@
       </w:rPr>
     </w:lvl>
   </w:abstractNum>
-  <w:abstractNum w:abstractNumId="40">
+  <w:abstractNum w:abstractNumId="43">
     <w:nsid w:val="50976B24"/>
     <w:multiLevelType w:val="hybridMultilevel"/>
     <w:tmpl w:val="47FAA950"/>
@@ -19253,7 +20753,7 @@
       </w:rPr>
     </w:lvl>
   </w:abstractNum>
-  <w:abstractNum w:abstractNumId="41">
+  <w:abstractNum w:abstractNumId="44">
     <w:nsid w:val="50BE57BD"/>
     <w:multiLevelType w:val="hybridMultilevel"/>
     <w:tmpl w:val="862E09D0"/>
@@ -19366,7 +20866,7 @@
       </w:rPr>
     </w:lvl>
   </w:abstractNum>
-  <w:abstractNum w:abstractNumId="42">
+  <w:abstractNum w:abstractNumId="45">
     <w:nsid w:val="515E4038"/>
     <w:multiLevelType w:val="hybridMultilevel"/>
     <w:tmpl w:val="ECEA5E92"/>
@@ -19479,7 +20979,7 @@
       </w:rPr>
     </w:lvl>
   </w:abstractNum>
-  <w:abstractNum w:abstractNumId="43">
+  <w:abstractNum w:abstractNumId="46">
     <w:nsid w:val="53DE3754"/>
     <w:multiLevelType w:val="hybridMultilevel"/>
     <w:tmpl w:val="A740D3A0"/>
@@ -19565,7 +21065,7 @@
       </w:pPr>
     </w:lvl>
   </w:abstractNum>
-  <w:abstractNum w:abstractNumId="44">
+  <w:abstractNum w:abstractNumId="47">
     <w:nsid w:val="553054EA"/>
     <w:multiLevelType w:val="hybridMultilevel"/>
     <w:tmpl w:val="DA302168"/>
@@ -19678,7 +21178,120 @@
       </w:rPr>
     </w:lvl>
   </w:abstractNum>
-  <w:abstractNum w:abstractNumId="45">
+  <w:abstractNum w:abstractNumId="48">
+    <w:nsid w:val="58225B77"/>
+    <w:multiLevelType w:val="hybridMultilevel"/>
+    <w:tmpl w:val="3DAAEFA2"/>
+    <w:lvl w:ilvl="0" w:tplc="04090001">
+      <w:start w:val="1"/>
+      <w:numFmt w:val="bullet"/>
+      <w:lvlText w:val=""/>
+      <w:lvlJc w:val="left"/>
+      <w:pPr>
+        <w:ind w:left="720" w:hanging="360"/>
+      </w:pPr>
+      <w:rPr>
+        <w:rFonts w:ascii="Symbol" w:hAnsi="Symbol" w:hint="default"/>
+      </w:rPr>
+    </w:lvl>
+    <w:lvl w:ilvl="1" w:tplc="04090003">
+      <w:start w:val="1"/>
+      <w:numFmt w:val="bullet"/>
+      <w:lvlText w:val="o"/>
+      <w:lvlJc w:val="left"/>
+      <w:pPr>
+        <w:ind w:left="1440" w:hanging="360"/>
+      </w:pPr>
+      <w:rPr>
+        <w:rFonts w:ascii="Courier New" w:hAnsi="Courier New" w:cs="Courier New" w:hint="default"/>
+      </w:rPr>
+    </w:lvl>
+    <w:lvl w:ilvl="2" w:tplc="04090005">
+      <w:start w:val="1"/>
+      <w:numFmt w:val="bullet"/>
+      <w:lvlText w:val=""/>
+      <w:lvlJc w:val="left"/>
+      <w:pPr>
+        <w:ind w:left="2160" w:hanging="360"/>
+      </w:pPr>
+      <w:rPr>
+        <w:rFonts w:ascii="Wingdings" w:hAnsi="Wingdings" w:hint="default"/>
+      </w:rPr>
+    </w:lvl>
+    <w:lvl w:ilvl="3" w:tplc="04090001">
+      <w:start w:val="1"/>
+      <w:numFmt w:val="bullet"/>
+      <w:lvlText w:val=""/>
+      <w:lvlJc w:val="left"/>
+      <w:pPr>
+        <w:ind w:left="2880" w:hanging="360"/>
+      </w:pPr>
+      <w:rPr>
+        <w:rFonts w:ascii="Symbol" w:hAnsi="Symbol" w:hint="default"/>
+      </w:rPr>
+    </w:lvl>
+    <w:lvl w:ilvl="4" w:tplc="04090003" w:tentative="1">
+      <w:start w:val="1"/>
+      <w:numFmt w:val="bullet"/>
+      <w:lvlText w:val="o"/>
+      <w:lvlJc w:val="left"/>
+      <w:pPr>
+        <w:ind w:left="3600" w:hanging="360"/>
+      </w:pPr>
+      <w:rPr>
+        <w:rFonts w:ascii="Courier New" w:hAnsi="Courier New" w:cs="Courier New" w:hint="default"/>
+      </w:rPr>
+    </w:lvl>
+    <w:lvl w:ilvl="5" w:tplc="04090005" w:tentative="1">
+      <w:start w:val="1"/>
+      <w:numFmt w:val="bullet"/>
+      <w:lvlText w:val=""/>
+      <w:lvlJc w:val="left"/>
+      <w:pPr>
+        <w:ind w:left="4320" w:hanging="360"/>
+      </w:pPr>
+      <w:rPr>
+        <w:rFonts w:ascii="Wingdings" w:hAnsi="Wingdings" w:hint="default"/>
+      </w:rPr>
+    </w:lvl>
+    <w:lvl w:ilvl="6" w:tplc="04090001" w:tentative="1">
+      <w:start w:val="1"/>
+      <w:numFmt w:val="bullet"/>
+      <w:lvlText w:val=""/>
+      <w:lvlJc w:val="left"/>
+      <w:pPr>
+        <w:ind w:left="5040" w:hanging="360"/>
+      </w:pPr>
+      <w:rPr>
+        <w:rFonts w:ascii="Symbol" w:hAnsi="Symbol" w:hint="default"/>
+      </w:rPr>
+    </w:lvl>
+    <w:lvl w:ilvl="7" w:tplc="04090003" w:tentative="1">
+      <w:start w:val="1"/>
+      <w:numFmt w:val="bullet"/>
+      <w:lvlText w:val="o"/>
+      <w:lvlJc w:val="left"/>
+      <w:pPr>
+        <w:ind w:left="5760" w:hanging="360"/>
+      </w:pPr>
+      <w:rPr>
+        <w:rFonts w:ascii="Courier New" w:hAnsi="Courier New" w:cs="Courier New" w:hint="default"/>
+      </w:rPr>
+    </w:lvl>
+    <w:lvl w:ilvl="8" w:tplc="04090005" w:tentative="1">
+      <w:start w:val="1"/>
+      <w:numFmt w:val="bullet"/>
+      <w:lvlText w:val=""/>
+      <w:lvlJc w:val="left"/>
+      <w:pPr>
+        <w:ind w:left="6480" w:hanging="360"/>
+      </w:pPr>
+      <w:rPr>
+        <w:rFonts w:ascii="Wingdings" w:hAnsi="Wingdings" w:hint="default"/>
+      </w:rPr>
+    </w:lvl>
+  </w:abstractNum>
+  <w:abstractNum w:abstractNumId="49">
     <w:nsid w:val="587D76D8"/>
     <w:multiLevelType w:val="hybridMultilevel"/>
     <w:tmpl w:val="2DE6439A"/>
@@ -19791,7 +21404,7 @@
       </w:rPr>
     </w:lvl>
   </w:abstractNum>
-  <w:abstractNum w:abstractNumId="46">
+  <w:abstractNum w:abstractNumId="50">
     <w:nsid w:val="58EE61D0"/>
     <w:multiLevelType w:val="hybridMultilevel"/>
     <w:tmpl w:val="8092CD80"/>
@@ -19904,7 +21517,120 @@
       </w:rPr>
     </w:lvl>
   </w:abstractNum>
-  <w:abstractNum w:abstractNumId="47">
+  <w:abstractNum w:abstractNumId="51">
+    <w:nsid w:val="595E35D8"/>
+    <w:multiLevelType w:val="hybridMultilevel"/>
+    <w:tmpl w:val="9E943A24"/>
+    <w:lvl w:ilvl="0" w:tplc="04090001">
+      <w:start w:val="1"/>
+      <w:numFmt w:val="bullet"/>
+      <w:lvlText w:val=""/>
+      <w:lvlJc w:val="left"/>
+      <w:pPr>
+        <w:ind w:left="720" w:hanging="360"/>
+      </w:pPr>
+      <w:rPr>
+        <w:rFonts w:ascii="Symbol" w:hAnsi="Symbol" w:hint="default"/>
+      </w:rPr>
+    </w:lvl>
+    <w:lvl w:ilvl="1" w:tplc="04090003">
+      <w:start w:val="1"/>
+      <w:numFmt w:val="bullet"/>
+      <w:lvlText w:val="o"/>
+      <w:lvlJc w:val="left"/>
+      <w:pPr>
+        <w:ind w:left="1440" w:hanging="360"/>
+      </w:pPr>
+      <w:rPr>
+        <w:rFonts w:ascii="Courier New" w:hAnsi="Courier New" w:cs="Courier New" w:hint="default"/>
+      </w:rPr>
+    </w:lvl>
+    <w:lvl w:ilvl="2" w:tplc="04090005" w:tentative="1">
+      <w:start w:val="1"/>
+      <w:numFmt w:val="bullet"/>
+      <w:lvlText w:val=""/>
+      <w:lvlJc w:val="left"/>
+      <w:pPr>
+        <w:ind w:left="2160" w:hanging="360"/>
+      </w:pPr>
+      <w:rPr>
+        <w:rFonts w:ascii="Wingdings" w:hAnsi="Wingdings" w:hint="default"/>
+      </w:rPr>
+    </w:lvl>
+    <w:lvl w:ilvl="3" w:tplc="04090001" w:tentative="1">
+      <w:start w:val="1"/>
+      <w:numFmt w:val="bullet"/>
+      <w:lvlText w:val=""/>
+      <w:lvlJc w:val="left"/>
+      <w:pPr>
+        <w:ind w:left="2880" w:hanging="360"/>
+      </w:pPr>
+      <w:rPr>
+        <w:rFonts w:ascii="Symbol" w:hAnsi="Symbol" w:hint="default"/>
+      </w:rPr>
+    </w:lvl>
+    <w:lvl w:ilvl="4" w:tplc="04090003" w:tentative="1">
+      <w:start w:val="1"/>
+      <w:numFmt w:val="bullet"/>
+      <w:lvlText w:val="o"/>
+      <w:lvlJc w:val="left"/>
+      <w:pPr>
+        <w:ind w:left="3600" w:hanging="360"/>
+      </w:pPr>
+      <w:rPr>
+        <w:rFonts w:ascii="Courier New" w:hAnsi="Courier New" w:cs="Courier New" w:hint="default"/>
+      </w:rPr>
+    </w:lvl>
+    <w:lvl w:ilvl="5" w:tplc="04090005" w:tentative="1">
+      <w:start w:val="1"/>
+      <w:numFmt w:val="bullet"/>
+      <w:lvlText w:val=""/>
+      <w:lvlJc w:val="left"/>
+      <w:pPr>
+        <w:ind w:left="4320" w:hanging="360"/>
+      </w:pPr>
+      <w:rPr>
+        <w:rFonts w:ascii="Wingdings" w:hAnsi="Wingdings" w:hint="default"/>
+      </w:rPr>
+    </w:lvl>
+    <w:lvl w:ilvl="6" w:tplc="04090001" w:tentative="1">
+      <w:start w:val="1"/>
+      <w:numFmt w:val="bullet"/>
+      <w:lvlText w:val=""/>
+      <w:lvlJc w:val="left"/>
+      <w:pPr>
+        <w:ind w:left="5040" w:hanging="360"/>
+      </w:pPr>
+      <w:rPr>
+        <w:rFonts w:ascii="Symbol" w:hAnsi="Symbol" w:hint="default"/>
+      </w:rPr>
+    </w:lvl>
+    <w:lvl w:ilvl="7" w:tplc="04090003" w:tentative="1">
+      <w:start w:val="1"/>
+      <w:numFmt w:val="bullet"/>
+      <w:lvlText w:val="o"/>
+      <w:lvlJc w:val="left"/>
+      <w:pPr>
+        <w:ind w:left="5760" w:hanging="360"/>
+      </w:pPr>
+      <w:rPr>
+        <w:rFonts w:ascii="Courier New" w:hAnsi="Courier New" w:cs="Courier New" w:hint="default"/>
+      </w:rPr>
+    </w:lvl>
+    <w:lvl w:ilvl="8" w:tplc="04090005" w:tentative="1">
+      <w:start w:val="1"/>
+      <w:numFmt w:val="bullet"/>
+      <w:lvlText w:val=""/>
+      <w:lvlJc w:val="left"/>
+      <w:pPr>
+        <w:ind w:left="6480" w:hanging="360"/>
+      </w:pPr>
+      <w:rPr>
+        <w:rFonts w:ascii="Wingdings" w:hAnsi="Wingdings" w:hint="default"/>
+      </w:rPr>
+    </w:lvl>
+  </w:abstractNum>
+  <w:abstractNum w:abstractNumId="52">
     <w:nsid w:val="5D694D60"/>
     <w:multiLevelType w:val="hybridMultilevel"/>
     <w:tmpl w:val="2F6CAA46"/>
@@ -20017,7 +21743,7 @@
       </w:rPr>
     </w:lvl>
   </w:abstractNum>
-  <w:abstractNum w:abstractNumId="48">
+  <w:abstractNum w:abstractNumId="53">
     <w:nsid w:val="5E5647BF"/>
     <w:multiLevelType w:val="hybridMultilevel"/>
     <w:tmpl w:val="3A4601FE"/>
@@ -20130,7 +21856,7 @@
       </w:rPr>
     </w:lvl>
   </w:abstractNum>
-  <w:abstractNum w:abstractNumId="49">
+  <w:abstractNum w:abstractNumId="54">
     <w:nsid w:val="5E907C05"/>
     <w:multiLevelType w:val="hybridMultilevel"/>
     <w:tmpl w:val="2110A578"/>
@@ -20243,7 +21969,7 @@
       </w:rPr>
     </w:lvl>
   </w:abstractNum>
-  <w:abstractNum w:abstractNumId="50">
+  <w:abstractNum w:abstractNumId="55">
     <w:nsid w:val="5FE7666E"/>
     <w:multiLevelType w:val="hybridMultilevel"/>
     <w:tmpl w:val="C4EC039A"/>
@@ -20356,7 +22082,7 @@
       </w:rPr>
     </w:lvl>
   </w:abstractNum>
-  <w:abstractNum w:abstractNumId="51">
+  <w:abstractNum w:abstractNumId="56">
     <w:nsid w:val="620B10A5"/>
     <w:multiLevelType w:val="hybridMultilevel"/>
     <w:tmpl w:val="9EA6B238"/>
@@ -20469,7 +22195,7 @@
       </w:rPr>
     </w:lvl>
   </w:abstractNum>
-  <w:abstractNum w:abstractNumId="52">
+  <w:abstractNum w:abstractNumId="57">
     <w:nsid w:val="62180B0D"/>
     <w:multiLevelType w:val="hybridMultilevel"/>
     <w:tmpl w:val="231EA43A"/>
@@ -20582,7 +22308,7 @@
       </w:rPr>
     </w:lvl>
   </w:abstractNum>
-  <w:abstractNum w:abstractNumId="53">
+  <w:abstractNum w:abstractNumId="58">
     <w:nsid w:val="621B7E9A"/>
     <w:multiLevelType w:val="hybridMultilevel"/>
     <w:tmpl w:val="562683B6"/>
@@ -20695,7 +22421,7 @@
       </w:rPr>
     </w:lvl>
   </w:abstractNum>
-  <w:abstractNum w:abstractNumId="54">
+  <w:abstractNum w:abstractNumId="59">
     <w:nsid w:val="6280123E"/>
     <w:multiLevelType w:val="hybridMultilevel"/>
     <w:tmpl w:val="FB8A7ECC"/>
@@ -20808,7 +22534,7 @@
       </w:rPr>
     </w:lvl>
   </w:abstractNum>
-  <w:abstractNum w:abstractNumId="55">
+  <w:abstractNum w:abstractNumId="60">
     <w:nsid w:val="62CB6036"/>
     <w:multiLevelType w:val="hybridMultilevel"/>
     <w:tmpl w:val="8A6CCCD4"/>
@@ -20921,7 +22647,7 @@
       </w:rPr>
     </w:lvl>
   </w:abstractNum>
-  <w:abstractNum w:abstractNumId="56">
+  <w:abstractNum w:abstractNumId="61">
     <w:nsid w:val="62DE3479"/>
     <w:multiLevelType w:val="hybridMultilevel"/>
     <w:tmpl w:val="64129B76"/>
@@ -21034,7 +22760,7 @@
       </w:rPr>
     </w:lvl>
   </w:abstractNum>
-  <w:abstractNum w:abstractNumId="57">
+  <w:abstractNum w:abstractNumId="62">
     <w:nsid w:val="63B54FE5"/>
     <w:multiLevelType w:val="hybridMultilevel"/>
     <w:tmpl w:val="9AB6C064"/>
@@ -21147,7 +22873,7 @@
       </w:rPr>
     </w:lvl>
   </w:abstractNum>
-  <w:abstractNum w:abstractNumId="58">
+  <w:abstractNum w:abstractNumId="63">
     <w:nsid w:val="64264F96"/>
     <w:multiLevelType w:val="hybridMultilevel"/>
     <w:tmpl w:val="D6BC60C4"/>
@@ -21233,7 +22959,7 @@
       </w:pPr>
     </w:lvl>
   </w:abstractNum>
-  <w:abstractNum w:abstractNumId="59">
+  <w:abstractNum w:abstractNumId="64">
     <w:nsid w:val="64710A0F"/>
     <w:multiLevelType w:val="hybridMultilevel"/>
     <w:tmpl w:val="3D1AA106"/>
@@ -21346,7 +23072,7 @@
       </w:rPr>
     </w:lvl>
   </w:abstractNum>
-  <w:abstractNum w:abstractNumId="60">
+  <w:abstractNum w:abstractNumId="65">
     <w:nsid w:val="66017F52"/>
     <w:multiLevelType w:val="hybridMultilevel"/>
     <w:tmpl w:val="A2D44DA4"/>
@@ -21459,7 +23185,7 @@
       </w:rPr>
     </w:lvl>
   </w:abstractNum>
-  <w:abstractNum w:abstractNumId="61">
+  <w:abstractNum w:abstractNumId="66">
     <w:nsid w:val="696F1EF6"/>
     <w:multiLevelType w:val="hybridMultilevel"/>
     <w:tmpl w:val="D0587B4A"/>
@@ -21572,7 +23298,7 @@
       </w:rPr>
     </w:lvl>
   </w:abstractNum>
-  <w:abstractNum w:abstractNumId="62">
+  <w:abstractNum w:abstractNumId="67">
     <w:nsid w:val="69AE0BFF"/>
     <w:multiLevelType w:val="hybridMultilevel"/>
     <w:tmpl w:val="4A92154A"/>
@@ -21685,7 +23411,7 @@
       </w:rPr>
     </w:lvl>
   </w:abstractNum>
-  <w:abstractNum w:abstractNumId="63">
+  <w:abstractNum w:abstractNumId="68">
     <w:nsid w:val="6A9C3C57"/>
     <w:multiLevelType w:val="hybridMultilevel"/>
     <w:tmpl w:val="113C83CA"/>
@@ -21798,7 +23524,7 @@
       </w:rPr>
     </w:lvl>
   </w:abstractNum>
-  <w:abstractNum w:abstractNumId="64">
+  <w:abstractNum w:abstractNumId="69">
     <w:nsid w:val="6BA84811"/>
     <w:multiLevelType w:val="hybridMultilevel"/>
     <w:tmpl w:val="D80E14E4"/>
@@ -21911,7 +23637,7 @@
       </w:rPr>
     </w:lvl>
   </w:abstractNum>
-  <w:abstractNum w:abstractNumId="65">
+  <w:abstractNum w:abstractNumId="70">
     <w:nsid w:val="6D3025AC"/>
     <w:multiLevelType w:val="hybridMultilevel"/>
     <w:tmpl w:val="032038D0"/>
@@ -22024,7 +23750,7 @@
       </w:rPr>
     </w:lvl>
   </w:abstractNum>
-  <w:abstractNum w:abstractNumId="66">
+  <w:abstractNum w:abstractNumId="71">
     <w:nsid w:val="6E3B21B9"/>
     <w:multiLevelType w:val="hybridMultilevel"/>
     <w:tmpl w:val="F5AEBC12"/>
@@ -22137,7 +23863,7 @@
       </w:rPr>
     </w:lvl>
   </w:abstractNum>
-  <w:abstractNum w:abstractNumId="67">
+  <w:abstractNum w:abstractNumId="72">
     <w:nsid w:val="6E7D00A7"/>
     <w:multiLevelType w:val="hybridMultilevel"/>
     <w:tmpl w:val="6B58A082"/>
@@ -22250,7 +23976,7 @@
       </w:rPr>
     </w:lvl>
   </w:abstractNum>
-  <w:abstractNum w:abstractNumId="68">
+  <w:abstractNum w:abstractNumId="73">
     <w:nsid w:val="6F1B2113"/>
     <w:multiLevelType w:val="hybridMultilevel"/>
     <w:tmpl w:val="285EFB74"/>
@@ -22336,7 +24062,120 @@
       </w:pPr>
     </w:lvl>
   </w:abstractNum>
-  <w:abstractNum w:abstractNumId="69">
+  <w:abstractNum w:abstractNumId="74">
+    <w:nsid w:val="6F5A2112"/>
+    <w:multiLevelType w:val="hybridMultilevel"/>
+    <w:tmpl w:val="C8A86458"/>
+    <w:lvl w:ilvl="0" w:tplc="04090001">
+      <w:start w:val="1"/>
+      <w:numFmt w:val="bullet"/>
+      <w:lvlText w:val=""/>
+      <w:lvlJc w:val="left"/>
+      <w:pPr>
+        <w:ind w:left="720" w:hanging="360"/>
+      </w:pPr>
+      <w:rPr>
+        <w:rFonts w:ascii="Symbol" w:hAnsi="Symbol" w:hint="default"/>
+      </w:rPr>
+    </w:lvl>
+    <w:lvl w:ilvl="1" w:tplc="04090003">
+      <w:start w:val="1"/>
+      <w:numFmt w:val="bullet"/>
+      <w:lvlText w:val="o"/>
+      <w:lvlJc w:val="left"/>
+      <w:pPr>
+        <w:ind w:left="1440" w:hanging="360"/>
+      </w:pPr>
+      <w:rPr>
+        <w:rFonts w:ascii="Courier New" w:hAnsi="Courier New" w:cs="Courier New" w:hint="default"/>
+      </w:rPr>
+    </w:lvl>
+    <w:lvl w:ilvl="2" w:tplc="04090005" w:tentative="1">
+      <w:start w:val="1"/>
+      <w:numFmt w:val="bullet"/>
+      <w:lvlText w:val=""/>
+      <w:lvlJc w:val="left"/>
+      <w:pPr>
+        <w:ind w:left="2160" w:hanging="360"/>
+      </w:pPr>
+      <w:rPr>
+        <w:rFonts w:ascii="Wingdings" w:hAnsi="Wingdings" w:hint="default"/>
+      </w:rPr>
+    </w:lvl>
+    <w:lvl w:ilvl="3" w:tplc="04090001" w:tentative="1">
+      <w:start w:val="1"/>
+      <w:numFmt w:val="bullet"/>
+      <w:lvlText w:val=""/>
+      <w:lvlJc w:val="left"/>
+      <w:pPr>
+        <w:ind w:left="2880" w:hanging="360"/>
+      </w:pPr>
+      <w:rPr>
+        <w:rFonts w:ascii="Symbol" w:hAnsi="Symbol" w:hint="default"/>
+      </w:rPr>
+    </w:lvl>
+    <w:lvl w:ilvl="4" w:tplc="04090003" w:tentative="1">
+      <w:start w:val="1"/>
+      <w:numFmt w:val="bullet"/>
+      <w:lvlText w:val="o"/>
+      <w:lvlJc w:val="left"/>
+      <w:pPr>
+        <w:ind w:left="3600" w:hanging="360"/>
+      </w:pPr>
+      <w:rPr>
+        <w:rFonts w:ascii="Courier New" w:hAnsi="Courier New" w:cs="Courier New" w:hint="default"/>
+      </w:rPr>
+    </w:lvl>
+    <w:lvl w:ilvl="5" w:tplc="04090005" w:tentative="1">
+      <w:start w:val="1"/>
+      <w:numFmt w:val="bullet"/>
+      <w:lvlText w:val=""/>
+      <w:lvlJc w:val="left"/>
+      <w:pPr>
+        <w:ind w:left="4320" w:hanging="360"/>
+      </w:pPr>
+      <w:rPr>
+        <w:rFonts w:ascii="Wingdings" w:hAnsi="Wingdings" w:hint="default"/>
+      </w:rPr>
+    </w:lvl>
+    <w:lvl w:ilvl="6" w:tplc="04090001" w:tentative="1">
+      <w:start w:val="1"/>
+      <w:numFmt w:val="bullet"/>
+      <w:lvlText w:val=""/>
+      <w:lvlJc w:val="left"/>
+      <w:pPr>
+        <w:ind w:left="5040" w:hanging="360"/>
+      </w:pPr>
+      <w:rPr>
+        <w:rFonts w:ascii="Symbol" w:hAnsi="Symbol" w:hint="default"/>
+      </w:rPr>
+    </w:lvl>
+    <w:lvl w:ilvl="7" w:tplc="04090003" w:tentative="1">
+      <w:start w:val="1"/>
+      <w:numFmt w:val="bullet"/>
+      <w:lvlText w:val="o"/>
+      <w:lvlJc w:val="left"/>
+      <w:pPr>
+        <w:ind w:left="5760" w:hanging="360"/>
+      </w:pPr>
+      <w:rPr>
+        <w:rFonts w:ascii="Courier New" w:hAnsi="Courier New" w:cs="Courier New" w:hint="default"/>
+      </w:rPr>
+    </w:lvl>
+    <w:lvl w:ilvl="8" w:tplc="04090005" w:tentative="1">
+      <w:start w:val="1"/>
+      <w:numFmt w:val="bullet"/>
+      <w:lvlText w:val=""/>
+      <w:lvlJc w:val="left"/>
+      <w:pPr>
+        <w:ind w:left="6480" w:hanging="360"/>
+      </w:pPr>
+      <w:rPr>
+        <w:rFonts w:ascii="Wingdings" w:hAnsi="Wingdings" w:hint="default"/>
+      </w:rPr>
+    </w:lvl>
+  </w:abstractNum>
+  <w:abstractNum w:abstractNumId="75">
     <w:nsid w:val="6F752342"/>
     <w:multiLevelType w:val="hybridMultilevel"/>
     <w:tmpl w:val="C6D211D6"/>
@@ -22449,7 +24288,7 @@
       </w:rPr>
     </w:lvl>
   </w:abstractNum>
-  <w:abstractNum w:abstractNumId="70">
+  <w:abstractNum w:abstractNumId="76">
     <w:nsid w:val="72156FC4"/>
     <w:multiLevelType w:val="hybridMultilevel"/>
     <w:tmpl w:val="23D4CABA"/>
@@ -22562,7 +24401,7 @@
       </w:rPr>
     </w:lvl>
   </w:abstractNum>
-  <w:abstractNum w:abstractNumId="71">
+  <w:abstractNum w:abstractNumId="77">
     <w:nsid w:val="734D1098"/>
     <w:multiLevelType w:val="hybridMultilevel"/>
     <w:tmpl w:val="763C475C"/>
@@ -22675,7 +24514,7 @@
       </w:rPr>
     </w:lvl>
   </w:abstractNum>
-  <w:abstractNum w:abstractNumId="72">
+  <w:abstractNum w:abstractNumId="78">
     <w:nsid w:val="73C80FCC"/>
     <w:multiLevelType w:val="hybridMultilevel"/>
     <w:tmpl w:val="50BCD1A2"/>
@@ -22761,7 +24600,7 @@
       </w:pPr>
     </w:lvl>
   </w:abstractNum>
-  <w:abstractNum w:abstractNumId="73">
+  <w:abstractNum w:abstractNumId="79">
     <w:nsid w:val="76713144"/>
     <w:multiLevelType w:val="hybridMultilevel"/>
     <w:tmpl w:val="7980AE16"/>
@@ -22874,7 +24713,7 @@
       </w:rPr>
     </w:lvl>
   </w:abstractNum>
-  <w:abstractNum w:abstractNumId="74">
+  <w:abstractNum w:abstractNumId="80">
     <w:nsid w:val="76AF76B1"/>
     <w:multiLevelType w:val="hybridMultilevel"/>
     <w:tmpl w:val="6CDCC386"/>
@@ -22987,7 +24826,7 @@
       </w:rPr>
     </w:lvl>
   </w:abstractNum>
-  <w:abstractNum w:abstractNumId="75">
+  <w:abstractNum w:abstractNumId="81">
     <w:nsid w:val="77705280"/>
     <w:multiLevelType w:val="hybridMultilevel"/>
     <w:tmpl w:val="969446D6"/>
@@ -23073,7 +24912,7 @@
       </w:pPr>
     </w:lvl>
   </w:abstractNum>
-  <w:abstractNum w:abstractNumId="76">
+  <w:abstractNum w:abstractNumId="82">
     <w:nsid w:val="78B038AB"/>
     <w:multiLevelType w:val="hybridMultilevel"/>
     <w:tmpl w:val="8E9801EE"/>
@@ -23186,7 +25025,7 @@
       </w:rPr>
     </w:lvl>
   </w:abstractNum>
-  <w:abstractNum w:abstractNumId="77">
+  <w:abstractNum w:abstractNumId="83">
     <w:nsid w:val="78E711A2"/>
     <w:multiLevelType w:val="hybridMultilevel"/>
     <w:tmpl w:val="F4A2A3EC"/>
@@ -23299,7 +25138,7 @@
       </w:rPr>
     </w:lvl>
   </w:abstractNum>
-  <w:abstractNum w:abstractNumId="78">
+  <w:abstractNum w:abstractNumId="84">
     <w:nsid w:val="796C05B9"/>
     <w:multiLevelType w:val="hybridMultilevel"/>
     <w:tmpl w:val="83887614"/>
@@ -23412,7 +25251,7 @@
       </w:rPr>
     </w:lvl>
   </w:abstractNum>
-  <w:abstractNum w:abstractNumId="79">
+  <w:abstractNum w:abstractNumId="85">
     <w:nsid w:val="7E0719BC"/>
     <w:multiLevelType w:val="hybridMultilevel"/>
     <w:tmpl w:val="DDC2E0C4"/>
@@ -23525,7 +25364,7 @@
       </w:rPr>
     </w:lvl>
   </w:abstractNum>
-  <w:abstractNum w:abstractNumId="80">
+  <w:abstractNum w:abstractNumId="86">
     <w:nsid w:val="7EA14C12"/>
     <w:multiLevelType w:val="hybridMultilevel"/>
     <w:tmpl w:val="38AEE1B0"/>
@@ -23642,244 +25481,262 @@
     <w:abstractNumId w:val="5"/>
   </w:num>
   <w:num w:numId="2">
-    <w:abstractNumId w:val="52"/>
+    <w:abstractNumId w:val="57"/>
   </w:num>
   <w:num w:numId="3">
     <w:abstractNumId w:val="6"/>
   </w:num>
   <w:num w:numId="4">
-    <w:abstractNumId w:val="19"/>
+    <w:abstractNumId w:val="20"/>
   </w:num>
   <w:num w:numId="5">
-    <w:abstractNumId w:val="10"/>
+    <w:abstractNumId w:val="11"/>
   </w:num>
   <w:num w:numId="6">
+    <w:abstractNumId w:val="29"/>
+  </w:num>
+  <w:num w:numId="7">
+    <w:abstractNumId w:val="65"/>
+  </w:num>
+  <w:num w:numId="8">
+    <w:abstractNumId w:val="24"/>
+  </w:num>
+  <w:num w:numId="9">
     <w:abstractNumId w:val="27"/>
   </w:num>
-  <w:num w:numId="7">
-    <w:abstractNumId w:val="60"/>
-  </w:num>
-  <w:num w:numId="8">
-    <w:abstractNumId w:val="22"/>
-  </w:num>
-  <w:num w:numId="9">
-    <w:abstractNumId w:val="25"/>
-  </w:num>
   <w:num w:numId="10">
-    <w:abstractNumId w:val="40"/>
+    <w:abstractNumId w:val="43"/>
   </w:num>
   <w:num w:numId="11">
-    <w:abstractNumId w:val="29"/>
+    <w:abstractNumId w:val="31"/>
   </w:num>
   <w:num w:numId="12">
-    <w:abstractNumId w:val="15"/>
+    <w:abstractNumId w:val="16"/>
   </w:num>
   <w:num w:numId="13">
-    <w:abstractNumId w:val="26"/>
+    <w:abstractNumId w:val="28"/>
   </w:num>
   <w:num w:numId="14">
-    <w:abstractNumId w:val="59"/>
+    <w:abstractNumId w:val="64"/>
   </w:num>
   <w:num w:numId="15">
-    <w:abstractNumId w:val="23"/>
+    <w:abstractNumId w:val="25"/>
   </w:num>
   <w:num w:numId="16">
     <w:abstractNumId w:val="2"/>
   </w:num>
   <w:num w:numId="17">
-    <w:abstractNumId w:val="61"/>
+    <w:abstractNumId w:val="66"/>
   </w:num>
   <w:num w:numId="18">
-    <w:abstractNumId w:val="45"/>
+    <w:abstractNumId w:val="49"/>
   </w:num>
   <w:num w:numId="19">
-    <w:abstractNumId w:val="38"/>
+    <w:abstractNumId w:val="41"/>
   </w:num>
   <w:num w:numId="20">
-    <w:abstractNumId w:val="46"/>
+    <w:abstractNumId w:val="50"/>
   </w:num>
   <w:num w:numId="21">
-    <w:abstractNumId w:val="76"/>
+    <w:abstractNumId w:val="82"/>
   </w:num>
   <w:num w:numId="22">
-    <w:abstractNumId w:val="33"/>
+    <w:abstractNumId w:val="35"/>
   </w:num>
   <w:num w:numId="23">
-    <w:abstractNumId w:val="71"/>
+    <w:abstractNumId w:val="77"/>
   </w:num>
   <w:num w:numId="24">
-    <w:abstractNumId w:val="68"/>
+    <w:abstractNumId w:val="73"/>
   </w:num>
   <w:num w:numId="25">
-    <w:abstractNumId w:val="64"/>
+    <w:abstractNumId w:val="69"/>
   </w:num>
   <w:num w:numId="26">
-    <w:abstractNumId w:val="50"/>
+    <w:abstractNumId w:val="55"/>
   </w:num>
   <w:num w:numId="27">
-    <w:abstractNumId w:val="11"/>
+    <w:abstractNumId w:val="12"/>
   </w:num>
   <w:num w:numId="28">
-    <w:abstractNumId w:val="35"/>
+    <w:abstractNumId w:val="37"/>
   </w:num>
   <w:num w:numId="29">
     <w:abstractNumId w:val="1"/>
   </w:num>
   <w:num w:numId="30">
-    <w:abstractNumId w:val="36"/>
+    <w:abstractNumId w:val="38"/>
   </w:num>
   <w:num w:numId="31">
-    <w:abstractNumId w:val="79"/>
+    <w:abstractNumId w:val="85"/>
   </w:num>
   <w:num w:numId="32">
-    <w:abstractNumId w:val="57"/>
+    <w:abstractNumId w:val="62"/>
   </w:num>
   <w:num w:numId="33">
     <w:abstractNumId w:val="8"/>
   </w:num>
   <w:num w:numId="34">
-    <w:abstractNumId w:val="41"/>
+    <w:abstractNumId w:val="44"/>
   </w:num>
   <w:num w:numId="35">
-    <w:abstractNumId w:val="48"/>
+    <w:abstractNumId w:val="53"/>
   </w:num>
   <w:num w:numId="36">
-    <w:abstractNumId w:val="75"/>
+    <w:abstractNumId w:val="81"/>
   </w:num>
   <w:num w:numId="37">
     <w:abstractNumId w:val="4"/>
   </w:num>
   <w:num w:numId="38">
-    <w:abstractNumId w:val="67"/>
+    <w:abstractNumId w:val="72"/>
   </w:num>
   <w:num w:numId="39">
-    <w:abstractNumId w:val="21"/>
+    <w:abstractNumId w:val="23"/>
   </w:num>
   <w:num w:numId="40">
-    <w:abstractNumId w:val="37"/>
+    <w:abstractNumId w:val="40"/>
   </w:num>
   <w:num w:numId="41">
-    <w:abstractNumId w:val="18"/>
+    <w:abstractNumId w:val="19"/>
   </w:num>
   <w:num w:numId="42">
-    <w:abstractNumId w:val="47"/>
+    <w:abstractNumId w:val="52"/>
   </w:num>
   <w:num w:numId="43">
-    <w:abstractNumId w:val="13"/>
+    <w:abstractNumId w:val="14"/>
   </w:num>
   <w:num w:numId="44">
-    <w:abstractNumId w:val="70"/>
+    <w:abstractNumId w:val="76"/>
   </w:num>
   <w:num w:numId="45">
-    <w:abstractNumId w:val="54"/>
+    <w:abstractNumId w:val="59"/>
   </w:num>
   <w:num w:numId="46">
-    <w:abstractNumId w:val="9"/>
+    <w:abstractNumId w:val="10"/>
   </w:num>
   <w:num w:numId="47">
-    <w:abstractNumId w:val="53"/>
+    <w:abstractNumId w:val="58"/>
   </w:num>
   <w:num w:numId="48">
-    <w:abstractNumId w:val="39"/>
+    <w:abstractNumId w:val="42"/>
   </w:num>
   <w:num w:numId="49">
-    <w:abstractNumId w:val="78"/>
+    <w:abstractNumId w:val="84"/>
   </w:num>
   <w:num w:numId="50">
+    <w:abstractNumId w:val="61"/>
+  </w:num>
+  <w:num w:numId="51">
     <w:abstractNumId w:val="56"/>
   </w:num>
-  <w:num w:numId="51">
-    <w:abstractNumId w:val="51"/>
-  </w:num>
   <w:num w:numId="52">
-    <w:abstractNumId w:val="69"/>
+    <w:abstractNumId w:val="75"/>
   </w:num>
   <w:num w:numId="53">
-    <w:abstractNumId w:val="31"/>
+    <w:abstractNumId w:val="33"/>
   </w:num>
   <w:num w:numId="54">
-    <w:abstractNumId w:val="43"/>
+    <w:abstractNumId w:val="46"/>
   </w:num>
   <w:num w:numId="55">
-    <w:abstractNumId w:val="55"/>
+    <w:abstractNumId w:val="60"/>
   </w:num>
   <w:num w:numId="56">
-    <w:abstractNumId w:val="66"/>
+    <w:abstractNumId w:val="71"/>
   </w:num>
   <w:num w:numId="57">
-    <w:abstractNumId w:val="24"/>
+    <w:abstractNumId w:val="26"/>
   </w:num>
   <w:num w:numId="58">
-    <w:abstractNumId w:val="77"/>
+    <w:abstractNumId w:val="83"/>
   </w:num>
   <w:num w:numId="59">
-    <w:abstractNumId w:val="32"/>
+    <w:abstractNumId w:val="34"/>
   </w:num>
   <w:num w:numId="60">
-    <w:abstractNumId w:val="16"/>
+    <w:abstractNumId w:val="17"/>
   </w:num>
   <w:num w:numId="61">
     <w:abstractNumId w:val="3"/>
   </w:num>
   <w:num w:numId="62">
-    <w:abstractNumId w:val="74"/>
+    <w:abstractNumId w:val="80"/>
   </w:num>
   <w:num w:numId="63">
-    <w:abstractNumId w:val="80"/>
+    <w:abstractNumId w:val="86"/>
   </w:num>
   <w:num w:numId="64">
-    <w:abstractNumId w:val="63"/>
+    <w:abstractNumId w:val="68"/>
   </w:num>
   <w:num w:numId="65">
     <w:abstractNumId w:val="7"/>
   </w:num>
   <w:num w:numId="66">
-    <w:abstractNumId w:val="58"/>
+    <w:abstractNumId w:val="63"/>
   </w:num>
   <w:num w:numId="67">
-    <w:abstractNumId w:val="73"/>
+    <w:abstractNumId w:val="79"/>
   </w:num>
   <w:num w:numId="68">
     <w:abstractNumId w:val="0"/>
   </w:num>
   <w:num w:numId="69">
-    <w:abstractNumId w:val="12"/>
+    <w:abstractNumId w:val="13"/>
   </w:num>
   <w:num w:numId="70">
-    <w:abstractNumId w:val="44"/>
+    <w:abstractNumId w:val="47"/>
   </w:num>
   <w:num w:numId="71">
-    <w:abstractNumId w:val="17"/>
+    <w:abstractNumId w:val="18"/>
   </w:num>
   <w:num w:numId="72">
-    <w:abstractNumId w:val="65"/>
+    <w:abstractNumId w:val="70"/>
   </w:num>
   <w:num w:numId="73">
-    <w:abstractNumId w:val="34"/>
+    <w:abstractNumId w:val="36"/>
   </w:num>
   <w:num w:numId="74">
+    <w:abstractNumId w:val="32"/>
+  </w:num>
+  <w:num w:numId="75">
+    <w:abstractNumId w:val="67"/>
+  </w:num>
+  <w:num w:numId="76">
+    <w:abstractNumId w:val="54"/>
+  </w:num>
+  <w:num w:numId="77">
+    <w:abstractNumId w:val="45"/>
+  </w:num>
+  <w:num w:numId="78">
+    <w:abstractNumId w:val="78"/>
+  </w:num>
+  <w:num w:numId="79">
     <w:abstractNumId w:val="30"/>
   </w:num>
-  <w:num w:numId="75">
-    <w:abstractNumId w:val="62"/>
-  </w:num>
-  <w:num w:numId="76">
-    <w:abstractNumId w:val="49"/>
-  </w:num>
-  <w:num w:numId="77">
-    <w:abstractNumId w:val="42"/>
-  </w:num>
-  <w:num w:numId="78">
-    <w:abstractNumId w:val="72"/>
-  </w:num>
-  <w:num w:numId="79">
-    <w:abstractNumId w:val="28"/>
-  </w:num>
   <w:num w:numId="80">
-    <w:abstractNumId w:val="20"/>
+    <w:abstractNumId w:val="22"/>
   </w:num>
   <w:num w:numId="81">
-    <w:abstractNumId w:val="14"/>
+    <w:abstractNumId w:val="15"/>
+  </w:num>
+  <w:num w:numId="82">
+    <w:abstractNumId w:val="9"/>
+  </w:num>
+  <w:num w:numId="83">
+    <w:abstractNumId w:val="74"/>
+  </w:num>
+  <w:num w:numId="84">
+    <w:abstractNumId w:val="48"/>
+  </w:num>
+  <w:num w:numId="85">
+    <w:abstractNumId w:val="51"/>
+  </w:num>
+  <w:num w:numId="86">
+    <w:abstractNumId w:val="39"/>
+  </w:num>
+  <w:num w:numId="87">
+    <w:abstractNumId w:val="21"/>
   </w:num>
   <w:numIdMacAtCleanup w:val="80"/>
 </w:numbering>

</xml_diff>

<commit_message>
Began notes on Stone (2011) chapter 15
</commit_message>
<xml_diff>
--- a/Readings/Stone_2011_Policy-paradox_Edition03_v00.docx
+++ b/Readings/Stone_2011_Policy-paradox_Edition03_v00.docx
@@ -16130,7 +16130,7 @@
         <w:pStyle w:val="ListParagraph"/>
         <w:numPr>
           <w:ilvl w:val="0"/>
-          <w:numId w:val="95"/>
+          <w:numId w:val="94"/>
         </w:numPr>
       </w:pPr>
       <w:r>
@@ -16142,7 +16142,7 @@
         <w:pStyle w:val="ListParagraph"/>
         <w:numPr>
           <w:ilvl w:val="0"/>
-          <w:numId w:val="95"/>
+          <w:numId w:val="94"/>
         </w:numPr>
       </w:pPr>
       <w:r>
@@ -16154,7 +16154,7 @@
         <w:pStyle w:val="ListParagraph"/>
         <w:numPr>
           <w:ilvl w:val="0"/>
-          <w:numId w:val="95"/>
+          <w:numId w:val="94"/>
         </w:numPr>
       </w:pPr>
       <w:r>
@@ -16166,7 +16166,7 @@
         <w:pStyle w:val="ListParagraph"/>
         <w:numPr>
           <w:ilvl w:val="0"/>
-          <w:numId w:val="95"/>
+          <w:numId w:val="94"/>
         </w:numPr>
       </w:pPr>
       <w:r>
@@ -16178,7 +16178,7 @@
         <w:pStyle w:val="ListParagraph"/>
         <w:numPr>
           <w:ilvl w:val="0"/>
-          <w:numId w:val="95"/>
+          <w:numId w:val="94"/>
         </w:numPr>
       </w:pPr>
       <w:r>
@@ -16190,7 +16190,7 @@
         <w:pStyle w:val="ListParagraph"/>
         <w:numPr>
           <w:ilvl w:val="0"/>
-          <w:numId w:val="95"/>
+          <w:numId w:val="94"/>
         </w:numPr>
       </w:pPr>
       <w:r>
@@ -16202,7 +16202,7 @@
         <w:pStyle w:val="ListParagraph"/>
         <w:numPr>
           <w:ilvl w:val="0"/>
-          <w:numId w:val="95"/>
+          <w:numId w:val="94"/>
         </w:numPr>
       </w:pPr>
       <w:r>
@@ -16236,23 +16236,185 @@
         <w:pStyle w:val="ListParagraph"/>
         <w:numPr>
           <w:ilvl w:val="0"/>
+          <w:numId w:val="95"/>
+        </w:numPr>
+      </w:pPr>
+      <w:r>
+        <w:t>Enlightenment</w:t>
+      </w:r>
+    </w:p>
+    <w:p>
+      <w:pPr>
+        <w:pStyle w:val="ListParagraph"/>
+        <w:numPr>
+          <w:ilvl w:val="1"/>
+          <w:numId w:val="95"/>
+        </w:numPr>
+      </w:pPr>
+      <w:r>
+        <w:t>Reasoned and informed decision making</w:t>
+      </w:r>
+    </w:p>
+    <w:p>
+      <w:pPr>
+        <w:pStyle w:val="ListParagraph"/>
+        <w:numPr>
+          <w:ilvl w:val="1"/>
+          <w:numId w:val="95"/>
+        </w:numPr>
+      </w:pPr>
+      <w:r>
+        <w:t>Neutral facts, unbiased analysis, disinterested decisions</w:t>
+      </w:r>
+    </w:p>
+    <w:p>
+      <w:pPr>
+        <w:pStyle w:val="ListParagraph"/>
+        <w:numPr>
+          <w:ilvl w:val="1"/>
+          <w:numId w:val="95"/>
+        </w:numPr>
+      </w:pPr>
+      <w:r>
+        <w:t>Voluntarism</w:t>
+      </w:r>
+    </w:p>
+    <w:p>
+      <w:pPr>
+        <w:pStyle w:val="ListParagraph"/>
+        <w:numPr>
+          <w:ilvl w:val="1"/>
+          <w:numId w:val="95"/>
+        </w:numPr>
+      </w:pPr>
+      <w:r>
+        <w:t>Conflict assumed to derive from ignorance</w:t>
+      </w:r>
+    </w:p>
+    <w:p>
+      <w:pPr>
+        <w:pStyle w:val="ListParagraph"/>
+        <w:numPr>
+          <w:ilvl w:val="0"/>
+          <w:numId w:val="95"/>
+        </w:numPr>
+      </w:pPr>
+      <w:r>
+        <w:t>Indoctrination</w:t>
+      </w:r>
+    </w:p>
+    <w:p>
+      <w:pPr>
+        <w:pStyle w:val="ListParagraph"/>
+        <w:numPr>
+          <w:ilvl w:val="1"/>
+          <w:numId w:val="95"/>
+        </w:numPr>
+      </w:pPr>
+      <w:r>
+        <w:t>Propaganda</w:t>
+      </w:r>
+    </w:p>
+    <w:p>
+      <w:pPr>
+        <w:pStyle w:val="ListParagraph"/>
+        <w:numPr>
+          <w:ilvl w:val="1"/>
+          <w:numId w:val="95"/>
+        </w:numPr>
+      </w:pPr>
+      <w:r>
+        <w:t>Intentional manipulation</w:t>
+      </w:r>
+    </w:p>
+    <w:p>
+      <w:pPr>
+        <w:pStyle w:val="ListParagraph"/>
+        <w:numPr>
+          <w:ilvl w:val="1"/>
+          <w:numId w:val="95"/>
+        </w:numPr>
+      </w:pPr>
+      <w:r>
+        <w:t>Removes individual thought</w:t>
+      </w:r>
+    </w:p>
+    <w:p>
+      <w:pPr>
+        <w:pStyle w:val="ListParagraph"/>
+        <w:numPr>
+          <w:ilvl w:val="2"/>
+          <w:numId w:val="95"/>
+        </w:numPr>
+      </w:pPr>
+      <w:r>
+        <w:t>Appeals to emotions (e.g., fear, anxiety)</w:t>
+      </w:r>
+    </w:p>
+    <w:p>
+      <w:pPr>
+        <w:pStyle w:val="ListParagraph"/>
+        <w:numPr>
+          <w:ilvl w:val="2"/>
+          <w:numId w:val="95"/>
+        </w:numPr>
+      </w:pPr>
+      <w:r>
+        <w:t>Distorts and withholds information</w:t>
+      </w:r>
+    </w:p>
+    <w:p>
+      <w:pPr>
+        <w:pStyle w:val="ListParagraph"/>
+        <w:numPr>
+          <w:ilvl w:val="2"/>
+          <w:numId w:val="95"/>
+        </w:numPr>
+      </w:pPr>
+      <w:r>
+        <w:t>Truncates deliberation</w:t>
+      </w:r>
+    </w:p>
+    <w:p>
+      <w:pPr>
+        <w:pStyle w:val="ListParagraph"/>
+        <w:numPr>
+          <w:ilvl w:val="0"/>
+          <w:numId w:val="95"/>
+        </w:numPr>
+      </w:pPr>
+      <w:r>
+        <w:t>The line between enlightenment and indoctrination is not sharp.</w:t>
+      </w:r>
+    </w:p>
+    <w:p/>
+    <w:p>
+      <w:r>
+        <w:t>Making Facts in the Polis</w:t>
+      </w:r>
+    </w:p>
+    <w:p>
+      <w:pPr>
+        <w:pStyle w:val="ListParagraph"/>
+        <w:numPr>
+          <w:ilvl w:val="0"/>
           <w:numId w:val="96"/>
         </w:numPr>
       </w:pPr>
       <w:r>
-        <w:t>Enlightenment</w:t>
-      </w:r>
-    </w:p>
-    <w:p>
-      <w:pPr>
-        <w:pStyle w:val="ListParagraph"/>
-        <w:numPr>
-          <w:ilvl w:val="1"/>
+        <w:t>Rational ideal presupposes neutral facts.</w:t>
+      </w:r>
+    </w:p>
+    <w:p>
+      <w:pPr>
+        <w:pStyle w:val="ListParagraph"/>
+        <w:numPr>
+          <w:ilvl w:val="0"/>
           <w:numId w:val="96"/>
         </w:numPr>
       </w:pPr>
       <w:r>
-        <w:t>Reasoned and informed decision making</w:t>
+        <w:t>Problems with the rational ideal</w:t>
       </w:r>
     </w:p>
     <w:p>
@@ -16264,7 +16426,7 @@
         </w:numPr>
       </w:pPr>
       <w:r>
-        <w:t>Neutral facts, unbiased analysis, disinterested decisions</w:t>
+        <w:t>Facts must be interpreted.</w:t>
       </w:r>
     </w:p>
     <w:p>
@@ -16276,7 +16438,7 @@
         </w:numPr>
       </w:pPr>
       <w:r>
-        <w:t>Voluntarism</w:t>
+        <w:t>Are surrounded with loaded words (e.g., names)</w:t>
       </w:r>
     </w:p>
     <w:p>
@@ -16288,7 +16450,7 @@
         </w:numPr>
       </w:pPr>
       <w:r>
-        <w:t>Conflict assumed to derive from ignorance</w:t>
+        <w:t>Facts are produced through social processes.</w:t>
       </w:r>
     </w:p>
     <w:p>
@@ -16300,31 +16462,31 @@
         </w:numPr>
       </w:pPr>
       <w:r>
-        <w:t>Indoctrination</w:t>
-      </w:r>
-    </w:p>
-    <w:p>
-      <w:pPr>
-        <w:pStyle w:val="ListParagraph"/>
-        <w:numPr>
-          <w:ilvl w:val="1"/>
+        <w:t>In judicial courts, facts are under dispute.</w:t>
+      </w:r>
+    </w:p>
+    <w:p>
+      <w:pPr>
+        <w:pStyle w:val="ListParagraph"/>
+        <w:numPr>
+          <w:ilvl w:val="0"/>
           <w:numId w:val="96"/>
         </w:numPr>
       </w:pPr>
       <w:r>
-        <w:t>Propaganda</w:t>
-      </w:r>
-    </w:p>
-    <w:p>
-      <w:pPr>
-        <w:pStyle w:val="ListParagraph"/>
-        <w:numPr>
-          <w:ilvl w:val="1"/>
+        <w:t>The language of science can be used to advance or thwart an issue.</w:t>
+      </w:r>
+    </w:p>
+    <w:p>
+      <w:pPr>
+        <w:pStyle w:val="ListParagraph"/>
+        <w:numPr>
+          <w:ilvl w:val="0"/>
           <w:numId w:val="96"/>
         </w:numPr>
       </w:pPr>
       <w:r>
-        <w:t>Intentional manipulation</w:t>
+        <w:t>Approaches to using science to influence interpretation of facts:</w:t>
       </w:r>
     </w:p>
     <w:p>
@@ -16336,7 +16498,43 @@
         </w:numPr>
       </w:pPr>
       <w:r>
-        <w:t>Removes individual thought</w:t>
+        <w:t>Moral crusade-as-science</w:t>
+      </w:r>
+    </w:p>
+    <w:p>
+      <w:pPr>
+        <w:pStyle w:val="ListParagraph"/>
+        <w:numPr>
+          <w:ilvl w:val="1"/>
+          <w:numId w:val="96"/>
+        </w:numPr>
+      </w:pPr>
+      <w:r>
+        <w:t>Put-research-in-doubt</w:t>
+      </w:r>
+    </w:p>
+    <w:p>
+      <w:pPr>
+        <w:pStyle w:val="ListParagraph"/>
+        <w:numPr>
+          <w:ilvl w:val="0"/>
+          <w:numId w:val="96"/>
+        </w:numPr>
+      </w:pPr>
+      <w:r>
+        <w:t>Doubt strategy for contesting scientific research:</w:t>
+      </w:r>
+    </w:p>
+    <w:p>
+      <w:pPr>
+        <w:pStyle w:val="ListParagraph"/>
+        <w:numPr>
+          <w:ilvl w:val="1"/>
+          <w:numId w:val="96"/>
+        </w:numPr>
+      </w:pPr>
+      <w:r>
+        <w:t>Create uncertainty by questioning every study to argue the findings are unproven hypotheses.</w:t>
       </w:r>
     </w:p>
     <w:p>
@@ -16348,7 +16546,7 @@
         </w:numPr>
       </w:pPr>
       <w:r>
-        <w:t>Appeals to emotions (e.g., fear, anxiety)</w:t>
+        <w:t>Data not representative</w:t>
       </w:r>
     </w:p>
     <w:p>
@@ -16360,7 +16558,7 @@
         </w:numPr>
       </w:pPr>
       <w:r>
-        <w:t>Distorts and withholds information</w:t>
+        <w:t>Incorrectly used statistical methods</w:t>
       </w:r>
     </w:p>
     <w:p>
@@ -16372,218 +16570,18 @@
         </w:numPr>
       </w:pPr>
       <w:r>
-        <w:t>Truncates deliberation</w:t>
-      </w:r>
-    </w:p>
-    <w:p>
-      <w:pPr>
-        <w:pStyle w:val="ListParagraph"/>
-        <w:numPr>
-          <w:ilvl w:val="0"/>
+        <w:t>Undemonstrated causal mechanisms</w:t>
+      </w:r>
+    </w:p>
+    <w:p>
+      <w:pPr>
+        <w:pStyle w:val="ListParagraph"/>
+        <w:numPr>
+          <w:ilvl w:val="1"/>
           <w:numId w:val="96"/>
         </w:numPr>
       </w:pPr>
       <w:r>
-        <w:t>The line between enlightenment and indoctrination is not sharp.</w:t>
-      </w:r>
-    </w:p>
-    <w:p/>
-    <w:p>
-      <w:r>
-        <w:t>Making Facts in the Polis</w:t>
-      </w:r>
-    </w:p>
-    <w:p>
-      <w:pPr>
-        <w:pStyle w:val="ListParagraph"/>
-        <w:numPr>
-          <w:ilvl w:val="0"/>
-          <w:numId w:val="97"/>
-        </w:numPr>
-      </w:pPr>
-      <w:r>
-        <w:t>Rational ideal presupposes neutral facts.</w:t>
-      </w:r>
-    </w:p>
-    <w:p>
-      <w:pPr>
-        <w:pStyle w:val="ListParagraph"/>
-        <w:numPr>
-          <w:ilvl w:val="0"/>
-          <w:numId w:val="97"/>
-        </w:numPr>
-      </w:pPr>
-      <w:r>
-        <w:t>Problems with the rational ideal</w:t>
-      </w:r>
-    </w:p>
-    <w:p>
-      <w:pPr>
-        <w:pStyle w:val="ListParagraph"/>
-        <w:numPr>
-          <w:ilvl w:val="1"/>
-          <w:numId w:val="97"/>
-        </w:numPr>
-      </w:pPr>
-      <w:r>
-        <w:t>Facts must be interpreted.</w:t>
-      </w:r>
-    </w:p>
-    <w:p>
-      <w:pPr>
-        <w:pStyle w:val="ListParagraph"/>
-        <w:numPr>
-          <w:ilvl w:val="1"/>
-          <w:numId w:val="97"/>
-        </w:numPr>
-      </w:pPr>
-      <w:r>
-        <w:t>Are surrounded with loaded words (e.g., names)</w:t>
-      </w:r>
-    </w:p>
-    <w:p>
-      <w:pPr>
-        <w:pStyle w:val="ListParagraph"/>
-        <w:numPr>
-          <w:ilvl w:val="1"/>
-          <w:numId w:val="97"/>
-        </w:numPr>
-      </w:pPr>
-      <w:r>
-        <w:t>Facts are produced through social processes.</w:t>
-      </w:r>
-    </w:p>
-    <w:p>
-      <w:pPr>
-        <w:pStyle w:val="ListParagraph"/>
-        <w:numPr>
-          <w:ilvl w:val="0"/>
-          <w:numId w:val="97"/>
-        </w:numPr>
-      </w:pPr>
-      <w:r>
-        <w:t>In judicial courts, facts are under dispute.</w:t>
-      </w:r>
-    </w:p>
-    <w:p>
-      <w:pPr>
-        <w:pStyle w:val="ListParagraph"/>
-        <w:numPr>
-          <w:ilvl w:val="0"/>
-          <w:numId w:val="97"/>
-        </w:numPr>
-      </w:pPr>
-      <w:r>
-        <w:t>The language of science can be used to advance or thwart an issue.</w:t>
-      </w:r>
-    </w:p>
-    <w:p>
-      <w:pPr>
-        <w:pStyle w:val="ListParagraph"/>
-        <w:numPr>
-          <w:ilvl w:val="0"/>
-          <w:numId w:val="97"/>
-        </w:numPr>
-      </w:pPr>
-      <w:r>
-        <w:t>Approaches to using science to influence interpretation of facts:</w:t>
-      </w:r>
-      <w:bookmarkStart w:id="15" w:name="_GoBack"/>
-      <w:bookmarkEnd w:id="15"/>
-    </w:p>
-    <w:p>
-      <w:pPr>
-        <w:pStyle w:val="ListParagraph"/>
-        <w:numPr>
-          <w:ilvl w:val="1"/>
-          <w:numId w:val="97"/>
-        </w:numPr>
-      </w:pPr>
-      <w:r>
-        <w:t>Moral crusade-as-science</w:t>
-      </w:r>
-    </w:p>
-    <w:p>
-      <w:pPr>
-        <w:pStyle w:val="ListParagraph"/>
-        <w:numPr>
-          <w:ilvl w:val="1"/>
-          <w:numId w:val="97"/>
-        </w:numPr>
-      </w:pPr>
-      <w:r>
-        <w:t>Put-research-in-doubt</w:t>
-      </w:r>
-    </w:p>
-    <w:p>
-      <w:pPr>
-        <w:pStyle w:val="ListParagraph"/>
-        <w:numPr>
-          <w:ilvl w:val="0"/>
-          <w:numId w:val="97"/>
-        </w:numPr>
-      </w:pPr>
-      <w:r>
-        <w:t>Doubt strategy for contesting scientific research:</w:t>
-      </w:r>
-    </w:p>
-    <w:p>
-      <w:pPr>
-        <w:pStyle w:val="ListParagraph"/>
-        <w:numPr>
-          <w:ilvl w:val="1"/>
-          <w:numId w:val="97"/>
-        </w:numPr>
-      </w:pPr>
-      <w:r>
-        <w:t>Create uncertainty by questioning every study to argue the findings are unproven hypotheses.</w:t>
-      </w:r>
-    </w:p>
-    <w:p>
-      <w:pPr>
-        <w:pStyle w:val="ListParagraph"/>
-        <w:numPr>
-          <w:ilvl w:val="2"/>
-          <w:numId w:val="97"/>
-        </w:numPr>
-      </w:pPr>
-      <w:r>
-        <w:t>Data not representative</w:t>
-      </w:r>
-    </w:p>
-    <w:p>
-      <w:pPr>
-        <w:pStyle w:val="ListParagraph"/>
-        <w:numPr>
-          <w:ilvl w:val="2"/>
-          <w:numId w:val="97"/>
-        </w:numPr>
-      </w:pPr>
-      <w:r>
-        <w:t>Incorrectly used statistical methods</w:t>
-      </w:r>
-    </w:p>
-    <w:p>
-      <w:pPr>
-        <w:pStyle w:val="ListParagraph"/>
-        <w:numPr>
-          <w:ilvl w:val="2"/>
-          <w:numId w:val="97"/>
-        </w:numPr>
-      </w:pPr>
-      <w:r>
-        <w:t>Undemonstrated causal mechanisms</w:t>
-      </w:r>
-    </w:p>
-    <w:p>
-      <w:pPr>
-        <w:pStyle w:val="ListParagraph"/>
-        <w:numPr>
-          <w:ilvl w:val="1"/>
-          <w:numId w:val="97"/>
-        </w:numPr>
-      </w:pPr>
-      <w:r>
         <w:t>Publish consultant reports challenging the findings of unfavorable studies.</w:t>
       </w:r>
     </w:p>
@@ -16592,7 +16590,7 @@
         <w:pStyle w:val="ListParagraph"/>
         <w:numPr>
           <w:ilvl w:val="1"/>
-          <w:numId w:val="97"/>
+          <w:numId w:val="96"/>
         </w:numPr>
       </w:pPr>
       <w:r>
@@ -16611,11 +16609,89 @@
         <w:pStyle w:val="ListParagraph"/>
         <w:numPr>
           <w:ilvl w:val="0"/>
+          <w:numId w:val="97"/>
+        </w:numPr>
+      </w:pPr>
+      <w:r>
+        <w:t>We are influenced as much by the source of information as by the content of the information.</w:t>
+      </w:r>
+    </w:p>
+    <w:p>
+      <w:pPr>
+        <w:pStyle w:val="ListParagraph"/>
+        <w:numPr>
+          <w:ilvl w:val="0"/>
+          <w:numId w:val="97"/>
+        </w:numPr>
+      </w:pPr>
+      <w:r>
+        <w:t>Emotion plays a big role in personal and political decision making.</w:t>
+      </w:r>
+    </w:p>
+    <w:p>
+      <w:pPr>
+        <w:pStyle w:val="ListParagraph"/>
+        <w:numPr>
+          <w:ilvl w:val="1"/>
+          <w:numId w:val="97"/>
+        </w:numPr>
+      </w:pPr>
+      <w:r>
+        <w:t>Define then see rather than see then define.</w:t>
+      </w:r>
+    </w:p>
+    <w:p>
+      <w:pPr>
+        <w:pStyle w:val="ListParagraph"/>
+        <w:numPr>
+          <w:ilvl w:val="1"/>
+          <w:numId w:val="97"/>
+        </w:numPr>
+      </w:pPr>
+      <w:r>
+        <w:t>Strong desire to conform.</w:t>
+      </w:r>
+    </w:p>
+    <w:p>
+      <w:pPr>
+        <w:pStyle w:val="ListParagraph"/>
+        <w:numPr>
+          <w:ilvl w:val="1"/>
+          <w:numId w:val="97"/>
+        </w:numPr>
+      </w:pPr>
+      <w:r>
+        <w:t>People act predominantly based on prior attitudes and beliefs rather than new information.</w:t>
+      </w:r>
+    </w:p>
+    <w:p>
+      <w:pPr>
+        <w:pStyle w:val="ListParagraph"/>
+        <w:numPr>
+          <w:ilvl w:val="1"/>
+          <w:numId w:val="97"/>
+        </w:numPr>
+      </w:pPr>
+      <w:r>
+        <w:t>People often support policies that contradict their values.</w:t>
+      </w:r>
+    </w:p>
+    <w:p/>
+    <w:p>
+      <w:r>
+        <w:t>Information Disclosure as a Policy Instrument</w:t>
+      </w:r>
+    </w:p>
+    <w:p>
+      <w:pPr>
+        <w:pStyle w:val="ListParagraph"/>
+        <w:numPr>
+          <w:ilvl w:val="0"/>
           <w:numId w:val="98"/>
         </w:numPr>
       </w:pPr>
       <w:r>
-        <w:t>We are influenced as much by the source of information as by the content of the information.</w:t>
+        <w:t>Information disclosure is the market model of regulation.</w:t>
       </w:r>
     </w:p>
     <w:p>
@@ -16627,7 +16703,7 @@
         </w:numPr>
       </w:pPr>
       <w:r>
-        <w:t>Emotion plays a big role in personal and political decision making.</w:t>
+        <w:t>Corrections to erroneous information often have no impact on peoples’ beliefs and can reinforce beliefs about misinformation.</w:t>
       </w:r>
     </w:p>
     <w:p>
@@ -16639,19 +16715,19 @@
         </w:numPr>
       </w:pPr>
       <w:r>
-        <w:t>Define then see rather than see then define.</w:t>
-      </w:r>
-    </w:p>
-    <w:p>
-      <w:pPr>
-        <w:pStyle w:val="ListParagraph"/>
-        <w:numPr>
-          <w:ilvl w:val="1"/>
+        <w:t>Providing more information from authoritative sources can harden people’s ideologically-based views.</w:t>
+      </w:r>
+    </w:p>
+    <w:p>
+      <w:pPr>
+        <w:pStyle w:val="ListParagraph"/>
+        <w:numPr>
+          <w:ilvl w:val="0"/>
           <w:numId w:val="98"/>
         </w:numPr>
       </w:pPr>
       <w:r>
-        <w:t>Strong desire to conform.</w:t>
+        <w:t>Key assumption of information disclosure policy:</w:t>
       </w:r>
     </w:p>
     <w:p>
@@ -16663,25 +16739,25 @@
         </w:numPr>
       </w:pPr>
       <w:r>
-        <w:t>People act predominantly based on prior attitudes and beliefs rather than new information.</w:t>
-      </w:r>
-    </w:p>
-    <w:p>
-      <w:pPr>
-        <w:pStyle w:val="ListParagraph"/>
-        <w:numPr>
-          <w:ilvl w:val="1"/>
+        <w:t>Citizens will make better decisions if given factual information.</w:t>
+      </w:r>
+    </w:p>
+    <w:p>
+      <w:pPr>
+        <w:pStyle w:val="ListParagraph"/>
+        <w:numPr>
+          <w:ilvl w:val="0"/>
           <w:numId w:val="98"/>
         </w:numPr>
       </w:pPr>
       <w:r>
-        <w:t>People often support policies that contradict their values.</w:t>
+        <w:t>Information about social norms may have greater influence on people’s behavior.</w:t>
       </w:r>
     </w:p>
     <w:p/>
     <w:p>
       <w:r>
-        <w:t>Information Disclosure as a Policy Instrument</w:t>
+        <w:t>Indoctrination in the Polis: Business’ Power to Persuade</w:t>
       </w:r>
     </w:p>
     <w:p>
@@ -16693,19 +16769,19 @@
         </w:numPr>
       </w:pPr>
       <w:r>
-        <w:t>Information disclosure is the market model of regulation.</w:t>
-      </w:r>
-    </w:p>
-    <w:p>
-      <w:pPr>
-        <w:pStyle w:val="ListParagraph"/>
-        <w:numPr>
-          <w:ilvl w:val="0"/>
+        <w:t>In political science, indoctrination is persuasive efforts that:</w:t>
+      </w:r>
+    </w:p>
+    <w:p>
+      <w:pPr>
+        <w:pStyle w:val="ListParagraph"/>
+        <w:numPr>
+          <w:ilvl w:val="1"/>
           <w:numId w:val="99"/>
         </w:numPr>
       </w:pPr>
       <w:r>
-        <w:t>Corrections to erroneous information often have no impact on peoples’ beliefs and can reinforce beliefs about misinformation.</w:t>
+        <w:t>Are carried out by a single, central government authority;</w:t>
       </w:r>
     </w:p>
     <w:p>
@@ -16717,19 +16793,19 @@
         </w:numPr>
       </w:pPr>
       <w:r>
-        <w:t>Providing more information from authoritative sources can harden people’s ideologically-based views.</w:t>
-      </w:r>
-    </w:p>
-    <w:p>
-      <w:pPr>
-        <w:pStyle w:val="ListParagraph"/>
-        <w:numPr>
-          <w:ilvl w:val="0"/>
+        <w:t>Are intentionally manipulative;</w:t>
+      </w:r>
+    </w:p>
+    <w:p>
+      <w:pPr>
+        <w:pStyle w:val="ListParagraph"/>
+        <w:numPr>
+          <w:ilvl w:val="1"/>
           <w:numId w:val="99"/>
         </w:numPr>
       </w:pPr>
       <w:r>
-        <w:t>Key assumption of information disclosure policy:</w:t>
+        <w:t>Are designed to benefit the indoctrinator; and</w:t>
       </w:r>
     </w:p>
     <w:p>
@@ -16741,7 +16817,7 @@
         </w:numPr>
       </w:pPr>
       <w:r>
-        <w:t>Citizens will make better decisions if given factual information.</w:t>
+        <w:t>Prevent citizens from making independent, reasoned decisions.</w:t>
       </w:r>
     </w:p>
     <w:p>
@@ -16753,13 +16829,73 @@
         </w:numPr>
       </w:pPr>
       <w:r>
-        <w:t>Information about social norms may have greater influence on people’s behavior.</w:t>
+        <w:t>In polis model, indoctrination is persuasive efforts that:</w:t>
+      </w:r>
+    </w:p>
+    <w:p>
+      <w:pPr>
+        <w:pStyle w:val="ListParagraph"/>
+        <w:numPr>
+          <w:ilvl w:val="1"/>
+          <w:numId w:val="99"/>
+        </w:numPr>
+      </w:pPr>
+      <w:r>
+        <w:t>Are carried out by dominant elites;</w:t>
+      </w:r>
+    </w:p>
+    <w:p>
+      <w:pPr>
+        <w:pStyle w:val="ListParagraph"/>
+        <w:numPr>
+          <w:ilvl w:val="1"/>
+          <w:numId w:val="99"/>
+        </w:numPr>
+      </w:pPr>
+      <w:r>
+        <w:t>Are intentionally manipulative;</w:t>
+      </w:r>
+    </w:p>
+    <w:p>
+      <w:pPr>
+        <w:pStyle w:val="ListParagraph"/>
+        <w:numPr>
+          <w:ilvl w:val="1"/>
+          <w:numId w:val="99"/>
+        </w:numPr>
+      </w:pPr>
+      <w:r>
+        <w:t>Are designed to benefit the indoctrinator; and</w:t>
+      </w:r>
+    </w:p>
+    <w:p>
+      <w:pPr>
+        <w:pStyle w:val="ListParagraph"/>
+        <w:numPr>
+          <w:ilvl w:val="1"/>
+          <w:numId w:val="99"/>
+        </w:numPr>
+      </w:pPr>
+      <w:r>
+        <w:t>Prevent citizens from making independent, reasoned decisions.</w:t>
+      </w:r>
+    </w:p>
+    <w:p>
+      <w:pPr>
+        <w:pStyle w:val="ListParagraph"/>
+        <w:numPr>
+          <w:ilvl w:val="0"/>
+          <w:numId w:val="99"/>
+        </w:numPr>
+      </w:pPr>
+      <w:r>
+        <w:t>Business has an important and significant position in capitalist economies, commands significant resources (including the media), and therefore has significant persuasive influence.</w:t>
       </w:r>
     </w:p>
     <w:p/>
     <w:p>
       <w:r>
-        <w:t>Indoctrination in the Polis: Business’ Power to Persuade</w:t>
+        <w:t>Indoctrination in the Polis: Government’s Power to Persuade</w:t>
       </w:r>
     </w:p>
     <w:p>
@@ -16771,7 +16907,10 @@
         </w:numPr>
       </w:pPr>
       <w:r>
-        <w:t>In political science, indoctrination is persuasive efforts that:</w:t>
+        <w:t xml:space="preserve">Street-level bureaucrats can </w:t>
+      </w:r>
+      <w:r>
+        <w:t>impart their own moral and political beliefs and back them with coercive powers.</w:t>
       </w:r>
     </w:p>
     <w:p>
@@ -16783,7 +16922,7 @@
         </w:numPr>
       </w:pPr>
       <w:r>
-        <w:t>Are carried out by a single, central government authority;</w:t>
+        <w:t xml:space="preserve">Southern registrars preventing Blacks not to exercise their rights to vote. </w:t>
       </w:r>
     </w:p>
     <w:p>
@@ -16795,49 +16934,43 @@
         </w:numPr>
       </w:pPr>
       <w:r>
-        <w:t>Are intentionally manipulative;</w:t>
-      </w:r>
-    </w:p>
-    <w:p>
-      <w:pPr>
-        <w:pStyle w:val="ListParagraph"/>
-        <w:numPr>
-          <w:ilvl w:val="1"/>
+        <w:t>Judges who, because of personal beliefs, rule that Hispanic parents who don’t speak to their children in English are “abusing” the child and thus the child can be removed.</w:t>
+      </w:r>
+    </w:p>
+    <w:p>
+      <w:pPr>
+        <w:pStyle w:val="ListParagraph"/>
+        <w:numPr>
+          <w:ilvl w:val="0"/>
           <w:numId w:val="100"/>
         </w:numPr>
       </w:pPr>
       <w:r>
-        <w:t>Are designed to benefit the indoctrinator; and</w:t>
-      </w:r>
-    </w:p>
-    <w:p>
-      <w:pPr>
-        <w:pStyle w:val="ListParagraph"/>
-        <w:numPr>
-          <w:ilvl w:val="1"/>
+        <w:t>Criminal justice and welfare policy are types of character reform.</w:t>
+      </w:r>
+    </w:p>
+    <w:p>
+      <w:pPr>
+        <w:pStyle w:val="ListParagraph"/>
+        <w:numPr>
+          <w:ilvl w:val="0"/>
           <w:numId w:val="100"/>
         </w:numPr>
       </w:pPr>
       <w:r>
-        <w:t>Prevent citizens from making independent, reasoned decisions.</w:t>
-      </w:r>
-    </w:p>
-    <w:p>
-      <w:pPr>
-        <w:pStyle w:val="ListParagraph"/>
-        <w:numPr>
-          <w:ilvl w:val="0"/>
+        <w:t>Government has significant control over information disseminated through news media.</w:t>
+      </w:r>
+    </w:p>
+    <w:p>
+      <w:pPr>
+        <w:pStyle w:val="ListParagraph"/>
+        <w:numPr>
+          <w:ilvl w:val="1"/>
           <w:numId w:val="100"/>
         </w:numPr>
       </w:pPr>
       <w:r>
-        <w:t xml:space="preserve">In </w:t>
-      </w:r>
-      <w:r>
-        <w:t>polis model</w:t>
-      </w:r>
-      <w:r>
-        <w:t>, indoctrination is persuasive efforts that:</w:t>
+        <w:t>Releasing statements and documents</w:t>
       </w:r>
     </w:p>
     <w:p>
@@ -16849,160 +16982,685 @@
         </w:numPr>
       </w:pPr>
       <w:r>
-        <w:t xml:space="preserve">Are carried out by </w:t>
-      </w:r>
-      <w:r>
-        <w:t>dominant elites</w:t>
-      </w:r>
-      <w:r>
-        <w:t>;</w:t>
-      </w:r>
-    </w:p>
-    <w:p>
-      <w:pPr>
-        <w:pStyle w:val="ListParagraph"/>
-        <w:numPr>
-          <w:ilvl w:val="1"/>
-          <w:numId w:val="100"/>
-        </w:numPr>
-      </w:pPr>
-      <w:r>
-        <w:t>Are intentionally manipulative;</w:t>
-      </w:r>
-    </w:p>
-    <w:p>
-      <w:pPr>
-        <w:pStyle w:val="ListParagraph"/>
-        <w:numPr>
-          <w:ilvl w:val="1"/>
-          <w:numId w:val="100"/>
-        </w:numPr>
-      </w:pPr>
-      <w:r>
-        <w:t>Are designed to benefit the indoctrinator; and</w:t>
-      </w:r>
-    </w:p>
-    <w:p>
-      <w:pPr>
-        <w:pStyle w:val="ListParagraph"/>
-        <w:numPr>
-          <w:ilvl w:val="1"/>
-          <w:numId w:val="100"/>
-        </w:numPr>
-      </w:pPr>
-      <w:r>
-        <w:t>Prevent citizens from making independent, reasoned decisions.</w:t>
-      </w:r>
-    </w:p>
-    <w:p>
-      <w:pPr>
-        <w:pStyle w:val="ListParagraph"/>
-        <w:numPr>
-          <w:ilvl w:val="0"/>
-          <w:numId w:val="100"/>
-        </w:numPr>
-      </w:pPr>
-      <w:r>
-        <w:t>Business has an important and significant position in capitalist economies, commands significant resources (including the media), and therefore has significant persuasive influence.</w:t>
+        <w:t>Withholding information</w:t>
+      </w:r>
+    </w:p>
+    <w:p>
+      <w:pPr>
+        <w:sectPr>
+          <w:headerReference w:type="default" r:id="rId22"/>
+          <w:pgSz w:w="12240" w:h="15840"/>
+          <w:pgMar w:top="1440" w:right="1440" w:bottom="1440" w:left="1440" w:header="720" w:footer="720" w:gutter="0"/>
+          <w:pgNumType w:start="1"/>
+          <w:cols w:space="720"/>
+          <w:docGrid w:linePitch="360"/>
+        </w:sectPr>
+      </w:pPr>
+    </w:p>
+    <w:p>
+      <w:pPr>
+        <w:rPr>
+          <w:u w:val="single"/>
+        </w:rPr>
+      </w:pPr>
+      <w:bookmarkStart w:id="15" w:name="Chapter15"/>
+      <w:bookmarkEnd w:id="15"/>
+      <w:r>
+        <w:rPr>
+          <w:u w:val="single"/>
+        </w:rPr>
+        <w:lastRenderedPageBreak/>
+        <w:t>Preview Questions</w:t>
+      </w:r>
+    </w:p>
+    <w:p>
+      <w:pPr>
+        <w:pStyle w:val="ListParagraph"/>
+        <w:numPr>
+          <w:ilvl w:val="0"/>
+          <w:numId w:val="101"/>
+        </w:numPr>
+      </w:pPr>
+      <w:r>
+        <w:t>What are legal rights?</w:t>
+      </w:r>
+    </w:p>
+    <w:p>
+      <w:pPr>
+        <w:pStyle w:val="ListParagraph"/>
+        <w:numPr>
+          <w:ilvl w:val="0"/>
+          <w:numId w:val="101"/>
+        </w:numPr>
+      </w:pPr>
+      <w:r>
+        <w:t>How do legal rights work?</w:t>
+      </w:r>
+    </w:p>
+    <w:p>
+      <w:pPr>
+        <w:pStyle w:val="ListParagraph"/>
+        <w:numPr>
+          <w:ilvl w:val="0"/>
+          <w:numId w:val="101"/>
+        </w:numPr>
+      </w:pPr>
+      <w:r>
+        <w:t>What is the normative basis for legal rights?</w:t>
+      </w:r>
+    </w:p>
+    <w:p>
+      <w:pPr>
+        <w:pStyle w:val="ListParagraph"/>
+        <w:numPr>
+          <w:ilvl w:val="0"/>
+          <w:numId w:val="101"/>
+        </w:numPr>
+      </w:pPr>
+      <w:r>
+        <w:t>What is the sociological basis for legal rights?</w:t>
+      </w:r>
+    </w:p>
+    <w:p>
+      <w:pPr>
+        <w:pStyle w:val="ListParagraph"/>
+        <w:numPr>
+          <w:ilvl w:val="0"/>
+          <w:numId w:val="101"/>
+        </w:numPr>
+      </w:pPr>
+      <w:r>
+        <w:t>What is the political basis for legal rights?</w:t>
+      </w:r>
+    </w:p>
+    <w:p>
+      <w:pPr>
+        <w:pStyle w:val="ListParagraph"/>
+        <w:numPr>
+          <w:ilvl w:val="0"/>
+          <w:numId w:val="101"/>
+        </w:numPr>
+      </w:pPr>
+      <w:r>
+        <w:t>Do legal rights work as intended?</w:t>
       </w:r>
     </w:p>
     <w:p/>
     <w:p>
-      <w:r>
-        <w:t>Indoctrination in the Polis: Government’s Power to Persuade</w:t>
-      </w:r>
-    </w:p>
-    <w:p>
-      <w:pPr>
-        <w:pStyle w:val="ListParagraph"/>
-        <w:numPr>
-          <w:ilvl w:val="0"/>
-          <w:numId w:val="101"/>
-        </w:numPr>
-      </w:pPr>
-      <w:r>
-        <w:t xml:space="preserve">Street-level bureaucrats can </w:t>
-      </w:r>
-      <w:r>
-        <w:t>impart their own moral and political beliefs and back them with coercive powers.</w:t>
-      </w:r>
-    </w:p>
-    <w:p>
-      <w:pPr>
-        <w:pStyle w:val="ListParagraph"/>
-        <w:numPr>
-          <w:ilvl w:val="1"/>
-          <w:numId w:val="101"/>
-        </w:numPr>
-      </w:pPr>
-      <w:r>
-        <w:t xml:space="preserve">Southern registrars preventing Blacks not to exercise their rights to vote. </w:t>
-      </w:r>
-    </w:p>
-    <w:p>
-      <w:pPr>
-        <w:pStyle w:val="ListParagraph"/>
-        <w:numPr>
-          <w:ilvl w:val="1"/>
-          <w:numId w:val="101"/>
-        </w:numPr>
-      </w:pPr>
-      <w:r>
-        <w:t>Judges who, because of personal beliefs, rule that Hispanic parents who don’t speak to their children in English are “abusing” the child and thus the child can be removed.</w:t>
-      </w:r>
-    </w:p>
-    <w:p>
-      <w:pPr>
-        <w:pStyle w:val="ListParagraph"/>
-        <w:numPr>
-          <w:ilvl w:val="0"/>
-          <w:numId w:val="101"/>
-        </w:numPr>
-      </w:pPr>
-      <w:r>
-        <w:t>Criminal justice and welfare policy are types of character reform.</w:t>
-      </w:r>
-    </w:p>
-    <w:p>
-      <w:pPr>
-        <w:pStyle w:val="ListParagraph"/>
-        <w:numPr>
-          <w:ilvl w:val="0"/>
-          <w:numId w:val="101"/>
-        </w:numPr>
-      </w:pPr>
-      <w:r>
-        <w:t>Government has significant control over information disseminated through news media.</w:t>
-      </w:r>
-    </w:p>
-    <w:p>
-      <w:pPr>
-        <w:pStyle w:val="ListParagraph"/>
-        <w:numPr>
-          <w:ilvl w:val="1"/>
-          <w:numId w:val="101"/>
-        </w:numPr>
-      </w:pPr>
-      <w:r>
-        <w:t>Releasing statements and documents</w:t>
-      </w:r>
-    </w:p>
-    <w:p>
-      <w:pPr>
-        <w:pStyle w:val="ListParagraph"/>
-        <w:numPr>
-          <w:ilvl w:val="1"/>
-          <w:numId w:val="101"/>
-        </w:numPr>
-      </w:pPr>
-      <w:r>
-        <w:t>Withholding information</w:t>
+      <w:pPr>
+        <w:rPr>
+          <w:u w:val="single"/>
+        </w:rPr>
+      </w:pPr>
+      <w:r>
+        <w:rPr>
+          <w:u w:val="single"/>
+        </w:rPr>
+        <w:t>Reading Summary</w:t>
+      </w:r>
+    </w:p>
+    <w:p>
+      <w:r>
+        <w:t>The Nature of Legal Rights</w:t>
+      </w:r>
+    </w:p>
+    <w:p>
+      <w:pPr>
+        <w:pStyle w:val="ListParagraph"/>
+        <w:numPr>
+          <w:ilvl w:val="0"/>
+          <w:numId w:val="102"/>
+        </w:numPr>
+      </w:pPr>
+      <w:r>
+        <w:t>Legal rights are another means of resolving policy problems.</w:t>
+      </w:r>
+    </w:p>
+    <w:p>
+      <w:pPr>
+        <w:pStyle w:val="ListParagraph"/>
+        <w:numPr>
+          <w:ilvl w:val="0"/>
+          <w:numId w:val="102"/>
+        </w:numPr>
+      </w:pPr>
+      <w:r>
+        <w:t>Two broad traditions</w:t>
+      </w:r>
+    </w:p>
+    <w:p>
+      <w:pPr>
+        <w:pStyle w:val="ListParagraph"/>
+        <w:numPr>
+          <w:ilvl w:val="1"/>
+          <w:numId w:val="102"/>
+        </w:numPr>
+      </w:pPr>
+      <w:r>
+        <w:t xml:space="preserve">Realist </w:t>
+      </w:r>
+      <w:r>
+        <w:sym w:font="Wingdings" w:char="F0E0"/>
+      </w:r>
+      <w:r>
+        <w:t xml:space="preserve"> a citizen’s claim backed by the power of the state</w:t>
+      </w:r>
+    </w:p>
+    <w:p>
+      <w:pPr>
+        <w:pStyle w:val="ListParagraph"/>
+        <w:numPr>
+          <w:ilvl w:val="2"/>
+          <w:numId w:val="102"/>
+        </w:numPr>
+      </w:pPr>
+      <w:r>
+        <w:t>Specific to individual political systems.</w:t>
+      </w:r>
+    </w:p>
+    <w:p>
+      <w:pPr>
+        <w:pStyle w:val="ListParagraph"/>
+        <w:numPr>
+          <w:ilvl w:val="1"/>
+          <w:numId w:val="102"/>
+        </w:numPr>
+      </w:pPr>
+      <w:r>
+        <w:t xml:space="preserve">Normative </w:t>
+      </w:r>
+      <w:r>
+        <w:sym w:font="Wingdings" w:char="F0E0"/>
+      </w:r>
+      <w:r>
+        <w:t xml:space="preserve"> </w:t>
+      </w:r>
+      <w:proofErr w:type="spellStart"/>
+      <w:r>
+        <w:t>a</w:t>
+      </w:r>
+      <w:proofErr w:type="spellEnd"/>
+      <w:r>
+        <w:t xml:space="preserve"> citizen’s entitlement </w:t>
+      </w:r>
+      <w:r>
+        <w:t>derive</w:t>
+      </w:r>
+      <w:r>
+        <w:t>d</w:t>
+      </w:r>
+      <w:r>
+        <w:t xml:space="preserve"> from higher moral principles that exist separate from the state</w:t>
+      </w:r>
+    </w:p>
+    <w:p>
+      <w:pPr>
+        <w:pStyle w:val="ListParagraph"/>
+        <w:numPr>
+          <w:ilvl w:val="2"/>
+          <w:numId w:val="102"/>
+        </w:numPr>
+      </w:pPr>
+      <w:r>
+        <w:t>People have rights that they may not claim</w:t>
+      </w:r>
+    </w:p>
+    <w:p>
+      <w:pPr>
+        <w:pStyle w:val="ListParagraph"/>
+        <w:numPr>
+          <w:ilvl w:val="2"/>
+          <w:numId w:val="102"/>
+        </w:numPr>
+      </w:pPr>
+      <w:r>
+        <w:t>People have rights for which the state</w:t>
+      </w:r>
+      <w:r>
+        <w:t xml:space="preserve"> may not back</w:t>
+      </w:r>
+    </w:p>
+    <w:p>
+      <w:pPr>
+        <w:pStyle w:val="ListParagraph"/>
+        <w:numPr>
+          <w:ilvl w:val="0"/>
+          <w:numId w:val="102"/>
+        </w:numPr>
+      </w:pPr>
+      <w:r>
+        <w:t>Normative and realist concepts of rights interact.</w:t>
       </w:r>
     </w:p>
     <w:p/>
+    <w:p>
+      <w:r>
+        <w:t>How Legal Rights Work</w:t>
+      </w:r>
+    </w:p>
+    <w:p>
+      <w:pPr>
+        <w:pStyle w:val="ListParagraph"/>
+        <w:numPr>
+          <w:ilvl w:val="0"/>
+          <w:numId w:val="104"/>
+        </w:numPr>
+      </w:pPr>
+      <w:r>
+        <w:t>Calling for a legal right</w:t>
+      </w:r>
+    </w:p>
+    <w:p>
+      <w:pPr>
+        <w:pStyle w:val="ListParagraph"/>
+        <w:numPr>
+          <w:ilvl w:val="1"/>
+          <w:numId w:val="104"/>
+        </w:numPr>
+      </w:pPr>
+      <w:r>
+        <w:t>Describe what is wanted</w:t>
+      </w:r>
+    </w:p>
+    <w:p>
+      <w:pPr>
+        <w:pStyle w:val="ListParagraph"/>
+        <w:numPr>
+          <w:ilvl w:val="1"/>
+          <w:numId w:val="104"/>
+        </w:numPr>
+      </w:pPr>
+      <w:r>
+        <w:t>Describe what must be done to bring the right into existence</w:t>
+      </w:r>
+    </w:p>
+    <w:p>
+      <w:pPr>
+        <w:pStyle w:val="ListParagraph"/>
+        <w:numPr>
+          <w:ilvl w:val="0"/>
+          <w:numId w:val="104"/>
+        </w:numPr>
+      </w:pPr>
+      <w:r>
+        <w:t>Paradox of rights strategy</w:t>
+      </w:r>
+    </w:p>
+    <w:p>
+      <w:pPr>
+        <w:pStyle w:val="ListParagraph"/>
+        <w:numPr>
+          <w:ilvl w:val="1"/>
+          <w:numId w:val="104"/>
+        </w:numPr>
+      </w:pPr>
+      <w:r>
+        <w:t>To obtain individual rights, people have to make a claim to the right as a group.</w:t>
+      </w:r>
+    </w:p>
+    <w:p>
+      <w:pPr>
+        <w:pStyle w:val="ListParagraph"/>
+        <w:numPr>
+          <w:ilvl w:val="0"/>
+          <w:numId w:val="104"/>
+        </w:numPr>
+      </w:pPr>
+      <w:r>
+        <w:t>Procedural rights describe a process by which decisions are made.</w:t>
+      </w:r>
+    </w:p>
+    <w:p>
+      <w:pPr>
+        <w:pStyle w:val="ListParagraph"/>
+        <w:numPr>
+          <w:ilvl w:val="1"/>
+          <w:numId w:val="104"/>
+        </w:numPr>
+      </w:pPr>
+      <w:r>
+        <w:t>Does not include a claim for a certain outcome.</w:t>
+      </w:r>
+    </w:p>
+    <w:p>
+      <w:pPr>
+        <w:pStyle w:val="ListParagraph"/>
+        <w:numPr>
+          <w:ilvl w:val="0"/>
+          <w:numId w:val="104"/>
+        </w:numPr>
+      </w:pPr>
+      <w:r>
+        <w:t>Substantive rights provide an entitlement to do something without restraint.</w:t>
+      </w:r>
+    </w:p>
+    <w:p>
+      <w:pPr>
+        <w:pStyle w:val="ListParagraph"/>
+        <w:numPr>
+          <w:ilvl w:val="0"/>
+          <w:numId w:val="104"/>
+        </w:numPr>
+      </w:pPr>
+      <w:r>
+        <w:t>Negative party rights are single-party rights because no second party is necessary for an individual to assert them.</w:t>
+      </w:r>
+    </w:p>
+    <w:p>
+      <w:pPr>
+        <w:pStyle w:val="ListParagraph"/>
+        <w:numPr>
+          <w:ilvl w:val="1"/>
+          <w:numId w:val="104"/>
+        </w:numPr>
+      </w:pPr>
+      <w:r>
+        <w:t>e.g., right to free speech</w:t>
+      </w:r>
+    </w:p>
+    <w:p>
+      <w:pPr>
+        <w:pStyle w:val="ListParagraph"/>
+        <w:numPr>
+          <w:ilvl w:val="1"/>
+          <w:numId w:val="104"/>
+        </w:numPr>
+      </w:pPr>
+      <w:r>
+        <w:t>e.g., right to assembly</w:t>
+      </w:r>
+    </w:p>
+    <w:p>
+      <w:pPr>
+        <w:pStyle w:val="ListParagraph"/>
+        <w:numPr>
+          <w:ilvl w:val="1"/>
+          <w:numId w:val="104"/>
+        </w:numPr>
+      </w:pPr>
+      <w:r>
+        <w:t>e.g., right to religion</w:t>
+      </w:r>
+    </w:p>
+    <w:p>
+      <w:pPr>
+        <w:pStyle w:val="ListParagraph"/>
+        <w:numPr>
+          <w:ilvl w:val="0"/>
+          <w:numId w:val="104"/>
+        </w:numPr>
+      </w:pPr>
+      <w:r>
+        <w:t>Negative substantive rights provide an entitlement to do something without restraint or the need for a second party to exercise the right.</w:t>
+      </w:r>
+    </w:p>
+    <w:p>
+      <w:pPr>
+        <w:pStyle w:val="ListParagraph"/>
+        <w:numPr>
+          <w:ilvl w:val="0"/>
+          <w:numId w:val="104"/>
+        </w:numPr>
+      </w:pPr>
+      <w:r>
+        <w:t>Positive substantive rights are entitlements to have or receive something that is provided by a second party.</w:t>
+      </w:r>
+    </w:p>
+    <w:p>
+      <w:pPr>
+        <w:pStyle w:val="ListParagraph"/>
+        <w:numPr>
+          <w:ilvl w:val="0"/>
+          <w:numId w:val="104"/>
+        </w:numPr>
+      </w:pPr>
+      <w:r>
+        <w:t>All three types of rights define relationships.</w:t>
+      </w:r>
+    </w:p>
+    <w:p>
+      <w:pPr>
+        <w:pStyle w:val="ListParagraph"/>
+        <w:numPr>
+          <w:ilvl w:val="1"/>
+          <w:numId w:val="104"/>
+        </w:numPr>
+      </w:pPr>
+      <w:r>
+        <w:t>Function as a social regulatory mechanism.</w:t>
+      </w:r>
+    </w:p>
+    <w:p>
+      <w:pPr>
+        <w:pStyle w:val="ListParagraph"/>
+        <w:numPr>
+          <w:ilvl w:val="0"/>
+          <w:numId w:val="104"/>
+        </w:numPr>
+      </w:pPr>
+      <w:r>
+        <w:t>Three elements of a legal right</w:t>
+      </w:r>
+    </w:p>
+    <w:p>
+      <w:pPr>
+        <w:pStyle w:val="ListParagraph"/>
+        <w:numPr>
+          <w:ilvl w:val="1"/>
+          <w:numId w:val="104"/>
+        </w:numPr>
+      </w:pPr>
+      <w:r>
+        <w:t>Official statement of the right</w:t>
+      </w:r>
+    </w:p>
+    <w:p>
+      <w:pPr>
+        <w:pStyle w:val="ListParagraph"/>
+        <w:numPr>
+          <w:ilvl w:val="2"/>
+          <w:numId w:val="104"/>
+        </w:numPr>
+      </w:pPr>
+      <w:r>
+        <w:t>Law</w:t>
+      </w:r>
+    </w:p>
+    <w:p>
+      <w:pPr>
+        <w:pStyle w:val="ListParagraph"/>
+        <w:numPr>
+          <w:ilvl w:val="2"/>
+          <w:numId w:val="104"/>
+        </w:numPr>
+      </w:pPr>
+      <w:r>
+        <w:t>Rule</w:t>
+      </w:r>
+    </w:p>
+    <w:p>
+      <w:pPr>
+        <w:pStyle w:val="ListParagraph"/>
+        <w:numPr>
+          <w:ilvl w:val="2"/>
+          <w:numId w:val="104"/>
+        </w:numPr>
+      </w:pPr>
+      <w:r>
+        <w:t>Decision</w:t>
+      </w:r>
+    </w:p>
+    <w:p>
+      <w:pPr>
+        <w:pStyle w:val="ListParagraph"/>
+        <w:numPr>
+          <w:ilvl w:val="2"/>
+          <w:numId w:val="104"/>
+        </w:numPr>
+      </w:pPr>
+      <w:r>
+        <w:lastRenderedPageBreak/>
+        <w:t>Contract</w:t>
+      </w:r>
+    </w:p>
+    <w:p>
+      <w:pPr>
+        <w:pStyle w:val="ListParagraph"/>
+        <w:numPr>
+          <w:ilvl w:val="2"/>
+          <w:numId w:val="104"/>
+        </w:numPr>
+      </w:pPr>
+      <w:r>
+        <w:t>International covenant</w:t>
+      </w:r>
+    </w:p>
+    <w:p>
+      <w:pPr>
+        <w:pStyle w:val="ListParagraph"/>
+        <w:numPr>
+          <w:ilvl w:val="1"/>
+          <w:numId w:val="104"/>
+        </w:numPr>
+      </w:pPr>
+      <w:r>
+        <w:t>Grievance process for making decisions about contested rights.</w:t>
+      </w:r>
+    </w:p>
+    <w:p>
+      <w:pPr>
+        <w:pStyle w:val="ListParagraph"/>
+        <w:numPr>
+          <w:ilvl w:val="1"/>
+          <w:numId w:val="104"/>
+        </w:numPr>
+      </w:pPr>
+      <w:r>
+        <w:t>Remedy to enable right-holders to enforce the relationship defined in the right.</w:t>
+      </w:r>
+    </w:p>
+    <w:p>
+      <w:pPr>
+        <w:pStyle w:val="ListParagraph"/>
+        <w:numPr>
+          <w:ilvl w:val="0"/>
+          <w:numId w:val="104"/>
+        </w:numPr>
+      </w:pPr>
+      <w:r>
+        <w:t>Rights strategy</w:t>
+      </w:r>
+    </w:p>
+    <w:p>
+      <w:pPr>
+        <w:pStyle w:val="ListParagraph"/>
+        <w:numPr>
+          <w:ilvl w:val="1"/>
+          <w:numId w:val="104"/>
+        </w:numPr>
+      </w:pPr>
+      <w:r>
+        <w:t>Link claim to a constitutional phrase, statute, or administrative rule, court decision</w:t>
+      </w:r>
+    </w:p>
+    <w:p>
+      <w:pPr>
+        <w:pStyle w:val="ListParagraph"/>
+        <w:numPr>
+          <w:ilvl w:val="0"/>
+          <w:numId w:val="104"/>
+        </w:numPr>
+      </w:pPr>
+      <w:r>
+        <w:t>Theoretically judges are unbiased, but in practice they are influenced by a number of factors outside of the law.</w:t>
+      </w:r>
+    </w:p>
+    <w:p>
+      <w:pPr>
+        <w:pStyle w:val="ListParagraph"/>
+        <w:numPr>
+          <w:ilvl w:val="1"/>
+          <w:numId w:val="104"/>
+        </w:numPr>
+      </w:pPr>
+      <w:r>
+        <w:t>Economic interests</w:t>
+      </w:r>
+    </w:p>
+    <w:p>
+      <w:pPr>
+        <w:pStyle w:val="ListParagraph"/>
+        <w:numPr>
+          <w:ilvl w:val="1"/>
+          <w:numId w:val="104"/>
+        </w:numPr>
+      </w:pPr>
+      <w:r>
+        <w:t>Career interests</w:t>
+      </w:r>
+    </w:p>
+    <w:p>
+      <w:pPr>
+        <w:pStyle w:val="ListParagraph"/>
+        <w:numPr>
+          <w:ilvl w:val="1"/>
+          <w:numId w:val="104"/>
+        </w:numPr>
+      </w:pPr>
+      <w:r>
+        <w:t>Political beliefs</w:t>
+      </w:r>
+    </w:p>
+    <w:p>
+      <w:pPr>
+        <w:pStyle w:val="ListParagraph"/>
+        <w:numPr>
+          <w:ilvl w:val="1"/>
+          <w:numId w:val="104"/>
+        </w:numPr>
+      </w:pPr>
+      <w:r>
+        <w:t>Policy views</w:t>
+      </w:r>
+    </w:p>
+    <w:p>
+      <w:pPr>
+        <w:pStyle w:val="ListParagraph"/>
+        <w:numPr>
+          <w:ilvl w:val="1"/>
+          <w:numId w:val="104"/>
+        </w:numPr>
+      </w:pPr>
+      <w:r>
+        <w:t>Threats of institutional defiance</w:t>
+      </w:r>
+    </w:p>
+    <w:p>
+      <w:pPr>
+        <w:pStyle w:val="ListParagraph"/>
+        <w:numPr>
+          <w:ilvl w:val="0"/>
+          <w:numId w:val="104"/>
+        </w:numPr>
+      </w:pPr>
+      <w:r>
+        <w:t>Legitimacy of rights as a mechanism for social regulation is derived from the promise that disputes will be resolved according to pre-established rules rather than wealth, power, or influence.</w:t>
+      </w:r>
+    </w:p>
+    <w:p>
+      <w:pPr>
+        <w:pStyle w:val="ListParagraph"/>
+        <w:numPr>
+          <w:ilvl w:val="0"/>
+          <w:numId w:val="104"/>
+        </w:numPr>
+      </w:pPr>
+      <w:bookmarkStart w:id="16" w:name="_GoBack"/>
+      <w:bookmarkEnd w:id="16"/>
+    </w:p>
     <w:p/>
     <w:sectPr>
-      <w:headerReference w:type="default" r:id="rId22"/>
+      <w:headerReference w:type="default" r:id="rId23"/>
       <w:pgSz w:w="12240" w:h="15840"/>
       <w:pgMar w:top="1440" w:right="1440" w:bottom="1440" w:left="1440" w:header="720" w:footer="720" w:gutter="0"/>
       <w:pgNumType w:start="1"/>
@@ -17693,7 +18351,106 @@
         <w:b/>
         <w:noProof/>
       </w:rPr>
-      <w:t>1</w:t>
+      <w:t>2</w:t>
+    </w:r>
+    <w:r>
+      <w:rPr>
+        <w:b/>
+      </w:rPr>
+      <w:fldChar w:fldCharType="end"/>
+    </w:r>
+    <w:r>
+      <w:t xml:space="preserve"> of </w:t>
+    </w:r>
+    <w:r>
+      <w:rPr>
+        <w:b/>
+      </w:rPr>
+      <w:fldChar w:fldCharType="begin"/>
+    </w:r>
+    <w:r>
+      <w:rPr>
+        <w:b/>
+      </w:rPr>
+      <w:instrText xml:space="preserve"> SECTIONPAGES   \* MERGEFORMAT </w:instrText>
+    </w:r>
+    <w:r>
+      <w:rPr>
+        <w:b/>
+      </w:rPr>
+      <w:fldChar w:fldCharType="separate"/>
+    </w:r>
+    <w:r>
+      <w:rPr>
+        <w:b/>
+        <w:noProof/>
+      </w:rPr>
+      <w:t>2</w:t>
+    </w:r>
+    <w:r>
+      <w:rPr>
+        <w:b/>
+      </w:rPr>
+      <w:fldChar w:fldCharType="end"/>
+    </w:r>
+  </w:p>
+  <w:p>
+    <w:pPr>
+      <w:pStyle w:val="Header"/>
+    </w:pPr>
+  </w:p>
+</w:hdr>
+</file>
+
+<file path=word/header16.xml><?xml version="1.0" encoding="utf-8"?>
+<w:hdr xmlns:wpc="http://schemas.microsoft.com/office/word/2010/wordprocessingCanvas" xmlns:mc="http://schemas.openxmlformats.org/markup-compatibility/2006" xmlns:o="urn:schemas-microsoft-com:office:office" xmlns:r="http://schemas.openxmlformats.org/officeDocument/2006/relationships" xmlns:m="http://schemas.openxmlformats.org/officeDocument/2006/math" xmlns:v="urn:schemas-microsoft-com:vml" xmlns:wp14="http://schemas.microsoft.com/office/word/2010/wordprocessingDrawing" xmlns:wp="http://schemas.openxmlformats.org/drawingml/2006/wordprocessingDrawing" xmlns:w10="urn:schemas-microsoft-com:office:word" xmlns:w="http://schemas.openxmlformats.org/wordprocessingml/2006/main" xmlns:w14="http://schemas.microsoft.com/office/word/2010/wordml" xmlns:wpg="http://schemas.microsoft.com/office/word/2010/wordprocessingGroup" xmlns:wpi="http://schemas.microsoft.com/office/word/2010/wordprocessingInk" xmlns:wne="http://schemas.microsoft.com/office/word/2006/wordml" xmlns:wps="http://schemas.microsoft.com/office/word/2010/wordprocessingShape" mc:Ignorable="w14 wp14">
+  <w:p>
+    <w:pPr>
+      <w:pStyle w:val="Header"/>
+    </w:pPr>
+    <w:r>
+      <w:t xml:space="preserve">Stone, D. (2011). Policy paradox: The art of political decision making. 3rd edition. New York: W.W. Norton &amp; Company. </w:t>
+    </w:r>
+  </w:p>
+  <w:p>
+    <w:pPr>
+      <w:pStyle w:val="Header"/>
+    </w:pPr>
+  </w:p>
+  <w:p>
+    <w:pPr>
+      <w:pStyle w:val="Header"/>
+      <w:rPr>
+        <w:b/>
+      </w:rPr>
+    </w:pPr>
+    <w:r>
+      <w:t xml:space="preserve">Chapter 15 Rights | Page </w:t>
+    </w:r>
+    <w:r>
+      <w:rPr>
+        <w:b/>
+      </w:rPr>
+      <w:fldChar w:fldCharType="begin"/>
+    </w:r>
+    <w:r>
+      <w:rPr>
+        <w:b/>
+      </w:rPr>
+      <w:instrText xml:space="preserve"> PAGE  \* Arabic  \* MERGEFORMAT </w:instrText>
+    </w:r>
+    <w:r>
+      <w:rPr>
+        <w:b/>
+      </w:rPr>
+      <w:fldChar w:fldCharType="separate"/>
+    </w:r>
+    <w:r>
+      <w:rPr>
+        <w:b/>
+        <w:noProof/>
+      </w:rPr>
+      <w:t>2</w:t>
     </w:r>
     <w:r>
       <w:rPr>
@@ -21261,6 +22018,92 @@
     </w:lvl>
   </w:abstractNum>
   <w:abstractNum w:abstractNumId="26">
+    <w:nsid w:val="2AE41B95"/>
+    <w:multiLevelType w:val="hybridMultilevel"/>
+    <w:tmpl w:val="A866ECEE"/>
+    <w:lvl w:ilvl="0" w:tplc="0409000F">
+      <w:start w:val="1"/>
+      <w:numFmt w:val="decimal"/>
+      <w:lvlText w:val="%1."/>
+      <w:lvlJc w:val="left"/>
+      <w:pPr>
+        <w:ind w:left="720" w:hanging="360"/>
+      </w:pPr>
+    </w:lvl>
+    <w:lvl w:ilvl="1" w:tplc="04090019" w:tentative="1">
+      <w:start w:val="1"/>
+      <w:numFmt w:val="lowerLetter"/>
+      <w:lvlText w:val="%2."/>
+      <w:lvlJc w:val="left"/>
+      <w:pPr>
+        <w:ind w:left="1440" w:hanging="360"/>
+      </w:pPr>
+    </w:lvl>
+    <w:lvl w:ilvl="2" w:tplc="0409001B" w:tentative="1">
+      <w:start w:val="1"/>
+      <w:numFmt w:val="lowerRoman"/>
+      <w:lvlText w:val="%3."/>
+      <w:lvlJc w:val="right"/>
+      <w:pPr>
+        <w:ind w:left="2160" w:hanging="180"/>
+      </w:pPr>
+    </w:lvl>
+    <w:lvl w:ilvl="3" w:tplc="0409000F" w:tentative="1">
+      <w:start w:val="1"/>
+      <w:numFmt w:val="decimal"/>
+      <w:lvlText w:val="%4."/>
+      <w:lvlJc w:val="left"/>
+      <w:pPr>
+        <w:ind w:left="2880" w:hanging="360"/>
+      </w:pPr>
+    </w:lvl>
+    <w:lvl w:ilvl="4" w:tplc="04090019" w:tentative="1">
+      <w:start w:val="1"/>
+      <w:numFmt w:val="lowerLetter"/>
+      <w:lvlText w:val="%5."/>
+      <w:lvlJc w:val="left"/>
+      <w:pPr>
+        <w:ind w:left="3600" w:hanging="360"/>
+      </w:pPr>
+    </w:lvl>
+    <w:lvl w:ilvl="5" w:tplc="0409001B" w:tentative="1">
+      <w:start w:val="1"/>
+      <w:numFmt w:val="lowerRoman"/>
+      <w:lvlText w:val="%6."/>
+      <w:lvlJc w:val="right"/>
+      <w:pPr>
+        <w:ind w:left="4320" w:hanging="180"/>
+      </w:pPr>
+    </w:lvl>
+    <w:lvl w:ilvl="6" w:tplc="0409000F" w:tentative="1">
+      <w:start w:val="1"/>
+      <w:numFmt w:val="decimal"/>
+      <w:lvlText w:val="%7."/>
+      <w:lvlJc w:val="left"/>
+      <w:pPr>
+        <w:ind w:left="5040" w:hanging="360"/>
+      </w:pPr>
+    </w:lvl>
+    <w:lvl w:ilvl="7" w:tplc="04090019" w:tentative="1">
+      <w:start w:val="1"/>
+      <w:numFmt w:val="lowerLetter"/>
+      <w:lvlText w:val="%8."/>
+      <w:lvlJc w:val="left"/>
+      <w:pPr>
+        <w:ind w:left="5760" w:hanging="360"/>
+      </w:pPr>
+    </w:lvl>
+    <w:lvl w:ilvl="8" w:tplc="0409001B" w:tentative="1">
+      <w:start w:val="1"/>
+      <w:numFmt w:val="lowerRoman"/>
+      <w:lvlText w:val="%9."/>
+      <w:lvlJc w:val="right"/>
+      <w:pPr>
+        <w:ind w:left="6480" w:hanging="180"/>
+      </w:pPr>
+    </w:lvl>
+  </w:abstractNum>
+  <w:abstractNum w:abstractNumId="27">
     <w:nsid w:val="2B17548D"/>
     <w:multiLevelType w:val="hybridMultilevel"/>
     <w:tmpl w:val="D0C6D23E"/>
@@ -21373,7 +22216,7 @@
       </w:rPr>
     </w:lvl>
   </w:abstractNum>
-  <w:abstractNum w:abstractNumId="27">
+  <w:abstractNum w:abstractNumId="28">
     <w:nsid w:val="2E5A7D42"/>
     <w:multiLevelType w:val="hybridMultilevel"/>
     <w:tmpl w:val="53520716"/>
@@ -21486,7 +22329,7 @@
       </w:rPr>
     </w:lvl>
   </w:abstractNum>
-  <w:abstractNum w:abstractNumId="28">
+  <w:abstractNum w:abstractNumId="29">
     <w:nsid w:val="2EA51D73"/>
     <w:multiLevelType w:val="hybridMultilevel"/>
     <w:tmpl w:val="06927A0C"/>
@@ -21599,7 +22442,7 @@
       </w:rPr>
     </w:lvl>
   </w:abstractNum>
-  <w:abstractNum w:abstractNumId="29">
+  <w:abstractNum w:abstractNumId="30">
     <w:nsid w:val="311705EF"/>
     <w:multiLevelType w:val="hybridMultilevel"/>
     <w:tmpl w:val="A65CC7C4"/>
@@ -21712,7 +22555,7 @@
       </w:rPr>
     </w:lvl>
   </w:abstractNum>
-  <w:abstractNum w:abstractNumId="30">
+  <w:abstractNum w:abstractNumId="31">
     <w:nsid w:val="33B60121"/>
     <w:multiLevelType w:val="hybridMultilevel"/>
     <w:tmpl w:val="1084F5CC"/>
@@ -21825,7 +22668,7 @@
       </w:rPr>
     </w:lvl>
   </w:abstractNum>
-  <w:abstractNum w:abstractNumId="31">
+  <w:abstractNum w:abstractNumId="32">
     <w:nsid w:val="34B82B9E"/>
     <w:multiLevelType w:val="hybridMultilevel"/>
     <w:tmpl w:val="1EE0B7CC"/>
@@ -21938,7 +22781,7 @@
       </w:rPr>
     </w:lvl>
   </w:abstractNum>
-  <w:abstractNum w:abstractNumId="32">
+  <w:abstractNum w:abstractNumId="33">
     <w:nsid w:val="34EA28B8"/>
     <w:multiLevelType w:val="hybridMultilevel"/>
     <w:tmpl w:val="8AD48CD2"/>
@@ -22051,7 +22894,7 @@
       </w:rPr>
     </w:lvl>
   </w:abstractNum>
-  <w:abstractNum w:abstractNumId="33">
+  <w:abstractNum w:abstractNumId="34">
     <w:nsid w:val="351B7E79"/>
     <w:multiLevelType w:val="hybridMultilevel"/>
     <w:tmpl w:val="238625AE"/>
@@ -22164,7 +23007,7 @@
       </w:rPr>
     </w:lvl>
   </w:abstractNum>
-  <w:abstractNum w:abstractNumId="34">
+  <w:abstractNum w:abstractNumId="35">
     <w:nsid w:val="36371A66"/>
     <w:multiLevelType w:val="hybridMultilevel"/>
     <w:tmpl w:val="CB9E2858"/>
@@ -22277,7 +23120,7 @@
       </w:rPr>
     </w:lvl>
   </w:abstractNum>
-  <w:abstractNum w:abstractNumId="35">
+  <w:abstractNum w:abstractNumId="36">
     <w:nsid w:val="3D883DFB"/>
     <w:multiLevelType w:val="hybridMultilevel"/>
     <w:tmpl w:val="EC784D28"/>
@@ -22390,7 +23233,7 @@
       </w:rPr>
     </w:lvl>
   </w:abstractNum>
-  <w:abstractNum w:abstractNumId="36">
+  <w:abstractNum w:abstractNumId="37">
     <w:nsid w:val="403D2CED"/>
     <w:multiLevelType w:val="hybridMultilevel"/>
     <w:tmpl w:val="63BEC438"/>
@@ -22503,7 +23346,7 @@
       </w:rPr>
     </w:lvl>
   </w:abstractNum>
-  <w:abstractNum w:abstractNumId="37">
+  <w:abstractNum w:abstractNumId="38">
     <w:nsid w:val="41773AA5"/>
     <w:multiLevelType w:val="hybridMultilevel"/>
     <w:tmpl w:val="F3ACCC3E"/>
@@ -22616,7 +23459,7 @@
       </w:rPr>
     </w:lvl>
   </w:abstractNum>
-  <w:abstractNum w:abstractNumId="38">
+  <w:abstractNum w:abstractNumId="39">
     <w:nsid w:val="43316BE2"/>
     <w:multiLevelType w:val="hybridMultilevel"/>
     <w:tmpl w:val="FDB0055A"/>
@@ -22729,7 +23572,7 @@
       </w:rPr>
     </w:lvl>
   </w:abstractNum>
-  <w:abstractNum w:abstractNumId="39">
+  <w:abstractNum w:abstractNumId="40">
     <w:nsid w:val="44681B96"/>
     <w:multiLevelType w:val="hybridMultilevel"/>
     <w:tmpl w:val="F79E1E36"/>
@@ -22842,7 +23685,7 @@
       </w:rPr>
     </w:lvl>
   </w:abstractNum>
-  <w:abstractNum w:abstractNumId="40">
+  <w:abstractNum w:abstractNumId="41">
     <w:nsid w:val="468531C2"/>
     <w:multiLevelType w:val="hybridMultilevel"/>
     <w:tmpl w:val="4D7AB662"/>
@@ -22955,7 +23798,7 @@
       </w:rPr>
     </w:lvl>
   </w:abstractNum>
-  <w:abstractNum w:abstractNumId="41">
+  <w:abstractNum w:abstractNumId="42">
     <w:nsid w:val="47652579"/>
     <w:multiLevelType w:val="hybridMultilevel"/>
     <w:tmpl w:val="BB8A3E20"/>
@@ -23068,7 +23911,7 @@
       </w:rPr>
     </w:lvl>
   </w:abstractNum>
-  <w:abstractNum w:abstractNumId="42">
+  <w:abstractNum w:abstractNumId="43">
     <w:nsid w:val="48A93EDF"/>
     <w:multiLevelType w:val="hybridMultilevel"/>
     <w:tmpl w:val="7C62241A"/>
@@ -23181,7 +24024,7 @@
       </w:rPr>
     </w:lvl>
   </w:abstractNum>
-  <w:abstractNum w:abstractNumId="43">
+  <w:abstractNum w:abstractNumId="44">
     <w:nsid w:val="48B64324"/>
     <w:multiLevelType w:val="hybridMultilevel"/>
     <w:tmpl w:val="E54AD48A"/>
@@ -23294,7 +24137,7 @@
       </w:rPr>
     </w:lvl>
   </w:abstractNum>
-  <w:abstractNum w:abstractNumId="44">
+  <w:abstractNum w:abstractNumId="45">
     <w:nsid w:val="49161FCA"/>
     <w:multiLevelType w:val="hybridMultilevel"/>
     <w:tmpl w:val="745A3CCC"/>
@@ -23407,7 +24250,7 @@
       </w:rPr>
     </w:lvl>
   </w:abstractNum>
-  <w:abstractNum w:abstractNumId="45">
+  <w:abstractNum w:abstractNumId="46">
     <w:nsid w:val="49C2577F"/>
     <w:multiLevelType w:val="hybridMultilevel"/>
     <w:tmpl w:val="F5F2E8F8"/>
@@ -23520,7 +24363,7 @@
       </w:rPr>
     </w:lvl>
   </w:abstractNum>
-  <w:abstractNum w:abstractNumId="46">
+  <w:abstractNum w:abstractNumId="47">
     <w:nsid w:val="4C354AAF"/>
     <w:multiLevelType w:val="hybridMultilevel"/>
     <w:tmpl w:val="ACDC190A"/>
@@ -23633,7 +24476,7 @@
       </w:rPr>
     </w:lvl>
   </w:abstractNum>
-  <w:abstractNum w:abstractNumId="47">
+  <w:abstractNum w:abstractNumId="48">
     <w:nsid w:val="4C424017"/>
     <w:multiLevelType w:val="hybridMultilevel"/>
     <w:tmpl w:val="CB922E2A"/>
@@ -23746,7 +24589,7 @@
       </w:rPr>
     </w:lvl>
   </w:abstractNum>
-  <w:abstractNum w:abstractNumId="48">
+  <w:abstractNum w:abstractNumId="49">
     <w:nsid w:val="4D1B3E8E"/>
     <w:multiLevelType w:val="hybridMultilevel"/>
     <w:tmpl w:val="122C8A76"/>
@@ -23859,7 +24702,7 @@
       </w:rPr>
     </w:lvl>
   </w:abstractNum>
-  <w:abstractNum w:abstractNumId="49">
+  <w:abstractNum w:abstractNumId="50">
     <w:nsid w:val="50976B24"/>
     <w:multiLevelType w:val="hybridMultilevel"/>
     <w:tmpl w:val="47FAA950"/>
@@ -23972,7 +24815,7 @@
       </w:rPr>
     </w:lvl>
   </w:abstractNum>
-  <w:abstractNum w:abstractNumId="50">
+  <w:abstractNum w:abstractNumId="51">
     <w:nsid w:val="50BE57BD"/>
     <w:multiLevelType w:val="hybridMultilevel"/>
     <w:tmpl w:val="862E09D0"/>
@@ -24085,7 +24928,7 @@
       </w:rPr>
     </w:lvl>
   </w:abstractNum>
-  <w:abstractNum w:abstractNumId="51">
+  <w:abstractNum w:abstractNumId="52">
     <w:nsid w:val="515E4038"/>
     <w:multiLevelType w:val="hybridMultilevel"/>
     <w:tmpl w:val="ECEA5E92"/>
@@ -24198,7 +25041,7 @@
       </w:rPr>
     </w:lvl>
   </w:abstractNum>
-  <w:abstractNum w:abstractNumId="52">
+  <w:abstractNum w:abstractNumId="53">
     <w:nsid w:val="52E42B40"/>
     <w:multiLevelType w:val="hybridMultilevel"/>
     <w:tmpl w:val="618CBBE0"/>
@@ -24311,7 +25154,7 @@
       </w:rPr>
     </w:lvl>
   </w:abstractNum>
-  <w:abstractNum w:abstractNumId="53">
+  <w:abstractNum w:abstractNumId="54">
     <w:nsid w:val="53DE3754"/>
     <w:multiLevelType w:val="hybridMultilevel"/>
     <w:tmpl w:val="A740D3A0"/>
@@ -24397,7 +25240,7 @@
       </w:pPr>
     </w:lvl>
   </w:abstractNum>
-  <w:abstractNum w:abstractNumId="54">
+  <w:abstractNum w:abstractNumId="55">
     <w:nsid w:val="553054EA"/>
     <w:multiLevelType w:val="hybridMultilevel"/>
     <w:tmpl w:val="DA302168"/>
@@ -24510,7 +25353,7 @@
       </w:rPr>
     </w:lvl>
   </w:abstractNum>
-  <w:abstractNum w:abstractNumId="55">
+  <w:abstractNum w:abstractNumId="56">
     <w:nsid w:val="58225B77"/>
     <w:multiLevelType w:val="hybridMultilevel"/>
     <w:tmpl w:val="3DAAEFA2"/>
@@ -24623,7 +25466,7 @@
       </w:rPr>
     </w:lvl>
   </w:abstractNum>
-  <w:abstractNum w:abstractNumId="56">
+  <w:abstractNum w:abstractNumId="57">
     <w:nsid w:val="587D76D8"/>
     <w:multiLevelType w:val="hybridMultilevel"/>
     <w:tmpl w:val="2DE6439A"/>
@@ -24736,7 +25579,7 @@
       </w:rPr>
     </w:lvl>
   </w:abstractNum>
-  <w:abstractNum w:abstractNumId="57">
+  <w:abstractNum w:abstractNumId="58">
     <w:nsid w:val="58EE61D0"/>
     <w:multiLevelType w:val="hybridMultilevel"/>
     <w:tmpl w:val="8092CD80"/>
@@ -24849,7 +25692,7 @@
       </w:rPr>
     </w:lvl>
   </w:abstractNum>
-  <w:abstractNum w:abstractNumId="58">
+  <w:abstractNum w:abstractNumId="59">
     <w:nsid w:val="595E35D8"/>
     <w:multiLevelType w:val="hybridMultilevel"/>
     <w:tmpl w:val="9E943A24"/>
@@ -24962,7 +25805,7 @@
       </w:rPr>
     </w:lvl>
   </w:abstractNum>
-  <w:abstractNum w:abstractNumId="59">
+  <w:abstractNum w:abstractNumId="60">
     <w:nsid w:val="5D694D60"/>
     <w:multiLevelType w:val="hybridMultilevel"/>
     <w:tmpl w:val="2F6CAA46"/>
@@ -25075,7 +25918,7 @@
       </w:rPr>
     </w:lvl>
   </w:abstractNum>
-  <w:abstractNum w:abstractNumId="60">
+  <w:abstractNum w:abstractNumId="61">
     <w:nsid w:val="5E5647BF"/>
     <w:multiLevelType w:val="hybridMultilevel"/>
     <w:tmpl w:val="3A4601FE"/>
@@ -25188,7 +26031,7 @@
       </w:rPr>
     </w:lvl>
   </w:abstractNum>
-  <w:abstractNum w:abstractNumId="61">
+  <w:abstractNum w:abstractNumId="62">
     <w:nsid w:val="5E907C05"/>
     <w:multiLevelType w:val="hybridMultilevel"/>
     <w:tmpl w:val="2110A578"/>
@@ -25301,7 +26144,7 @@
       </w:rPr>
     </w:lvl>
   </w:abstractNum>
-  <w:abstractNum w:abstractNumId="62">
+  <w:abstractNum w:abstractNumId="63">
     <w:nsid w:val="5FE7666E"/>
     <w:multiLevelType w:val="hybridMultilevel"/>
     <w:tmpl w:val="C4EC039A"/>
@@ -25414,7 +26257,7 @@
       </w:rPr>
     </w:lvl>
   </w:abstractNum>
-  <w:abstractNum w:abstractNumId="63">
+  <w:abstractNum w:abstractNumId="64">
     <w:nsid w:val="60DD5832"/>
     <w:multiLevelType w:val="hybridMultilevel"/>
     <w:tmpl w:val="787A4CEE"/>
@@ -25527,7 +26370,120 @@
       </w:rPr>
     </w:lvl>
   </w:abstractNum>
-  <w:abstractNum w:abstractNumId="64">
+  <w:abstractNum w:abstractNumId="65">
+    <w:nsid w:val="617355C5"/>
+    <w:multiLevelType w:val="hybridMultilevel"/>
+    <w:tmpl w:val="7A3CAEDA"/>
+    <w:lvl w:ilvl="0" w:tplc="04090001">
+      <w:start w:val="1"/>
+      <w:numFmt w:val="bullet"/>
+      <w:lvlText w:val=""/>
+      <w:lvlJc w:val="left"/>
+      <w:pPr>
+        <w:ind w:left="720" w:hanging="360"/>
+      </w:pPr>
+      <w:rPr>
+        <w:rFonts w:ascii="Symbol" w:hAnsi="Symbol" w:hint="default"/>
+      </w:rPr>
+    </w:lvl>
+    <w:lvl w:ilvl="1" w:tplc="04090003" w:tentative="1">
+      <w:start w:val="1"/>
+      <w:numFmt w:val="bullet"/>
+      <w:lvlText w:val="o"/>
+      <w:lvlJc w:val="left"/>
+      <w:pPr>
+        <w:ind w:left="1440" w:hanging="360"/>
+      </w:pPr>
+      <w:rPr>
+        <w:rFonts w:ascii="Courier New" w:hAnsi="Courier New" w:cs="Courier New" w:hint="default"/>
+      </w:rPr>
+    </w:lvl>
+    <w:lvl w:ilvl="2" w:tplc="04090005" w:tentative="1">
+      <w:start w:val="1"/>
+      <w:numFmt w:val="bullet"/>
+      <w:lvlText w:val=""/>
+      <w:lvlJc w:val="left"/>
+      <w:pPr>
+        <w:ind w:left="2160" w:hanging="360"/>
+      </w:pPr>
+      <w:rPr>
+        <w:rFonts w:ascii="Wingdings" w:hAnsi="Wingdings" w:hint="default"/>
+      </w:rPr>
+    </w:lvl>
+    <w:lvl w:ilvl="3" w:tplc="04090001" w:tentative="1">
+      <w:start w:val="1"/>
+      <w:numFmt w:val="bullet"/>
+      <w:lvlText w:val=""/>
+      <w:lvlJc w:val="left"/>
+      <w:pPr>
+        <w:ind w:left="2880" w:hanging="360"/>
+      </w:pPr>
+      <w:rPr>
+        <w:rFonts w:ascii="Symbol" w:hAnsi="Symbol" w:hint="default"/>
+      </w:rPr>
+    </w:lvl>
+    <w:lvl w:ilvl="4" w:tplc="04090003" w:tentative="1">
+      <w:start w:val="1"/>
+      <w:numFmt w:val="bullet"/>
+      <w:lvlText w:val="o"/>
+      <w:lvlJc w:val="left"/>
+      <w:pPr>
+        <w:ind w:left="3600" w:hanging="360"/>
+      </w:pPr>
+      <w:rPr>
+        <w:rFonts w:ascii="Courier New" w:hAnsi="Courier New" w:cs="Courier New" w:hint="default"/>
+      </w:rPr>
+    </w:lvl>
+    <w:lvl w:ilvl="5" w:tplc="04090005" w:tentative="1">
+      <w:start w:val="1"/>
+      <w:numFmt w:val="bullet"/>
+      <w:lvlText w:val=""/>
+      <w:lvlJc w:val="left"/>
+      <w:pPr>
+        <w:ind w:left="4320" w:hanging="360"/>
+      </w:pPr>
+      <w:rPr>
+        <w:rFonts w:ascii="Wingdings" w:hAnsi="Wingdings" w:hint="default"/>
+      </w:rPr>
+    </w:lvl>
+    <w:lvl w:ilvl="6" w:tplc="04090001" w:tentative="1">
+      <w:start w:val="1"/>
+      <w:numFmt w:val="bullet"/>
+      <w:lvlText w:val=""/>
+      <w:lvlJc w:val="left"/>
+      <w:pPr>
+        <w:ind w:left="5040" w:hanging="360"/>
+      </w:pPr>
+      <w:rPr>
+        <w:rFonts w:ascii="Symbol" w:hAnsi="Symbol" w:hint="default"/>
+      </w:rPr>
+    </w:lvl>
+    <w:lvl w:ilvl="7" w:tplc="04090003" w:tentative="1">
+      <w:start w:val="1"/>
+      <w:numFmt w:val="bullet"/>
+      <w:lvlText w:val="o"/>
+      <w:lvlJc w:val="left"/>
+      <w:pPr>
+        <w:ind w:left="5760" w:hanging="360"/>
+      </w:pPr>
+      <w:rPr>
+        <w:rFonts w:ascii="Courier New" w:hAnsi="Courier New" w:cs="Courier New" w:hint="default"/>
+      </w:rPr>
+    </w:lvl>
+    <w:lvl w:ilvl="8" w:tplc="04090005" w:tentative="1">
+      <w:start w:val="1"/>
+      <w:numFmt w:val="bullet"/>
+      <w:lvlText w:val=""/>
+      <w:lvlJc w:val="left"/>
+      <w:pPr>
+        <w:ind w:left="6480" w:hanging="360"/>
+      </w:pPr>
+      <w:rPr>
+        <w:rFonts w:ascii="Wingdings" w:hAnsi="Wingdings" w:hint="default"/>
+      </w:rPr>
+    </w:lvl>
+  </w:abstractNum>
+  <w:abstractNum w:abstractNumId="66">
     <w:nsid w:val="61A25391"/>
     <w:multiLevelType w:val="hybridMultilevel"/>
     <w:tmpl w:val="51F8FD5A"/>
@@ -25613,7 +26569,7 @@
       </w:pPr>
     </w:lvl>
   </w:abstractNum>
-  <w:abstractNum w:abstractNumId="65">
+  <w:abstractNum w:abstractNumId="67">
     <w:nsid w:val="61A82CFD"/>
     <w:multiLevelType w:val="hybridMultilevel"/>
     <w:tmpl w:val="51F8FD5A"/>
@@ -25699,7 +26655,7 @@
       </w:pPr>
     </w:lvl>
   </w:abstractNum>
-  <w:abstractNum w:abstractNumId="66">
+  <w:abstractNum w:abstractNumId="68">
     <w:nsid w:val="620B10A5"/>
     <w:multiLevelType w:val="hybridMultilevel"/>
     <w:tmpl w:val="9EA6B238"/>
@@ -25812,7 +26768,7 @@
       </w:rPr>
     </w:lvl>
   </w:abstractNum>
-  <w:abstractNum w:abstractNumId="67">
+  <w:abstractNum w:abstractNumId="69">
     <w:nsid w:val="62180B0D"/>
     <w:multiLevelType w:val="hybridMultilevel"/>
     <w:tmpl w:val="231EA43A"/>
@@ -25925,7 +26881,7 @@
       </w:rPr>
     </w:lvl>
   </w:abstractNum>
-  <w:abstractNum w:abstractNumId="68">
+  <w:abstractNum w:abstractNumId="70">
     <w:nsid w:val="621B7E9A"/>
     <w:multiLevelType w:val="hybridMultilevel"/>
     <w:tmpl w:val="562683B6"/>
@@ -26038,7 +26994,7 @@
       </w:rPr>
     </w:lvl>
   </w:abstractNum>
-  <w:abstractNum w:abstractNumId="69">
+  <w:abstractNum w:abstractNumId="71">
     <w:nsid w:val="6280123E"/>
     <w:multiLevelType w:val="hybridMultilevel"/>
     <w:tmpl w:val="FB8A7ECC"/>
@@ -26151,7 +27107,7 @@
       </w:rPr>
     </w:lvl>
   </w:abstractNum>
-  <w:abstractNum w:abstractNumId="70">
+  <w:abstractNum w:abstractNumId="72">
     <w:nsid w:val="62CB6036"/>
     <w:multiLevelType w:val="hybridMultilevel"/>
     <w:tmpl w:val="8A6CCCD4"/>
@@ -26264,7 +27220,7 @@
       </w:rPr>
     </w:lvl>
   </w:abstractNum>
-  <w:abstractNum w:abstractNumId="71">
+  <w:abstractNum w:abstractNumId="73">
     <w:nsid w:val="62DE3479"/>
     <w:multiLevelType w:val="hybridMultilevel"/>
     <w:tmpl w:val="64129B76"/>
@@ -26377,93 +27333,7 @@
       </w:rPr>
     </w:lvl>
   </w:abstractNum>
-  <w:abstractNum w:abstractNumId="72">
-    <w:nsid w:val="63836D89"/>
-    <w:multiLevelType w:val="hybridMultilevel"/>
-    <w:tmpl w:val="51F8FD5A"/>
-    <w:lvl w:ilvl="0" w:tplc="0409000F">
-      <w:start w:val="1"/>
-      <w:numFmt w:val="decimal"/>
-      <w:lvlText w:val="%1."/>
-      <w:lvlJc w:val="left"/>
-      <w:pPr>
-        <w:ind w:left="720" w:hanging="360"/>
-      </w:pPr>
-    </w:lvl>
-    <w:lvl w:ilvl="1" w:tplc="04090019" w:tentative="1">
-      <w:start w:val="1"/>
-      <w:numFmt w:val="lowerLetter"/>
-      <w:lvlText w:val="%2."/>
-      <w:lvlJc w:val="left"/>
-      <w:pPr>
-        <w:ind w:left="1440" w:hanging="360"/>
-      </w:pPr>
-    </w:lvl>
-    <w:lvl w:ilvl="2" w:tplc="0409001B" w:tentative="1">
-      <w:start w:val="1"/>
-      <w:numFmt w:val="lowerRoman"/>
-      <w:lvlText w:val="%3."/>
-      <w:lvlJc w:val="right"/>
-      <w:pPr>
-        <w:ind w:left="2160" w:hanging="180"/>
-      </w:pPr>
-    </w:lvl>
-    <w:lvl w:ilvl="3" w:tplc="0409000F" w:tentative="1">
-      <w:start w:val="1"/>
-      <w:numFmt w:val="decimal"/>
-      <w:lvlText w:val="%4."/>
-      <w:lvlJc w:val="left"/>
-      <w:pPr>
-        <w:ind w:left="2880" w:hanging="360"/>
-      </w:pPr>
-    </w:lvl>
-    <w:lvl w:ilvl="4" w:tplc="04090019" w:tentative="1">
-      <w:start w:val="1"/>
-      <w:numFmt w:val="lowerLetter"/>
-      <w:lvlText w:val="%5."/>
-      <w:lvlJc w:val="left"/>
-      <w:pPr>
-        <w:ind w:left="3600" w:hanging="360"/>
-      </w:pPr>
-    </w:lvl>
-    <w:lvl w:ilvl="5" w:tplc="0409001B" w:tentative="1">
-      <w:start w:val="1"/>
-      <w:numFmt w:val="lowerRoman"/>
-      <w:lvlText w:val="%6."/>
-      <w:lvlJc w:val="right"/>
-      <w:pPr>
-        <w:ind w:left="4320" w:hanging="180"/>
-      </w:pPr>
-    </w:lvl>
-    <w:lvl w:ilvl="6" w:tplc="0409000F" w:tentative="1">
-      <w:start w:val="1"/>
-      <w:numFmt w:val="decimal"/>
-      <w:lvlText w:val="%7."/>
-      <w:lvlJc w:val="left"/>
-      <w:pPr>
-        <w:ind w:left="5040" w:hanging="360"/>
-      </w:pPr>
-    </w:lvl>
-    <w:lvl w:ilvl="7" w:tplc="04090019" w:tentative="1">
-      <w:start w:val="1"/>
-      <w:numFmt w:val="lowerLetter"/>
-      <w:lvlText w:val="%8."/>
-      <w:lvlJc w:val="left"/>
-      <w:pPr>
-        <w:ind w:left="5760" w:hanging="360"/>
-      </w:pPr>
-    </w:lvl>
-    <w:lvl w:ilvl="8" w:tplc="0409001B" w:tentative="1">
-      <w:start w:val="1"/>
-      <w:numFmt w:val="lowerRoman"/>
-      <w:lvlText w:val="%9."/>
-      <w:lvlJc w:val="right"/>
-      <w:pPr>
-        <w:ind w:left="6480" w:hanging="180"/>
-      </w:pPr>
-    </w:lvl>
-  </w:abstractNum>
-  <w:abstractNum w:abstractNumId="73">
+  <w:abstractNum w:abstractNumId="74">
     <w:nsid w:val="63B54FE5"/>
     <w:multiLevelType w:val="hybridMultilevel"/>
     <w:tmpl w:val="9AB6C064"/>
@@ -26576,7 +27446,7 @@
       </w:rPr>
     </w:lvl>
   </w:abstractNum>
-  <w:abstractNum w:abstractNumId="74">
+  <w:abstractNum w:abstractNumId="75">
     <w:nsid w:val="63BF6FBE"/>
     <w:multiLevelType w:val="hybridMultilevel"/>
     <w:tmpl w:val="4CBC42AA"/>
@@ -26689,7 +27559,7 @@
       </w:rPr>
     </w:lvl>
   </w:abstractNum>
-  <w:abstractNum w:abstractNumId="75">
+  <w:abstractNum w:abstractNumId="76">
     <w:nsid w:val="64264F96"/>
     <w:multiLevelType w:val="hybridMultilevel"/>
     <w:tmpl w:val="D6BC60C4"/>
@@ -26775,7 +27645,7 @@
       </w:pPr>
     </w:lvl>
   </w:abstractNum>
-  <w:abstractNum w:abstractNumId="76">
+  <w:abstractNum w:abstractNumId="77">
     <w:nsid w:val="64710A0F"/>
     <w:multiLevelType w:val="hybridMultilevel"/>
     <w:tmpl w:val="3D1AA106"/>
@@ -26888,7 +27758,7 @@
       </w:rPr>
     </w:lvl>
   </w:abstractNum>
-  <w:abstractNum w:abstractNumId="77">
+  <w:abstractNum w:abstractNumId="78">
     <w:nsid w:val="66017F52"/>
     <w:multiLevelType w:val="hybridMultilevel"/>
     <w:tmpl w:val="A2D44DA4"/>
@@ -27001,7 +27871,120 @@
       </w:rPr>
     </w:lvl>
   </w:abstractNum>
-  <w:abstractNum w:abstractNumId="78">
+  <w:abstractNum w:abstractNumId="79">
+    <w:nsid w:val="67783BD5"/>
+    <w:multiLevelType w:val="hybridMultilevel"/>
+    <w:tmpl w:val="3BF20E6A"/>
+    <w:lvl w:ilvl="0" w:tplc="04090001">
+      <w:start w:val="1"/>
+      <w:numFmt w:val="bullet"/>
+      <w:lvlText w:val=""/>
+      <w:lvlJc w:val="left"/>
+      <w:pPr>
+        <w:ind w:left="720" w:hanging="360"/>
+      </w:pPr>
+      <w:rPr>
+        <w:rFonts w:ascii="Symbol" w:hAnsi="Symbol" w:hint="default"/>
+      </w:rPr>
+    </w:lvl>
+    <w:lvl w:ilvl="1" w:tplc="04090003">
+      <w:start w:val="1"/>
+      <w:numFmt w:val="bullet"/>
+      <w:lvlText w:val="o"/>
+      <w:lvlJc w:val="left"/>
+      <w:pPr>
+        <w:ind w:left="1440" w:hanging="360"/>
+      </w:pPr>
+      <w:rPr>
+        <w:rFonts w:ascii="Courier New" w:hAnsi="Courier New" w:cs="Courier New" w:hint="default"/>
+      </w:rPr>
+    </w:lvl>
+    <w:lvl w:ilvl="2" w:tplc="04090005">
+      <w:start w:val="1"/>
+      <w:numFmt w:val="bullet"/>
+      <w:lvlText w:val=""/>
+      <w:lvlJc w:val="left"/>
+      <w:pPr>
+        <w:ind w:left="2160" w:hanging="360"/>
+      </w:pPr>
+      <w:rPr>
+        <w:rFonts w:ascii="Wingdings" w:hAnsi="Wingdings" w:hint="default"/>
+      </w:rPr>
+    </w:lvl>
+    <w:lvl w:ilvl="3" w:tplc="04090001" w:tentative="1">
+      <w:start w:val="1"/>
+      <w:numFmt w:val="bullet"/>
+      <w:lvlText w:val=""/>
+      <w:lvlJc w:val="left"/>
+      <w:pPr>
+        <w:ind w:left="2880" w:hanging="360"/>
+      </w:pPr>
+      <w:rPr>
+        <w:rFonts w:ascii="Symbol" w:hAnsi="Symbol" w:hint="default"/>
+      </w:rPr>
+    </w:lvl>
+    <w:lvl w:ilvl="4" w:tplc="04090003" w:tentative="1">
+      <w:start w:val="1"/>
+      <w:numFmt w:val="bullet"/>
+      <w:lvlText w:val="o"/>
+      <w:lvlJc w:val="left"/>
+      <w:pPr>
+        <w:ind w:left="3600" w:hanging="360"/>
+      </w:pPr>
+      <w:rPr>
+        <w:rFonts w:ascii="Courier New" w:hAnsi="Courier New" w:cs="Courier New" w:hint="default"/>
+      </w:rPr>
+    </w:lvl>
+    <w:lvl w:ilvl="5" w:tplc="04090005" w:tentative="1">
+      <w:start w:val="1"/>
+      <w:numFmt w:val="bullet"/>
+      <w:lvlText w:val=""/>
+      <w:lvlJc w:val="left"/>
+      <w:pPr>
+        <w:ind w:left="4320" w:hanging="360"/>
+      </w:pPr>
+      <w:rPr>
+        <w:rFonts w:ascii="Wingdings" w:hAnsi="Wingdings" w:hint="default"/>
+      </w:rPr>
+    </w:lvl>
+    <w:lvl w:ilvl="6" w:tplc="04090001" w:tentative="1">
+      <w:start w:val="1"/>
+      <w:numFmt w:val="bullet"/>
+      <w:lvlText w:val=""/>
+      <w:lvlJc w:val="left"/>
+      <w:pPr>
+        <w:ind w:left="5040" w:hanging="360"/>
+      </w:pPr>
+      <w:rPr>
+        <w:rFonts w:ascii="Symbol" w:hAnsi="Symbol" w:hint="default"/>
+      </w:rPr>
+    </w:lvl>
+    <w:lvl w:ilvl="7" w:tplc="04090003" w:tentative="1">
+      <w:start w:val="1"/>
+      <w:numFmt w:val="bullet"/>
+      <w:lvlText w:val="o"/>
+      <w:lvlJc w:val="left"/>
+      <w:pPr>
+        <w:ind w:left="5760" w:hanging="360"/>
+      </w:pPr>
+      <w:rPr>
+        <w:rFonts w:ascii="Courier New" w:hAnsi="Courier New" w:cs="Courier New" w:hint="default"/>
+      </w:rPr>
+    </w:lvl>
+    <w:lvl w:ilvl="8" w:tplc="04090005" w:tentative="1">
+      <w:start w:val="1"/>
+      <w:numFmt w:val="bullet"/>
+      <w:lvlText w:val=""/>
+      <w:lvlJc w:val="left"/>
+      <w:pPr>
+        <w:ind w:left="6480" w:hanging="360"/>
+      </w:pPr>
+      <w:rPr>
+        <w:rFonts w:ascii="Wingdings" w:hAnsi="Wingdings" w:hint="default"/>
+      </w:rPr>
+    </w:lvl>
+  </w:abstractNum>
+  <w:abstractNum w:abstractNumId="80">
     <w:nsid w:val="696F1EF6"/>
     <w:multiLevelType w:val="hybridMultilevel"/>
     <w:tmpl w:val="D0587B4A"/>
@@ -27114,7 +28097,7 @@
       </w:rPr>
     </w:lvl>
   </w:abstractNum>
-  <w:abstractNum w:abstractNumId="79">
+  <w:abstractNum w:abstractNumId="81">
     <w:nsid w:val="69AE0BFF"/>
     <w:multiLevelType w:val="hybridMultilevel"/>
     <w:tmpl w:val="4A92154A"/>
@@ -27227,7 +28210,7 @@
       </w:rPr>
     </w:lvl>
   </w:abstractNum>
-  <w:abstractNum w:abstractNumId="80">
+  <w:abstractNum w:abstractNumId="82">
     <w:nsid w:val="6A9C3C57"/>
     <w:multiLevelType w:val="hybridMultilevel"/>
     <w:tmpl w:val="113C83CA"/>
@@ -27340,7 +28323,7 @@
       </w:rPr>
     </w:lvl>
   </w:abstractNum>
-  <w:abstractNum w:abstractNumId="81">
+  <w:abstractNum w:abstractNumId="83">
     <w:nsid w:val="6BA84811"/>
     <w:multiLevelType w:val="hybridMultilevel"/>
     <w:tmpl w:val="D80E14E4"/>
@@ -27453,7 +28436,7 @@
       </w:rPr>
     </w:lvl>
   </w:abstractNum>
-  <w:abstractNum w:abstractNumId="82">
+  <w:abstractNum w:abstractNumId="84">
     <w:nsid w:val="6D3025AC"/>
     <w:multiLevelType w:val="hybridMultilevel"/>
     <w:tmpl w:val="032038D0"/>
@@ -27566,7 +28549,7 @@
       </w:rPr>
     </w:lvl>
   </w:abstractNum>
-  <w:abstractNum w:abstractNumId="83">
+  <w:abstractNum w:abstractNumId="85">
     <w:nsid w:val="6E3B21B9"/>
     <w:multiLevelType w:val="hybridMultilevel"/>
     <w:tmpl w:val="F5AEBC12"/>
@@ -27679,7 +28662,7 @@
       </w:rPr>
     </w:lvl>
   </w:abstractNum>
-  <w:abstractNum w:abstractNumId="84">
+  <w:abstractNum w:abstractNumId="86">
     <w:nsid w:val="6E7D00A7"/>
     <w:multiLevelType w:val="hybridMultilevel"/>
     <w:tmpl w:val="6B58A082"/>
@@ -27792,7 +28775,7 @@
       </w:rPr>
     </w:lvl>
   </w:abstractNum>
-  <w:abstractNum w:abstractNumId="85">
+  <w:abstractNum w:abstractNumId="87">
     <w:nsid w:val="6F1B2113"/>
     <w:multiLevelType w:val="hybridMultilevel"/>
     <w:tmpl w:val="285EFB74"/>
@@ -27878,7 +28861,7 @@
       </w:pPr>
     </w:lvl>
   </w:abstractNum>
-  <w:abstractNum w:abstractNumId="86">
+  <w:abstractNum w:abstractNumId="88">
     <w:nsid w:val="6F5A2112"/>
     <w:multiLevelType w:val="hybridMultilevel"/>
     <w:tmpl w:val="C8A86458"/>
@@ -27991,7 +28974,7 @@
       </w:rPr>
     </w:lvl>
   </w:abstractNum>
-  <w:abstractNum w:abstractNumId="87">
+  <w:abstractNum w:abstractNumId="89">
     <w:nsid w:val="6F752342"/>
     <w:multiLevelType w:val="hybridMultilevel"/>
     <w:tmpl w:val="C6D211D6"/>
@@ -28104,7 +29087,120 @@
       </w:rPr>
     </w:lvl>
   </w:abstractNum>
-  <w:abstractNum w:abstractNumId="88">
+  <w:abstractNum w:abstractNumId="90">
+    <w:nsid w:val="7204630F"/>
+    <w:multiLevelType w:val="hybridMultilevel"/>
+    <w:tmpl w:val="21F04086"/>
+    <w:lvl w:ilvl="0" w:tplc="04090001">
+      <w:start w:val="1"/>
+      <w:numFmt w:val="bullet"/>
+      <w:lvlText w:val=""/>
+      <w:lvlJc w:val="left"/>
+      <w:pPr>
+        <w:ind w:left="720" w:hanging="360"/>
+      </w:pPr>
+      <w:rPr>
+        <w:rFonts w:ascii="Symbol" w:hAnsi="Symbol" w:hint="default"/>
+      </w:rPr>
+    </w:lvl>
+    <w:lvl w:ilvl="1" w:tplc="04090003">
+      <w:start w:val="1"/>
+      <w:numFmt w:val="bullet"/>
+      <w:lvlText w:val="o"/>
+      <w:lvlJc w:val="left"/>
+      <w:pPr>
+        <w:ind w:left="1440" w:hanging="360"/>
+      </w:pPr>
+      <w:rPr>
+        <w:rFonts w:ascii="Courier New" w:hAnsi="Courier New" w:cs="Courier New" w:hint="default"/>
+      </w:rPr>
+    </w:lvl>
+    <w:lvl w:ilvl="2" w:tplc="04090005">
+      <w:start w:val="1"/>
+      <w:numFmt w:val="bullet"/>
+      <w:lvlText w:val=""/>
+      <w:lvlJc w:val="left"/>
+      <w:pPr>
+        <w:ind w:left="2160" w:hanging="360"/>
+      </w:pPr>
+      <w:rPr>
+        <w:rFonts w:ascii="Wingdings" w:hAnsi="Wingdings" w:hint="default"/>
+      </w:rPr>
+    </w:lvl>
+    <w:lvl w:ilvl="3" w:tplc="04090001" w:tentative="1">
+      <w:start w:val="1"/>
+      <w:numFmt w:val="bullet"/>
+      <w:lvlText w:val=""/>
+      <w:lvlJc w:val="left"/>
+      <w:pPr>
+        <w:ind w:left="2880" w:hanging="360"/>
+      </w:pPr>
+      <w:rPr>
+        <w:rFonts w:ascii="Symbol" w:hAnsi="Symbol" w:hint="default"/>
+      </w:rPr>
+    </w:lvl>
+    <w:lvl w:ilvl="4" w:tplc="04090003" w:tentative="1">
+      <w:start w:val="1"/>
+      <w:numFmt w:val="bullet"/>
+      <w:lvlText w:val="o"/>
+      <w:lvlJc w:val="left"/>
+      <w:pPr>
+        <w:ind w:left="3600" w:hanging="360"/>
+      </w:pPr>
+      <w:rPr>
+        <w:rFonts w:ascii="Courier New" w:hAnsi="Courier New" w:cs="Courier New" w:hint="default"/>
+      </w:rPr>
+    </w:lvl>
+    <w:lvl w:ilvl="5" w:tplc="04090005" w:tentative="1">
+      <w:start w:val="1"/>
+      <w:numFmt w:val="bullet"/>
+      <w:lvlText w:val=""/>
+      <w:lvlJc w:val="left"/>
+      <w:pPr>
+        <w:ind w:left="4320" w:hanging="360"/>
+      </w:pPr>
+      <w:rPr>
+        <w:rFonts w:ascii="Wingdings" w:hAnsi="Wingdings" w:hint="default"/>
+      </w:rPr>
+    </w:lvl>
+    <w:lvl w:ilvl="6" w:tplc="04090001" w:tentative="1">
+      <w:start w:val="1"/>
+      <w:numFmt w:val="bullet"/>
+      <w:lvlText w:val=""/>
+      <w:lvlJc w:val="left"/>
+      <w:pPr>
+        <w:ind w:left="5040" w:hanging="360"/>
+      </w:pPr>
+      <w:rPr>
+        <w:rFonts w:ascii="Symbol" w:hAnsi="Symbol" w:hint="default"/>
+      </w:rPr>
+    </w:lvl>
+    <w:lvl w:ilvl="7" w:tplc="04090003" w:tentative="1">
+      <w:start w:val="1"/>
+      <w:numFmt w:val="bullet"/>
+      <w:lvlText w:val="o"/>
+      <w:lvlJc w:val="left"/>
+      <w:pPr>
+        <w:ind w:left="5760" w:hanging="360"/>
+      </w:pPr>
+      <w:rPr>
+        <w:rFonts w:ascii="Courier New" w:hAnsi="Courier New" w:cs="Courier New" w:hint="default"/>
+      </w:rPr>
+    </w:lvl>
+    <w:lvl w:ilvl="8" w:tplc="04090005" w:tentative="1">
+      <w:start w:val="1"/>
+      <w:numFmt w:val="bullet"/>
+      <w:lvlText w:val=""/>
+      <w:lvlJc w:val="left"/>
+      <w:pPr>
+        <w:ind w:left="6480" w:hanging="360"/>
+      </w:pPr>
+      <w:rPr>
+        <w:rFonts w:ascii="Wingdings" w:hAnsi="Wingdings" w:hint="default"/>
+      </w:rPr>
+    </w:lvl>
+  </w:abstractNum>
+  <w:abstractNum w:abstractNumId="91">
     <w:nsid w:val="72156FC4"/>
     <w:multiLevelType w:val="hybridMultilevel"/>
     <w:tmpl w:val="23D4CABA"/>
@@ -28217,7 +29313,7 @@
       </w:rPr>
     </w:lvl>
   </w:abstractNum>
-  <w:abstractNum w:abstractNumId="89">
+  <w:abstractNum w:abstractNumId="92">
     <w:nsid w:val="734D1098"/>
     <w:multiLevelType w:val="hybridMultilevel"/>
     <w:tmpl w:val="763C475C"/>
@@ -28330,7 +29426,7 @@
       </w:rPr>
     </w:lvl>
   </w:abstractNum>
-  <w:abstractNum w:abstractNumId="90">
+  <w:abstractNum w:abstractNumId="93">
     <w:nsid w:val="73C80FCC"/>
     <w:multiLevelType w:val="hybridMultilevel"/>
     <w:tmpl w:val="50BCD1A2"/>
@@ -28416,7 +29512,7 @@
       </w:pPr>
     </w:lvl>
   </w:abstractNum>
-  <w:abstractNum w:abstractNumId="91">
+  <w:abstractNum w:abstractNumId="94">
     <w:nsid w:val="76713144"/>
     <w:multiLevelType w:val="hybridMultilevel"/>
     <w:tmpl w:val="7980AE16"/>
@@ -28529,7 +29625,7 @@
       </w:rPr>
     </w:lvl>
   </w:abstractNum>
-  <w:abstractNum w:abstractNumId="92">
+  <w:abstractNum w:abstractNumId="95">
     <w:nsid w:val="76AF76B1"/>
     <w:multiLevelType w:val="hybridMultilevel"/>
     <w:tmpl w:val="6CDCC386"/>
@@ -28642,7 +29738,7 @@
       </w:rPr>
     </w:lvl>
   </w:abstractNum>
-  <w:abstractNum w:abstractNumId="93">
+  <w:abstractNum w:abstractNumId="96">
     <w:nsid w:val="77705280"/>
     <w:multiLevelType w:val="hybridMultilevel"/>
     <w:tmpl w:val="969446D6"/>
@@ -28728,7 +29824,7 @@
       </w:pPr>
     </w:lvl>
   </w:abstractNum>
-  <w:abstractNum w:abstractNumId="94">
+  <w:abstractNum w:abstractNumId="97">
     <w:nsid w:val="78B038AB"/>
     <w:multiLevelType w:val="hybridMultilevel"/>
     <w:tmpl w:val="8E9801EE"/>
@@ -28841,7 +29937,7 @@
       </w:rPr>
     </w:lvl>
   </w:abstractNum>
-  <w:abstractNum w:abstractNumId="95">
+  <w:abstractNum w:abstractNumId="98">
     <w:nsid w:val="78E711A2"/>
     <w:multiLevelType w:val="hybridMultilevel"/>
     <w:tmpl w:val="F4A2A3EC"/>
@@ -28954,7 +30050,7 @@
       </w:rPr>
     </w:lvl>
   </w:abstractNum>
-  <w:abstractNum w:abstractNumId="96">
+  <w:abstractNum w:abstractNumId="99">
     <w:nsid w:val="79213B2B"/>
     <w:multiLevelType w:val="hybridMultilevel"/>
     <w:tmpl w:val="521A0D08"/>
@@ -29067,7 +30163,7 @@
       </w:rPr>
     </w:lvl>
   </w:abstractNum>
-  <w:abstractNum w:abstractNumId="97">
+  <w:abstractNum w:abstractNumId="100">
     <w:nsid w:val="796C05B9"/>
     <w:multiLevelType w:val="hybridMultilevel"/>
     <w:tmpl w:val="83887614"/>
@@ -29180,7 +30276,7 @@
       </w:rPr>
     </w:lvl>
   </w:abstractNum>
-  <w:abstractNum w:abstractNumId="98">
+  <w:abstractNum w:abstractNumId="101">
     <w:nsid w:val="7AD2233F"/>
     <w:multiLevelType w:val="hybridMultilevel"/>
     <w:tmpl w:val="AFC802B6"/>
@@ -29293,7 +30389,7 @@
       </w:rPr>
     </w:lvl>
   </w:abstractNum>
-  <w:abstractNum w:abstractNumId="99">
+  <w:abstractNum w:abstractNumId="102">
     <w:nsid w:val="7E0719BC"/>
     <w:multiLevelType w:val="hybridMultilevel"/>
     <w:tmpl w:val="DDC2E0C4"/>
@@ -29406,7 +30502,7 @@
       </w:rPr>
     </w:lvl>
   </w:abstractNum>
-  <w:abstractNum w:abstractNumId="100">
+  <w:abstractNum w:abstractNumId="103">
     <w:nsid w:val="7EA14C12"/>
     <w:multiLevelType w:val="hybridMultilevel"/>
     <w:tmpl w:val="38AEE1B0"/>
@@ -29523,7 +30619,7 @@
     <w:abstractNumId w:val="5"/>
   </w:num>
   <w:num w:numId="2">
-    <w:abstractNumId w:val="67"/>
+    <w:abstractNumId w:val="69"/>
   </w:num>
   <w:num w:numId="3">
     <w:abstractNumId w:val="6"/>
@@ -29535,166 +30631,166 @@
     <w:abstractNumId w:val="12"/>
   </w:num>
   <w:num w:numId="6">
-    <w:abstractNumId w:val="33"/>
+    <w:abstractNumId w:val="34"/>
   </w:num>
   <w:num w:numId="7">
-    <w:abstractNumId w:val="77"/>
+    <w:abstractNumId w:val="78"/>
   </w:num>
   <w:num w:numId="8">
-    <w:abstractNumId w:val="27"/>
+    <w:abstractNumId w:val="28"/>
   </w:num>
   <w:num w:numId="9">
-    <w:abstractNumId w:val="31"/>
+    <w:abstractNumId w:val="32"/>
   </w:num>
   <w:num w:numId="10">
-    <w:abstractNumId w:val="49"/>
+    <w:abstractNumId w:val="50"/>
   </w:num>
   <w:num w:numId="11">
-    <w:abstractNumId w:val="35"/>
+    <w:abstractNumId w:val="36"/>
   </w:num>
   <w:num w:numId="12">
     <w:abstractNumId w:val="19"/>
   </w:num>
   <w:num w:numId="13">
-    <w:abstractNumId w:val="32"/>
+    <w:abstractNumId w:val="33"/>
   </w:num>
   <w:num w:numId="14">
-    <w:abstractNumId w:val="76"/>
+    <w:abstractNumId w:val="77"/>
   </w:num>
   <w:num w:numId="15">
-    <w:abstractNumId w:val="29"/>
+    <w:abstractNumId w:val="30"/>
   </w:num>
   <w:num w:numId="16">
     <w:abstractNumId w:val="2"/>
   </w:num>
   <w:num w:numId="17">
-    <w:abstractNumId w:val="78"/>
+    <w:abstractNumId w:val="80"/>
   </w:num>
   <w:num w:numId="18">
-    <w:abstractNumId w:val="56"/>
+    <w:abstractNumId w:val="57"/>
   </w:num>
   <w:num w:numId="19">
-    <w:abstractNumId w:val="47"/>
+    <w:abstractNumId w:val="48"/>
   </w:num>
   <w:num w:numId="20">
-    <w:abstractNumId w:val="57"/>
+    <w:abstractNumId w:val="58"/>
   </w:num>
   <w:num w:numId="21">
-    <w:abstractNumId w:val="94"/>
+    <w:abstractNumId w:val="97"/>
   </w:num>
   <w:num w:numId="22">
-    <w:abstractNumId w:val="39"/>
+    <w:abstractNumId w:val="40"/>
   </w:num>
   <w:num w:numId="23">
-    <w:abstractNumId w:val="89"/>
+    <w:abstractNumId w:val="92"/>
   </w:num>
   <w:num w:numId="24">
-    <w:abstractNumId w:val="85"/>
+    <w:abstractNumId w:val="87"/>
   </w:num>
   <w:num w:numId="25">
-    <w:abstractNumId w:val="81"/>
+    <w:abstractNumId w:val="83"/>
   </w:num>
   <w:num w:numId="26">
-    <w:abstractNumId w:val="62"/>
+    <w:abstractNumId w:val="63"/>
   </w:num>
   <w:num w:numId="27">
     <w:abstractNumId w:val="13"/>
   </w:num>
   <w:num w:numId="28">
-    <w:abstractNumId w:val="42"/>
+    <w:abstractNumId w:val="43"/>
   </w:num>
   <w:num w:numId="29">
     <w:abstractNumId w:val="1"/>
   </w:num>
   <w:num w:numId="30">
-    <w:abstractNumId w:val="43"/>
+    <w:abstractNumId w:val="44"/>
   </w:num>
   <w:num w:numId="31">
-    <w:abstractNumId w:val="99"/>
+    <w:abstractNumId w:val="102"/>
   </w:num>
   <w:num w:numId="32">
-    <w:abstractNumId w:val="73"/>
+    <w:abstractNumId w:val="74"/>
   </w:num>
   <w:num w:numId="33">
     <w:abstractNumId w:val="9"/>
   </w:num>
   <w:num w:numId="34">
-    <w:abstractNumId w:val="50"/>
+    <w:abstractNumId w:val="51"/>
   </w:num>
   <w:num w:numId="35">
-    <w:abstractNumId w:val="60"/>
+    <w:abstractNumId w:val="61"/>
   </w:num>
   <w:num w:numId="36">
-    <w:abstractNumId w:val="93"/>
+    <w:abstractNumId w:val="96"/>
   </w:num>
   <w:num w:numId="37">
     <w:abstractNumId w:val="4"/>
   </w:num>
   <w:num w:numId="38">
-    <w:abstractNumId w:val="84"/>
+    <w:abstractNumId w:val="86"/>
   </w:num>
   <w:num w:numId="39">
-    <w:abstractNumId w:val="26"/>
+    <w:abstractNumId w:val="27"/>
   </w:num>
   <w:num w:numId="40">
-    <w:abstractNumId w:val="45"/>
+    <w:abstractNumId w:val="46"/>
   </w:num>
   <w:num w:numId="41">
     <w:abstractNumId w:val="22"/>
   </w:num>
   <w:num w:numId="42">
-    <w:abstractNumId w:val="59"/>
+    <w:abstractNumId w:val="60"/>
   </w:num>
   <w:num w:numId="43">
     <w:abstractNumId w:val="15"/>
   </w:num>
   <w:num w:numId="44">
-    <w:abstractNumId w:val="88"/>
+    <w:abstractNumId w:val="91"/>
   </w:num>
   <w:num w:numId="45">
-    <w:abstractNumId w:val="69"/>
+    <w:abstractNumId w:val="71"/>
   </w:num>
   <w:num w:numId="46">
     <w:abstractNumId w:val="11"/>
   </w:num>
   <w:num w:numId="47">
+    <w:abstractNumId w:val="70"/>
+  </w:num>
+  <w:num w:numId="48">
+    <w:abstractNumId w:val="49"/>
+  </w:num>
+  <w:num w:numId="49">
+    <w:abstractNumId w:val="100"/>
+  </w:num>
+  <w:num w:numId="50">
+    <w:abstractNumId w:val="73"/>
+  </w:num>
+  <w:num w:numId="51">
     <w:abstractNumId w:val="68"/>
   </w:num>
-  <w:num w:numId="48">
-    <w:abstractNumId w:val="48"/>
-  </w:num>
-  <w:num w:numId="49">
-    <w:abstractNumId w:val="97"/>
-  </w:num>
-  <w:num w:numId="50">
-    <w:abstractNumId w:val="71"/>
-  </w:num>
-  <w:num w:numId="51">
-    <w:abstractNumId w:val="66"/>
-  </w:num>
   <w:num w:numId="52">
-    <w:abstractNumId w:val="87"/>
+    <w:abstractNumId w:val="89"/>
   </w:num>
   <w:num w:numId="53">
-    <w:abstractNumId w:val="37"/>
+    <w:abstractNumId w:val="38"/>
   </w:num>
   <w:num w:numId="54">
-    <w:abstractNumId w:val="53"/>
+    <w:abstractNumId w:val="54"/>
   </w:num>
   <w:num w:numId="55">
-    <w:abstractNumId w:val="70"/>
+    <w:abstractNumId w:val="72"/>
   </w:num>
   <w:num w:numId="56">
-    <w:abstractNumId w:val="83"/>
+    <w:abstractNumId w:val="85"/>
   </w:num>
   <w:num w:numId="57">
-    <w:abstractNumId w:val="30"/>
+    <w:abstractNumId w:val="31"/>
   </w:num>
   <w:num w:numId="58">
-    <w:abstractNumId w:val="95"/>
+    <w:abstractNumId w:val="98"/>
   </w:num>
   <w:num w:numId="59">
-    <w:abstractNumId w:val="38"/>
+    <w:abstractNumId w:val="39"/>
   </w:num>
   <w:num w:numId="60">
     <w:abstractNumId w:val="20"/>
@@ -29703,22 +30799,22 @@
     <w:abstractNumId w:val="3"/>
   </w:num>
   <w:num w:numId="62">
-    <w:abstractNumId w:val="92"/>
+    <w:abstractNumId w:val="95"/>
   </w:num>
   <w:num w:numId="63">
-    <w:abstractNumId w:val="100"/>
+    <w:abstractNumId w:val="103"/>
   </w:num>
   <w:num w:numId="64">
-    <w:abstractNumId w:val="80"/>
+    <w:abstractNumId w:val="82"/>
   </w:num>
   <w:num w:numId="65">
     <w:abstractNumId w:val="7"/>
   </w:num>
   <w:num w:numId="66">
-    <w:abstractNumId w:val="75"/>
+    <w:abstractNumId w:val="76"/>
   </w:num>
   <w:num w:numId="67">
-    <w:abstractNumId w:val="91"/>
+    <w:abstractNumId w:val="94"/>
   </w:num>
   <w:num w:numId="68">
     <w:abstractNumId w:val="0"/>
@@ -29727,34 +30823,34 @@
     <w:abstractNumId w:val="14"/>
   </w:num>
   <w:num w:numId="70">
-    <w:abstractNumId w:val="54"/>
+    <w:abstractNumId w:val="55"/>
   </w:num>
   <w:num w:numId="71">
     <w:abstractNumId w:val="21"/>
   </w:num>
   <w:num w:numId="72">
-    <w:abstractNumId w:val="82"/>
+    <w:abstractNumId w:val="84"/>
   </w:num>
   <w:num w:numId="73">
-    <w:abstractNumId w:val="40"/>
+    <w:abstractNumId w:val="41"/>
   </w:num>
   <w:num w:numId="74">
-    <w:abstractNumId w:val="36"/>
+    <w:abstractNumId w:val="37"/>
   </w:num>
   <w:num w:numId="75">
-    <w:abstractNumId w:val="79"/>
+    <w:abstractNumId w:val="81"/>
   </w:num>
   <w:num w:numId="76">
-    <w:abstractNumId w:val="61"/>
+    <w:abstractNumId w:val="62"/>
   </w:num>
   <w:num w:numId="77">
-    <w:abstractNumId w:val="51"/>
+    <w:abstractNumId w:val="52"/>
   </w:num>
   <w:num w:numId="78">
-    <w:abstractNumId w:val="90"/>
+    <w:abstractNumId w:val="93"/>
   </w:num>
   <w:num w:numId="79">
-    <w:abstractNumId w:val="34"/>
+    <w:abstractNumId w:val="35"/>
   </w:num>
   <w:num w:numId="80">
     <w:abstractNumId w:val="25"/>
@@ -29766,63 +30862,72 @@
     <w:abstractNumId w:val="10"/>
   </w:num>
   <w:num w:numId="83">
-    <w:abstractNumId w:val="86"/>
+    <w:abstractNumId w:val="88"/>
   </w:num>
   <w:num w:numId="84">
-    <w:abstractNumId w:val="55"/>
+    <w:abstractNumId w:val="56"/>
   </w:num>
   <w:num w:numId="85">
-    <w:abstractNumId w:val="58"/>
+    <w:abstractNumId w:val="59"/>
   </w:num>
   <w:num w:numId="86">
-    <w:abstractNumId w:val="44"/>
+    <w:abstractNumId w:val="45"/>
   </w:num>
   <w:num w:numId="87">
     <w:abstractNumId w:val="24"/>
   </w:num>
   <w:num w:numId="88">
-    <w:abstractNumId w:val="64"/>
+    <w:abstractNumId w:val="66"/>
   </w:num>
   <w:num w:numId="89">
-    <w:abstractNumId w:val="74"/>
+    <w:abstractNumId w:val="75"/>
   </w:num>
   <w:num w:numId="90">
-    <w:abstractNumId w:val="41"/>
+    <w:abstractNumId w:val="42"/>
   </w:num>
   <w:num w:numId="91">
     <w:abstractNumId w:val="17"/>
   </w:num>
   <w:num w:numId="92">
-    <w:abstractNumId w:val="52"/>
+    <w:abstractNumId w:val="53"/>
   </w:num>
   <w:num w:numId="93">
     <w:abstractNumId w:val="8"/>
   </w:num>
   <w:num w:numId="94">
-    <w:abstractNumId w:val="72"/>
+    <w:abstractNumId w:val="67"/>
   </w:num>
   <w:num w:numId="95">
+    <w:abstractNumId w:val="47"/>
+  </w:num>
+  <w:num w:numId="96">
+    <w:abstractNumId w:val="99"/>
+  </w:num>
+  <w:num w:numId="97">
+    <w:abstractNumId w:val="29"/>
+  </w:num>
+  <w:num w:numId="98">
+    <w:abstractNumId w:val="101"/>
+  </w:num>
+  <w:num w:numId="99">
+    <w:abstractNumId w:val="16"/>
+  </w:num>
+  <w:num w:numId="100">
+    <w:abstractNumId w:val="64"/>
+  </w:num>
+  <w:num w:numId="101">
+    <w:abstractNumId w:val="26"/>
+  </w:num>
+  <w:num w:numId="102">
+    <w:abstractNumId w:val="90"/>
+  </w:num>
+  <w:num w:numId="103">
     <w:abstractNumId w:val="65"/>
   </w:num>
-  <w:num w:numId="96">
-    <w:abstractNumId w:val="46"/>
+  <w:num w:numId="104">
+    <w:abstractNumId w:val="79"/>
   </w:num>
-  <w:num w:numId="97">
-    <w:abstractNumId w:val="96"/>
-  </w:num>
-  <w:num w:numId="98">
-    <w:abstractNumId w:val="28"/>
-  </w:num>
-  <w:num w:numId="99">
-    <w:abstractNumId w:val="98"/>
-  </w:num>
-  <w:num w:numId="100">
-    <w:abstractNumId w:val="16"/>
-  </w:num>
-  <w:num w:numId="101">
-    <w:abstractNumId w:val="63"/>
-  </w:num>
-  <w:numIdMacAtCleanup w:val="91"/>
+  <w:numIdMacAtCleanup w:val="101"/>
 </w:numbering>
 </file>
 

</xml_diff>

<commit_message>
Completed notes on Stone (2011) chapter 15
</commit_message>
<xml_diff>
--- a/Readings/Stone_2011_Policy-paradox_Edition03_v00.docx
+++ b/Readings/Stone_2011_Policy-paradox_Edition03_v00.docx
@@ -17175,13 +17175,8 @@
       <w:r>
         <w:t xml:space="preserve"> </w:t>
       </w:r>
-      <w:proofErr w:type="spellStart"/>
-      <w:r>
-        <w:t>a</w:t>
-      </w:r>
-      <w:proofErr w:type="spellEnd"/>
-      <w:r>
-        <w:t xml:space="preserve"> citizen’s entitlement </w:t>
+      <w:r>
+        <w:t xml:space="preserve">a citizen’s entitlement </w:t>
       </w:r>
       <w:r>
         <w:t>derive</w:t>
@@ -17655,12 +17650,528 @@
           <w:numId w:val="104"/>
         </w:numPr>
       </w:pPr>
-      <w:bookmarkStart w:id="16" w:name="_GoBack"/>
+      <w:r>
+        <w:t>An enforcement mechanism is necessary for rights to work as a policy instrument.</w:t>
+      </w:r>
+    </w:p>
+    <w:p>
+      <w:pPr>
+        <w:pStyle w:val="ListParagraph"/>
+        <w:numPr>
+          <w:ilvl w:val="1"/>
+          <w:numId w:val="104"/>
+        </w:numPr>
+      </w:pPr>
+      <w:r>
+        <w:t xml:space="preserve">Rights </w:t>
+      </w:r>
+      <w:proofErr w:type="gramStart"/>
+      <w:r>
+        <w:t>rely</w:t>
+      </w:r>
+      <w:proofErr w:type="gramEnd"/>
+      <w:r>
+        <w:t xml:space="preserve"> the rights-holder to monitor for violations.</w:t>
+      </w:r>
+    </w:p>
+    <w:p>
+      <w:pPr>
+        <w:pStyle w:val="ListParagraph"/>
+        <w:numPr>
+          <w:ilvl w:val="2"/>
+          <w:numId w:val="104"/>
+        </w:numPr>
+      </w:pPr>
+      <w:r>
+        <w:t>Assumes rights-holder will know when they are harmed by violations.</w:t>
+      </w:r>
+    </w:p>
+    <w:p>
+      <w:pPr>
+        <w:pStyle w:val="ListParagraph"/>
+        <w:numPr>
+          <w:ilvl w:val="1"/>
+          <w:numId w:val="104"/>
+        </w:numPr>
+      </w:pPr>
+      <w:r>
+        <w:t>Rules and incentives rely on citizen complaints to help monitor for violations.</w:t>
+      </w:r>
+    </w:p>
+    <w:p>
+      <w:pPr>
+        <w:pStyle w:val="ListParagraph"/>
+        <w:numPr>
+          <w:ilvl w:val="0"/>
+          <w:numId w:val="104"/>
+        </w:numPr>
+      </w:pPr>
+      <w:r>
+        <w:t>It’s difficult for rights to alter institutional structures of power and entrenched behavior.</w:t>
+      </w:r>
+    </w:p>
+    <w:p/>
+    <w:p>
+      <w:r>
+        <w:t>Making Right in the Polis: The Normative Basis of Legal Rights</w:t>
+      </w:r>
+    </w:p>
+    <w:p>
+      <w:pPr>
+        <w:pStyle w:val="ListParagraph"/>
+        <w:numPr>
+          <w:ilvl w:val="0"/>
+          <w:numId w:val="105"/>
+        </w:numPr>
+      </w:pPr>
+      <w:r>
+        <w:t>Methods for handling most conflicts</w:t>
+      </w:r>
+    </w:p>
+    <w:p>
+      <w:pPr>
+        <w:pStyle w:val="ListParagraph"/>
+        <w:numPr>
+          <w:ilvl w:val="1"/>
+          <w:numId w:val="105"/>
+        </w:numPr>
+      </w:pPr>
+      <w:r>
+        <w:t>Tolerating the problem</w:t>
+      </w:r>
+    </w:p>
+    <w:p>
+      <w:pPr>
+        <w:pStyle w:val="ListParagraph"/>
+        <w:numPr>
+          <w:ilvl w:val="1"/>
+          <w:numId w:val="105"/>
+        </w:numPr>
+      </w:pPr>
+      <w:r>
+        <w:t>Ignoring the problem</w:t>
+      </w:r>
+    </w:p>
+    <w:p>
+      <w:pPr>
+        <w:pStyle w:val="ListParagraph"/>
+        <w:numPr>
+          <w:ilvl w:val="1"/>
+          <w:numId w:val="105"/>
+        </w:numPr>
+      </w:pPr>
+      <w:r>
+        <w:t>Negotiating with the other party</w:t>
+      </w:r>
+    </w:p>
+    <w:p>
+      <w:pPr>
+        <w:pStyle w:val="ListParagraph"/>
+        <w:numPr>
+          <w:ilvl w:val="1"/>
+          <w:numId w:val="105"/>
+        </w:numPr>
+      </w:pPr>
+      <w:r>
+        <w:t>Court challenge is only pursued when a moral issue is at stake</w:t>
+      </w:r>
+    </w:p>
+    <w:p>
+      <w:pPr>
+        <w:pStyle w:val="ListParagraph"/>
+        <w:numPr>
+          <w:ilvl w:val="0"/>
+          <w:numId w:val="105"/>
+        </w:numPr>
+      </w:pPr>
+      <w:r>
+        <w:t>Judges often appeal to moral ideals when justifying their decisions.</w:t>
+      </w:r>
+    </w:p>
+    <w:p/>
+    <w:p>
+      <w:r>
+        <w:t>Making Rights in the Polis: The Sociological Basis of Legal Rights</w:t>
+      </w:r>
+    </w:p>
+    <w:p>
+      <w:pPr>
+        <w:pStyle w:val="ListParagraph"/>
+        <w:numPr>
+          <w:ilvl w:val="0"/>
+          <w:numId w:val="106"/>
+        </w:numPr>
+      </w:pPr>
+      <w:r>
+        <w:t>Judges often appeal to changed social conditions to justify decisions that depart from precedent.</w:t>
+      </w:r>
+    </w:p>
+    <w:p>
+      <w:pPr>
+        <w:pStyle w:val="ListParagraph"/>
+        <w:numPr>
+          <w:ilvl w:val="1"/>
+          <w:numId w:val="106"/>
+        </w:numPr>
+      </w:pPr>
+      <w:r>
+        <w:t>May rely on empirical social research.</w:t>
+      </w:r>
+    </w:p>
+    <w:p>
+      <w:pPr>
+        <w:pStyle w:val="ListParagraph"/>
+        <w:numPr>
+          <w:ilvl w:val="0"/>
+          <w:numId w:val="106"/>
+        </w:numPr>
+      </w:pPr>
+      <w:r>
+        <w:t xml:space="preserve">Construct narratives, not legal reasoning, </w:t>
+      </w:r>
+      <w:proofErr w:type="gramStart"/>
+      <w:r>
+        <w:t>ground</w:t>
+      </w:r>
+      <w:proofErr w:type="gramEnd"/>
+      <w:r>
+        <w:t xml:space="preserve"> legal decisions.</w:t>
+      </w:r>
+    </w:p>
+    <w:p/>
+    <w:p>
+      <w:r>
+        <w:t>Making Rights in the Polis: The Political Basis of Legal Rights</w:t>
+      </w:r>
+    </w:p>
+    <w:p>
+      <w:pPr>
+        <w:pStyle w:val="ListParagraph"/>
+        <w:numPr>
+          <w:ilvl w:val="0"/>
+          <w:numId w:val="107"/>
+        </w:numPr>
+      </w:pPr>
+      <w:r>
+        <w:t>Theoretically, the identity of litigants should not affect their ability to win a court challenge on the merits of the case or each the court in the first place.</w:t>
+      </w:r>
+    </w:p>
+    <w:p>
+      <w:pPr>
+        <w:pStyle w:val="ListParagraph"/>
+        <w:numPr>
+          <w:ilvl w:val="0"/>
+          <w:numId w:val="107"/>
+        </w:numPr>
+      </w:pPr>
+      <w:r>
+        <w:t>Concentrated interests are parties who use courts in the course of their everyday affairs.</w:t>
+      </w:r>
+    </w:p>
+    <w:p>
+      <w:pPr>
+        <w:pStyle w:val="ListParagraph"/>
+        <w:numPr>
+          <w:ilvl w:val="1"/>
+          <w:numId w:val="107"/>
+        </w:numPr>
+      </w:pPr>
+      <w:r>
+        <w:t>Low stakes in the outcome of any one case.</w:t>
+      </w:r>
+    </w:p>
+    <w:p>
+      <w:pPr>
+        <w:pStyle w:val="ListParagraph"/>
+        <w:numPr>
+          <w:ilvl w:val="1"/>
+          <w:numId w:val="107"/>
+        </w:numPr>
+      </w:pPr>
+      <w:r>
+        <w:t>High interest in establishing precedents for future cases.</w:t>
+      </w:r>
+    </w:p>
+    <w:p>
+      <w:pPr>
+        <w:pStyle w:val="ListParagraph"/>
+        <w:numPr>
+          <w:ilvl w:val="2"/>
+          <w:numId w:val="107"/>
+        </w:numPr>
+      </w:pPr>
+      <w:r>
+        <w:t>Incentive to not settle.</w:t>
+      </w:r>
+    </w:p>
+    <w:p>
+      <w:pPr>
+        <w:pStyle w:val="ListParagraph"/>
+        <w:numPr>
+          <w:ilvl w:val="0"/>
+          <w:numId w:val="107"/>
+        </w:numPr>
+      </w:pPr>
+      <w:r>
+        <w:t>Diffuse interests are parties who use courts rarely.</w:t>
+      </w:r>
+    </w:p>
+    <w:p>
+      <w:pPr>
+        <w:pStyle w:val="ListParagraph"/>
+        <w:numPr>
+          <w:ilvl w:val="1"/>
+          <w:numId w:val="107"/>
+        </w:numPr>
+      </w:pPr>
+      <w:r>
+        <w:t>High stakes in the outcome of any one case.</w:t>
+      </w:r>
+    </w:p>
+    <w:p>
+      <w:pPr>
+        <w:pStyle w:val="ListParagraph"/>
+        <w:numPr>
+          <w:ilvl w:val="1"/>
+          <w:numId w:val="107"/>
+        </w:numPr>
+      </w:pPr>
+      <w:r>
+        <w:lastRenderedPageBreak/>
+        <w:t>Low interest in establishing precedents for future cases.</w:t>
+      </w:r>
+    </w:p>
+    <w:p>
+      <w:pPr>
+        <w:pStyle w:val="ListParagraph"/>
+        <w:numPr>
+          <w:ilvl w:val="2"/>
+          <w:numId w:val="107"/>
+        </w:numPr>
+      </w:pPr>
+      <w:r>
+        <w:t>Incentive to settle.</w:t>
+      </w:r>
+    </w:p>
+    <w:p>
+      <w:pPr>
+        <w:pStyle w:val="ListParagraph"/>
+        <w:numPr>
+          <w:ilvl w:val="0"/>
+          <w:numId w:val="107"/>
+        </w:numPr>
+      </w:pPr>
+      <w:r>
+        <w:t>The different relationships with the courts give different parties different resources and goals.</w:t>
+      </w:r>
+    </w:p>
+    <w:p>
+      <w:pPr>
+        <w:pStyle w:val="ListParagraph"/>
+        <w:numPr>
+          <w:ilvl w:val="1"/>
+          <w:numId w:val="107"/>
+        </w:numPr>
+      </w:pPr>
+      <w:r>
+        <w:t>Not equal before the law in practice.</w:t>
+      </w:r>
+    </w:p>
+    <w:p>
+      <w:pPr>
+        <w:pStyle w:val="ListParagraph"/>
+        <w:numPr>
+          <w:ilvl w:val="0"/>
+          <w:numId w:val="107"/>
+        </w:numPr>
+      </w:pPr>
+      <w:r>
+        <w:t>Test cases are those with a high potential to win.</w:t>
+      </w:r>
+    </w:p>
+    <w:p>
+      <w:pPr>
+        <w:pStyle w:val="ListParagraph"/>
+        <w:numPr>
+          <w:ilvl w:val="0"/>
+          <w:numId w:val="107"/>
+        </w:numPr>
+      </w:pPr>
+      <w:r>
+        <w:t>Class-action suits often used to spur social change.</w:t>
+      </w:r>
+    </w:p>
+    <w:p/>
+    <w:p>
+      <w:r>
+        <w:t>Do Rights Work?</w:t>
+      </w:r>
+    </w:p>
+    <w:p>
+      <w:pPr>
+        <w:pStyle w:val="ListParagraph"/>
+        <w:numPr>
+          <w:ilvl w:val="0"/>
+          <w:numId w:val="108"/>
+        </w:numPr>
+      </w:pPr>
+      <w:r>
+        <w:t>Court decisions do not produce social change overnight.</w:t>
+      </w:r>
+    </w:p>
+    <w:p>
+      <w:pPr>
+        <w:pStyle w:val="ListParagraph"/>
+        <w:numPr>
+          <w:ilvl w:val="0"/>
+          <w:numId w:val="108"/>
+        </w:numPr>
+      </w:pPr>
+      <w:r>
+        <w:t>Rights dramatize power relationships as personal stories.</w:t>
+      </w:r>
+    </w:p>
+    <w:p>
+      <w:pPr>
+        <w:pStyle w:val="ListParagraph"/>
+        <w:numPr>
+          <w:ilvl w:val="1"/>
+          <w:numId w:val="108"/>
+        </w:numPr>
+      </w:pPr>
+      <w:r>
+        <w:t>Legitimize political demands</w:t>
+      </w:r>
+    </w:p>
+    <w:p>
+      <w:pPr>
+        <w:pStyle w:val="ListParagraph"/>
+        <w:numPr>
+          <w:ilvl w:val="1"/>
+          <w:numId w:val="108"/>
+        </w:numPr>
+      </w:pPr>
+      <w:r>
+        <w:t>Mobilize political alliances</w:t>
+      </w:r>
+    </w:p>
+    <w:p>
+      <w:pPr>
+        <w:pStyle w:val="ListParagraph"/>
+        <w:numPr>
+          <w:ilvl w:val="1"/>
+          <w:numId w:val="108"/>
+        </w:numPr>
+      </w:pPr>
+      <w:r>
+        <w:t>Transform social institutions</w:t>
+      </w:r>
+    </w:p>
+    <w:p>
+      <w:pPr>
+        <w:pStyle w:val="ListParagraph"/>
+        <w:numPr>
+          <w:ilvl w:val="0"/>
+          <w:numId w:val="108"/>
+        </w:numPr>
+      </w:pPr>
+      <w:r>
+        <w:t>Weaknesses of international conventions and treaties</w:t>
+      </w:r>
+    </w:p>
+    <w:p>
+      <w:pPr>
+        <w:pStyle w:val="ListParagraph"/>
+        <w:numPr>
+          <w:ilvl w:val="1"/>
+          <w:numId w:val="108"/>
+        </w:numPr>
+      </w:pPr>
+      <w:r>
+        <w:t>Allowing governments to define reservations in treaties and conventions is a euphemism for allowing a country to opt out of provisions that they don’t like.</w:t>
+      </w:r>
+    </w:p>
+    <w:p>
+      <w:pPr>
+        <w:pStyle w:val="ListParagraph"/>
+        <w:numPr>
+          <w:ilvl w:val="2"/>
+          <w:numId w:val="108"/>
+        </w:numPr>
+      </w:pPr>
+      <w:r>
+        <w:t>e.g., declarations and understandings</w:t>
+      </w:r>
+    </w:p>
+    <w:p>
+      <w:pPr>
+        <w:pStyle w:val="ListParagraph"/>
+        <w:numPr>
+          <w:ilvl w:val="1"/>
+          <w:numId w:val="108"/>
+        </w:numPr>
+      </w:pPr>
+      <w:r>
+        <w:t>Most rights are negative rights.</w:t>
+      </w:r>
+    </w:p>
+    <w:p>
+      <w:pPr>
+        <w:sectPr>
+          <w:headerReference w:type="default" r:id="rId23"/>
+          <w:pgSz w:w="12240" w:h="15840"/>
+          <w:pgMar w:top="1440" w:right="1440" w:bottom="1440" w:left="1440" w:header="720" w:footer="720" w:gutter="0"/>
+          <w:pgNumType w:start="1"/>
+          <w:cols w:space="720"/>
+          <w:docGrid w:linePitch="360"/>
+        </w:sectPr>
+      </w:pPr>
+    </w:p>
+    <w:p>
+      <w:pPr>
+        <w:rPr>
+          <w:u w:val="single"/>
+        </w:rPr>
+      </w:pPr>
+      <w:bookmarkStart w:id="16" w:name="Chapter16"/>
       <w:bookmarkEnd w:id="16"/>
-    </w:p>
+      <w:r>
+        <w:rPr>
+          <w:u w:val="single"/>
+        </w:rPr>
+        <w:lastRenderedPageBreak/>
+        <w:t>Preview Questions</w:t>
+      </w:r>
+    </w:p>
+    <w:p>
+      <w:pPr>
+        <w:pStyle w:val="ListParagraph"/>
+        <w:numPr>
+          <w:ilvl w:val="0"/>
+          <w:numId w:val="109"/>
+        </w:numPr>
+      </w:pPr>
+      <w:bookmarkStart w:id="17" w:name="_GoBack"/>
+      <w:bookmarkEnd w:id="17"/>
+    </w:p>
+    <w:p/>
+    <w:p>
+      <w:pPr>
+        <w:rPr>
+          <w:u w:val="single"/>
+        </w:rPr>
+      </w:pPr>
+      <w:r>
+        <w:rPr>
+          <w:u w:val="single"/>
+        </w:rPr>
+        <w:t>Reading Summary</w:t>
+      </w:r>
+    </w:p>
+    <w:p/>
     <w:p/>
     <w:sectPr>
-      <w:headerReference w:type="default" r:id="rId23"/>
+      <w:headerReference w:type="default" r:id="rId24"/>
       <w:pgSz w:w="12240" w:h="15840"/>
       <w:pgMar w:top="1440" w:right="1440" w:bottom="1440" w:left="1440" w:header="720" w:footer="720" w:gutter="0"/>
       <w:pgNumType w:start="1"/>
@@ -18450,7 +18961,7 @@
         <w:b/>
         <w:noProof/>
       </w:rPr>
-      <w:t>2</w:t>
+      <w:t>3</w:t>
     </w:r>
     <w:r>
       <w:rPr>
@@ -18484,7 +18995,106 @@
         <w:b/>
         <w:noProof/>
       </w:rPr>
-      <w:t>2</w:t>
+      <w:t>3</w:t>
+    </w:r>
+    <w:r>
+      <w:rPr>
+        <w:b/>
+      </w:rPr>
+      <w:fldChar w:fldCharType="end"/>
+    </w:r>
+  </w:p>
+  <w:p>
+    <w:pPr>
+      <w:pStyle w:val="Header"/>
+    </w:pPr>
+  </w:p>
+</w:hdr>
+</file>
+
+<file path=word/header17.xml><?xml version="1.0" encoding="utf-8"?>
+<w:hdr xmlns:wpc="http://schemas.microsoft.com/office/word/2010/wordprocessingCanvas" xmlns:mc="http://schemas.openxmlformats.org/markup-compatibility/2006" xmlns:o="urn:schemas-microsoft-com:office:office" xmlns:r="http://schemas.openxmlformats.org/officeDocument/2006/relationships" xmlns:m="http://schemas.openxmlformats.org/officeDocument/2006/math" xmlns:v="urn:schemas-microsoft-com:vml" xmlns:wp14="http://schemas.microsoft.com/office/word/2010/wordprocessingDrawing" xmlns:wp="http://schemas.openxmlformats.org/drawingml/2006/wordprocessingDrawing" xmlns:w10="urn:schemas-microsoft-com:office:word" xmlns:w="http://schemas.openxmlformats.org/wordprocessingml/2006/main" xmlns:w14="http://schemas.microsoft.com/office/word/2010/wordml" xmlns:wpg="http://schemas.microsoft.com/office/word/2010/wordprocessingGroup" xmlns:wpi="http://schemas.microsoft.com/office/word/2010/wordprocessingInk" xmlns:wne="http://schemas.microsoft.com/office/word/2006/wordml" xmlns:wps="http://schemas.microsoft.com/office/word/2010/wordprocessingShape" mc:Ignorable="w14 wp14">
+  <w:p>
+    <w:pPr>
+      <w:pStyle w:val="Header"/>
+    </w:pPr>
+    <w:r>
+      <w:t xml:space="preserve">Stone, D. (2011). Policy paradox: The art of political decision making. 3rd edition. New York: W.W. Norton &amp; Company. </w:t>
+    </w:r>
+  </w:p>
+  <w:p>
+    <w:pPr>
+      <w:pStyle w:val="Header"/>
+    </w:pPr>
+  </w:p>
+  <w:p>
+    <w:pPr>
+      <w:pStyle w:val="Header"/>
+      <w:rPr>
+        <w:b/>
+      </w:rPr>
+    </w:pPr>
+    <w:r>
+      <w:t xml:space="preserve">Chapter 16 Powers | Page </w:t>
+    </w:r>
+    <w:r>
+      <w:rPr>
+        <w:b/>
+      </w:rPr>
+      <w:fldChar w:fldCharType="begin"/>
+    </w:r>
+    <w:r>
+      <w:rPr>
+        <w:b/>
+      </w:rPr>
+      <w:instrText xml:space="preserve"> PAGE  \* Arabic  \* MERGEFORMAT </w:instrText>
+    </w:r>
+    <w:r>
+      <w:rPr>
+        <w:b/>
+      </w:rPr>
+      <w:fldChar w:fldCharType="separate"/>
+    </w:r>
+    <w:r>
+      <w:rPr>
+        <w:b/>
+        <w:noProof/>
+      </w:rPr>
+      <w:t>1</w:t>
+    </w:r>
+    <w:r>
+      <w:rPr>
+        <w:b/>
+      </w:rPr>
+      <w:fldChar w:fldCharType="end"/>
+    </w:r>
+    <w:r>
+      <w:t xml:space="preserve"> of </w:t>
+    </w:r>
+    <w:r>
+      <w:rPr>
+        <w:b/>
+      </w:rPr>
+      <w:fldChar w:fldCharType="begin"/>
+    </w:r>
+    <w:r>
+      <w:rPr>
+        <w:b/>
+      </w:rPr>
+      <w:instrText xml:space="preserve"> SECTIONPAGES   \* MERGEFORMAT </w:instrText>
+    </w:r>
+    <w:r>
+      <w:rPr>
+        <w:b/>
+      </w:rPr>
+      <w:fldChar w:fldCharType="separate"/>
+    </w:r>
+    <w:r>
+      <w:rPr>
+        <w:b/>
+        <w:noProof/>
+      </w:rPr>
+      <w:t>1</w:t>
     </w:r>
     <w:r>
       <w:rPr>
@@ -21335,6 +21945,119 @@
     </w:lvl>
   </w:abstractNum>
   <w:abstractNum w:abstractNumId="19">
+    <w:nsid w:val="1F0411DE"/>
+    <w:multiLevelType w:val="hybridMultilevel"/>
+    <w:tmpl w:val="6E80AD88"/>
+    <w:lvl w:ilvl="0" w:tplc="04090001">
+      <w:start w:val="1"/>
+      <w:numFmt w:val="bullet"/>
+      <w:lvlText w:val=""/>
+      <w:lvlJc w:val="left"/>
+      <w:pPr>
+        <w:ind w:left="720" w:hanging="360"/>
+      </w:pPr>
+      <w:rPr>
+        <w:rFonts w:ascii="Symbol" w:hAnsi="Symbol" w:hint="default"/>
+      </w:rPr>
+    </w:lvl>
+    <w:lvl w:ilvl="1" w:tplc="04090003">
+      <w:start w:val="1"/>
+      <w:numFmt w:val="bullet"/>
+      <w:lvlText w:val="o"/>
+      <w:lvlJc w:val="left"/>
+      <w:pPr>
+        <w:ind w:left="1440" w:hanging="360"/>
+      </w:pPr>
+      <w:rPr>
+        <w:rFonts w:ascii="Courier New" w:hAnsi="Courier New" w:cs="Courier New" w:hint="default"/>
+      </w:rPr>
+    </w:lvl>
+    <w:lvl w:ilvl="2" w:tplc="04090005">
+      <w:start w:val="1"/>
+      <w:numFmt w:val="bullet"/>
+      <w:lvlText w:val=""/>
+      <w:lvlJc w:val="left"/>
+      <w:pPr>
+        <w:ind w:left="2160" w:hanging="360"/>
+      </w:pPr>
+      <w:rPr>
+        <w:rFonts w:ascii="Wingdings" w:hAnsi="Wingdings" w:hint="default"/>
+      </w:rPr>
+    </w:lvl>
+    <w:lvl w:ilvl="3" w:tplc="04090001" w:tentative="1">
+      <w:start w:val="1"/>
+      <w:numFmt w:val="bullet"/>
+      <w:lvlText w:val=""/>
+      <w:lvlJc w:val="left"/>
+      <w:pPr>
+        <w:ind w:left="2880" w:hanging="360"/>
+      </w:pPr>
+      <w:rPr>
+        <w:rFonts w:ascii="Symbol" w:hAnsi="Symbol" w:hint="default"/>
+      </w:rPr>
+    </w:lvl>
+    <w:lvl w:ilvl="4" w:tplc="04090003" w:tentative="1">
+      <w:start w:val="1"/>
+      <w:numFmt w:val="bullet"/>
+      <w:lvlText w:val="o"/>
+      <w:lvlJc w:val="left"/>
+      <w:pPr>
+        <w:ind w:left="3600" w:hanging="360"/>
+      </w:pPr>
+      <w:rPr>
+        <w:rFonts w:ascii="Courier New" w:hAnsi="Courier New" w:cs="Courier New" w:hint="default"/>
+      </w:rPr>
+    </w:lvl>
+    <w:lvl w:ilvl="5" w:tplc="04090005" w:tentative="1">
+      <w:start w:val="1"/>
+      <w:numFmt w:val="bullet"/>
+      <w:lvlText w:val=""/>
+      <w:lvlJc w:val="left"/>
+      <w:pPr>
+        <w:ind w:left="4320" w:hanging="360"/>
+      </w:pPr>
+      <w:rPr>
+        <w:rFonts w:ascii="Wingdings" w:hAnsi="Wingdings" w:hint="default"/>
+      </w:rPr>
+    </w:lvl>
+    <w:lvl w:ilvl="6" w:tplc="04090001" w:tentative="1">
+      <w:start w:val="1"/>
+      <w:numFmt w:val="bullet"/>
+      <w:lvlText w:val=""/>
+      <w:lvlJc w:val="left"/>
+      <w:pPr>
+        <w:ind w:left="5040" w:hanging="360"/>
+      </w:pPr>
+      <w:rPr>
+        <w:rFonts w:ascii="Symbol" w:hAnsi="Symbol" w:hint="default"/>
+      </w:rPr>
+    </w:lvl>
+    <w:lvl w:ilvl="7" w:tplc="04090003" w:tentative="1">
+      <w:start w:val="1"/>
+      <w:numFmt w:val="bullet"/>
+      <w:lvlText w:val="o"/>
+      <w:lvlJc w:val="left"/>
+      <w:pPr>
+        <w:ind w:left="5760" w:hanging="360"/>
+      </w:pPr>
+      <w:rPr>
+        <w:rFonts w:ascii="Courier New" w:hAnsi="Courier New" w:cs="Courier New" w:hint="default"/>
+      </w:rPr>
+    </w:lvl>
+    <w:lvl w:ilvl="8" w:tplc="04090005" w:tentative="1">
+      <w:start w:val="1"/>
+      <w:numFmt w:val="bullet"/>
+      <w:lvlText w:val=""/>
+      <w:lvlJc w:val="left"/>
+      <w:pPr>
+        <w:ind w:left="6480" w:hanging="360"/>
+      </w:pPr>
+      <w:rPr>
+        <w:rFonts w:ascii="Wingdings" w:hAnsi="Wingdings" w:hint="default"/>
+      </w:rPr>
+    </w:lvl>
+  </w:abstractNum>
+  <w:abstractNum w:abstractNumId="20">
     <w:nsid w:val="1F2A4F26"/>
     <w:multiLevelType w:val="hybridMultilevel"/>
     <w:tmpl w:val="FF74AF22"/>
@@ -21420,7 +22143,7 @@
       </w:pPr>
     </w:lvl>
   </w:abstractNum>
-  <w:abstractNum w:abstractNumId="20">
+  <w:abstractNum w:abstractNumId="21">
     <w:nsid w:val="218A5D17"/>
     <w:multiLevelType w:val="hybridMultilevel"/>
     <w:tmpl w:val="041ACBF8"/>
@@ -21506,7 +22229,7 @@
       </w:pPr>
     </w:lvl>
   </w:abstractNum>
-  <w:abstractNum w:abstractNumId="21">
+  <w:abstractNum w:abstractNumId="22">
     <w:nsid w:val="22750D05"/>
     <w:multiLevelType w:val="hybridMultilevel"/>
     <w:tmpl w:val="4C2CB32A"/>
@@ -21592,7 +22315,7 @@
       </w:pPr>
     </w:lvl>
   </w:abstractNum>
-  <w:abstractNum w:abstractNumId="22">
+  <w:abstractNum w:abstractNumId="23">
     <w:nsid w:val="267758F1"/>
     <w:multiLevelType w:val="hybridMultilevel"/>
     <w:tmpl w:val="DF6E1D08"/>
@@ -21678,7 +22401,7 @@
       </w:pPr>
     </w:lvl>
   </w:abstractNum>
-  <w:abstractNum w:abstractNumId="23">
+  <w:abstractNum w:abstractNumId="24">
     <w:nsid w:val="27E0097B"/>
     <w:multiLevelType w:val="hybridMultilevel"/>
     <w:tmpl w:val="68261428"/>
@@ -21791,7 +22514,7 @@
       </w:rPr>
     </w:lvl>
   </w:abstractNum>
-  <w:abstractNum w:abstractNumId="24">
+  <w:abstractNum w:abstractNumId="25">
     <w:nsid w:val="2A02415D"/>
     <w:multiLevelType w:val="hybridMultilevel"/>
     <w:tmpl w:val="AFD86920"/>
@@ -21904,7 +22627,7 @@
       </w:rPr>
     </w:lvl>
   </w:abstractNum>
-  <w:abstractNum w:abstractNumId="25">
+  <w:abstractNum w:abstractNumId="26">
     <w:nsid w:val="2A484F29"/>
     <w:multiLevelType w:val="hybridMultilevel"/>
     <w:tmpl w:val="A44432DC"/>
@@ -22017,7 +22740,7 @@
       </w:rPr>
     </w:lvl>
   </w:abstractNum>
-  <w:abstractNum w:abstractNumId="26">
+  <w:abstractNum w:abstractNumId="27">
     <w:nsid w:val="2AE41B95"/>
     <w:multiLevelType w:val="hybridMultilevel"/>
     <w:tmpl w:val="A866ECEE"/>
@@ -22103,7 +22826,7 @@
       </w:pPr>
     </w:lvl>
   </w:abstractNum>
-  <w:abstractNum w:abstractNumId="27">
+  <w:abstractNum w:abstractNumId="28">
     <w:nsid w:val="2B17548D"/>
     <w:multiLevelType w:val="hybridMultilevel"/>
     <w:tmpl w:val="D0C6D23E"/>
@@ -22216,7 +22939,7 @@
       </w:rPr>
     </w:lvl>
   </w:abstractNum>
-  <w:abstractNum w:abstractNumId="28">
+  <w:abstractNum w:abstractNumId="29">
     <w:nsid w:val="2E5A7D42"/>
     <w:multiLevelType w:val="hybridMultilevel"/>
     <w:tmpl w:val="53520716"/>
@@ -22329,7 +23052,7 @@
       </w:rPr>
     </w:lvl>
   </w:abstractNum>
-  <w:abstractNum w:abstractNumId="29">
+  <w:abstractNum w:abstractNumId="30">
     <w:nsid w:val="2EA51D73"/>
     <w:multiLevelType w:val="hybridMultilevel"/>
     <w:tmpl w:val="06927A0C"/>
@@ -22442,7 +23165,7 @@
       </w:rPr>
     </w:lvl>
   </w:abstractNum>
-  <w:abstractNum w:abstractNumId="30">
+  <w:abstractNum w:abstractNumId="31">
     <w:nsid w:val="311705EF"/>
     <w:multiLevelType w:val="hybridMultilevel"/>
     <w:tmpl w:val="A65CC7C4"/>
@@ -22555,7 +23278,7 @@
       </w:rPr>
     </w:lvl>
   </w:abstractNum>
-  <w:abstractNum w:abstractNumId="31">
+  <w:abstractNum w:abstractNumId="32">
     <w:nsid w:val="33B60121"/>
     <w:multiLevelType w:val="hybridMultilevel"/>
     <w:tmpl w:val="1084F5CC"/>
@@ -22668,7 +23391,7 @@
       </w:rPr>
     </w:lvl>
   </w:abstractNum>
-  <w:abstractNum w:abstractNumId="32">
+  <w:abstractNum w:abstractNumId="33">
     <w:nsid w:val="34B82B9E"/>
     <w:multiLevelType w:val="hybridMultilevel"/>
     <w:tmpl w:val="1EE0B7CC"/>
@@ -22781,7 +23504,7 @@
       </w:rPr>
     </w:lvl>
   </w:abstractNum>
-  <w:abstractNum w:abstractNumId="33">
+  <w:abstractNum w:abstractNumId="34">
     <w:nsid w:val="34EA28B8"/>
     <w:multiLevelType w:val="hybridMultilevel"/>
     <w:tmpl w:val="8AD48CD2"/>
@@ -22894,7 +23617,7 @@
       </w:rPr>
     </w:lvl>
   </w:abstractNum>
-  <w:abstractNum w:abstractNumId="34">
+  <w:abstractNum w:abstractNumId="35">
     <w:nsid w:val="351B7E79"/>
     <w:multiLevelType w:val="hybridMultilevel"/>
     <w:tmpl w:val="238625AE"/>
@@ -23007,7 +23730,7 @@
       </w:rPr>
     </w:lvl>
   </w:abstractNum>
-  <w:abstractNum w:abstractNumId="35">
+  <w:abstractNum w:abstractNumId="36">
     <w:nsid w:val="36371A66"/>
     <w:multiLevelType w:val="hybridMultilevel"/>
     <w:tmpl w:val="CB9E2858"/>
@@ -23120,7 +23843,7 @@
       </w:rPr>
     </w:lvl>
   </w:abstractNum>
-  <w:abstractNum w:abstractNumId="36">
+  <w:abstractNum w:abstractNumId="37">
     <w:nsid w:val="3D883DFB"/>
     <w:multiLevelType w:val="hybridMultilevel"/>
     <w:tmpl w:val="EC784D28"/>
@@ -23233,7 +23956,7 @@
       </w:rPr>
     </w:lvl>
   </w:abstractNum>
-  <w:abstractNum w:abstractNumId="37">
+  <w:abstractNum w:abstractNumId="38">
     <w:nsid w:val="403D2CED"/>
     <w:multiLevelType w:val="hybridMultilevel"/>
     <w:tmpl w:val="63BEC438"/>
@@ -23346,7 +24069,7 @@
       </w:rPr>
     </w:lvl>
   </w:abstractNum>
-  <w:abstractNum w:abstractNumId="38">
+  <w:abstractNum w:abstractNumId="39">
     <w:nsid w:val="41773AA5"/>
     <w:multiLevelType w:val="hybridMultilevel"/>
     <w:tmpl w:val="F3ACCC3E"/>
@@ -23459,7 +24182,7 @@
       </w:rPr>
     </w:lvl>
   </w:abstractNum>
-  <w:abstractNum w:abstractNumId="39">
+  <w:abstractNum w:abstractNumId="40">
     <w:nsid w:val="43316BE2"/>
     <w:multiLevelType w:val="hybridMultilevel"/>
     <w:tmpl w:val="FDB0055A"/>
@@ -23572,7 +24295,7 @@
       </w:rPr>
     </w:lvl>
   </w:abstractNum>
-  <w:abstractNum w:abstractNumId="40">
+  <w:abstractNum w:abstractNumId="41">
     <w:nsid w:val="44681B96"/>
     <w:multiLevelType w:val="hybridMultilevel"/>
     <w:tmpl w:val="F79E1E36"/>
@@ -23685,7 +24408,7 @@
       </w:rPr>
     </w:lvl>
   </w:abstractNum>
-  <w:abstractNum w:abstractNumId="41">
+  <w:abstractNum w:abstractNumId="42">
     <w:nsid w:val="468531C2"/>
     <w:multiLevelType w:val="hybridMultilevel"/>
     <w:tmpl w:val="4D7AB662"/>
@@ -23798,7 +24521,7 @@
       </w:rPr>
     </w:lvl>
   </w:abstractNum>
-  <w:abstractNum w:abstractNumId="42">
+  <w:abstractNum w:abstractNumId="43">
     <w:nsid w:val="47652579"/>
     <w:multiLevelType w:val="hybridMultilevel"/>
     <w:tmpl w:val="BB8A3E20"/>
@@ -23911,7 +24634,93 @@
       </w:rPr>
     </w:lvl>
   </w:abstractNum>
-  <w:abstractNum w:abstractNumId="43">
+  <w:abstractNum w:abstractNumId="44">
+    <w:nsid w:val="487F62E3"/>
+    <w:multiLevelType w:val="hybridMultilevel"/>
+    <w:tmpl w:val="DF0C6AAC"/>
+    <w:lvl w:ilvl="0" w:tplc="0409000F">
+      <w:start w:val="1"/>
+      <w:numFmt w:val="decimal"/>
+      <w:lvlText w:val="%1."/>
+      <w:lvlJc w:val="left"/>
+      <w:pPr>
+        <w:ind w:left="720" w:hanging="360"/>
+      </w:pPr>
+    </w:lvl>
+    <w:lvl w:ilvl="1" w:tplc="04090019" w:tentative="1">
+      <w:start w:val="1"/>
+      <w:numFmt w:val="lowerLetter"/>
+      <w:lvlText w:val="%2."/>
+      <w:lvlJc w:val="left"/>
+      <w:pPr>
+        <w:ind w:left="1440" w:hanging="360"/>
+      </w:pPr>
+    </w:lvl>
+    <w:lvl w:ilvl="2" w:tplc="0409001B" w:tentative="1">
+      <w:start w:val="1"/>
+      <w:numFmt w:val="lowerRoman"/>
+      <w:lvlText w:val="%3."/>
+      <w:lvlJc w:val="right"/>
+      <w:pPr>
+        <w:ind w:left="2160" w:hanging="180"/>
+      </w:pPr>
+    </w:lvl>
+    <w:lvl w:ilvl="3" w:tplc="0409000F" w:tentative="1">
+      <w:start w:val="1"/>
+      <w:numFmt w:val="decimal"/>
+      <w:lvlText w:val="%4."/>
+      <w:lvlJc w:val="left"/>
+      <w:pPr>
+        <w:ind w:left="2880" w:hanging="360"/>
+      </w:pPr>
+    </w:lvl>
+    <w:lvl w:ilvl="4" w:tplc="04090019" w:tentative="1">
+      <w:start w:val="1"/>
+      <w:numFmt w:val="lowerLetter"/>
+      <w:lvlText w:val="%5."/>
+      <w:lvlJc w:val="left"/>
+      <w:pPr>
+        <w:ind w:left="3600" w:hanging="360"/>
+      </w:pPr>
+    </w:lvl>
+    <w:lvl w:ilvl="5" w:tplc="0409001B" w:tentative="1">
+      <w:start w:val="1"/>
+      <w:numFmt w:val="lowerRoman"/>
+      <w:lvlText w:val="%6."/>
+      <w:lvlJc w:val="right"/>
+      <w:pPr>
+        <w:ind w:left="4320" w:hanging="180"/>
+      </w:pPr>
+    </w:lvl>
+    <w:lvl w:ilvl="6" w:tplc="0409000F" w:tentative="1">
+      <w:start w:val="1"/>
+      <w:numFmt w:val="decimal"/>
+      <w:lvlText w:val="%7."/>
+      <w:lvlJc w:val="left"/>
+      <w:pPr>
+        <w:ind w:left="5040" w:hanging="360"/>
+      </w:pPr>
+    </w:lvl>
+    <w:lvl w:ilvl="7" w:tplc="04090019" w:tentative="1">
+      <w:start w:val="1"/>
+      <w:numFmt w:val="lowerLetter"/>
+      <w:lvlText w:val="%8."/>
+      <w:lvlJc w:val="left"/>
+      <w:pPr>
+        <w:ind w:left="5760" w:hanging="360"/>
+      </w:pPr>
+    </w:lvl>
+    <w:lvl w:ilvl="8" w:tplc="0409001B" w:tentative="1">
+      <w:start w:val="1"/>
+      <w:numFmt w:val="lowerRoman"/>
+      <w:lvlText w:val="%9."/>
+      <w:lvlJc w:val="right"/>
+      <w:pPr>
+        <w:ind w:left="6480" w:hanging="180"/>
+      </w:pPr>
+    </w:lvl>
+  </w:abstractNum>
+  <w:abstractNum w:abstractNumId="45">
     <w:nsid w:val="48A93EDF"/>
     <w:multiLevelType w:val="hybridMultilevel"/>
     <w:tmpl w:val="7C62241A"/>
@@ -24024,7 +24833,7 @@
       </w:rPr>
     </w:lvl>
   </w:abstractNum>
-  <w:abstractNum w:abstractNumId="44">
+  <w:abstractNum w:abstractNumId="46">
     <w:nsid w:val="48B64324"/>
     <w:multiLevelType w:val="hybridMultilevel"/>
     <w:tmpl w:val="E54AD48A"/>
@@ -24137,7 +24946,7 @@
       </w:rPr>
     </w:lvl>
   </w:abstractNum>
-  <w:abstractNum w:abstractNumId="45">
+  <w:abstractNum w:abstractNumId="47">
     <w:nsid w:val="49161FCA"/>
     <w:multiLevelType w:val="hybridMultilevel"/>
     <w:tmpl w:val="745A3CCC"/>
@@ -24250,7 +25059,7 @@
       </w:rPr>
     </w:lvl>
   </w:abstractNum>
-  <w:abstractNum w:abstractNumId="46">
+  <w:abstractNum w:abstractNumId="48">
     <w:nsid w:val="49C2577F"/>
     <w:multiLevelType w:val="hybridMultilevel"/>
     <w:tmpl w:val="F5F2E8F8"/>
@@ -24363,7 +25172,7 @@
       </w:rPr>
     </w:lvl>
   </w:abstractNum>
-  <w:abstractNum w:abstractNumId="47">
+  <w:abstractNum w:abstractNumId="49">
     <w:nsid w:val="4C354AAF"/>
     <w:multiLevelType w:val="hybridMultilevel"/>
     <w:tmpl w:val="ACDC190A"/>
@@ -24476,7 +25285,7 @@
       </w:rPr>
     </w:lvl>
   </w:abstractNum>
-  <w:abstractNum w:abstractNumId="48">
+  <w:abstractNum w:abstractNumId="50">
     <w:nsid w:val="4C424017"/>
     <w:multiLevelType w:val="hybridMultilevel"/>
     <w:tmpl w:val="CB922E2A"/>
@@ -24589,7 +25398,7 @@
       </w:rPr>
     </w:lvl>
   </w:abstractNum>
-  <w:abstractNum w:abstractNumId="49">
+  <w:abstractNum w:abstractNumId="51">
     <w:nsid w:val="4D1B3E8E"/>
     <w:multiLevelType w:val="hybridMultilevel"/>
     <w:tmpl w:val="122C8A76"/>
@@ -24702,7 +25511,7 @@
       </w:rPr>
     </w:lvl>
   </w:abstractNum>
-  <w:abstractNum w:abstractNumId="50">
+  <w:abstractNum w:abstractNumId="52">
     <w:nsid w:val="50976B24"/>
     <w:multiLevelType w:val="hybridMultilevel"/>
     <w:tmpl w:val="47FAA950"/>
@@ -24815,7 +25624,7 @@
       </w:rPr>
     </w:lvl>
   </w:abstractNum>
-  <w:abstractNum w:abstractNumId="51">
+  <w:abstractNum w:abstractNumId="53">
     <w:nsid w:val="50BE57BD"/>
     <w:multiLevelType w:val="hybridMultilevel"/>
     <w:tmpl w:val="862E09D0"/>
@@ -24928,7 +25737,7 @@
       </w:rPr>
     </w:lvl>
   </w:abstractNum>
-  <w:abstractNum w:abstractNumId="52">
+  <w:abstractNum w:abstractNumId="54">
     <w:nsid w:val="515E4038"/>
     <w:multiLevelType w:val="hybridMultilevel"/>
     <w:tmpl w:val="ECEA5E92"/>
@@ -25041,7 +25850,7 @@
       </w:rPr>
     </w:lvl>
   </w:abstractNum>
-  <w:abstractNum w:abstractNumId="53">
+  <w:abstractNum w:abstractNumId="55">
     <w:nsid w:val="52E42B40"/>
     <w:multiLevelType w:val="hybridMultilevel"/>
     <w:tmpl w:val="618CBBE0"/>
@@ -25154,7 +25963,7 @@
       </w:rPr>
     </w:lvl>
   </w:abstractNum>
-  <w:abstractNum w:abstractNumId="54">
+  <w:abstractNum w:abstractNumId="56">
     <w:nsid w:val="53DE3754"/>
     <w:multiLevelType w:val="hybridMultilevel"/>
     <w:tmpl w:val="A740D3A0"/>
@@ -25240,7 +26049,7 @@
       </w:pPr>
     </w:lvl>
   </w:abstractNum>
-  <w:abstractNum w:abstractNumId="55">
+  <w:abstractNum w:abstractNumId="57">
     <w:nsid w:val="553054EA"/>
     <w:multiLevelType w:val="hybridMultilevel"/>
     <w:tmpl w:val="DA302168"/>
@@ -25353,7 +26162,7 @@
       </w:rPr>
     </w:lvl>
   </w:abstractNum>
-  <w:abstractNum w:abstractNumId="56">
+  <w:abstractNum w:abstractNumId="58">
     <w:nsid w:val="58225B77"/>
     <w:multiLevelType w:val="hybridMultilevel"/>
     <w:tmpl w:val="3DAAEFA2"/>
@@ -25466,7 +26275,7 @@
       </w:rPr>
     </w:lvl>
   </w:abstractNum>
-  <w:abstractNum w:abstractNumId="57">
+  <w:abstractNum w:abstractNumId="59">
     <w:nsid w:val="587D76D8"/>
     <w:multiLevelType w:val="hybridMultilevel"/>
     <w:tmpl w:val="2DE6439A"/>
@@ -25579,7 +26388,7 @@
       </w:rPr>
     </w:lvl>
   </w:abstractNum>
-  <w:abstractNum w:abstractNumId="58">
+  <w:abstractNum w:abstractNumId="60">
     <w:nsid w:val="58EE61D0"/>
     <w:multiLevelType w:val="hybridMultilevel"/>
     <w:tmpl w:val="8092CD80"/>
@@ -25692,7 +26501,7 @@
       </w:rPr>
     </w:lvl>
   </w:abstractNum>
-  <w:abstractNum w:abstractNumId="59">
+  <w:abstractNum w:abstractNumId="61">
     <w:nsid w:val="595E35D8"/>
     <w:multiLevelType w:val="hybridMultilevel"/>
     <w:tmpl w:val="9E943A24"/>
@@ -25805,7 +26614,120 @@
       </w:rPr>
     </w:lvl>
   </w:abstractNum>
-  <w:abstractNum w:abstractNumId="60">
+  <w:abstractNum w:abstractNumId="62">
+    <w:nsid w:val="5A1B7A1C"/>
+    <w:multiLevelType w:val="hybridMultilevel"/>
+    <w:tmpl w:val="B61A7300"/>
+    <w:lvl w:ilvl="0" w:tplc="04090001">
+      <w:start w:val="1"/>
+      <w:numFmt w:val="bullet"/>
+      <w:lvlText w:val=""/>
+      <w:lvlJc w:val="left"/>
+      <w:pPr>
+        <w:ind w:left="720" w:hanging="360"/>
+      </w:pPr>
+      <w:rPr>
+        <w:rFonts w:ascii="Symbol" w:hAnsi="Symbol" w:hint="default"/>
+      </w:rPr>
+    </w:lvl>
+    <w:lvl w:ilvl="1" w:tplc="04090003">
+      <w:start w:val="1"/>
+      <w:numFmt w:val="bullet"/>
+      <w:lvlText w:val="o"/>
+      <w:lvlJc w:val="left"/>
+      <w:pPr>
+        <w:ind w:left="1440" w:hanging="360"/>
+      </w:pPr>
+      <w:rPr>
+        <w:rFonts w:ascii="Courier New" w:hAnsi="Courier New" w:cs="Courier New" w:hint="default"/>
+      </w:rPr>
+    </w:lvl>
+    <w:lvl w:ilvl="2" w:tplc="04090005">
+      <w:start w:val="1"/>
+      <w:numFmt w:val="bullet"/>
+      <w:lvlText w:val=""/>
+      <w:lvlJc w:val="left"/>
+      <w:pPr>
+        <w:ind w:left="2160" w:hanging="360"/>
+      </w:pPr>
+      <w:rPr>
+        <w:rFonts w:ascii="Wingdings" w:hAnsi="Wingdings" w:hint="default"/>
+      </w:rPr>
+    </w:lvl>
+    <w:lvl w:ilvl="3" w:tplc="04090001" w:tentative="1">
+      <w:start w:val="1"/>
+      <w:numFmt w:val="bullet"/>
+      <w:lvlText w:val=""/>
+      <w:lvlJc w:val="left"/>
+      <w:pPr>
+        <w:ind w:left="2880" w:hanging="360"/>
+      </w:pPr>
+      <w:rPr>
+        <w:rFonts w:ascii="Symbol" w:hAnsi="Symbol" w:hint="default"/>
+      </w:rPr>
+    </w:lvl>
+    <w:lvl w:ilvl="4" w:tplc="04090003" w:tentative="1">
+      <w:start w:val="1"/>
+      <w:numFmt w:val="bullet"/>
+      <w:lvlText w:val="o"/>
+      <w:lvlJc w:val="left"/>
+      <w:pPr>
+        <w:ind w:left="3600" w:hanging="360"/>
+      </w:pPr>
+      <w:rPr>
+        <w:rFonts w:ascii="Courier New" w:hAnsi="Courier New" w:cs="Courier New" w:hint="default"/>
+      </w:rPr>
+    </w:lvl>
+    <w:lvl w:ilvl="5" w:tplc="04090005" w:tentative="1">
+      <w:start w:val="1"/>
+      <w:numFmt w:val="bullet"/>
+      <w:lvlText w:val=""/>
+      <w:lvlJc w:val="left"/>
+      <w:pPr>
+        <w:ind w:left="4320" w:hanging="360"/>
+      </w:pPr>
+      <w:rPr>
+        <w:rFonts w:ascii="Wingdings" w:hAnsi="Wingdings" w:hint="default"/>
+      </w:rPr>
+    </w:lvl>
+    <w:lvl w:ilvl="6" w:tplc="04090001" w:tentative="1">
+      <w:start w:val="1"/>
+      <w:numFmt w:val="bullet"/>
+      <w:lvlText w:val=""/>
+      <w:lvlJc w:val="left"/>
+      <w:pPr>
+        <w:ind w:left="5040" w:hanging="360"/>
+      </w:pPr>
+      <w:rPr>
+        <w:rFonts w:ascii="Symbol" w:hAnsi="Symbol" w:hint="default"/>
+      </w:rPr>
+    </w:lvl>
+    <w:lvl w:ilvl="7" w:tplc="04090003" w:tentative="1">
+      <w:start w:val="1"/>
+      <w:numFmt w:val="bullet"/>
+      <w:lvlText w:val="o"/>
+      <w:lvlJc w:val="left"/>
+      <w:pPr>
+        <w:ind w:left="5760" w:hanging="360"/>
+      </w:pPr>
+      <w:rPr>
+        <w:rFonts w:ascii="Courier New" w:hAnsi="Courier New" w:cs="Courier New" w:hint="default"/>
+      </w:rPr>
+    </w:lvl>
+    <w:lvl w:ilvl="8" w:tplc="04090005" w:tentative="1">
+      <w:start w:val="1"/>
+      <w:numFmt w:val="bullet"/>
+      <w:lvlText w:val=""/>
+      <w:lvlJc w:val="left"/>
+      <w:pPr>
+        <w:ind w:left="6480" w:hanging="360"/>
+      </w:pPr>
+      <w:rPr>
+        <w:rFonts w:ascii="Wingdings" w:hAnsi="Wingdings" w:hint="default"/>
+      </w:rPr>
+    </w:lvl>
+  </w:abstractNum>
+  <w:abstractNum w:abstractNumId="63">
     <w:nsid w:val="5D694D60"/>
     <w:multiLevelType w:val="hybridMultilevel"/>
     <w:tmpl w:val="2F6CAA46"/>
@@ -25918,7 +26840,7 @@
       </w:rPr>
     </w:lvl>
   </w:abstractNum>
-  <w:abstractNum w:abstractNumId="61">
+  <w:abstractNum w:abstractNumId="64">
     <w:nsid w:val="5E5647BF"/>
     <w:multiLevelType w:val="hybridMultilevel"/>
     <w:tmpl w:val="3A4601FE"/>
@@ -26031,7 +26953,7 @@
       </w:rPr>
     </w:lvl>
   </w:abstractNum>
-  <w:abstractNum w:abstractNumId="62">
+  <w:abstractNum w:abstractNumId="65">
     <w:nsid w:val="5E907C05"/>
     <w:multiLevelType w:val="hybridMultilevel"/>
     <w:tmpl w:val="2110A578"/>
@@ -26144,7 +27066,7 @@
       </w:rPr>
     </w:lvl>
   </w:abstractNum>
-  <w:abstractNum w:abstractNumId="63">
+  <w:abstractNum w:abstractNumId="66">
     <w:nsid w:val="5FE7666E"/>
     <w:multiLevelType w:val="hybridMultilevel"/>
     <w:tmpl w:val="C4EC039A"/>
@@ -26257,7 +27179,7 @@
       </w:rPr>
     </w:lvl>
   </w:abstractNum>
-  <w:abstractNum w:abstractNumId="64">
+  <w:abstractNum w:abstractNumId="67">
     <w:nsid w:val="60DD5832"/>
     <w:multiLevelType w:val="hybridMultilevel"/>
     <w:tmpl w:val="787A4CEE"/>
@@ -26370,7 +27292,7 @@
       </w:rPr>
     </w:lvl>
   </w:abstractNum>
-  <w:abstractNum w:abstractNumId="65">
+  <w:abstractNum w:abstractNumId="68">
     <w:nsid w:val="617355C5"/>
     <w:multiLevelType w:val="hybridMultilevel"/>
     <w:tmpl w:val="7A3CAEDA"/>
@@ -26483,7 +27405,7 @@
       </w:rPr>
     </w:lvl>
   </w:abstractNum>
-  <w:abstractNum w:abstractNumId="66">
+  <w:abstractNum w:abstractNumId="69">
     <w:nsid w:val="61A25391"/>
     <w:multiLevelType w:val="hybridMultilevel"/>
     <w:tmpl w:val="51F8FD5A"/>
@@ -26569,7 +27491,7 @@
       </w:pPr>
     </w:lvl>
   </w:abstractNum>
-  <w:abstractNum w:abstractNumId="67">
+  <w:abstractNum w:abstractNumId="70">
     <w:nsid w:val="61A82CFD"/>
     <w:multiLevelType w:val="hybridMultilevel"/>
     <w:tmpl w:val="51F8FD5A"/>
@@ -26655,7 +27577,7 @@
       </w:pPr>
     </w:lvl>
   </w:abstractNum>
-  <w:abstractNum w:abstractNumId="68">
+  <w:abstractNum w:abstractNumId="71">
     <w:nsid w:val="620B10A5"/>
     <w:multiLevelType w:val="hybridMultilevel"/>
     <w:tmpl w:val="9EA6B238"/>
@@ -26768,7 +27690,7 @@
       </w:rPr>
     </w:lvl>
   </w:abstractNum>
-  <w:abstractNum w:abstractNumId="69">
+  <w:abstractNum w:abstractNumId="72">
     <w:nsid w:val="62180B0D"/>
     <w:multiLevelType w:val="hybridMultilevel"/>
     <w:tmpl w:val="231EA43A"/>
@@ -26881,7 +27803,7 @@
       </w:rPr>
     </w:lvl>
   </w:abstractNum>
-  <w:abstractNum w:abstractNumId="70">
+  <w:abstractNum w:abstractNumId="73">
     <w:nsid w:val="621B7E9A"/>
     <w:multiLevelType w:val="hybridMultilevel"/>
     <w:tmpl w:val="562683B6"/>
@@ -26994,7 +27916,7 @@
       </w:rPr>
     </w:lvl>
   </w:abstractNum>
-  <w:abstractNum w:abstractNumId="71">
+  <w:abstractNum w:abstractNumId="74">
     <w:nsid w:val="6280123E"/>
     <w:multiLevelType w:val="hybridMultilevel"/>
     <w:tmpl w:val="FB8A7ECC"/>
@@ -27107,7 +28029,7 @@
       </w:rPr>
     </w:lvl>
   </w:abstractNum>
-  <w:abstractNum w:abstractNumId="72">
+  <w:abstractNum w:abstractNumId="75">
     <w:nsid w:val="62CB6036"/>
     <w:multiLevelType w:val="hybridMultilevel"/>
     <w:tmpl w:val="8A6CCCD4"/>
@@ -27220,7 +28142,7 @@
       </w:rPr>
     </w:lvl>
   </w:abstractNum>
-  <w:abstractNum w:abstractNumId="73">
+  <w:abstractNum w:abstractNumId="76">
     <w:nsid w:val="62DE3479"/>
     <w:multiLevelType w:val="hybridMultilevel"/>
     <w:tmpl w:val="64129B76"/>
@@ -27333,7 +28255,7 @@
       </w:rPr>
     </w:lvl>
   </w:abstractNum>
-  <w:abstractNum w:abstractNumId="74">
+  <w:abstractNum w:abstractNumId="77">
     <w:nsid w:val="63B54FE5"/>
     <w:multiLevelType w:val="hybridMultilevel"/>
     <w:tmpl w:val="9AB6C064"/>
@@ -27446,7 +28368,7 @@
       </w:rPr>
     </w:lvl>
   </w:abstractNum>
-  <w:abstractNum w:abstractNumId="75">
+  <w:abstractNum w:abstractNumId="78">
     <w:nsid w:val="63BF6FBE"/>
     <w:multiLevelType w:val="hybridMultilevel"/>
     <w:tmpl w:val="4CBC42AA"/>
@@ -27559,7 +28481,7 @@
       </w:rPr>
     </w:lvl>
   </w:abstractNum>
-  <w:abstractNum w:abstractNumId="76">
+  <w:abstractNum w:abstractNumId="79">
     <w:nsid w:val="64264F96"/>
     <w:multiLevelType w:val="hybridMultilevel"/>
     <w:tmpl w:val="D6BC60C4"/>
@@ -27645,7 +28567,7 @@
       </w:pPr>
     </w:lvl>
   </w:abstractNum>
-  <w:abstractNum w:abstractNumId="77">
+  <w:abstractNum w:abstractNumId="80">
     <w:nsid w:val="64710A0F"/>
     <w:multiLevelType w:val="hybridMultilevel"/>
     <w:tmpl w:val="3D1AA106"/>
@@ -27758,7 +28680,7 @@
       </w:rPr>
     </w:lvl>
   </w:abstractNum>
-  <w:abstractNum w:abstractNumId="78">
+  <w:abstractNum w:abstractNumId="81">
     <w:nsid w:val="66017F52"/>
     <w:multiLevelType w:val="hybridMultilevel"/>
     <w:tmpl w:val="A2D44DA4"/>
@@ -27871,7 +28793,7 @@
       </w:rPr>
     </w:lvl>
   </w:abstractNum>
-  <w:abstractNum w:abstractNumId="79">
+  <w:abstractNum w:abstractNumId="82">
     <w:nsid w:val="67783BD5"/>
     <w:multiLevelType w:val="hybridMultilevel"/>
     <w:tmpl w:val="3BF20E6A"/>
@@ -27984,7 +28906,7 @@
       </w:rPr>
     </w:lvl>
   </w:abstractNum>
-  <w:abstractNum w:abstractNumId="80">
+  <w:abstractNum w:abstractNumId="83">
     <w:nsid w:val="696F1EF6"/>
     <w:multiLevelType w:val="hybridMultilevel"/>
     <w:tmpl w:val="D0587B4A"/>
@@ -28097,7 +29019,7 @@
       </w:rPr>
     </w:lvl>
   </w:abstractNum>
-  <w:abstractNum w:abstractNumId="81">
+  <w:abstractNum w:abstractNumId="84">
     <w:nsid w:val="69AE0BFF"/>
     <w:multiLevelType w:val="hybridMultilevel"/>
     <w:tmpl w:val="4A92154A"/>
@@ -28210,7 +29132,7 @@
       </w:rPr>
     </w:lvl>
   </w:abstractNum>
-  <w:abstractNum w:abstractNumId="82">
+  <w:abstractNum w:abstractNumId="85">
     <w:nsid w:val="6A9C3C57"/>
     <w:multiLevelType w:val="hybridMultilevel"/>
     <w:tmpl w:val="113C83CA"/>
@@ -28323,7 +29245,7 @@
       </w:rPr>
     </w:lvl>
   </w:abstractNum>
-  <w:abstractNum w:abstractNumId="83">
+  <w:abstractNum w:abstractNumId="86">
     <w:nsid w:val="6BA84811"/>
     <w:multiLevelType w:val="hybridMultilevel"/>
     <w:tmpl w:val="D80E14E4"/>
@@ -28436,7 +29358,7 @@
       </w:rPr>
     </w:lvl>
   </w:abstractNum>
-  <w:abstractNum w:abstractNumId="84">
+  <w:abstractNum w:abstractNumId="87">
     <w:nsid w:val="6D3025AC"/>
     <w:multiLevelType w:val="hybridMultilevel"/>
     <w:tmpl w:val="032038D0"/>
@@ -28549,7 +29471,7 @@
       </w:rPr>
     </w:lvl>
   </w:abstractNum>
-  <w:abstractNum w:abstractNumId="85">
+  <w:abstractNum w:abstractNumId="88">
     <w:nsid w:val="6E3B21B9"/>
     <w:multiLevelType w:val="hybridMultilevel"/>
     <w:tmpl w:val="F5AEBC12"/>
@@ -28662,7 +29584,7 @@
       </w:rPr>
     </w:lvl>
   </w:abstractNum>
-  <w:abstractNum w:abstractNumId="86">
+  <w:abstractNum w:abstractNumId="89">
     <w:nsid w:val="6E7D00A7"/>
     <w:multiLevelType w:val="hybridMultilevel"/>
     <w:tmpl w:val="6B58A082"/>
@@ -28775,7 +29697,7 @@
       </w:rPr>
     </w:lvl>
   </w:abstractNum>
-  <w:abstractNum w:abstractNumId="87">
+  <w:abstractNum w:abstractNumId="90">
     <w:nsid w:val="6F1B2113"/>
     <w:multiLevelType w:val="hybridMultilevel"/>
     <w:tmpl w:val="285EFB74"/>
@@ -28861,7 +29783,7 @@
       </w:pPr>
     </w:lvl>
   </w:abstractNum>
-  <w:abstractNum w:abstractNumId="88">
+  <w:abstractNum w:abstractNumId="91">
     <w:nsid w:val="6F5A2112"/>
     <w:multiLevelType w:val="hybridMultilevel"/>
     <w:tmpl w:val="C8A86458"/>
@@ -28974,7 +29896,7 @@
       </w:rPr>
     </w:lvl>
   </w:abstractNum>
-  <w:abstractNum w:abstractNumId="89">
+  <w:abstractNum w:abstractNumId="92">
     <w:nsid w:val="6F752342"/>
     <w:multiLevelType w:val="hybridMultilevel"/>
     <w:tmpl w:val="C6D211D6"/>
@@ -29087,7 +30009,7 @@
       </w:rPr>
     </w:lvl>
   </w:abstractNum>
-  <w:abstractNum w:abstractNumId="90">
+  <w:abstractNum w:abstractNumId="93">
     <w:nsid w:val="7204630F"/>
     <w:multiLevelType w:val="hybridMultilevel"/>
     <w:tmpl w:val="21F04086"/>
@@ -29200,7 +30122,7 @@
       </w:rPr>
     </w:lvl>
   </w:abstractNum>
-  <w:abstractNum w:abstractNumId="91">
+  <w:abstractNum w:abstractNumId="94">
     <w:nsid w:val="72156FC4"/>
     <w:multiLevelType w:val="hybridMultilevel"/>
     <w:tmpl w:val="23D4CABA"/>
@@ -29313,7 +30235,120 @@
       </w:rPr>
     </w:lvl>
   </w:abstractNum>
-  <w:abstractNum w:abstractNumId="92">
+  <w:abstractNum w:abstractNumId="95">
+    <w:nsid w:val="727D74EF"/>
+    <w:multiLevelType w:val="hybridMultilevel"/>
+    <w:tmpl w:val="8FCE6B76"/>
+    <w:lvl w:ilvl="0" w:tplc="04090001">
+      <w:start w:val="1"/>
+      <w:numFmt w:val="bullet"/>
+      <w:lvlText w:val=""/>
+      <w:lvlJc w:val="left"/>
+      <w:pPr>
+        <w:ind w:left="770" w:hanging="360"/>
+      </w:pPr>
+      <w:rPr>
+        <w:rFonts w:ascii="Symbol" w:hAnsi="Symbol" w:hint="default"/>
+      </w:rPr>
+    </w:lvl>
+    <w:lvl w:ilvl="1" w:tplc="04090003">
+      <w:start w:val="1"/>
+      <w:numFmt w:val="bullet"/>
+      <w:lvlText w:val="o"/>
+      <w:lvlJc w:val="left"/>
+      <w:pPr>
+        <w:ind w:left="1490" w:hanging="360"/>
+      </w:pPr>
+      <w:rPr>
+        <w:rFonts w:ascii="Courier New" w:hAnsi="Courier New" w:cs="Courier New" w:hint="default"/>
+      </w:rPr>
+    </w:lvl>
+    <w:lvl w:ilvl="2" w:tplc="04090005" w:tentative="1">
+      <w:start w:val="1"/>
+      <w:numFmt w:val="bullet"/>
+      <w:lvlText w:val=""/>
+      <w:lvlJc w:val="left"/>
+      <w:pPr>
+        <w:ind w:left="2210" w:hanging="360"/>
+      </w:pPr>
+      <w:rPr>
+        <w:rFonts w:ascii="Wingdings" w:hAnsi="Wingdings" w:hint="default"/>
+      </w:rPr>
+    </w:lvl>
+    <w:lvl w:ilvl="3" w:tplc="04090001" w:tentative="1">
+      <w:start w:val="1"/>
+      <w:numFmt w:val="bullet"/>
+      <w:lvlText w:val=""/>
+      <w:lvlJc w:val="left"/>
+      <w:pPr>
+        <w:ind w:left="2930" w:hanging="360"/>
+      </w:pPr>
+      <w:rPr>
+        <w:rFonts w:ascii="Symbol" w:hAnsi="Symbol" w:hint="default"/>
+      </w:rPr>
+    </w:lvl>
+    <w:lvl w:ilvl="4" w:tplc="04090003" w:tentative="1">
+      <w:start w:val="1"/>
+      <w:numFmt w:val="bullet"/>
+      <w:lvlText w:val="o"/>
+      <w:lvlJc w:val="left"/>
+      <w:pPr>
+        <w:ind w:left="3650" w:hanging="360"/>
+      </w:pPr>
+      <w:rPr>
+        <w:rFonts w:ascii="Courier New" w:hAnsi="Courier New" w:cs="Courier New" w:hint="default"/>
+      </w:rPr>
+    </w:lvl>
+    <w:lvl w:ilvl="5" w:tplc="04090005" w:tentative="1">
+      <w:start w:val="1"/>
+      <w:numFmt w:val="bullet"/>
+      <w:lvlText w:val=""/>
+      <w:lvlJc w:val="left"/>
+      <w:pPr>
+        <w:ind w:left="4370" w:hanging="360"/>
+      </w:pPr>
+      <w:rPr>
+        <w:rFonts w:ascii="Wingdings" w:hAnsi="Wingdings" w:hint="default"/>
+      </w:rPr>
+    </w:lvl>
+    <w:lvl w:ilvl="6" w:tplc="04090001" w:tentative="1">
+      <w:start w:val="1"/>
+      <w:numFmt w:val="bullet"/>
+      <w:lvlText w:val=""/>
+      <w:lvlJc w:val="left"/>
+      <w:pPr>
+        <w:ind w:left="5090" w:hanging="360"/>
+      </w:pPr>
+      <w:rPr>
+        <w:rFonts w:ascii="Symbol" w:hAnsi="Symbol" w:hint="default"/>
+      </w:rPr>
+    </w:lvl>
+    <w:lvl w:ilvl="7" w:tplc="04090003" w:tentative="1">
+      <w:start w:val="1"/>
+      <w:numFmt w:val="bullet"/>
+      <w:lvlText w:val="o"/>
+      <w:lvlJc w:val="left"/>
+      <w:pPr>
+        <w:ind w:left="5810" w:hanging="360"/>
+      </w:pPr>
+      <w:rPr>
+        <w:rFonts w:ascii="Courier New" w:hAnsi="Courier New" w:cs="Courier New" w:hint="default"/>
+      </w:rPr>
+    </w:lvl>
+    <w:lvl w:ilvl="8" w:tplc="04090005" w:tentative="1">
+      <w:start w:val="1"/>
+      <w:numFmt w:val="bullet"/>
+      <w:lvlText w:val=""/>
+      <w:lvlJc w:val="left"/>
+      <w:pPr>
+        <w:ind w:left="6530" w:hanging="360"/>
+      </w:pPr>
+      <w:rPr>
+        <w:rFonts w:ascii="Wingdings" w:hAnsi="Wingdings" w:hint="default"/>
+      </w:rPr>
+    </w:lvl>
+  </w:abstractNum>
+  <w:abstractNum w:abstractNumId="96">
     <w:nsid w:val="734D1098"/>
     <w:multiLevelType w:val="hybridMultilevel"/>
     <w:tmpl w:val="763C475C"/>
@@ -29426,7 +30461,7 @@
       </w:rPr>
     </w:lvl>
   </w:abstractNum>
-  <w:abstractNum w:abstractNumId="93">
+  <w:abstractNum w:abstractNumId="97">
     <w:nsid w:val="73C80FCC"/>
     <w:multiLevelType w:val="hybridMultilevel"/>
     <w:tmpl w:val="50BCD1A2"/>
@@ -29512,7 +30547,7 @@
       </w:pPr>
     </w:lvl>
   </w:abstractNum>
-  <w:abstractNum w:abstractNumId="94">
+  <w:abstractNum w:abstractNumId="98">
     <w:nsid w:val="76713144"/>
     <w:multiLevelType w:val="hybridMultilevel"/>
     <w:tmpl w:val="7980AE16"/>
@@ -29625,7 +30660,7 @@
       </w:rPr>
     </w:lvl>
   </w:abstractNum>
-  <w:abstractNum w:abstractNumId="95">
+  <w:abstractNum w:abstractNumId="99">
     <w:nsid w:val="76AF76B1"/>
     <w:multiLevelType w:val="hybridMultilevel"/>
     <w:tmpl w:val="6CDCC386"/>
@@ -29738,7 +30773,7 @@
       </w:rPr>
     </w:lvl>
   </w:abstractNum>
-  <w:abstractNum w:abstractNumId="96">
+  <w:abstractNum w:abstractNumId="100">
     <w:nsid w:val="77705280"/>
     <w:multiLevelType w:val="hybridMultilevel"/>
     <w:tmpl w:val="969446D6"/>
@@ -29824,7 +30859,7 @@
       </w:pPr>
     </w:lvl>
   </w:abstractNum>
-  <w:abstractNum w:abstractNumId="97">
+  <w:abstractNum w:abstractNumId="101">
     <w:nsid w:val="78B038AB"/>
     <w:multiLevelType w:val="hybridMultilevel"/>
     <w:tmpl w:val="8E9801EE"/>
@@ -29937,7 +30972,7 @@
       </w:rPr>
     </w:lvl>
   </w:abstractNum>
-  <w:abstractNum w:abstractNumId="98">
+  <w:abstractNum w:abstractNumId="102">
     <w:nsid w:val="78E711A2"/>
     <w:multiLevelType w:val="hybridMultilevel"/>
     <w:tmpl w:val="F4A2A3EC"/>
@@ -30050,7 +31085,7 @@
       </w:rPr>
     </w:lvl>
   </w:abstractNum>
-  <w:abstractNum w:abstractNumId="99">
+  <w:abstractNum w:abstractNumId="103">
     <w:nsid w:val="79213B2B"/>
     <w:multiLevelType w:val="hybridMultilevel"/>
     <w:tmpl w:val="521A0D08"/>
@@ -30163,7 +31198,7 @@
       </w:rPr>
     </w:lvl>
   </w:abstractNum>
-  <w:abstractNum w:abstractNumId="100">
+  <w:abstractNum w:abstractNumId="104">
     <w:nsid w:val="796C05B9"/>
     <w:multiLevelType w:val="hybridMultilevel"/>
     <w:tmpl w:val="83887614"/>
@@ -30276,7 +31311,7 @@
       </w:rPr>
     </w:lvl>
   </w:abstractNum>
-  <w:abstractNum w:abstractNumId="101">
+  <w:abstractNum w:abstractNumId="105">
     <w:nsid w:val="7AD2233F"/>
     <w:multiLevelType w:val="hybridMultilevel"/>
     <w:tmpl w:val="AFC802B6"/>
@@ -30389,7 +31424,120 @@
       </w:rPr>
     </w:lvl>
   </w:abstractNum>
-  <w:abstractNum w:abstractNumId="102">
+  <w:abstractNum w:abstractNumId="106">
+    <w:nsid w:val="7B636454"/>
+    <w:multiLevelType w:val="hybridMultilevel"/>
+    <w:tmpl w:val="842ABD08"/>
+    <w:lvl w:ilvl="0" w:tplc="04090001">
+      <w:start w:val="1"/>
+      <w:numFmt w:val="bullet"/>
+      <w:lvlText w:val=""/>
+      <w:lvlJc w:val="left"/>
+      <w:pPr>
+        <w:ind w:left="720" w:hanging="360"/>
+      </w:pPr>
+      <w:rPr>
+        <w:rFonts w:ascii="Symbol" w:hAnsi="Symbol" w:hint="default"/>
+      </w:rPr>
+    </w:lvl>
+    <w:lvl w:ilvl="1" w:tplc="04090003">
+      <w:start w:val="1"/>
+      <w:numFmt w:val="bullet"/>
+      <w:lvlText w:val="o"/>
+      <w:lvlJc w:val="left"/>
+      <w:pPr>
+        <w:ind w:left="1440" w:hanging="360"/>
+      </w:pPr>
+      <w:rPr>
+        <w:rFonts w:ascii="Courier New" w:hAnsi="Courier New" w:cs="Courier New" w:hint="default"/>
+      </w:rPr>
+    </w:lvl>
+    <w:lvl w:ilvl="2" w:tplc="04090005" w:tentative="1">
+      <w:start w:val="1"/>
+      <w:numFmt w:val="bullet"/>
+      <w:lvlText w:val=""/>
+      <w:lvlJc w:val="left"/>
+      <w:pPr>
+        <w:ind w:left="2160" w:hanging="360"/>
+      </w:pPr>
+      <w:rPr>
+        <w:rFonts w:ascii="Wingdings" w:hAnsi="Wingdings" w:hint="default"/>
+      </w:rPr>
+    </w:lvl>
+    <w:lvl w:ilvl="3" w:tplc="04090001" w:tentative="1">
+      <w:start w:val="1"/>
+      <w:numFmt w:val="bullet"/>
+      <w:lvlText w:val=""/>
+      <w:lvlJc w:val="left"/>
+      <w:pPr>
+        <w:ind w:left="2880" w:hanging="360"/>
+      </w:pPr>
+      <w:rPr>
+        <w:rFonts w:ascii="Symbol" w:hAnsi="Symbol" w:hint="default"/>
+      </w:rPr>
+    </w:lvl>
+    <w:lvl w:ilvl="4" w:tplc="04090003" w:tentative="1">
+      <w:start w:val="1"/>
+      <w:numFmt w:val="bullet"/>
+      <w:lvlText w:val="o"/>
+      <w:lvlJc w:val="left"/>
+      <w:pPr>
+        <w:ind w:left="3600" w:hanging="360"/>
+      </w:pPr>
+      <w:rPr>
+        <w:rFonts w:ascii="Courier New" w:hAnsi="Courier New" w:cs="Courier New" w:hint="default"/>
+      </w:rPr>
+    </w:lvl>
+    <w:lvl w:ilvl="5" w:tplc="04090005" w:tentative="1">
+      <w:start w:val="1"/>
+      <w:numFmt w:val="bullet"/>
+      <w:lvlText w:val=""/>
+      <w:lvlJc w:val="left"/>
+      <w:pPr>
+        <w:ind w:left="4320" w:hanging="360"/>
+      </w:pPr>
+      <w:rPr>
+        <w:rFonts w:ascii="Wingdings" w:hAnsi="Wingdings" w:hint="default"/>
+      </w:rPr>
+    </w:lvl>
+    <w:lvl w:ilvl="6" w:tplc="04090001" w:tentative="1">
+      <w:start w:val="1"/>
+      <w:numFmt w:val="bullet"/>
+      <w:lvlText w:val=""/>
+      <w:lvlJc w:val="left"/>
+      <w:pPr>
+        <w:ind w:left="5040" w:hanging="360"/>
+      </w:pPr>
+      <w:rPr>
+        <w:rFonts w:ascii="Symbol" w:hAnsi="Symbol" w:hint="default"/>
+      </w:rPr>
+    </w:lvl>
+    <w:lvl w:ilvl="7" w:tplc="04090003" w:tentative="1">
+      <w:start w:val="1"/>
+      <w:numFmt w:val="bullet"/>
+      <w:lvlText w:val="o"/>
+      <w:lvlJc w:val="left"/>
+      <w:pPr>
+        <w:ind w:left="5760" w:hanging="360"/>
+      </w:pPr>
+      <w:rPr>
+        <w:rFonts w:ascii="Courier New" w:hAnsi="Courier New" w:cs="Courier New" w:hint="default"/>
+      </w:rPr>
+    </w:lvl>
+    <w:lvl w:ilvl="8" w:tplc="04090005" w:tentative="1">
+      <w:start w:val="1"/>
+      <w:numFmt w:val="bullet"/>
+      <w:lvlText w:val=""/>
+      <w:lvlJc w:val="left"/>
+      <w:pPr>
+        <w:ind w:left="6480" w:hanging="360"/>
+      </w:pPr>
+      <w:rPr>
+        <w:rFonts w:ascii="Wingdings" w:hAnsi="Wingdings" w:hint="default"/>
+      </w:rPr>
+    </w:lvl>
+  </w:abstractNum>
+  <w:abstractNum w:abstractNumId="107">
     <w:nsid w:val="7E0719BC"/>
     <w:multiLevelType w:val="hybridMultilevel"/>
     <w:tmpl w:val="DDC2E0C4"/>
@@ -30502,7 +31650,7 @@
       </w:rPr>
     </w:lvl>
   </w:abstractNum>
-  <w:abstractNum w:abstractNumId="103">
+  <w:abstractNum w:abstractNumId="108">
     <w:nsid w:val="7EA14C12"/>
     <w:multiLevelType w:val="hybridMultilevel"/>
     <w:tmpl w:val="38AEE1B0"/>
@@ -30619,202 +31767,202 @@
     <w:abstractNumId w:val="5"/>
   </w:num>
   <w:num w:numId="2">
-    <w:abstractNumId w:val="69"/>
+    <w:abstractNumId w:val="72"/>
   </w:num>
   <w:num w:numId="3">
     <w:abstractNumId w:val="6"/>
   </w:num>
   <w:num w:numId="4">
-    <w:abstractNumId w:val="23"/>
+    <w:abstractNumId w:val="24"/>
   </w:num>
   <w:num w:numId="5">
     <w:abstractNumId w:val="12"/>
   </w:num>
   <w:num w:numId="6">
+    <w:abstractNumId w:val="35"/>
+  </w:num>
+  <w:num w:numId="7">
+    <w:abstractNumId w:val="81"/>
+  </w:num>
+  <w:num w:numId="8">
+    <w:abstractNumId w:val="29"/>
+  </w:num>
+  <w:num w:numId="9">
+    <w:abstractNumId w:val="33"/>
+  </w:num>
+  <w:num w:numId="10">
+    <w:abstractNumId w:val="52"/>
+  </w:num>
+  <w:num w:numId="11">
+    <w:abstractNumId w:val="37"/>
+  </w:num>
+  <w:num w:numId="12">
+    <w:abstractNumId w:val="20"/>
+  </w:num>
+  <w:num w:numId="13">
     <w:abstractNumId w:val="34"/>
   </w:num>
-  <w:num w:numId="7">
-    <w:abstractNumId w:val="78"/>
-  </w:num>
-  <w:num w:numId="8">
-    <w:abstractNumId w:val="28"/>
-  </w:num>
-  <w:num w:numId="9">
-    <w:abstractNumId w:val="32"/>
-  </w:num>
-  <w:num w:numId="10">
-    <w:abstractNumId w:val="50"/>
-  </w:num>
-  <w:num w:numId="11">
-    <w:abstractNumId w:val="36"/>
-  </w:num>
-  <w:num w:numId="12">
-    <w:abstractNumId w:val="19"/>
-  </w:num>
-  <w:num w:numId="13">
-    <w:abstractNumId w:val="33"/>
-  </w:num>
   <w:num w:numId="14">
-    <w:abstractNumId w:val="77"/>
+    <w:abstractNumId w:val="80"/>
   </w:num>
   <w:num w:numId="15">
-    <w:abstractNumId w:val="30"/>
+    <w:abstractNumId w:val="31"/>
   </w:num>
   <w:num w:numId="16">
     <w:abstractNumId w:val="2"/>
   </w:num>
   <w:num w:numId="17">
-    <w:abstractNumId w:val="80"/>
+    <w:abstractNumId w:val="83"/>
   </w:num>
   <w:num w:numId="18">
-    <w:abstractNumId w:val="57"/>
+    <w:abstractNumId w:val="59"/>
   </w:num>
   <w:num w:numId="19">
-    <w:abstractNumId w:val="48"/>
+    <w:abstractNumId w:val="50"/>
   </w:num>
   <w:num w:numId="20">
-    <w:abstractNumId w:val="58"/>
+    <w:abstractNumId w:val="60"/>
   </w:num>
   <w:num w:numId="21">
-    <w:abstractNumId w:val="97"/>
+    <w:abstractNumId w:val="101"/>
   </w:num>
   <w:num w:numId="22">
-    <w:abstractNumId w:val="40"/>
+    <w:abstractNumId w:val="41"/>
   </w:num>
   <w:num w:numId="23">
-    <w:abstractNumId w:val="92"/>
+    <w:abstractNumId w:val="96"/>
   </w:num>
   <w:num w:numId="24">
-    <w:abstractNumId w:val="87"/>
+    <w:abstractNumId w:val="90"/>
   </w:num>
   <w:num w:numId="25">
-    <w:abstractNumId w:val="83"/>
+    <w:abstractNumId w:val="86"/>
   </w:num>
   <w:num w:numId="26">
-    <w:abstractNumId w:val="63"/>
+    <w:abstractNumId w:val="66"/>
   </w:num>
   <w:num w:numId="27">
     <w:abstractNumId w:val="13"/>
   </w:num>
   <w:num w:numId="28">
-    <w:abstractNumId w:val="43"/>
+    <w:abstractNumId w:val="45"/>
   </w:num>
   <w:num w:numId="29">
     <w:abstractNumId w:val="1"/>
   </w:num>
   <w:num w:numId="30">
-    <w:abstractNumId w:val="44"/>
+    <w:abstractNumId w:val="46"/>
   </w:num>
   <w:num w:numId="31">
-    <w:abstractNumId w:val="102"/>
+    <w:abstractNumId w:val="107"/>
   </w:num>
   <w:num w:numId="32">
-    <w:abstractNumId w:val="74"/>
+    <w:abstractNumId w:val="77"/>
   </w:num>
   <w:num w:numId="33">
     <w:abstractNumId w:val="9"/>
   </w:num>
   <w:num w:numId="34">
-    <w:abstractNumId w:val="51"/>
+    <w:abstractNumId w:val="53"/>
   </w:num>
   <w:num w:numId="35">
-    <w:abstractNumId w:val="61"/>
+    <w:abstractNumId w:val="64"/>
   </w:num>
   <w:num w:numId="36">
-    <w:abstractNumId w:val="96"/>
+    <w:abstractNumId w:val="100"/>
   </w:num>
   <w:num w:numId="37">
     <w:abstractNumId w:val="4"/>
   </w:num>
   <w:num w:numId="38">
-    <w:abstractNumId w:val="86"/>
+    <w:abstractNumId w:val="89"/>
   </w:num>
   <w:num w:numId="39">
-    <w:abstractNumId w:val="27"/>
+    <w:abstractNumId w:val="28"/>
   </w:num>
   <w:num w:numId="40">
-    <w:abstractNumId w:val="46"/>
+    <w:abstractNumId w:val="48"/>
   </w:num>
   <w:num w:numId="41">
-    <w:abstractNumId w:val="22"/>
+    <w:abstractNumId w:val="23"/>
   </w:num>
   <w:num w:numId="42">
-    <w:abstractNumId w:val="60"/>
+    <w:abstractNumId w:val="63"/>
   </w:num>
   <w:num w:numId="43">
     <w:abstractNumId w:val="15"/>
   </w:num>
   <w:num w:numId="44">
-    <w:abstractNumId w:val="91"/>
+    <w:abstractNumId w:val="94"/>
   </w:num>
   <w:num w:numId="45">
-    <w:abstractNumId w:val="71"/>
+    <w:abstractNumId w:val="74"/>
   </w:num>
   <w:num w:numId="46">
     <w:abstractNumId w:val="11"/>
   </w:num>
   <w:num w:numId="47">
-    <w:abstractNumId w:val="70"/>
+    <w:abstractNumId w:val="73"/>
   </w:num>
   <w:num w:numId="48">
-    <w:abstractNumId w:val="49"/>
+    <w:abstractNumId w:val="51"/>
   </w:num>
   <w:num w:numId="49">
-    <w:abstractNumId w:val="100"/>
+    <w:abstractNumId w:val="104"/>
   </w:num>
   <w:num w:numId="50">
-    <w:abstractNumId w:val="73"/>
+    <w:abstractNumId w:val="76"/>
   </w:num>
   <w:num w:numId="51">
-    <w:abstractNumId w:val="68"/>
+    <w:abstractNumId w:val="71"/>
   </w:num>
   <w:num w:numId="52">
-    <w:abstractNumId w:val="89"/>
+    <w:abstractNumId w:val="92"/>
   </w:num>
   <w:num w:numId="53">
-    <w:abstractNumId w:val="38"/>
+    <w:abstractNumId w:val="39"/>
   </w:num>
   <w:num w:numId="54">
-    <w:abstractNumId w:val="54"/>
+    <w:abstractNumId w:val="56"/>
   </w:num>
   <w:num w:numId="55">
-    <w:abstractNumId w:val="72"/>
+    <w:abstractNumId w:val="75"/>
   </w:num>
   <w:num w:numId="56">
-    <w:abstractNumId w:val="85"/>
+    <w:abstractNumId w:val="88"/>
   </w:num>
   <w:num w:numId="57">
-    <w:abstractNumId w:val="31"/>
+    <w:abstractNumId w:val="32"/>
   </w:num>
   <w:num w:numId="58">
-    <w:abstractNumId w:val="98"/>
+    <w:abstractNumId w:val="102"/>
   </w:num>
   <w:num w:numId="59">
-    <w:abstractNumId w:val="39"/>
+    <w:abstractNumId w:val="40"/>
   </w:num>
   <w:num w:numId="60">
-    <w:abstractNumId w:val="20"/>
+    <w:abstractNumId w:val="21"/>
   </w:num>
   <w:num w:numId="61">
     <w:abstractNumId w:val="3"/>
   </w:num>
   <w:num w:numId="62">
-    <w:abstractNumId w:val="95"/>
+    <w:abstractNumId w:val="99"/>
   </w:num>
   <w:num w:numId="63">
-    <w:abstractNumId w:val="103"/>
+    <w:abstractNumId w:val="108"/>
   </w:num>
   <w:num w:numId="64">
-    <w:abstractNumId w:val="82"/>
+    <w:abstractNumId w:val="85"/>
   </w:num>
   <w:num w:numId="65">
     <w:abstractNumId w:val="7"/>
   </w:num>
   <w:num w:numId="66">
-    <w:abstractNumId w:val="76"/>
+    <w:abstractNumId w:val="79"/>
   </w:num>
   <w:num w:numId="67">
-    <w:abstractNumId w:val="94"/>
+    <w:abstractNumId w:val="98"/>
   </w:num>
   <w:num w:numId="68">
     <w:abstractNumId w:val="0"/>
@@ -30823,37 +31971,37 @@
     <w:abstractNumId w:val="14"/>
   </w:num>
   <w:num w:numId="70">
-    <w:abstractNumId w:val="55"/>
+    <w:abstractNumId w:val="57"/>
   </w:num>
   <w:num w:numId="71">
-    <w:abstractNumId w:val="21"/>
+    <w:abstractNumId w:val="22"/>
   </w:num>
   <w:num w:numId="72">
+    <w:abstractNumId w:val="87"/>
+  </w:num>
+  <w:num w:numId="73">
+    <w:abstractNumId w:val="42"/>
+  </w:num>
+  <w:num w:numId="74">
+    <w:abstractNumId w:val="38"/>
+  </w:num>
+  <w:num w:numId="75">
     <w:abstractNumId w:val="84"/>
   </w:num>
-  <w:num w:numId="73">
-    <w:abstractNumId w:val="41"/>
-  </w:num>
-  <w:num w:numId="74">
-    <w:abstractNumId w:val="37"/>
-  </w:num>
-  <w:num w:numId="75">
-    <w:abstractNumId w:val="81"/>
-  </w:num>
   <w:num w:numId="76">
-    <w:abstractNumId w:val="62"/>
+    <w:abstractNumId w:val="65"/>
   </w:num>
   <w:num w:numId="77">
-    <w:abstractNumId w:val="52"/>
+    <w:abstractNumId w:val="54"/>
   </w:num>
   <w:num w:numId="78">
-    <w:abstractNumId w:val="93"/>
+    <w:abstractNumId w:val="97"/>
   </w:num>
   <w:num w:numId="79">
-    <w:abstractNumId w:val="35"/>
+    <w:abstractNumId w:val="36"/>
   </w:num>
   <w:num w:numId="80">
-    <w:abstractNumId w:val="25"/>
+    <w:abstractNumId w:val="26"/>
   </w:num>
   <w:num w:numId="81">
     <w:abstractNumId w:val="18"/>
@@ -30862,70 +32010,85 @@
     <w:abstractNumId w:val="10"/>
   </w:num>
   <w:num w:numId="83">
-    <w:abstractNumId w:val="88"/>
+    <w:abstractNumId w:val="91"/>
   </w:num>
   <w:num w:numId="84">
-    <w:abstractNumId w:val="56"/>
+    <w:abstractNumId w:val="58"/>
   </w:num>
   <w:num w:numId="85">
-    <w:abstractNumId w:val="59"/>
+    <w:abstractNumId w:val="61"/>
   </w:num>
   <w:num w:numId="86">
-    <w:abstractNumId w:val="45"/>
+    <w:abstractNumId w:val="47"/>
   </w:num>
   <w:num w:numId="87">
-    <w:abstractNumId w:val="24"/>
+    <w:abstractNumId w:val="25"/>
   </w:num>
   <w:num w:numId="88">
-    <w:abstractNumId w:val="66"/>
+    <w:abstractNumId w:val="69"/>
   </w:num>
   <w:num w:numId="89">
-    <w:abstractNumId w:val="75"/>
+    <w:abstractNumId w:val="78"/>
   </w:num>
   <w:num w:numId="90">
-    <w:abstractNumId w:val="42"/>
+    <w:abstractNumId w:val="43"/>
   </w:num>
   <w:num w:numId="91">
     <w:abstractNumId w:val="17"/>
   </w:num>
   <w:num w:numId="92">
-    <w:abstractNumId w:val="53"/>
+    <w:abstractNumId w:val="55"/>
   </w:num>
   <w:num w:numId="93">
     <w:abstractNumId w:val="8"/>
   </w:num>
   <w:num w:numId="94">
-    <w:abstractNumId w:val="67"/>
+    <w:abstractNumId w:val="70"/>
   </w:num>
   <w:num w:numId="95">
-    <w:abstractNumId w:val="47"/>
+    <w:abstractNumId w:val="49"/>
   </w:num>
   <w:num w:numId="96">
-    <w:abstractNumId w:val="99"/>
+    <w:abstractNumId w:val="103"/>
   </w:num>
   <w:num w:numId="97">
-    <w:abstractNumId w:val="29"/>
+    <w:abstractNumId w:val="30"/>
   </w:num>
   <w:num w:numId="98">
-    <w:abstractNumId w:val="101"/>
+    <w:abstractNumId w:val="105"/>
   </w:num>
   <w:num w:numId="99">
     <w:abstractNumId w:val="16"/>
   </w:num>
   <w:num w:numId="100">
-    <w:abstractNumId w:val="64"/>
+    <w:abstractNumId w:val="67"/>
   </w:num>
   <w:num w:numId="101">
-    <w:abstractNumId w:val="26"/>
+    <w:abstractNumId w:val="27"/>
   </w:num>
   <w:num w:numId="102">
-    <w:abstractNumId w:val="90"/>
+    <w:abstractNumId w:val="93"/>
   </w:num>
   <w:num w:numId="103">
-    <w:abstractNumId w:val="65"/>
+    <w:abstractNumId w:val="68"/>
   </w:num>
   <w:num w:numId="104">
-    <w:abstractNumId w:val="79"/>
+    <w:abstractNumId w:val="82"/>
+  </w:num>
+  <w:num w:numId="105">
+    <w:abstractNumId w:val="106"/>
+  </w:num>
+  <w:num w:numId="106">
+    <w:abstractNumId w:val="95"/>
+  </w:num>
+  <w:num w:numId="107">
+    <w:abstractNumId w:val="19"/>
+  </w:num>
+  <w:num w:numId="108">
+    <w:abstractNumId w:val="62"/>
+  </w:num>
+  <w:num w:numId="109">
+    <w:abstractNumId w:val="44"/>
   </w:num>
   <w:numIdMacAtCleanup w:val="101"/>
 </w:numbering>

</xml_diff>